<commit_message>
Added updated Small Molecule Quantification tutorial
This tutorial has been reviewed and updated by BP and Will T. Edited and new graphics (no Skyline-daily logos) generated by Nat.  There are minor test changes in comments -- but could make foreign lang graphics with existing test.
</commit_message>
<xml_diff>
--- a/pwiz_tools/Skyline/Documentation/Tutorials/Skyline Small Molecule Quantification.docx
+++ b/pwiz_tools/Skyline/Documentation/Tutorials/Skyline Small Molecule Quantification.docx
@@ -42,11 +42,16 @@
         <w:t xml:space="preserve">Originally developed for proteomics use, Skyline has been extended to work with </w:t>
       </w:r>
       <w:r>
-        <w:t xml:space="preserve">non-proteomic </w:t>
+        <w:t>non-</w:t>
+      </w:r>
+      <w:proofErr w:type="gramStart"/>
+      <w:r>
+        <w:t xml:space="preserve">proteomic </w:t>
       </w:r>
       <w:r>
         <w:t xml:space="preserve"> molecules</w:t>
       </w:r>
+      <w:proofErr w:type="gramEnd"/>
       <w:r>
         <w:t xml:space="preserve">. </w:t>
       </w:r>
@@ -69,7 +74,15 @@
         <w:t xml:space="preserve"> of </w:t>
       </w:r>
       <w:r>
-        <w:t>a single small molecule using an external calibration curve and stable-isotope labeled internal standard</w:t>
+        <w:t xml:space="preserve">a single small molecule using an external calibration curve and </w:t>
+      </w:r>
+      <w:proofErr w:type="gramStart"/>
+      <w:r>
+        <w:t>stable-isotope</w:t>
+      </w:r>
+      <w:proofErr w:type="gramEnd"/>
+      <w:r>
+        <w:t xml:space="preserve"> labeled internal standard</w:t>
       </w:r>
       <w:r>
         <w:t xml:space="preserve">.  </w:t>
@@ -502,7 +515,6 @@
           <w:rPr>
             <w:noProof/>
           </w:rPr>
-          <w:lastRenderedPageBreak/>
           <w:drawing>
             <wp:inline distT="0" distB="0" distL="0" distR="0" wp14:anchorId="0DB82820" wp14:editId="75F6D7F5">
               <wp:extent cx="6515523" cy="3331596"/>
@@ -560,7 +572,7 @@
         </w:rPr>
         <w:commentReference w:id="2"/>
       </w:r>
-      <w:ins w:id="4" w:author="Nat Brace" w:date="2019-10-11T15:30:00Z">
+      <w:ins w:id="5" w:author="Nat Brace" w:date="2019-10-11T15:30:00Z">
         <w:r>
           <w:rPr>
             <w:noProof/>
@@ -627,7 +639,7 @@
       </w:pPr>
     </w:p>
     <w:p>
-      <w:del w:id="5" w:author="Nat Brace" w:date="2019-10-11T15:31:00Z">
+      <w:del w:id="6" w:author="Nat Brace" w:date="2019-10-11T15:31:00Z">
         <w:r>
           <w:rPr>
             <w:noProof/>
@@ -669,7 +681,7 @@
           </w:drawing>
         </w:r>
       </w:del>
-      <w:ins w:id="6" w:author="Nat Brace" w:date="2019-10-11T15:31:00Z">
+      <w:ins w:id="7" w:author="Nat Brace" w:date="2019-10-11T15:31:00Z">
         <w:r>
           <w:rPr>
             <w:noProof/>
@@ -719,10 +731,119 @@
           <w:ilvl w:val="0"/>
           <w:numId w:val="15"/>
         </w:numPr>
+        <w:rPr>
+          <w:ins w:id="8" w:author="Nat Brace" w:date="2020-01-31T14:26:00Z"/>
+        </w:rPr>
       </w:pPr>
       <w:r>
         <w:t>Click on “Blank Document”.</w:t>
       </w:r>
+    </w:p>
+    <w:p>
+      <w:pPr>
+        <w:spacing w:after="120"/>
+        <w:rPr>
+          <w:ins w:id="9" w:author="Nat Brace" w:date="2020-01-31T14:26:00Z"/>
+        </w:rPr>
+      </w:pPr>
+      <w:ins w:id="10" w:author="Nat Brace" w:date="2020-01-31T14:26:00Z">
+        <w:r>
+          <w:t xml:space="preserve">If you have been using Skyline prior to starting this tutorial, it’s a good idea to revert Skyline to its default settings. To do so: </w:t>
+        </w:r>
+      </w:ins>
+    </w:p>
+    <w:p>
+      <w:pPr>
+        <w:pStyle w:val="ListParagraph"/>
+        <w:numPr>
+          <w:ilvl w:val="0"/>
+          <w:numId w:val="17"/>
+        </w:numPr>
+        <w:spacing w:after="120" w:line="259" w:lineRule="auto"/>
+        <w:rPr>
+          <w:ins w:id="11" w:author="Nat Brace" w:date="2020-01-31T14:26:00Z"/>
+        </w:rPr>
+      </w:pPr>
+      <w:ins w:id="12" w:author="Nat Brace" w:date="2020-01-31T14:26:00Z">
+        <w:r>
+          <w:rPr>
+            <w:bCs/>
+          </w:rPr>
+          <w:t xml:space="preserve">From the </w:t>
+        </w:r>
+        <w:r>
+          <w:rPr>
+            <w:b/>
+          </w:rPr>
+          <w:t>Settings</w:t>
+        </w:r>
+        <w:r>
+          <w:rPr>
+            <w:bCs/>
+          </w:rPr>
+          <w:t xml:space="preserve"> menu, click </w:t>
+        </w:r>
+        <w:r>
+          <w:rPr>
+            <w:b/>
+          </w:rPr>
+          <w:t xml:space="preserve">Default. </w:t>
+        </w:r>
+      </w:ins>
+    </w:p>
+    <w:p>
+      <w:pPr>
+        <w:pStyle w:val="ListParagraph"/>
+        <w:numPr>
+          <w:ilvl w:val="0"/>
+          <w:numId w:val="17"/>
+        </w:numPr>
+        <w:spacing w:after="120" w:line="259" w:lineRule="auto"/>
+        <w:rPr>
+          <w:ins w:id="13" w:author="Nat Brace" w:date="2020-01-31T14:26:00Z"/>
+        </w:rPr>
+      </w:pPr>
+      <w:ins w:id="14" w:author="Nat Brace" w:date="2020-01-31T14:26:00Z">
+        <w:r>
+          <w:t xml:space="preserve">Click </w:t>
+        </w:r>
+        <w:r>
+          <w:rPr>
+            <w:b/>
+            <w:bCs/>
+          </w:rPr>
+          <w:t xml:space="preserve">No </w:t>
+        </w:r>
+        <w:r>
+          <w:t>on the form to save current settings</w:t>
+        </w:r>
+      </w:ins>
+    </w:p>
+    <w:p>
+      <w:pPr>
+        <w:spacing w:after="120"/>
+        <w:rPr>
+          <w:ins w:id="15" w:author="Nat Brace" w:date="2020-01-31T14:26:00Z"/>
+        </w:rPr>
+      </w:pPr>
+      <w:ins w:id="16" w:author="Nat Brace" w:date="2020-01-31T14:26:00Z">
+        <w:r>
+          <w:t xml:space="preserve">The settings in this instance of Skyline have now been reset to the default. </w:t>
+        </w:r>
+      </w:ins>
+    </w:p>
+    <w:p>
+      <w:pPr>
+        <w:pPrChange w:id="17" w:author="Nat Brace" w:date="2020-01-31T14:26:00Z">
+          <w:pPr>
+            <w:pStyle w:val="ListParagraph"/>
+            <w:numPr>
+              <w:numId w:val="15"/>
+            </w:numPr>
+            <w:ind w:left="770" w:hanging="360"/>
+          </w:pPr>
+        </w:pPrChange>
+      </w:pPr>
     </w:p>
     <w:p>
       <w:pPr>
@@ -856,7 +977,15 @@
         <w:keepNext/>
       </w:pPr>
       <w:r>
-        <w:t>QC samples are “known unknowns”. These are quality control samples which we will treat as unknowns in our study. In actuality, we know what the results should be and thus they can be used to check the accuracy of our measurements.</w:t>
+        <w:t xml:space="preserve">QC samples are “known unknowns”. These are quality control samples which we will treat as unknowns in our study. </w:t>
+      </w:r>
+      <w:proofErr w:type="gramStart"/>
+      <w:r>
+        <w:t>In actuality, we</w:t>
+      </w:r>
+      <w:proofErr w:type="gramEnd"/>
+      <w:r>
+        <w:t xml:space="preserve"> know what the results should be and thus they can be used to check the accuracy of our measurements.</w:t>
       </w:r>
       <w:r>
         <w:t xml:space="preserve">  </w:t>
@@ -1225,7 +1354,7 @@
       </w:r>
     </w:p>
     <w:p>
-      <w:del w:id="7" w:author="Nat Brace" w:date="2019-10-11T14:48:00Z">
+      <w:del w:id="18" w:author="Nat Brace" w:date="2019-10-11T14:48:00Z">
         <w:r>
           <w:rPr>
             <w:noProof/>
@@ -1267,8 +1396,8 @@
           </w:drawing>
         </w:r>
       </w:del>
-      <w:commentRangeStart w:id="8"/>
-      <w:ins w:id="9" w:author="Nat Brace" w:date="2019-10-11T14:48:00Z">
+      <w:commentRangeStart w:id="19"/>
+      <w:ins w:id="20" w:author="Nat Brace" w:date="2019-10-11T14:48:00Z">
         <w:r>
           <w:rPr>
             <w:noProof/>
@@ -1310,13 +1439,13 @@
           </w:drawing>
         </w:r>
       </w:ins>
-      <w:commentRangeEnd w:id="8"/>
-      <w:ins w:id="10" w:author="Nat Brace" w:date="2019-10-11T14:49:00Z">
+      <w:commentRangeEnd w:id="19"/>
+      <w:ins w:id="21" w:author="Nat Brace" w:date="2019-10-11T14:49:00Z">
         <w:r>
           <w:rPr>
             <w:rStyle w:val="CommentReference"/>
           </w:rPr>
-          <w:commentReference w:id="8"/>
+          <w:commentReference w:id="19"/>
         </w:r>
       </w:ins>
     </w:p>
@@ -1331,7 +1460,15 @@
         <w:t>external source</w:t>
       </w:r>
       <w:r>
-        <w:t>, but in this case we have a small enough transition list that we can enter it by hand.</w:t>
+        <w:t xml:space="preserve">, but in this </w:t>
+      </w:r>
+      <w:proofErr w:type="gramStart"/>
+      <w:r>
+        <w:t>case</w:t>
+      </w:r>
+      <w:proofErr w:type="gramEnd"/>
+      <w:r>
+        <w:t xml:space="preserve"> we have a small enough transition list that we can enter it by hand.</w:t>
       </w:r>
     </w:p>
     <w:p>
@@ -1416,7 +1553,7 @@
       </w:r>
     </w:p>
     <w:p>
-      <w:commentRangeStart w:id="11"/>
+      <w:commentRangeStart w:id="22"/>
       <w:r>
         <w:rPr>
           <w:noProof/>
@@ -1471,12 +1608,12 @@
           </wp:inline>
         </w:drawing>
       </w:r>
-      <w:commentRangeEnd w:id="11"/>
+      <w:commentRangeEnd w:id="22"/>
       <w:r>
         <w:rPr>
           <w:rStyle w:val="CommentReference"/>
         </w:rPr>
-        <w:commentReference w:id="11"/>
+        <w:commentReference w:id="22"/>
       </w:r>
     </w:p>
     <w:p>
@@ -1521,7 +1658,7 @@
       </w:r>
     </w:p>
     <w:p>
-      <w:del w:id="12" w:author="Nat Brace" w:date="2019-10-11T14:53:00Z">
+      <w:del w:id="23" w:author="Nat Brace" w:date="2019-10-11T14:53:00Z">
         <w:r>
           <w:rPr>
             <w:noProof/>
@@ -1563,8 +1700,8 @@
           </w:drawing>
         </w:r>
       </w:del>
-      <w:commentRangeStart w:id="13"/>
-      <w:ins w:id="14" w:author="Nat Brace" w:date="2019-10-11T14:53:00Z">
+      <w:commentRangeStart w:id="24"/>
+      <w:ins w:id="25" w:author="Nat Brace" w:date="2019-10-11T14:53:00Z">
         <w:r>
           <w:rPr>
             <w:noProof/>
@@ -1606,13 +1743,13 @@
           </w:drawing>
         </w:r>
       </w:ins>
-      <w:commentRangeEnd w:id="13"/>
-      <w:ins w:id="15" w:author="Nat Brace" w:date="2019-10-15T15:50:00Z">
+      <w:commentRangeEnd w:id="24"/>
+      <w:ins w:id="26" w:author="Nat Brace" w:date="2019-10-15T15:50:00Z">
         <w:r>
           <w:rPr>
             <w:rStyle w:val="CommentReference"/>
           </w:rPr>
-          <w:commentReference w:id="13"/>
+          <w:commentReference w:id="24"/>
         </w:r>
       </w:ins>
       <w:r>
@@ -1674,12 +1811,21 @@
           <w:highlight w:val="white"/>
         </w:rPr>
       </w:pPr>
+      <w:proofErr w:type="gramStart"/>
       <w:r>
         <w:rPr>
           <w:rFonts w:ascii="Courier New" w:eastAsia="Calibri" w:hAnsi="Courier New" w:cs="Courier New"/>
           <w:highlight w:val="white"/>
         </w:rPr>
-        <w:t>DrugX,Drug,light,283.04,1,129.96,1,26,16,2</w:t>
+        <w:t>DrugX,Drug</w:t>
+      </w:r>
+      <w:proofErr w:type="gramEnd"/>
+      <w:r>
+        <w:rPr>
+          <w:rFonts w:ascii="Courier New" w:eastAsia="Calibri" w:hAnsi="Courier New" w:cs="Courier New"/>
+          <w:highlight w:val="white"/>
+        </w:rPr>
+        <w:t>,light,283.04,1,129.96,1,26,16,2</w:t>
       </w:r>
       <w:r>
         <w:rPr>
@@ -1755,12 +1901,11 @@
       </w:r>
     </w:p>
     <w:p>
-      <w:del w:id="16" w:author="Nat Brace" w:date="2019-10-11T14:51:00Z">
+      <w:del w:id="27" w:author="Nat Brace" w:date="2019-10-11T14:51:00Z">
         <w:r>
           <w:rPr>
             <w:noProof/>
           </w:rPr>
-          <w:lastRenderedPageBreak/>
           <w:drawing>
             <wp:inline distT="0" distB="0" distL="0" distR="0" wp14:anchorId="45446A17" wp14:editId="28D4F453">
               <wp:extent cx="5943600" cy="1728470"/>
@@ -1798,8 +1943,8 @@
           </w:drawing>
         </w:r>
       </w:del>
-      <w:commentRangeStart w:id="17"/>
-      <w:ins w:id="18" w:author="Nat Brace" w:date="2019-10-11T14:51:00Z">
+      <w:commentRangeStart w:id="28"/>
+      <w:ins w:id="29" w:author="Nat Brace" w:date="2019-10-11T14:51:00Z">
         <w:r>
           <w:rPr>
             <w:noProof/>
@@ -1841,13 +1986,13 @@
           </w:drawing>
         </w:r>
       </w:ins>
-      <w:commentRangeEnd w:id="17"/>
-      <w:ins w:id="19" w:author="Nat Brace" w:date="2019-10-15T15:52:00Z">
+      <w:commentRangeEnd w:id="28"/>
+      <w:ins w:id="30" w:author="Nat Brace" w:date="2019-10-15T15:52:00Z">
         <w:r>
           <w:rPr>
             <w:rStyle w:val="CommentReference"/>
           </w:rPr>
-          <w:commentReference w:id="17"/>
+          <w:commentReference w:id="28"/>
         </w:r>
       </w:ins>
       <w:r>
@@ -1881,7 +2026,11 @@
     </w:p>
     <w:p>
       <w:r>
-        <w:t>NOTE: In this instance, the targets are described with m/z and charge values. Skyline can accept higher level descriptions including chemical formulas and heavy isotope labels etc. Having the chemical formula is especially useful when working with full scan data as it allows Skyline to calculate isotopic distributions, but for SRM data such as this m/z and charge are perfectly adequate.</w:t>
+        <w:t xml:space="preserve">NOTE: In this instance, the targets are described with m/z and charge values. Skyline can accept higher level descriptions including chemical formulas and heavy isotope labels etc. Having the chemical formula </w:t>
+      </w:r>
+      <w:r>
+        <w:lastRenderedPageBreak/>
+        <w:t>is especially useful when working with full scan data as it allows Skyline to calculate isotopic distributions, but for SRM data such as this m/z and charge are perfectly adequate.</w:t>
       </w:r>
     </w:p>
     <w:p>
@@ -1942,7 +2091,6 @@
     </w:p>
     <w:p>
       <w:r>
-        <w:lastRenderedPageBreak/>
         <w:t>Your Skyline window should now look like</w:t>
       </w:r>
       <w:r>
@@ -1957,7 +2105,7 @@
         </w:rPr>
         <w:t xml:space="preserve"> </w:t>
       </w:r>
-      <w:del w:id="20" w:author="Nat Brace" w:date="2019-10-11T14:54:00Z">
+      <w:del w:id="31" w:author="Nat Brace" w:date="2019-10-11T14:54:00Z">
         <w:r>
           <w:rPr>
             <w:noProof/>
@@ -1999,12 +2147,11 @@
           </w:drawing>
         </w:r>
       </w:del>
-      <w:ins w:id="21" w:author="Nat Brace" w:date="2019-10-11T14:54:00Z">
+      <w:ins w:id="32" w:author="Nat Brace" w:date="2019-10-11T14:54:00Z">
         <w:r>
           <w:rPr>
             <w:noProof/>
           </w:rPr>
-          <w:lastRenderedPageBreak/>
           <w:drawing>
             <wp:inline distT="0" distB="0" distL="0" distR="0" wp14:anchorId="014D1BF2" wp14:editId="5E09CE08">
               <wp:extent cx="5943600" cy="4077970"/>
@@ -2058,8 +2205,13 @@
       </w:r>
     </w:p>
     <w:p>
-      <w:r>
-        <w:t>Next we have to make sure Skyline’s Transition Settings are correctly set for importing the experimental mass spectrometer results. To do th</w:t>
+      <w:proofErr w:type="gramStart"/>
+      <w:r>
+        <w:t>Next</w:t>
+      </w:r>
+      <w:proofErr w:type="gramEnd"/>
+      <w:r>
+        <w:t xml:space="preserve"> we have to make sure Skyline’s Transition Settings are correctly set for importing the experimental mass spectrometer results. To do th</w:t>
       </w:r>
       <w:r>
         <w:t>is, perform the following steps:</w:t>
@@ -2103,10 +2255,10 @@
           <w:numId w:val="7"/>
         </w:numPr>
         <w:rPr>
-          <w:del w:id="22" w:author="Nat Brace" w:date="2019-10-15T15:55:00Z"/>
-        </w:rPr>
-      </w:pPr>
-      <w:del w:id="23" w:author="Nat Brace" w:date="2019-10-15T15:55:00Z">
+          <w:del w:id="33" w:author="Nat Brace" w:date="2019-10-15T15:55:00Z"/>
+        </w:rPr>
+      </w:pPr>
+      <w:del w:id="34" w:author="Nat Brace" w:date="2019-10-15T15:55:00Z">
         <w:r>
           <w:rPr>
             <w:noProof/>
@@ -2114,7 +2266,7 @@
           <w:delText>Change settings as necessary to match the following</w:delText>
         </w:r>
       </w:del>
-      <w:del w:id="24" w:author="Nat Brace" w:date="2019-10-15T15:54:00Z">
+      <w:del w:id="35" w:author="Nat Brace" w:date="2019-10-15T15:54:00Z">
         <w:r>
           <w:rPr>
             <w:noProof/>
@@ -2131,10 +2283,10 @@
           <w:numId w:val="7"/>
         </w:numPr>
         <w:rPr>
-          <w:ins w:id="25" w:author="Nat Brace" w:date="2019-10-15T16:00:00Z"/>
-        </w:rPr>
-      </w:pPr>
-      <w:ins w:id="26" w:author="Nat Brace" w:date="2019-10-15T15:55:00Z">
+          <w:ins w:id="36" w:author="Nat Brace" w:date="2019-10-15T16:00:00Z"/>
+        </w:rPr>
+      </w:pPr>
+      <w:ins w:id="37" w:author="Nat Brace" w:date="2019-10-15T15:55:00Z">
         <w:r>
           <w:rPr>
             <w:b/>
@@ -2150,7 +2302,7 @@
           <w:t>tab should look like thi</w:t>
         </w:r>
       </w:ins>
-      <w:ins w:id="27" w:author="Nat Brace" w:date="2019-10-15T15:58:00Z">
+      <w:ins w:id="38" w:author="Nat Brace" w:date="2019-10-15T15:58:00Z">
         <w:r>
           <w:rPr>
             <w:noProof/>
@@ -2158,7 +2310,7 @@
           <w:t>s</w:t>
         </w:r>
       </w:ins>
-      <w:ins w:id="28" w:author="Nat Brace" w:date="2019-10-15T15:59:00Z">
+      <w:ins w:id="39" w:author="Nat Brace" w:date="2019-10-15T15:59:00Z">
         <w:r>
           <w:rPr>
             <w:noProof/>
@@ -2170,9 +2322,9 @@
     <w:p>
       <w:pPr>
         <w:rPr>
-          <w:ins w:id="29" w:author="Nat Brace" w:date="2019-10-15T15:56:00Z"/>
-        </w:rPr>
-        <w:pPrChange w:id="30" w:author="Nat Brace" w:date="2019-10-15T16:00:00Z">
+          <w:ins w:id="40" w:author="Nat Brace" w:date="2019-10-15T15:56:00Z"/>
+        </w:rPr>
+        <w:pPrChange w:id="41" w:author="Nat Brace" w:date="2019-10-15T16:00:00Z">
           <w:pPr>
             <w:pStyle w:val="ListParagraph"/>
             <w:numPr>
@@ -2182,7 +2334,7 @@
           </w:pPr>
         </w:pPrChange>
       </w:pPr>
-      <w:del w:id="31" w:author="Nat Brace" w:date="2019-10-15T15:58:00Z">
+      <w:del w:id="42" w:author="Nat Brace" w:date="2019-10-15T15:58:00Z">
         <w:r>
           <w:rPr>
             <w:noProof/>
@@ -2191,46 +2343,90 @@
           <w:br/>
         </w:r>
       </w:del>
-      <w:r>
-        <w:rPr>
-          <w:noProof/>
-        </w:rPr>
-        <w:drawing>
-          <wp:inline distT="0" distB="0" distL="0" distR="0" wp14:anchorId="1388A4AB" wp14:editId="1A9AFEBF">
-            <wp:extent cx="1756618" cy="2663687"/>
-            <wp:effectExtent l="0" t="0" r="0" b="3810"/>
-            <wp:docPr id="38" name="Picture 38"/>
-            <wp:cNvGraphicFramePr>
-              <a:graphicFrameLocks xmlns:a="http://schemas.openxmlformats.org/drawingml/2006/main" noChangeAspect="1"/>
-            </wp:cNvGraphicFramePr>
-            <a:graphic xmlns:a="http://schemas.openxmlformats.org/drawingml/2006/main">
-              <a:graphicData uri="http://schemas.openxmlformats.org/drawingml/2006/picture">
-                <pic:pic xmlns:pic="http://schemas.openxmlformats.org/drawingml/2006/picture">
-                  <pic:nvPicPr>
-                    <pic:cNvPr id="0" name=""/>
-                    <pic:cNvPicPr/>
-                  </pic:nvPicPr>
-                  <pic:blipFill>
-                    <a:blip r:embed="rId30"/>
-                    <a:stretch>
-                      <a:fillRect/>
-                    </a:stretch>
-                  </pic:blipFill>
-                  <pic:spPr>
-                    <a:xfrm>
-                      <a:off x="0" y="0"/>
-                      <a:ext cx="1759648" cy="2668282"/>
-                    </a:xfrm>
-                    <a:prstGeom prst="rect">
-                      <a:avLst/>
-                    </a:prstGeom>
-                  </pic:spPr>
-                </pic:pic>
-              </a:graphicData>
-            </a:graphic>
-          </wp:inline>
-        </w:drawing>
-      </w:r>
+      <w:del w:id="43" w:author="Nat Brace" w:date="2020-01-31T14:31:00Z">
+        <w:r>
+          <w:rPr>
+            <w:noProof/>
+          </w:rPr>
+          <w:drawing>
+            <wp:inline distT="0" distB="0" distL="0" distR="0" wp14:anchorId="1388A4AB" wp14:editId="091BBBE6">
+              <wp:extent cx="1756618" cy="2663687"/>
+              <wp:effectExtent l="0" t="0" r="0" b="3810"/>
+              <wp:docPr id="38" name="Picture 38"/>
+              <wp:cNvGraphicFramePr>
+                <a:graphicFrameLocks xmlns:a="http://schemas.openxmlformats.org/drawingml/2006/main" noChangeAspect="1"/>
+              </wp:cNvGraphicFramePr>
+              <a:graphic xmlns:a="http://schemas.openxmlformats.org/drawingml/2006/main">
+                <a:graphicData uri="http://schemas.openxmlformats.org/drawingml/2006/picture">
+                  <pic:pic xmlns:pic="http://schemas.openxmlformats.org/drawingml/2006/picture">
+                    <pic:nvPicPr>
+                      <pic:cNvPr id="0" name=""/>
+                      <pic:cNvPicPr/>
+                    </pic:nvPicPr>
+                    <pic:blipFill>
+                      <a:blip r:embed="rId30"/>
+                      <a:stretch>
+                        <a:fillRect/>
+                      </a:stretch>
+                    </pic:blipFill>
+                    <pic:spPr>
+                      <a:xfrm>
+                        <a:off x="0" y="0"/>
+                        <a:ext cx="1759648" cy="2668282"/>
+                      </a:xfrm>
+                      <a:prstGeom prst="rect">
+                        <a:avLst/>
+                      </a:prstGeom>
+                    </pic:spPr>
+                  </pic:pic>
+                </a:graphicData>
+              </a:graphic>
+            </wp:inline>
+          </w:drawing>
+        </w:r>
+      </w:del>
+      <w:ins w:id="44" w:author="Nat Brace" w:date="2020-01-31T14:31:00Z">
+        <w:r>
+          <w:rPr>
+            <w:noProof/>
+          </w:rPr>
+          <w:drawing>
+            <wp:inline distT="0" distB="0" distL="0" distR="0" wp14:anchorId="641D3F52" wp14:editId="545C7968">
+              <wp:extent cx="3267075" cy="4954105"/>
+              <wp:effectExtent l="0" t="0" r="0" b="0"/>
+              <wp:docPr id="19" name="Picture 19"/>
+              <wp:cNvGraphicFramePr>
+                <a:graphicFrameLocks xmlns:a="http://schemas.openxmlformats.org/drawingml/2006/main" noChangeAspect="1"/>
+              </wp:cNvGraphicFramePr>
+              <a:graphic xmlns:a="http://schemas.openxmlformats.org/drawingml/2006/main">
+                <a:graphicData uri="http://schemas.openxmlformats.org/drawingml/2006/picture">
+                  <pic:pic xmlns:pic="http://schemas.openxmlformats.org/drawingml/2006/picture">
+                    <pic:nvPicPr>
+                      <pic:cNvPr id="1" name=""/>
+                      <pic:cNvPicPr/>
+                    </pic:nvPicPr>
+                    <pic:blipFill>
+                      <a:blip r:embed="rId31"/>
+                      <a:stretch>
+                        <a:fillRect/>
+                      </a:stretch>
+                    </pic:blipFill>
+                    <pic:spPr>
+                      <a:xfrm>
+                        <a:off x="0" y="0"/>
+                        <a:ext cx="3316621" cy="5029235"/>
+                      </a:xfrm>
+                      <a:prstGeom prst="rect">
+                        <a:avLst/>
+                      </a:prstGeom>
+                    </pic:spPr>
+                  </pic:pic>
+                </a:graphicData>
+              </a:graphic>
+            </wp:inline>
+          </w:drawing>
+        </w:r>
+      </w:ins>
     </w:p>
     <w:p>
       <w:pPr>
@@ -2240,10 +2436,10 @@
           <w:numId w:val="7"/>
         </w:numPr>
         <w:rPr>
-          <w:ins w:id="32" w:author="Nat Brace" w:date="2019-10-15T15:56:00Z"/>
-        </w:rPr>
-      </w:pPr>
-      <w:ins w:id="33" w:author="Nat Brace" w:date="2019-10-15T15:56:00Z">
+          <w:ins w:id="45" w:author="Nat Brace" w:date="2019-10-15T15:56:00Z"/>
+        </w:rPr>
+      </w:pPr>
+      <w:ins w:id="46" w:author="Nat Brace" w:date="2019-10-15T15:56:00Z">
         <w:r>
           <w:rPr>
             <w:noProof/>
@@ -2269,63 +2465,108 @@
     <w:p>
       <w:pPr>
         <w:rPr>
-          <w:ins w:id="34" w:author="Nat Brace" w:date="2019-10-15T15:57:00Z"/>
+          <w:ins w:id="47" w:author="Nat Brace" w:date="2019-10-15T15:57:00Z"/>
           <w:noProof/>
         </w:rPr>
-        <w:pPrChange w:id="35" w:author="Nat Brace" w:date="2019-10-15T15:58:00Z">
+        <w:pPrChange w:id="48" w:author="Nat Brace" w:date="2019-10-15T15:58:00Z">
           <w:pPr>
             <w:ind w:left="360"/>
           </w:pPr>
         </w:pPrChange>
       </w:pPr>
-      <w:del w:id="36" w:author="Nat Brace" w:date="2019-10-15T15:58:00Z">
+      <w:del w:id="49" w:author="Nat Brace" w:date="2019-10-15T15:58:00Z">
         <w:r>
+          <w:lastRenderedPageBreak/>
           <w:delText xml:space="preserve"> </w:delText>
         </w:r>
       </w:del>
       <w:r>
         <w:t xml:space="preserve"> </w:t>
       </w:r>
-      <w:r>
-        <w:rPr>
-          <w:noProof/>
-        </w:rPr>
-        <w:drawing>
-          <wp:inline distT="0" distB="0" distL="0" distR="0" wp14:anchorId="1675A0F1" wp14:editId="610711AF">
-            <wp:extent cx="1756618" cy="2663687"/>
-            <wp:effectExtent l="0" t="0" r="0" b="3810"/>
-            <wp:docPr id="39" name="Picture 39"/>
-            <wp:cNvGraphicFramePr>
-              <a:graphicFrameLocks xmlns:a="http://schemas.openxmlformats.org/drawingml/2006/main" noChangeAspect="1"/>
-            </wp:cNvGraphicFramePr>
-            <a:graphic xmlns:a="http://schemas.openxmlformats.org/drawingml/2006/main">
-              <a:graphicData uri="http://schemas.openxmlformats.org/drawingml/2006/picture">
-                <pic:pic xmlns:pic="http://schemas.openxmlformats.org/drawingml/2006/picture">
-                  <pic:nvPicPr>
-                    <pic:cNvPr id="0" name=""/>
-                    <pic:cNvPicPr/>
-                  </pic:nvPicPr>
-                  <pic:blipFill>
-                    <a:blip r:embed="rId31"/>
-                    <a:stretch>
-                      <a:fillRect/>
-                    </a:stretch>
-                  </pic:blipFill>
-                  <pic:spPr>
-                    <a:xfrm>
-                      <a:off x="0" y="0"/>
-                      <a:ext cx="1756973" cy="2664226"/>
-                    </a:xfrm>
-                    <a:prstGeom prst="rect">
-                      <a:avLst/>
-                    </a:prstGeom>
-                  </pic:spPr>
-                </pic:pic>
-              </a:graphicData>
-            </a:graphic>
-          </wp:inline>
-        </w:drawing>
-      </w:r>
+      <w:ins w:id="50" w:author="Nat Brace" w:date="2020-01-31T14:32:00Z">
+        <w:r>
+          <w:rPr>
+            <w:noProof/>
+          </w:rPr>
+          <w:drawing>
+            <wp:inline distT="0" distB="0" distL="0" distR="0" wp14:anchorId="40D35268" wp14:editId="66AA9448">
+              <wp:extent cx="2933700" cy="4448584"/>
+              <wp:effectExtent l="0" t="0" r="0" b="9525"/>
+              <wp:docPr id="20" name="Picture 20"/>
+              <wp:cNvGraphicFramePr>
+                <a:graphicFrameLocks xmlns:a="http://schemas.openxmlformats.org/drawingml/2006/main" noChangeAspect="1"/>
+              </wp:cNvGraphicFramePr>
+              <a:graphic xmlns:a="http://schemas.openxmlformats.org/drawingml/2006/main">
+                <a:graphicData uri="http://schemas.openxmlformats.org/drawingml/2006/picture">
+                  <pic:pic xmlns:pic="http://schemas.openxmlformats.org/drawingml/2006/picture">
+                    <pic:nvPicPr>
+                      <pic:cNvPr id="1" name=""/>
+                      <pic:cNvPicPr/>
+                    </pic:nvPicPr>
+                    <pic:blipFill>
+                      <a:blip r:embed="rId32"/>
+                      <a:stretch>
+                        <a:fillRect/>
+                      </a:stretch>
+                    </pic:blipFill>
+                    <pic:spPr>
+                      <a:xfrm>
+                        <a:off x="0" y="0"/>
+                        <a:ext cx="2952661" cy="4477337"/>
+                      </a:xfrm>
+                      <a:prstGeom prst="rect">
+                        <a:avLst/>
+                      </a:prstGeom>
+                    </pic:spPr>
+                  </pic:pic>
+                </a:graphicData>
+              </a:graphic>
+            </wp:inline>
+          </w:drawing>
+        </w:r>
+      </w:ins>
+      <w:del w:id="51" w:author="Nat Brace" w:date="2020-01-31T14:32:00Z">
+        <w:r>
+          <w:rPr>
+            <w:noProof/>
+          </w:rPr>
+          <w:drawing>
+            <wp:inline distT="0" distB="0" distL="0" distR="0" wp14:anchorId="1675A0F1" wp14:editId="5B7F4BFE">
+              <wp:extent cx="1756618" cy="2663687"/>
+              <wp:effectExtent l="0" t="0" r="0" b="3810"/>
+              <wp:docPr id="39" name="Picture 39"/>
+              <wp:cNvGraphicFramePr>
+                <a:graphicFrameLocks xmlns:a="http://schemas.openxmlformats.org/drawingml/2006/main" noChangeAspect="1"/>
+              </wp:cNvGraphicFramePr>
+              <a:graphic xmlns:a="http://schemas.openxmlformats.org/drawingml/2006/main">
+                <a:graphicData uri="http://schemas.openxmlformats.org/drawingml/2006/picture">
+                  <pic:pic xmlns:pic="http://schemas.openxmlformats.org/drawingml/2006/picture">
+                    <pic:nvPicPr>
+                      <pic:cNvPr id="0" name=""/>
+                      <pic:cNvPicPr/>
+                    </pic:nvPicPr>
+                    <pic:blipFill>
+                      <a:blip r:embed="rId33"/>
+                      <a:stretch>
+                        <a:fillRect/>
+                      </a:stretch>
+                    </pic:blipFill>
+                    <pic:spPr>
+                      <a:xfrm>
+                        <a:off x="0" y="0"/>
+                        <a:ext cx="1756973" cy="2664226"/>
+                      </a:xfrm>
+                      <a:prstGeom prst="rect">
+                        <a:avLst/>
+                      </a:prstGeom>
+                    </pic:spPr>
+                  </pic:pic>
+                </a:graphicData>
+              </a:graphic>
+            </wp:inline>
+          </w:drawing>
+        </w:r>
+      </w:del>
       <w:r>
         <w:rPr>
           <w:noProof/>
@@ -2341,10 +2582,10 @@
           <w:numId w:val="16"/>
         </w:numPr>
         <w:rPr>
-          <w:ins w:id="37" w:author="Nat Brace" w:date="2019-10-15T15:58:00Z"/>
-        </w:rPr>
-      </w:pPr>
-      <w:ins w:id="38" w:author="Nat Brace" w:date="2019-10-15T15:57:00Z">
+          <w:ins w:id="52" w:author="Nat Brace" w:date="2019-10-15T15:58:00Z"/>
+        </w:rPr>
+      </w:pPr>
+      <w:ins w:id="53" w:author="Nat Brace" w:date="2019-10-15T15:57:00Z">
         <w:r>
           <w:t xml:space="preserve">The </w:t>
         </w:r>
@@ -2352,7 +2593,7 @@
           <w:rPr>
             <w:b/>
             <w:bCs/>
-            <w:rPrChange w:id="39" w:author="Nat Brace" w:date="2019-10-15T16:00:00Z">
+            <w:rPrChange w:id="54" w:author="Nat Brace" w:date="2019-10-15T16:00:00Z">
               <w:rPr/>
             </w:rPrChange>
           </w:rPr>
@@ -2368,71 +2609,117 @@
     </w:p>
     <w:p>
       <w:pPr>
-        <w:pPrChange w:id="40" w:author="Nat Brace" w:date="2019-10-15T15:58:00Z">
+        <w:pPrChange w:id="55" w:author="Nat Brace" w:date="2019-10-15T15:58:00Z">
           <w:pPr>
             <w:pStyle w:val="ListParagraph"/>
           </w:pPr>
         </w:pPrChange>
       </w:pPr>
-      <w:ins w:id="41" w:author="Nat Brace" w:date="2019-10-15T15:57:00Z">
+      <w:ins w:id="56" w:author="Nat Brace" w:date="2019-10-15T15:57:00Z">
         <w:r>
           <w:lastRenderedPageBreak/>
           <w:t xml:space="preserve"> </w:t>
         </w:r>
       </w:ins>
-      <w:r>
-        <w:rPr>
-          <w:noProof/>
-        </w:rPr>
-        <w:drawing>
-          <wp:inline distT="0" distB="0" distL="0" distR="0" wp14:anchorId="25CF0DD8" wp14:editId="4E31129B">
-            <wp:extent cx="1755389" cy="2661824"/>
-            <wp:effectExtent l="0" t="0" r="0" b="5715"/>
-            <wp:docPr id="40" name="Picture 40"/>
-            <wp:cNvGraphicFramePr>
-              <a:graphicFrameLocks xmlns:a="http://schemas.openxmlformats.org/drawingml/2006/main" noChangeAspect="1"/>
-            </wp:cNvGraphicFramePr>
-            <a:graphic xmlns:a="http://schemas.openxmlformats.org/drawingml/2006/main">
-              <a:graphicData uri="http://schemas.openxmlformats.org/drawingml/2006/picture">
-                <pic:pic xmlns:pic="http://schemas.openxmlformats.org/drawingml/2006/picture">
-                  <pic:nvPicPr>
-                    <pic:cNvPr id="0" name=""/>
-                    <pic:cNvPicPr/>
-                  </pic:nvPicPr>
-                  <pic:blipFill>
-                    <a:blip r:embed="rId32"/>
-                    <a:stretch>
-                      <a:fillRect/>
-                    </a:stretch>
-                  </pic:blipFill>
-                  <pic:spPr>
-                    <a:xfrm>
-                      <a:off x="0" y="0"/>
-                      <a:ext cx="1756924" cy="2664151"/>
-                    </a:xfrm>
-                    <a:prstGeom prst="rect">
-                      <a:avLst/>
-                    </a:prstGeom>
-                  </pic:spPr>
-                </pic:pic>
-              </a:graphicData>
-            </a:graphic>
-          </wp:inline>
-        </w:drawing>
-      </w:r>
+      <w:del w:id="57" w:author="Nat Brace" w:date="2020-01-31T14:32:00Z">
+        <w:r>
+          <w:rPr>
+            <w:noProof/>
+          </w:rPr>
+          <w:drawing>
+            <wp:inline distT="0" distB="0" distL="0" distR="0" wp14:anchorId="25CF0DD8" wp14:editId="50A2C933">
+              <wp:extent cx="1755389" cy="2661824"/>
+              <wp:effectExtent l="0" t="0" r="0" b="5715"/>
+              <wp:docPr id="40" name="Picture 40"/>
+              <wp:cNvGraphicFramePr>
+                <a:graphicFrameLocks xmlns:a="http://schemas.openxmlformats.org/drawingml/2006/main" noChangeAspect="1"/>
+              </wp:cNvGraphicFramePr>
+              <a:graphic xmlns:a="http://schemas.openxmlformats.org/drawingml/2006/main">
+                <a:graphicData uri="http://schemas.openxmlformats.org/drawingml/2006/picture">
+                  <pic:pic xmlns:pic="http://schemas.openxmlformats.org/drawingml/2006/picture">
+                    <pic:nvPicPr>
+                      <pic:cNvPr id="0" name=""/>
+                      <pic:cNvPicPr/>
+                    </pic:nvPicPr>
+                    <pic:blipFill>
+                      <a:blip r:embed="rId34"/>
+                      <a:stretch>
+                        <a:fillRect/>
+                      </a:stretch>
+                    </pic:blipFill>
+                    <pic:spPr>
+                      <a:xfrm>
+                        <a:off x="0" y="0"/>
+                        <a:ext cx="1756924" cy="2664151"/>
+                      </a:xfrm>
+                      <a:prstGeom prst="rect">
+                        <a:avLst/>
+                      </a:prstGeom>
+                    </pic:spPr>
+                  </pic:pic>
+                </a:graphicData>
+              </a:graphic>
+            </wp:inline>
+          </w:drawing>
+        </w:r>
+      </w:del>
       <w:r>
         <w:t xml:space="preserve">  </w:t>
       </w:r>
+      <w:ins w:id="58" w:author="Nat Brace" w:date="2020-01-31T14:32:00Z">
+        <w:r>
+          <w:rPr>
+            <w:noProof/>
+          </w:rPr>
+          <w:drawing>
+            <wp:inline distT="0" distB="0" distL="0" distR="0" wp14:anchorId="408B3889" wp14:editId="256B119E">
+              <wp:extent cx="3057525" cy="4636348"/>
+              <wp:effectExtent l="0" t="0" r="0" b="0"/>
+              <wp:docPr id="23" name="Picture 23"/>
+              <wp:cNvGraphicFramePr>
+                <a:graphicFrameLocks xmlns:a="http://schemas.openxmlformats.org/drawingml/2006/main" noChangeAspect="1"/>
+              </wp:cNvGraphicFramePr>
+              <a:graphic xmlns:a="http://schemas.openxmlformats.org/drawingml/2006/main">
+                <a:graphicData uri="http://schemas.openxmlformats.org/drawingml/2006/picture">
+                  <pic:pic xmlns:pic="http://schemas.openxmlformats.org/drawingml/2006/picture">
+                    <pic:nvPicPr>
+                      <pic:cNvPr id="1" name=""/>
+                      <pic:cNvPicPr/>
+                    </pic:nvPicPr>
+                    <pic:blipFill>
+                      <a:blip r:embed="rId35"/>
+                      <a:stretch>
+                        <a:fillRect/>
+                      </a:stretch>
+                    </pic:blipFill>
+                    <pic:spPr>
+                      <a:xfrm>
+                        <a:off x="0" y="0"/>
+                        <a:ext cx="3072703" cy="4659364"/>
+                      </a:xfrm>
+                      <a:prstGeom prst="rect">
+                        <a:avLst/>
+                      </a:prstGeom>
+                    </pic:spPr>
+                  </pic:pic>
+                </a:graphicData>
+              </a:graphic>
+            </wp:inline>
+          </w:drawing>
+        </w:r>
+      </w:ins>
     </w:p>
     <w:p>
       <w:r>
         <w:t>Note: the “f” setting in Ion Types on the Filter tab means we are only interested in fragment ion transitions. If you wanted to measure precursor ions as well, it would be “</w:t>
       </w:r>
       <w:proofErr w:type="spellStart"/>
+      <w:proofErr w:type="gramStart"/>
       <w:r>
         <w:t>f,p</w:t>
       </w:r>
       <w:proofErr w:type="spellEnd"/>
+      <w:proofErr w:type="gramEnd"/>
       <w:r>
         <w:t>”.</w:t>
       </w:r>
@@ -2500,7 +2787,15 @@
         <w:spacing w:after="160" w:line="256" w:lineRule="auto"/>
       </w:pPr>
       <w:r>
-        <w:t xml:space="preserve">This experiment has 113 mass spec result files associated with it. In cases like this, it can be useful to initially import just a handful of the unknowns along with all of the </w:t>
+        <w:t xml:space="preserve">This experiment has 113 mass spec result files associated with it. In cases like this, it can be useful to initially import just a handful of the unknowns along with </w:t>
+      </w:r>
+      <w:proofErr w:type="gramStart"/>
+      <w:r>
+        <w:t>all of</w:t>
+      </w:r>
+      <w:proofErr w:type="gramEnd"/>
+      <w:r>
+        <w:t xml:space="preserve"> the </w:t>
       </w:r>
       <w:r>
         <w:t>Calibration Curve and Quality Control (</w:t>
@@ -2520,6 +2815,7 @@
         <w:spacing w:after="160" w:line="256" w:lineRule="auto"/>
       </w:pPr>
       <w:r>
+        <w:lastRenderedPageBreak/>
         <w:t>P</w:t>
       </w:r>
       <w:r>
@@ -2574,13 +2870,13 @@
       <w:r>
         <w:t>Save this document as “</w:t>
       </w:r>
-      <w:bookmarkStart w:id="42" w:name="OLE_LINK1"/>
-      <w:bookmarkStart w:id="43" w:name="OLE_LINK2"/>
+      <w:bookmarkStart w:id="59" w:name="OLE_LINK1"/>
+      <w:bookmarkStart w:id="60" w:name="OLE_LINK2"/>
       <w:r>
         <w:t>SMQuant_v1.sky</w:t>
       </w:r>
-      <w:bookmarkEnd w:id="42"/>
-      <w:bookmarkEnd w:id="43"/>
+      <w:bookmarkEnd w:id="59"/>
+      <w:bookmarkEnd w:id="60"/>
       <w:r>
         <w:t>” in the tutorial folder you created.</w:t>
       </w:r>
@@ -2689,7 +2985,6 @@
         <w:rPr>
           <w:noProof/>
         </w:rPr>
-        <w:lastRenderedPageBreak/>
         <w:drawing>
           <wp:inline distT="0" distB="0" distL="0" distR="0" wp14:anchorId="3402609F" wp14:editId="5A41740D">
             <wp:extent cx="3581400" cy="4200525"/>
@@ -2706,7 +3001,7 @@
                     <pic:cNvPicPr/>
                   </pic:nvPicPr>
                   <pic:blipFill>
-                    <a:blip r:embed="rId33"/>
+                    <a:blip r:embed="rId36"/>
                     <a:stretch>
                       <a:fillRect/>
                     </a:stretch>
@@ -2816,7 +3111,21 @@
         <w:rPr>
           <w:bCs/>
         </w:rPr>
-        <w:t xml:space="preserve">16 unknowns samples and all the QC samples </w:t>
+        <w:t xml:space="preserve">16 </w:t>
+      </w:r>
+      <w:proofErr w:type="gramStart"/>
+      <w:r>
+        <w:rPr>
+          <w:bCs/>
+        </w:rPr>
+        <w:t>unknowns</w:t>
+      </w:r>
+      <w:proofErr w:type="gramEnd"/>
+      <w:r>
+        <w:rPr>
+          <w:bCs/>
+        </w:rPr>
+        <w:t xml:space="preserve"> samples and all the QC samples </w:t>
       </w:r>
       <w:r>
         <w:rPr>
@@ -2894,7 +3203,7 @@
       </w:r>
     </w:p>
     <w:p>
-      <w:commentRangeStart w:id="44"/>
+      <w:commentRangeStart w:id="61"/>
       <w:r>
         <w:rPr>
           <w:noProof/>
@@ -2915,7 +3224,7 @@
                     <pic:cNvPicPr/>
                   </pic:nvPicPr>
                   <pic:blipFill>
-                    <a:blip r:embed="rId34"/>
+                    <a:blip r:embed="rId37"/>
                     <a:stretch>
                       <a:fillRect/>
                     </a:stretch>
@@ -2935,12 +3244,12 @@
           </wp:inline>
         </w:drawing>
       </w:r>
-      <w:commentRangeEnd w:id="44"/>
+      <w:commentRangeEnd w:id="61"/>
       <w:r>
         <w:rPr>
           <w:rStyle w:val="CommentReference"/>
         </w:rPr>
-        <w:commentReference w:id="44"/>
+        <w:commentReference w:id="61"/>
       </w:r>
     </w:p>
     <w:p>
@@ -3007,7 +3316,7 @@
         </w:rPr>
         <w:t xml:space="preserve"> </w:t>
       </w:r>
-      <w:del w:id="45" w:author="Nat Brace" w:date="2019-10-11T14:56:00Z">
+      <w:del w:id="62" w:author="Nat Brace" w:date="2019-10-11T14:56:00Z">
         <w:r>
           <w:rPr>
             <w:noProof/>
@@ -3028,7 +3337,7 @@
                       <pic:cNvPicPr/>
                     </pic:nvPicPr>
                     <pic:blipFill>
-                      <a:blip r:embed="rId35"/>
+                      <a:blip r:embed="rId38"/>
                       <a:stretch>
                         <a:fillRect/>
                       </a:stretch>
@@ -3049,7 +3358,8 @@
           </w:drawing>
         </w:r>
       </w:del>
-      <w:ins w:id="46" w:author="Nat Brace" w:date="2019-10-11T14:57:00Z">
+      <w:commentRangeStart w:id="63"/>
+      <w:ins w:id="64" w:author="Nat Brace" w:date="2019-10-11T14:57:00Z">
         <w:r>
           <w:rPr>
             <w:noProof/>
@@ -3070,7 +3380,7 @@
                       <pic:cNvPicPr/>
                     </pic:nvPicPr>
                     <pic:blipFill>
-                      <a:blip r:embed="rId36"/>
+                      <a:blip r:embed="rId39"/>
                       <a:stretch>
                         <a:fillRect/>
                       </a:stretch>
@@ -3091,6 +3401,15 @@
           </w:drawing>
         </w:r>
       </w:ins>
+      <w:commentRangeEnd w:id="63"/>
+      <w:ins w:id="65" w:author="Nat Brace" w:date="2020-01-31T14:34:00Z">
+        <w:r>
+          <w:rPr>
+            <w:rStyle w:val="CommentReference"/>
+          </w:rPr>
+          <w:commentReference w:id="63"/>
+        </w:r>
+      </w:ins>
       <w:r>
         <w:rPr>
           <w:noProof/>
@@ -3103,7 +3422,6 @@
         <w:spacing w:before="240"/>
       </w:pPr>
       <w:r>
-        <w:lastRenderedPageBreak/>
         <w:t>To take advantage of the Skyline summary graphs for viewing individual targets, do the following:</w:t>
       </w:r>
     </w:p>
@@ -3255,7 +3573,7 @@
       <w:pPr>
         <w:pStyle w:val="Heading1"/>
       </w:pPr>
-      <w:del w:id="47" w:author="Nat Brace" w:date="2019-10-11T14:57:00Z">
+      <w:del w:id="66" w:author="Nat Brace" w:date="2019-10-11T14:57:00Z">
         <w:r>
           <w:rPr>
             <w:noProof/>
@@ -3276,7 +3594,7 @@
                       <pic:cNvPicPr/>
                     </pic:nvPicPr>
                     <pic:blipFill>
-                      <a:blip r:embed="rId37"/>
+                      <a:blip r:embed="rId40"/>
                       <a:stretch>
                         <a:fillRect/>
                       </a:stretch>
@@ -3297,7 +3615,7 @@
           </w:drawing>
         </w:r>
       </w:del>
-      <w:ins w:id="48" w:author="Nat Brace" w:date="2019-10-11T14:57:00Z">
+      <w:ins w:id="67" w:author="Nat Brace" w:date="2019-10-11T14:57:00Z">
         <w:r>
           <w:rPr>
             <w:noProof/>
@@ -3318,7 +3636,7 @@
                       <pic:cNvPicPr/>
                     </pic:nvPicPr>
                     <pic:blipFill>
-                      <a:blip r:embed="rId38"/>
+                      <a:blip r:embed="rId41"/>
                       <a:stretch>
                         <a:fillRect/>
                       </a:stretch>
@@ -3365,7 +3683,6 @@
         </w:rPr>
       </w:pPr>
       <w:r>
-        <w:lastRenderedPageBreak/>
         <w:br w:type="page"/>
       </w:r>
     </w:p>
@@ -3467,12 +3784,11 @@
           <w:szCs w:val="24"/>
         </w:rPr>
       </w:pPr>
-      <w:del w:id="49" w:author="Nat Brace" w:date="2019-10-11T14:58:00Z">
+      <w:del w:id="68" w:author="Nat Brace" w:date="2019-10-11T14:58:00Z">
         <w:r>
           <w:rPr>
             <w:noProof/>
           </w:rPr>
-          <w:lastRenderedPageBreak/>
           <w:drawing>
             <wp:inline distT="0" distB="0" distL="0" distR="0" wp14:anchorId="4EC17FED" wp14:editId="63110730">
               <wp:extent cx="5943600" cy="3672840"/>
@@ -3489,7 +3805,7 @@
                       <pic:cNvPicPr/>
                     </pic:nvPicPr>
                     <pic:blipFill>
-                      <a:blip r:embed="rId39"/>
+                      <a:blip r:embed="rId42"/>
                       <a:stretch>
                         <a:fillRect/>
                       </a:stretch>
@@ -3510,7 +3826,7 @@
           </w:drawing>
         </w:r>
       </w:del>
-      <w:ins w:id="50" w:author="Nat Brace" w:date="2019-10-11T14:58:00Z">
+      <w:ins w:id="69" w:author="Nat Brace" w:date="2019-10-11T14:58:00Z">
         <w:r>
           <w:rPr>
             <w:noProof/>
@@ -3531,7 +3847,7 @@
                       <pic:cNvPicPr/>
                     </pic:nvPicPr>
                     <pic:blipFill>
-                      <a:blip r:embed="rId40"/>
+                      <a:blip r:embed="rId43"/>
                       <a:stretch>
                         <a:fillRect/>
                       </a:stretch>
@@ -3563,14 +3879,21 @@
         <w:rPr>
           <w:rFonts w:eastAsia="Calibri"/>
         </w:rPr>
-        <w:t xml:space="preserve">Clicking on the other two outliers reveals that DoubleBlank2 and DoubleBlank3 are the other replicates with apparently poor chromatography. But, of course, as these are double blanks we don’t expect any </w:t>
-      </w:r>
+        <w:t xml:space="preserve">Clicking on the other two outliers reveals that DoubleBlank2 and DoubleBlank3 are the other replicates with apparently poor chromatography. But, of course, as these are double </w:t>
+      </w:r>
+      <w:proofErr w:type="gramStart"/>
       <w:r>
         <w:rPr>
           <w:rFonts w:eastAsia="Calibri"/>
         </w:rPr>
-        <w:lastRenderedPageBreak/>
-        <w:t>actual peaks in these replicates, so we will manually adjust the integration for each of the double blank replicates to center on the low signal area at 2.7 minutes.</w:t>
+        <w:t>blanks</w:t>
+      </w:r>
+      <w:proofErr w:type="gramEnd"/>
+      <w:r>
+        <w:rPr>
+          <w:rFonts w:eastAsia="Calibri"/>
+        </w:rPr>
+        <w:t xml:space="preserve"> we don’t expect any actual peaks in these replicates, so we will manually adjust the integration for each of the double blank replicates to center on the low signal area at 2.7 minutes.</w:t>
       </w:r>
     </w:p>
     <w:p>
@@ -3635,7 +3958,7 @@
                     <pic:cNvPicPr/>
                   </pic:nvPicPr>
                   <pic:blipFill rotWithShape="1">
-                    <a:blip r:embed="rId41"/>
+                    <a:blip r:embed="rId44"/>
                     <a:srcRect t="-1" b="20847"/>
                     <a:stretch/>
                   </pic:blipFill>
@@ -3716,7 +4039,7 @@
       <w:pPr>
         <w:pStyle w:val="Heading1"/>
       </w:pPr>
-      <w:del w:id="51" w:author="Nat Brace" w:date="2019-10-11T14:59:00Z">
+      <w:del w:id="70" w:author="Nat Brace" w:date="2019-10-11T14:59:00Z">
         <w:r>
           <w:rPr>
             <w:noProof/>
@@ -3738,7 +4061,7 @@
                       <pic:cNvPicPr/>
                     </pic:nvPicPr>
                     <pic:blipFill>
-                      <a:blip r:embed="rId42"/>
+                      <a:blip r:embed="rId45"/>
                       <a:stretch>
                         <a:fillRect/>
                       </a:stretch>
@@ -3759,7 +4082,7 @@
           </w:drawing>
         </w:r>
       </w:del>
-      <w:ins w:id="52" w:author="Nat Brace" w:date="2019-10-11T14:59:00Z">
+      <w:ins w:id="71" w:author="Nat Brace" w:date="2019-10-11T14:59:00Z">
         <w:r>
           <w:rPr>
             <w:noProof/>
@@ -3780,7 +4103,7 @@
                       <pic:cNvPicPr/>
                     </pic:nvPicPr>
                     <pic:blipFill>
-                      <a:blip r:embed="rId43"/>
+                      <a:blip r:embed="rId46"/>
                       <a:stretch>
                         <a:fillRect/>
                       </a:stretch>
@@ -3898,17 +4221,21 @@
     </w:p>
     <w:p>
       <w:pPr>
-        <w:pStyle w:val="ListParagraph"/>
-      </w:pPr>
-      <w:commentRangeStart w:id="53"/>
+        <w:pPrChange w:id="72" w:author="Nat Brace" w:date="2020-01-31T14:36:00Z">
+          <w:pPr>
+            <w:pStyle w:val="ListParagraph"/>
+          </w:pPr>
+        </w:pPrChange>
+      </w:pPr>
+      <w:commentRangeStart w:id="73"/>
       <w:r>
         <w:rPr>
           <w:noProof/>
         </w:rPr>
         <w:drawing>
-          <wp:inline distT="0" distB="0" distL="0" distR="0" wp14:anchorId="6B287256" wp14:editId="09B74EF2">
-            <wp:extent cx="3781425" cy="5191125"/>
-            <wp:effectExtent l="0" t="0" r="9525" b="9525"/>
+          <wp:inline distT="0" distB="0" distL="0" distR="0" wp14:anchorId="6B287256" wp14:editId="6834634F">
+            <wp:extent cx="3503889" cy="4810125"/>
+            <wp:effectExtent l="0" t="0" r="1905" b="0"/>
             <wp:docPr id="50" name="Picture 50"/>
             <wp:cNvGraphicFramePr>
               <a:graphicFrameLocks xmlns:a="http://schemas.openxmlformats.org/drawingml/2006/main" noChangeAspect="1"/>
@@ -3921,7 +4248,7 @@
                     <pic:cNvPicPr/>
                   </pic:nvPicPr>
                   <pic:blipFill>
-                    <a:blip r:embed="rId44"/>
+                    <a:blip r:embed="rId47"/>
                     <a:stretch>
                       <a:fillRect/>
                     </a:stretch>
@@ -3929,7 +4256,7 @@
                   <pic:spPr>
                     <a:xfrm>
                       <a:off x="0" y="0"/>
-                      <a:ext cx="3781425" cy="5191125"/>
+                      <a:ext cx="3515420" cy="4825955"/>
                     </a:xfrm>
                     <a:prstGeom prst="rect">
                       <a:avLst/>
@@ -3941,12 +4268,12 @@
           </wp:inline>
         </w:drawing>
       </w:r>
-      <w:commentRangeEnd w:id="53"/>
+      <w:commentRangeEnd w:id="73"/>
       <w:r>
         <w:rPr>
           <w:rStyle w:val="CommentReference"/>
         </w:rPr>
-        <w:commentReference w:id="53"/>
+        <w:commentReference w:id="73"/>
       </w:r>
     </w:p>
     <w:p>
@@ -3987,7 +4314,15 @@
         <w:t>nits setting is f</w:t>
       </w:r>
       <w:r>
-        <w:t xml:space="preserve">or display purposes, and </w:t>
+        <w:t xml:space="preserve">or display </w:t>
+      </w:r>
+      <w:proofErr w:type="gramStart"/>
+      <w:r>
+        <w:t>purposes, and</w:t>
+      </w:r>
+      <w:proofErr w:type="gramEnd"/>
+      <w:r>
+        <w:t xml:space="preserve"> </w:t>
       </w:r>
       <w:r>
         <w:t xml:space="preserve">can be set to any value that makes sense for your experiment. </w:t>
@@ -4148,7 +4483,7 @@
                     <pic:cNvPicPr/>
                   </pic:nvPicPr>
                   <pic:blipFill>
-                    <a:blip r:embed="rId45"/>
+                    <a:blip r:embed="rId48"/>
                     <a:stretch>
                       <a:fillRect/>
                     </a:stretch>
@@ -4445,7 +4780,7 @@
                 <w:szCs w:val="12"/>
               </w:rPr>
             </w:pPr>
-            <w:bookmarkStart w:id="54" w:name="_Hlk507063702"/>
+            <w:bookmarkStart w:id="74" w:name="_Hlk507063702"/>
             <w:r>
               <w:rPr>
                 <w:rFonts w:ascii="Courier New" w:hAnsi="Courier New" w:cs="Courier New"/>
@@ -6527,7 +6862,7 @@
           </w:p>
         </w:tc>
       </w:tr>
-      <w:bookmarkEnd w:id="54"/>
+      <w:bookmarkEnd w:id="74"/>
       <w:tr>
         <w:trPr>
           <w:trHeight w:hRule="exact" w:val="202"/>
@@ -6784,7 +7119,7 @@
         </w:rPr>
         <w:t xml:space="preserve"> </w:t>
       </w:r>
-      <w:commentRangeStart w:id="55"/>
+      <w:commentRangeStart w:id="75"/>
       <w:r>
         <w:rPr>
           <w:noProof/>
@@ -6794,579 +7129,6 @@
             <wp:extent cx="4894876" cy="7863840"/>
             <wp:effectExtent l="0" t="0" r="1270" b="3810"/>
             <wp:docPr id="52" name="Picture 52"/>
-            <wp:cNvGraphicFramePr>
-              <a:graphicFrameLocks xmlns:a="http://schemas.openxmlformats.org/drawingml/2006/main" noChangeAspect="1"/>
-            </wp:cNvGraphicFramePr>
-            <a:graphic xmlns:a="http://schemas.openxmlformats.org/drawingml/2006/main">
-              <a:graphicData uri="http://schemas.openxmlformats.org/drawingml/2006/picture">
-                <pic:pic xmlns:pic="http://schemas.openxmlformats.org/drawingml/2006/picture">
-                  <pic:nvPicPr>
-                    <pic:cNvPr id="0" name=""/>
-                    <pic:cNvPicPr/>
-                  </pic:nvPicPr>
-                  <pic:blipFill>
-                    <a:blip r:embed="rId46"/>
-                    <a:stretch>
-                      <a:fillRect/>
-                    </a:stretch>
-                  </pic:blipFill>
-                  <pic:spPr>
-                    <a:xfrm>
-                      <a:off x="0" y="0"/>
-                      <a:ext cx="4896697" cy="7866766"/>
-                    </a:xfrm>
-                    <a:prstGeom prst="rect">
-                      <a:avLst/>
-                    </a:prstGeom>
-                  </pic:spPr>
-                </pic:pic>
-              </a:graphicData>
-            </a:graphic>
-          </wp:inline>
-        </w:drawing>
-      </w:r>
-      <w:commentRangeEnd w:id="55"/>
-      <w:r>
-        <w:rPr>
-          <w:rStyle w:val="CommentReference"/>
-        </w:rPr>
-        <w:commentReference w:id="55"/>
-      </w:r>
-    </w:p>
-    <w:p>
-      <w:pPr>
-        <w:pStyle w:val="Heading1"/>
-      </w:pPr>
-      <w:r>
-        <w:lastRenderedPageBreak/>
-        <w:t>Inspecting the Calibration Curve</w:t>
-      </w:r>
-    </w:p>
-    <w:p>
-      <w:r>
-        <w:t>Now we are ready to examine the calibration curve.</w:t>
-      </w:r>
-    </w:p>
-    <w:p>
-      <w:pPr>
-        <w:pStyle w:val="ListParagraph"/>
-        <w:numPr>
-          <w:ilvl w:val="0"/>
-          <w:numId w:val="12"/>
-        </w:numPr>
-      </w:pPr>
-      <w:r>
-        <w:t xml:space="preserve">Close the </w:t>
-      </w:r>
-      <w:r>
-        <w:rPr>
-          <w:b/>
-        </w:rPr>
-        <w:t>Document Grid</w:t>
-      </w:r>
-      <w:r>
-        <w:t xml:space="preserve"> view.</w:t>
-      </w:r>
-    </w:p>
-    <w:p>
-      <w:pPr>
-        <w:pStyle w:val="ListParagraph"/>
-        <w:numPr>
-          <w:ilvl w:val="0"/>
-          <w:numId w:val="12"/>
-        </w:numPr>
-      </w:pPr>
-      <w:r>
-        <w:t xml:space="preserve">From the </w:t>
-      </w:r>
-      <w:r>
-        <w:rPr>
-          <w:b/>
-        </w:rPr>
-        <w:t>View</w:t>
-      </w:r>
-      <w:r>
-        <w:t xml:space="preserve"> menu, select </w:t>
-      </w:r>
-      <w:r>
-        <w:rPr>
-          <w:b/>
-        </w:rPr>
-        <w:t>Calibration Curve</w:t>
-      </w:r>
-      <w:r>
-        <w:t xml:space="preserve">. </w:t>
-      </w:r>
-      <w:r>
-        <w:t xml:space="preserve"> You should see this:</w:t>
-      </w:r>
-    </w:p>
-    <w:p>
-      <w:pPr>
-        <w:pStyle w:val="ListParagraph"/>
-      </w:pPr>
-    </w:p>
-    <w:p>
-      <w:pPr>
-        <w:pStyle w:val="ListParagraph"/>
-      </w:pPr>
-      <w:r>
-        <w:rPr>
-          <w:noProof/>
-        </w:rPr>
-        <w:drawing>
-          <wp:inline distT="0" distB="0" distL="0" distR="0" wp14:anchorId="5FD33FA7" wp14:editId="7731C011">
-            <wp:extent cx="5943600" cy="3855085"/>
-            <wp:effectExtent l="0" t="0" r="0" b="0"/>
-            <wp:docPr id="53" name="Picture 53"/>
-            <wp:cNvGraphicFramePr>
-              <a:graphicFrameLocks xmlns:a="http://schemas.openxmlformats.org/drawingml/2006/main" noChangeAspect="1"/>
-            </wp:cNvGraphicFramePr>
-            <a:graphic xmlns:a="http://schemas.openxmlformats.org/drawingml/2006/main">
-              <a:graphicData uri="http://schemas.openxmlformats.org/drawingml/2006/picture">
-                <pic:pic xmlns:pic="http://schemas.openxmlformats.org/drawingml/2006/picture">
-                  <pic:nvPicPr>
-                    <pic:cNvPr id="0" name=""/>
-                    <pic:cNvPicPr/>
-                  </pic:nvPicPr>
-                  <pic:blipFill>
-                    <a:blip r:embed="rId47"/>
-                    <a:stretch>
-                      <a:fillRect/>
-                    </a:stretch>
-                  </pic:blipFill>
-                  <pic:spPr>
-                    <a:xfrm>
-                      <a:off x="0" y="0"/>
-                      <a:ext cx="5943600" cy="3855085"/>
-                    </a:xfrm>
-                    <a:prstGeom prst="rect">
-                      <a:avLst/>
-                    </a:prstGeom>
-                  </pic:spPr>
-                </pic:pic>
-              </a:graphicData>
-            </a:graphic>
-          </wp:inline>
-        </w:drawing>
-      </w:r>
-    </w:p>
-    <w:p>
-      <w:r>
-        <w:t xml:space="preserve">The note about the selected replicate missing transitions is expected, as the currently selected replicate is a double blank. </w:t>
-      </w:r>
-    </w:p>
-    <w:p>
-      <w:r>
-        <w:t xml:space="preserve">Looking at the graph, we note that the Unknowns loaded so far have relatively low dynamic range. </w:t>
-      </w:r>
-    </w:p>
-    <w:p>
-      <w:r>
-        <w:t xml:space="preserve">We also note that some of the </w:t>
-      </w:r>
-      <w:r>
-        <w:t>calibration samples</w:t>
-      </w:r>
-      <w:r>
-        <w:t xml:space="preserve"> look like they might be outliers. We can use the Document Grid to get a qualitative sense of that</w:t>
-      </w:r>
-      <w:r>
-        <w:t>, and to exclude any samples that are not suitable</w:t>
-      </w:r>
-      <w:r>
-        <w:t>:</w:t>
-      </w:r>
-    </w:p>
-    <w:p>
-      <w:pPr>
-        <w:pStyle w:val="ListParagraph"/>
-        <w:numPr>
-          <w:ilvl w:val="0"/>
-          <w:numId w:val="13"/>
-        </w:numPr>
-      </w:pPr>
-      <w:r>
-        <w:t xml:space="preserve">On the </w:t>
-      </w:r>
-      <w:r>
-        <w:rPr>
-          <w:b/>
-        </w:rPr>
-        <w:t>View</w:t>
-      </w:r>
-      <w:r>
-        <w:t xml:space="preserve"> menu, select </w:t>
-      </w:r>
-      <w:r>
-        <w:rPr>
-          <w:b/>
-        </w:rPr>
-        <w:t>Document Grid</w:t>
-      </w:r>
-    </w:p>
-    <w:p>
-      <w:pPr>
-        <w:pStyle w:val="ListParagraph"/>
-        <w:numPr>
-          <w:ilvl w:val="0"/>
-          <w:numId w:val="13"/>
-        </w:numPr>
-      </w:pPr>
-      <w:r>
-        <w:t>Click on</w:t>
-      </w:r>
-      <w:r>
-        <w:t xml:space="preserve"> the </w:t>
-      </w:r>
-      <w:r>
-        <w:rPr>
-          <w:b/>
-        </w:rPr>
-        <w:t>Reports</w:t>
-      </w:r>
-      <w:r>
-        <w:t xml:space="preserve"> control in the upper left corner of the grid, and select </w:t>
-      </w:r>
-      <w:r>
-        <w:rPr>
-          <w:b/>
-        </w:rPr>
-        <w:t>Replicates</w:t>
-      </w:r>
-    </w:p>
-    <w:p>
-      <w:pPr>
-        <w:pStyle w:val="ListParagraph"/>
-        <w:numPr>
-          <w:ilvl w:val="0"/>
-          <w:numId w:val="13"/>
-        </w:numPr>
-      </w:pPr>
-      <w:r>
-        <w:t xml:space="preserve">Click </w:t>
-      </w:r>
-      <w:r>
-        <w:t xml:space="preserve">again </w:t>
-      </w:r>
-      <w:r>
-        <w:t>on</w:t>
-      </w:r>
-      <w:r>
-        <w:t xml:space="preserve"> the </w:t>
-      </w:r>
-      <w:r>
-        <w:rPr>
-          <w:b/>
-        </w:rPr>
-        <w:t>Reports</w:t>
-      </w:r>
-      <w:r>
-        <w:t xml:space="preserve"> control in the upper left corner of the grid, and select </w:t>
-      </w:r>
-      <w:r>
-        <w:rPr>
-          <w:b/>
-        </w:rPr>
-        <w:t xml:space="preserve">Customize </w:t>
-      </w:r>
-      <w:r>
-        <w:rPr>
-          <w:b/>
-        </w:rPr>
-        <w:t>Report</w:t>
-      </w:r>
-    </w:p>
-    <w:p>
-      <w:pPr>
-        <w:pStyle w:val="ListParagraph"/>
-        <w:numPr>
-          <w:ilvl w:val="0"/>
-          <w:numId w:val="13"/>
-        </w:numPr>
-      </w:pPr>
-      <w:r>
-        <w:t xml:space="preserve">Click on the search button </w:t>
-      </w:r>
-      <w:r>
-        <w:rPr>
-          <w:noProof/>
-        </w:rPr>
-        <w:drawing>
-          <wp:inline distT="0" distB="0" distL="0" distR="0" wp14:anchorId="5912E90B" wp14:editId="458333BF">
-            <wp:extent cx="145415" cy="145415"/>
-            <wp:effectExtent l="0" t="0" r="6985" b="6985"/>
-            <wp:docPr id="36" name="Picture 36"/>
-            <wp:cNvGraphicFramePr>
-              <a:graphicFrameLocks xmlns:a="http://schemas.openxmlformats.org/drawingml/2006/main" noChangeAspect="1"/>
-            </wp:cNvGraphicFramePr>
-            <a:graphic xmlns:a="http://schemas.openxmlformats.org/drawingml/2006/main">
-              <a:graphicData uri="http://schemas.openxmlformats.org/drawingml/2006/picture">
-                <pic:pic xmlns:pic="http://schemas.openxmlformats.org/drawingml/2006/picture">
-                  <pic:nvPicPr>
-                    <pic:cNvPr id="0" name="Picture 1"/>
-                    <pic:cNvPicPr>
-                      <a:picLocks noChangeAspect="1" noChangeArrowheads="1"/>
-                    </pic:cNvPicPr>
-                  </pic:nvPicPr>
-                  <pic:blipFill>
-                    <a:blip r:embed="rId48">
-                      <a:extLst>
-                        <a:ext uri="{28A0092B-C50C-407E-A947-70E740481C1C}">
-                          <a14:useLocalDpi xmlns:a14="http://schemas.microsoft.com/office/drawing/2010/main" val="0"/>
-                        </a:ext>
-                      </a:extLst>
-                    </a:blip>
-                    <a:srcRect/>
-                    <a:stretch>
-                      <a:fillRect/>
-                    </a:stretch>
-                  </pic:blipFill>
-                  <pic:spPr bwMode="auto">
-                    <a:xfrm>
-                      <a:off x="0" y="0"/>
-                      <a:ext cx="145415" cy="145415"/>
-                    </a:xfrm>
-                    <a:prstGeom prst="rect">
-                      <a:avLst/>
-                    </a:prstGeom>
-                    <a:noFill/>
-                    <a:ln>
-                      <a:noFill/>
-                    </a:ln>
-                  </pic:spPr>
-                </pic:pic>
-              </a:graphicData>
-            </a:graphic>
-          </wp:inline>
-        </w:drawing>
-      </w:r>
-      <w:r>
-        <w:t xml:space="preserve"> and type </w:t>
-      </w:r>
-      <w:r>
-        <w:rPr>
-          <w:b/>
-        </w:rPr>
-        <w:t>accuracy</w:t>
-      </w:r>
-      <w:r>
-        <w:t xml:space="preserve"> into the </w:t>
-      </w:r>
-      <w:r>
-        <w:rPr>
-          <w:b/>
-        </w:rPr>
-        <w:t xml:space="preserve">Find What </w:t>
-      </w:r>
-      <w:r>
-        <w:t>field</w:t>
-      </w:r>
-    </w:p>
-    <w:p>
-      <w:pPr>
-        <w:pStyle w:val="ListParagraph"/>
-        <w:numPr>
-          <w:ilvl w:val="0"/>
-          <w:numId w:val="13"/>
-        </w:numPr>
-      </w:pPr>
-      <w:r>
-        <w:t xml:space="preserve">Click </w:t>
-      </w:r>
-      <w:r>
-        <w:rPr>
-          <w:b/>
-        </w:rPr>
-        <w:t>Find Next</w:t>
-      </w:r>
-      <w:r>
-        <w:t xml:space="preserve"> </w:t>
-      </w:r>
-    </w:p>
-    <w:p>
-      <w:pPr>
-        <w:pStyle w:val="ListParagraph"/>
-        <w:numPr>
-          <w:ilvl w:val="0"/>
-          <w:numId w:val="13"/>
-        </w:numPr>
-      </w:pPr>
-      <w:r>
-        <w:t xml:space="preserve">In the </w:t>
-      </w:r>
-      <w:r>
-        <w:rPr>
-          <w:b/>
-        </w:rPr>
-        <w:t xml:space="preserve">Customize </w:t>
-      </w:r>
-      <w:r>
-        <w:rPr>
-          <w:b/>
-        </w:rPr>
-        <w:t>Report</w:t>
-      </w:r>
-      <w:r>
-        <w:t xml:space="preserve"> form, </w:t>
-      </w:r>
-      <w:r>
-        <w:rPr>
-          <w:b/>
-        </w:rPr>
-        <w:t>Accuracy</w:t>
-      </w:r>
-      <w:r>
-        <w:t xml:space="preserve"> should be highlighted</w:t>
-      </w:r>
-      <w:r>
-        <w:t xml:space="preserve"> under Quantification</w:t>
-      </w:r>
-    </w:p>
-    <w:p>
-      <w:pPr>
-        <w:pStyle w:val="ListParagraph"/>
-        <w:numPr>
-          <w:ilvl w:val="0"/>
-          <w:numId w:val="13"/>
-        </w:numPr>
-      </w:pPr>
-      <w:r>
-        <w:t xml:space="preserve">Click on the checkbox </w:t>
-      </w:r>
-      <w:r>
-        <w:t>to enable</w:t>
-      </w:r>
-      <w:r>
-        <w:t xml:space="preserve"> </w:t>
-      </w:r>
-      <w:r>
-        <w:rPr>
-          <w:b/>
-        </w:rPr>
-        <w:t>Accuracy</w:t>
-      </w:r>
-    </w:p>
-    <w:p>
-      <w:pPr>
-        <w:pStyle w:val="ListParagraph"/>
-        <w:numPr>
-          <w:ilvl w:val="0"/>
-          <w:numId w:val="13"/>
-        </w:numPr>
-      </w:pPr>
-      <w:r>
-        <w:lastRenderedPageBreak/>
-        <w:t>Just above Quantification,</w:t>
-      </w:r>
-      <w:r>
-        <w:t xml:space="preserve"> c</w:t>
-      </w:r>
-      <w:r>
-        <w:t xml:space="preserve">lick on the checkbox </w:t>
-      </w:r>
-      <w:r>
-        <w:t>to enable</w:t>
-      </w:r>
-      <w:r>
-        <w:t xml:space="preserve"> </w:t>
-      </w:r>
-      <w:r>
-        <w:rPr>
-          <w:b/>
-        </w:rPr>
-        <w:t>Exclude from Calibration</w:t>
-      </w:r>
-    </w:p>
-    <w:p>
-      <w:pPr>
-        <w:pStyle w:val="ListParagraph"/>
-        <w:numPr>
-          <w:ilvl w:val="0"/>
-          <w:numId w:val="13"/>
-        </w:numPr>
-      </w:pPr>
-      <w:r>
-        <w:t xml:space="preserve">In the </w:t>
-      </w:r>
-      <w:r>
-        <w:rPr>
-          <w:b/>
-        </w:rPr>
-        <w:t>View Name</w:t>
-      </w:r>
-      <w:r>
-        <w:t xml:space="preserve"> field at the top of the </w:t>
-      </w:r>
-      <w:r>
-        <w:rPr>
-          <w:b/>
-        </w:rPr>
-        <w:t>Customize View</w:t>
-      </w:r>
-      <w:r>
-        <w:t xml:space="preserve"> form, type </w:t>
-      </w:r>
-      <w:bookmarkStart w:id="56" w:name="OLE_LINK8"/>
-      <w:bookmarkStart w:id="57" w:name="OLE_LINK9"/>
-      <w:bookmarkStart w:id="58" w:name="OLE_LINK10"/>
-      <w:proofErr w:type="spellStart"/>
-      <w:r>
-        <w:rPr>
-          <w:b/>
-        </w:rPr>
-        <w:t>Replicates_custom_quant</w:t>
-      </w:r>
-      <w:bookmarkEnd w:id="56"/>
-      <w:bookmarkEnd w:id="57"/>
-      <w:bookmarkEnd w:id="58"/>
-      <w:proofErr w:type="spellEnd"/>
-      <w:r>
-        <w:t xml:space="preserve"> </w:t>
-      </w:r>
-    </w:p>
-    <w:p>
-      <w:pPr>
-        <w:pStyle w:val="ListParagraph"/>
-        <w:numPr>
-          <w:ilvl w:val="0"/>
-          <w:numId w:val="13"/>
-        </w:numPr>
-      </w:pPr>
-      <w:r>
-        <w:t xml:space="preserve">Click </w:t>
-      </w:r>
-      <w:r>
-        <w:rPr>
-          <w:b/>
-        </w:rPr>
-        <w:t>OK</w:t>
-      </w:r>
-    </w:p>
-    <w:p>
-      <w:r>
-        <w:lastRenderedPageBreak/>
-        <w:t xml:space="preserve">The </w:t>
-      </w:r>
-      <w:r>
-        <w:t>Document Grid view should now look like this:</w:t>
-      </w:r>
-      <w:r>
-        <w:rPr>
-          <w:noProof/>
-        </w:rPr>
-        <w:t xml:space="preserve"> </w:t>
-      </w:r>
-      <w:commentRangeStart w:id="59"/>
-      <w:r>
-        <w:rPr>
-          <w:noProof/>
-        </w:rPr>
-        <w:drawing>
-          <wp:inline distT="0" distB="0" distL="0" distR="0" wp14:anchorId="639C0A67" wp14:editId="789C5566">
-            <wp:extent cx="4945446" cy="8019642"/>
-            <wp:effectExtent l="0" t="0" r="7620" b="635"/>
-            <wp:docPr id="54" name="Picture 54"/>
             <wp:cNvGraphicFramePr>
               <a:graphicFrameLocks xmlns:a="http://schemas.openxmlformats.org/drawingml/2006/main" noChangeAspect="1"/>
             </wp:cNvGraphicFramePr>
@@ -7386,7 +7148,7 @@
                   <pic:spPr>
                     <a:xfrm>
                       <a:off x="0" y="0"/>
-                      <a:ext cx="4947384" cy="8022785"/>
+                      <a:ext cx="4896697" cy="7866766"/>
                     </a:xfrm>
                     <a:prstGeom prst="rect">
                       <a:avLst/>
@@ -7398,74 +7160,26 @@
           </wp:inline>
         </w:drawing>
       </w:r>
-      <w:commentRangeEnd w:id="59"/>
+      <w:commentRangeEnd w:id="75"/>
       <w:r>
         <w:rPr>
           <w:rStyle w:val="CommentReference"/>
         </w:rPr>
-        <w:commentReference w:id="59"/>
-      </w:r>
-    </w:p>
-    <w:p>
-      <w:pPr>
-        <w:ind w:left="360"/>
-      </w:pPr>
-    </w:p>
-    <w:p>
-      <w:pPr>
-        <w:rPr>
-          <w:b/>
-        </w:rPr>
-      </w:pPr>
-      <w:r>
-        <w:t xml:space="preserve">The FDA Guidance on which this assay was based states that calibration points should have bias &lt; 15% (accuracy between 85% and 115%) between the known concentration and the </w:t>
-      </w:r>
-      <w:proofErr w:type="spellStart"/>
-      <w:r>
-        <w:t>backcalculated</w:t>
-      </w:r>
-      <w:proofErr w:type="spellEnd"/>
-      <w:r>
-        <w:t xml:space="preserve"> concentration from the calibration curve, </w:t>
-      </w:r>
-      <w:r>
-        <w:t xml:space="preserve">and from </w:t>
-      </w:r>
-      <w:r>
-        <w:t xml:space="preserve">the Accuracy column </w:t>
-      </w:r>
-      <w:r>
-        <w:t xml:space="preserve">we can see that Cal_5 does not meet that test. </w:t>
-      </w:r>
-      <w:r>
-        <w:t xml:space="preserve">These replicates can be removed from consideration using the checkbox in the </w:t>
-      </w:r>
-      <w:r>
-        <w:rPr>
-          <w:b/>
-        </w:rPr>
-        <w:t>Exclude from Calibration</w:t>
-      </w:r>
-      <w:r>
-        <w:t xml:space="preserve"> column in the Document Grid, or by right-clicking on the outlier in the Calibration Curve </w:t>
-      </w:r>
-      <w:r>
-        <w:t>view</w:t>
-      </w:r>
-      <w:r>
-        <w:t xml:space="preserve"> and selecting </w:t>
-      </w:r>
-      <w:r>
-        <w:rPr>
-          <w:b/>
-        </w:rPr>
-        <w:t>Exclude from Calibration</w:t>
-      </w:r>
-      <w:r>
-        <w:rPr>
-          <w:b/>
-        </w:rPr>
-        <w:t>.</w:t>
+        <w:commentReference w:id="75"/>
+      </w:r>
+    </w:p>
+    <w:p>
+      <w:pPr>
+        <w:pStyle w:val="Heading1"/>
+      </w:pPr>
+      <w:r>
+        <w:lastRenderedPageBreak/>
+        <w:t>Inspecting the Calibration Curve</w:t>
+      </w:r>
+    </w:p>
+    <w:p>
+      <w:r>
+        <w:t>Now we are ready to examine the calibration curve.</w:t>
       </w:r>
     </w:p>
     <w:p>
@@ -7473,44 +7187,20 @@
         <w:pStyle w:val="ListParagraph"/>
         <w:numPr>
           <w:ilvl w:val="0"/>
-          <w:numId w:val="14"/>
+          <w:numId w:val="12"/>
         </w:numPr>
       </w:pPr>
       <w:r>
-        <w:t xml:space="preserve">In the Document Grid, click on the checkbox in the </w:t>
+        <w:t xml:space="preserve">Close the </w:t>
       </w:r>
       <w:r>
         <w:rPr>
           <w:b/>
         </w:rPr>
-        <w:t>Exclude from Calibration</w:t>
-      </w:r>
-      <w:r>
-        <w:rPr>
-          <w:b/>
-        </w:rPr>
-        <w:t xml:space="preserve"> </w:t>
-      </w:r>
-      <w:r>
-        <w:t>column</w:t>
-      </w:r>
-      <w:r>
-        <w:t xml:space="preserve"> for the </w:t>
-      </w:r>
-      <w:r>
-        <w:rPr>
-          <w:b/>
-        </w:rPr>
-        <w:t>Cal5_01</w:t>
-      </w:r>
-      <w:r>
-        <w:t xml:space="preserve"> replicate, then press the </w:t>
-      </w:r>
-      <w:r>
-        <w:rPr>
-          <w:b/>
-        </w:rPr>
-        <w:t>down-arrow key</w:t>
+        <w:t>Document Grid</w:t>
+      </w:r>
+      <w:r>
+        <w:t xml:space="preserve"> view.</w:t>
       </w:r>
     </w:p>
     <w:p>
@@ -7518,48 +7208,52 @@
         <w:pStyle w:val="ListParagraph"/>
         <w:numPr>
           <w:ilvl w:val="0"/>
-          <w:numId w:val="14"/>
+          <w:numId w:val="12"/>
         </w:numPr>
       </w:pPr>
       <w:r>
-        <w:t xml:space="preserve">Repeat for </w:t>
+        <w:t xml:space="preserve">From the </w:t>
       </w:r>
       <w:r>
         <w:rPr>
           <w:b/>
         </w:rPr>
-        <w:t>Cal5_02</w:t>
-      </w:r>
-    </w:p>
-    <w:p>
-      <w:pPr>
+        <w:t>View</w:t>
+      </w:r>
+      <w:r>
+        <w:t xml:space="preserve"> menu, select </w:t>
+      </w:r>
+      <w:r>
+        <w:rPr>
+          <w:b/>
+        </w:rPr>
+        <w:t>Calibration Curve</w:t>
+      </w:r>
+      <w:r>
+        <w:t xml:space="preserve">. </w:t>
+      </w:r>
+      <w:r>
+        <w:t xml:space="preserve"> You should see this:</w:t>
+      </w:r>
+    </w:p>
+    <w:p>
+      <w:pPr>
+        <w:pStyle w:val="ListParagraph"/>
+      </w:pPr>
+    </w:p>
+    <w:p>
+      <w:pPr>
+        <w:pStyle w:val="ListParagraph"/>
+      </w:pPr>
+      <w:r>
         <w:rPr>
           <w:noProof/>
         </w:rPr>
-      </w:pPr>
-      <w:r>
-        <w:t>The Calibration Curve should now look like t</w:t>
-      </w:r>
-      <w:r>
-        <w:t>he image below.  Note that the R-squared value improves from 0.97 to &gt;0.99 by excluding the outlier Cal_5.</w:t>
-      </w:r>
-      <w:r>
-        <w:rPr>
-          <w:noProof/>
-        </w:rPr>
-        <w:t xml:space="preserve"> </w:t>
-      </w:r>
-    </w:p>
-    <w:p>
-      <w:r>
-        <w:rPr>
-          <w:noProof/>
-        </w:rPr>
         <w:drawing>
-          <wp:inline distT="0" distB="0" distL="0" distR="0" wp14:anchorId="155FD4C2" wp14:editId="2CA7061B">
+          <wp:inline distT="0" distB="0" distL="0" distR="0" wp14:anchorId="5FD33FA7" wp14:editId="7731C011">
             <wp:extent cx="5943600" cy="3855085"/>
             <wp:effectExtent l="0" t="0" r="0" b="0"/>
-            <wp:docPr id="55" name="Picture 55"/>
+            <wp:docPr id="53" name="Picture 53"/>
             <wp:cNvGraphicFramePr>
               <a:graphicFrameLocks xmlns:a="http://schemas.openxmlformats.org/drawingml/2006/main" noChangeAspect="1"/>
             </wp:cNvGraphicFramePr>
@@ -7594,6 +7288,655 @@
     </w:p>
     <w:p>
       <w:r>
+        <w:t xml:space="preserve">The note about the selected replicate missing transitions is expected, as the currently selected replicate is a double blank. </w:t>
+      </w:r>
+    </w:p>
+    <w:p>
+      <w:r>
+        <w:t xml:space="preserve">Looking at the graph, we note that the Unknowns loaded so far have relatively low dynamic range. </w:t>
+      </w:r>
+    </w:p>
+    <w:p>
+      <w:r>
+        <w:t xml:space="preserve">We also note that some of the </w:t>
+      </w:r>
+      <w:r>
+        <w:t>calibration samples</w:t>
+      </w:r>
+      <w:r>
+        <w:t xml:space="preserve"> look like they might be outliers. We can use the Document Grid to get a qualitative sense of that</w:t>
+      </w:r>
+      <w:r>
+        <w:t>, and to exclude any samples that are not suitable</w:t>
+      </w:r>
+      <w:r>
+        <w:t>:</w:t>
+      </w:r>
+    </w:p>
+    <w:p>
+      <w:pPr>
+        <w:pStyle w:val="ListParagraph"/>
+        <w:numPr>
+          <w:ilvl w:val="0"/>
+          <w:numId w:val="13"/>
+        </w:numPr>
+      </w:pPr>
+      <w:r>
+        <w:t xml:space="preserve">On the </w:t>
+      </w:r>
+      <w:r>
+        <w:rPr>
+          <w:b/>
+        </w:rPr>
+        <w:t>View</w:t>
+      </w:r>
+      <w:r>
+        <w:t xml:space="preserve"> menu, select </w:t>
+      </w:r>
+      <w:r>
+        <w:rPr>
+          <w:b/>
+        </w:rPr>
+        <w:t>Document Grid</w:t>
+      </w:r>
+    </w:p>
+    <w:p>
+      <w:pPr>
+        <w:pStyle w:val="ListParagraph"/>
+        <w:numPr>
+          <w:ilvl w:val="0"/>
+          <w:numId w:val="13"/>
+        </w:numPr>
+      </w:pPr>
+      <w:r>
+        <w:t>Click on</w:t>
+      </w:r>
+      <w:r>
+        <w:t xml:space="preserve"> the </w:t>
+      </w:r>
+      <w:r>
+        <w:rPr>
+          <w:b/>
+        </w:rPr>
+        <w:t>Reports</w:t>
+      </w:r>
+      <w:r>
+        <w:t xml:space="preserve"> control in the upper left corner of the grid, and select </w:t>
+      </w:r>
+      <w:r>
+        <w:rPr>
+          <w:b/>
+        </w:rPr>
+        <w:t>Replicates</w:t>
+      </w:r>
+    </w:p>
+    <w:p>
+      <w:pPr>
+        <w:pStyle w:val="ListParagraph"/>
+        <w:numPr>
+          <w:ilvl w:val="0"/>
+          <w:numId w:val="13"/>
+        </w:numPr>
+      </w:pPr>
+      <w:r>
+        <w:t xml:space="preserve">Click </w:t>
+      </w:r>
+      <w:r>
+        <w:t xml:space="preserve">again </w:t>
+      </w:r>
+      <w:r>
+        <w:t>on</w:t>
+      </w:r>
+      <w:r>
+        <w:t xml:space="preserve"> the </w:t>
+      </w:r>
+      <w:r>
+        <w:rPr>
+          <w:b/>
+        </w:rPr>
+        <w:t>Reports</w:t>
+      </w:r>
+      <w:r>
+        <w:t xml:space="preserve"> control in the upper left corner of the grid, and select </w:t>
+      </w:r>
+      <w:r>
+        <w:rPr>
+          <w:b/>
+        </w:rPr>
+        <w:t xml:space="preserve">Customize </w:t>
+      </w:r>
+      <w:r>
+        <w:rPr>
+          <w:b/>
+        </w:rPr>
+        <w:t>Report</w:t>
+      </w:r>
+    </w:p>
+    <w:p>
+      <w:pPr>
+        <w:pStyle w:val="ListParagraph"/>
+        <w:numPr>
+          <w:ilvl w:val="0"/>
+          <w:numId w:val="13"/>
+        </w:numPr>
+      </w:pPr>
+      <w:r>
+        <w:t xml:space="preserve">Click on the search button </w:t>
+      </w:r>
+      <w:r>
+        <w:rPr>
+          <w:noProof/>
+        </w:rPr>
+        <w:drawing>
+          <wp:inline distT="0" distB="0" distL="0" distR="0" wp14:anchorId="5912E90B" wp14:editId="458333BF">
+            <wp:extent cx="145415" cy="145415"/>
+            <wp:effectExtent l="0" t="0" r="6985" b="6985"/>
+            <wp:docPr id="36" name="Picture 36"/>
+            <wp:cNvGraphicFramePr>
+              <a:graphicFrameLocks xmlns:a="http://schemas.openxmlformats.org/drawingml/2006/main" noChangeAspect="1"/>
+            </wp:cNvGraphicFramePr>
+            <a:graphic xmlns:a="http://schemas.openxmlformats.org/drawingml/2006/main">
+              <a:graphicData uri="http://schemas.openxmlformats.org/drawingml/2006/picture">
+                <pic:pic xmlns:pic="http://schemas.openxmlformats.org/drawingml/2006/picture">
+                  <pic:nvPicPr>
+                    <pic:cNvPr id="0" name="Picture 1"/>
+                    <pic:cNvPicPr>
+                      <a:picLocks noChangeAspect="1" noChangeArrowheads="1"/>
+                    </pic:cNvPicPr>
+                  </pic:nvPicPr>
+                  <pic:blipFill>
+                    <a:blip r:embed="rId51">
+                      <a:extLst>
+                        <a:ext uri="{28A0092B-C50C-407E-A947-70E740481C1C}">
+                          <a14:useLocalDpi xmlns:a14="http://schemas.microsoft.com/office/drawing/2010/main" val="0"/>
+                        </a:ext>
+                      </a:extLst>
+                    </a:blip>
+                    <a:srcRect/>
+                    <a:stretch>
+                      <a:fillRect/>
+                    </a:stretch>
+                  </pic:blipFill>
+                  <pic:spPr bwMode="auto">
+                    <a:xfrm>
+                      <a:off x="0" y="0"/>
+                      <a:ext cx="145415" cy="145415"/>
+                    </a:xfrm>
+                    <a:prstGeom prst="rect">
+                      <a:avLst/>
+                    </a:prstGeom>
+                    <a:noFill/>
+                    <a:ln>
+                      <a:noFill/>
+                    </a:ln>
+                  </pic:spPr>
+                </pic:pic>
+              </a:graphicData>
+            </a:graphic>
+          </wp:inline>
+        </w:drawing>
+      </w:r>
+      <w:r>
+        <w:t xml:space="preserve"> and type </w:t>
+      </w:r>
+      <w:r>
+        <w:rPr>
+          <w:b/>
+        </w:rPr>
+        <w:t>accuracy</w:t>
+      </w:r>
+      <w:r>
+        <w:t xml:space="preserve"> into the </w:t>
+      </w:r>
+      <w:r>
+        <w:rPr>
+          <w:b/>
+        </w:rPr>
+        <w:t xml:space="preserve">Find What </w:t>
+      </w:r>
+      <w:r>
+        <w:t>field</w:t>
+      </w:r>
+    </w:p>
+    <w:p>
+      <w:pPr>
+        <w:pStyle w:val="ListParagraph"/>
+        <w:numPr>
+          <w:ilvl w:val="0"/>
+          <w:numId w:val="13"/>
+        </w:numPr>
+      </w:pPr>
+      <w:r>
+        <w:t xml:space="preserve">Click </w:t>
+      </w:r>
+      <w:r>
+        <w:rPr>
+          <w:b/>
+        </w:rPr>
+        <w:t>Find Next</w:t>
+      </w:r>
+      <w:r>
+        <w:t xml:space="preserve"> </w:t>
+      </w:r>
+    </w:p>
+    <w:p>
+      <w:pPr>
+        <w:pStyle w:val="ListParagraph"/>
+        <w:numPr>
+          <w:ilvl w:val="0"/>
+          <w:numId w:val="13"/>
+        </w:numPr>
+      </w:pPr>
+      <w:r>
+        <w:t xml:space="preserve">In the </w:t>
+      </w:r>
+      <w:r>
+        <w:rPr>
+          <w:b/>
+        </w:rPr>
+        <w:t xml:space="preserve">Customize </w:t>
+      </w:r>
+      <w:r>
+        <w:rPr>
+          <w:b/>
+        </w:rPr>
+        <w:t>Report</w:t>
+      </w:r>
+      <w:r>
+        <w:t xml:space="preserve"> form, </w:t>
+      </w:r>
+      <w:r>
+        <w:rPr>
+          <w:b/>
+        </w:rPr>
+        <w:t>Accuracy</w:t>
+      </w:r>
+      <w:r>
+        <w:t xml:space="preserve"> should be highlighted</w:t>
+      </w:r>
+      <w:r>
+        <w:t xml:space="preserve"> under Quantification</w:t>
+      </w:r>
+    </w:p>
+    <w:p>
+      <w:pPr>
+        <w:pStyle w:val="ListParagraph"/>
+        <w:numPr>
+          <w:ilvl w:val="0"/>
+          <w:numId w:val="13"/>
+        </w:numPr>
+      </w:pPr>
+      <w:r>
+        <w:t xml:space="preserve">Click on the checkbox </w:t>
+      </w:r>
+      <w:r>
+        <w:t>to enable</w:t>
+      </w:r>
+      <w:r>
+        <w:t xml:space="preserve"> </w:t>
+      </w:r>
+      <w:r>
+        <w:rPr>
+          <w:b/>
+        </w:rPr>
+        <w:t>Accuracy</w:t>
+      </w:r>
+    </w:p>
+    <w:p>
+      <w:pPr>
+        <w:pStyle w:val="ListParagraph"/>
+        <w:numPr>
+          <w:ilvl w:val="0"/>
+          <w:numId w:val="13"/>
+        </w:numPr>
+      </w:pPr>
+      <w:r>
+        <w:lastRenderedPageBreak/>
+        <w:t>Just above Quantification,</w:t>
+      </w:r>
+      <w:r>
+        <w:t xml:space="preserve"> c</w:t>
+      </w:r>
+      <w:r>
+        <w:t xml:space="preserve">lick on the checkbox </w:t>
+      </w:r>
+      <w:r>
+        <w:t>to enable</w:t>
+      </w:r>
+      <w:r>
+        <w:t xml:space="preserve"> </w:t>
+      </w:r>
+      <w:r>
+        <w:rPr>
+          <w:b/>
+        </w:rPr>
+        <w:t>Exclude from Calibration</w:t>
+      </w:r>
+    </w:p>
+    <w:p>
+      <w:pPr>
+        <w:pStyle w:val="ListParagraph"/>
+        <w:numPr>
+          <w:ilvl w:val="0"/>
+          <w:numId w:val="13"/>
+        </w:numPr>
+      </w:pPr>
+      <w:r>
+        <w:t xml:space="preserve">In the </w:t>
+      </w:r>
+      <w:r>
+        <w:rPr>
+          <w:b/>
+        </w:rPr>
+        <w:t>View Name</w:t>
+      </w:r>
+      <w:r>
+        <w:t xml:space="preserve"> field at the top of the </w:t>
+      </w:r>
+      <w:r>
+        <w:rPr>
+          <w:b/>
+        </w:rPr>
+        <w:t>Customize View</w:t>
+      </w:r>
+      <w:r>
+        <w:t xml:space="preserve"> form, type </w:t>
+      </w:r>
+      <w:bookmarkStart w:id="76" w:name="OLE_LINK8"/>
+      <w:bookmarkStart w:id="77" w:name="OLE_LINK9"/>
+      <w:bookmarkStart w:id="78" w:name="OLE_LINK10"/>
+      <w:proofErr w:type="spellStart"/>
+      <w:r>
+        <w:rPr>
+          <w:b/>
+        </w:rPr>
+        <w:t>Replicates_custom_quant</w:t>
+      </w:r>
+      <w:bookmarkEnd w:id="76"/>
+      <w:bookmarkEnd w:id="77"/>
+      <w:bookmarkEnd w:id="78"/>
+      <w:proofErr w:type="spellEnd"/>
+      <w:r>
+        <w:t xml:space="preserve"> </w:t>
+      </w:r>
+    </w:p>
+    <w:p>
+      <w:pPr>
+        <w:pStyle w:val="ListParagraph"/>
+        <w:numPr>
+          <w:ilvl w:val="0"/>
+          <w:numId w:val="13"/>
+        </w:numPr>
+      </w:pPr>
+      <w:r>
+        <w:t xml:space="preserve">Click </w:t>
+      </w:r>
+      <w:r>
+        <w:rPr>
+          <w:b/>
+        </w:rPr>
+        <w:t>OK</w:t>
+      </w:r>
+    </w:p>
+    <w:p>
+      <w:r>
+        <w:lastRenderedPageBreak/>
+        <w:t xml:space="preserve">The </w:t>
+      </w:r>
+      <w:r>
+        <w:t>Document Grid view should now look like this:</w:t>
+      </w:r>
+      <w:r>
+        <w:rPr>
+          <w:noProof/>
+        </w:rPr>
+        <w:t xml:space="preserve"> </w:t>
+      </w:r>
+      <w:commentRangeStart w:id="79"/>
+      <w:r>
+        <w:rPr>
+          <w:noProof/>
+        </w:rPr>
+        <w:drawing>
+          <wp:inline distT="0" distB="0" distL="0" distR="0" wp14:anchorId="639C0A67" wp14:editId="789C5566">
+            <wp:extent cx="4945446" cy="8019642"/>
+            <wp:effectExtent l="0" t="0" r="7620" b="635"/>
+            <wp:docPr id="54" name="Picture 54"/>
+            <wp:cNvGraphicFramePr>
+              <a:graphicFrameLocks xmlns:a="http://schemas.openxmlformats.org/drawingml/2006/main" noChangeAspect="1"/>
+            </wp:cNvGraphicFramePr>
+            <a:graphic xmlns:a="http://schemas.openxmlformats.org/drawingml/2006/main">
+              <a:graphicData uri="http://schemas.openxmlformats.org/drawingml/2006/picture">
+                <pic:pic xmlns:pic="http://schemas.openxmlformats.org/drawingml/2006/picture">
+                  <pic:nvPicPr>
+                    <pic:cNvPr id="0" name=""/>
+                    <pic:cNvPicPr/>
+                  </pic:nvPicPr>
+                  <pic:blipFill>
+                    <a:blip r:embed="rId52"/>
+                    <a:stretch>
+                      <a:fillRect/>
+                    </a:stretch>
+                  </pic:blipFill>
+                  <pic:spPr>
+                    <a:xfrm>
+                      <a:off x="0" y="0"/>
+                      <a:ext cx="4947384" cy="8022785"/>
+                    </a:xfrm>
+                    <a:prstGeom prst="rect">
+                      <a:avLst/>
+                    </a:prstGeom>
+                  </pic:spPr>
+                </pic:pic>
+              </a:graphicData>
+            </a:graphic>
+          </wp:inline>
+        </w:drawing>
+      </w:r>
+      <w:commentRangeEnd w:id="79"/>
+      <w:r>
+        <w:rPr>
+          <w:rStyle w:val="CommentReference"/>
+        </w:rPr>
+        <w:commentReference w:id="79"/>
+      </w:r>
+    </w:p>
+    <w:p>
+      <w:pPr>
+        <w:ind w:left="360"/>
+      </w:pPr>
+    </w:p>
+    <w:p>
+      <w:pPr>
+        <w:rPr>
+          <w:b/>
+        </w:rPr>
+      </w:pPr>
+      <w:r>
+        <w:t xml:space="preserve">The FDA Guidance on which this assay was based states that calibration points should have bias &lt; 15% (accuracy between 85% and 115%) between the known concentration and the </w:t>
+      </w:r>
+      <w:proofErr w:type="spellStart"/>
+      <w:r>
+        <w:t>backcalculated</w:t>
+      </w:r>
+      <w:proofErr w:type="spellEnd"/>
+      <w:r>
+        <w:t xml:space="preserve"> concentration from the calibration curve, </w:t>
+      </w:r>
+      <w:r>
+        <w:t xml:space="preserve">and from </w:t>
+      </w:r>
+      <w:r>
+        <w:t xml:space="preserve">the Accuracy column </w:t>
+      </w:r>
+      <w:r>
+        <w:t xml:space="preserve">we can see that Cal_5 does not meet that test. </w:t>
+      </w:r>
+      <w:r>
+        <w:t xml:space="preserve">These replicates can be removed from consideration using the checkbox in the </w:t>
+      </w:r>
+      <w:r>
+        <w:rPr>
+          <w:b/>
+        </w:rPr>
+        <w:t>Exclude from Calibration</w:t>
+      </w:r>
+      <w:r>
+        <w:t xml:space="preserve"> column in the Document Grid, or by right-clicking on the outlier in the Calibration Curve </w:t>
+      </w:r>
+      <w:r>
+        <w:t>view</w:t>
+      </w:r>
+      <w:r>
+        <w:t xml:space="preserve"> and selecting </w:t>
+      </w:r>
+      <w:r>
+        <w:rPr>
+          <w:b/>
+        </w:rPr>
+        <w:t>Exclude from Calibration</w:t>
+      </w:r>
+      <w:r>
+        <w:rPr>
+          <w:b/>
+        </w:rPr>
+        <w:t>.</w:t>
+      </w:r>
+    </w:p>
+    <w:p>
+      <w:pPr>
+        <w:pStyle w:val="ListParagraph"/>
+        <w:numPr>
+          <w:ilvl w:val="0"/>
+          <w:numId w:val="14"/>
+        </w:numPr>
+      </w:pPr>
+      <w:r>
+        <w:t xml:space="preserve">In the Document Grid, click on the checkbox in the </w:t>
+      </w:r>
+      <w:r>
+        <w:rPr>
+          <w:b/>
+        </w:rPr>
+        <w:t>Exclude from Calibration</w:t>
+      </w:r>
+      <w:r>
+        <w:rPr>
+          <w:b/>
+        </w:rPr>
+        <w:t xml:space="preserve"> </w:t>
+      </w:r>
+      <w:r>
+        <w:t>column</w:t>
+      </w:r>
+      <w:r>
+        <w:t xml:space="preserve"> for the </w:t>
+      </w:r>
+      <w:r>
+        <w:rPr>
+          <w:b/>
+        </w:rPr>
+        <w:t>Cal5_01</w:t>
+      </w:r>
+      <w:r>
+        <w:t xml:space="preserve"> replicate, then press the </w:t>
+      </w:r>
+      <w:r>
+        <w:rPr>
+          <w:b/>
+        </w:rPr>
+        <w:t>down-arrow key</w:t>
+      </w:r>
+    </w:p>
+    <w:p>
+      <w:pPr>
+        <w:pStyle w:val="ListParagraph"/>
+        <w:numPr>
+          <w:ilvl w:val="0"/>
+          <w:numId w:val="14"/>
+        </w:numPr>
+      </w:pPr>
+      <w:r>
+        <w:t xml:space="preserve">Repeat for </w:t>
+      </w:r>
+      <w:r>
+        <w:rPr>
+          <w:b/>
+        </w:rPr>
+        <w:t>Cal5_02</w:t>
+      </w:r>
+    </w:p>
+    <w:p>
+      <w:pPr>
+        <w:rPr>
+          <w:noProof/>
+        </w:rPr>
+      </w:pPr>
+      <w:r>
+        <w:t>The Calibration Curve should now look like t</w:t>
+      </w:r>
+      <w:r>
+        <w:t>he image below.  Note that the R-squared value improves from 0.97 to &gt;0.99 by excluding the outlier Cal_5.</w:t>
+      </w:r>
+      <w:r>
+        <w:rPr>
+          <w:noProof/>
+        </w:rPr>
+        <w:t xml:space="preserve"> </w:t>
+      </w:r>
+    </w:p>
+    <w:p>
+      <w:commentRangeStart w:id="80"/>
+      <w:r>
+        <w:rPr>
+          <w:noProof/>
+        </w:rPr>
+        <w:drawing>
+          <wp:inline distT="0" distB="0" distL="0" distR="0" wp14:anchorId="155FD4C2" wp14:editId="2CA7061B">
+            <wp:extent cx="5943600" cy="3855085"/>
+            <wp:effectExtent l="0" t="0" r="0" b="0"/>
+            <wp:docPr id="55" name="Picture 55"/>
+            <wp:cNvGraphicFramePr>
+              <a:graphicFrameLocks xmlns:a="http://schemas.openxmlformats.org/drawingml/2006/main" noChangeAspect="1"/>
+            </wp:cNvGraphicFramePr>
+            <a:graphic xmlns:a="http://schemas.openxmlformats.org/drawingml/2006/main">
+              <a:graphicData uri="http://schemas.openxmlformats.org/drawingml/2006/picture">
+                <pic:pic xmlns:pic="http://schemas.openxmlformats.org/drawingml/2006/picture">
+                  <pic:nvPicPr>
+                    <pic:cNvPr id="0" name=""/>
+                    <pic:cNvPicPr/>
+                  </pic:nvPicPr>
+                  <pic:blipFill>
+                    <a:blip r:embed="rId53"/>
+                    <a:stretch>
+                      <a:fillRect/>
+                    </a:stretch>
+                  </pic:blipFill>
+                  <pic:spPr>
+                    <a:xfrm>
+                      <a:off x="0" y="0"/>
+                      <a:ext cx="5943600" cy="3855085"/>
+                    </a:xfrm>
+                    <a:prstGeom prst="rect">
+                      <a:avLst/>
+                    </a:prstGeom>
+                  </pic:spPr>
+                </pic:pic>
+              </a:graphicData>
+            </a:graphic>
+          </wp:inline>
+        </w:drawing>
+      </w:r>
+      <w:commentRangeEnd w:id="80"/>
+      <w:r>
+        <w:rPr>
+          <w:rStyle w:val="CommentReference"/>
+        </w:rPr>
+        <w:commentReference w:id="80"/>
+      </w:r>
+    </w:p>
+    <w:p>
+      <w:r>
         <w:t>Now we can import the rest of our unknowns:</w:t>
       </w:r>
     </w:p>
@@ -7842,7 +8185,7 @@
         </w:rPr>
         <w:t xml:space="preserve"> </w:t>
       </w:r>
-      <w:commentRangeStart w:id="60"/>
+      <w:commentRangeStart w:id="81"/>
       <w:r>
         <w:rPr>
           <w:noProof/>
@@ -7863,7 +8206,7 @@
                     <pic:cNvPicPr/>
                   </pic:nvPicPr>
                   <pic:blipFill>
-                    <a:blip r:embed="rId51"/>
+                    <a:blip r:embed="rId54"/>
                     <a:stretch>
                       <a:fillRect/>
                     </a:stretch>
@@ -7883,12 +8226,12 @@
           </wp:inline>
         </w:drawing>
       </w:r>
-      <w:commentRangeEnd w:id="60"/>
+      <w:commentRangeEnd w:id="81"/>
       <w:r>
         <w:rPr>
           <w:rStyle w:val="CommentReference"/>
         </w:rPr>
-        <w:commentReference w:id="60"/>
+        <w:commentReference w:id="81"/>
       </w:r>
     </w:p>
     <w:p>
@@ -7897,7 +8240,15 @@
         <w:t>After removal of the two Cal_5 datapoints, further exploration of the data reveals that one of the Cal_7</w:t>
       </w:r>
       <w:r>
-        <w:t xml:space="preserve"> points has accuracy &lt;85% and should likely be removed.  This will have little effect on the measurement of the samples, since there are no samples above the level of Cal_6, and only four samples have levels between Cal 4 and Cal 6.  </w:t>
+        <w:t xml:space="preserve"> points </w:t>
+      </w:r>
+      <w:proofErr w:type="gramStart"/>
+      <w:r>
+        <w:t>has</w:t>
+      </w:r>
+      <w:proofErr w:type="gramEnd"/>
+      <w:r>
+        <w:t xml:space="preserve"> accuracy &lt;85% and should likely be removed.  This will have little effect on the measurement of the samples, since there are no samples above the level of Cal_6, and only four samples have levels between Cal 4 and Cal 6.  </w:t>
       </w:r>
     </w:p>
     <w:p>
@@ -7957,7 +8308,7 @@
                     </pic:cNvPicPr>
                   </pic:nvPicPr>
                   <pic:blipFill>
-                    <a:blip r:embed="rId52">
+                    <a:blip r:embed="rId55">
                       <a:extLst>
                         <a:ext uri="{28A0092B-C50C-407E-A947-70E740481C1C}">
                           <a14:useLocalDpi xmlns:a14="http://schemas.microsoft.com/office/drawing/2010/main" val="0"/>
@@ -8015,7 +8366,15 @@
     </w:p>
     <w:p>
       <w:r>
-        <w:t>From here, the next steps would be to export the data for external statistical processing, or establish biological grouping within this document and utilize some of the statistical analysis tools or plugins within skyline.  These options are covered in other tutorials.</w:t>
+        <w:t xml:space="preserve">From here, the next steps would be to export the data for external statistical </w:t>
+      </w:r>
+      <w:proofErr w:type="gramStart"/>
+      <w:r>
+        <w:t>processing, or</w:t>
+      </w:r>
+      <w:proofErr w:type="gramEnd"/>
+      <w:r>
+        <w:t xml:space="preserve"> establish biological grouping within this document and utilize some of the statistical analysis tools or plugins within skyline.  These options are covered in other tutorials.</w:t>
       </w:r>
       <w:r>
         <w:t xml:space="preserve"> </w:t>
@@ -8043,7 +8402,11 @@
         <w:t xml:space="preserve"> and product ion m/z values. You imported a multi-replicate data set collected </w:t>
       </w:r>
       <w:r>
-        <w:t>using LC-MS/MS on a triple quad</w:t>
+        <w:t xml:space="preserve">using LC-MS/MS on a triple </w:t>
+      </w:r>
+      <w:proofErr w:type="gramStart"/>
+      <w:r>
+        <w:t>quad</w:t>
       </w:r>
       <w:r>
         <w:t>r</w:t>
@@ -8052,7 +8415,11 @@
         <w:t>upole</w:t>
       </w:r>
       <w:r>
-        <w:t xml:space="preserve">, and saw how many existing Skyline features created initially for targeted proteomics use can now be applied to small molecule data. </w:t>
+        <w:t>, and</w:t>
+      </w:r>
+      <w:proofErr w:type="gramEnd"/>
+      <w:r>
+        <w:t xml:space="preserve"> saw how many existing Skyline features created initially for targeted proteomics use can now be applied to small molecule data. </w:t>
       </w:r>
       <w:r>
         <w:t>Non-proteomic</w:t>
@@ -8077,7 +8444,7 @@
           <w:lang w:val="fr-FR"/>
         </w:rPr>
       </w:pPr>
-      <w:commentRangeStart w:id="62"/>
+      <w:commentRangeStart w:id="82"/>
       <w:r>
         <w:rPr>
           <w:lang w:val="fr-FR"/>
@@ -8085,7 +8452,7 @@
         <w:lastRenderedPageBreak/>
         <w:t>Bibliography</w:t>
       </w:r>
-      <w:commentRangeEnd w:id="62"/>
+      <w:commentRangeEnd w:id="82"/>
       <w:r>
         <w:rPr>
           <w:rStyle w:val="CommentReference"/>
@@ -8094,12 +8461,12 @@
           <w:bCs w:val="0"/>
           <w:color w:val="auto"/>
         </w:rPr>
-        <w:commentReference w:id="62"/>
+        <w:commentReference w:id="82"/>
       </w:r>
     </w:p>
     <w:p/>
     <w:sectPr>
-      <w:footerReference w:type="default" r:id="rId53"/>
+      <w:footerReference w:type="default" r:id="rId56"/>
       <w:pgSz w:w="12240" w:h="15840"/>
       <w:pgMar w:top="1440" w:right="1440" w:bottom="1440" w:left="1440" w:header="720" w:footer="720" w:gutter="0"/>
       <w:cols w:space="720"/>
@@ -8116,6 +8483,8 @@
       <w:pPr>
         <w:pStyle w:val="CommentText"/>
       </w:pPr>
+      <w:bookmarkStart w:id="4" w:name="_GoBack"/>
+      <w:bookmarkEnd w:id="4"/>
       <w:r>
         <w:rPr>
           <w:rStyle w:val="CommentReference"/>
@@ -8127,7 +8496,7 @@
       </w:r>
     </w:p>
   </w:comment>
-  <w:comment w:id="8" w:author="Nat Brace" w:date="2019-10-11T14:49:00Z" w:initials="NB">
+  <w:comment w:id="19" w:author="Nat Brace" w:date="2019-10-11T14:49:00Z" w:initials="NB">
     <w:p>
       <w:pPr>
         <w:pStyle w:val="CommentText"/>
@@ -8149,7 +8518,7 @@
       </w:r>
     </w:p>
   </w:comment>
-  <w:comment w:id="11" w:author="Nat Brace" w:date="2019-10-15T15:49:00Z" w:initials="NB">
+  <w:comment w:id="22" w:author="Nat Brace" w:date="2019-10-15T15:49:00Z" w:initials="NB">
     <w:p>
       <w:pPr>
         <w:pStyle w:val="CommentText"/>
@@ -8165,7 +8534,7 @@
       </w:r>
     </w:p>
   </w:comment>
-  <w:comment w:id="13" w:author="Nat Brace" w:date="2019-10-15T15:50:00Z" w:initials="NB">
+  <w:comment w:id="24" w:author="Nat Brace" w:date="2019-10-15T15:50:00Z" w:initials="NB">
     <w:p>
       <w:pPr>
         <w:pStyle w:val="CommentText"/>
@@ -8181,7 +8550,7 @@
       </w:r>
     </w:p>
   </w:comment>
-  <w:comment w:id="17" w:author="Nat Brace" w:date="2019-10-15T15:52:00Z" w:initials="NB">
+  <w:comment w:id="28" w:author="Nat Brace" w:date="2019-10-15T15:52:00Z" w:initials="NB">
     <w:p>
       <w:pPr>
         <w:pStyle w:val="CommentText"/>
@@ -8197,7 +8566,7 @@
       </w:r>
     </w:p>
   </w:comment>
-  <w:comment w:id="44" w:author="Nat Brace" w:date="2019-10-15T16:01:00Z" w:initials="NB">
+  <w:comment w:id="61" w:author="Nat Brace" w:date="2019-10-15T16:01:00Z" w:initials="NB">
     <w:p>
       <w:pPr>
         <w:pStyle w:val="CommentText"/>
@@ -8213,7 +8582,7 @@
       </w:r>
     </w:p>
   </w:comment>
-  <w:comment w:id="53" w:author="Nat Brace" w:date="2019-10-11T14:59:00Z" w:initials="NB">
+  <w:comment w:id="63" w:author="Nat Brace" w:date="2020-01-31T14:34:00Z" w:initials="NB">
     <w:p>
       <w:pPr>
         <w:pStyle w:val="CommentText"/>
@@ -8225,11 +8594,27 @@
         <w:annotationRef/>
       </w:r>
       <w:r>
+        <w:t>Delete Library Match from test as it contains no data.</w:t>
+      </w:r>
+    </w:p>
+  </w:comment>
+  <w:comment w:id="73" w:author="Nat Brace" w:date="2019-10-11T14:59:00Z" w:initials="NB">
+    <w:p>
+      <w:pPr>
+        <w:pStyle w:val="CommentText"/>
+      </w:pPr>
+      <w:r>
+        <w:rPr>
+          <w:rStyle w:val="CommentReference"/>
+        </w:rPr>
+        <w:annotationRef/>
+      </w:r>
+      <w:r>
         <w:t>test points to Prediction tab</w:t>
       </w:r>
     </w:p>
   </w:comment>
-  <w:comment w:id="55" w:author="Nat Brace" w:date="2019-10-15T16:08:00Z" w:initials="NB">
+  <w:comment w:id="75" w:author="Nat Brace" w:date="2019-10-15T16:08:00Z" w:initials="NB">
     <w:p>
       <w:pPr>
         <w:pStyle w:val="CommentText"/>
@@ -8245,7 +8630,7 @@
       </w:r>
     </w:p>
   </w:comment>
-  <w:comment w:id="59" w:author="Nat Brace" w:date="2019-10-15T16:10:00Z" w:initials="NB">
+  <w:comment w:id="79" w:author="Nat Brace" w:date="2019-10-15T16:10:00Z" w:initials="NB">
     <w:p>
       <w:pPr>
         <w:pStyle w:val="CommentText"/>
@@ -8274,7 +8659,7 @@
       </w:r>
     </w:p>
   </w:comment>
-  <w:comment w:id="60" w:author="Nat Brace" w:date="2019-10-15T16:11:00Z" w:initials="NB">
+  <w:comment w:id="80" w:author="Nat Brace" w:date="2020-01-31T14:38:00Z" w:initials="NB">
     <w:p>
       <w:pPr>
         <w:pStyle w:val="CommentText"/>
@@ -8286,13 +8671,27 @@
         <w:annotationRef/>
       </w:r>
       <w:r>
+        <w:t>Had to resize width to match</w:t>
+      </w:r>
+    </w:p>
+  </w:comment>
+  <w:comment w:id="81" w:author="Nat Brace" w:date="2019-10-15T16:11:00Z" w:initials="NB">
+    <w:p>
+      <w:pPr>
+        <w:pStyle w:val="CommentText"/>
+      </w:pPr>
+      <w:r>
+        <w:rPr>
+          <w:rStyle w:val="CommentReference"/>
+        </w:rPr>
+        <w:annotationRef/>
+      </w:r>
+      <w:r>
         <w:t xml:space="preserve">Cali Curve graph covering up Doc Grid in test.  Per test, resizing needed here. </w:t>
       </w:r>
-      <w:bookmarkStart w:id="61" w:name="_GoBack"/>
-      <w:bookmarkEnd w:id="61"/>
     </w:p>
   </w:comment>
-  <w:comment w:id="62" w:author="Nat Brace" w:date="2019-10-11T15:08:00Z" w:initials="NB">
+  <w:comment w:id="82" w:author="Nat Brace" w:date="2019-10-11T15:08:00Z" w:initials="NB">
     <w:p>
       <w:pPr>
         <w:pStyle w:val="CommentText"/>
@@ -8319,9 +8718,11 @@
   <w15:commentEx w15:paraId="5597A493" w15:done="0"/>
   <w15:commentEx w15:paraId="45BB3E2B" w15:done="0"/>
   <w15:commentEx w15:paraId="3B93A59F" w15:done="0"/>
+  <w15:commentEx w15:paraId="2880E3B4" w15:done="0"/>
   <w15:commentEx w15:paraId="3F5C5172" w15:done="0"/>
   <w15:commentEx w15:paraId="299924E5" w15:done="0"/>
   <w15:commentEx w15:paraId="0C4DCD38" w15:done="0"/>
+  <w15:commentEx w15:paraId="7FFA7409" w15:done="0"/>
   <w15:commentEx w15:paraId="222F11E6" w15:done="0"/>
   <w15:commentEx w15:paraId="5D7DF52A" w15:done="0"/>
 </w15:commentsEx>
@@ -8335,9 +8736,11 @@
   <w16cid:commentId w16cid:paraId="5597A493" w16cid:durableId="21506949"/>
   <w16cid:commentId w16cid:paraId="45BB3E2B" w16cid:durableId="215069D9"/>
   <w16cid:commentId w16cid:paraId="3B93A59F" w16cid:durableId="21506BDF"/>
+  <w16cid:commentId w16cid:paraId="2880E3B4" w16cid:durableId="21DEB991"/>
   <w16cid:commentId w16cid:paraId="3F5C5172" w16cid:durableId="214B176E"/>
   <w16cid:commentId w16cid:paraId="299924E5" w16cid:durableId="21506D9B"/>
   <w16cid:commentId w16cid:paraId="0C4DCD38" w16cid:durableId="21506DDE"/>
+  <w16cid:commentId w16cid:paraId="7FFA7409" w16cid:durableId="21DEBA73"/>
   <w16cid:commentId w16cid:paraId="222F11E6" w16cid:durableId="21506E49"/>
   <w16cid:commentId w16cid:paraId="5D7DF52A" w16cid:durableId="214B1974"/>
 </w16cid:commentsIds>
@@ -8430,6 +8833,119 @@
 <file path=word/numbering.xml><?xml version="1.0" encoding="utf-8"?>
 <w:numbering xmlns:wpc="http://schemas.microsoft.com/office/word/2010/wordprocessingCanvas" xmlns:cx="http://schemas.microsoft.com/office/drawing/2014/chartex" xmlns:cx1="http://schemas.microsoft.com/office/drawing/2015/9/8/chartex" xmlns:cx2="http://schemas.microsoft.com/office/drawing/2015/10/21/chartex" xmlns:cx3="http://schemas.microsoft.com/office/drawing/2016/5/9/chartex" xmlns:cx4="http://schemas.microsoft.com/office/drawing/2016/5/10/chartex" xmlns:cx5="http://schemas.microsoft.com/office/drawing/2016/5/11/chartex" xmlns:cx6="http://schemas.microsoft.com/office/drawing/2016/5/12/chartex" xmlns:cx7="http://schemas.microsoft.com/office/drawing/2016/5/13/chartex" xmlns:cx8="http://schemas.microsoft.com/office/drawing/2016/5/14/chartex" xmlns:mc="http://schemas.openxmlformats.org/markup-compatibility/2006" xmlns:aink="http://schemas.microsoft.com/office/drawing/2016/ink" xmlns:am3d="http://schemas.microsoft.com/office/drawing/2017/model3d" xmlns:o="urn:schemas-microsoft-com:office:office" xmlns:r="http://schemas.openxmlformats.org/officeDocument/2006/relationships" xmlns:m="http://schemas.openxmlformats.org/officeDocument/2006/math" xmlns:v="urn:schemas-microsoft-com:vml" xmlns:wp14="http://schemas.microsoft.com/office/word/2010/wordprocessingDrawing" xmlns:wp="http://schemas.openxmlformats.org/drawingml/2006/wordprocessingDrawing" xmlns:w10="urn:schemas-microsoft-com:office:word" xmlns:w="http://schemas.openxmlformats.org/wordprocessingml/2006/main" xmlns:w14="http://schemas.microsoft.com/office/word/2010/wordml" xmlns:w15="http://schemas.microsoft.com/office/word/2012/wordml" xmlns:w16cid="http://schemas.microsoft.com/office/word/2016/wordml/cid" xmlns:w16se="http://schemas.microsoft.com/office/word/2015/wordml/symex" xmlns:wpg="http://schemas.microsoft.com/office/word/2010/wordprocessingGroup" xmlns:wpi="http://schemas.microsoft.com/office/word/2010/wordprocessingInk" xmlns:wne="http://schemas.microsoft.com/office/word/2006/wordml" xmlns:wps="http://schemas.microsoft.com/office/word/2010/wordprocessingShape" mc:Ignorable="w14 w15 w16se w16cid wp14">
   <w:abstractNum w:abstractNumId="0" w15:restartNumberingAfterBreak="0">
+    <w:nsid w:val="00E92463"/>
+    <w:multiLevelType w:val="hybridMultilevel"/>
+    <w:tmpl w:val="E8301956"/>
+    <w:lvl w:ilvl="0" w:tplc="04090001">
+      <w:start w:val="1"/>
+      <w:numFmt w:val="bullet"/>
+      <w:lvlText w:val=""/>
+      <w:lvlJc w:val="left"/>
+      <w:pPr>
+        <w:ind w:left="720" w:hanging="360"/>
+      </w:pPr>
+      <w:rPr>
+        <w:rFonts w:ascii="Symbol" w:hAnsi="Symbol" w:hint="default"/>
+      </w:rPr>
+    </w:lvl>
+    <w:lvl w:ilvl="1" w:tplc="04090003" w:tentative="1">
+      <w:start w:val="1"/>
+      <w:numFmt w:val="bullet"/>
+      <w:lvlText w:val="o"/>
+      <w:lvlJc w:val="left"/>
+      <w:pPr>
+        <w:ind w:left="1440" w:hanging="360"/>
+      </w:pPr>
+      <w:rPr>
+        <w:rFonts w:ascii="Courier New" w:hAnsi="Courier New" w:cs="Courier New" w:hint="default"/>
+      </w:rPr>
+    </w:lvl>
+    <w:lvl w:ilvl="2" w:tplc="04090005" w:tentative="1">
+      <w:start w:val="1"/>
+      <w:numFmt w:val="bullet"/>
+      <w:lvlText w:val=""/>
+      <w:lvlJc w:val="left"/>
+      <w:pPr>
+        <w:ind w:left="2160" w:hanging="360"/>
+      </w:pPr>
+      <w:rPr>
+        <w:rFonts w:ascii="Wingdings" w:hAnsi="Wingdings" w:hint="default"/>
+      </w:rPr>
+    </w:lvl>
+    <w:lvl w:ilvl="3" w:tplc="04090001" w:tentative="1">
+      <w:start w:val="1"/>
+      <w:numFmt w:val="bullet"/>
+      <w:lvlText w:val=""/>
+      <w:lvlJc w:val="left"/>
+      <w:pPr>
+        <w:ind w:left="2880" w:hanging="360"/>
+      </w:pPr>
+      <w:rPr>
+        <w:rFonts w:ascii="Symbol" w:hAnsi="Symbol" w:hint="default"/>
+      </w:rPr>
+    </w:lvl>
+    <w:lvl w:ilvl="4" w:tplc="04090003" w:tentative="1">
+      <w:start w:val="1"/>
+      <w:numFmt w:val="bullet"/>
+      <w:lvlText w:val="o"/>
+      <w:lvlJc w:val="left"/>
+      <w:pPr>
+        <w:ind w:left="3600" w:hanging="360"/>
+      </w:pPr>
+      <w:rPr>
+        <w:rFonts w:ascii="Courier New" w:hAnsi="Courier New" w:cs="Courier New" w:hint="default"/>
+      </w:rPr>
+    </w:lvl>
+    <w:lvl w:ilvl="5" w:tplc="04090005" w:tentative="1">
+      <w:start w:val="1"/>
+      <w:numFmt w:val="bullet"/>
+      <w:lvlText w:val=""/>
+      <w:lvlJc w:val="left"/>
+      <w:pPr>
+        <w:ind w:left="4320" w:hanging="360"/>
+      </w:pPr>
+      <w:rPr>
+        <w:rFonts w:ascii="Wingdings" w:hAnsi="Wingdings" w:hint="default"/>
+      </w:rPr>
+    </w:lvl>
+    <w:lvl w:ilvl="6" w:tplc="04090001" w:tentative="1">
+      <w:start w:val="1"/>
+      <w:numFmt w:val="bullet"/>
+      <w:lvlText w:val=""/>
+      <w:lvlJc w:val="left"/>
+      <w:pPr>
+        <w:ind w:left="5040" w:hanging="360"/>
+      </w:pPr>
+      <w:rPr>
+        <w:rFonts w:ascii="Symbol" w:hAnsi="Symbol" w:hint="default"/>
+      </w:rPr>
+    </w:lvl>
+    <w:lvl w:ilvl="7" w:tplc="04090003" w:tentative="1">
+      <w:start w:val="1"/>
+      <w:numFmt w:val="bullet"/>
+      <w:lvlText w:val="o"/>
+      <w:lvlJc w:val="left"/>
+      <w:pPr>
+        <w:ind w:left="5760" w:hanging="360"/>
+      </w:pPr>
+      <w:rPr>
+        <w:rFonts w:ascii="Courier New" w:hAnsi="Courier New" w:cs="Courier New" w:hint="default"/>
+      </w:rPr>
+    </w:lvl>
+    <w:lvl w:ilvl="8" w:tplc="04090005" w:tentative="1">
+      <w:start w:val="1"/>
+      <w:numFmt w:val="bullet"/>
+      <w:lvlText w:val=""/>
+      <w:lvlJc w:val="left"/>
+      <w:pPr>
+        <w:ind w:left="6480" w:hanging="360"/>
+      </w:pPr>
+      <w:rPr>
+        <w:rFonts w:ascii="Wingdings" w:hAnsi="Wingdings" w:hint="default"/>
+      </w:rPr>
+    </w:lvl>
+  </w:abstractNum>
+  <w:abstractNum w:abstractNumId="1" w15:restartNumberingAfterBreak="0">
     <w:nsid w:val="03895CB4"/>
     <w:multiLevelType w:val="hybridMultilevel"/>
     <w:tmpl w:val="4426D27C"/>
@@ -8542,7 +9058,7 @@
       </w:rPr>
     </w:lvl>
   </w:abstractNum>
-  <w:abstractNum w:abstractNumId="1" w15:restartNumberingAfterBreak="0">
+  <w:abstractNum w:abstractNumId="2" w15:restartNumberingAfterBreak="0">
     <w:nsid w:val="08654DA4"/>
     <w:multiLevelType w:val="hybridMultilevel"/>
     <w:tmpl w:val="BB2C0958"/>
@@ -8682,7 +9198,7 @@
       </w:rPr>
     </w:lvl>
   </w:abstractNum>
-  <w:abstractNum w:abstractNumId="2" w15:restartNumberingAfterBreak="0">
+  <w:abstractNum w:abstractNumId="3" w15:restartNumberingAfterBreak="0">
     <w:nsid w:val="09F064DE"/>
     <w:multiLevelType w:val="hybridMultilevel"/>
     <w:tmpl w:val="128CEB60"/>
@@ -8795,7 +9311,7 @@
       </w:rPr>
     </w:lvl>
   </w:abstractNum>
-  <w:abstractNum w:abstractNumId="3" w15:restartNumberingAfterBreak="0">
+  <w:abstractNum w:abstractNumId="4" w15:restartNumberingAfterBreak="0">
     <w:nsid w:val="11FB0797"/>
     <w:multiLevelType w:val="hybridMultilevel"/>
     <w:tmpl w:val="58AE5BF6"/>
@@ -8908,7 +9424,7 @@
       </w:rPr>
     </w:lvl>
   </w:abstractNum>
-  <w:abstractNum w:abstractNumId="4" w15:restartNumberingAfterBreak="0">
+  <w:abstractNum w:abstractNumId="5" w15:restartNumberingAfterBreak="0">
     <w:nsid w:val="20A87B20"/>
     <w:multiLevelType w:val="hybridMultilevel"/>
     <w:tmpl w:val="9842AD0A"/>
@@ -9021,7 +9537,7 @@
       </w:rPr>
     </w:lvl>
   </w:abstractNum>
-  <w:abstractNum w:abstractNumId="5" w15:restartNumberingAfterBreak="0">
+  <w:abstractNum w:abstractNumId="6" w15:restartNumberingAfterBreak="0">
     <w:nsid w:val="25A855DC"/>
     <w:multiLevelType w:val="hybridMultilevel"/>
     <w:tmpl w:val="222083BC"/>
@@ -9134,7 +9650,7 @@
       </w:rPr>
     </w:lvl>
   </w:abstractNum>
-  <w:abstractNum w:abstractNumId="6" w15:restartNumberingAfterBreak="0">
+  <w:abstractNum w:abstractNumId="7" w15:restartNumberingAfterBreak="0">
     <w:nsid w:val="2AC50271"/>
     <w:multiLevelType w:val="hybridMultilevel"/>
     <w:tmpl w:val="C340E59C"/>
@@ -9247,7 +9763,7 @@
       </w:rPr>
     </w:lvl>
   </w:abstractNum>
-  <w:abstractNum w:abstractNumId="7" w15:restartNumberingAfterBreak="0">
+  <w:abstractNum w:abstractNumId="8" w15:restartNumberingAfterBreak="0">
     <w:nsid w:val="2F3419F8"/>
     <w:multiLevelType w:val="hybridMultilevel"/>
     <w:tmpl w:val="2FBEFDE0"/>
@@ -9360,7 +9876,7 @@
       </w:rPr>
     </w:lvl>
   </w:abstractNum>
-  <w:abstractNum w:abstractNumId="8" w15:restartNumberingAfterBreak="0">
+  <w:abstractNum w:abstractNumId="9" w15:restartNumberingAfterBreak="0">
     <w:nsid w:val="36307CB2"/>
     <w:multiLevelType w:val="hybridMultilevel"/>
     <w:tmpl w:val="034E3B56"/>
@@ -9473,7 +9989,7 @@
       </w:rPr>
     </w:lvl>
   </w:abstractNum>
-  <w:abstractNum w:abstractNumId="9" w15:restartNumberingAfterBreak="0">
+  <w:abstractNum w:abstractNumId="10" w15:restartNumberingAfterBreak="0">
     <w:nsid w:val="3B125195"/>
     <w:multiLevelType w:val="hybridMultilevel"/>
     <w:tmpl w:val="0FA20EB2"/>
@@ -9586,7 +10102,7 @@
       </w:rPr>
     </w:lvl>
   </w:abstractNum>
-  <w:abstractNum w:abstractNumId="10" w15:restartNumberingAfterBreak="0">
+  <w:abstractNum w:abstractNumId="11" w15:restartNumberingAfterBreak="0">
     <w:nsid w:val="3DF347CB"/>
     <w:multiLevelType w:val="hybridMultilevel"/>
     <w:tmpl w:val="05B431C4"/>
@@ -9699,7 +10215,7 @@
       </w:rPr>
     </w:lvl>
   </w:abstractNum>
-  <w:abstractNum w:abstractNumId="11" w15:restartNumberingAfterBreak="0">
+  <w:abstractNum w:abstractNumId="12" w15:restartNumberingAfterBreak="0">
     <w:nsid w:val="3E0B627B"/>
     <w:multiLevelType w:val="hybridMultilevel"/>
     <w:tmpl w:val="C7500056"/>
@@ -9812,7 +10328,7 @@
       </w:rPr>
     </w:lvl>
   </w:abstractNum>
-  <w:abstractNum w:abstractNumId="12" w15:restartNumberingAfterBreak="0">
+  <w:abstractNum w:abstractNumId="13" w15:restartNumberingAfterBreak="0">
     <w:nsid w:val="4EB06A93"/>
     <w:multiLevelType w:val="hybridMultilevel"/>
     <w:tmpl w:val="9BFA3D1C"/>
@@ -9925,7 +10441,7 @@
       </w:rPr>
     </w:lvl>
   </w:abstractNum>
-  <w:abstractNum w:abstractNumId="13" w15:restartNumberingAfterBreak="0">
+  <w:abstractNum w:abstractNumId="14" w15:restartNumberingAfterBreak="0">
     <w:nsid w:val="5ED26117"/>
     <w:multiLevelType w:val="hybridMultilevel"/>
     <w:tmpl w:val="C2BAD810"/>
@@ -10038,7 +10554,7 @@
       </w:rPr>
     </w:lvl>
   </w:abstractNum>
-  <w:abstractNum w:abstractNumId="14" w15:restartNumberingAfterBreak="0">
+  <w:abstractNum w:abstractNumId="15" w15:restartNumberingAfterBreak="0">
     <w:nsid w:val="79946376"/>
     <w:multiLevelType w:val="hybridMultilevel"/>
     <w:tmpl w:val="F774E6EC"/>
@@ -10151,7 +10667,7 @@
       </w:rPr>
     </w:lvl>
   </w:abstractNum>
-  <w:abstractNum w:abstractNumId="15" w15:restartNumberingAfterBreak="0">
+  <w:abstractNum w:abstractNumId="16" w15:restartNumberingAfterBreak="0">
     <w:nsid w:val="7D742C7E"/>
     <w:multiLevelType w:val="hybridMultilevel"/>
     <w:tmpl w:val="4346339C"/>
@@ -10265,52 +10781,55 @@
     </w:lvl>
   </w:abstractNum>
   <w:num w:numId="1">
+    <w:abstractNumId w:val="5"/>
+  </w:num>
+  <w:num w:numId="2">
+    <w:abstractNumId w:val="3"/>
+  </w:num>
+  <w:num w:numId="3">
     <w:abstractNumId w:val="4"/>
   </w:num>
-  <w:num w:numId="2">
+  <w:num w:numId="4">
+    <w:abstractNumId w:val="11"/>
+  </w:num>
+  <w:num w:numId="5">
+    <w:abstractNumId w:val="13"/>
+  </w:num>
+  <w:num w:numId="6">
     <w:abstractNumId w:val="2"/>
   </w:num>
-  <w:num w:numId="3">
-    <w:abstractNumId w:val="3"/>
+  <w:num w:numId="7">
+    <w:abstractNumId w:val="14"/>
   </w:num>
-  <w:num w:numId="4">
+  <w:num w:numId="8">
+    <w:abstractNumId w:val="8"/>
+  </w:num>
+  <w:num w:numId="9">
     <w:abstractNumId w:val="10"/>
   </w:num>
-  <w:num w:numId="5">
+  <w:num w:numId="10">
     <w:abstractNumId w:val="12"/>
   </w:num>
-  <w:num w:numId="6">
+  <w:num w:numId="11">
     <w:abstractNumId w:val="1"/>
   </w:num>
-  <w:num w:numId="7">
-    <w:abstractNumId w:val="13"/>
+  <w:num w:numId="12">
+    <w:abstractNumId w:val="15"/>
   </w:num>
-  <w:num w:numId="8">
+  <w:num w:numId="13">
     <w:abstractNumId w:val="7"/>
   </w:num>
-  <w:num w:numId="9">
+  <w:num w:numId="14">
+    <w:abstractNumId w:val="6"/>
+  </w:num>
+  <w:num w:numId="15">
+    <w:abstractNumId w:val="16"/>
+  </w:num>
+  <w:num w:numId="16">
     <w:abstractNumId w:val="9"/>
   </w:num>
-  <w:num w:numId="10">
-    <w:abstractNumId w:val="11"/>
-  </w:num>
-  <w:num w:numId="11">
+  <w:num w:numId="17">
     <w:abstractNumId w:val="0"/>
-  </w:num>
-  <w:num w:numId="12">
-    <w:abstractNumId w:val="14"/>
-  </w:num>
-  <w:num w:numId="13">
-    <w:abstractNumId w:val="6"/>
-  </w:num>
-  <w:num w:numId="14">
-    <w:abstractNumId w:val="5"/>
-  </w:num>
-  <w:num w:numId="15">
-    <w:abstractNumId w:val="15"/>
-  </w:num>
-  <w:num w:numId="16">
-    <w:abstractNumId w:val="8"/>
   </w:num>
   <w:numIdMacAtCleanup w:val="13"/>
 </w:numbering>
@@ -10335,7 +10854,7 @@
     </w:rPrDefault>
     <w:pPrDefault/>
   </w:docDefaults>
-  <w:latentStyles w:defLockedState="0" w:defUIPriority="0" w:defSemiHidden="0" w:defUnhideWhenUsed="0" w:defQFormat="0" w:count="377">
+  <w:latentStyles w:defLockedState="0" w:defUIPriority="0" w:defSemiHidden="0" w:defUnhideWhenUsed="0" w:defQFormat="0" w:count="376">
     <w:lsdException w:name="Normal" w:locked="1" w:qFormat="1"/>
     <w:lsdException w:name="heading 1" w:locked="1" w:qFormat="1"/>
     <w:lsdException w:name="heading 2" w:locked="1" w:qFormat="1"/>
@@ -10706,7 +11225,6 @@
     <w:lsdException w:name="Hashtag" w:semiHidden="1" w:uiPriority="99" w:unhideWhenUsed="1"/>
     <w:lsdException w:name="Unresolved Mention" w:semiHidden="1" w:uiPriority="99" w:unhideWhenUsed="1"/>
     <w:lsdException w:name="Smart Link" w:semiHidden="1" w:uiPriority="99" w:unhideWhenUsed="1"/>
-    <w:lsdException w:name="Smart Link Error" w:semiHidden="1" w:uiPriority="99" w:unhideWhenUsed="1"/>
   </w:latentStyles>
   <w:style w:type="paragraph" w:default="1" w:styleId="Normal">
     <w:name w:val="Normal"/>
@@ -11411,7 +11929,7 @@
 </file>
 
 <file path=customXml/itemProps1.xml><?xml version="1.0" encoding="utf-8"?>
-<ds:datastoreItem xmlns:ds="http://schemas.openxmlformats.org/officeDocument/2006/customXml" ds:itemID="{9D4DADB8-9CB0-4228-8BE2-B0C084E2B95C}">
+<ds:datastoreItem xmlns:ds="http://schemas.openxmlformats.org/officeDocument/2006/customXml" ds:itemID="{C04D9EB4-5BD8-449A-A4A6-B9F540CF53A9}">
   <ds:schemaRefs>
     <ds:schemaRef ds:uri="http://schemas.openxmlformats.org/officeDocument/2006/bibliography"/>
   </ds:schemaRefs>

</xml_diff>

<commit_message>
Skyline: Tutorial edits and screenshot refresh from Nat and Rita
</commit_message>
<xml_diff>
--- a/pwiz_tools/Skyline/Documentation/Tutorials/Skyline Small Molecule Quantification.docx
+++ b/pwiz_tools/Skyline/Documentation/Tutorials/Skyline Small Molecule Quantification.docx
@@ -1,11 +1,13 @@
 
 <file path=word/document.xml><?xml version="1.0" encoding="utf-8"?>
-<w:document xmlns:wpc="http://schemas.microsoft.com/office/word/2010/wordprocessingCanvas" xmlns:mc="http://schemas.openxmlformats.org/markup-compatibility/2006" xmlns:o="urn:schemas-microsoft-com:office:office" xmlns:r="http://schemas.openxmlformats.org/officeDocument/2006/relationships" xmlns:m="http://schemas.openxmlformats.org/officeDocument/2006/math" xmlns:v="urn:schemas-microsoft-com:vml" xmlns:wp14="http://schemas.microsoft.com/office/word/2010/wordprocessingDrawing" xmlns:wp="http://schemas.openxmlformats.org/drawingml/2006/wordprocessingDrawing" xmlns:w10="urn:schemas-microsoft-com:office:word" xmlns:w="http://schemas.openxmlformats.org/wordprocessingml/2006/main" xmlns:w14="http://schemas.microsoft.com/office/word/2010/wordml" xmlns:wpg="http://schemas.microsoft.com/office/word/2010/wordprocessingGroup" xmlns:wpi="http://schemas.microsoft.com/office/word/2010/wordprocessingInk" xmlns:wne="http://schemas.microsoft.com/office/word/2006/wordml" xmlns:wps="http://schemas.microsoft.com/office/word/2010/wordprocessingShape" mc:Ignorable="w14 wp14">
+<w:document xmlns:wpc="http://schemas.microsoft.com/office/word/2010/wordprocessingCanvas" xmlns:cx="http://schemas.microsoft.com/office/drawing/2014/chartex" xmlns:cx1="http://schemas.microsoft.com/office/drawing/2015/9/8/chartex" xmlns:cx2="http://schemas.microsoft.com/office/drawing/2015/10/21/chartex" xmlns:cx3="http://schemas.microsoft.com/office/drawing/2016/5/9/chartex" xmlns:cx4="http://schemas.microsoft.com/office/drawing/2016/5/10/chartex" xmlns:cx5="http://schemas.microsoft.com/office/drawing/2016/5/11/chartex" xmlns:cx6="http://schemas.microsoft.com/office/drawing/2016/5/12/chartex" xmlns:cx7="http://schemas.microsoft.com/office/drawing/2016/5/13/chartex" xmlns:cx8="http://schemas.microsoft.com/office/drawing/2016/5/14/chartex" xmlns:mc="http://schemas.openxmlformats.org/markup-compatibility/2006" xmlns:aink="http://schemas.microsoft.com/office/drawing/2016/ink" xmlns:am3d="http://schemas.microsoft.com/office/drawing/2017/model3d" xmlns:o="urn:schemas-microsoft-com:office:office" xmlns:r="http://schemas.openxmlformats.org/officeDocument/2006/relationships" xmlns:m="http://schemas.openxmlformats.org/officeDocument/2006/math" xmlns:v="urn:schemas-microsoft-com:vml" xmlns:wp14="http://schemas.microsoft.com/office/word/2010/wordprocessingDrawing" xmlns:wp="http://schemas.openxmlformats.org/drawingml/2006/wordprocessingDrawing" xmlns:w10="urn:schemas-microsoft-com:office:word" xmlns:w="http://schemas.openxmlformats.org/wordprocessingml/2006/main" xmlns:w14="http://schemas.microsoft.com/office/word/2010/wordml" xmlns:w15="http://schemas.microsoft.com/office/word/2012/wordml" xmlns:w16cid="http://schemas.microsoft.com/office/word/2016/wordml/cid" xmlns:w16se="http://schemas.microsoft.com/office/word/2015/wordml/symex" xmlns:wpg="http://schemas.microsoft.com/office/word/2010/wordprocessingGroup" xmlns:wpi="http://schemas.microsoft.com/office/word/2010/wordprocessingInk" xmlns:wne="http://schemas.microsoft.com/office/word/2006/wordml" xmlns:wps="http://schemas.microsoft.com/office/word/2010/wordprocessingShape" mc:Ignorable="w14 w15 w16se w16cid wp14">
   <w:body>
     <w:p>
       <w:pPr>
         <w:pStyle w:val="Title"/>
       </w:pPr>
+      <w:bookmarkStart w:id="0" w:name="_GoBack"/>
+      <w:bookmarkEnd w:id="0"/>
       <w:r>
         <w:t xml:space="preserve">Skyline </w:t>
       </w:r>
@@ -42,39 +44,42 @@
         <w:t xml:space="preserve">Originally developed for proteomics use, Skyline has been extended to work with </w:t>
       </w:r>
       <w:r>
-        <w:t>non-</w:t>
+        <w:t xml:space="preserve">non-proteomic </w:t>
+      </w:r>
+      <w:r>
+        <w:t>molecules</w:t>
+      </w:r>
+      <w:r>
+        <w:t xml:space="preserve">. </w:t>
+      </w:r>
+      <w:r>
+        <w:t xml:space="preserve"> </w:t>
+      </w:r>
+      <w:r>
+        <w:t>This tutorial explores</w:t>
+      </w:r>
+      <w:r>
+        <w:t xml:space="preserve"> a relatively straightforward example of</w:t>
+      </w:r>
+      <w:r>
+        <w:t xml:space="preserve"> using Skyline for targeted </w:t>
+      </w:r>
+      <w:r>
+        <w:t>quantification</w:t>
+      </w:r>
+      <w:r>
+        <w:t xml:space="preserve"> of </w:t>
+      </w:r>
+      <w:r>
+        <w:t xml:space="preserve">a single small molecule using an external calibration curve and </w:t>
       </w:r>
       <w:proofErr w:type="gramStart"/>
       <w:r>
-        <w:t xml:space="preserve">proteomic </w:t>
-      </w:r>
-      <w:r>
-        <w:t xml:space="preserve"> molecules</w:t>
+        <w:t>stable-isotope</w:t>
       </w:r>
       <w:proofErr w:type="gramEnd"/>
       <w:r>
-        <w:t xml:space="preserve">. </w:t>
-      </w:r>
-      <w:r>
-        <w:t xml:space="preserve"> </w:t>
-      </w:r>
-      <w:r>
-        <w:t>This tutorial explores</w:t>
-      </w:r>
-      <w:r>
-        <w:t xml:space="preserve"> a relatively straightforward example of</w:t>
-      </w:r>
-      <w:r>
-        <w:t xml:space="preserve"> using Skyline for targeted </w:t>
-      </w:r>
-      <w:r>
-        <w:t>quantification</w:t>
-      </w:r>
-      <w:r>
-        <w:t xml:space="preserve"> of </w:t>
-      </w:r>
-      <w:r>
-        <w:t>a single small molecule using an external calibration curve and stable-isotope labeled internal standard</w:t>
+        <w:t xml:space="preserve"> labeled internal standard</w:t>
       </w:r>
       <w:r>
         <w:t xml:space="preserve">.  </w:t>
@@ -172,7 +177,7 @@
       <w:r>
         <w:t xml:space="preserve">You may also wish to view the first half of Skyline webinar 16, on which this tutorial is based: </w:t>
       </w:r>
-      <w:hyperlink r:id="rId9" w:history="1">
+      <w:hyperlink r:id="rId8" w:history="1">
         <w:r>
           <w:rPr>
             <w:rStyle w:val="Hyperlink"/>
@@ -395,10 +400,18 @@
           <w:noProof/>
         </w:rPr>
         <w:drawing>
-          <wp:inline distT="0" distB="0" distL="0" distR="0" wp14:anchorId="59C1E937" wp14:editId="729E1704">
-            <wp:extent cx="4389120" cy="3279179"/>
-            <wp:effectExtent l="0" t="0" r="0" b="0"/>
-            <wp:docPr id="10" name="Picture 10"/>
+          <wp:anchor distT="0" distB="0" distL="114300" distR="114300" simplePos="0" relativeHeight="251658240" behindDoc="0" locked="0" layoutInCell="1" allowOverlap="1" wp14:anchorId="77686B73" wp14:editId="4ABA210F">
+            <wp:simplePos x="0" y="0"/>
+            <wp:positionH relativeFrom="column">
+              <wp:posOffset>1379855</wp:posOffset>
+            </wp:positionH>
+            <wp:positionV relativeFrom="paragraph">
+              <wp:posOffset>333277</wp:posOffset>
+            </wp:positionV>
+            <wp:extent cx="942975" cy="942975"/>
+            <wp:effectExtent l="0" t="0" r="9525" b="9525"/>
+            <wp:wrapNone/>
+            <wp:docPr id="9" name="Picture 9"/>
             <wp:cNvGraphicFramePr>
               <a:graphicFrameLocks xmlns:a="http://schemas.openxmlformats.org/drawingml/2006/main" noChangeAspect="1"/>
             </wp:cNvGraphicFramePr>
@@ -406,7 +419,59 @@
               <a:graphicData uri="http://schemas.openxmlformats.org/drawingml/2006/picture">
                 <pic:pic xmlns:pic="http://schemas.openxmlformats.org/drawingml/2006/picture">
                   <pic:nvPicPr>
-                    <pic:cNvPr id="0" name=""/>
+                    <pic:cNvPr id="1" name=""/>
+                    <pic:cNvPicPr/>
+                  </pic:nvPicPr>
+                  <pic:blipFill>
+                    <a:blip r:embed="rId9">
+                      <a:extLst>
+                        <a:ext uri="{28A0092B-C50C-407E-A947-70E740481C1C}">
+                          <a14:useLocalDpi xmlns:a14="http://schemas.microsoft.com/office/drawing/2010/main" val="0"/>
+                        </a:ext>
+                      </a:extLst>
+                    </a:blip>
+                    <a:stretch>
+                      <a:fillRect/>
+                    </a:stretch>
+                  </pic:blipFill>
+                  <pic:spPr>
+                    <a:xfrm>
+                      <a:off x="0" y="0"/>
+                      <a:ext cx="942975" cy="942975"/>
+                    </a:xfrm>
+                    <a:prstGeom prst="rect">
+                      <a:avLst/>
+                    </a:prstGeom>
+                  </pic:spPr>
+                </pic:pic>
+              </a:graphicData>
+            </a:graphic>
+            <wp14:sizeRelH relativeFrom="margin">
+              <wp14:pctWidth>0</wp14:pctWidth>
+            </wp14:sizeRelH>
+            <wp14:sizeRelV relativeFrom="margin">
+              <wp14:pctHeight>0</wp14:pctHeight>
+            </wp14:sizeRelV>
+          </wp:anchor>
+        </w:drawing>
+      </w:r>
+      <w:r>
+        <w:rPr>
+          <w:noProof/>
+        </w:rPr>
+        <w:drawing>
+          <wp:inline distT="0" distB="0" distL="0" distR="0" wp14:anchorId="6C370091" wp14:editId="6AC8C6CC">
+            <wp:extent cx="4394942" cy="3283528"/>
+            <wp:effectExtent l="0" t="0" r="5715" b="0"/>
+            <wp:docPr id="3" name="Picture 3"/>
+            <wp:cNvGraphicFramePr>
+              <a:graphicFrameLocks xmlns:a="http://schemas.openxmlformats.org/drawingml/2006/main" noChangeAspect="1"/>
+            </wp:cNvGraphicFramePr>
+            <a:graphic xmlns:a="http://schemas.openxmlformats.org/drawingml/2006/main">
+              <a:graphicData uri="http://schemas.openxmlformats.org/drawingml/2006/picture">
+                <pic:pic xmlns:pic="http://schemas.openxmlformats.org/drawingml/2006/picture">
+                  <pic:nvPicPr>
+                    <pic:cNvPr id="1" name=""/>
                     <pic:cNvPicPr/>
                   </pic:nvPicPr>
                   <pic:blipFill>
@@ -418,7 +483,7 @@
                   <pic:spPr>
                     <a:xfrm>
                       <a:off x="0" y="0"/>
-                      <a:ext cx="4399946" cy="3287267"/>
+                      <a:ext cx="4429638" cy="3309450"/>
                     </a:xfrm>
                     <a:prstGeom prst="rect">
                       <a:avLst/>
@@ -462,10 +527,18 @@
           <w:noProof/>
         </w:rPr>
         <w:drawing>
-          <wp:inline distT="0" distB="0" distL="0" distR="0" wp14:anchorId="0DB82820" wp14:editId="1AE9606F">
-            <wp:extent cx="6515523" cy="3331596"/>
-            <wp:effectExtent l="0" t="0" r="0" b="2540"/>
-            <wp:docPr id="14" name="Picture 14"/>
+          <wp:anchor distT="0" distB="0" distL="114300" distR="114300" simplePos="0" relativeHeight="251663360" behindDoc="0" locked="0" layoutInCell="1" allowOverlap="1" wp14:anchorId="6C1F2B7C" wp14:editId="50C44798">
+            <wp:simplePos x="0" y="0"/>
+            <wp:positionH relativeFrom="column">
+              <wp:posOffset>1423817</wp:posOffset>
+            </wp:positionH>
+            <wp:positionV relativeFrom="paragraph">
+              <wp:posOffset>391160</wp:posOffset>
+            </wp:positionV>
+            <wp:extent cx="949569" cy="949569"/>
+            <wp:effectExtent l="0" t="0" r="3175" b="3175"/>
+            <wp:wrapNone/>
+            <wp:docPr id="31" name="Picture 31"/>
             <wp:cNvGraphicFramePr>
               <a:graphicFrameLocks xmlns:a="http://schemas.openxmlformats.org/drawingml/2006/main" noChangeAspect="1"/>
             </wp:cNvGraphicFramePr>
@@ -473,10 +546,120 @@
               <a:graphicData uri="http://schemas.openxmlformats.org/drawingml/2006/picture">
                 <pic:pic xmlns:pic="http://schemas.openxmlformats.org/drawingml/2006/picture">
                   <pic:nvPicPr>
-                    <pic:cNvPr id="0" name="Picture 1"/>
-                    <pic:cNvPicPr>
-                      <a:picLocks noChangeAspect="1" noChangeArrowheads="1"/>
-                    </pic:cNvPicPr>
+                    <pic:cNvPr id="1" name=""/>
+                    <pic:cNvPicPr/>
+                  </pic:nvPicPr>
+                  <pic:blipFill>
+                    <a:blip r:embed="rId9">
+                      <a:extLst>
+                        <a:ext uri="{28A0092B-C50C-407E-A947-70E740481C1C}">
+                          <a14:useLocalDpi xmlns:a14="http://schemas.microsoft.com/office/drawing/2010/main" val="0"/>
+                        </a:ext>
+                      </a:extLst>
+                    </a:blip>
+                    <a:stretch>
+                      <a:fillRect/>
+                    </a:stretch>
+                  </pic:blipFill>
+                  <pic:spPr>
+                    <a:xfrm>
+                      <a:off x="0" y="0"/>
+                      <a:ext cx="949569" cy="949569"/>
+                    </a:xfrm>
+                    <a:prstGeom prst="rect">
+                      <a:avLst/>
+                    </a:prstGeom>
+                  </pic:spPr>
+                </pic:pic>
+              </a:graphicData>
+            </a:graphic>
+            <wp14:sizeRelH relativeFrom="margin">
+              <wp14:pctWidth>0</wp14:pctWidth>
+            </wp14:sizeRelH>
+            <wp14:sizeRelV relativeFrom="margin">
+              <wp14:pctHeight>0</wp14:pctHeight>
+            </wp14:sizeRelV>
+          </wp:anchor>
+        </w:drawing>
+      </w:r>
+      <w:r>
+        <w:rPr>
+          <w:noProof/>
+        </w:rPr>
+        <w:drawing>
+          <wp:anchor distT="0" distB="0" distL="114300" distR="114300" simplePos="0" relativeHeight="251660288" behindDoc="0" locked="0" layoutInCell="1" allowOverlap="1" wp14:anchorId="4F5A2624" wp14:editId="65EA029A">
+            <wp:simplePos x="0" y="0"/>
+            <wp:positionH relativeFrom="column">
+              <wp:posOffset>1422461</wp:posOffset>
+            </wp:positionH>
+            <wp:positionV relativeFrom="paragraph">
+              <wp:posOffset>388106</wp:posOffset>
+            </wp:positionV>
+            <wp:extent cx="943583" cy="943583"/>
+            <wp:effectExtent l="0" t="0" r="9525" b="9525"/>
+            <wp:wrapNone/>
+            <wp:docPr id="27" name="Picture 27"/>
+            <wp:cNvGraphicFramePr>
+              <a:graphicFrameLocks xmlns:a="http://schemas.openxmlformats.org/drawingml/2006/main" noChangeAspect="1"/>
+            </wp:cNvGraphicFramePr>
+            <a:graphic xmlns:a="http://schemas.openxmlformats.org/drawingml/2006/main">
+              <a:graphicData uri="http://schemas.openxmlformats.org/drawingml/2006/picture">
+                <pic:pic xmlns:pic="http://schemas.openxmlformats.org/drawingml/2006/picture">
+                  <pic:nvPicPr>
+                    <pic:cNvPr id="1" name=""/>
+                    <pic:cNvPicPr/>
+                  </pic:nvPicPr>
+                  <pic:blipFill>
+                    <a:blip r:embed="rId9">
+                      <a:extLst>
+                        <a:ext uri="{28A0092B-C50C-407E-A947-70E740481C1C}">
+                          <a14:useLocalDpi xmlns:a14="http://schemas.microsoft.com/office/drawing/2010/main" val="0"/>
+                        </a:ext>
+                      </a:extLst>
+                    </a:blip>
+                    <a:stretch>
+                      <a:fillRect/>
+                    </a:stretch>
+                  </pic:blipFill>
+                  <pic:spPr>
+                    <a:xfrm>
+                      <a:off x="0" y="0"/>
+                      <a:ext cx="943583" cy="943583"/>
+                    </a:xfrm>
+                    <a:prstGeom prst="rect">
+                      <a:avLst/>
+                    </a:prstGeom>
+                  </pic:spPr>
+                </pic:pic>
+              </a:graphicData>
+            </a:graphic>
+            <wp14:sizeRelH relativeFrom="margin">
+              <wp14:pctWidth>0</wp14:pctWidth>
+            </wp14:sizeRelH>
+            <wp14:sizeRelV relativeFrom="margin">
+              <wp14:pctHeight>0</wp14:pctHeight>
+            </wp14:sizeRelV>
+          </wp:anchor>
+        </w:drawing>
+      </w:r>
+      <w:r>
+        <w:rPr>
+          <w:noProof/>
+        </w:rPr>
+        <w:drawing>
+          <wp:inline distT="0" distB="0" distL="0" distR="0" wp14:anchorId="1F76A86C" wp14:editId="1FE7911E">
+            <wp:extent cx="6634691" cy="3332018"/>
+            <wp:effectExtent l="0" t="0" r="0" b="1905"/>
+            <wp:docPr id="7" name="Picture 7" descr="A screenshot of a social media post&#10;&#10;Description automatically generated"/>
+            <wp:cNvGraphicFramePr>
+              <a:graphicFrameLocks xmlns:a="http://schemas.openxmlformats.org/drawingml/2006/main" noChangeAspect="1"/>
+            </wp:cNvGraphicFramePr>
+            <a:graphic xmlns:a="http://schemas.openxmlformats.org/drawingml/2006/main">
+              <a:graphicData uri="http://schemas.openxmlformats.org/drawingml/2006/picture">
+                <pic:pic xmlns:pic="http://schemas.openxmlformats.org/drawingml/2006/picture">
+                  <pic:nvPicPr>
+                    <pic:cNvPr id="8" name="SmMolCEOpt P4.png"/>
+                    <pic:cNvPicPr/>
                   </pic:nvPicPr>
                   <pic:blipFill>
                     <a:blip r:embed="rId11">
@@ -486,23 +669,18 @@
                         </a:ext>
                       </a:extLst>
                     </a:blip>
-                    <a:srcRect/>
                     <a:stretch>
                       <a:fillRect/>
                     </a:stretch>
                   </pic:blipFill>
-                  <pic:spPr bwMode="auto">
+                  <pic:spPr>
                     <a:xfrm>
                       <a:off x="0" y="0"/>
-                      <a:ext cx="6512734" cy="3330170"/>
+                      <a:ext cx="6665787" cy="3347635"/>
                     </a:xfrm>
                     <a:prstGeom prst="rect">
                       <a:avLst/>
                     </a:prstGeom>
-                    <a:noFill/>
-                    <a:ln>
-                      <a:noFill/>
-                    </a:ln>
                   </pic:spPr>
                 </pic:pic>
               </a:graphicData>
@@ -528,16 +706,25 @@
         <w:spacing w:after="0" w:line="240" w:lineRule="auto"/>
       </w:pPr>
     </w:p>
+    <w:p/>
     <w:p>
       <w:r>
         <w:rPr>
           <w:noProof/>
         </w:rPr>
         <w:drawing>
-          <wp:inline distT="0" distB="0" distL="0" distR="0" wp14:anchorId="1F3F6145" wp14:editId="438116B2">
-            <wp:extent cx="4913906" cy="3671253"/>
-            <wp:effectExtent l="0" t="0" r="1270" b="5715"/>
-            <wp:docPr id="15" name="Picture 15"/>
+          <wp:anchor distT="0" distB="0" distL="114300" distR="114300" simplePos="0" relativeHeight="251662336" behindDoc="0" locked="0" layoutInCell="1" allowOverlap="1" wp14:anchorId="2423F24C" wp14:editId="1353936B">
+            <wp:simplePos x="0" y="0"/>
+            <wp:positionH relativeFrom="column">
+              <wp:posOffset>1534160</wp:posOffset>
+            </wp:positionH>
+            <wp:positionV relativeFrom="paragraph">
+              <wp:posOffset>372980</wp:posOffset>
+            </wp:positionV>
+            <wp:extent cx="1055530" cy="1055530"/>
+            <wp:effectExtent l="0" t="0" r="0" b="0"/>
+            <wp:wrapNone/>
+            <wp:docPr id="28" name="Picture 28"/>
             <wp:cNvGraphicFramePr>
               <a:graphicFrameLocks xmlns:a="http://schemas.openxmlformats.org/drawingml/2006/main" noChangeAspect="1"/>
             </wp:cNvGraphicFramePr>
@@ -545,7 +732,59 @@
               <a:graphicData uri="http://schemas.openxmlformats.org/drawingml/2006/picture">
                 <pic:pic xmlns:pic="http://schemas.openxmlformats.org/drawingml/2006/picture">
                   <pic:nvPicPr>
-                    <pic:cNvPr id="0" name=""/>
+                    <pic:cNvPr id="1" name=""/>
+                    <pic:cNvPicPr/>
+                  </pic:nvPicPr>
+                  <pic:blipFill>
+                    <a:blip r:embed="rId9">
+                      <a:extLst>
+                        <a:ext uri="{28A0092B-C50C-407E-A947-70E740481C1C}">
+                          <a14:useLocalDpi xmlns:a14="http://schemas.microsoft.com/office/drawing/2010/main" val="0"/>
+                        </a:ext>
+                      </a:extLst>
+                    </a:blip>
+                    <a:stretch>
+                      <a:fillRect/>
+                    </a:stretch>
+                  </pic:blipFill>
+                  <pic:spPr>
+                    <a:xfrm>
+                      <a:off x="0" y="0"/>
+                      <a:ext cx="1055530" cy="1055530"/>
+                    </a:xfrm>
+                    <a:prstGeom prst="rect">
+                      <a:avLst/>
+                    </a:prstGeom>
+                  </pic:spPr>
+                </pic:pic>
+              </a:graphicData>
+            </a:graphic>
+            <wp14:sizeRelH relativeFrom="margin">
+              <wp14:pctWidth>0</wp14:pctWidth>
+            </wp14:sizeRelH>
+            <wp14:sizeRelV relativeFrom="margin">
+              <wp14:pctHeight>0</wp14:pctHeight>
+            </wp14:sizeRelV>
+          </wp:anchor>
+        </w:drawing>
+      </w:r>
+      <w:r>
+        <w:rPr>
+          <w:noProof/>
+        </w:rPr>
+        <w:drawing>
+          <wp:inline distT="0" distB="0" distL="0" distR="0" wp14:anchorId="2ED4BDD2" wp14:editId="0E81F2F5">
+            <wp:extent cx="4913630" cy="3671048"/>
+            <wp:effectExtent l="0" t="0" r="1270" b="5715"/>
+            <wp:docPr id="11" name="Picture 11"/>
+            <wp:cNvGraphicFramePr>
+              <a:graphicFrameLocks xmlns:a="http://schemas.openxmlformats.org/drawingml/2006/main" noChangeAspect="1"/>
+            </wp:cNvGraphicFramePr>
+            <a:graphic xmlns:a="http://schemas.openxmlformats.org/drawingml/2006/main">
+              <a:graphicData uri="http://schemas.openxmlformats.org/drawingml/2006/picture">
+                <pic:pic xmlns:pic="http://schemas.openxmlformats.org/drawingml/2006/picture">
+                  <pic:nvPicPr>
+                    <pic:cNvPr id="1" name=""/>
                     <pic:cNvPicPr/>
                   </pic:nvPicPr>
                   <pic:blipFill>
@@ -557,7 +796,7 @@
                   <pic:spPr>
                     <a:xfrm>
                       <a:off x="0" y="0"/>
-                      <a:ext cx="4923741" cy="3678601"/>
+                      <a:ext cx="4963162" cy="3708054"/>
                     </a:xfrm>
                     <a:prstGeom prst="rect">
                       <a:avLst/>
@@ -584,28 +823,105 @@
     </w:p>
     <w:p>
       <w:pPr>
+        <w:spacing w:after="120"/>
+      </w:pPr>
+      <w:r>
+        <w:t xml:space="preserve">If you have been using Skyline prior to starting this tutorial, it’s a good idea to revert Skyline to its default settings. To do so: </w:t>
+      </w:r>
+    </w:p>
+    <w:p>
+      <w:pPr>
+        <w:pStyle w:val="ListParagraph"/>
+        <w:numPr>
+          <w:ilvl w:val="0"/>
+          <w:numId w:val="17"/>
+        </w:numPr>
+        <w:spacing w:after="120" w:line="259" w:lineRule="auto"/>
+      </w:pPr>
+      <w:r>
+        <w:rPr>
+          <w:bCs/>
+        </w:rPr>
+        <w:t xml:space="preserve">From the </w:t>
+      </w:r>
+      <w:r>
+        <w:rPr>
+          <w:b/>
+        </w:rPr>
+        <w:t>Settings</w:t>
+      </w:r>
+      <w:r>
+        <w:rPr>
+          <w:bCs/>
+        </w:rPr>
+        <w:t xml:space="preserve"> menu, click </w:t>
+      </w:r>
+      <w:r>
+        <w:rPr>
+          <w:b/>
+        </w:rPr>
+        <w:t xml:space="preserve">Default. </w:t>
+      </w:r>
+    </w:p>
+    <w:p>
+      <w:pPr>
+        <w:pStyle w:val="ListParagraph"/>
+        <w:numPr>
+          <w:ilvl w:val="0"/>
+          <w:numId w:val="17"/>
+        </w:numPr>
+        <w:spacing w:after="120" w:line="259" w:lineRule="auto"/>
+      </w:pPr>
+      <w:r>
+        <w:t xml:space="preserve">Click </w:t>
+      </w:r>
+      <w:r>
+        <w:rPr>
+          <w:b/>
+          <w:bCs/>
+        </w:rPr>
+        <w:t xml:space="preserve">No </w:t>
+      </w:r>
+      <w:r>
+        <w:t>on the form to save current settings</w:t>
+      </w:r>
+    </w:p>
+    <w:p>
+      <w:pPr>
+        <w:spacing w:after="120"/>
+      </w:pPr>
+      <w:r>
+        <w:t xml:space="preserve">The settings in this instance of Skyline have now been reset to the default. </w:t>
+      </w:r>
+    </w:p>
+    <w:p/>
+    <w:p>
+      <w:pPr>
         <w:pStyle w:val="Heading2"/>
       </w:pPr>
       <w:r>
+        <w:t>Experimental Layout</w:t>
+      </w:r>
+    </w:p>
+    <w:p>
+      <w:pPr>
+        <w:keepNext/>
+      </w:pPr>
+      <w:r>
+        <w:br/>
+      </w:r>
+      <w:r>
+        <w:t>This experiment was designed according to the FDA Guidance on Bioanalytical Method Validation, and as such</w:t>
+      </w:r>
+      <w:r>
+        <w:t xml:space="preserve"> contains much more than just the study samples. </w:t>
+      </w:r>
+      <w:r>
+        <w:t xml:space="preserve"> A full description of the plate layout and run order typically utilized for such a study has been published </w:t>
+      </w:r>
+      <w:r>
         <w:lastRenderedPageBreak/>
-        <w:t>Experimental Layout</w:t>
-      </w:r>
-    </w:p>
-    <w:p>
-      <w:pPr>
-        <w:keepNext/>
-      </w:pPr>
-      <w:r>
-        <w:br/>
-      </w:r>
-      <w:r>
-        <w:t>This experiment was designed according to the FDA Guidance on Bioanalytical Method Validation, and as such</w:t>
-      </w:r>
-      <w:r>
-        <w:t xml:space="preserve"> contains much more than just the study samples. </w:t>
-      </w:r>
-      <w:r>
-        <w:t xml:space="preserve"> A full description of the plate layout and run order typically utilized for such a study has been published (</w:t>
+        <w:t>(</w:t>
       </w:r>
       <w:hyperlink r:id="rId13" w:history="1">
         <w:r>
@@ -714,7 +1030,15 @@
         <w:keepNext/>
       </w:pPr>
       <w:r>
-        <w:t>QC samples are “known unknowns”. These are quality control samples which we will treat as unknowns in our study. In actuality, we know what the results should be and thus they can be used to check the accuracy of our measurements.</w:t>
+        <w:t xml:space="preserve">QC samples are “known unknowns”. These are quality control samples which we will treat as unknowns in our study. </w:t>
+      </w:r>
+      <w:proofErr w:type="gramStart"/>
+      <w:r>
+        <w:t>In actuality, we</w:t>
+      </w:r>
+      <w:proofErr w:type="gramEnd"/>
+      <w:r>
+        <w:t xml:space="preserve"> know what the results should be and thus they can be used to check the accuracy of our measurements.</w:t>
       </w:r>
       <w:r>
         <w:t xml:space="preserve">  </w:t>
@@ -1088,10 +1412,10 @@
           <w:noProof/>
         </w:rPr>
         <w:drawing>
-          <wp:inline distT="0" distB="0" distL="0" distR="0" wp14:anchorId="65FF415A" wp14:editId="67B146EA">
-            <wp:extent cx="5943600" cy="2552065"/>
-            <wp:effectExtent l="0" t="0" r="0" b="635"/>
-            <wp:docPr id="21" name="Picture 21"/>
+          <wp:inline distT="0" distB="0" distL="0" distR="0" wp14:anchorId="45573CB3" wp14:editId="0B0F922D">
+            <wp:extent cx="5943600" cy="2348230"/>
+            <wp:effectExtent l="0" t="0" r="0" b="0"/>
+            <wp:docPr id="2" name="Picture 2"/>
             <wp:cNvGraphicFramePr>
               <a:graphicFrameLocks xmlns:a="http://schemas.openxmlformats.org/drawingml/2006/main" noChangeAspect="1"/>
             </wp:cNvGraphicFramePr>
@@ -1099,7 +1423,7 @@
               <a:graphicData uri="http://schemas.openxmlformats.org/drawingml/2006/picture">
                 <pic:pic xmlns:pic="http://schemas.openxmlformats.org/drawingml/2006/picture">
                   <pic:nvPicPr>
-                    <pic:cNvPr id="0" name=""/>
+                    <pic:cNvPr id="1" name=""/>
                     <pic:cNvPicPr/>
                   </pic:nvPicPr>
                   <pic:blipFill>
@@ -1111,7 +1435,7 @@
                   <pic:spPr>
                     <a:xfrm>
                       <a:off x="0" y="0"/>
-                      <a:ext cx="5943600" cy="2552065"/>
+                      <a:ext cx="5943600" cy="2348230"/>
                     </a:xfrm>
                     <a:prstGeom prst="rect">
                       <a:avLst/>
@@ -1135,7 +1459,15 @@
         <w:t>external source</w:t>
       </w:r>
       <w:r>
-        <w:t>, but in this case we have a small enough transition list that we can enter it by hand.</w:t>
+        <w:t xml:space="preserve">, but in this </w:t>
+      </w:r>
+      <w:proofErr w:type="gramStart"/>
+      <w:r>
+        <w:t>case</w:t>
+      </w:r>
+      <w:proofErr w:type="gramEnd"/>
+      <w:r>
+        <w:t xml:space="preserve"> we have a small enough transition list that we can enter it by hand.</w:t>
       </w:r>
     </w:p>
     <w:p>
@@ -1322,10 +1654,10 @@
           <w:noProof/>
         </w:rPr>
         <w:drawing>
-          <wp:inline distT="0" distB="0" distL="0" distR="0" wp14:anchorId="16006E9E" wp14:editId="72ABBD0F">
-            <wp:extent cx="5943600" cy="2552065"/>
-            <wp:effectExtent l="0" t="0" r="0" b="635"/>
-            <wp:docPr id="24" name="Picture 24"/>
+          <wp:inline distT="0" distB="0" distL="0" distR="0" wp14:anchorId="3460AB0B" wp14:editId="2D7DBDE7">
+            <wp:extent cx="5943600" cy="2783840"/>
+            <wp:effectExtent l="0" t="0" r="0" b="0"/>
+            <wp:docPr id="8" name="Picture 8"/>
             <wp:cNvGraphicFramePr>
               <a:graphicFrameLocks xmlns:a="http://schemas.openxmlformats.org/drawingml/2006/main" noChangeAspect="1"/>
             </wp:cNvGraphicFramePr>
@@ -1333,7 +1665,7 @@
               <a:graphicData uri="http://schemas.openxmlformats.org/drawingml/2006/picture">
                 <pic:pic xmlns:pic="http://schemas.openxmlformats.org/drawingml/2006/picture">
                   <pic:nvPicPr>
-                    <pic:cNvPr id="0" name=""/>
+                    <pic:cNvPr id="1" name=""/>
                     <pic:cNvPicPr/>
                   </pic:nvPicPr>
                   <pic:blipFill>
@@ -1345,7 +1677,7 @@
                   <pic:spPr>
                     <a:xfrm>
                       <a:off x="0" y="0"/>
-                      <a:ext cx="5943600" cy="2552065"/>
+                      <a:ext cx="5943600" cy="2783840"/>
                     </a:xfrm>
                     <a:prstGeom prst="rect">
                       <a:avLst/>
@@ -1371,6 +1703,13 @@
       </w:r>
     </w:p>
     <w:p>
+      <w:pPr>
+        <w:pStyle w:val="ListParagraph"/>
+        <w:numPr>
+          <w:ilvl w:val="0"/>
+          <w:numId w:val="2"/>
+        </w:numPr>
+      </w:pPr>
       <w:r>
         <w:t>E</w:t>
       </w:r>
@@ -1416,12 +1755,21 @@
           <w:highlight w:val="white"/>
         </w:rPr>
       </w:pPr>
+      <w:proofErr w:type="gramStart"/>
       <w:r>
         <w:rPr>
           <w:rFonts w:ascii="Courier New" w:eastAsia="Calibri" w:hAnsi="Courier New" w:cs="Courier New"/>
           <w:highlight w:val="white"/>
         </w:rPr>
-        <w:t>DrugX,Drug,light,283.04,1,129.96,1,26,16,2</w:t>
+        <w:t>DrugX,Drug</w:t>
+      </w:r>
+      <w:proofErr w:type="gramEnd"/>
+      <w:r>
+        <w:rPr>
+          <w:rFonts w:ascii="Courier New" w:eastAsia="Calibri" w:hAnsi="Courier New" w:cs="Courier New"/>
+          <w:highlight w:val="white"/>
+        </w:rPr>
+        <w:t>,light,283.04,1,129.96,1,26,16,2</w:t>
       </w:r>
       <w:r>
         <w:rPr>
@@ -1502,10 +1850,10 @@
           <w:noProof/>
         </w:rPr>
         <w:drawing>
-          <wp:inline distT="0" distB="0" distL="0" distR="0" wp14:anchorId="45446A17" wp14:editId="3C9F4515">
-            <wp:extent cx="5943600" cy="1728470"/>
-            <wp:effectExtent l="0" t="0" r="0" b="5080"/>
-            <wp:docPr id="29" name="Picture 29"/>
+          <wp:inline distT="0" distB="0" distL="0" distR="0" wp14:anchorId="65D212ED" wp14:editId="5BA4A74E">
+            <wp:extent cx="5943600" cy="2007235"/>
+            <wp:effectExtent l="0" t="0" r="0" b="0"/>
+            <wp:docPr id="6" name="Picture 6"/>
             <wp:cNvGraphicFramePr>
               <a:graphicFrameLocks xmlns:a="http://schemas.openxmlformats.org/drawingml/2006/main" noChangeAspect="1"/>
             </wp:cNvGraphicFramePr>
@@ -1513,7 +1861,7 @@
               <a:graphicData uri="http://schemas.openxmlformats.org/drawingml/2006/picture">
                 <pic:pic xmlns:pic="http://schemas.openxmlformats.org/drawingml/2006/picture">
                   <pic:nvPicPr>
-                    <pic:cNvPr id="0" name=""/>
+                    <pic:cNvPr id="1" name=""/>
                     <pic:cNvPicPr/>
                   </pic:nvPicPr>
                   <pic:blipFill>
@@ -1525,7 +1873,7 @@
                   <pic:spPr>
                     <a:xfrm>
                       <a:off x="0" y="0"/>
-                      <a:ext cx="5943600" cy="1728470"/>
+                      <a:ext cx="5943600" cy="2007235"/>
                     </a:xfrm>
                     <a:prstGeom prst="rect">
                       <a:avLst/>
@@ -1568,7 +1916,11 @@
     </w:p>
     <w:p>
       <w:r>
-        <w:t>NOTE: In this instance, the targets are described with m/z and charge values. Skyline can accept higher level descriptions including chemical formulas and heavy isotope labels etc. Having the chemical formula is especially useful when working with full scan data as it allows Skyline to calculate isotopic distributions, but for SRM data such as this m/z and charge are perfectly adequate.</w:t>
+        <w:t xml:space="preserve">NOTE: In this instance, the targets are described with m/z and charge values. Skyline can accept higher level descriptions including chemical formulas and heavy isotope labels etc. Having the chemical formula </w:t>
+      </w:r>
+      <w:r>
+        <w:lastRenderedPageBreak/>
+        <w:t>is especially useful when working with full scan data as it allows Skyline to calculate isotopic distributions, but for SRM data such as this m/z and charge are perfectly adequate.</w:t>
       </w:r>
     </w:p>
     <w:p>
@@ -1585,7 +1937,6 @@
         </w:numPr>
       </w:pPr>
       <w:r>
-        <w:lastRenderedPageBreak/>
         <w:t xml:space="preserve">From the </w:t>
       </w:r>
       <w:r>
@@ -1648,11 +1999,17 @@
         <w:rPr>
           <w:noProof/>
         </w:rPr>
+        <w:t xml:space="preserve"> </w:t>
+      </w:r>
+      <w:r>
+        <w:rPr>
+          <w:noProof/>
+        </w:rPr>
         <w:drawing>
-          <wp:inline distT="0" distB="0" distL="0" distR="0" wp14:anchorId="1815269A" wp14:editId="1851F478">
+          <wp:inline distT="0" distB="0" distL="0" distR="0" wp14:anchorId="63CCB557" wp14:editId="3BD9D30F">
             <wp:extent cx="5943600" cy="4077970"/>
             <wp:effectExtent l="0" t="0" r="0" b="0"/>
-            <wp:docPr id="1" name="Picture 1"/>
+            <wp:docPr id="25" name="Picture 25"/>
             <wp:cNvGraphicFramePr>
               <a:graphicFrameLocks xmlns:a="http://schemas.openxmlformats.org/drawingml/2006/main" noChangeAspect="1"/>
             </wp:cNvGraphicFramePr>
@@ -1660,7 +2017,7 @@
               <a:graphicData uri="http://schemas.openxmlformats.org/drawingml/2006/picture">
                 <pic:pic xmlns:pic="http://schemas.openxmlformats.org/drawingml/2006/picture">
                   <pic:nvPicPr>
-                    <pic:cNvPr id="0" name=""/>
+                    <pic:cNvPr id="1" name=""/>
                     <pic:cNvPicPr/>
                   </pic:nvPicPr>
                   <pic:blipFill>
@@ -1684,12 +2041,6 @@
           </wp:inline>
         </w:drawing>
       </w:r>
-      <w:r>
-        <w:rPr>
-          <w:noProof/>
-        </w:rPr>
-        <w:t xml:space="preserve"> </w:t>
-      </w:r>
     </w:p>
     <w:p>
       <w:pPr>
@@ -1700,8 +2051,13 @@
       </w:r>
     </w:p>
     <w:p>
-      <w:r>
-        <w:t>Next we have to make sure Skyline’s Transition Settings are correctly set for importing the experimental mass spectrometer results. To do th</w:t>
+      <w:proofErr w:type="gramStart"/>
+      <w:r>
+        <w:t>Next</w:t>
+      </w:r>
+      <w:proofErr w:type="gramEnd"/>
+      <w:r>
+        <w:t xml:space="preserve"> we have to make sure Skyline’s Transition Settings are correctly set for importing the experimental mass spectrometer results. To do th</w:t>
       </w:r>
       <w:r>
         <w:t>is, perform the following steps:</w:t>
@@ -1747,31 +2103,36 @@
       </w:pPr>
       <w:r>
         <w:rPr>
+          <w:b/>
+          <w:bCs/>
           <w:noProof/>
         </w:rPr>
-        <w:t>Change settings as necessary to match the following:</w:t>
-      </w:r>
-    </w:p>
-    <w:p>
-      <w:pPr>
-        <w:pStyle w:val="ListParagraph"/>
-      </w:pPr>
+        <w:t xml:space="preserve">Prediction </w:t>
+      </w:r>
       <w:r>
         <w:rPr>
           <w:noProof/>
         </w:rPr>
+        <w:t>tab should look like thi</w:t>
+      </w:r>
+      <w:r>
+        <w:rPr>
+          <w:noProof/>
+        </w:rPr>
+        <w:t>s:</w:t>
+      </w:r>
+    </w:p>
+    <w:p>
+      <w:r>
+        <w:rPr>
+          <w:noProof/>
+        </w:rPr>
         <w:lastRenderedPageBreak/>
-        <w:br/>
-      </w:r>
-      <w:r>
-        <w:rPr>
-          <w:noProof/>
-        </w:rPr>
         <w:drawing>
-          <wp:inline distT="0" distB="0" distL="0" distR="0" wp14:anchorId="1388A4AB" wp14:editId="1A9AFEBF">
-            <wp:extent cx="1756618" cy="2663687"/>
-            <wp:effectExtent l="0" t="0" r="0" b="3810"/>
-            <wp:docPr id="38" name="Picture 38"/>
+          <wp:inline distT="0" distB="0" distL="0" distR="0" wp14:anchorId="641D3F52" wp14:editId="545C7968">
+            <wp:extent cx="3267075" cy="4954105"/>
+            <wp:effectExtent l="0" t="0" r="0" b="0"/>
+            <wp:docPr id="19" name="Picture 19"/>
             <wp:cNvGraphicFramePr>
               <a:graphicFrameLocks xmlns:a="http://schemas.openxmlformats.org/drawingml/2006/main" noChangeAspect="1"/>
             </wp:cNvGraphicFramePr>
@@ -1779,7 +2140,7 @@
               <a:graphicData uri="http://schemas.openxmlformats.org/drawingml/2006/picture">
                 <pic:pic xmlns:pic="http://schemas.openxmlformats.org/drawingml/2006/picture">
                   <pic:nvPicPr>
-                    <pic:cNvPr id="0" name=""/>
+                    <pic:cNvPr id="1" name=""/>
                     <pic:cNvPicPr/>
                   </pic:nvPicPr>
                   <pic:blipFill>
@@ -1791,7 +2152,7 @@
                   <pic:spPr>
                     <a:xfrm>
                       <a:off x="0" y="0"/>
-                      <a:ext cx="1759648" cy="2668282"/>
+                      <a:ext cx="3316621" cy="5029235"/>
                     </a:xfrm>
                     <a:prstGeom prst="rect">
                       <a:avLst/>
@@ -1803,18 +2164,55 @@
           </wp:inline>
         </w:drawing>
       </w:r>
-      <w:r>
-        <w:t xml:space="preserve">  </w:t>
-      </w:r>
+    </w:p>
+    <w:p>
+      <w:pPr>
+        <w:pStyle w:val="ListParagraph"/>
+        <w:numPr>
+          <w:ilvl w:val="0"/>
+          <w:numId w:val="7"/>
+        </w:numPr>
+      </w:pPr>
       <w:r>
         <w:rPr>
           <w:noProof/>
         </w:rPr>
+        <w:t xml:space="preserve">Select the following options on the </w:t>
+      </w:r>
+      <w:r>
+        <w:rPr>
+          <w:b/>
+          <w:bCs/>
+          <w:noProof/>
+        </w:rPr>
+        <w:t>Filter</w:t>
+      </w:r>
+      <w:r>
+        <w:rPr>
+          <w:noProof/>
+        </w:rPr>
+        <w:t xml:space="preserve"> tab: </w:t>
+      </w:r>
+    </w:p>
+    <w:p>
+      <w:pPr>
+        <w:rPr>
+          <w:noProof/>
+        </w:rPr>
+      </w:pPr>
+      <w:r>
+        <w:lastRenderedPageBreak/>
+        <w:t xml:space="preserve"> </w:t>
+      </w:r>
+      <w:r>
+        <w:rPr>
+          <w:noProof/>
+        </w:rPr>
         <w:drawing>
-          <wp:inline distT="0" distB="0" distL="0" distR="0" wp14:anchorId="1675A0F1" wp14:editId="610711AF">
-            <wp:extent cx="1756618" cy="2663687"/>
-            <wp:effectExtent l="0" t="0" r="0" b="3810"/>
-            <wp:docPr id="39" name="Picture 39"/>
+          <wp:inline distT="0" distB="0" distL="0" distR="0" wp14:anchorId="40D35268" wp14:editId="66AA9448">
+            <wp:extent cx="2933700" cy="4448584"/>
+            <wp:effectExtent l="0" t="0" r="0" b="9525"/>
+            <wp:docPr id="20" name="Picture 20"/>
             <wp:cNvGraphicFramePr>
               <a:graphicFrameLocks xmlns:a="http://schemas.openxmlformats.org/drawingml/2006/main" noChangeAspect="1"/>
             </wp:cNvGraphicFramePr>
@@ -1822,7 +2220,7 @@
               <a:graphicData uri="http://schemas.openxmlformats.org/drawingml/2006/picture">
                 <pic:pic xmlns:pic="http://schemas.openxmlformats.org/drawingml/2006/picture">
                   <pic:nvPicPr>
-                    <pic:cNvPr id="0" name=""/>
+                    <pic:cNvPr id="1" name=""/>
                     <pic:cNvPicPr/>
                   </pic:nvPicPr>
                   <pic:blipFill>
@@ -1834,7 +2232,7 @@
                   <pic:spPr>
                     <a:xfrm>
                       <a:off x="0" y="0"/>
-                      <a:ext cx="1756973" cy="2664226"/>
+                      <a:ext cx="2952661" cy="4477337"/>
                     </a:xfrm>
                     <a:prstGeom prst="rect">
                       <a:avLst/>
@@ -1852,15 +2250,49 @@
         </w:rPr>
         <w:t xml:space="preserve"> </w:t>
       </w:r>
+    </w:p>
+    <w:p>
+      <w:pPr>
+        <w:pStyle w:val="ListParagraph"/>
+        <w:numPr>
+          <w:ilvl w:val="0"/>
+          <w:numId w:val="16"/>
+        </w:numPr>
+      </w:pPr>
+      <w:r>
+        <w:t xml:space="preserve">The </w:t>
+      </w:r>
+      <w:r>
+        <w:rPr>
+          <w:b/>
+          <w:bCs/>
+        </w:rPr>
+        <w:t xml:space="preserve">Instrument </w:t>
+      </w:r>
+      <w:r>
+        <w:t xml:space="preserve">tab </w:t>
+      </w:r>
+      <w:r>
+        <w:t xml:space="preserve">has these settings: </w:t>
+      </w:r>
+    </w:p>
+    <w:p>
+      <w:r>
+        <w:lastRenderedPageBreak/>
+        <w:t xml:space="preserve"> </w:t>
+      </w:r>
+      <w:r>
+        <w:t xml:space="preserve">  </w:t>
+      </w:r>
       <w:r>
         <w:rPr>
           <w:noProof/>
         </w:rPr>
         <w:drawing>
-          <wp:inline distT="0" distB="0" distL="0" distR="0" wp14:anchorId="25CF0DD8" wp14:editId="4E31129B">
-            <wp:extent cx="1755389" cy="2661824"/>
-            <wp:effectExtent l="0" t="0" r="0" b="5715"/>
-            <wp:docPr id="40" name="Picture 40"/>
+          <wp:inline distT="0" distB="0" distL="0" distR="0" wp14:anchorId="408B3889" wp14:editId="256B119E">
+            <wp:extent cx="3057525" cy="4636348"/>
+            <wp:effectExtent l="0" t="0" r="0" b="0"/>
+            <wp:docPr id="23" name="Picture 23"/>
             <wp:cNvGraphicFramePr>
               <a:graphicFrameLocks xmlns:a="http://schemas.openxmlformats.org/drawingml/2006/main" noChangeAspect="1"/>
             </wp:cNvGraphicFramePr>
@@ -1868,7 +2300,7 @@
               <a:graphicData uri="http://schemas.openxmlformats.org/drawingml/2006/picture">
                 <pic:pic xmlns:pic="http://schemas.openxmlformats.org/drawingml/2006/picture">
                   <pic:nvPicPr>
-                    <pic:cNvPr id="0" name=""/>
+                    <pic:cNvPr id="1" name=""/>
                     <pic:cNvPicPr/>
                   </pic:nvPicPr>
                   <pic:blipFill>
@@ -1880,7 +2312,7 @@
                   <pic:spPr>
                     <a:xfrm>
                       <a:off x="0" y="0"/>
-                      <a:ext cx="1756924" cy="2664151"/>
+                      <a:ext cx="3072703" cy="4659364"/>
                     </a:xfrm>
                     <a:prstGeom prst="rect">
                       <a:avLst/>
@@ -1892,21 +2324,15 @@
           </wp:inline>
         </w:drawing>
       </w:r>
-      <w:r>
-        <w:t xml:space="preserve">  </w:t>
-      </w:r>
     </w:p>
     <w:p>
       <w:r>
         <w:t>Note: the “f” setting in Ion Types on the Filter tab means we are only interested in fragment ion transitions. If you wanted to measure precursor ions as well, it would be “</w:t>
       </w:r>
       <w:proofErr w:type="spellStart"/>
-      <w:r>
-        <w:t>f</w:t>
-      </w:r>
       <w:proofErr w:type="gramStart"/>
       <w:r>
-        <w:t>,p</w:t>
+        <w:t>f,p</w:t>
       </w:r>
       <w:proofErr w:type="spellEnd"/>
       <w:proofErr w:type="gramEnd"/>
@@ -1977,7 +2403,15 @@
         <w:spacing w:after="160" w:line="256" w:lineRule="auto"/>
       </w:pPr>
       <w:r>
-        <w:t xml:space="preserve">This experiment has 113 mass spec result files associated with it. In cases like this, it can be useful to initially import just a handful of the unknowns along with all of the </w:t>
+        <w:t xml:space="preserve">This experiment has 113 mass spec result files associated with it. In cases like this, it can be useful to initially import just a handful of the unknowns along with </w:t>
+      </w:r>
+      <w:proofErr w:type="gramStart"/>
+      <w:r>
+        <w:t>all of</w:t>
+      </w:r>
+      <w:proofErr w:type="gramEnd"/>
+      <w:r>
+        <w:t xml:space="preserve"> the </w:t>
       </w:r>
       <w:r>
         <w:t>Calibration Curve and Quality Control (</w:t>
@@ -1997,6 +2431,7 @@
         <w:spacing w:after="160" w:line="256" w:lineRule="auto"/>
       </w:pPr>
       <w:r>
+        <w:lastRenderedPageBreak/>
         <w:t>P</w:t>
       </w:r>
       <w:r>
@@ -2051,13 +2486,13 @@
       <w:r>
         <w:t>Save this document as “</w:t>
       </w:r>
-      <w:bookmarkStart w:id="0" w:name="OLE_LINK1"/>
-      <w:bookmarkStart w:id="1" w:name="OLE_LINK2"/>
+      <w:bookmarkStart w:id="1" w:name="OLE_LINK1"/>
+      <w:bookmarkStart w:id="2" w:name="OLE_LINK2"/>
       <w:r>
         <w:t>SMQuant_v1.sky</w:t>
       </w:r>
-      <w:bookmarkEnd w:id="0"/>
       <w:bookmarkEnd w:id="1"/>
+      <w:bookmarkEnd w:id="2"/>
       <w:r>
         <w:t>” in the tutorial folder you created.</w:t>
       </w:r>
@@ -2166,7 +2601,6 @@
         <w:rPr>
           <w:noProof/>
         </w:rPr>
-        <w:lastRenderedPageBreak/>
         <w:drawing>
           <wp:inline distT="0" distB="0" distL="0" distR="0" wp14:anchorId="3402609F" wp14:editId="5A41740D">
             <wp:extent cx="3581400" cy="4200525"/>
@@ -2495,10 +2929,10 @@
           <w:noProof/>
         </w:rPr>
         <w:drawing>
-          <wp:inline distT="0" distB="0" distL="0" distR="0" wp14:anchorId="6FDDD4C7" wp14:editId="68CB2FFF">
-            <wp:extent cx="5943600" cy="3672840"/>
-            <wp:effectExtent l="0" t="0" r="0" b="3810"/>
-            <wp:docPr id="44" name="Picture 44"/>
+          <wp:inline distT="0" distB="0" distL="0" distR="0" wp14:anchorId="55A894F2" wp14:editId="23335C74">
+            <wp:extent cx="5943600" cy="3844925"/>
+            <wp:effectExtent l="0" t="0" r="0" b="3175"/>
+            <wp:docPr id="12" name="Picture 12"/>
             <wp:cNvGraphicFramePr>
               <a:graphicFrameLocks xmlns:a="http://schemas.openxmlformats.org/drawingml/2006/main" noChangeAspect="1"/>
             </wp:cNvGraphicFramePr>
@@ -2506,7 +2940,7 @@
               <a:graphicData uri="http://schemas.openxmlformats.org/drawingml/2006/picture">
                 <pic:pic xmlns:pic="http://schemas.openxmlformats.org/drawingml/2006/picture">
                   <pic:nvPicPr>
-                    <pic:cNvPr id="0" name=""/>
+                    <pic:cNvPr id="1" name=""/>
                     <pic:cNvPicPr/>
                   </pic:nvPicPr>
                   <pic:blipFill>
@@ -2518,7 +2952,7 @@
                   <pic:spPr>
                     <a:xfrm>
                       <a:off x="0" y="0"/>
-                      <a:ext cx="5943600" cy="3672840"/>
+                      <a:ext cx="5943600" cy="3844925"/>
                     </a:xfrm>
                     <a:prstGeom prst="rect">
                       <a:avLst/>
@@ -2698,10 +3132,10 @@
           <w:noProof/>
         </w:rPr>
         <w:drawing>
-          <wp:inline distT="0" distB="0" distL="0" distR="0" wp14:anchorId="3B106BA0" wp14:editId="261853D1">
-            <wp:extent cx="5943600" cy="3672840"/>
-            <wp:effectExtent l="0" t="0" r="0" b="3810"/>
-            <wp:docPr id="45" name="Picture 45"/>
+          <wp:inline distT="0" distB="0" distL="0" distR="0" wp14:anchorId="4A17CCB0" wp14:editId="6CA1997C">
+            <wp:extent cx="5943600" cy="3844925"/>
+            <wp:effectExtent l="0" t="0" r="0" b="3175"/>
+            <wp:docPr id="16" name="Picture 16"/>
             <wp:cNvGraphicFramePr>
               <a:graphicFrameLocks xmlns:a="http://schemas.openxmlformats.org/drawingml/2006/main" noChangeAspect="1"/>
             </wp:cNvGraphicFramePr>
@@ -2709,7 +3143,7 @@
               <a:graphicData uri="http://schemas.openxmlformats.org/drawingml/2006/picture">
                 <pic:pic xmlns:pic="http://schemas.openxmlformats.org/drawingml/2006/picture">
                   <pic:nvPicPr>
-                    <pic:cNvPr id="0" name=""/>
+                    <pic:cNvPr id="1" name=""/>
                     <pic:cNvPicPr/>
                   </pic:nvPicPr>
                   <pic:blipFill>
@@ -2721,7 +3155,7 @@
                   <pic:spPr>
                     <a:xfrm>
                       <a:off x="0" y="0"/>
-                      <a:ext cx="5943600" cy="3672840"/>
+                      <a:ext cx="5943600" cy="3844925"/>
                     </a:xfrm>
                     <a:prstGeom prst="rect">
                       <a:avLst/>
@@ -2865,10 +3299,10 @@
           <w:noProof/>
         </w:rPr>
         <w:drawing>
-          <wp:inline distT="0" distB="0" distL="0" distR="0" wp14:anchorId="4EC17FED" wp14:editId="3207ED28">
-            <wp:extent cx="5943600" cy="3672840"/>
-            <wp:effectExtent l="0" t="0" r="0" b="3810"/>
-            <wp:docPr id="46" name="Picture 46"/>
+          <wp:inline distT="0" distB="0" distL="0" distR="0" wp14:anchorId="7D9984B7" wp14:editId="56F39DDE">
+            <wp:extent cx="5943600" cy="3844925"/>
+            <wp:effectExtent l="0" t="0" r="0" b="3175"/>
+            <wp:docPr id="17" name="Picture 17"/>
             <wp:cNvGraphicFramePr>
               <a:graphicFrameLocks xmlns:a="http://schemas.openxmlformats.org/drawingml/2006/main" noChangeAspect="1"/>
             </wp:cNvGraphicFramePr>
@@ -2876,7 +3310,7 @@
               <a:graphicData uri="http://schemas.openxmlformats.org/drawingml/2006/picture">
                 <pic:pic xmlns:pic="http://schemas.openxmlformats.org/drawingml/2006/picture">
                   <pic:nvPicPr>
-                    <pic:cNvPr id="0" name=""/>
+                    <pic:cNvPr id="1" name=""/>
                     <pic:cNvPicPr/>
                   </pic:nvPicPr>
                   <pic:blipFill>
@@ -2888,7 +3322,7 @@
                   <pic:spPr>
                     <a:xfrm>
                       <a:off x="0" y="0"/>
-                      <a:ext cx="5943600" cy="3672840"/>
+                      <a:ext cx="5943600" cy="3844925"/>
                     </a:xfrm>
                     <a:prstGeom prst="rect">
                       <a:avLst/>
@@ -2911,7 +3345,21 @@
         <w:rPr>
           <w:rFonts w:eastAsia="Calibri"/>
         </w:rPr>
-        <w:t>Clicking on the other two outliers reveals that DoubleBlank2 and DoubleBlank3 are the other replicates with apparently poor chromatography. But, of course, as these are double blanks we don’t expect any actual peaks in these replicates, so we will manually adjust the integration for each of the double blank replicates to center on the low signal area at 2.7 minutes.</w:t>
+        <w:t xml:space="preserve">Clicking on the other two outliers reveals that DoubleBlank2 and DoubleBlank3 are the other replicates with apparently poor chromatography. But, of course, as these are double </w:t>
+      </w:r>
+      <w:proofErr w:type="gramStart"/>
+      <w:r>
+        <w:rPr>
+          <w:rFonts w:eastAsia="Calibri"/>
+        </w:rPr>
+        <w:t>blanks</w:t>
+      </w:r>
+      <w:proofErr w:type="gramEnd"/>
+      <w:r>
+        <w:rPr>
+          <w:rFonts w:eastAsia="Calibri"/>
+        </w:rPr>
+        <w:t xml:space="preserve"> we don’t expect any actual peaks in these replicates, so we will manually adjust the integration for each of the double blank replicates to center on the low signal area at 2.7 minutes.</w:t>
       </w:r>
     </w:p>
     <w:p>
@@ -3063,10 +3511,10 @@
         </w:rPr>
         <w:lastRenderedPageBreak/>
         <w:drawing>
-          <wp:inline distT="0" distB="0" distL="0" distR="0" wp14:anchorId="3F1299C6" wp14:editId="133E27D4">
-            <wp:extent cx="5943600" cy="3311525"/>
-            <wp:effectExtent l="0" t="0" r="0" b="3175"/>
-            <wp:docPr id="48" name="Picture 48"/>
+          <wp:inline distT="0" distB="0" distL="0" distR="0" wp14:anchorId="76EBB13A" wp14:editId="2AFCCD4A">
+            <wp:extent cx="5943600" cy="2773680"/>
+            <wp:effectExtent l="0" t="0" r="0" b="7620"/>
+            <wp:docPr id="18" name="Picture 18"/>
             <wp:cNvGraphicFramePr>
               <a:graphicFrameLocks xmlns:a="http://schemas.openxmlformats.org/drawingml/2006/main" noChangeAspect="1"/>
             </wp:cNvGraphicFramePr>
@@ -3074,7 +3522,7 @@
               <a:graphicData uri="http://schemas.openxmlformats.org/drawingml/2006/picture">
                 <pic:pic xmlns:pic="http://schemas.openxmlformats.org/drawingml/2006/picture">
                   <pic:nvPicPr>
-                    <pic:cNvPr id="0" name=""/>
+                    <pic:cNvPr id="1" name=""/>
                     <pic:cNvPicPr/>
                   </pic:nvPicPr>
                   <pic:blipFill>
@@ -3086,7 +3534,7 @@
                   <pic:spPr>
                     <a:xfrm>
                       <a:off x="0" y="0"/>
-                      <a:ext cx="5943600" cy="3311525"/>
+                      <a:ext cx="5943600" cy="2773680"/>
                     </a:xfrm>
                     <a:prstGeom prst="rect">
                       <a:avLst/>
@@ -3194,17 +3642,14 @@
       </w:r>
     </w:p>
     <w:p>
-      <w:pPr>
-        <w:pStyle w:val="ListParagraph"/>
-      </w:pPr>
       <w:r>
         <w:rPr>
           <w:noProof/>
         </w:rPr>
         <w:drawing>
-          <wp:inline distT="0" distB="0" distL="0" distR="0" wp14:anchorId="6B287256" wp14:editId="09B74EF2">
-            <wp:extent cx="3781425" cy="5191125"/>
-            <wp:effectExtent l="0" t="0" r="9525" b="9525"/>
+          <wp:inline distT="0" distB="0" distL="0" distR="0" wp14:anchorId="6B287256" wp14:editId="6834634F">
+            <wp:extent cx="3503889" cy="4810125"/>
+            <wp:effectExtent l="0" t="0" r="1905" b="0"/>
             <wp:docPr id="50" name="Picture 50"/>
             <wp:cNvGraphicFramePr>
               <a:graphicFrameLocks xmlns:a="http://schemas.openxmlformats.org/drawingml/2006/main" noChangeAspect="1"/>
@@ -3225,7 +3670,7 @@
                   <pic:spPr>
                     <a:xfrm>
                       <a:off x="0" y="0"/>
-                      <a:ext cx="3781425" cy="5191125"/>
+                      <a:ext cx="3515420" cy="4825955"/>
                     </a:xfrm>
                     <a:prstGeom prst="rect">
                       <a:avLst/>
@@ -3276,7 +3721,15 @@
         <w:t>nits setting is f</w:t>
       </w:r>
       <w:r>
-        <w:t xml:space="preserve">or display purposes, and </w:t>
+        <w:t xml:space="preserve">or display </w:t>
+      </w:r>
+      <w:proofErr w:type="gramStart"/>
+      <w:r>
+        <w:t>purposes, and</w:t>
+      </w:r>
+      <w:proofErr w:type="gramEnd"/>
+      <w:r>
+        <w:t xml:space="preserve"> </w:t>
       </w:r>
       <w:r>
         <w:t xml:space="preserve">can be set to any value that makes sense for your experiment. </w:t>
@@ -3291,13 +3744,8 @@
         <w:t>experiment was calibrated in</w:t>
       </w:r>
       <w:r>
-        <w:t xml:space="preserve"> </w:t>
-      </w:r>
-      <w:proofErr w:type="spellStart"/>
-      <w:r>
-        <w:t>micromolar</w:t>
-      </w:r>
-      <w:proofErr w:type="spellEnd"/>
+        <w:t xml:space="preserve"> micromolar</w:t>
+      </w:r>
       <w:r>
         <w:t xml:space="preserve">, so we set this to </w:t>
       </w:r>
@@ -3350,15 +3798,7 @@
     </w:p>
     <w:p>
       <w:r>
-        <w:t xml:space="preserve">We will use the Document Grid to examine and add information about the various replicates. The Document Grid is a highly useful tool in Skyline, providing spreadsheet-like </w:t>
-      </w:r>
-      <w:bookmarkStart w:id="2" w:name="_GoBack"/>
-      <w:r>
-        <w:t>views</w:t>
-      </w:r>
-      <w:bookmarkEnd w:id="2"/>
-      <w:r>
-        <w:t xml:space="preserve"> of many document details, much of which can be edited right there in the grid. In this case, we are interested in details of the various replicates, so:</w:t>
+        <w:t>We will use the Document Grid to examine and add information about the various replicates. The Document Grid is a highly useful tool in Skyline, providing spreadsheet-like views of many document details, much of which can be edited right there in the grid. In this case, we are interested in details of the various replicates, so:</w:t>
       </w:r>
     </w:p>
     <w:p>
@@ -3579,19 +4019,11 @@
       <w:r>
         <w:t xml:space="preserve">Right-click and select </w:t>
       </w:r>
-      <w:proofErr w:type="gramStart"/>
       <w:r>
         <w:rPr>
           <w:b/>
         </w:rPr>
-        <w:t>Fill</w:t>
-      </w:r>
-      <w:proofErr w:type="gramEnd"/>
-      <w:r>
-        <w:rPr>
-          <w:b/>
-        </w:rPr>
-        <w:t xml:space="preserve"> Down</w:t>
+        <w:t>Fill Down</w:t>
       </w:r>
       <w:r>
         <w:t xml:space="preserve">. </w:t>
@@ -3600,13 +4032,8 @@
         <w:t>E</w:t>
       </w:r>
       <w:r>
-        <w:t xml:space="preserve">verything in the multiple </w:t>
-      </w:r>
-      <w:proofErr w:type="gramStart"/>
-      <w:r>
-        <w:t>selection</w:t>
-      </w:r>
-      <w:proofErr w:type="gramEnd"/>
+        <w:t>verything in the multiple selection</w:t>
+      </w:r>
       <w:r>
         <w:t xml:space="preserve"> now has the same value as the first item in the selection</w:t>
       </w:r>
@@ -6089,20 +6516,27 @@
       </w:r>
     </w:p>
     <w:p>
-      <w:r>
+      <w:pPr>
+        <w:rPr>
+          <w:noProof/>
+        </w:rPr>
+      </w:pPr>
+      <w:r>
+        <w:t>The document grid should look like this when you are done:</w:t>
+      </w:r>
+      <w:r>
+        <w:rPr>
+          <w:noProof/>
+        </w:rPr>
+        <w:t xml:space="preserve"> </w:t>
+      </w:r>
+    </w:p>
+    <w:p>
+      <w:r>
+        <w:rPr>
+          <w:noProof/>
+        </w:rPr>
         <w:lastRenderedPageBreak/>
-        <w:t>The document grid should look like this when you are done:</w:t>
-      </w:r>
-      <w:r>
-        <w:rPr>
-          <w:noProof/>
-        </w:rPr>
-        <w:t xml:space="preserve"> </w:t>
-      </w:r>
-      <w:r>
-        <w:rPr>
-          <w:noProof/>
-        </w:rPr>
         <w:drawing>
           <wp:inline distT="0" distB="0" distL="0" distR="0" wp14:anchorId="720A62C6" wp14:editId="2FDF73DB">
             <wp:extent cx="4894876" cy="7863840"/>
@@ -6754,19 +7188,11 @@
       <w:r>
         <w:t xml:space="preserve"> and selecting </w:t>
       </w:r>
-      <w:proofErr w:type="gramStart"/>
       <w:r>
         <w:rPr>
           <w:b/>
         </w:rPr>
-        <w:t>Exclude</w:t>
-      </w:r>
-      <w:proofErr w:type="gramEnd"/>
-      <w:r>
-        <w:rPr>
-          <w:b/>
-        </w:rPr>
-        <w:t xml:space="preserve"> from Calibration</w:t>
+        <w:t>Exclude from Calibration</w:t>
       </w:r>
       <w:r>
         <w:rPr>
@@ -6848,13 +7274,8 @@
         <w:t>The Calibration Curve should now look like t</w:t>
       </w:r>
       <w:r>
-        <w:t xml:space="preserve">he image below.  </w:t>
-      </w:r>
-      <w:proofErr w:type="gramStart"/>
-      <w:r>
-        <w:t>Note that the R-squared value improves from 0.97 to &gt;0.99 by excluding the outlier Cal_5.</w:t>
-      </w:r>
-      <w:proofErr w:type="gramEnd"/>
+        <w:t>he image below.  Note that the R-squared value improves from 0.97 to &gt;0.99 by excluding the outlier Cal_5.</w:t>
+      </w:r>
       <w:r>
         <w:rPr>
           <w:noProof/>
@@ -7198,18 +7619,18 @@
     <w:p>
       <w:r>
         <w:lastRenderedPageBreak/>
-        <w:t xml:space="preserve">After removal of the two Cal_5 </w:t>
-      </w:r>
-      <w:proofErr w:type="spellStart"/>
-      <w:r>
-        <w:t>datapoints</w:t>
-      </w:r>
-      <w:proofErr w:type="spellEnd"/>
-      <w:r>
-        <w:t>, further exploration of the data reveals that one of the Cal_7</w:t>
-      </w:r>
-      <w:r>
-        <w:t xml:space="preserve"> points has accuracy &lt;85% and should likely be removed.  This will have little effect on the measurement of the samples, since there are no samples above the level of Cal_6, and only four samples have levels between Cal 4 and Cal 6.  </w:t>
+        <w:t>After removal of the two Cal_5 datapoints, further exploration of the data reveals that one of the Cal_7</w:t>
+      </w:r>
+      <w:r>
+        <w:t xml:space="preserve"> points </w:t>
+      </w:r>
+      <w:proofErr w:type="gramStart"/>
+      <w:r>
+        <w:t>has</w:t>
+      </w:r>
+      <w:proofErr w:type="gramEnd"/>
+      <w:r>
+        <w:t xml:space="preserve"> accuracy &lt;85% and should likely be removed.  This will have little effect on the measurement of the samples, since there are no samples above the level of Cal_6, and only four samples have levels between Cal 4 and Cal 6.  </w:t>
       </w:r>
     </w:p>
     <w:p>
@@ -7226,19 +7647,45 @@
         </w:numPr>
         <w:spacing w:after="160" w:line="256" w:lineRule="auto"/>
       </w:pPr>
-      <w:r>
-        <w:t xml:space="preserve">Right-Click in the calibration curve window and select </w:t>
+      <w:bookmarkStart w:id="7" w:name="_Hlk32580730"/>
+      <w:r>
+        <w:t>Right-Click in the calibration curve window and select</w:t>
+      </w:r>
+      <w:r>
+        <w:t xml:space="preserve"> both</w:t>
+      </w:r>
+      <w:r>
+        <w:t xml:space="preserve"> </w:t>
       </w:r>
       <w:r>
         <w:rPr>
           <w:b/>
         </w:rPr>
-        <w:t>Log Plot</w:t>
+        <w:t xml:space="preserve">Log </w:t>
+      </w:r>
+      <w:r>
+        <w:rPr>
+          <w:b/>
+        </w:rPr>
+        <w:t xml:space="preserve">X Axis </w:t>
+      </w:r>
+      <w:r>
+        <w:rPr>
+          <w:bCs/>
+        </w:rPr>
+        <w:t xml:space="preserve">and </w:t>
+      </w:r>
+      <w:r>
+        <w:rPr>
+          <w:b/>
+        </w:rPr>
+        <w:t>Log Y Axis</w:t>
       </w:r>
       <w:r>
         <w:t xml:space="preserve">. </w:t>
       </w:r>
     </w:p>
+    <w:bookmarkEnd w:id="7"/>
     <w:p>
       <w:r>
         <w:t>The calibration curve should look like this:</w:t>
@@ -7247,15 +7694,13 @@
     <w:p>
       <w:r>
         <w:rPr>
-          <w:b/>
-          <w:bCs/>
           <w:noProof/>
         </w:rPr>
         <w:drawing>
-          <wp:inline distT="0" distB="0" distL="0" distR="0" wp14:anchorId="35A93FEC" wp14:editId="390622D1">
-            <wp:extent cx="5184250" cy="2597738"/>
+          <wp:inline distT="0" distB="0" distL="0" distR="0" wp14:anchorId="28082C3E" wp14:editId="5C9610DA">
+            <wp:extent cx="5562600" cy="4114800"/>
             <wp:effectExtent l="0" t="0" r="0" b="0"/>
-            <wp:docPr id="13" name="Picture 13"/>
+            <wp:docPr id="26" name="Picture 26"/>
             <wp:cNvGraphicFramePr>
               <a:graphicFrameLocks xmlns:a="http://schemas.openxmlformats.org/drawingml/2006/main" noChangeAspect="1"/>
             </wp:cNvGraphicFramePr>
@@ -7263,36 +7708,23 @@
               <a:graphicData uri="http://schemas.openxmlformats.org/drawingml/2006/picture">
                 <pic:pic xmlns:pic="http://schemas.openxmlformats.org/drawingml/2006/picture">
                   <pic:nvPicPr>
-                    <pic:cNvPr id="0" name="Picture 1"/>
-                    <pic:cNvPicPr>
-                      <a:picLocks noChangeAspect="1" noChangeArrowheads="1"/>
-                    </pic:cNvPicPr>
+                    <pic:cNvPr id="1" name=""/>
+                    <pic:cNvPicPr/>
                   </pic:nvPicPr>
                   <pic:blipFill>
-                    <a:blip r:embed="rId39">
-                      <a:extLst>
-                        <a:ext uri="{28A0092B-C50C-407E-A947-70E740481C1C}">
-                          <a14:useLocalDpi xmlns:a14="http://schemas.microsoft.com/office/drawing/2010/main" val="0"/>
-                        </a:ext>
-                      </a:extLst>
-                    </a:blip>
-                    <a:srcRect/>
+                    <a:blip r:embed="rId39"/>
                     <a:stretch>
                       <a:fillRect/>
                     </a:stretch>
                   </pic:blipFill>
-                  <pic:spPr bwMode="auto">
+                  <pic:spPr>
                     <a:xfrm>
                       <a:off x="0" y="0"/>
-                      <a:ext cx="5191324" cy="2601283"/>
+                      <a:ext cx="5562600" cy="4114800"/>
                     </a:xfrm>
                     <a:prstGeom prst="rect">
                       <a:avLst/>
                     </a:prstGeom>
-                    <a:noFill/>
-                    <a:ln>
-                      <a:noFill/>
-                    </a:ln>
                   </pic:spPr>
                 </pic:pic>
               </a:graphicData>
@@ -7327,7 +7759,15 @@
     </w:p>
     <w:p>
       <w:r>
-        <w:t>From here, the next steps would be to export the data for external statistical processing, or establish biological grouping within this document and utilize some of the statistical analysis tools or plugins within skyline.  These options are covered in other tutorials.</w:t>
+        <w:t xml:space="preserve">From here, the next steps would be to export the data for external statistical </w:t>
+      </w:r>
+      <w:proofErr w:type="gramStart"/>
+      <w:r>
+        <w:t>processing, or</w:t>
+      </w:r>
+      <w:proofErr w:type="gramEnd"/>
+      <w:r>
+        <w:t xml:space="preserve"> establish biological grouping within this document and utilize some of the statistical analysis tools or plugins within skyline.  These options are covered in other tutorials.</w:t>
       </w:r>
       <w:r>
         <w:t xml:space="preserve"> </w:t>
@@ -7338,6 +7778,7 @@
         <w:pStyle w:val="Heading1"/>
       </w:pPr>
       <w:r>
+        <w:lastRenderedPageBreak/>
         <w:t>Conclusion</w:t>
       </w:r>
     </w:p>
@@ -7355,7 +7796,11 @@
         <w:t xml:space="preserve"> and product ion m/z values. You imported a multi-replicate data set collected </w:t>
       </w:r>
       <w:r>
-        <w:t>using LC-MS/MS on a triple quad</w:t>
+        <w:t xml:space="preserve">using LC-MS/MS on a triple </w:t>
+      </w:r>
+      <w:proofErr w:type="gramStart"/>
+      <w:r>
+        <w:t>quad</w:t>
       </w:r>
       <w:r>
         <w:t>r</w:t>
@@ -7364,7 +7809,11 @@
         <w:t>upole</w:t>
       </w:r>
       <w:r>
-        <w:t xml:space="preserve">, and saw how many existing Skyline features created initially for targeted proteomics use can now be applied to small molecule data. </w:t>
+        <w:t>, and</w:t>
+      </w:r>
+      <w:proofErr w:type="gramEnd"/>
+      <w:r>
+        <w:t xml:space="preserve"> saw how many existing Skyline features created initially for targeted proteomics use can now be applied to small molecule data. </w:t>
       </w:r>
       <w:r>
         <w:t>Non-proteomic</w:t>
@@ -7389,17 +7838,182 @@
           <w:lang w:val="fr-FR"/>
         </w:rPr>
       </w:pPr>
+      <w:r>
+        <w:rPr>
+          <w:lang w:val="fr-FR"/>
+        </w:rPr>
+        <w:t>Bibliography</w:t>
+      </w:r>
+    </w:p>
+    <w:p/>
+    <w:p>
+      <w:pPr>
+        <w:pStyle w:val="ListParagraph"/>
+        <w:numPr>
+          <w:ilvl w:val="0"/>
+          <w:numId w:val="18"/>
+        </w:numPr>
+      </w:pPr>
+      <w:r>
+        <w:rPr>
+          <w:rFonts w:ascii="Segoe UI" w:hAnsi="Segoe UI" w:cs="Segoe UI"/>
+          <w:color w:val="222222"/>
+          <w:shd w:val="clear" w:color="auto" w:fill="FFFFFF"/>
+        </w:rPr>
+        <w:t xml:space="preserve">St John-Williams, L., </w:t>
+      </w:r>
       <w:proofErr w:type="spellStart"/>
       <w:r>
         <w:rPr>
-          <w:lang w:val="fr-FR"/>
-        </w:rPr>
-        <w:lastRenderedPageBreak/>
-        <w:t>Bibliography</w:t>
+          <w:rFonts w:ascii="Segoe UI" w:hAnsi="Segoe UI" w:cs="Segoe UI"/>
+          <w:color w:val="222222"/>
+          <w:shd w:val="clear" w:color="auto" w:fill="FFFFFF"/>
+        </w:rPr>
+        <w:t>Blach</w:t>
       </w:r>
       <w:proofErr w:type="spellEnd"/>
-    </w:p>
-    <w:p/>
+      <w:r>
+        <w:rPr>
+          <w:rFonts w:ascii="Segoe UI" w:hAnsi="Segoe UI" w:cs="Segoe UI"/>
+          <w:color w:val="222222"/>
+          <w:shd w:val="clear" w:color="auto" w:fill="FFFFFF"/>
+        </w:rPr>
+        <w:t>, C., Toledo, J. </w:t>
+      </w:r>
+      <w:r>
+        <w:rPr>
+          <w:rFonts w:ascii="Segoe UI" w:hAnsi="Segoe UI" w:cs="Segoe UI"/>
+          <w:i/>
+          <w:iCs/>
+          <w:color w:val="222222"/>
+          <w:shd w:val="clear" w:color="auto" w:fill="FFFFFF"/>
+        </w:rPr>
+        <w:t>et al.</w:t>
+      </w:r>
+      <w:r>
+        <w:rPr>
+          <w:rFonts w:ascii="Segoe UI" w:hAnsi="Segoe UI" w:cs="Segoe UI"/>
+          <w:color w:val="222222"/>
+          <w:shd w:val="clear" w:color="auto" w:fill="FFFFFF"/>
+        </w:rPr>
+        <w:t> Targeted metabolomics and medication classification data from participants in the ADNI1 cohort. </w:t>
+      </w:r>
+      <w:r>
+        <w:rPr>
+          <w:rFonts w:ascii="Segoe UI" w:hAnsi="Segoe UI" w:cs="Segoe UI"/>
+          <w:i/>
+          <w:iCs/>
+          <w:color w:val="222222"/>
+          <w:shd w:val="clear" w:color="auto" w:fill="FFFFFF"/>
+        </w:rPr>
+        <w:t>Sci Data</w:t>
+      </w:r>
+      <w:r>
+        <w:rPr>
+          <w:rFonts w:ascii="Segoe UI" w:hAnsi="Segoe UI" w:cs="Segoe UI"/>
+          <w:color w:val="222222"/>
+          <w:shd w:val="clear" w:color="auto" w:fill="FFFFFF"/>
+        </w:rPr>
+        <w:t> </w:t>
+      </w:r>
+      <w:r>
+        <w:rPr>
+          <w:rFonts w:ascii="Segoe UI" w:hAnsi="Segoe UI" w:cs="Segoe UI"/>
+          <w:b/>
+          <w:bCs/>
+          <w:color w:val="222222"/>
+          <w:shd w:val="clear" w:color="auto" w:fill="FFFFFF"/>
+        </w:rPr>
+        <w:t>4, </w:t>
+      </w:r>
+      <w:r>
+        <w:rPr>
+          <w:rFonts w:ascii="Segoe UI" w:hAnsi="Segoe UI" w:cs="Segoe UI"/>
+          <w:color w:val="222222"/>
+          <w:shd w:val="clear" w:color="auto" w:fill="FFFFFF"/>
+        </w:rPr>
+        <w:t>170140 (2017)</w:t>
+      </w:r>
+    </w:p>
+    <w:p>
+      <w:pPr>
+        <w:pStyle w:val="ListParagraph"/>
+        <w:numPr>
+          <w:ilvl w:val="0"/>
+          <w:numId w:val="18"/>
+        </w:numPr>
+      </w:pPr>
+      <w:proofErr w:type="gramStart"/>
+      <w:r>
+        <w:rPr>
+          <w:rStyle w:val="Emphasis"/>
+          <w:rFonts w:ascii="Arial" w:hAnsi="Arial" w:cs="Arial"/>
+          <w:i w:val="0"/>
+          <w:iCs w:val="0"/>
+          <w:color w:val="000000"/>
+          <w:sz w:val="21"/>
+          <w:szCs w:val="21"/>
+          <w:shd w:val="clear" w:color="auto" w:fill="FFFFFF"/>
+        </w:rPr>
+        <w:t>Adams</w:t>
+      </w:r>
+      <w:r>
+        <w:rPr>
+          <w:rStyle w:val="Emphasis"/>
+          <w:rFonts w:ascii="Arial" w:hAnsi="Arial" w:cs="Arial"/>
+          <w:color w:val="000000"/>
+          <w:sz w:val="21"/>
+          <w:szCs w:val="21"/>
+          <w:shd w:val="clear" w:color="auto" w:fill="FFFFFF"/>
+        </w:rPr>
+        <w:t xml:space="preserve">, </w:t>
+      </w:r>
+      <w:r>
+        <w:rPr>
+          <w:rFonts w:ascii="Arial" w:hAnsi="Arial" w:cs="Arial"/>
+          <w:color w:val="000000"/>
+          <w:sz w:val="21"/>
+          <w:szCs w:val="21"/>
+          <w:shd w:val="clear" w:color="auto" w:fill="FFFFFF"/>
+        </w:rPr>
+        <w:t xml:space="preserve"> Skyline</w:t>
+      </w:r>
+      <w:proofErr w:type="gramEnd"/>
+      <w:r>
+        <w:rPr>
+          <w:rFonts w:ascii="Arial" w:hAnsi="Arial" w:cs="Arial"/>
+          <w:color w:val="000000"/>
+          <w:sz w:val="21"/>
+          <w:szCs w:val="21"/>
+          <w:shd w:val="clear" w:color="auto" w:fill="FFFFFF"/>
+        </w:rPr>
+        <w:t xml:space="preserve"> for Small Molecules: A Unifying Software Package for Quantitative Metabolomics, </w:t>
+      </w:r>
+      <w:r>
+        <w:rPr>
+          <w:rStyle w:val="Emphasis"/>
+          <w:rFonts w:ascii="Arial" w:hAnsi="Arial" w:cs="Arial"/>
+          <w:color w:val="000000"/>
+          <w:sz w:val="21"/>
+          <w:szCs w:val="21"/>
+          <w:shd w:val="clear" w:color="auto" w:fill="FFFFFF"/>
+        </w:rPr>
+        <w:t>Journal of Proteome Research</w:t>
+      </w:r>
+      <w:r>
+        <w:rPr>
+          <w:rFonts w:ascii="Arial" w:hAnsi="Arial" w:cs="Arial"/>
+          <w:color w:val="000000"/>
+          <w:sz w:val="21"/>
+          <w:szCs w:val="21"/>
+          <w:shd w:val="clear" w:color="auto" w:fill="FFFFFF"/>
+        </w:rPr>
+        <w:t xml:space="preserve"> - </w:t>
+      </w:r>
+      <w:r>
+        <w:t>DOI: 10.1021/acs.jproteome.9b00640 • Publication Date (Web): Jan 2020</w:t>
+      </w:r>
+    </w:p>
     <w:sectPr>
       <w:footerReference w:type="default" r:id="rId40"/>
       <w:pgSz w:w="12240" w:h="15840"/>
@@ -7412,7 +8026,7 @@
 </file>
 
 <file path=word/endnotes.xml><?xml version="1.0" encoding="utf-8"?>
-<w:endnotes xmlns:wpc="http://schemas.microsoft.com/office/word/2010/wordprocessingCanvas" xmlns:mc="http://schemas.openxmlformats.org/markup-compatibility/2006" xmlns:o="urn:schemas-microsoft-com:office:office" xmlns:r="http://schemas.openxmlformats.org/officeDocument/2006/relationships" xmlns:m="http://schemas.openxmlformats.org/officeDocument/2006/math" xmlns:v="urn:schemas-microsoft-com:vml" xmlns:wp14="http://schemas.microsoft.com/office/word/2010/wordprocessingDrawing" xmlns:wp="http://schemas.openxmlformats.org/drawingml/2006/wordprocessingDrawing" xmlns:w10="urn:schemas-microsoft-com:office:word" xmlns:w="http://schemas.openxmlformats.org/wordprocessingml/2006/main" xmlns:w14="http://schemas.microsoft.com/office/word/2010/wordml" xmlns:wpg="http://schemas.microsoft.com/office/word/2010/wordprocessingGroup" xmlns:wpi="http://schemas.microsoft.com/office/word/2010/wordprocessingInk" xmlns:wne="http://schemas.microsoft.com/office/word/2006/wordml" xmlns:wps="http://schemas.microsoft.com/office/word/2010/wordprocessingShape" mc:Ignorable="w14 wp14">
+<w:endnotes xmlns:wpc="http://schemas.microsoft.com/office/word/2010/wordprocessingCanvas" xmlns:cx="http://schemas.microsoft.com/office/drawing/2014/chartex" xmlns:cx1="http://schemas.microsoft.com/office/drawing/2015/9/8/chartex" xmlns:cx2="http://schemas.microsoft.com/office/drawing/2015/10/21/chartex" xmlns:cx3="http://schemas.microsoft.com/office/drawing/2016/5/9/chartex" xmlns:cx4="http://schemas.microsoft.com/office/drawing/2016/5/10/chartex" xmlns:cx5="http://schemas.microsoft.com/office/drawing/2016/5/11/chartex" xmlns:cx6="http://schemas.microsoft.com/office/drawing/2016/5/12/chartex" xmlns:cx7="http://schemas.microsoft.com/office/drawing/2016/5/13/chartex" xmlns:cx8="http://schemas.microsoft.com/office/drawing/2016/5/14/chartex" xmlns:mc="http://schemas.openxmlformats.org/markup-compatibility/2006" xmlns:aink="http://schemas.microsoft.com/office/drawing/2016/ink" xmlns:am3d="http://schemas.microsoft.com/office/drawing/2017/model3d" xmlns:o="urn:schemas-microsoft-com:office:office" xmlns:r="http://schemas.openxmlformats.org/officeDocument/2006/relationships" xmlns:m="http://schemas.openxmlformats.org/officeDocument/2006/math" xmlns:v="urn:schemas-microsoft-com:vml" xmlns:wp14="http://schemas.microsoft.com/office/word/2010/wordprocessingDrawing" xmlns:wp="http://schemas.openxmlformats.org/drawingml/2006/wordprocessingDrawing" xmlns:w10="urn:schemas-microsoft-com:office:word" xmlns:w="http://schemas.openxmlformats.org/wordprocessingml/2006/main" xmlns:w14="http://schemas.microsoft.com/office/word/2010/wordml" xmlns:w15="http://schemas.microsoft.com/office/word/2012/wordml" xmlns:w16cid="http://schemas.microsoft.com/office/word/2016/wordml/cid" xmlns:w16se="http://schemas.microsoft.com/office/word/2015/wordml/symex" xmlns:wpg="http://schemas.microsoft.com/office/word/2010/wordprocessingGroup" xmlns:wpi="http://schemas.microsoft.com/office/word/2010/wordprocessingInk" xmlns:wne="http://schemas.microsoft.com/office/word/2006/wordml" xmlns:wps="http://schemas.microsoft.com/office/word/2010/wordprocessingShape" mc:Ignorable="w14 w15 w16se w16cid wp14">
   <w:endnote w:type="separator" w:id="-1">
     <w:p>
       <w:pPr>
@@ -7437,7 +8051,7 @@
 </file>
 
 <file path=word/footer1.xml><?xml version="1.0" encoding="utf-8"?>
-<w:ftr xmlns:wpc="http://schemas.microsoft.com/office/word/2010/wordprocessingCanvas" xmlns:mc="http://schemas.openxmlformats.org/markup-compatibility/2006" xmlns:o="urn:schemas-microsoft-com:office:office" xmlns:r="http://schemas.openxmlformats.org/officeDocument/2006/relationships" xmlns:m="http://schemas.openxmlformats.org/officeDocument/2006/math" xmlns:v="urn:schemas-microsoft-com:vml" xmlns:wp14="http://schemas.microsoft.com/office/word/2010/wordprocessingDrawing" xmlns:wp="http://schemas.openxmlformats.org/drawingml/2006/wordprocessingDrawing" xmlns:w10="urn:schemas-microsoft-com:office:word" xmlns:w="http://schemas.openxmlformats.org/wordprocessingml/2006/main" xmlns:w14="http://schemas.microsoft.com/office/word/2010/wordml" xmlns:wpg="http://schemas.microsoft.com/office/word/2010/wordprocessingGroup" xmlns:wpi="http://schemas.microsoft.com/office/word/2010/wordprocessingInk" xmlns:wne="http://schemas.microsoft.com/office/word/2006/wordml" xmlns:wps="http://schemas.microsoft.com/office/word/2010/wordprocessingShape" mc:Ignorable="w14 wp14">
+<w:ftr xmlns:wpc="http://schemas.microsoft.com/office/word/2010/wordprocessingCanvas" xmlns:cx="http://schemas.microsoft.com/office/drawing/2014/chartex" xmlns:cx1="http://schemas.microsoft.com/office/drawing/2015/9/8/chartex" xmlns:cx2="http://schemas.microsoft.com/office/drawing/2015/10/21/chartex" xmlns:cx3="http://schemas.microsoft.com/office/drawing/2016/5/9/chartex" xmlns:cx4="http://schemas.microsoft.com/office/drawing/2016/5/10/chartex" xmlns:cx5="http://schemas.microsoft.com/office/drawing/2016/5/11/chartex" xmlns:cx6="http://schemas.microsoft.com/office/drawing/2016/5/12/chartex" xmlns:cx7="http://schemas.microsoft.com/office/drawing/2016/5/13/chartex" xmlns:cx8="http://schemas.microsoft.com/office/drawing/2016/5/14/chartex" xmlns:mc="http://schemas.openxmlformats.org/markup-compatibility/2006" xmlns:aink="http://schemas.microsoft.com/office/drawing/2016/ink" xmlns:am3d="http://schemas.microsoft.com/office/drawing/2017/model3d" xmlns:o="urn:schemas-microsoft-com:office:office" xmlns:r="http://schemas.openxmlformats.org/officeDocument/2006/relationships" xmlns:m="http://schemas.openxmlformats.org/officeDocument/2006/math" xmlns:v="urn:schemas-microsoft-com:vml" xmlns:wp14="http://schemas.microsoft.com/office/word/2010/wordprocessingDrawing" xmlns:wp="http://schemas.openxmlformats.org/drawingml/2006/wordprocessingDrawing" xmlns:w10="urn:schemas-microsoft-com:office:word" xmlns:w="http://schemas.openxmlformats.org/wordprocessingml/2006/main" xmlns:w14="http://schemas.microsoft.com/office/word/2010/wordml" xmlns:w15="http://schemas.microsoft.com/office/word/2012/wordml" xmlns:w16cid="http://schemas.microsoft.com/office/word/2016/wordml/cid" xmlns:w16se="http://schemas.microsoft.com/office/word/2015/wordml/symex" xmlns:wpg="http://schemas.microsoft.com/office/word/2010/wordprocessingGroup" xmlns:wpi="http://schemas.microsoft.com/office/word/2010/wordprocessingInk" xmlns:wne="http://schemas.microsoft.com/office/word/2006/wordml" xmlns:wps="http://schemas.microsoft.com/office/word/2010/wordprocessingShape" mc:Ignorable="w14 w15 w16se w16cid wp14">
   <w:p>
     <w:pPr>
       <w:pStyle w:val="Footer"/>
@@ -7471,7 +8085,7 @@
 </file>
 
 <file path=word/footnotes.xml><?xml version="1.0" encoding="utf-8"?>
-<w:footnotes xmlns:wpc="http://schemas.microsoft.com/office/word/2010/wordprocessingCanvas" xmlns:mc="http://schemas.openxmlformats.org/markup-compatibility/2006" xmlns:o="urn:schemas-microsoft-com:office:office" xmlns:r="http://schemas.openxmlformats.org/officeDocument/2006/relationships" xmlns:m="http://schemas.openxmlformats.org/officeDocument/2006/math" xmlns:v="urn:schemas-microsoft-com:vml" xmlns:wp14="http://schemas.microsoft.com/office/word/2010/wordprocessingDrawing" xmlns:wp="http://schemas.openxmlformats.org/drawingml/2006/wordprocessingDrawing" xmlns:w10="urn:schemas-microsoft-com:office:word" xmlns:w="http://schemas.openxmlformats.org/wordprocessingml/2006/main" xmlns:w14="http://schemas.microsoft.com/office/word/2010/wordml" xmlns:wpg="http://schemas.microsoft.com/office/word/2010/wordprocessingGroup" xmlns:wpi="http://schemas.microsoft.com/office/word/2010/wordprocessingInk" xmlns:wne="http://schemas.microsoft.com/office/word/2006/wordml" xmlns:wps="http://schemas.microsoft.com/office/word/2010/wordprocessingShape" mc:Ignorable="w14 wp14">
+<w:footnotes xmlns:wpc="http://schemas.microsoft.com/office/word/2010/wordprocessingCanvas" xmlns:cx="http://schemas.microsoft.com/office/drawing/2014/chartex" xmlns:cx1="http://schemas.microsoft.com/office/drawing/2015/9/8/chartex" xmlns:cx2="http://schemas.microsoft.com/office/drawing/2015/10/21/chartex" xmlns:cx3="http://schemas.microsoft.com/office/drawing/2016/5/9/chartex" xmlns:cx4="http://schemas.microsoft.com/office/drawing/2016/5/10/chartex" xmlns:cx5="http://schemas.microsoft.com/office/drawing/2016/5/11/chartex" xmlns:cx6="http://schemas.microsoft.com/office/drawing/2016/5/12/chartex" xmlns:cx7="http://schemas.microsoft.com/office/drawing/2016/5/13/chartex" xmlns:cx8="http://schemas.microsoft.com/office/drawing/2016/5/14/chartex" xmlns:mc="http://schemas.openxmlformats.org/markup-compatibility/2006" xmlns:aink="http://schemas.microsoft.com/office/drawing/2016/ink" xmlns:am3d="http://schemas.microsoft.com/office/drawing/2017/model3d" xmlns:o="urn:schemas-microsoft-com:office:office" xmlns:r="http://schemas.openxmlformats.org/officeDocument/2006/relationships" xmlns:m="http://schemas.openxmlformats.org/officeDocument/2006/math" xmlns:v="urn:schemas-microsoft-com:vml" xmlns:wp14="http://schemas.microsoft.com/office/word/2010/wordprocessingDrawing" xmlns:wp="http://schemas.openxmlformats.org/drawingml/2006/wordprocessingDrawing" xmlns:w10="urn:schemas-microsoft-com:office:word" xmlns:w="http://schemas.openxmlformats.org/wordprocessingml/2006/main" xmlns:w14="http://schemas.microsoft.com/office/word/2010/wordml" xmlns:w15="http://schemas.microsoft.com/office/word/2012/wordml" xmlns:w16cid="http://schemas.microsoft.com/office/word/2016/wordml/cid" xmlns:w16se="http://schemas.microsoft.com/office/word/2015/wordml/symex" xmlns:wpg="http://schemas.microsoft.com/office/word/2010/wordprocessingGroup" xmlns:wpi="http://schemas.microsoft.com/office/word/2010/wordprocessingInk" xmlns:wne="http://schemas.microsoft.com/office/word/2006/wordml" xmlns:wps="http://schemas.microsoft.com/office/word/2010/wordprocessingShape" mc:Ignorable="w14 w15 w16se w16cid wp14">
   <w:footnote w:type="separator" w:id="-1">
     <w:p>
       <w:pPr>
@@ -7496,8 +8110,121 @@
 </file>
 
 <file path=word/numbering.xml><?xml version="1.0" encoding="utf-8"?>
-<w:numbering xmlns:wpc="http://schemas.microsoft.com/office/word/2010/wordprocessingCanvas" xmlns:mc="http://schemas.openxmlformats.org/markup-compatibility/2006" xmlns:o="urn:schemas-microsoft-com:office:office" xmlns:r="http://schemas.openxmlformats.org/officeDocument/2006/relationships" xmlns:m="http://schemas.openxmlformats.org/officeDocument/2006/math" xmlns:v="urn:schemas-microsoft-com:vml" xmlns:wp14="http://schemas.microsoft.com/office/word/2010/wordprocessingDrawing" xmlns:wp="http://schemas.openxmlformats.org/drawingml/2006/wordprocessingDrawing" xmlns:w10="urn:schemas-microsoft-com:office:word" xmlns:w="http://schemas.openxmlformats.org/wordprocessingml/2006/main" xmlns:w14="http://schemas.microsoft.com/office/word/2010/wordml" xmlns:wpg="http://schemas.microsoft.com/office/word/2010/wordprocessingGroup" xmlns:wpi="http://schemas.microsoft.com/office/word/2010/wordprocessingInk" xmlns:wne="http://schemas.microsoft.com/office/word/2006/wordml" xmlns:wps="http://schemas.microsoft.com/office/word/2010/wordprocessingShape" mc:Ignorable="w14 wp14">
-  <w:abstractNum w:abstractNumId="0">
+<w:numbering xmlns:wpc="http://schemas.microsoft.com/office/word/2010/wordprocessingCanvas" xmlns:cx="http://schemas.microsoft.com/office/drawing/2014/chartex" xmlns:cx1="http://schemas.microsoft.com/office/drawing/2015/9/8/chartex" xmlns:cx2="http://schemas.microsoft.com/office/drawing/2015/10/21/chartex" xmlns:cx3="http://schemas.microsoft.com/office/drawing/2016/5/9/chartex" xmlns:cx4="http://schemas.microsoft.com/office/drawing/2016/5/10/chartex" xmlns:cx5="http://schemas.microsoft.com/office/drawing/2016/5/11/chartex" xmlns:cx6="http://schemas.microsoft.com/office/drawing/2016/5/12/chartex" xmlns:cx7="http://schemas.microsoft.com/office/drawing/2016/5/13/chartex" xmlns:cx8="http://schemas.microsoft.com/office/drawing/2016/5/14/chartex" xmlns:mc="http://schemas.openxmlformats.org/markup-compatibility/2006" xmlns:aink="http://schemas.microsoft.com/office/drawing/2016/ink" xmlns:am3d="http://schemas.microsoft.com/office/drawing/2017/model3d" xmlns:o="urn:schemas-microsoft-com:office:office" xmlns:r="http://schemas.openxmlformats.org/officeDocument/2006/relationships" xmlns:m="http://schemas.openxmlformats.org/officeDocument/2006/math" xmlns:v="urn:schemas-microsoft-com:vml" xmlns:wp14="http://schemas.microsoft.com/office/word/2010/wordprocessingDrawing" xmlns:wp="http://schemas.openxmlformats.org/drawingml/2006/wordprocessingDrawing" xmlns:w10="urn:schemas-microsoft-com:office:word" xmlns:w="http://schemas.openxmlformats.org/wordprocessingml/2006/main" xmlns:w14="http://schemas.microsoft.com/office/word/2010/wordml" xmlns:w15="http://schemas.microsoft.com/office/word/2012/wordml" xmlns:w16cid="http://schemas.microsoft.com/office/word/2016/wordml/cid" xmlns:w16se="http://schemas.microsoft.com/office/word/2015/wordml/symex" xmlns:wpg="http://schemas.microsoft.com/office/word/2010/wordprocessingGroup" xmlns:wpi="http://schemas.microsoft.com/office/word/2010/wordprocessingInk" xmlns:wne="http://schemas.microsoft.com/office/word/2006/wordml" xmlns:wps="http://schemas.microsoft.com/office/word/2010/wordprocessingShape" mc:Ignorable="w14 w15 w16se w16cid wp14">
+  <w:abstractNum w:abstractNumId="0" w15:restartNumberingAfterBreak="0">
+    <w:nsid w:val="00E92463"/>
+    <w:multiLevelType w:val="hybridMultilevel"/>
+    <w:tmpl w:val="E8301956"/>
+    <w:lvl w:ilvl="0" w:tplc="04090001">
+      <w:start w:val="1"/>
+      <w:numFmt w:val="bullet"/>
+      <w:lvlText w:val=""/>
+      <w:lvlJc w:val="left"/>
+      <w:pPr>
+        <w:ind w:left="720" w:hanging="360"/>
+      </w:pPr>
+      <w:rPr>
+        <w:rFonts w:ascii="Symbol" w:hAnsi="Symbol" w:hint="default"/>
+      </w:rPr>
+    </w:lvl>
+    <w:lvl w:ilvl="1" w:tplc="04090003" w:tentative="1">
+      <w:start w:val="1"/>
+      <w:numFmt w:val="bullet"/>
+      <w:lvlText w:val="o"/>
+      <w:lvlJc w:val="left"/>
+      <w:pPr>
+        <w:ind w:left="1440" w:hanging="360"/>
+      </w:pPr>
+      <w:rPr>
+        <w:rFonts w:ascii="Courier New" w:hAnsi="Courier New" w:cs="Courier New" w:hint="default"/>
+      </w:rPr>
+    </w:lvl>
+    <w:lvl w:ilvl="2" w:tplc="04090005" w:tentative="1">
+      <w:start w:val="1"/>
+      <w:numFmt w:val="bullet"/>
+      <w:lvlText w:val=""/>
+      <w:lvlJc w:val="left"/>
+      <w:pPr>
+        <w:ind w:left="2160" w:hanging="360"/>
+      </w:pPr>
+      <w:rPr>
+        <w:rFonts w:ascii="Wingdings" w:hAnsi="Wingdings" w:hint="default"/>
+      </w:rPr>
+    </w:lvl>
+    <w:lvl w:ilvl="3" w:tplc="04090001" w:tentative="1">
+      <w:start w:val="1"/>
+      <w:numFmt w:val="bullet"/>
+      <w:lvlText w:val=""/>
+      <w:lvlJc w:val="left"/>
+      <w:pPr>
+        <w:ind w:left="2880" w:hanging="360"/>
+      </w:pPr>
+      <w:rPr>
+        <w:rFonts w:ascii="Symbol" w:hAnsi="Symbol" w:hint="default"/>
+      </w:rPr>
+    </w:lvl>
+    <w:lvl w:ilvl="4" w:tplc="04090003" w:tentative="1">
+      <w:start w:val="1"/>
+      <w:numFmt w:val="bullet"/>
+      <w:lvlText w:val="o"/>
+      <w:lvlJc w:val="left"/>
+      <w:pPr>
+        <w:ind w:left="3600" w:hanging="360"/>
+      </w:pPr>
+      <w:rPr>
+        <w:rFonts w:ascii="Courier New" w:hAnsi="Courier New" w:cs="Courier New" w:hint="default"/>
+      </w:rPr>
+    </w:lvl>
+    <w:lvl w:ilvl="5" w:tplc="04090005" w:tentative="1">
+      <w:start w:val="1"/>
+      <w:numFmt w:val="bullet"/>
+      <w:lvlText w:val=""/>
+      <w:lvlJc w:val="left"/>
+      <w:pPr>
+        <w:ind w:left="4320" w:hanging="360"/>
+      </w:pPr>
+      <w:rPr>
+        <w:rFonts w:ascii="Wingdings" w:hAnsi="Wingdings" w:hint="default"/>
+      </w:rPr>
+    </w:lvl>
+    <w:lvl w:ilvl="6" w:tplc="04090001" w:tentative="1">
+      <w:start w:val="1"/>
+      <w:numFmt w:val="bullet"/>
+      <w:lvlText w:val=""/>
+      <w:lvlJc w:val="left"/>
+      <w:pPr>
+        <w:ind w:left="5040" w:hanging="360"/>
+      </w:pPr>
+      <w:rPr>
+        <w:rFonts w:ascii="Symbol" w:hAnsi="Symbol" w:hint="default"/>
+      </w:rPr>
+    </w:lvl>
+    <w:lvl w:ilvl="7" w:tplc="04090003" w:tentative="1">
+      <w:start w:val="1"/>
+      <w:numFmt w:val="bullet"/>
+      <w:lvlText w:val="o"/>
+      <w:lvlJc w:val="left"/>
+      <w:pPr>
+        <w:ind w:left="5760" w:hanging="360"/>
+      </w:pPr>
+      <w:rPr>
+        <w:rFonts w:ascii="Courier New" w:hAnsi="Courier New" w:cs="Courier New" w:hint="default"/>
+      </w:rPr>
+    </w:lvl>
+    <w:lvl w:ilvl="8" w:tplc="04090005" w:tentative="1">
+      <w:start w:val="1"/>
+      <w:numFmt w:val="bullet"/>
+      <w:lvlText w:val=""/>
+      <w:lvlJc w:val="left"/>
+      <w:pPr>
+        <w:ind w:left="6480" w:hanging="360"/>
+      </w:pPr>
+      <w:rPr>
+        <w:rFonts w:ascii="Wingdings" w:hAnsi="Wingdings" w:hint="default"/>
+      </w:rPr>
+    </w:lvl>
+  </w:abstractNum>
+  <w:abstractNum w:abstractNumId="1" w15:restartNumberingAfterBreak="0">
     <w:nsid w:val="03895CB4"/>
     <w:multiLevelType w:val="hybridMultilevel"/>
     <w:tmpl w:val="4426D27C"/>
@@ -7610,7 +8337,7 @@
       </w:rPr>
     </w:lvl>
   </w:abstractNum>
-  <w:abstractNum w:abstractNumId="1">
+  <w:abstractNum w:abstractNumId="2" w15:restartNumberingAfterBreak="0">
     <w:nsid w:val="08654DA4"/>
     <w:multiLevelType w:val="hybridMultilevel"/>
     <w:tmpl w:val="BB2C0958"/>
@@ -7750,10 +8477,10 @@
       </w:rPr>
     </w:lvl>
   </w:abstractNum>
-  <w:abstractNum w:abstractNumId="2">
+  <w:abstractNum w:abstractNumId="3" w15:restartNumberingAfterBreak="0">
     <w:nsid w:val="09F064DE"/>
     <w:multiLevelType w:val="hybridMultilevel"/>
-    <w:tmpl w:val="128CEB60"/>
+    <w:tmpl w:val="10968C7C"/>
     <w:lvl w:ilvl="0" w:tplc="04090001">
       <w:start w:val="1"/>
       <w:numFmt w:val="bullet"/>
@@ -7863,7 +8590,7 @@
       </w:rPr>
     </w:lvl>
   </w:abstractNum>
-  <w:abstractNum w:abstractNumId="3">
+  <w:abstractNum w:abstractNumId="4" w15:restartNumberingAfterBreak="0">
     <w:nsid w:val="11FB0797"/>
     <w:multiLevelType w:val="hybridMultilevel"/>
     <w:tmpl w:val="58AE5BF6"/>
@@ -7976,7 +8703,7 @@
       </w:rPr>
     </w:lvl>
   </w:abstractNum>
-  <w:abstractNum w:abstractNumId="4">
+  <w:abstractNum w:abstractNumId="5" w15:restartNumberingAfterBreak="0">
     <w:nsid w:val="20A87B20"/>
     <w:multiLevelType w:val="hybridMultilevel"/>
     <w:tmpl w:val="9842AD0A"/>
@@ -8089,7 +8816,7 @@
       </w:rPr>
     </w:lvl>
   </w:abstractNum>
-  <w:abstractNum w:abstractNumId="5">
+  <w:abstractNum w:abstractNumId="6" w15:restartNumberingAfterBreak="0">
     <w:nsid w:val="25A855DC"/>
     <w:multiLevelType w:val="hybridMultilevel"/>
     <w:tmpl w:val="222083BC"/>
@@ -8202,7 +8929,7 @@
       </w:rPr>
     </w:lvl>
   </w:abstractNum>
-  <w:abstractNum w:abstractNumId="6">
+  <w:abstractNum w:abstractNumId="7" w15:restartNumberingAfterBreak="0">
     <w:nsid w:val="2AC50271"/>
     <w:multiLevelType w:val="hybridMultilevel"/>
     <w:tmpl w:val="C340E59C"/>
@@ -8315,7 +9042,7 @@
       </w:rPr>
     </w:lvl>
   </w:abstractNum>
-  <w:abstractNum w:abstractNumId="7">
+  <w:abstractNum w:abstractNumId="8" w15:restartNumberingAfterBreak="0">
     <w:nsid w:val="2F3419F8"/>
     <w:multiLevelType w:val="hybridMultilevel"/>
     <w:tmpl w:val="2FBEFDE0"/>
@@ -8428,7 +9155,120 @@
       </w:rPr>
     </w:lvl>
   </w:abstractNum>
-  <w:abstractNum w:abstractNumId="8">
+  <w:abstractNum w:abstractNumId="9" w15:restartNumberingAfterBreak="0">
+    <w:nsid w:val="36307CB2"/>
+    <w:multiLevelType w:val="hybridMultilevel"/>
+    <w:tmpl w:val="034E3B56"/>
+    <w:lvl w:ilvl="0" w:tplc="04090001">
+      <w:start w:val="1"/>
+      <w:numFmt w:val="bullet"/>
+      <w:lvlText w:val=""/>
+      <w:lvlJc w:val="left"/>
+      <w:pPr>
+        <w:ind w:left="1080" w:hanging="360"/>
+      </w:pPr>
+      <w:rPr>
+        <w:rFonts w:ascii="Symbol" w:hAnsi="Symbol" w:hint="default"/>
+      </w:rPr>
+    </w:lvl>
+    <w:lvl w:ilvl="1" w:tplc="04090003" w:tentative="1">
+      <w:start w:val="1"/>
+      <w:numFmt w:val="bullet"/>
+      <w:lvlText w:val="o"/>
+      <w:lvlJc w:val="left"/>
+      <w:pPr>
+        <w:ind w:left="1800" w:hanging="360"/>
+      </w:pPr>
+      <w:rPr>
+        <w:rFonts w:ascii="Courier New" w:hAnsi="Courier New" w:cs="Courier New" w:hint="default"/>
+      </w:rPr>
+    </w:lvl>
+    <w:lvl w:ilvl="2" w:tplc="04090005" w:tentative="1">
+      <w:start w:val="1"/>
+      <w:numFmt w:val="bullet"/>
+      <w:lvlText w:val=""/>
+      <w:lvlJc w:val="left"/>
+      <w:pPr>
+        <w:ind w:left="2520" w:hanging="360"/>
+      </w:pPr>
+      <w:rPr>
+        <w:rFonts w:ascii="Wingdings" w:hAnsi="Wingdings" w:hint="default"/>
+      </w:rPr>
+    </w:lvl>
+    <w:lvl w:ilvl="3" w:tplc="04090001" w:tentative="1">
+      <w:start w:val="1"/>
+      <w:numFmt w:val="bullet"/>
+      <w:lvlText w:val=""/>
+      <w:lvlJc w:val="left"/>
+      <w:pPr>
+        <w:ind w:left="3240" w:hanging="360"/>
+      </w:pPr>
+      <w:rPr>
+        <w:rFonts w:ascii="Symbol" w:hAnsi="Symbol" w:hint="default"/>
+      </w:rPr>
+    </w:lvl>
+    <w:lvl w:ilvl="4" w:tplc="04090003" w:tentative="1">
+      <w:start w:val="1"/>
+      <w:numFmt w:val="bullet"/>
+      <w:lvlText w:val="o"/>
+      <w:lvlJc w:val="left"/>
+      <w:pPr>
+        <w:ind w:left="3960" w:hanging="360"/>
+      </w:pPr>
+      <w:rPr>
+        <w:rFonts w:ascii="Courier New" w:hAnsi="Courier New" w:cs="Courier New" w:hint="default"/>
+      </w:rPr>
+    </w:lvl>
+    <w:lvl w:ilvl="5" w:tplc="04090005" w:tentative="1">
+      <w:start w:val="1"/>
+      <w:numFmt w:val="bullet"/>
+      <w:lvlText w:val=""/>
+      <w:lvlJc w:val="left"/>
+      <w:pPr>
+        <w:ind w:left="4680" w:hanging="360"/>
+      </w:pPr>
+      <w:rPr>
+        <w:rFonts w:ascii="Wingdings" w:hAnsi="Wingdings" w:hint="default"/>
+      </w:rPr>
+    </w:lvl>
+    <w:lvl w:ilvl="6" w:tplc="04090001" w:tentative="1">
+      <w:start w:val="1"/>
+      <w:numFmt w:val="bullet"/>
+      <w:lvlText w:val=""/>
+      <w:lvlJc w:val="left"/>
+      <w:pPr>
+        <w:ind w:left="5400" w:hanging="360"/>
+      </w:pPr>
+      <w:rPr>
+        <w:rFonts w:ascii="Symbol" w:hAnsi="Symbol" w:hint="default"/>
+      </w:rPr>
+    </w:lvl>
+    <w:lvl w:ilvl="7" w:tplc="04090003" w:tentative="1">
+      <w:start w:val="1"/>
+      <w:numFmt w:val="bullet"/>
+      <w:lvlText w:val="o"/>
+      <w:lvlJc w:val="left"/>
+      <w:pPr>
+        <w:ind w:left="6120" w:hanging="360"/>
+      </w:pPr>
+      <w:rPr>
+        <w:rFonts w:ascii="Courier New" w:hAnsi="Courier New" w:cs="Courier New" w:hint="default"/>
+      </w:rPr>
+    </w:lvl>
+    <w:lvl w:ilvl="8" w:tplc="04090005" w:tentative="1">
+      <w:start w:val="1"/>
+      <w:numFmt w:val="bullet"/>
+      <w:lvlText w:val=""/>
+      <w:lvlJc w:val="left"/>
+      <w:pPr>
+        <w:ind w:left="6840" w:hanging="360"/>
+      </w:pPr>
+      <w:rPr>
+        <w:rFonts w:ascii="Wingdings" w:hAnsi="Wingdings" w:hint="default"/>
+      </w:rPr>
+    </w:lvl>
+  </w:abstractNum>
+  <w:abstractNum w:abstractNumId="10" w15:restartNumberingAfterBreak="0">
     <w:nsid w:val="3B125195"/>
     <w:multiLevelType w:val="hybridMultilevel"/>
     <w:tmpl w:val="0FA20EB2"/>
@@ -8541,7 +9381,7 @@
       </w:rPr>
     </w:lvl>
   </w:abstractNum>
-  <w:abstractNum w:abstractNumId="9">
+  <w:abstractNum w:abstractNumId="11" w15:restartNumberingAfterBreak="0">
     <w:nsid w:val="3DF347CB"/>
     <w:multiLevelType w:val="hybridMultilevel"/>
     <w:tmpl w:val="05B431C4"/>
@@ -8654,7 +9494,7 @@
       </w:rPr>
     </w:lvl>
   </w:abstractNum>
-  <w:abstractNum w:abstractNumId="10">
+  <w:abstractNum w:abstractNumId="12" w15:restartNumberingAfterBreak="0">
     <w:nsid w:val="3E0B627B"/>
     <w:multiLevelType w:val="hybridMultilevel"/>
     <w:tmpl w:val="C7500056"/>
@@ -8767,7 +9607,7 @@
       </w:rPr>
     </w:lvl>
   </w:abstractNum>
-  <w:abstractNum w:abstractNumId="11">
+  <w:abstractNum w:abstractNumId="13" w15:restartNumberingAfterBreak="0">
     <w:nsid w:val="4EB06A93"/>
     <w:multiLevelType w:val="hybridMultilevel"/>
     <w:tmpl w:val="9BFA3D1C"/>
@@ -8880,10 +9720,10 @@
       </w:rPr>
     </w:lvl>
   </w:abstractNum>
-  <w:abstractNum w:abstractNumId="12">
+  <w:abstractNum w:abstractNumId="14" w15:restartNumberingAfterBreak="0">
     <w:nsid w:val="5ED26117"/>
     <w:multiLevelType w:val="hybridMultilevel"/>
-    <w:tmpl w:val="DBF00BA6"/>
+    <w:tmpl w:val="C2BAD810"/>
     <w:lvl w:ilvl="0" w:tplc="04090001">
       <w:start w:val="1"/>
       <w:numFmt w:val="bullet"/>
@@ -8993,7 +9833,7 @@
       </w:rPr>
     </w:lvl>
   </w:abstractNum>
-  <w:abstractNum w:abstractNumId="13">
+  <w:abstractNum w:abstractNumId="15" w15:restartNumberingAfterBreak="0">
     <w:nsid w:val="79946376"/>
     <w:multiLevelType w:val="hybridMultilevel"/>
     <w:tmpl w:val="F774E6EC"/>
@@ -9106,7 +9946,7 @@
       </w:rPr>
     </w:lvl>
   </w:abstractNum>
-  <w:abstractNum w:abstractNumId="14">
+  <w:abstractNum w:abstractNumId="16" w15:restartNumberingAfterBreak="0">
     <w:nsid w:val="7D742C7E"/>
     <w:multiLevelType w:val="hybridMultilevel"/>
     <w:tmpl w:val="4346339C"/>
@@ -9219,57 +10059,152 @@
       </w:rPr>
     </w:lvl>
   </w:abstractNum>
+  <w:abstractNum w:abstractNumId="17" w15:restartNumberingAfterBreak="0">
+    <w:nsid w:val="7ED62EE3"/>
+    <w:multiLevelType w:val="hybridMultilevel"/>
+    <w:tmpl w:val="E7CABF72"/>
+    <w:lvl w:ilvl="0" w:tplc="0409000F">
+      <w:start w:val="1"/>
+      <w:numFmt w:val="decimal"/>
+      <w:lvlText w:val="%1."/>
+      <w:lvlJc w:val="left"/>
+      <w:pPr>
+        <w:ind w:left="360" w:hanging="360"/>
+      </w:pPr>
+    </w:lvl>
+    <w:lvl w:ilvl="1" w:tplc="04090019" w:tentative="1">
+      <w:start w:val="1"/>
+      <w:numFmt w:val="lowerLetter"/>
+      <w:lvlText w:val="%2."/>
+      <w:lvlJc w:val="left"/>
+      <w:pPr>
+        <w:ind w:left="1080" w:hanging="360"/>
+      </w:pPr>
+    </w:lvl>
+    <w:lvl w:ilvl="2" w:tplc="0409001B" w:tentative="1">
+      <w:start w:val="1"/>
+      <w:numFmt w:val="lowerRoman"/>
+      <w:lvlText w:val="%3."/>
+      <w:lvlJc w:val="right"/>
+      <w:pPr>
+        <w:ind w:left="1800" w:hanging="180"/>
+      </w:pPr>
+    </w:lvl>
+    <w:lvl w:ilvl="3" w:tplc="0409000F" w:tentative="1">
+      <w:start w:val="1"/>
+      <w:numFmt w:val="decimal"/>
+      <w:lvlText w:val="%4."/>
+      <w:lvlJc w:val="left"/>
+      <w:pPr>
+        <w:ind w:left="2520" w:hanging="360"/>
+      </w:pPr>
+    </w:lvl>
+    <w:lvl w:ilvl="4" w:tplc="04090019" w:tentative="1">
+      <w:start w:val="1"/>
+      <w:numFmt w:val="lowerLetter"/>
+      <w:lvlText w:val="%5."/>
+      <w:lvlJc w:val="left"/>
+      <w:pPr>
+        <w:ind w:left="3240" w:hanging="360"/>
+      </w:pPr>
+    </w:lvl>
+    <w:lvl w:ilvl="5" w:tplc="0409001B" w:tentative="1">
+      <w:start w:val="1"/>
+      <w:numFmt w:val="lowerRoman"/>
+      <w:lvlText w:val="%6."/>
+      <w:lvlJc w:val="right"/>
+      <w:pPr>
+        <w:ind w:left="3960" w:hanging="180"/>
+      </w:pPr>
+    </w:lvl>
+    <w:lvl w:ilvl="6" w:tplc="0409000F" w:tentative="1">
+      <w:start w:val="1"/>
+      <w:numFmt w:val="decimal"/>
+      <w:lvlText w:val="%7."/>
+      <w:lvlJc w:val="left"/>
+      <w:pPr>
+        <w:ind w:left="4680" w:hanging="360"/>
+      </w:pPr>
+    </w:lvl>
+    <w:lvl w:ilvl="7" w:tplc="04090019" w:tentative="1">
+      <w:start w:val="1"/>
+      <w:numFmt w:val="lowerLetter"/>
+      <w:lvlText w:val="%8."/>
+      <w:lvlJc w:val="left"/>
+      <w:pPr>
+        <w:ind w:left="5400" w:hanging="360"/>
+      </w:pPr>
+    </w:lvl>
+    <w:lvl w:ilvl="8" w:tplc="0409001B" w:tentative="1">
+      <w:start w:val="1"/>
+      <w:numFmt w:val="lowerRoman"/>
+      <w:lvlText w:val="%9."/>
+      <w:lvlJc w:val="right"/>
+      <w:pPr>
+        <w:ind w:left="6120" w:hanging="180"/>
+      </w:pPr>
+    </w:lvl>
+  </w:abstractNum>
   <w:num w:numId="1">
+    <w:abstractNumId w:val="5"/>
+  </w:num>
+  <w:num w:numId="2">
+    <w:abstractNumId w:val="3"/>
+  </w:num>
+  <w:num w:numId="3">
     <w:abstractNumId w:val="4"/>
   </w:num>
-  <w:num w:numId="2">
+  <w:num w:numId="4">
+    <w:abstractNumId w:val="11"/>
+  </w:num>
+  <w:num w:numId="5">
+    <w:abstractNumId w:val="13"/>
+  </w:num>
+  <w:num w:numId="6">
     <w:abstractNumId w:val="2"/>
   </w:num>
-  <w:num w:numId="3">
-    <w:abstractNumId w:val="3"/>
+  <w:num w:numId="7">
+    <w:abstractNumId w:val="14"/>
   </w:num>
-  <w:num w:numId="4">
+  <w:num w:numId="8">
+    <w:abstractNumId w:val="8"/>
+  </w:num>
+  <w:num w:numId="9">
+    <w:abstractNumId w:val="10"/>
+  </w:num>
+  <w:num w:numId="10">
+    <w:abstractNumId w:val="12"/>
+  </w:num>
+  <w:num w:numId="11">
+    <w:abstractNumId w:val="1"/>
+  </w:num>
+  <w:num w:numId="12">
+    <w:abstractNumId w:val="15"/>
+  </w:num>
+  <w:num w:numId="13">
+    <w:abstractNumId w:val="7"/>
+  </w:num>
+  <w:num w:numId="14">
+    <w:abstractNumId w:val="6"/>
+  </w:num>
+  <w:num w:numId="15">
+    <w:abstractNumId w:val="16"/>
+  </w:num>
+  <w:num w:numId="16">
     <w:abstractNumId w:val="9"/>
   </w:num>
-  <w:num w:numId="5">
-    <w:abstractNumId w:val="11"/>
-  </w:num>
-  <w:num w:numId="6">
-    <w:abstractNumId w:val="1"/>
-  </w:num>
-  <w:num w:numId="7">
-    <w:abstractNumId w:val="12"/>
-  </w:num>
-  <w:num w:numId="8">
-    <w:abstractNumId w:val="7"/>
-  </w:num>
-  <w:num w:numId="9">
-    <w:abstractNumId w:val="8"/>
-  </w:num>
-  <w:num w:numId="10">
-    <w:abstractNumId w:val="10"/>
-  </w:num>
-  <w:num w:numId="11">
+  <w:num w:numId="17">
     <w:abstractNumId w:val="0"/>
   </w:num>
-  <w:num w:numId="12">
-    <w:abstractNumId w:val="13"/>
-  </w:num>
-  <w:num w:numId="13">
-    <w:abstractNumId w:val="6"/>
-  </w:num>
-  <w:num w:numId="14">
-    <w:abstractNumId w:val="5"/>
-  </w:num>
-  <w:num w:numId="15">
-    <w:abstractNumId w:val="14"/>
+  <w:num w:numId="18">
+    <w:abstractNumId w:val="17"/>
   </w:num>
   <w:numIdMacAtCleanup w:val="13"/>
 </w:numbering>
 </file>
 
 <file path=word/styles.xml><?xml version="1.0" encoding="utf-8"?>
-<w:styles xmlns:mc="http://schemas.openxmlformats.org/markup-compatibility/2006" xmlns:r="http://schemas.openxmlformats.org/officeDocument/2006/relationships" xmlns:w="http://schemas.openxmlformats.org/wordprocessingml/2006/main" xmlns:w14="http://schemas.microsoft.com/office/word/2010/wordml" mc:Ignorable="w14">
+<w:styles xmlns:mc="http://schemas.openxmlformats.org/markup-compatibility/2006" xmlns:r="http://schemas.openxmlformats.org/officeDocument/2006/relationships" xmlns:w="http://schemas.openxmlformats.org/wordprocessingml/2006/main" xmlns:w14="http://schemas.microsoft.com/office/word/2010/wordml" xmlns:w15="http://schemas.microsoft.com/office/word/2012/wordml" xmlns:w16cid="http://schemas.microsoft.com/office/word/2016/wordml/cid" xmlns:w16se="http://schemas.microsoft.com/office/word/2015/wordml/symex" mc:Ignorable="w14 w15 w16se w16cid">
   <w:docDefaults>
     <w:rPrDefault>
       <w:rPr>
@@ -9279,151 +10214,377 @@
     </w:rPrDefault>
     <w:pPrDefault/>
   </w:docDefaults>
-  <w:latentStyles w:defLockedState="0" w:defUIPriority="0" w:defSemiHidden="1" w:defUnhideWhenUsed="1" w:defQFormat="0" w:count="267">
-    <w:lsdException w:name="Normal" w:locked="1" w:semiHidden="0" w:unhideWhenUsed="0" w:qFormat="1"/>
-    <w:lsdException w:name="heading 1" w:locked="1" w:semiHidden="0" w:unhideWhenUsed="0" w:qFormat="1"/>
-    <w:lsdException w:name="heading 2" w:locked="1" w:semiHidden="0" w:unhideWhenUsed="0" w:qFormat="1"/>
-    <w:lsdException w:name="heading 3" w:locked="1" w:semiHidden="0" w:unhideWhenUsed="0" w:qFormat="1"/>
-    <w:lsdException w:name="heading 4" w:locked="1" w:semiHidden="0" w:unhideWhenUsed="0" w:qFormat="1"/>
-    <w:lsdException w:name="heading 5" w:locked="1" w:qFormat="1"/>
-    <w:lsdException w:name="heading 6" w:locked="1" w:qFormat="1"/>
-    <w:lsdException w:name="heading 7" w:locked="1" w:qFormat="1"/>
-    <w:lsdException w:name="heading 8" w:locked="1" w:qFormat="1"/>
-    <w:lsdException w:name="heading 9" w:locked="1" w:qFormat="1"/>
-    <w:lsdException w:name="toc 1" w:locked="1"/>
-    <w:lsdException w:name="toc 2" w:locked="1"/>
-    <w:lsdException w:name="toc 3" w:locked="1"/>
-    <w:lsdException w:name="toc 4" w:locked="1"/>
-    <w:lsdException w:name="toc 5" w:locked="1"/>
-    <w:lsdException w:name="toc 6" w:locked="1"/>
-    <w:lsdException w:name="toc 7" w:locked="1"/>
-    <w:lsdException w:name="toc 8" w:locked="1"/>
-    <w:lsdException w:name="toc 9" w:locked="1"/>
-    <w:lsdException w:name="footer" w:uiPriority="99"/>
-    <w:lsdException w:name="caption" w:locked="1" w:qFormat="1"/>
-    <w:lsdException w:name="List Number" w:semiHidden="0" w:unhideWhenUsed="0"/>
-    <w:lsdException w:name="List 4" w:semiHidden="0" w:unhideWhenUsed="0"/>
-    <w:lsdException w:name="List 5" w:semiHidden="0" w:unhideWhenUsed="0"/>
-    <w:lsdException w:name="Title" w:locked="1" w:semiHidden="0" w:unhideWhenUsed="0" w:qFormat="1"/>
-    <w:lsdException w:name="Default Paragraph Font" w:locked="1"/>
-    <w:lsdException w:name="Subtitle" w:locked="1" w:semiHidden="0" w:unhideWhenUsed="0" w:qFormat="1"/>
-    <w:lsdException w:name="Salutation" w:semiHidden="0" w:unhideWhenUsed="0"/>
-    <w:lsdException w:name="Date" w:semiHidden="0" w:unhideWhenUsed="0"/>
-    <w:lsdException w:name="Body Text First Indent" w:semiHidden="0" w:unhideWhenUsed="0"/>
-    <w:lsdException w:name="Strong" w:locked="1" w:semiHidden="0" w:unhideWhenUsed="0" w:qFormat="1"/>
-    <w:lsdException w:name="Emphasis" w:locked="1" w:semiHidden="0" w:unhideWhenUsed="0" w:qFormat="1"/>
-    <w:lsdException w:name="Table Grid" w:locked="1" w:semiHidden="0" w:unhideWhenUsed="0"/>
-    <w:lsdException w:name="Placeholder Text" w:uiPriority="99" w:unhideWhenUsed="0"/>
-    <w:lsdException w:name="No Spacing" w:semiHidden="0" w:uiPriority="1" w:unhideWhenUsed="0" w:qFormat="1"/>
-    <w:lsdException w:name="Light Shading" w:semiHidden="0" w:uiPriority="60" w:unhideWhenUsed="0"/>
-    <w:lsdException w:name="Light List" w:semiHidden="0" w:uiPriority="61" w:unhideWhenUsed="0"/>
-    <w:lsdException w:name="Light Grid" w:semiHidden="0" w:uiPriority="62" w:unhideWhenUsed="0"/>
-    <w:lsdException w:name="Medium Shading 1" w:semiHidden="0" w:uiPriority="63" w:unhideWhenUsed="0"/>
-    <w:lsdException w:name="Medium Shading 2" w:semiHidden="0" w:uiPriority="64" w:unhideWhenUsed="0"/>
-    <w:lsdException w:name="Medium List 1" w:semiHidden="0" w:uiPriority="65" w:unhideWhenUsed="0"/>
-    <w:lsdException w:name="Medium List 2" w:semiHidden="0" w:uiPriority="66" w:unhideWhenUsed="0"/>
-    <w:lsdException w:name="Medium Grid 1" w:semiHidden="0" w:uiPriority="67" w:unhideWhenUsed="0"/>
-    <w:lsdException w:name="Medium Grid 2" w:semiHidden="0" w:uiPriority="68" w:unhideWhenUsed="0"/>
-    <w:lsdException w:name="Medium Grid 3" w:semiHidden="0" w:uiPriority="69" w:unhideWhenUsed="0"/>
-    <w:lsdException w:name="Dark List" w:semiHidden="0" w:uiPriority="70" w:unhideWhenUsed="0"/>
-    <w:lsdException w:name="Colorful Shading" w:semiHidden="0" w:uiPriority="71" w:unhideWhenUsed="0"/>
-    <w:lsdException w:name="Colorful List" w:semiHidden="0" w:uiPriority="72" w:unhideWhenUsed="0"/>
-    <w:lsdException w:name="Colorful Grid" w:semiHidden="0" w:uiPriority="73" w:unhideWhenUsed="0"/>
-    <w:lsdException w:name="Light Shading Accent 1" w:semiHidden="0" w:uiPriority="60" w:unhideWhenUsed="0"/>
-    <w:lsdException w:name="Light List Accent 1" w:semiHidden="0" w:uiPriority="61" w:unhideWhenUsed="0"/>
-    <w:lsdException w:name="Light Grid Accent 1" w:semiHidden="0" w:uiPriority="62" w:unhideWhenUsed="0"/>
-    <w:lsdException w:name="Medium Shading 1 Accent 1" w:semiHidden="0" w:uiPriority="63" w:unhideWhenUsed="0"/>
-    <w:lsdException w:name="Medium Shading 2 Accent 1" w:semiHidden="0" w:uiPriority="64" w:unhideWhenUsed="0"/>
-    <w:lsdException w:name="Medium List 1 Accent 1" w:semiHidden="0" w:uiPriority="65" w:unhideWhenUsed="0"/>
-    <w:lsdException w:name="Revision" w:uiPriority="99" w:unhideWhenUsed="0"/>
-    <w:lsdException w:name="List Paragraph" w:semiHidden="0" w:uiPriority="34" w:unhideWhenUsed="0" w:qFormat="1"/>
-    <w:lsdException w:name="Quote" w:semiHidden="0" w:uiPriority="29" w:unhideWhenUsed="0" w:qFormat="1"/>
-    <w:lsdException w:name="Intense Quote" w:semiHidden="0" w:uiPriority="30" w:unhideWhenUsed="0" w:qFormat="1"/>
-    <w:lsdException w:name="Medium List 2 Accent 1" w:semiHidden="0" w:uiPriority="66" w:unhideWhenUsed="0"/>
-    <w:lsdException w:name="Medium Grid 1 Accent 1" w:semiHidden="0" w:uiPriority="67" w:unhideWhenUsed="0"/>
-    <w:lsdException w:name="Medium Grid 2 Accent 1" w:semiHidden="0" w:uiPriority="68" w:unhideWhenUsed="0"/>
-    <w:lsdException w:name="Medium Grid 3 Accent 1" w:semiHidden="0" w:uiPriority="69" w:unhideWhenUsed="0"/>
-    <w:lsdException w:name="Dark List Accent 1" w:semiHidden="0" w:uiPriority="70" w:unhideWhenUsed="0"/>
-    <w:lsdException w:name="Colorful Shading Accent 1" w:semiHidden="0" w:uiPriority="71" w:unhideWhenUsed="0"/>
-    <w:lsdException w:name="Colorful List Accent 1" w:semiHidden="0" w:uiPriority="72" w:unhideWhenUsed="0"/>
-    <w:lsdException w:name="Colorful Grid Accent 1" w:semiHidden="0" w:uiPriority="73" w:unhideWhenUsed="0"/>
-    <w:lsdException w:name="Light Shading Accent 2" w:semiHidden="0" w:uiPriority="60" w:unhideWhenUsed="0"/>
-    <w:lsdException w:name="Light List Accent 2" w:semiHidden="0" w:uiPriority="61" w:unhideWhenUsed="0"/>
-    <w:lsdException w:name="Light Grid Accent 2" w:semiHidden="0" w:uiPriority="62" w:unhideWhenUsed="0"/>
-    <w:lsdException w:name="Medium Shading 1 Accent 2" w:semiHidden="0" w:uiPriority="63" w:unhideWhenUsed="0"/>
-    <w:lsdException w:name="Medium Shading 2 Accent 2" w:semiHidden="0" w:uiPriority="64" w:unhideWhenUsed="0"/>
-    <w:lsdException w:name="Medium List 1 Accent 2" w:semiHidden="0" w:uiPriority="65" w:unhideWhenUsed="0"/>
-    <w:lsdException w:name="Medium List 2 Accent 2" w:semiHidden="0" w:uiPriority="66" w:unhideWhenUsed="0"/>
-    <w:lsdException w:name="Medium Grid 1 Accent 2" w:semiHidden="0" w:uiPriority="67" w:unhideWhenUsed="0"/>
-    <w:lsdException w:name="Medium Grid 2 Accent 2" w:semiHidden="0" w:uiPriority="68" w:unhideWhenUsed="0"/>
-    <w:lsdException w:name="Medium Grid 3 Accent 2" w:semiHidden="0" w:uiPriority="69" w:unhideWhenUsed="0"/>
-    <w:lsdException w:name="Dark List Accent 2" w:semiHidden="0" w:uiPriority="70" w:unhideWhenUsed="0"/>
-    <w:lsdException w:name="Colorful Shading Accent 2" w:semiHidden="0" w:uiPriority="71" w:unhideWhenUsed="0"/>
-    <w:lsdException w:name="Colorful List Accent 2" w:semiHidden="0" w:uiPriority="72" w:unhideWhenUsed="0"/>
-    <w:lsdException w:name="Colorful Grid Accent 2" w:semiHidden="0" w:uiPriority="73" w:unhideWhenUsed="0"/>
-    <w:lsdException w:name="Light Shading Accent 3" w:semiHidden="0" w:uiPriority="60" w:unhideWhenUsed="0"/>
-    <w:lsdException w:name="Light List Accent 3" w:semiHidden="0" w:uiPriority="61" w:unhideWhenUsed="0"/>
-    <w:lsdException w:name="Light Grid Accent 3" w:semiHidden="0" w:uiPriority="62" w:unhideWhenUsed="0"/>
-    <w:lsdException w:name="Medium Shading 1 Accent 3" w:semiHidden="0" w:uiPriority="63" w:unhideWhenUsed="0"/>
-    <w:lsdException w:name="Medium Shading 2 Accent 3" w:semiHidden="0" w:uiPriority="64" w:unhideWhenUsed="0"/>
-    <w:lsdException w:name="Medium List 1 Accent 3" w:semiHidden="0" w:uiPriority="65" w:unhideWhenUsed="0"/>
-    <w:lsdException w:name="Medium List 2 Accent 3" w:semiHidden="0" w:uiPriority="66" w:unhideWhenUsed="0"/>
-    <w:lsdException w:name="Medium Grid 1 Accent 3" w:semiHidden="0" w:uiPriority="67" w:unhideWhenUsed="0"/>
-    <w:lsdException w:name="Medium Grid 2 Accent 3" w:semiHidden="0" w:uiPriority="68" w:unhideWhenUsed="0"/>
-    <w:lsdException w:name="Medium Grid 3 Accent 3" w:semiHidden="0" w:uiPriority="69" w:unhideWhenUsed="0"/>
-    <w:lsdException w:name="Dark List Accent 3" w:semiHidden="0" w:uiPriority="70" w:unhideWhenUsed="0"/>
-    <w:lsdException w:name="Colorful Shading Accent 3" w:semiHidden="0" w:uiPriority="71" w:unhideWhenUsed="0"/>
-    <w:lsdException w:name="Colorful List Accent 3" w:semiHidden="0" w:uiPriority="72" w:unhideWhenUsed="0"/>
-    <w:lsdException w:name="Colorful Grid Accent 3" w:semiHidden="0" w:uiPriority="73" w:unhideWhenUsed="0"/>
-    <w:lsdException w:name="Light Shading Accent 4" w:semiHidden="0" w:uiPriority="60" w:unhideWhenUsed="0"/>
-    <w:lsdException w:name="Light List Accent 4" w:semiHidden="0" w:uiPriority="61" w:unhideWhenUsed="0"/>
-    <w:lsdException w:name="Light Grid Accent 4" w:semiHidden="0" w:uiPriority="62" w:unhideWhenUsed="0"/>
-    <w:lsdException w:name="Medium Shading 1 Accent 4" w:semiHidden="0" w:uiPriority="63" w:unhideWhenUsed="0"/>
-    <w:lsdException w:name="Medium Shading 2 Accent 4" w:semiHidden="0" w:uiPriority="64" w:unhideWhenUsed="0"/>
-    <w:lsdException w:name="Medium List 1 Accent 4" w:semiHidden="0" w:uiPriority="65" w:unhideWhenUsed="0"/>
-    <w:lsdException w:name="Medium List 2 Accent 4" w:semiHidden="0" w:uiPriority="66" w:unhideWhenUsed="0"/>
-    <w:lsdException w:name="Medium Grid 1 Accent 4" w:semiHidden="0" w:uiPriority="67" w:unhideWhenUsed="0"/>
-    <w:lsdException w:name="Medium Grid 2 Accent 4" w:semiHidden="0" w:uiPriority="68" w:unhideWhenUsed="0"/>
-    <w:lsdException w:name="Medium Grid 3 Accent 4" w:semiHidden="0" w:uiPriority="69" w:unhideWhenUsed="0"/>
-    <w:lsdException w:name="Dark List Accent 4" w:semiHidden="0" w:uiPriority="70" w:unhideWhenUsed="0"/>
-    <w:lsdException w:name="Colorful Shading Accent 4" w:semiHidden="0" w:uiPriority="71" w:unhideWhenUsed="0"/>
-    <w:lsdException w:name="Colorful List Accent 4" w:semiHidden="0" w:uiPriority="72" w:unhideWhenUsed="0"/>
-    <w:lsdException w:name="Colorful Grid Accent 4" w:semiHidden="0" w:uiPriority="73" w:unhideWhenUsed="0"/>
-    <w:lsdException w:name="Light Shading Accent 5" w:semiHidden="0" w:uiPriority="60" w:unhideWhenUsed="0"/>
-    <w:lsdException w:name="Light List Accent 5" w:semiHidden="0" w:uiPriority="61" w:unhideWhenUsed="0"/>
-    <w:lsdException w:name="Light Grid Accent 5" w:semiHidden="0" w:uiPriority="62" w:unhideWhenUsed="0"/>
-    <w:lsdException w:name="Medium Shading 1 Accent 5" w:semiHidden="0" w:uiPriority="63" w:unhideWhenUsed="0"/>
-    <w:lsdException w:name="Medium Shading 2 Accent 5" w:semiHidden="0" w:uiPriority="64" w:unhideWhenUsed="0"/>
-    <w:lsdException w:name="Medium List 1 Accent 5" w:semiHidden="0" w:uiPriority="65" w:unhideWhenUsed="0"/>
-    <w:lsdException w:name="Medium List 2 Accent 5" w:semiHidden="0" w:uiPriority="66" w:unhideWhenUsed="0"/>
-    <w:lsdException w:name="Medium Grid 1 Accent 5" w:semiHidden="0" w:uiPriority="67" w:unhideWhenUsed="0"/>
-    <w:lsdException w:name="Medium Grid 2 Accent 5" w:semiHidden="0" w:uiPriority="68" w:unhideWhenUsed="0"/>
-    <w:lsdException w:name="Medium Grid 3 Accent 5" w:semiHidden="0" w:uiPriority="69" w:unhideWhenUsed="0"/>
-    <w:lsdException w:name="Dark List Accent 5" w:semiHidden="0" w:uiPriority="70" w:unhideWhenUsed="0"/>
-    <w:lsdException w:name="Colorful Shading Accent 5" w:semiHidden="0" w:uiPriority="71" w:unhideWhenUsed="0"/>
-    <w:lsdException w:name="Colorful List Accent 5" w:semiHidden="0" w:uiPriority="72" w:unhideWhenUsed="0"/>
-    <w:lsdException w:name="Colorful Grid Accent 5" w:semiHidden="0" w:uiPriority="73" w:unhideWhenUsed="0"/>
-    <w:lsdException w:name="Light Shading Accent 6" w:semiHidden="0" w:uiPriority="60" w:unhideWhenUsed="0"/>
-    <w:lsdException w:name="Light List Accent 6" w:semiHidden="0" w:uiPriority="61" w:unhideWhenUsed="0"/>
-    <w:lsdException w:name="Light Grid Accent 6" w:semiHidden="0" w:uiPriority="62" w:unhideWhenUsed="0"/>
-    <w:lsdException w:name="Medium Shading 1 Accent 6" w:semiHidden="0" w:uiPriority="63" w:unhideWhenUsed="0"/>
-    <w:lsdException w:name="Medium Shading 2 Accent 6" w:semiHidden="0" w:uiPriority="64" w:unhideWhenUsed="0"/>
-    <w:lsdException w:name="Medium List 1 Accent 6" w:semiHidden="0" w:uiPriority="65" w:unhideWhenUsed="0"/>
-    <w:lsdException w:name="Medium List 2 Accent 6" w:semiHidden="0" w:uiPriority="66" w:unhideWhenUsed="0"/>
-    <w:lsdException w:name="Medium Grid 1 Accent 6" w:semiHidden="0" w:uiPriority="67" w:unhideWhenUsed="0"/>
-    <w:lsdException w:name="Medium Grid 2 Accent 6" w:semiHidden="0" w:uiPriority="68" w:unhideWhenUsed="0"/>
-    <w:lsdException w:name="Medium Grid 3 Accent 6" w:semiHidden="0" w:uiPriority="69" w:unhideWhenUsed="0"/>
-    <w:lsdException w:name="Dark List Accent 6" w:semiHidden="0" w:uiPriority="70" w:unhideWhenUsed="0"/>
-    <w:lsdException w:name="Colorful Shading Accent 6" w:semiHidden="0" w:uiPriority="71" w:unhideWhenUsed="0"/>
-    <w:lsdException w:name="Colorful List Accent 6" w:semiHidden="0" w:uiPriority="72" w:unhideWhenUsed="0"/>
-    <w:lsdException w:name="Colorful Grid Accent 6" w:semiHidden="0" w:uiPriority="73" w:unhideWhenUsed="0"/>
-    <w:lsdException w:name="Subtle Emphasis" w:semiHidden="0" w:uiPriority="19" w:unhideWhenUsed="0" w:qFormat="1"/>
-    <w:lsdException w:name="Intense Emphasis" w:semiHidden="0" w:uiPriority="21" w:unhideWhenUsed="0" w:qFormat="1"/>
-    <w:lsdException w:name="Subtle Reference" w:semiHidden="0" w:uiPriority="31" w:unhideWhenUsed="0" w:qFormat="1"/>
-    <w:lsdException w:name="Intense Reference" w:semiHidden="0" w:uiPriority="32" w:unhideWhenUsed="0" w:qFormat="1"/>
-    <w:lsdException w:name="Book Title" w:semiHidden="0" w:uiPriority="33" w:unhideWhenUsed="0" w:qFormat="1"/>
-    <w:lsdException w:name="Bibliography" w:uiPriority="37"/>
-    <w:lsdException w:name="TOC Heading" w:uiPriority="39" w:qFormat="1"/>
+  <w:latentStyles w:defLockedState="0" w:defUIPriority="0" w:defSemiHidden="0" w:defUnhideWhenUsed="0" w:defQFormat="0" w:count="376">
+    <w:lsdException w:name="Normal" w:locked="1" w:qFormat="1"/>
+    <w:lsdException w:name="heading 1" w:locked="1" w:qFormat="1"/>
+    <w:lsdException w:name="heading 2" w:locked="1" w:qFormat="1"/>
+    <w:lsdException w:name="heading 3" w:locked="1" w:qFormat="1"/>
+    <w:lsdException w:name="heading 4" w:locked="1" w:qFormat="1"/>
+    <w:lsdException w:name="heading 5" w:locked="1" w:semiHidden="1" w:unhideWhenUsed="1" w:qFormat="1"/>
+    <w:lsdException w:name="heading 6" w:locked="1" w:semiHidden="1" w:unhideWhenUsed="1" w:qFormat="1"/>
+    <w:lsdException w:name="heading 7" w:locked="1" w:semiHidden="1" w:unhideWhenUsed="1" w:qFormat="1"/>
+    <w:lsdException w:name="heading 8" w:locked="1" w:semiHidden="1" w:unhideWhenUsed="1" w:qFormat="1"/>
+    <w:lsdException w:name="heading 9" w:locked="1" w:semiHidden="1" w:unhideWhenUsed="1" w:qFormat="1"/>
+    <w:lsdException w:name="index 1" w:semiHidden="1" w:unhideWhenUsed="1"/>
+    <w:lsdException w:name="index 2" w:semiHidden="1" w:unhideWhenUsed="1"/>
+    <w:lsdException w:name="index 3" w:semiHidden="1" w:unhideWhenUsed="1"/>
+    <w:lsdException w:name="index 4" w:semiHidden="1" w:unhideWhenUsed="1"/>
+    <w:lsdException w:name="index 5" w:semiHidden="1" w:unhideWhenUsed="1"/>
+    <w:lsdException w:name="index 6" w:semiHidden="1" w:unhideWhenUsed="1"/>
+    <w:lsdException w:name="index 7" w:semiHidden="1" w:unhideWhenUsed="1"/>
+    <w:lsdException w:name="index 8" w:semiHidden="1" w:unhideWhenUsed="1"/>
+    <w:lsdException w:name="index 9" w:semiHidden="1" w:unhideWhenUsed="1"/>
+    <w:lsdException w:name="toc 1" w:locked="1" w:semiHidden="1" w:unhideWhenUsed="1"/>
+    <w:lsdException w:name="toc 2" w:locked="1" w:semiHidden="1" w:unhideWhenUsed="1"/>
+    <w:lsdException w:name="toc 3" w:locked="1" w:semiHidden="1" w:unhideWhenUsed="1"/>
+    <w:lsdException w:name="toc 4" w:locked="1" w:semiHidden="1" w:unhideWhenUsed="1"/>
+    <w:lsdException w:name="toc 5" w:locked="1" w:semiHidden="1" w:unhideWhenUsed="1"/>
+    <w:lsdException w:name="toc 6" w:locked="1" w:semiHidden="1" w:unhideWhenUsed="1"/>
+    <w:lsdException w:name="toc 7" w:locked="1" w:semiHidden="1" w:unhideWhenUsed="1"/>
+    <w:lsdException w:name="toc 8" w:locked="1" w:semiHidden="1" w:unhideWhenUsed="1"/>
+    <w:lsdException w:name="toc 9" w:locked="1" w:semiHidden="1" w:unhideWhenUsed="1"/>
+    <w:lsdException w:name="Normal Indent" w:semiHidden="1" w:unhideWhenUsed="1"/>
+    <w:lsdException w:name="footnote text" w:semiHidden="1" w:unhideWhenUsed="1"/>
+    <w:lsdException w:name="annotation text" w:semiHidden="1" w:unhideWhenUsed="1"/>
+    <w:lsdException w:name="header" w:semiHidden="1" w:unhideWhenUsed="1"/>
+    <w:lsdException w:name="footer" w:semiHidden="1" w:uiPriority="99" w:unhideWhenUsed="1"/>
+    <w:lsdException w:name="index heading" w:semiHidden="1" w:unhideWhenUsed="1"/>
+    <w:lsdException w:name="caption" w:locked="1" w:semiHidden="1" w:unhideWhenUsed="1" w:qFormat="1"/>
+    <w:lsdException w:name="table of figures" w:semiHidden="1" w:unhideWhenUsed="1"/>
+    <w:lsdException w:name="envelope address" w:semiHidden="1" w:unhideWhenUsed="1"/>
+    <w:lsdException w:name="envelope return" w:semiHidden="1" w:unhideWhenUsed="1"/>
+    <w:lsdException w:name="footnote reference" w:semiHidden="1" w:unhideWhenUsed="1"/>
+    <w:lsdException w:name="annotation reference" w:semiHidden="1" w:unhideWhenUsed="1"/>
+    <w:lsdException w:name="line number" w:semiHidden="1" w:unhideWhenUsed="1"/>
+    <w:lsdException w:name="page number" w:semiHidden="1" w:unhideWhenUsed="1"/>
+    <w:lsdException w:name="endnote reference" w:semiHidden="1" w:unhideWhenUsed="1"/>
+    <w:lsdException w:name="endnote text" w:semiHidden="1" w:unhideWhenUsed="1"/>
+    <w:lsdException w:name="table of authorities" w:semiHidden="1" w:unhideWhenUsed="1"/>
+    <w:lsdException w:name="macro" w:semiHidden="1" w:unhideWhenUsed="1"/>
+    <w:lsdException w:name="toa heading" w:semiHidden="1" w:unhideWhenUsed="1"/>
+    <w:lsdException w:name="List" w:semiHidden="1" w:unhideWhenUsed="1"/>
+    <w:lsdException w:name="List Bullet" w:semiHidden="1" w:unhideWhenUsed="1"/>
+    <w:lsdException w:name="List 2" w:semiHidden="1" w:unhideWhenUsed="1"/>
+    <w:lsdException w:name="List 3" w:semiHidden="1" w:unhideWhenUsed="1"/>
+    <w:lsdException w:name="List Bullet 2" w:semiHidden="1" w:unhideWhenUsed="1"/>
+    <w:lsdException w:name="List Bullet 3" w:semiHidden="1" w:unhideWhenUsed="1"/>
+    <w:lsdException w:name="List Bullet 4" w:semiHidden="1" w:unhideWhenUsed="1"/>
+    <w:lsdException w:name="List Bullet 5" w:semiHidden="1" w:unhideWhenUsed="1"/>
+    <w:lsdException w:name="List Number 2" w:semiHidden="1" w:unhideWhenUsed="1"/>
+    <w:lsdException w:name="List Number 3" w:semiHidden="1" w:unhideWhenUsed="1"/>
+    <w:lsdException w:name="List Number 4" w:semiHidden="1" w:unhideWhenUsed="1"/>
+    <w:lsdException w:name="List Number 5" w:semiHidden="1" w:unhideWhenUsed="1"/>
+    <w:lsdException w:name="Title" w:locked="1" w:qFormat="1"/>
+    <w:lsdException w:name="Closing" w:semiHidden="1" w:unhideWhenUsed="1"/>
+    <w:lsdException w:name="Signature" w:semiHidden="1" w:unhideWhenUsed="1"/>
+    <w:lsdException w:name="Default Paragraph Font" w:locked="1" w:semiHidden="1" w:unhideWhenUsed="1"/>
+    <w:lsdException w:name="Body Text" w:semiHidden="1" w:unhideWhenUsed="1"/>
+    <w:lsdException w:name="Body Text Indent" w:semiHidden="1" w:unhideWhenUsed="1"/>
+    <w:lsdException w:name="List Continue" w:semiHidden="1" w:unhideWhenUsed="1"/>
+    <w:lsdException w:name="List Continue 2" w:semiHidden="1" w:unhideWhenUsed="1"/>
+    <w:lsdException w:name="List Continue 3" w:semiHidden="1" w:unhideWhenUsed="1"/>
+    <w:lsdException w:name="List Continue 4" w:semiHidden="1" w:unhideWhenUsed="1"/>
+    <w:lsdException w:name="List Continue 5" w:semiHidden="1" w:unhideWhenUsed="1"/>
+    <w:lsdException w:name="Message Header" w:semiHidden="1" w:unhideWhenUsed="1"/>
+    <w:lsdException w:name="Subtitle" w:locked="1" w:qFormat="1"/>
+    <w:lsdException w:name="Body Text First Indent 2" w:semiHidden="1" w:unhideWhenUsed="1"/>
+    <w:lsdException w:name="Note Heading" w:semiHidden="1" w:unhideWhenUsed="1"/>
+    <w:lsdException w:name="Body Text 2" w:semiHidden="1" w:unhideWhenUsed="1"/>
+    <w:lsdException w:name="Body Text 3" w:semiHidden="1" w:unhideWhenUsed="1"/>
+    <w:lsdException w:name="Body Text Indent 2" w:semiHidden="1" w:unhideWhenUsed="1"/>
+    <w:lsdException w:name="Body Text Indent 3" w:semiHidden="1" w:unhideWhenUsed="1"/>
+    <w:lsdException w:name="Block Text" w:semiHidden="1" w:unhideWhenUsed="1"/>
+    <w:lsdException w:name="Hyperlink" w:semiHidden="1" w:unhideWhenUsed="1"/>
+    <w:lsdException w:name="FollowedHyperlink" w:semiHidden="1" w:unhideWhenUsed="1"/>
+    <w:lsdException w:name="Strong" w:locked="1" w:qFormat="1"/>
+    <w:lsdException w:name="Emphasis" w:locked="1" w:uiPriority="20" w:qFormat="1"/>
+    <w:lsdException w:name="Document Map" w:semiHidden="1" w:unhideWhenUsed="1"/>
+    <w:lsdException w:name="Plain Text" w:semiHidden="1" w:unhideWhenUsed="1"/>
+    <w:lsdException w:name="E-mail Signature" w:semiHidden="1" w:unhideWhenUsed="1"/>
+    <w:lsdException w:name="HTML Top of Form" w:semiHidden="1" w:unhideWhenUsed="1"/>
+    <w:lsdException w:name="HTML Bottom of Form" w:semiHidden="1" w:unhideWhenUsed="1"/>
+    <w:lsdException w:name="Normal (Web)" w:semiHidden="1" w:unhideWhenUsed="1"/>
+    <w:lsdException w:name="HTML Acronym" w:semiHidden="1" w:unhideWhenUsed="1"/>
+    <w:lsdException w:name="HTML Address" w:semiHidden="1" w:unhideWhenUsed="1"/>
+    <w:lsdException w:name="HTML Cite" w:semiHidden="1" w:unhideWhenUsed="1"/>
+    <w:lsdException w:name="HTML Code" w:semiHidden="1" w:unhideWhenUsed="1"/>
+    <w:lsdException w:name="HTML Definition" w:semiHidden="1" w:unhideWhenUsed="1"/>
+    <w:lsdException w:name="HTML Keyboard" w:semiHidden="1" w:unhideWhenUsed="1"/>
+    <w:lsdException w:name="HTML Preformatted" w:semiHidden="1" w:unhideWhenUsed="1"/>
+    <w:lsdException w:name="HTML Sample" w:semiHidden="1" w:unhideWhenUsed="1"/>
+    <w:lsdException w:name="HTML Typewriter" w:semiHidden="1" w:unhideWhenUsed="1"/>
+    <w:lsdException w:name="HTML Variable" w:semiHidden="1" w:unhideWhenUsed="1"/>
+    <w:lsdException w:name="Normal Table" w:semiHidden="1" w:unhideWhenUsed="1"/>
+    <w:lsdException w:name="annotation subject" w:semiHidden="1" w:unhideWhenUsed="1"/>
+    <w:lsdException w:name="No List" w:semiHidden="1" w:unhideWhenUsed="1"/>
+    <w:lsdException w:name="Outline List 1" w:semiHidden="1" w:unhideWhenUsed="1"/>
+    <w:lsdException w:name="Outline List 2" w:semiHidden="1" w:unhideWhenUsed="1"/>
+    <w:lsdException w:name="Outline List 3" w:semiHidden="1" w:unhideWhenUsed="1"/>
+    <w:lsdException w:name="Table Simple 1" w:semiHidden="1" w:unhideWhenUsed="1"/>
+    <w:lsdException w:name="Table Simple 2" w:semiHidden="1" w:unhideWhenUsed="1"/>
+    <w:lsdException w:name="Table Simple 3" w:semiHidden="1" w:unhideWhenUsed="1"/>
+    <w:lsdException w:name="Table Classic 1" w:semiHidden="1" w:unhideWhenUsed="1"/>
+    <w:lsdException w:name="Table Classic 2" w:semiHidden="1" w:unhideWhenUsed="1"/>
+    <w:lsdException w:name="Table Classic 3" w:semiHidden="1" w:unhideWhenUsed="1"/>
+    <w:lsdException w:name="Table Classic 4" w:semiHidden="1" w:unhideWhenUsed="1"/>
+    <w:lsdException w:name="Table Colorful 1" w:semiHidden="1" w:unhideWhenUsed="1"/>
+    <w:lsdException w:name="Table Colorful 2" w:semiHidden="1" w:unhideWhenUsed="1"/>
+    <w:lsdException w:name="Table Colorful 3" w:semiHidden="1" w:unhideWhenUsed="1"/>
+    <w:lsdException w:name="Table Columns 1" w:semiHidden="1" w:unhideWhenUsed="1"/>
+    <w:lsdException w:name="Table Columns 2" w:semiHidden="1" w:unhideWhenUsed="1"/>
+    <w:lsdException w:name="Table Columns 3" w:semiHidden="1" w:unhideWhenUsed="1"/>
+    <w:lsdException w:name="Table Columns 4" w:semiHidden="1" w:unhideWhenUsed="1"/>
+    <w:lsdException w:name="Table Columns 5" w:semiHidden="1" w:unhideWhenUsed="1"/>
+    <w:lsdException w:name="Table Grid 1" w:semiHidden="1" w:unhideWhenUsed="1"/>
+    <w:lsdException w:name="Table Grid 2" w:semiHidden="1" w:unhideWhenUsed="1"/>
+    <w:lsdException w:name="Table Grid 3" w:semiHidden="1" w:unhideWhenUsed="1"/>
+    <w:lsdException w:name="Table Grid 4" w:semiHidden="1" w:unhideWhenUsed="1"/>
+    <w:lsdException w:name="Table Grid 5" w:semiHidden="1" w:unhideWhenUsed="1"/>
+    <w:lsdException w:name="Table Grid 6" w:semiHidden="1" w:unhideWhenUsed="1"/>
+    <w:lsdException w:name="Table Grid 7" w:semiHidden="1" w:unhideWhenUsed="1"/>
+    <w:lsdException w:name="Table Grid 8" w:semiHidden="1" w:unhideWhenUsed="1"/>
+    <w:lsdException w:name="Table List 1" w:semiHidden="1" w:unhideWhenUsed="1"/>
+    <w:lsdException w:name="Table List 2" w:semiHidden="1" w:unhideWhenUsed="1"/>
+    <w:lsdException w:name="Table List 3" w:semiHidden="1" w:unhideWhenUsed="1"/>
+    <w:lsdException w:name="Table List 4" w:semiHidden="1" w:unhideWhenUsed="1"/>
+    <w:lsdException w:name="Table List 5" w:semiHidden="1" w:unhideWhenUsed="1"/>
+    <w:lsdException w:name="Table List 6" w:semiHidden="1" w:unhideWhenUsed="1"/>
+    <w:lsdException w:name="Table List 7" w:semiHidden="1" w:unhideWhenUsed="1"/>
+    <w:lsdException w:name="Table List 8" w:semiHidden="1" w:unhideWhenUsed="1"/>
+    <w:lsdException w:name="Table 3D effects 1" w:semiHidden="1" w:unhideWhenUsed="1"/>
+    <w:lsdException w:name="Table 3D effects 2" w:semiHidden="1" w:unhideWhenUsed="1"/>
+    <w:lsdException w:name="Table 3D effects 3" w:semiHidden="1" w:unhideWhenUsed="1"/>
+    <w:lsdException w:name="Table Contemporary" w:semiHidden="1" w:unhideWhenUsed="1"/>
+    <w:lsdException w:name="Table Elegant" w:semiHidden="1" w:unhideWhenUsed="1"/>
+    <w:lsdException w:name="Table Professional" w:semiHidden="1" w:unhideWhenUsed="1"/>
+    <w:lsdException w:name="Table Subtle 1" w:semiHidden="1" w:unhideWhenUsed="1"/>
+    <w:lsdException w:name="Table Subtle 2" w:semiHidden="1" w:unhideWhenUsed="1"/>
+    <w:lsdException w:name="Table Web 1" w:semiHidden="1" w:unhideWhenUsed="1"/>
+    <w:lsdException w:name="Table Web 2" w:semiHidden="1" w:unhideWhenUsed="1"/>
+    <w:lsdException w:name="Table Web 3" w:semiHidden="1" w:unhideWhenUsed="1"/>
+    <w:lsdException w:name="Balloon Text" w:semiHidden="1" w:unhideWhenUsed="1"/>
+    <w:lsdException w:name="Table Grid" w:locked="1"/>
+    <w:lsdException w:name="Table Theme" w:semiHidden="1" w:unhideWhenUsed="1"/>
+    <w:lsdException w:name="Placeholder Text" w:semiHidden="1" w:uiPriority="99"/>
+    <w:lsdException w:name="No Spacing" w:uiPriority="1" w:qFormat="1"/>
+    <w:lsdException w:name="Light Shading" w:uiPriority="60"/>
+    <w:lsdException w:name="Light List" w:uiPriority="61"/>
+    <w:lsdException w:name="Light Grid" w:uiPriority="62"/>
+    <w:lsdException w:name="Medium Shading 1" w:uiPriority="63"/>
+    <w:lsdException w:name="Medium Shading 2" w:uiPriority="64"/>
+    <w:lsdException w:name="Medium List 1" w:uiPriority="65"/>
+    <w:lsdException w:name="Medium List 2" w:uiPriority="66"/>
+    <w:lsdException w:name="Medium Grid 1" w:uiPriority="67"/>
+    <w:lsdException w:name="Medium Grid 2" w:uiPriority="68"/>
+    <w:lsdException w:name="Medium Grid 3" w:uiPriority="69"/>
+    <w:lsdException w:name="Dark List" w:uiPriority="70"/>
+    <w:lsdException w:name="Colorful Shading" w:uiPriority="71"/>
+    <w:lsdException w:name="Colorful List" w:uiPriority="72"/>
+    <w:lsdException w:name="Colorful Grid" w:uiPriority="73"/>
+    <w:lsdException w:name="Light Shading Accent 1" w:uiPriority="60"/>
+    <w:lsdException w:name="Light List Accent 1" w:uiPriority="61"/>
+    <w:lsdException w:name="Light Grid Accent 1" w:uiPriority="62"/>
+    <w:lsdException w:name="Medium Shading 1 Accent 1" w:uiPriority="63"/>
+    <w:lsdException w:name="Medium Shading 2 Accent 1" w:uiPriority="64"/>
+    <w:lsdException w:name="Medium List 1 Accent 1" w:uiPriority="65"/>
+    <w:lsdException w:name="Revision" w:semiHidden="1" w:uiPriority="99"/>
+    <w:lsdException w:name="List Paragraph" w:uiPriority="34" w:qFormat="1"/>
+    <w:lsdException w:name="Quote" w:uiPriority="29" w:qFormat="1"/>
+    <w:lsdException w:name="Intense Quote" w:uiPriority="30" w:qFormat="1"/>
+    <w:lsdException w:name="Medium List 2 Accent 1" w:uiPriority="66"/>
+    <w:lsdException w:name="Medium Grid 1 Accent 1" w:uiPriority="67"/>
+    <w:lsdException w:name="Medium Grid 2 Accent 1" w:uiPriority="68"/>
+    <w:lsdException w:name="Medium Grid 3 Accent 1" w:uiPriority="69"/>
+    <w:lsdException w:name="Dark List Accent 1" w:uiPriority="70"/>
+    <w:lsdException w:name="Colorful Shading Accent 1" w:uiPriority="71"/>
+    <w:lsdException w:name="Colorful List Accent 1" w:uiPriority="72"/>
+    <w:lsdException w:name="Colorful Grid Accent 1" w:uiPriority="73"/>
+    <w:lsdException w:name="Light Shading Accent 2" w:uiPriority="60"/>
+    <w:lsdException w:name="Light List Accent 2" w:uiPriority="61"/>
+    <w:lsdException w:name="Light Grid Accent 2" w:uiPriority="62"/>
+    <w:lsdException w:name="Medium Shading 1 Accent 2" w:uiPriority="63"/>
+    <w:lsdException w:name="Medium Shading 2 Accent 2" w:uiPriority="64"/>
+    <w:lsdException w:name="Medium List 1 Accent 2" w:uiPriority="65"/>
+    <w:lsdException w:name="Medium List 2 Accent 2" w:uiPriority="66"/>
+    <w:lsdException w:name="Medium Grid 1 Accent 2" w:uiPriority="67"/>
+    <w:lsdException w:name="Medium Grid 2 Accent 2" w:uiPriority="68"/>
+    <w:lsdException w:name="Medium Grid 3 Accent 2" w:uiPriority="69"/>
+    <w:lsdException w:name="Dark List Accent 2" w:uiPriority="70"/>
+    <w:lsdException w:name="Colorful Shading Accent 2" w:uiPriority="71"/>
+    <w:lsdException w:name="Colorful List Accent 2" w:uiPriority="72"/>
+    <w:lsdException w:name="Colorful Grid Accent 2" w:uiPriority="73"/>
+    <w:lsdException w:name="Light Shading Accent 3" w:uiPriority="60"/>
+    <w:lsdException w:name="Light List Accent 3" w:uiPriority="61"/>
+    <w:lsdException w:name="Light Grid Accent 3" w:uiPriority="62"/>
+    <w:lsdException w:name="Medium Shading 1 Accent 3" w:uiPriority="63"/>
+    <w:lsdException w:name="Medium Shading 2 Accent 3" w:uiPriority="64"/>
+    <w:lsdException w:name="Medium List 1 Accent 3" w:uiPriority="65"/>
+    <w:lsdException w:name="Medium List 2 Accent 3" w:uiPriority="66"/>
+    <w:lsdException w:name="Medium Grid 1 Accent 3" w:uiPriority="67"/>
+    <w:lsdException w:name="Medium Grid 2 Accent 3" w:uiPriority="68"/>
+    <w:lsdException w:name="Medium Grid 3 Accent 3" w:uiPriority="69"/>
+    <w:lsdException w:name="Dark List Accent 3" w:uiPriority="70"/>
+    <w:lsdException w:name="Colorful Shading Accent 3" w:uiPriority="71"/>
+    <w:lsdException w:name="Colorful List Accent 3" w:uiPriority="72"/>
+    <w:lsdException w:name="Colorful Grid Accent 3" w:uiPriority="73"/>
+    <w:lsdException w:name="Light Shading Accent 4" w:uiPriority="60"/>
+    <w:lsdException w:name="Light List Accent 4" w:uiPriority="61"/>
+    <w:lsdException w:name="Light Grid Accent 4" w:uiPriority="62"/>
+    <w:lsdException w:name="Medium Shading 1 Accent 4" w:uiPriority="63"/>
+    <w:lsdException w:name="Medium Shading 2 Accent 4" w:uiPriority="64"/>
+    <w:lsdException w:name="Medium List 1 Accent 4" w:uiPriority="65"/>
+    <w:lsdException w:name="Medium List 2 Accent 4" w:uiPriority="66"/>
+    <w:lsdException w:name="Medium Grid 1 Accent 4" w:uiPriority="67"/>
+    <w:lsdException w:name="Medium Grid 2 Accent 4" w:uiPriority="68"/>
+    <w:lsdException w:name="Medium Grid 3 Accent 4" w:uiPriority="69"/>
+    <w:lsdException w:name="Dark List Accent 4" w:uiPriority="70"/>
+    <w:lsdException w:name="Colorful Shading Accent 4" w:uiPriority="71"/>
+    <w:lsdException w:name="Colorful List Accent 4" w:uiPriority="72"/>
+    <w:lsdException w:name="Colorful Grid Accent 4" w:uiPriority="73"/>
+    <w:lsdException w:name="Light Shading Accent 5" w:uiPriority="60"/>
+    <w:lsdException w:name="Light List Accent 5" w:uiPriority="61"/>
+    <w:lsdException w:name="Light Grid Accent 5" w:uiPriority="62"/>
+    <w:lsdException w:name="Medium Shading 1 Accent 5" w:uiPriority="63"/>
+    <w:lsdException w:name="Medium Shading 2 Accent 5" w:uiPriority="64"/>
+    <w:lsdException w:name="Medium List 1 Accent 5" w:uiPriority="65"/>
+    <w:lsdException w:name="Medium List 2 Accent 5" w:uiPriority="66"/>
+    <w:lsdException w:name="Medium Grid 1 Accent 5" w:uiPriority="67"/>
+    <w:lsdException w:name="Medium Grid 2 Accent 5" w:uiPriority="68"/>
+    <w:lsdException w:name="Medium Grid 3 Accent 5" w:uiPriority="69"/>
+    <w:lsdException w:name="Dark List Accent 5" w:uiPriority="70"/>
+    <w:lsdException w:name="Colorful Shading Accent 5" w:uiPriority="71"/>
+    <w:lsdException w:name="Colorful List Accent 5" w:uiPriority="72"/>
+    <w:lsdException w:name="Colorful Grid Accent 5" w:uiPriority="73"/>
+    <w:lsdException w:name="Light Shading Accent 6" w:uiPriority="60"/>
+    <w:lsdException w:name="Light List Accent 6" w:uiPriority="61"/>
+    <w:lsdException w:name="Light Grid Accent 6" w:uiPriority="62"/>
+    <w:lsdException w:name="Medium Shading 1 Accent 6" w:uiPriority="63"/>
+    <w:lsdException w:name="Medium Shading 2 Accent 6" w:uiPriority="64"/>
+    <w:lsdException w:name="Medium List 1 Accent 6" w:uiPriority="65"/>
+    <w:lsdException w:name="Medium List 2 Accent 6" w:uiPriority="66"/>
+    <w:lsdException w:name="Medium Grid 1 Accent 6" w:uiPriority="67"/>
+    <w:lsdException w:name="Medium Grid 2 Accent 6" w:uiPriority="68"/>
+    <w:lsdException w:name="Medium Grid 3 Accent 6" w:uiPriority="69"/>
+    <w:lsdException w:name="Dark List Accent 6" w:uiPriority="70"/>
+    <w:lsdException w:name="Colorful Shading Accent 6" w:uiPriority="71"/>
+    <w:lsdException w:name="Colorful List Accent 6" w:uiPriority="72"/>
+    <w:lsdException w:name="Colorful Grid Accent 6" w:uiPriority="73"/>
+    <w:lsdException w:name="Subtle Emphasis" w:uiPriority="19" w:qFormat="1"/>
+    <w:lsdException w:name="Intense Emphasis" w:uiPriority="21" w:qFormat="1"/>
+    <w:lsdException w:name="Subtle Reference" w:uiPriority="31" w:qFormat="1"/>
+    <w:lsdException w:name="Intense Reference" w:uiPriority="32" w:qFormat="1"/>
+    <w:lsdException w:name="Book Title" w:uiPriority="33" w:qFormat="1"/>
+    <w:lsdException w:name="Bibliography" w:semiHidden="1" w:uiPriority="37" w:unhideWhenUsed="1"/>
+    <w:lsdException w:name="TOC Heading" w:semiHidden="1" w:uiPriority="39" w:unhideWhenUsed="1" w:qFormat="1"/>
+    <w:lsdException w:name="Plain Table 1" w:uiPriority="41"/>
+    <w:lsdException w:name="Plain Table 2" w:uiPriority="42"/>
+    <w:lsdException w:name="Plain Table 3" w:uiPriority="43"/>
+    <w:lsdException w:name="Plain Table 4" w:uiPriority="44"/>
+    <w:lsdException w:name="Plain Table 5" w:uiPriority="45"/>
+    <w:lsdException w:name="Grid Table Light" w:uiPriority="40"/>
+    <w:lsdException w:name="Grid Table 1 Light" w:uiPriority="46"/>
+    <w:lsdException w:name="Grid Table 2" w:uiPriority="47"/>
+    <w:lsdException w:name="Grid Table 3" w:uiPriority="48"/>
+    <w:lsdException w:name="Grid Table 4" w:uiPriority="49"/>
+    <w:lsdException w:name="Grid Table 5 Dark" w:uiPriority="50"/>
+    <w:lsdException w:name="Grid Table 6 Colorful" w:uiPriority="51"/>
+    <w:lsdException w:name="Grid Table 7 Colorful" w:uiPriority="52"/>
+    <w:lsdException w:name="Grid Table 1 Light Accent 1" w:uiPriority="46"/>
+    <w:lsdException w:name="Grid Table 2 Accent 1" w:uiPriority="47"/>
+    <w:lsdException w:name="Grid Table 3 Accent 1" w:uiPriority="48"/>
+    <w:lsdException w:name="Grid Table 4 Accent 1" w:uiPriority="49"/>
+    <w:lsdException w:name="Grid Table 5 Dark Accent 1" w:uiPriority="50"/>
+    <w:lsdException w:name="Grid Table 6 Colorful Accent 1" w:uiPriority="51"/>
+    <w:lsdException w:name="Grid Table 7 Colorful Accent 1" w:uiPriority="52"/>
+    <w:lsdException w:name="Grid Table 1 Light Accent 2" w:uiPriority="46"/>
+    <w:lsdException w:name="Grid Table 2 Accent 2" w:uiPriority="47"/>
+    <w:lsdException w:name="Grid Table 3 Accent 2" w:uiPriority="48"/>
+    <w:lsdException w:name="Grid Table 4 Accent 2" w:uiPriority="49"/>
+    <w:lsdException w:name="Grid Table 5 Dark Accent 2" w:uiPriority="50"/>
+    <w:lsdException w:name="Grid Table 6 Colorful Accent 2" w:uiPriority="51"/>
+    <w:lsdException w:name="Grid Table 7 Colorful Accent 2" w:uiPriority="52"/>
+    <w:lsdException w:name="Grid Table 1 Light Accent 3" w:uiPriority="46"/>
+    <w:lsdException w:name="Grid Table 2 Accent 3" w:uiPriority="47"/>
+    <w:lsdException w:name="Grid Table 3 Accent 3" w:uiPriority="48"/>
+    <w:lsdException w:name="Grid Table 4 Accent 3" w:uiPriority="49"/>
+    <w:lsdException w:name="Grid Table 5 Dark Accent 3" w:uiPriority="50"/>
+    <w:lsdException w:name="Grid Table 6 Colorful Accent 3" w:uiPriority="51"/>
+    <w:lsdException w:name="Grid Table 7 Colorful Accent 3" w:uiPriority="52"/>
+    <w:lsdException w:name="Grid Table 1 Light Accent 4" w:uiPriority="46"/>
+    <w:lsdException w:name="Grid Table 2 Accent 4" w:uiPriority="47"/>
+    <w:lsdException w:name="Grid Table 3 Accent 4" w:uiPriority="48"/>
+    <w:lsdException w:name="Grid Table 4 Accent 4" w:uiPriority="49"/>
+    <w:lsdException w:name="Grid Table 5 Dark Accent 4" w:uiPriority="50"/>
+    <w:lsdException w:name="Grid Table 6 Colorful Accent 4" w:uiPriority="51"/>
+    <w:lsdException w:name="Grid Table 7 Colorful Accent 4" w:uiPriority="52"/>
+    <w:lsdException w:name="Grid Table 1 Light Accent 5" w:uiPriority="46"/>
+    <w:lsdException w:name="Grid Table 2 Accent 5" w:uiPriority="47"/>
+    <w:lsdException w:name="Grid Table 3 Accent 5" w:uiPriority="48"/>
+    <w:lsdException w:name="Grid Table 4 Accent 5" w:uiPriority="49"/>
+    <w:lsdException w:name="Grid Table 5 Dark Accent 5" w:uiPriority="50"/>
+    <w:lsdException w:name="Grid Table 6 Colorful Accent 5" w:uiPriority="51"/>
+    <w:lsdException w:name="Grid Table 7 Colorful Accent 5" w:uiPriority="52"/>
+    <w:lsdException w:name="Grid Table 1 Light Accent 6" w:uiPriority="46"/>
+    <w:lsdException w:name="Grid Table 2 Accent 6" w:uiPriority="47"/>
+    <w:lsdException w:name="Grid Table 3 Accent 6" w:uiPriority="48"/>
+    <w:lsdException w:name="Grid Table 4 Accent 6" w:uiPriority="49"/>
+    <w:lsdException w:name="Grid Table 5 Dark Accent 6" w:uiPriority="50"/>
+    <w:lsdException w:name="Grid Table 6 Colorful Accent 6" w:uiPriority="51"/>
+    <w:lsdException w:name="Grid Table 7 Colorful Accent 6" w:uiPriority="52"/>
+    <w:lsdException w:name="List Table 1 Light" w:uiPriority="46"/>
+    <w:lsdException w:name="List Table 2" w:uiPriority="47"/>
+    <w:lsdException w:name="List Table 3" w:uiPriority="48"/>
+    <w:lsdException w:name="List Table 4" w:uiPriority="49"/>
+    <w:lsdException w:name="List Table 5 Dark" w:uiPriority="50"/>
+    <w:lsdException w:name="List Table 6 Colorful" w:uiPriority="51"/>
+    <w:lsdException w:name="List Table 7 Colorful" w:uiPriority="52"/>
+    <w:lsdException w:name="List Table 1 Light Accent 1" w:uiPriority="46"/>
+    <w:lsdException w:name="List Table 2 Accent 1" w:uiPriority="47"/>
+    <w:lsdException w:name="List Table 3 Accent 1" w:uiPriority="48"/>
+    <w:lsdException w:name="List Table 4 Accent 1" w:uiPriority="49"/>
+    <w:lsdException w:name="List Table 5 Dark Accent 1" w:uiPriority="50"/>
+    <w:lsdException w:name="List Table 6 Colorful Accent 1" w:uiPriority="51"/>
+    <w:lsdException w:name="List Table 7 Colorful Accent 1" w:uiPriority="52"/>
+    <w:lsdException w:name="List Table 1 Light Accent 2" w:uiPriority="46"/>
+    <w:lsdException w:name="List Table 2 Accent 2" w:uiPriority="47"/>
+    <w:lsdException w:name="List Table 3 Accent 2" w:uiPriority="48"/>
+    <w:lsdException w:name="List Table 4 Accent 2" w:uiPriority="49"/>
+    <w:lsdException w:name="List Table 5 Dark Accent 2" w:uiPriority="50"/>
+    <w:lsdException w:name="List Table 6 Colorful Accent 2" w:uiPriority="51"/>
+    <w:lsdException w:name="List Table 7 Colorful Accent 2" w:uiPriority="52"/>
+    <w:lsdException w:name="List Table 1 Light Accent 3" w:uiPriority="46"/>
+    <w:lsdException w:name="List Table 2 Accent 3" w:uiPriority="47"/>
+    <w:lsdException w:name="List Table 3 Accent 3" w:uiPriority="48"/>
+    <w:lsdException w:name="List Table 4 Accent 3" w:uiPriority="49"/>
+    <w:lsdException w:name="List Table 5 Dark Accent 3" w:uiPriority="50"/>
+    <w:lsdException w:name="List Table 6 Colorful Accent 3" w:uiPriority="51"/>
+    <w:lsdException w:name="List Table 7 Colorful Accent 3" w:uiPriority="52"/>
+    <w:lsdException w:name="List Table 1 Light Accent 4" w:uiPriority="46"/>
+    <w:lsdException w:name="List Table 2 Accent 4" w:uiPriority="47"/>
+    <w:lsdException w:name="List Table 3 Accent 4" w:uiPriority="48"/>
+    <w:lsdException w:name="List Table 4 Accent 4" w:uiPriority="49"/>
+    <w:lsdException w:name="List Table 5 Dark Accent 4" w:uiPriority="50"/>
+    <w:lsdException w:name="List Table 6 Colorful Accent 4" w:uiPriority="51"/>
+    <w:lsdException w:name="List Table 7 Colorful Accent 4" w:uiPriority="52"/>
+    <w:lsdException w:name="List Table 1 Light Accent 5" w:uiPriority="46"/>
+    <w:lsdException w:name="List Table 2 Accent 5" w:uiPriority="47"/>
+    <w:lsdException w:name="List Table 3 Accent 5" w:uiPriority="48"/>
+    <w:lsdException w:name="List Table 4 Accent 5" w:uiPriority="49"/>
+    <w:lsdException w:name="List Table 5 Dark Accent 5" w:uiPriority="50"/>
+    <w:lsdException w:name="List Table 6 Colorful Accent 5" w:uiPriority="51"/>
+    <w:lsdException w:name="List Table 7 Colorful Accent 5" w:uiPriority="52"/>
+    <w:lsdException w:name="List Table 1 Light Accent 6" w:uiPriority="46"/>
+    <w:lsdException w:name="List Table 2 Accent 6" w:uiPriority="47"/>
+    <w:lsdException w:name="List Table 3 Accent 6" w:uiPriority="48"/>
+    <w:lsdException w:name="List Table 4 Accent 6" w:uiPriority="49"/>
+    <w:lsdException w:name="List Table 5 Dark Accent 6" w:uiPriority="50"/>
+    <w:lsdException w:name="List Table 6 Colorful Accent 6" w:uiPriority="51"/>
+    <w:lsdException w:name="List Table 7 Colorful Accent 6" w:uiPriority="52"/>
+    <w:lsdException w:name="Mention" w:semiHidden="1" w:uiPriority="99" w:unhideWhenUsed="1"/>
+    <w:lsdException w:name="Smart Hyperlink" w:semiHidden="1" w:uiPriority="99" w:unhideWhenUsed="1"/>
+    <w:lsdException w:name="Hashtag" w:semiHidden="1" w:uiPriority="99" w:unhideWhenUsed="1"/>
+    <w:lsdException w:name="Unresolved Mention" w:semiHidden="1" w:uiPriority="99" w:unhideWhenUsed="1"/>
+    <w:lsdException w:name="Smart Link" w:semiHidden="1" w:uiPriority="99" w:unhideWhenUsed="1"/>
   </w:latentStyles>
   <w:style w:type="paragraph" w:default="1" w:styleId="Normal">
     <w:name w:val="Normal"/>
@@ -9835,575 +10996,17 @@
       <w:ind w:left="264" w:hanging="264"/>
     </w:pPr>
   </w:style>
-</w:styles>
-</file>
-
-<file path=word/stylesWithEffects.xml><?xml version="1.0" encoding="utf-8"?>
-<w:styles xmlns:wpc="http://schemas.microsoft.com/office/word/2010/wordprocessingCanvas" xmlns:mc="http://schemas.openxmlformats.org/markup-compatibility/2006" xmlns:o="urn:schemas-microsoft-com:office:office" xmlns:r="http://schemas.openxmlformats.org/officeDocument/2006/relationships" xmlns:m="http://schemas.openxmlformats.org/officeDocument/2006/math" xmlns:v="urn:schemas-microsoft-com:vml" xmlns:wp14="http://schemas.microsoft.com/office/word/2010/wordprocessingDrawing" xmlns:wp="http://schemas.openxmlformats.org/drawingml/2006/wordprocessingDrawing" xmlns:w10="urn:schemas-microsoft-com:office:word" xmlns:w="http://schemas.openxmlformats.org/wordprocessingml/2006/main" xmlns:w14="http://schemas.microsoft.com/office/word/2010/wordml" xmlns:wpg="http://schemas.microsoft.com/office/word/2010/wordprocessingGroup" xmlns:wpi="http://schemas.microsoft.com/office/word/2010/wordprocessingInk" xmlns:wne="http://schemas.microsoft.com/office/word/2006/wordml" xmlns:wps="http://schemas.microsoft.com/office/word/2010/wordprocessingShape" mc:Ignorable="w14 wp14">
-  <w:docDefaults>
-    <w:rPrDefault>
-      <w:rPr>
-        <w:rFonts w:ascii="Calibri" w:eastAsia="Calibri" w:hAnsi="Calibri" w:cs="Times New Roman"/>
-        <w:lang w:val="en-US" w:eastAsia="en-US" w:bidi="ar-SA"/>
-      </w:rPr>
-    </w:rPrDefault>
-    <w:pPrDefault/>
-  </w:docDefaults>
-  <w:latentStyles w:defLockedState="0" w:defUIPriority="0" w:defSemiHidden="1" w:defUnhideWhenUsed="1" w:defQFormat="0" w:count="267">
-    <w:lsdException w:name="Normal" w:locked="1" w:semiHidden="0" w:unhideWhenUsed="0" w:qFormat="1"/>
-    <w:lsdException w:name="heading 1" w:locked="1" w:semiHidden="0" w:unhideWhenUsed="0" w:qFormat="1"/>
-    <w:lsdException w:name="heading 2" w:locked="1" w:semiHidden="0" w:unhideWhenUsed="0" w:qFormat="1"/>
-    <w:lsdException w:name="heading 3" w:locked="1" w:semiHidden="0" w:unhideWhenUsed="0" w:qFormat="1"/>
-    <w:lsdException w:name="heading 4" w:locked="1" w:semiHidden="0" w:unhideWhenUsed="0" w:qFormat="1"/>
-    <w:lsdException w:name="heading 5" w:locked="1" w:qFormat="1"/>
-    <w:lsdException w:name="heading 6" w:locked="1" w:qFormat="1"/>
-    <w:lsdException w:name="heading 7" w:locked="1" w:qFormat="1"/>
-    <w:lsdException w:name="heading 8" w:locked="1" w:qFormat="1"/>
-    <w:lsdException w:name="heading 9" w:locked="1" w:qFormat="1"/>
-    <w:lsdException w:name="toc 1" w:locked="1"/>
-    <w:lsdException w:name="toc 2" w:locked="1"/>
-    <w:lsdException w:name="toc 3" w:locked="1"/>
-    <w:lsdException w:name="toc 4" w:locked="1"/>
-    <w:lsdException w:name="toc 5" w:locked="1"/>
-    <w:lsdException w:name="toc 6" w:locked="1"/>
-    <w:lsdException w:name="toc 7" w:locked="1"/>
-    <w:lsdException w:name="toc 8" w:locked="1"/>
-    <w:lsdException w:name="toc 9" w:locked="1"/>
-    <w:lsdException w:name="footer" w:uiPriority="99"/>
-    <w:lsdException w:name="caption" w:locked="1" w:qFormat="1"/>
-    <w:lsdException w:name="List Number" w:semiHidden="0" w:unhideWhenUsed="0"/>
-    <w:lsdException w:name="List 4" w:semiHidden="0" w:unhideWhenUsed="0"/>
-    <w:lsdException w:name="List 5" w:semiHidden="0" w:unhideWhenUsed="0"/>
-    <w:lsdException w:name="Title" w:locked="1" w:semiHidden="0" w:unhideWhenUsed="0" w:qFormat="1"/>
-    <w:lsdException w:name="Default Paragraph Font" w:locked="1"/>
-    <w:lsdException w:name="Subtitle" w:locked="1" w:semiHidden="0" w:unhideWhenUsed="0" w:qFormat="1"/>
-    <w:lsdException w:name="Salutation" w:semiHidden="0" w:unhideWhenUsed="0"/>
-    <w:lsdException w:name="Date" w:semiHidden="0" w:unhideWhenUsed="0"/>
-    <w:lsdException w:name="Body Text First Indent" w:semiHidden="0" w:unhideWhenUsed="0"/>
-    <w:lsdException w:name="Strong" w:locked="1" w:semiHidden="0" w:unhideWhenUsed="0" w:qFormat="1"/>
-    <w:lsdException w:name="Emphasis" w:locked="1" w:semiHidden="0" w:unhideWhenUsed="0" w:qFormat="1"/>
-    <w:lsdException w:name="Table Grid" w:locked="1" w:semiHidden="0" w:unhideWhenUsed="0"/>
-    <w:lsdException w:name="Placeholder Text" w:uiPriority="99" w:unhideWhenUsed="0"/>
-    <w:lsdException w:name="No Spacing" w:semiHidden="0" w:uiPriority="1" w:unhideWhenUsed="0" w:qFormat="1"/>
-    <w:lsdException w:name="Light Shading" w:semiHidden="0" w:uiPriority="60" w:unhideWhenUsed="0"/>
-    <w:lsdException w:name="Light List" w:semiHidden="0" w:uiPriority="61" w:unhideWhenUsed="0"/>
-    <w:lsdException w:name="Light Grid" w:semiHidden="0" w:uiPriority="62" w:unhideWhenUsed="0"/>
-    <w:lsdException w:name="Medium Shading 1" w:semiHidden="0" w:uiPriority="63" w:unhideWhenUsed="0"/>
-    <w:lsdException w:name="Medium Shading 2" w:semiHidden="0" w:uiPriority="64" w:unhideWhenUsed="0"/>
-    <w:lsdException w:name="Medium List 1" w:semiHidden="0" w:uiPriority="65" w:unhideWhenUsed="0"/>
-    <w:lsdException w:name="Medium List 2" w:semiHidden="0" w:uiPriority="66" w:unhideWhenUsed="0"/>
-    <w:lsdException w:name="Medium Grid 1" w:semiHidden="0" w:uiPriority="67" w:unhideWhenUsed="0"/>
-    <w:lsdException w:name="Medium Grid 2" w:semiHidden="0" w:uiPriority="68" w:unhideWhenUsed="0"/>
-    <w:lsdException w:name="Medium Grid 3" w:semiHidden="0" w:uiPriority="69" w:unhideWhenUsed="0"/>
-    <w:lsdException w:name="Dark List" w:semiHidden="0" w:uiPriority="70" w:unhideWhenUsed="0"/>
-    <w:lsdException w:name="Colorful Shading" w:semiHidden="0" w:uiPriority="71" w:unhideWhenUsed="0"/>
-    <w:lsdException w:name="Colorful List" w:semiHidden="0" w:uiPriority="72" w:unhideWhenUsed="0"/>
-    <w:lsdException w:name="Colorful Grid" w:semiHidden="0" w:uiPriority="73" w:unhideWhenUsed="0"/>
-    <w:lsdException w:name="Light Shading Accent 1" w:semiHidden="0" w:uiPriority="60" w:unhideWhenUsed="0"/>
-    <w:lsdException w:name="Light List Accent 1" w:semiHidden="0" w:uiPriority="61" w:unhideWhenUsed="0"/>
-    <w:lsdException w:name="Light Grid Accent 1" w:semiHidden="0" w:uiPriority="62" w:unhideWhenUsed="0"/>
-    <w:lsdException w:name="Medium Shading 1 Accent 1" w:semiHidden="0" w:uiPriority="63" w:unhideWhenUsed="0"/>
-    <w:lsdException w:name="Medium Shading 2 Accent 1" w:semiHidden="0" w:uiPriority="64" w:unhideWhenUsed="0"/>
-    <w:lsdException w:name="Medium List 1 Accent 1" w:semiHidden="0" w:uiPriority="65" w:unhideWhenUsed="0"/>
-    <w:lsdException w:name="Revision" w:uiPriority="99" w:unhideWhenUsed="0"/>
-    <w:lsdException w:name="List Paragraph" w:semiHidden="0" w:uiPriority="34" w:unhideWhenUsed="0" w:qFormat="1"/>
-    <w:lsdException w:name="Quote" w:semiHidden="0" w:uiPriority="29" w:unhideWhenUsed="0" w:qFormat="1"/>
-    <w:lsdException w:name="Intense Quote" w:semiHidden="0" w:uiPriority="30" w:unhideWhenUsed="0" w:qFormat="1"/>
-    <w:lsdException w:name="Medium List 2 Accent 1" w:semiHidden="0" w:uiPriority="66" w:unhideWhenUsed="0"/>
-    <w:lsdException w:name="Medium Grid 1 Accent 1" w:semiHidden="0" w:uiPriority="67" w:unhideWhenUsed="0"/>
-    <w:lsdException w:name="Medium Grid 2 Accent 1" w:semiHidden="0" w:uiPriority="68" w:unhideWhenUsed="0"/>
-    <w:lsdException w:name="Medium Grid 3 Accent 1" w:semiHidden="0" w:uiPriority="69" w:unhideWhenUsed="0"/>
-    <w:lsdException w:name="Dark List Accent 1" w:semiHidden="0" w:uiPriority="70" w:unhideWhenUsed="0"/>
-    <w:lsdException w:name="Colorful Shading Accent 1" w:semiHidden="0" w:uiPriority="71" w:unhideWhenUsed="0"/>
-    <w:lsdException w:name="Colorful List Accent 1" w:semiHidden="0" w:uiPriority="72" w:unhideWhenUsed="0"/>
-    <w:lsdException w:name="Colorful Grid Accent 1" w:semiHidden="0" w:uiPriority="73" w:unhideWhenUsed="0"/>
-    <w:lsdException w:name="Light Shading Accent 2" w:semiHidden="0" w:uiPriority="60" w:unhideWhenUsed="0"/>
-    <w:lsdException w:name="Light List Accent 2" w:semiHidden="0" w:uiPriority="61" w:unhideWhenUsed="0"/>
-    <w:lsdException w:name="Light Grid Accent 2" w:semiHidden="0" w:uiPriority="62" w:unhideWhenUsed="0"/>
-    <w:lsdException w:name="Medium Shading 1 Accent 2" w:semiHidden="0" w:uiPriority="63" w:unhideWhenUsed="0"/>
-    <w:lsdException w:name="Medium Shading 2 Accent 2" w:semiHidden="0" w:uiPriority="64" w:unhideWhenUsed="0"/>
-    <w:lsdException w:name="Medium List 1 Accent 2" w:semiHidden="0" w:uiPriority="65" w:unhideWhenUsed="0"/>
-    <w:lsdException w:name="Medium List 2 Accent 2" w:semiHidden="0" w:uiPriority="66" w:unhideWhenUsed="0"/>
-    <w:lsdException w:name="Medium Grid 1 Accent 2" w:semiHidden="0" w:uiPriority="67" w:unhideWhenUsed="0"/>
-    <w:lsdException w:name="Medium Grid 2 Accent 2" w:semiHidden="0" w:uiPriority="68" w:unhideWhenUsed="0"/>
-    <w:lsdException w:name="Medium Grid 3 Accent 2" w:semiHidden="0" w:uiPriority="69" w:unhideWhenUsed="0"/>
-    <w:lsdException w:name="Dark List Accent 2" w:semiHidden="0" w:uiPriority="70" w:unhideWhenUsed="0"/>
-    <w:lsdException w:name="Colorful Shading Accent 2" w:semiHidden="0" w:uiPriority="71" w:unhideWhenUsed="0"/>
-    <w:lsdException w:name="Colorful List Accent 2" w:semiHidden="0" w:uiPriority="72" w:unhideWhenUsed="0"/>
-    <w:lsdException w:name="Colorful Grid Accent 2" w:semiHidden="0" w:uiPriority="73" w:unhideWhenUsed="0"/>
-    <w:lsdException w:name="Light Shading Accent 3" w:semiHidden="0" w:uiPriority="60" w:unhideWhenUsed="0"/>
-    <w:lsdException w:name="Light List Accent 3" w:semiHidden="0" w:uiPriority="61" w:unhideWhenUsed="0"/>
-    <w:lsdException w:name="Light Grid Accent 3" w:semiHidden="0" w:uiPriority="62" w:unhideWhenUsed="0"/>
-    <w:lsdException w:name="Medium Shading 1 Accent 3" w:semiHidden="0" w:uiPriority="63" w:unhideWhenUsed="0"/>
-    <w:lsdException w:name="Medium Shading 2 Accent 3" w:semiHidden="0" w:uiPriority="64" w:unhideWhenUsed="0"/>
-    <w:lsdException w:name="Medium List 1 Accent 3" w:semiHidden="0" w:uiPriority="65" w:unhideWhenUsed="0"/>
-    <w:lsdException w:name="Medium List 2 Accent 3" w:semiHidden="0" w:uiPriority="66" w:unhideWhenUsed="0"/>
-    <w:lsdException w:name="Medium Grid 1 Accent 3" w:semiHidden="0" w:uiPriority="67" w:unhideWhenUsed="0"/>
-    <w:lsdException w:name="Medium Grid 2 Accent 3" w:semiHidden="0" w:uiPriority="68" w:unhideWhenUsed="0"/>
-    <w:lsdException w:name="Medium Grid 3 Accent 3" w:semiHidden="0" w:uiPriority="69" w:unhideWhenUsed="0"/>
-    <w:lsdException w:name="Dark List Accent 3" w:semiHidden="0" w:uiPriority="70" w:unhideWhenUsed="0"/>
-    <w:lsdException w:name="Colorful Shading Accent 3" w:semiHidden="0" w:uiPriority="71" w:unhideWhenUsed="0"/>
-    <w:lsdException w:name="Colorful List Accent 3" w:semiHidden="0" w:uiPriority="72" w:unhideWhenUsed="0"/>
-    <w:lsdException w:name="Colorful Grid Accent 3" w:semiHidden="0" w:uiPriority="73" w:unhideWhenUsed="0"/>
-    <w:lsdException w:name="Light Shading Accent 4" w:semiHidden="0" w:uiPriority="60" w:unhideWhenUsed="0"/>
-    <w:lsdException w:name="Light List Accent 4" w:semiHidden="0" w:uiPriority="61" w:unhideWhenUsed="0"/>
-    <w:lsdException w:name="Light Grid Accent 4" w:semiHidden="0" w:uiPriority="62" w:unhideWhenUsed="0"/>
-    <w:lsdException w:name="Medium Shading 1 Accent 4" w:semiHidden="0" w:uiPriority="63" w:unhideWhenUsed="0"/>
-    <w:lsdException w:name="Medium Shading 2 Accent 4" w:semiHidden="0" w:uiPriority="64" w:unhideWhenUsed="0"/>
-    <w:lsdException w:name="Medium List 1 Accent 4" w:semiHidden="0" w:uiPriority="65" w:unhideWhenUsed="0"/>
-    <w:lsdException w:name="Medium List 2 Accent 4" w:semiHidden="0" w:uiPriority="66" w:unhideWhenUsed="0"/>
-    <w:lsdException w:name="Medium Grid 1 Accent 4" w:semiHidden="0" w:uiPriority="67" w:unhideWhenUsed="0"/>
-    <w:lsdException w:name="Medium Grid 2 Accent 4" w:semiHidden="0" w:uiPriority="68" w:unhideWhenUsed="0"/>
-    <w:lsdException w:name="Medium Grid 3 Accent 4" w:semiHidden="0" w:uiPriority="69" w:unhideWhenUsed="0"/>
-    <w:lsdException w:name="Dark List Accent 4" w:semiHidden="0" w:uiPriority="70" w:unhideWhenUsed="0"/>
-    <w:lsdException w:name="Colorful Shading Accent 4" w:semiHidden="0" w:uiPriority="71" w:unhideWhenUsed="0"/>
-    <w:lsdException w:name="Colorful List Accent 4" w:semiHidden="0" w:uiPriority="72" w:unhideWhenUsed="0"/>
-    <w:lsdException w:name="Colorful Grid Accent 4" w:semiHidden="0" w:uiPriority="73" w:unhideWhenUsed="0"/>
-    <w:lsdException w:name="Light Shading Accent 5" w:semiHidden="0" w:uiPriority="60" w:unhideWhenUsed="0"/>
-    <w:lsdException w:name="Light List Accent 5" w:semiHidden="0" w:uiPriority="61" w:unhideWhenUsed="0"/>
-    <w:lsdException w:name="Light Grid Accent 5" w:semiHidden="0" w:uiPriority="62" w:unhideWhenUsed="0"/>
-    <w:lsdException w:name="Medium Shading 1 Accent 5" w:semiHidden="0" w:uiPriority="63" w:unhideWhenUsed="0"/>
-    <w:lsdException w:name="Medium Shading 2 Accent 5" w:semiHidden="0" w:uiPriority="64" w:unhideWhenUsed="0"/>
-    <w:lsdException w:name="Medium List 1 Accent 5" w:semiHidden="0" w:uiPriority="65" w:unhideWhenUsed="0"/>
-    <w:lsdException w:name="Medium List 2 Accent 5" w:semiHidden="0" w:uiPriority="66" w:unhideWhenUsed="0"/>
-    <w:lsdException w:name="Medium Grid 1 Accent 5" w:semiHidden="0" w:uiPriority="67" w:unhideWhenUsed="0"/>
-    <w:lsdException w:name="Medium Grid 2 Accent 5" w:semiHidden="0" w:uiPriority="68" w:unhideWhenUsed="0"/>
-    <w:lsdException w:name="Medium Grid 3 Accent 5" w:semiHidden="0" w:uiPriority="69" w:unhideWhenUsed="0"/>
-    <w:lsdException w:name="Dark List Accent 5" w:semiHidden="0" w:uiPriority="70" w:unhideWhenUsed="0"/>
-    <w:lsdException w:name="Colorful Shading Accent 5" w:semiHidden="0" w:uiPriority="71" w:unhideWhenUsed="0"/>
-    <w:lsdException w:name="Colorful List Accent 5" w:semiHidden="0" w:uiPriority="72" w:unhideWhenUsed="0"/>
-    <w:lsdException w:name="Colorful Grid Accent 5" w:semiHidden="0" w:uiPriority="73" w:unhideWhenUsed="0"/>
-    <w:lsdException w:name="Light Shading Accent 6" w:semiHidden="0" w:uiPriority="60" w:unhideWhenUsed="0"/>
-    <w:lsdException w:name="Light List Accent 6" w:semiHidden="0" w:uiPriority="61" w:unhideWhenUsed="0"/>
-    <w:lsdException w:name="Light Grid Accent 6" w:semiHidden="0" w:uiPriority="62" w:unhideWhenUsed="0"/>
-    <w:lsdException w:name="Medium Shading 1 Accent 6" w:semiHidden="0" w:uiPriority="63" w:unhideWhenUsed="0"/>
-    <w:lsdException w:name="Medium Shading 2 Accent 6" w:semiHidden="0" w:uiPriority="64" w:unhideWhenUsed="0"/>
-    <w:lsdException w:name="Medium List 1 Accent 6" w:semiHidden="0" w:uiPriority="65" w:unhideWhenUsed="0"/>
-    <w:lsdException w:name="Medium List 2 Accent 6" w:semiHidden="0" w:uiPriority="66" w:unhideWhenUsed="0"/>
-    <w:lsdException w:name="Medium Grid 1 Accent 6" w:semiHidden="0" w:uiPriority="67" w:unhideWhenUsed="0"/>
-    <w:lsdException w:name="Medium Grid 2 Accent 6" w:semiHidden="0" w:uiPriority="68" w:unhideWhenUsed="0"/>
-    <w:lsdException w:name="Medium Grid 3 Accent 6" w:semiHidden="0" w:uiPriority="69" w:unhideWhenUsed="0"/>
-    <w:lsdException w:name="Dark List Accent 6" w:semiHidden="0" w:uiPriority="70" w:unhideWhenUsed="0"/>
-    <w:lsdException w:name="Colorful Shading Accent 6" w:semiHidden="0" w:uiPriority="71" w:unhideWhenUsed="0"/>
-    <w:lsdException w:name="Colorful List Accent 6" w:semiHidden="0" w:uiPriority="72" w:unhideWhenUsed="0"/>
-    <w:lsdException w:name="Colorful Grid Accent 6" w:semiHidden="0" w:uiPriority="73" w:unhideWhenUsed="0"/>
-    <w:lsdException w:name="Subtle Emphasis" w:semiHidden="0" w:uiPriority="19" w:unhideWhenUsed="0" w:qFormat="1"/>
-    <w:lsdException w:name="Intense Emphasis" w:semiHidden="0" w:uiPriority="21" w:unhideWhenUsed="0" w:qFormat="1"/>
-    <w:lsdException w:name="Subtle Reference" w:semiHidden="0" w:uiPriority="31" w:unhideWhenUsed="0" w:qFormat="1"/>
-    <w:lsdException w:name="Intense Reference" w:semiHidden="0" w:uiPriority="32" w:unhideWhenUsed="0" w:qFormat="1"/>
-    <w:lsdException w:name="Book Title" w:semiHidden="0" w:uiPriority="33" w:unhideWhenUsed="0" w:qFormat="1"/>
-    <w:lsdException w:name="Bibliography" w:uiPriority="37"/>
-    <w:lsdException w:name="TOC Heading" w:uiPriority="39" w:qFormat="1"/>
-  </w:latentStyles>
-  <w:style w:type="paragraph" w:default="1" w:styleId="Normal">
-    <w:name w:val="Normal"/>
+  <w:style w:type="character" w:styleId="Emphasis">
+    <w:name w:val="Emphasis"/>
+    <w:basedOn w:val="DefaultParagraphFont"/>
+    <w:uiPriority w:val="20"/>
     <w:qFormat/>
-    <w:rsid w:val="001F2965"/>
-    <w:pPr>
-      <w:spacing w:after="200" w:line="276" w:lineRule="auto"/>
-    </w:pPr>
+    <w:locked/>
+    <w:rsid w:val="00F6603B"/>
     <w:rPr>
-      <w:rFonts w:eastAsia="Times New Roman"/>
-      <w:sz w:val="22"/>
-      <w:szCs w:val="22"/>
-    </w:rPr>
-  </w:style>
-  <w:style w:type="paragraph" w:styleId="Heading1">
-    <w:name w:val="heading 1"/>
-    <w:basedOn w:val="Normal"/>
-    <w:next w:val="Normal"/>
-    <w:link w:val="Heading1Char"/>
-    <w:qFormat/>
-    <w:rsid w:val="00B42030"/>
-    <w:pPr>
-      <w:keepNext/>
-      <w:keepLines/>
-      <w:spacing w:before="480" w:after="0"/>
-      <w:outlineLvl w:val="0"/>
-    </w:pPr>
-    <w:rPr>
-      <w:rFonts w:ascii="Cambria" w:eastAsia="Calibri" w:hAnsi="Cambria"/>
-      <w:b/>
-      <w:bCs/>
-      <w:color w:val="365F91"/>
-      <w:sz w:val="28"/>
-      <w:szCs w:val="28"/>
-    </w:rPr>
-  </w:style>
-  <w:style w:type="paragraph" w:styleId="Heading2">
-    <w:name w:val="heading 2"/>
-    <w:basedOn w:val="Normal"/>
-    <w:next w:val="Normal"/>
-    <w:link w:val="Heading2Char"/>
-    <w:qFormat/>
-    <w:rsid w:val="00B42030"/>
-    <w:pPr>
-      <w:keepNext/>
-      <w:keepLines/>
-      <w:spacing w:before="200" w:after="0"/>
-      <w:outlineLvl w:val="1"/>
-    </w:pPr>
-    <w:rPr>
-      <w:rFonts w:ascii="Cambria" w:eastAsia="Calibri" w:hAnsi="Cambria"/>
-      <w:b/>
-      <w:bCs/>
-      <w:color w:val="4F81BD"/>
-      <w:sz w:val="26"/>
-      <w:szCs w:val="26"/>
-    </w:rPr>
-  </w:style>
-  <w:style w:type="paragraph" w:styleId="Heading3">
-    <w:name w:val="heading 3"/>
-    <w:basedOn w:val="Normal"/>
-    <w:next w:val="Normal"/>
-    <w:link w:val="Heading3Char"/>
-    <w:qFormat/>
-    <w:rsid w:val="00B42030"/>
-    <w:pPr>
-      <w:keepNext/>
-      <w:keepLines/>
-      <w:spacing w:before="200" w:after="0"/>
-      <w:outlineLvl w:val="2"/>
-    </w:pPr>
-    <w:rPr>
-      <w:rFonts w:ascii="Cambria" w:eastAsia="Calibri" w:hAnsi="Cambria"/>
-      <w:b/>
-      <w:bCs/>
-      <w:color w:val="4F81BD"/>
-    </w:rPr>
-  </w:style>
-  <w:style w:type="paragraph" w:styleId="Heading4">
-    <w:name w:val="heading 4"/>
-    <w:basedOn w:val="Normal"/>
-    <w:next w:val="Normal"/>
-    <w:link w:val="Heading4Char"/>
-    <w:qFormat/>
-    <w:rsid w:val="00B42030"/>
-    <w:pPr>
-      <w:keepNext/>
-      <w:keepLines/>
-      <w:spacing w:before="200" w:after="0"/>
-      <w:outlineLvl w:val="3"/>
-    </w:pPr>
-    <w:rPr>
-      <w:rFonts w:ascii="Cambria" w:eastAsia="Calibri" w:hAnsi="Cambria"/>
-      <w:b/>
-      <w:bCs/>
       <w:i/>
       <w:iCs/>
-      <w:color w:val="4F81BD"/>
     </w:rPr>
-  </w:style>
-  <w:style w:type="character" w:default="1" w:styleId="DefaultParagraphFont">
-    <w:name w:val="Default Paragraph Font"/>
-    <w:uiPriority w:val="1"/>
-    <w:semiHidden/>
-    <w:unhideWhenUsed/>
-  </w:style>
-  <w:style w:type="table" w:default="1" w:styleId="TableNormal">
-    <w:name w:val="Normal Table"/>
-    <w:uiPriority w:val="99"/>
-    <w:semiHidden/>
-    <w:unhideWhenUsed/>
-    <w:tblPr>
-      <w:tblInd w:w="0" w:type="dxa"/>
-      <w:tblCellMar>
-        <w:top w:w="0" w:type="dxa"/>
-        <w:left w:w="108" w:type="dxa"/>
-        <w:bottom w:w="0" w:type="dxa"/>
-        <w:right w:w="108" w:type="dxa"/>
-      </w:tblCellMar>
-    </w:tblPr>
-  </w:style>
-  <w:style w:type="numbering" w:default="1" w:styleId="NoList">
-    <w:name w:val="No List"/>
-    <w:uiPriority w:val="99"/>
-    <w:semiHidden/>
-    <w:unhideWhenUsed/>
-  </w:style>
-  <w:style w:type="character" w:customStyle="1" w:styleId="Heading1Char">
-    <w:name w:val="Heading 1 Char"/>
-    <w:link w:val="Heading1"/>
-    <w:locked/>
-    <w:rsid w:val="00B42030"/>
-    <w:rPr>
-      <w:rFonts w:ascii="Cambria" w:hAnsi="Cambria" w:cs="Times New Roman"/>
-      <w:b/>
-      <w:bCs/>
-      <w:color w:val="365F91"/>
-      <w:sz w:val="28"/>
-      <w:szCs w:val="28"/>
-    </w:rPr>
-  </w:style>
-  <w:style w:type="character" w:customStyle="1" w:styleId="Heading2Char">
-    <w:name w:val="Heading 2 Char"/>
-    <w:link w:val="Heading2"/>
-    <w:locked/>
-    <w:rsid w:val="00B42030"/>
-    <w:rPr>
-      <w:rFonts w:ascii="Cambria" w:hAnsi="Cambria" w:cs="Times New Roman"/>
-      <w:b/>
-      <w:bCs/>
-      <w:color w:val="4F81BD"/>
-      <w:sz w:val="26"/>
-      <w:szCs w:val="26"/>
-    </w:rPr>
-  </w:style>
-  <w:style w:type="character" w:customStyle="1" w:styleId="Heading3Char">
-    <w:name w:val="Heading 3 Char"/>
-    <w:link w:val="Heading3"/>
-    <w:semiHidden/>
-    <w:locked/>
-    <w:rsid w:val="00B42030"/>
-    <w:rPr>
-      <w:rFonts w:ascii="Cambria" w:hAnsi="Cambria" w:cs="Times New Roman"/>
-      <w:b/>
-      <w:bCs/>
-      <w:color w:val="4F81BD"/>
-    </w:rPr>
-  </w:style>
-  <w:style w:type="character" w:customStyle="1" w:styleId="Heading4Char">
-    <w:name w:val="Heading 4 Char"/>
-    <w:link w:val="Heading4"/>
-    <w:semiHidden/>
-    <w:locked/>
-    <w:rsid w:val="00B42030"/>
-    <w:rPr>
-      <w:rFonts w:ascii="Cambria" w:hAnsi="Cambria" w:cs="Times New Roman"/>
-      <w:b/>
-      <w:bCs/>
-      <w:i/>
-      <w:iCs/>
-      <w:color w:val="4F81BD"/>
-    </w:rPr>
-  </w:style>
-  <w:style w:type="paragraph" w:styleId="Title">
-    <w:name w:val="Title"/>
-    <w:basedOn w:val="Normal"/>
-    <w:next w:val="Normal"/>
-    <w:link w:val="TitleChar"/>
-    <w:qFormat/>
-    <w:rsid w:val="00B42030"/>
-    <w:pPr>
-      <w:pBdr>
-        <w:bottom w:val="single" w:sz="8" w:space="4" w:color="4F81BD"/>
-      </w:pBdr>
-      <w:spacing w:after="300" w:line="240" w:lineRule="auto"/>
-      <w:contextualSpacing/>
-    </w:pPr>
-    <w:rPr>
-      <w:rFonts w:ascii="Cambria" w:eastAsia="Calibri" w:hAnsi="Cambria"/>
-      <w:color w:val="17365D"/>
-      <w:spacing w:val="5"/>
-      <w:kern w:val="28"/>
-      <w:sz w:val="52"/>
-      <w:szCs w:val="52"/>
-    </w:rPr>
-  </w:style>
-  <w:style w:type="character" w:customStyle="1" w:styleId="TitleChar">
-    <w:name w:val="Title Char"/>
-    <w:link w:val="Title"/>
-    <w:locked/>
-    <w:rsid w:val="00B42030"/>
-    <w:rPr>
-      <w:rFonts w:ascii="Cambria" w:hAnsi="Cambria" w:cs="Times New Roman"/>
-      <w:color w:val="17365D"/>
-      <w:spacing w:val="5"/>
-      <w:kern w:val="28"/>
-      <w:sz w:val="52"/>
-      <w:szCs w:val="52"/>
-    </w:rPr>
-  </w:style>
-  <w:style w:type="character" w:styleId="Hyperlink">
-    <w:name w:val="Hyperlink"/>
-    <w:rsid w:val="00D17C88"/>
-    <w:rPr>
-      <w:rFonts w:cs="Times New Roman"/>
-      <w:color w:val="0000FF"/>
-      <w:u w:val="single"/>
-    </w:rPr>
-  </w:style>
-  <w:style w:type="character" w:styleId="FollowedHyperlink">
-    <w:name w:val="FollowedHyperlink"/>
-    <w:semiHidden/>
-    <w:rsid w:val="0038008F"/>
-    <w:rPr>
-      <w:rFonts w:cs="Times New Roman"/>
-      <w:color w:val="800080"/>
-      <w:u w:val="single"/>
-    </w:rPr>
-  </w:style>
-  <w:style w:type="paragraph" w:styleId="ListParagraph">
-    <w:name w:val="List Paragraph"/>
-    <w:basedOn w:val="Normal"/>
-    <w:uiPriority w:val="34"/>
-    <w:qFormat/>
-    <w:rsid w:val="009E4510"/>
-    <w:pPr>
-      <w:ind w:left="720"/>
-      <w:contextualSpacing/>
-    </w:pPr>
-  </w:style>
-  <w:style w:type="paragraph" w:styleId="BalloonText">
-    <w:name w:val="Balloon Text"/>
-    <w:basedOn w:val="Normal"/>
-    <w:link w:val="BalloonTextChar"/>
-    <w:semiHidden/>
-    <w:rsid w:val="00545188"/>
-    <w:pPr>
-      <w:spacing w:after="0" w:line="240" w:lineRule="auto"/>
-    </w:pPr>
-    <w:rPr>
-      <w:rFonts w:ascii="Tahoma" w:hAnsi="Tahoma" w:cs="Tahoma"/>
-      <w:sz w:val="16"/>
-      <w:szCs w:val="16"/>
-    </w:rPr>
-  </w:style>
-  <w:style w:type="character" w:customStyle="1" w:styleId="BalloonTextChar">
-    <w:name w:val="Balloon Text Char"/>
-    <w:link w:val="BalloonText"/>
-    <w:semiHidden/>
-    <w:locked/>
-    <w:rsid w:val="00545188"/>
-    <w:rPr>
-      <w:rFonts w:ascii="Tahoma" w:hAnsi="Tahoma" w:cs="Tahoma"/>
-      <w:sz w:val="16"/>
-      <w:szCs w:val="16"/>
-    </w:rPr>
-  </w:style>
-  <w:style w:type="character" w:styleId="CommentReference">
-    <w:name w:val="annotation reference"/>
-    <w:semiHidden/>
-    <w:rsid w:val="005417E5"/>
-    <w:rPr>
-      <w:sz w:val="16"/>
-      <w:szCs w:val="16"/>
-    </w:rPr>
-  </w:style>
-  <w:style w:type="paragraph" w:styleId="CommentText">
-    <w:name w:val="annotation text"/>
-    <w:basedOn w:val="Normal"/>
-    <w:semiHidden/>
-    <w:rsid w:val="005417E5"/>
-    <w:rPr>
-      <w:sz w:val="20"/>
-      <w:szCs w:val="20"/>
-    </w:rPr>
-  </w:style>
-  <w:style w:type="paragraph" w:styleId="CommentSubject">
-    <w:name w:val="annotation subject"/>
-    <w:basedOn w:val="CommentText"/>
-    <w:next w:val="CommentText"/>
-    <w:semiHidden/>
-    <w:rsid w:val="005417E5"/>
-    <w:rPr>
-      <w:b/>
-      <w:bCs/>
-    </w:rPr>
-  </w:style>
-  <w:style w:type="paragraph" w:styleId="Header">
-    <w:name w:val="header"/>
-    <w:basedOn w:val="Normal"/>
-    <w:link w:val="HeaderChar"/>
-    <w:rsid w:val="00F726CD"/>
-    <w:pPr>
-      <w:tabs>
-        <w:tab w:val="center" w:pos="4680"/>
-        <w:tab w:val="right" w:pos="9360"/>
-      </w:tabs>
-      <w:spacing w:after="0" w:line="240" w:lineRule="auto"/>
-    </w:pPr>
-  </w:style>
-  <w:style w:type="character" w:customStyle="1" w:styleId="HeaderChar">
-    <w:name w:val="Header Char"/>
-    <w:link w:val="Header"/>
-    <w:rsid w:val="00F726CD"/>
-    <w:rPr>
-      <w:rFonts w:eastAsia="Times New Roman"/>
-      <w:sz w:val="22"/>
-      <w:szCs w:val="22"/>
-    </w:rPr>
-  </w:style>
-  <w:style w:type="paragraph" w:styleId="Footer">
-    <w:name w:val="footer"/>
-    <w:basedOn w:val="Normal"/>
-    <w:link w:val="FooterChar"/>
-    <w:uiPriority w:val="99"/>
-    <w:rsid w:val="00F726CD"/>
-    <w:pPr>
-      <w:tabs>
-        <w:tab w:val="center" w:pos="4680"/>
-        <w:tab w:val="right" w:pos="9360"/>
-      </w:tabs>
-      <w:spacing w:after="0" w:line="240" w:lineRule="auto"/>
-    </w:pPr>
-  </w:style>
-  <w:style w:type="character" w:customStyle="1" w:styleId="FooterChar">
-    <w:name w:val="Footer Char"/>
-    <w:link w:val="Footer"/>
-    <w:uiPriority w:val="99"/>
-    <w:rsid w:val="00F726CD"/>
-    <w:rPr>
-      <w:rFonts w:eastAsia="Times New Roman"/>
-      <w:sz w:val="22"/>
-      <w:szCs w:val="22"/>
-    </w:rPr>
-  </w:style>
-  <w:style w:type="character" w:styleId="IntenseEmphasis">
-    <w:name w:val="Intense Emphasis"/>
-    <w:uiPriority w:val="21"/>
-    <w:qFormat/>
-    <w:rsid w:val="008907B9"/>
-    <w:rPr>
-      <w:b/>
-      <w:bCs/>
-      <w:i/>
-      <w:iCs/>
-      <w:color w:val="4F81BD"/>
-    </w:rPr>
-  </w:style>
-  <w:style w:type="paragraph" w:styleId="Revision">
-    <w:name w:val="Revision"/>
-    <w:hidden/>
-    <w:uiPriority w:val="99"/>
-    <w:semiHidden/>
-    <w:rsid w:val="00672317"/>
-    <w:rPr>
-      <w:rFonts w:eastAsia="Times New Roman"/>
-      <w:sz w:val="22"/>
-      <w:szCs w:val="22"/>
-    </w:rPr>
-  </w:style>
-  <w:style w:type="table" w:styleId="TableGrid">
-    <w:name w:val="Table Grid"/>
-    <w:basedOn w:val="TableNormal"/>
-    <w:locked/>
-    <w:rsid w:val="00D245B4"/>
-    <w:tblPr>
-      <w:tblBorders>
-        <w:top w:val="single" w:sz="4" w:space="0" w:color="auto"/>
-        <w:left w:val="single" w:sz="4" w:space="0" w:color="auto"/>
-        <w:bottom w:val="single" w:sz="4" w:space="0" w:color="auto"/>
-        <w:right w:val="single" w:sz="4" w:space="0" w:color="auto"/>
-        <w:insideH w:val="single" w:sz="4" w:space="0" w:color="auto"/>
-        <w:insideV w:val="single" w:sz="4" w:space="0" w:color="auto"/>
-      </w:tblBorders>
-    </w:tblPr>
-  </w:style>
-  <w:style w:type="paragraph" w:styleId="Bibliography">
-    <w:name w:val="Bibliography"/>
-    <w:basedOn w:val="Normal"/>
-    <w:next w:val="Normal"/>
-    <w:uiPriority w:val="37"/>
-    <w:unhideWhenUsed/>
-    <w:rsid w:val="00AB61CF"/>
-    <w:pPr>
-      <w:tabs>
-        <w:tab w:val="left" w:pos="264"/>
-      </w:tabs>
-      <w:spacing w:after="0" w:line="240" w:lineRule="auto"/>
-      <w:ind w:left="264" w:hanging="264"/>
-    </w:pPr>
   </w:style>
 </w:styles>
 </file>
@@ -10698,7 +11301,7 @@
 </file>
 
 <file path=customXml/itemProps1.xml><?xml version="1.0" encoding="utf-8"?>
-<ds:datastoreItem xmlns:ds="http://schemas.openxmlformats.org/officeDocument/2006/customXml" ds:itemID="{4AFA46B3-1F68-4A07-80C0-E6C3B2B79546}">
+<ds:datastoreItem xmlns:ds="http://schemas.openxmlformats.org/officeDocument/2006/customXml" ds:itemID="{E7D0ADDF-DDD3-4E87-AD4F-18CFD30802B4}">
   <ds:schemaRefs>
     <ds:schemaRef ds:uri="http://schemas.openxmlformats.org/officeDocument/2006/bibliography"/>
   </ds:schemaRefs>

</xml_diff>

<commit_message>
Skyline/work/20200228 tutorial refresh 20 1 (#979)
* Skyline: Refresh Targeted Method Editing tutorial
* Skyline: Refresh Targeted Method Refinement tutorial
* Skyline: Refresh Existing and Quantitative Experiments tutorial
- Japanese and Chinese figures in outgoing folders for refreshed tutorials
* Skyline: Move DIA/SWATH tutorials for translation into new "outgoing" folders
- Fix screenshot mode disabling ForceMzml
</commit_message>
<xml_diff>
--- a/pwiz_tools/Skyline/Documentation/Tutorials/Skyline Small Molecule Quantification.docx
+++ b/pwiz_tools/Skyline/Documentation/Tutorials/Skyline Small Molecule Quantification.docx
@@ -1,11 +1,13 @@
 
 <file path=word/document.xml><?xml version="1.0" encoding="utf-8"?>
-<w:document xmlns:wpc="http://schemas.microsoft.com/office/word/2010/wordprocessingCanvas" xmlns:mc="http://schemas.openxmlformats.org/markup-compatibility/2006" xmlns:o="urn:schemas-microsoft-com:office:office" xmlns:r="http://schemas.openxmlformats.org/officeDocument/2006/relationships" xmlns:m="http://schemas.openxmlformats.org/officeDocument/2006/math" xmlns:v="urn:schemas-microsoft-com:vml" xmlns:wp14="http://schemas.microsoft.com/office/word/2010/wordprocessingDrawing" xmlns:wp="http://schemas.openxmlformats.org/drawingml/2006/wordprocessingDrawing" xmlns:w10="urn:schemas-microsoft-com:office:word" xmlns:w="http://schemas.openxmlformats.org/wordprocessingml/2006/main" xmlns:w14="http://schemas.microsoft.com/office/word/2010/wordml" xmlns:wpg="http://schemas.microsoft.com/office/word/2010/wordprocessingGroup" xmlns:wpi="http://schemas.microsoft.com/office/word/2010/wordprocessingInk" xmlns:wne="http://schemas.microsoft.com/office/word/2006/wordml" xmlns:wps="http://schemas.microsoft.com/office/word/2010/wordprocessingShape" mc:Ignorable="w14 wp14">
+<w:document xmlns:wpc="http://schemas.microsoft.com/office/word/2010/wordprocessingCanvas" xmlns:cx="http://schemas.microsoft.com/office/drawing/2014/chartex" xmlns:cx1="http://schemas.microsoft.com/office/drawing/2015/9/8/chartex" xmlns:cx2="http://schemas.microsoft.com/office/drawing/2015/10/21/chartex" xmlns:cx3="http://schemas.microsoft.com/office/drawing/2016/5/9/chartex" xmlns:cx4="http://schemas.microsoft.com/office/drawing/2016/5/10/chartex" xmlns:cx5="http://schemas.microsoft.com/office/drawing/2016/5/11/chartex" xmlns:cx6="http://schemas.microsoft.com/office/drawing/2016/5/12/chartex" xmlns:cx7="http://schemas.microsoft.com/office/drawing/2016/5/13/chartex" xmlns:cx8="http://schemas.microsoft.com/office/drawing/2016/5/14/chartex" xmlns:mc="http://schemas.openxmlformats.org/markup-compatibility/2006" xmlns:aink="http://schemas.microsoft.com/office/drawing/2016/ink" xmlns:am3d="http://schemas.microsoft.com/office/drawing/2017/model3d" xmlns:o="urn:schemas-microsoft-com:office:office" xmlns:r="http://schemas.openxmlformats.org/officeDocument/2006/relationships" xmlns:m="http://schemas.openxmlformats.org/officeDocument/2006/math" xmlns:v="urn:schemas-microsoft-com:vml" xmlns:wp14="http://schemas.microsoft.com/office/word/2010/wordprocessingDrawing" xmlns:wp="http://schemas.openxmlformats.org/drawingml/2006/wordprocessingDrawing" xmlns:w10="urn:schemas-microsoft-com:office:word" xmlns:w="http://schemas.openxmlformats.org/wordprocessingml/2006/main" xmlns:w14="http://schemas.microsoft.com/office/word/2010/wordml" xmlns:w15="http://schemas.microsoft.com/office/word/2012/wordml" xmlns:w16cid="http://schemas.microsoft.com/office/word/2016/wordml/cid" xmlns:w16se="http://schemas.microsoft.com/office/word/2015/wordml/symex" xmlns:wpg="http://schemas.microsoft.com/office/word/2010/wordprocessingGroup" xmlns:wpi="http://schemas.microsoft.com/office/word/2010/wordprocessingInk" xmlns:wne="http://schemas.microsoft.com/office/word/2006/wordml" xmlns:wps="http://schemas.microsoft.com/office/word/2010/wordprocessingShape" mc:Ignorable="w14 w15 w16se w16cid wp14">
   <w:body>
     <w:p>
       <w:pPr>
         <w:pStyle w:val="Title"/>
       </w:pPr>
+      <w:bookmarkStart w:id="0" w:name="_GoBack"/>
+      <w:bookmarkEnd w:id="0"/>
       <w:r>
         <w:t xml:space="preserve">Skyline </w:t>
       </w:r>
@@ -42,39 +44,42 @@
         <w:t xml:space="preserve">Originally developed for proteomics use, Skyline has been extended to work with </w:t>
       </w:r>
       <w:r>
-        <w:t>non-</w:t>
+        <w:t xml:space="preserve">non-proteomic </w:t>
+      </w:r>
+      <w:r>
+        <w:t>molecules</w:t>
+      </w:r>
+      <w:r>
+        <w:t xml:space="preserve">. </w:t>
+      </w:r>
+      <w:r>
+        <w:t xml:space="preserve"> </w:t>
+      </w:r>
+      <w:r>
+        <w:t>This tutorial explores</w:t>
+      </w:r>
+      <w:r>
+        <w:t xml:space="preserve"> a relatively straightforward example of</w:t>
+      </w:r>
+      <w:r>
+        <w:t xml:space="preserve"> using Skyline for targeted </w:t>
+      </w:r>
+      <w:r>
+        <w:t>quantification</w:t>
+      </w:r>
+      <w:r>
+        <w:t xml:space="preserve"> of </w:t>
+      </w:r>
+      <w:r>
+        <w:t xml:space="preserve">a single small molecule using an external calibration curve and </w:t>
       </w:r>
       <w:proofErr w:type="gramStart"/>
       <w:r>
-        <w:t xml:space="preserve">proteomic </w:t>
-      </w:r>
-      <w:r>
-        <w:t xml:space="preserve"> molecules</w:t>
+        <w:t>stable-isotope</w:t>
       </w:r>
       <w:proofErr w:type="gramEnd"/>
       <w:r>
-        <w:t xml:space="preserve">. </w:t>
-      </w:r>
-      <w:r>
-        <w:t xml:space="preserve"> </w:t>
-      </w:r>
-      <w:r>
-        <w:t>This tutorial explores</w:t>
-      </w:r>
-      <w:r>
-        <w:t xml:space="preserve"> a relatively straightforward example of</w:t>
-      </w:r>
-      <w:r>
-        <w:t xml:space="preserve"> using Skyline for targeted </w:t>
-      </w:r>
-      <w:r>
-        <w:t>quantification</w:t>
-      </w:r>
-      <w:r>
-        <w:t xml:space="preserve"> of </w:t>
-      </w:r>
-      <w:r>
-        <w:t>a single small molecule using an external calibration curve and stable-isotope labeled internal standard</w:t>
+        <w:t xml:space="preserve"> labeled internal standard</w:t>
       </w:r>
       <w:r>
         <w:t xml:space="preserve">.  </w:t>
@@ -172,7 +177,7 @@
       <w:r>
         <w:t xml:space="preserve">You may also wish to view the first half of Skyline webinar 16, on which this tutorial is based: </w:t>
       </w:r>
-      <w:hyperlink r:id="rId9" w:history="1">
+      <w:hyperlink r:id="rId8" w:history="1">
         <w:r>
           <w:rPr>
             <w:rStyle w:val="Hyperlink"/>
@@ -395,10 +400,18 @@
           <w:noProof/>
         </w:rPr>
         <w:drawing>
-          <wp:inline distT="0" distB="0" distL="0" distR="0" wp14:anchorId="59C1E937" wp14:editId="729E1704">
-            <wp:extent cx="4389120" cy="3279179"/>
-            <wp:effectExtent l="0" t="0" r="0" b="0"/>
-            <wp:docPr id="10" name="Picture 10"/>
+          <wp:anchor distT="0" distB="0" distL="114300" distR="114300" simplePos="0" relativeHeight="251658240" behindDoc="0" locked="0" layoutInCell="1" allowOverlap="1" wp14:anchorId="77686B73" wp14:editId="4ABA210F">
+            <wp:simplePos x="0" y="0"/>
+            <wp:positionH relativeFrom="column">
+              <wp:posOffset>1379855</wp:posOffset>
+            </wp:positionH>
+            <wp:positionV relativeFrom="paragraph">
+              <wp:posOffset>333277</wp:posOffset>
+            </wp:positionV>
+            <wp:extent cx="942975" cy="942975"/>
+            <wp:effectExtent l="0" t="0" r="9525" b="9525"/>
+            <wp:wrapNone/>
+            <wp:docPr id="9" name="Picture 9"/>
             <wp:cNvGraphicFramePr>
               <a:graphicFrameLocks xmlns:a="http://schemas.openxmlformats.org/drawingml/2006/main" noChangeAspect="1"/>
             </wp:cNvGraphicFramePr>
@@ -406,7 +419,59 @@
               <a:graphicData uri="http://schemas.openxmlformats.org/drawingml/2006/picture">
                 <pic:pic xmlns:pic="http://schemas.openxmlformats.org/drawingml/2006/picture">
                   <pic:nvPicPr>
-                    <pic:cNvPr id="0" name=""/>
+                    <pic:cNvPr id="1" name=""/>
+                    <pic:cNvPicPr/>
+                  </pic:nvPicPr>
+                  <pic:blipFill>
+                    <a:blip r:embed="rId9">
+                      <a:extLst>
+                        <a:ext uri="{28A0092B-C50C-407E-A947-70E740481C1C}">
+                          <a14:useLocalDpi xmlns:a14="http://schemas.microsoft.com/office/drawing/2010/main" val="0"/>
+                        </a:ext>
+                      </a:extLst>
+                    </a:blip>
+                    <a:stretch>
+                      <a:fillRect/>
+                    </a:stretch>
+                  </pic:blipFill>
+                  <pic:spPr>
+                    <a:xfrm>
+                      <a:off x="0" y="0"/>
+                      <a:ext cx="942975" cy="942975"/>
+                    </a:xfrm>
+                    <a:prstGeom prst="rect">
+                      <a:avLst/>
+                    </a:prstGeom>
+                  </pic:spPr>
+                </pic:pic>
+              </a:graphicData>
+            </a:graphic>
+            <wp14:sizeRelH relativeFrom="margin">
+              <wp14:pctWidth>0</wp14:pctWidth>
+            </wp14:sizeRelH>
+            <wp14:sizeRelV relativeFrom="margin">
+              <wp14:pctHeight>0</wp14:pctHeight>
+            </wp14:sizeRelV>
+          </wp:anchor>
+        </w:drawing>
+      </w:r>
+      <w:r>
+        <w:rPr>
+          <w:noProof/>
+        </w:rPr>
+        <w:drawing>
+          <wp:inline distT="0" distB="0" distL="0" distR="0" wp14:anchorId="6C370091" wp14:editId="6AC8C6CC">
+            <wp:extent cx="4394942" cy="3283528"/>
+            <wp:effectExtent l="0" t="0" r="5715" b="0"/>
+            <wp:docPr id="3" name="Picture 3"/>
+            <wp:cNvGraphicFramePr>
+              <a:graphicFrameLocks xmlns:a="http://schemas.openxmlformats.org/drawingml/2006/main" noChangeAspect="1"/>
+            </wp:cNvGraphicFramePr>
+            <a:graphic xmlns:a="http://schemas.openxmlformats.org/drawingml/2006/main">
+              <a:graphicData uri="http://schemas.openxmlformats.org/drawingml/2006/picture">
+                <pic:pic xmlns:pic="http://schemas.openxmlformats.org/drawingml/2006/picture">
+                  <pic:nvPicPr>
+                    <pic:cNvPr id="1" name=""/>
                     <pic:cNvPicPr/>
                   </pic:nvPicPr>
                   <pic:blipFill>
@@ -418,7 +483,7 @@
                   <pic:spPr>
                     <a:xfrm>
                       <a:off x="0" y="0"/>
-                      <a:ext cx="4399946" cy="3287267"/>
+                      <a:ext cx="4429638" cy="3309450"/>
                     </a:xfrm>
                     <a:prstGeom prst="rect">
                       <a:avLst/>
@@ -462,10 +527,18 @@
           <w:noProof/>
         </w:rPr>
         <w:drawing>
-          <wp:inline distT="0" distB="0" distL="0" distR="0" wp14:anchorId="0DB82820" wp14:editId="1AE9606F">
-            <wp:extent cx="6515523" cy="3331596"/>
-            <wp:effectExtent l="0" t="0" r="0" b="2540"/>
-            <wp:docPr id="14" name="Picture 14"/>
+          <wp:anchor distT="0" distB="0" distL="114300" distR="114300" simplePos="0" relativeHeight="251663360" behindDoc="0" locked="0" layoutInCell="1" allowOverlap="1" wp14:anchorId="6C1F2B7C" wp14:editId="50C44798">
+            <wp:simplePos x="0" y="0"/>
+            <wp:positionH relativeFrom="column">
+              <wp:posOffset>1423817</wp:posOffset>
+            </wp:positionH>
+            <wp:positionV relativeFrom="paragraph">
+              <wp:posOffset>391160</wp:posOffset>
+            </wp:positionV>
+            <wp:extent cx="949569" cy="949569"/>
+            <wp:effectExtent l="0" t="0" r="3175" b="3175"/>
+            <wp:wrapNone/>
+            <wp:docPr id="31" name="Picture 31"/>
             <wp:cNvGraphicFramePr>
               <a:graphicFrameLocks xmlns:a="http://schemas.openxmlformats.org/drawingml/2006/main" noChangeAspect="1"/>
             </wp:cNvGraphicFramePr>
@@ -473,10 +546,120 @@
               <a:graphicData uri="http://schemas.openxmlformats.org/drawingml/2006/picture">
                 <pic:pic xmlns:pic="http://schemas.openxmlformats.org/drawingml/2006/picture">
                   <pic:nvPicPr>
-                    <pic:cNvPr id="0" name="Picture 1"/>
-                    <pic:cNvPicPr>
-                      <a:picLocks noChangeAspect="1" noChangeArrowheads="1"/>
-                    </pic:cNvPicPr>
+                    <pic:cNvPr id="1" name=""/>
+                    <pic:cNvPicPr/>
+                  </pic:nvPicPr>
+                  <pic:blipFill>
+                    <a:blip r:embed="rId9">
+                      <a:extLst>
+                        <a:ext uri="{28A0092B-C50C-407E-A947-70E740481C1C}">
+                          <a14:useLocalDpi xmlns:a14="http://schemas.microsoft.com/office/drawing/2010/main" val="0"/>
+                        </a:ext>
+                      </a:extLst>
+                    </a:blip>
+                    <a:stretch>
+                      <a:fillRect/>
+                    </a:stretch>
+                  </pic:blipFill>
+                  <pic:spPr>
+                    <a:xfrm>
+                      <a:off x="0" y="0"/>
+                      <a:ext cx="949569" cy="949569"/>
+                    </a:xfrm>
+                    <a:prstGeom prst="rect">
+                      <a:avLst/>
+                    </a:prstGeom>
+                  </pic:spPr>
+                </pic:pic>
+              </a:graphicData>
+            </a:graphic>
+            <wp14:sizeRelH relativeFrom="margin">
+              <wp14:pctWidth>0</wp14:pctWidth>
+            </wp14:sizeRelH>
+            <wp14:sizeRelV relativeFrom="margin">
+              <wp14:pctHeight>0</wp14:pctHeight>
+            </wp14:sizeRelV>
+          </wp:anchor>
+        </w:drawing>
+      </w:r>
+      <w:r>
+        <w:rPr>
+          <w:noProof/>
+        </w:rPr>
+        <w:drawing>
+          <wp:anchor distT="0" distB="0" distL="114300" distR="114300" simplePos="0" relativeHeight="251660288" behindDoc="0" locked="0" layoutInCell="1" allowOverlap="1" wp14:anchorId="4F5A2624" wp14:editId="65EA029A">
+            <wp:simplePos x="0" y="0"/>
+            <wp:positionH relativeFrom="column">
+              <wp:posOffset>1422461</wp:posOffset>
+            </wp:positionH>
+            <wp:positionV relativeFrom="paragraph">
+              <wp:posOffset>388106</wp:posOffset>
+            </wp:positionV>
+            <wp:extent cx="943583" cy="943583"/>
+            <wp:effectExtent l="0" t="0" r="9525" b="9525"/>
+            <wp:wrapNone/>
+            <wp:docPr id="27" name="Picture 27"/>
+            <wp:cNvGraphicFramePr>
+              <a:graphicFrameLocks xmlns:a="http://schemas.openxmlformats.org/drawingml/2006/main" noChangeAspect="1"/>
+            </wp:cNvGraphicFramePr>
+            <a:graphic xmlns:a="http://schemas.openxmlformats.org/drawingml/2006/main">
+              <a:graphicData uri="http://schemas.openxmlformats.org/drawingml/2006/picture">
+                <pic:pic xmlns:pic="http://schemas.openxmlformats.org/drawingml/2006/picture">
+                  <pic:nvPicPr>
+                    <pic:cNvPr id="1" name=""/>
+                    <pic:cNvPicPr/>
+                  </pic:nvPicPr>
+                  <pic:blipFill>
+                    <a:blip r:embed="rId9">
+                      <a:extLst>
+                        <a:ext uri="{28A0092B-C50C-407E-A947-70E740481C1C}">
+                          <a14:useLocalDpi xmlns:a14="http://schemas.microsoft.com/office/drawing/2010/main" val="0"/>
+                        </a:ext>
+                      </a:extLst>
+                    </a:blip>
+                    <a:stretch>
+                      <a:fillRect/>
+                    </a:stretch>
+                  </pic:blipFill>
+                  <pic:spPr>
+                    <a:xfrm>
+                      <a:off x="0" y="0"/>
+                      <a:ext cx="943583" cy="943583"/>
+                    </a:xfrm>
+                    <a:prstGeom prst="rect">
+                      <a:avLst/>
+                    </a:prstGeom>
+                  </pic:spPr>
+                </pic:pic>
+              </a:graphicData>
+            </a:graphic>
+            <wp14:sizeRelH relativeFrom="margin">
+              <wp14:pctWidth>0</wp14:pctWidth>
+            </wp14:sizeRelH>
+            <wp14:sizeRelV relativeFrom="margin">
+              <wp14:pctHeight>0</wp14:pctHeight>
+            </wp14:sizeRelV>
+          </wp:anchor>
+        </w:drawing>
+      </w:r>
+      <w:r>
+        <w:rPr>
+          <w:noProof/>
+        </w:rPr>
+        <w:drawing>
+          <wp:inline distT="0" distB="0" distL="0" distR="0" wp14:anchorId="1F76A86C" wp14:editId="1FE7911E">
+            <wp:extent cx="6634691" cy="3332018"/>
+            <wp:effectExtent l="0" t="0" r="0" b="1905"/>
+            <wp:docPr id="7" name="Picture 7" descr="A screenshot of a social media post&#10;&#10;Description automatically generated"/>
+            <wp:cNvGraphicFramePr>
+              <a:graphicFrameLocks xmlns:a="http://schemas.openxmlformats.org/drawingml/2006/main" noChangeAspect="1"/>
+            </wp:cNvGraphicFramePr>
+            <a:graphic xmlns:a="http://schemas.openxmlformats.org/drawingml/2006/main">
+              <a:graphicData uri="http://schemas.openxmlformats.org/drawingml/2006/picture">
+                <pic:pic xmlns:pic="http://schemas.openxmlformats.org/drawingml/2006/picture">
+                  <pic:nvPicPr>
+                    <pic:cNvPr id="8" name="SmMolCEOpt P4.png"/>
+                    <pic:cNvPicPr/>
                   </pic:nvPicPr>
                   <pic:blipFill>
                     <a:blip r:embed="rId11">
@@ -486,23 +669,18 @@
                         </a:ext>
                       </a:extLst>
                     </a:blip>
-                    <a:srcRect/>
                     <a:stretch>
                       <a:fillRect/>
                     </a:stretch>
                   </pic:blipFill>
-                  <pic:spPr bwMode="auto">
+                  <pic:spPr>
                     <a:xfrm>
                       <a:off x="0" y="0"/>
-                      <a:ext cx="6512734" cy="3330170"/>
+                      <a:ext cx="6665787" cy="3347635"/>
                     </a:xfrm>
                     <a:prstGeom prst="rect">
                       <a:avLst/>
                     </a:prstGeom>
-                    <a:noFill/>
-                    <a:ln>
-                      <a:noFill/>
-                    </a:ln>
                   </pic:spPr>
                 </pic:pic>
               </a:graphicData>
@@ -528,16 +706,25 @@
         <w:spacing w:after="0" w:line="240" w:lineRule="auto"/>
       </w:pPr>
     </w:p>
+    <w:p/>
     <w:p>
       <w:r>
         <w:rPr>
           <w:noProof/>
         </w:rPr>
         <w:drawing>
-          <wp:inline distT="0" distB="0" distL="0" distR="0" wp14:anchorId="1F3F6145" wp14:editId="438116B2">
-            <wp:extent cx="4913906" cy="3671253"/>
-            <wp:effectExtent l="0" t="0" r="1270" b="5715"/>
-            <wp:docPr id="15" name="Picture 15"/>
+          <wp:anchor distT="0" distB="0" distL="114300" distR="114300" simplePos="0" relativeHeight="251662336" behindDoc="0" locked="0" layoutInCell="1" allowOverlap="1" wp14:anchorId="2423F24C" wp14:editId="1353936B">
+            <wp:simplePos x="0" y="0"/>
+            <wp:positionH relativeFrom="column">
+              <wp:posOffset>1534160</wp:posOffset>
+            </wp:positionH>
+            <wp:positionV relativeFrom="paragraph">
+              <wp:posOffset>372980</wp:posOffset>
+            </wp:positionV>
+            <wp:extent cx="1055530" cy="1055530"/>
+            <wp:effectExtent l="0" t="0" r="0" b="0"/>
+            <wp:wrapNone/>
+            <wp:docPr id="28" name="Picture 28"/>
             <wp:cNvGraphicFramePr>
               <a:graphicFrameLocks xmlns:a="http://schemas.openxmlformats.org/drawingml/2006/main" noChangeAspect="1"/>
             </wp:cNvGraphicFramePr>
@@ -545,7 +732,59 @@
               <a:graphicData uri="http://schemas.openxmlformats.org/drawingml/2006/picture">
                 <pic:pic xmlns:pic="http://schemas.openxmlformats.org/drawingml/2006/picture">
                   <pic:nvPicPr>
-                    <pic:cNvPr id="0" name=""/>
+                    <pic:cNvPr id="1" name=""/>
+                    <pic:cNvPicPr/>
+                  </pic:nvPicPr>
+                  <pic:blipFill>
+                    <a:blip r:embed="rId9">
+                      <a:extLst>
+                        <a:ext uri="{28A0092B-C50C-407E-A947-70E740481C1C}">
+                          <a14:useLocalDpi xmlns:a14="http://schemas.microsoft.com/office/drawing/2010/main" val="0"/>
+                        </a:ext>
+                      </a:extLst>
+                    </a:blip>
+                    <a:stretch>
+                      <a:fillRect/>
+                    </a:stretch>
+                  </pic:blipFill>
+                  <pic:spPr>
+                    <a:xfrm>
+                      <a:off x="0" y="0"/>
+                      <a:ext cx="1055530" cy="1055530"/>
+                    </a:xfrm>
+                    <a:prstGeom prst="rect">
+                      <a:avLst/>
+                    </a:prstGeom>
+                  </pic:spPr>
+                </pic:pic>
+              </a:graphicData>
+            </a:graphic>
+            <wp14:sizeRelH relativeFrom="margin">
+              <wp14:pctWidth>0</wp14:pctWidth>
+            </wp14:sizeRelH>
+            <wp14:sizeRelV relativeFrom="margin">
+              <wp14:pctHeight>0</wp14:pctHeight>
+            </wp14:sizeRelV>
+          </wp:anchor>
+        </w:drawing>
+      </w:r>
+      <w:r>
+        <w:rPr>
+          <w:noProof/>
+        </w:rPr>
+        <w:drawing>
+          <wp:inline distT="0" distB="0" distL="0" distR="0" wp14:anchorId="2ED4BDD2" wp14:editId="0E81F2F5">
+            <wp:extent cx="4913630" cy="3671048"/>
+            <wp:effectExtent l="0" t="0" r="1270" b="5715"/>
+            <wp:docPr id="11" name="Picture 11"/>
+            <wp:cNvGraphicFramePr>
+              <a:graphicFrameLocks xmlns:a="http://schemas.openxmlformats.org/drawingml/2006/main" noChangeAspect="1"/>
+            </wp:cNvGraphicFramePr>
+            <a:graphic xmlns:a="http://schemas.openxmlformats.org/drawingml/2006/main">
+              <a:graphicData uri="http://schemas.openxmlformats.org/drawingml/2006/picture">
+                <pic:pic xmlns:pic="http://schemas.openxmlformats.org/drawingml/2006/picture">
+                  <pic:nvPicPr>
+                    <pic:cNvPr id="1" name=""/>
                     <pic:cNvPicPr/>
                   </pic:nvPicPr>
                   <pic:blipFill>
@@ -557,7 +796,7 @@
                   <pic:spPr>
                     <a:xfrm>
                       <a:off x="0" y="0"/>
-                      <a:ext cx="4923741" cy="3678601"/>
+                      <a:ext cx="4963162" cy="3708054"/>
                     </a:xfrm>
                     <a:prstGeom prst="rect">
                       <a:avLst/>
@@ -584,28 +823,105 @@
     </w:p>
     <w:p>
       <w:pPr>
+        <w:spacing w:after="120"/>
+      </w:pPr>
+      <w:r>
+        <w:t xml:space="preserve">If you have been using Skyline prior to starting this tutorial, it’s a good idea to revert Skyline to its default settings. To do so: </w:t>
+      </w:r>
+    </w:p>
+    <w:p>
+      <w:pPr>
+        <w:pStyle w:val="ListParagraph"/>
+        <w:numPr>
+          <w:ilvl w:val="0"/>
+          <w:numId w:val="17"/>
+        </w:numPr>
+        <w:spacing w:after="120" w:line="259" w:lineRule="auto"/>
+      </w:pPr>
+      <w:r>
+        <w:rPr>
+          <w:bCs/>
+        </w:rPr>
+        <w:t xml:space="preserve">From the </w:t>
+      </w:r>
+      <w:r>
+        <w:rPr>
+          <w:b/>
+        </w:rPr>
+        <w:t>Settings</w:t>
+      </w:r>
+      <w:r>
+        <w:rPr>
+          <w:bCs/>
+        </w:rPr>
+        <w:t xml:space="preserve"> menu, click </w:t>
+      </w:r>
+      <w:r>
+        <w:rPr>
+          <w:b/>
+        </w:rPr>
+        <w:t xml:space="preserve">Default. </w:t>
+      </w:r>
+    </w:p>
+    <w:p>
+      <w:pPr>
+        <w:pStyle w:val="ListParagraph"/>
+        <w:numPr>
+          <w:ilvl w:val="0"/>
+          <w:numId w:val="17"/>
+        </w:numPr>
+        <w:spacing w:after="120" w:line="259" w:lineRule="auto"/>
+      </w:pPr>
+      <w:r>
+        <w:t xml:space="preserve">Click </w:t>
+      </w:r>
+      <w:r>
+        <w:rPr>
+          <w:b/>
+          <w:bCs/>
+        </w:rPr>
+        <w:t xml:space="preserve">No </w:t>
+      </w:r>
+      <w:r>
+        <w:t>on the form to save current settings</w:t>
+      </w:r>
+    </w:p>
+    <w:p>
+      <w:pPr>
+        <w:spacing w:after="120"/>
+      </w:pPr>
+      <w:r>
+        <w:t xml:space="preserve">The settings in this instance of Skyline have now been reset to the default. </w:t>
+      </w:r>
+    </w:p>
+    <w:p/>
+    <w:p>
+      <w:pPr>
         <w:pStyle w:val="Heading2"/>
       </w:pPr>
       <w:r>
+        <w:t>Experimental Layout</w:t>
+      </w:r>
+    </w:p>
+    <w:p>
+      <w:pPr>
+        <w:keepNext/>
+      </w:pPr>
+      <w:r>
+        <w:br/>
+      </w:r>
+      <w:r>
+        <w:t>This experiment was designed according to the FDA Guidance on Bioanalytical Method Validation, and as such</w:t>
+      </w:r>
+      <w:r>
+        <w:t xml:space="preserve"> contains much more than just the study samples. </w:t>
+      </w:r>
+      <w:r>
+        <w:t xml:space="preserve"> A full description of the plate layout and run order typically utilized for such a study has been published </w:t>
+      </w:r>
+      <w:r>
         <w:lastRenderedPageBreak/>
-        <w:t>Experimental Layout</w:t>
-      </w:r>
-    </w:p>
-    <w:p>
-      <w:pPr>
-        <w:keepNext/>
-      </w:pPr>
-      <w:r>
-        <w:br/>
-      </w:r>
-      <w:r>
-        <w:t>This experiment was designed according to the FDA Guidance on Bioanalytical Method Validation, and as such</w:t>
-      </w:r>
-      <w:r>
-        <w:t xml:space="preserve"> contains much more than just the study samples. </w:t>
-      </w:r>
-      <w:r>
-        <w:t xml:space="preserve"> A full description of the plate layout and run order typically utilized for such a study has been published (</w:t>
+        <w:t>(</w:t>
       </w:r>
       <w:hyperlink r:id="rId13" w:history="1">
         <w:r>
@@ -714,7 +1030,15 @@
         <w:keepNext/>
       </w:pPr>
       <w:r>
-        <w:t>QC samples are “known unknowns”. These are quality control samples which we will treat as unknowns in our study. In actuality, we know what the results should be and thus they can be used to check the accuracy of our measurements.</w:t>
+        <w:t xml:space="preserve">QC samples are “known unknowns”. These are quality control samples which we will treat as unknowns in our study. </w:t>
+      </w:r>
+      <w:proofErr w:type="gramStart"/>
+      <w:r>
+        <w:t>In actuality, we</w:t>
+      </w:r>
+      <w:proofErr w:type="gramEnd"/>
+      <w:r>
+        <w:t xml:space="preserve"> know what the results should be and thus they can be used to check the accuracy of our measurements.</w:t>
       </w:r>
       <w:r>
         <w:t xml:space="preserve">  </w:t>
@@ -1088,10 +1412,10 @@
           <w:noProof/>
         </w:rPr>
         <w:drawing>
-          <wp:inline distT="0" distB="0" distL="0" distR="0" wp14:anchorId="65FF415A" wp14:editId="67B146EA">
-            <wp:extent cx="5943600" cy="2552065"/>
-            <wp:effectExtent l="0" t="0" r="0" b="635"/>
-            <wp:docPr id="21" name="Picture 21"/>
+          <wp:inline distT="0" distB="0" distL="0" distR="0" wp14:anchorId="45573CB3" wp14:editId="0B0F922D">
+            <wp:extent cx="5943600" cy="2348230"/>
+            <wp:effectExtent l="0" t="0" r="0" b="0"/>
+            <wp:docPr id="2" name="Picture 2"/>
             <wp:cNvGraphicFramePr>
               <a:graphicFrameLocks xmlns:a="http://schemas.openxmlformats.org/drawingml/2006/main" noChangeAspect="1"/>
             </wp:cNvGraphicFramePr>
@@ -1099,7 +1423,7 @@
               <a:graphicData uri="http://schemas.openxmlformats.org/drawingml/2006/picture">
                 <pic:pic xmlns:pic="http://schemas.openxmlformats.org/drawingml/2006/picture">
                   <pic:nvPicPr>
-                    <pic:cNvPr id="0" name=""/>
+                    <pic:cNvPr id="1" name=""/>
                     <pic:cNvPicPr/>
                   </pic:nvPicPr>
                   <pic:blipFill>
@@ -1111,7 +1435,7 @@
                   <pic:spPr>
                     <a:xfrm>
                       <a:off x="0" y="0"/>
-                      <a:ext cx="5943600" cy="2552065"/>
+                      <a:ext cx="5943600" cy="2348230"/>
                     </a:xfrm>
                     <a:prstGeom prst="rect">
                       <a:avLst/>
@@ -1135,7 +1459,15 @@
         <w:t>external source</w:t>
       </w:r>
       <w:r>
-        <w:t>, but in this case we have a small enough transition list that we can enter it by hand.</w:t>
+        <w:t xml:space="preserve">, but in this </w:t>
+      </w:r>
+      <w:proofErr w:type="gramStart"/>
+      <w:r>
+        <w:t>case</w:t>
+      </w:r>
+      <w:proofErr w:type="gramEnd"/>
+      <w:r>
+        <w:t xml:space="preserve"> we have a small enough transition list that we can enter it by hand.</w:t>
       </w:r>
     </w:p>
     <w:p>
@@ -1322,10 +1654,10 @@
           <w:noProof/>
         </w:rPr>
         <w:drawing>
-          <wp:inline distT="0" distB="0" distL="0" distR="0" wp14:anchorId="16006E9E" wp14:editId="72ABBD0F">
-            <wp:extent cx="5943600" cy="2552065"/>
-            <wp:effectExtent l="0" t="0" r="0" b="635"/>
-            <wp:docPr id="24" name="Picture 24"/>
+          <wp:inline distT="0" distB="0" distL="0" distR="0" wp14:anchorId="3460AB0B" wp14:editId="2D7DBDE7">
+            <wp:extent cx="5943600" cy="2783840"/>
+            <wp:effectExtent l="0" t="0" r="0" b="0"/>
+            <wp:docPr id="8" name="Picture 8"/>
             <wp:cNvGraphicFramePr>
               <a:graphicFrameLocks xmlns:a="http://schemas.openxmlformats.org/drawingml/2006/main" noChangeAspect="1"/>
             </wp:cNvGraphicFramePr>
@@ -1333,7 +1665,7 @@
               <a:graphicData uri="http://schemas.openxmlformats.org/drawingml/2006/picture">
                 <pic:pic xmlns:pic="http://schemas.openxmlformats.org/drawingml/2006/picture">
                   <pic:nvPicPr>
-                    <pic:cNvPr id="0" name=""/>
+                    <pic:cNvPr id="1" name=""/>
                     <pic:cNvPicPr/>
                   </pic:nvPicPr>
                   <pic:blipFill>
@@ -1345,7 +1677,7 @@
                   <pic:spPr>
                     <a:xfrm>
                       <a:off x="0" y="0"/>
-                      <a:ext cx="5943600" cy="2552065"/>
+                      <a:ext cx="5943600" cy="2783840"/>
                     </a:xfrm>
                     <a:prstGeom prst="rect">
                       <a:avLst/>
@@ -1371,6 +1703,13 @@
       </w:r>
     </w:p>
     <w:p>
+      <w:pPr>
+        <w:pStyle w:val="ListParagraph"/>
+        <w:numPr>
+          <w:ilvl w:val="0"/>
+          <w:numId w:val="2"/>
+        </w:numPr>
+      </w:pPr>
       <w:r>
         <w:t>E</w:t>
       </w:r>
@@ -1416,12 +1755,21 @@
           <w:highlight w:val="white"/>
         </w:rPr>
       </w:pPr>
+      <w:proofErr w:type="gramStart"/>
       <w:r>
         <w:rPr>
           <w:rFonts w:ascii="Courier New" w:eastAsia="Calibri" w:hAnsi="Courier New" w:cs="Courier New"/>
           <w:highlight w:val="white"/>
         </w:rPr>
-        <w:t>DrugX,Drug,light,283.04,1,129.96,1,26,16,2</w:t>
+        <w:t>DrugX,Drug</w:t>
+      </w:r>
+      <w:proofErr w:type="gramEnd"/>
+      <w:r>
+        <w:rPr>
+          <w:rFonts w:ascii="Courier New" w:eastAsia="Calibri" w:hAnsi="Courier New" w:cs="Courier New"/>
+          <w:highlight w:val="white"/>
+        </w:rPr>
+        <w:t>,light,283.04,1,129.96,1,26,16,2</w:t>
       </w:r>
       <w:r>
         <w:rPr>
@@ -1502,10 +1850,10 @@
           <w:noProof/>
         </w:rPr>
         <w:drawing>
-          <wp:inline distT="0" distB="0" distL="0" distR="0" wp14:anchorId="45446A17" wp14:editId="3C9F4515">
-            <wp:extent cx="5943600" cy="1728470"/>
-            <wp:effectExtent l="0" t="0" r="0" b="5080"/>
-            <wp:docPr id="29" name="Picture 29"/>
+          <wp:inline distT="0" distB="0" distL="0" distR="0" wp14:anchorId="65D212ED" wp14:editId="5BA4A74E">
+            <wp:extent cx="5943600" cy="2007235"/>
+            <wp:effectExtent l="0" t="0" r="0" b="0"/>
+            <wp:docPr id="6" name="Picture 6"/>
             <wp:cNvGraphicFramePr>
               <a:graphicFrameLocks xmlns:a="http://schemas.openxmlformats.org/drawingml/2006/main" noChangeAspect="1"/>
             </wp:cNvGraphicFramePr>
@@ -1513,7 +1861,7 @@
               <a:graphicData uri="http://schemas.openxmlformats.org/drawingml/2006/picture">
                 <pic:pic xmlns:pic="http://schemas.openxmlformats.org/drawingml/2006/picture">
                   <pic:nvPicPr>
-                    <pic:cNvPr id="0" name=""/>
+                    <pic:cNvPr id="1" name=""/>
                     <pic:cNvPicPr/>
                   </pic:nvPicPr>
                   <pic:blipFill>
@@ -1525,7 +1873,7 @@
                   <pic:spPr>
                     <a:xfrm>
                       <a:off x="0" y="0"/>
-                      <a:ext cx="5943600" cy="1728470"/>
+                      <a:ext cx="5943600" cy="2007235"/>
                     </a:xfrm>
                     <a:prstGeom prst="rect">
                       <a:avLst/>
@@ -1568,7 +1916,11 @@
     </w:p>
     <w:p>
       <w:r>
-        <w:t>NOTE: In this instance, the targets are described with m/z and charge values. Skyline can accept higher level descriptions including chemical formulas and heavy isotope labels etc. Having the chemical formula is especially useful when working with full scan data as it allows Skyline to calculate isotopic distributions, but for SRM data such as this m/z and charge are perfectly adequate.</w:t>
+        <w:t xml:space="preserve">NOTE: In this instance, the targets are described with m/z and charge values. Skyline can accept higher level descriptions including chemical formulas and heavy isotope labels etc. Having the chemical formula </w:t>
+      </w:r>
+      <w:r>
+        <w:lastRenderedPageBreak/>
+        <w:t>is especially useful when working with full scan data as it allows Skyline to calculate isotopic distributions, but for SRM data such as this m/z and charge are perfectly adequate.</w:t>
       </w:r>
     </w:p>
     <w:p>
@@ -1585,7 +1937,6 @@
         </w:numPr>
       </w:pPr>
       <w:r>
-        <w:lastRenderedPageBreak/>
         <w:t xml:space="preserve">From the </w:t>
       </w:r>
       <w:r>
@@ -1648,11 +1999,17 @@
         <w:rPr>
           <w:noProof/>
         </w:rPr>
+        <w:t xml:space="preserve"> </w:t>
+      </w:r>
+      <w:r>
+        <w:rPr>
+          <w:noProof/>
+        </w:rPr>
         <w:drawing>
-          <wp:inline distT="0" distB="0" distL="0" distR="0" wp14:anchorId="1815269A" wp14:editId="1851F478">
+          <wp:inline distT="0" distB="0" distL="0" distR="0" wp14:anchorId="63CCB557" wp14:editId="3BD9D30F">
             <wp:extent cx="5943600" cy="4077970"/>
             <wp:effectExtent l="0" t="0" r="0" b="0"/>
-            <wp:docPr id="1" name="Picture 1"/>
+            <wp:docPr id="25" name="Picture 25"/>
             <wp:cNvGraphicFramePr>
               <a:graphicFrameLocks xmlns:a="http://schemas.openxmlformats.org/drawingml/2006/main" noChangeAspect="1"/>
             </wp:cNvGraphicFramePr>
@@ -1660,7 +2017,7 @@
               <a:graphicData uri="http://schemas.openxmlformats.org/drawingml/2006/picture">
                 <pic:pic xmlns:pic="http://schemas.openxmlformats.org/drawingml/2006/picture">
                   <pic:nvPicPr>
-                    <pic:cNvPr id="0" name=""/>
+                    <pic:cNvPr id="1" name=""/>
                     <pic:cNvPicPr/>
                   </pic:nvPicPr>
                   <pic:blipFill>
@@ -1684,12 +2041,6 @@
           </wp:inline>
         </w:drawing>
       </w:r>
-      <w:r>
-        <w:rPr>
-          <w:noProof/>
-        </w:rPr>
-        <w:t xml:space="preserve"> </w:t>
-      </w:r>
     </w:p>
     <w:p>
       <w:pPr>
@@ -1700,8 +2051,13 @@
       </w:r>
     </w:p>
     <w:p>
-      <w:r>
-        <w:t>Next we have to make sure Skyline’s Transition Settings are correctly set for importing the experimental mass spectrometer results. To do th</w:t>
+      <w:proofErr w:type="gramStart"/>
+      <w:r>
+        <w:t>Next</w:t>
+      </w:r>
+      <w:proofErr w:type="gramEnd"/>
+      <w:r>
+        <w:t xml:space="preserve"> we have to make sure Skyline’s Transition Settings are correctly set for importing the experimental mass spectrometer results. To do th</w:t>
       </w:r>
       <w:r>
         <w:t>is, perform the following steps:</w:t>
@@ -1747,31 +2103,36 @@
       </w:pPr>
       <w:r>
         <w:rPr>
+          <w:b/>
+          <w:bCs/>
           <w:noProof/>
         </w:rPr>
-        <w:t>Change settings as necessary to match the following:</w:t>
-      </w:r>
-    </w:p>
-    <w:p>
-      <w:pPr>
-        <w:pStyle w:val="ListParagraph"/>
-      </w:pPr>
+        <w:t xml:space="preserve">Prediction </w:t>
+      </w:r>
       <w:r>
         <w:rPr>
           <w:noProof/>
         </w:rPr>
+        <w:t>tab should look like thi</w:t>
+      </w:r>
+      <w:r>
+        <w:rPr>
+          <w:noProof/>
+        </w:rPr>
+        <w:t>s:</w:t>
+      </w:r>
+    </w:p>
+    <w:p>
+      <w:r>
+        <w:rPr>
+          <w:noProof/>
+        </w:rPr>
         <w:lastRenderedPageBreak/>
-        <w:br/>
-      </w:r>
-      <w:r>
-        <w:rPr>
-          <w:noProof/>
-        </w:rPr>
         <w:drawing>
-          <wp:inline distT="0" distB="0" distL="0" distR="0" wp14:anchorId="1388A4AB" wp14:editId="1A9AFEBF">
-            <wp:extent cx="1756618" cy="2663687"/>
-            <wp:effectExtent l="0" t="0" r="0" b="3810"/>
-            <wp:docPr id="38" name="Picture 38"/>
+          <wp:inline distT="0" distB="0" distL="0" distR="0" wp14:anchorId="641D3F52" wp14:editId="545C7968">
+            <wp:extent cx="3267075" cy="4954105"/>
+            <wp:effectExtent l="0" t="0" r="0" b="0"/>
+            <wp:docPr id="19" name="Picture 19"/>
             <wp:cNvGraphicFramePr>
               <a:graphicFrameLocks xmlns:a="http://schemas.openxmlformats.org/drawingml/2006/main" noChangeAspect="1"/>
             </wp:cNvGraphicFramePr>
@@ -1779,7 +2140,7 @@
               <a:graphicData uri="http://schemas.openxmlformats.org/drawingml/2006/picture">
                 <pic:pic xmlns:pic="http://schemas.openxmlformats.org/drawingml/2006/picture">
                   <pic:nvPicPr>
-                    <pic:cNvPr id="0" name=""/>
+                    <pic:cNvPr id="1" name=""/>
                     <pic:cNvPicPr/>
                   </pic:nvPicPr>
                   <pic:blipFill>
@@ -1791,7 +2152,7 @@
                   <pic:spPr>
                     <a:xfrm>
                       <a:off x="0" y="0"/>
-                      <a:ext cx="1759648" cy="2668282"/>
+                      <a:ext cx="3316621" cy="5029235"/>
                     </a:xfrm>
                     <a:prstGeom prst="rect">
                       <a:avLst/>
@@ -1803,18 +2164,55 @@
           </wp:inline>
         </w:drawing>
       </w:r>
-      <w:r>
-        <w:t xml:space="preserve">  </w:t>
-      </w:r>
+    </w:p>
+    <w:p>
+      <w:pPr>
+        <w:pStyle w:val="ListParagraph"/>
+        <w:numPr>
+          <w:ilvl w:val="0"/>
+          <w:numId w:val="7"/>
+        </w:numPr>
+      </w:pPr>
       <w:r>
         <w:rPr>
           <w:noProof/>
         </w:rPr>
+        <w:t xml:space="preserve">Select the following options on the </w:t>
+      </w:r>
+      <w:r>
+        <w:rPr>
+          <w:b/>
+          <w:bCs/>
+          <w:noProof/>
+        </w:rPr>
+        <w:t>Filter</w:t>
+      </w:r>
+      <w:r>
+        <w:rPr>
+          <w:noProof/>
+        </w:rPr>
+        <w:t xml:space="preserve"> tab: </w:t>
+      </w:r>
+    </w:p>
+    <w:p>
+      <w:pPr>
+        <w:rPr>
+          <w:noProof/>
+        </w:rPr>
+      </w:pPr>
+      <w:r>
+        <w:lastRenderedPageBreak/>
+        <w:t xml:space="preserve"> </w:t>
+      </w:r>
+      <w:r>
+        <w:rPr>
+          <w:noProof/>
+        </w:rPr>
         <w:drawing>
-          <wp:inline distT="0" distB="0" distL="0" distR="0" wp14:anchorId="1675A0F1" wp14:editId="610711AF">
-            <wp:extent cx="1756618" cy="2663687"/>
-            <wp:effectExtent l="0" t="0" r="0" b="3810"/>
-            <wp:docPr id="39" name="Picture 39"/>
+          <wp:inline distT="0" distB="0" distL="0" distR="0" wp14:anchorId="40D35268" wp14:editId="66AA9448">
+            <wp:extent cx="2933700" cy="4448584"/>
+            <wp:effectExtent l="0" t="0" r="0" b="9525"/>
+            <wp:docPr id="20" name="Picture 20"/>
             <wp:cNvGraphicFramePr>
               <a:graphicFrameLocks xmlns:a="http://schemas.openxmlformats.org/drawingml/2006/main" noChangeAspect="1"/>
             </wp:cNvGraphicFramePr>
@@ -1822,7 +2220,7 @@
               <a:graphicData uri="http://schemas.openxmlformats.org/drawingml/2006/picture">
                 <pic:pic xmlns:pic="http://schemas.openxmlformats.org/drawingml/2006/picture">
                   <pic:nvPicPr>
-                    <pic:cNvPr id="0" name=""/>
+                    <pic:cNvPr id="1" name=""/>
                     <pic:cNvPicPr/>
                   </pic:nvPicPr>
                   <pic:blipFill>
@@ -1834,7 +2232,7 @@
                   <pic:spPr>
                     <a:xfrm>
                       <a:off x="0" y="0"/>
-                      <a:ext cx="1756973" cy="2664226"/>
+                      <a:ext cx="2952661" cy="4477337"/>
                     </a:xfrm>
                     <a:prstGeom prst="rect">
                       <a:avLst/>
@@ -1852,15 +2250,49 @@
         </w:rPr>
         <w:t xml:space="preserve"> </w:t>
       </w:r>
+    </w:p>
+    <w:p>
+      <w:pPr>
+        <w:pStyle w:val="ListParagraph"/>
+        <w:numPr>
+          <w:ilvl w:val="0"/>
+          <w:numId w:val="16"/>
+        </w:numPr>
+      </w:pPr>
+      <w:r>
+        <w:t xml:space="preserve">The </w:t>
+      </w:r>
+      <w:r>
+        <w:rPr>
+          <w:b/>
+          <w:bCs/>
+        </w:rPr>
+        <w:t xml:space="preserve">Instrument </w:t>
+      </w:r>
+      <w:r>
+        <w:t xml:space="preserve">tab </w:t>
+      </w:r>
+      <w:r>
+        <w:t xml:space="preserve">has these settings: </w:t>
+      </w:r>
+    </w:p>
+    <w:p>
+      <w:r>
+        <w:lastRenderedPageBreak/>
+        <w:t xml:space="preserve"> </w:t>
+      </w:r>
+      <w:r>
+        <w:t xml:space="preserve">  </w:t>
+      </w:r>
       <w:r>
         <w:rPr>
           <w:noProof/>
         </w:rPr>
         <w:drawing>
-          <wp:inline distT="0" distB="0" distL="0" distR="0" wp14:anchorId="25CF0DD8" wp14:editId="4E31129B">
-            <wp:extent cx="1755389" cy="2661824"/>
-            <wp:effectExtent l="0" t="0" r="0" b="5715"/>
-            <wp:docPr id="40" name="Picture 40"/>
+          <wp:inline distT="0" distB="0" distL="0" distR="0" wp14:anchorId="408B3889" wp14:editId="256B119E">
+            <wp:extent cx="3057525" cy="4636348"/>
+            <wp:effectExtent l="0" t="0" r="0" b="0"/>
+            <wp:docPr id="23" name="Picture 23"/>
             <wp:cNvGraphicFramePr>
               <a:graphicFrameLocks xmlns:a="http://schemas.openxmlformats.org/drawingml/2006/main" noChangeAspect="1"/>
             </wp:cNvGraphicFramePr>
@@ -1868,7 +2300,7 @@
               <a:graphicData uri="http://schemas.openxmlformats.org/drawingml/2006/picture">
                 <pic:pic xmlns:pic="http://schemas.openxmlformats.org/drawingml/2006/picture">
                   <pic:nvPicPr>
-                    <pic:cNvPr id="0" name=""/>
+                    <pic:cNvPr id="1" name=""/>
                     <pic:cNvPicPr/>
                   </pic:nvPicPr>
                   <pic:blipFill>
@@ -1880,7 +2312,7 @@
                   <pic:spPr>
                     <a:xfrm>
                       <a:off x="0" y="0"/>
-                      <a:ext cx="1756924" cy="2664151"/>
+                      <a:ext cx="3072703" cy="4659364"/>
                     </a:xfrm>
                     <a:prstGeom prst="rect">
                       <a:avLst/>
@@ -1892,21 +2324,15 @@
           </wp:inline>
         </w:drawing>
       </w:r>
-      <w:r>
-        <w:t xml:space="preserve">  </w:t>
-      </w:r>
     </w:p>
     <w:p>
       <w:r>
         <w:t>Note: the “f” setting in Ion Types on the Filter tab means we are only interested in fragment ion transitions. If you wanted to measure precursor ions as well, it would be “</w:t>
       </w:r>
       <w:proofErr w:type="spellStart"/>
-      <w:r>
-        <w:t>f</w:t>
-      </w:r>
       <w:proofErr w:type="gramStart"/>
       <w:r>
-        <w:t>,p</w:t>
+        <w:t>f,p</w:t>
       </w:r>
       <w:proofErr w:type="spellEnd"/>
       <w:proofErr w:type="gramEnd"/>
@@ -1977,7 +2403,15 @@
         <w:spacing w:after="160" w:line="256" w:lineRule="auto"/>
       </w:pPr>
       <w:r>
-        <w:t xml:space="preserve">This experiment has 113 mass spec result files associated with it. In cases like this, it can be useful to initially import just a handful of the unknowns along with all of the </w:t>
+        <w:t xml:space="preserve">This experiment has 113 mass spec result files associated with it. In cases like this, it can be useful to initially import just a handful of the unknowns along with </w:t>
+      </w:r>
+      <w:proofErr w:type="gramStart"/>
+      <w:r>
+        <w:t>all of</w:t>
+      </w:r>
+      <w:proofErr w:type="gramEnd"/>
+      <w:r>
+        <w:t xml:space="preserve"> the </w:t>
       </w:r>
       <w:r>
         <w:t>Calibration Curve and Quality Control (</w:t>
@@ -1997,6 +2431,7 @@
         <w:spacing w:after="160" w:line="256" w:lineRule="auto"/>
       </w:pPr>
       <w:r>
+        <w:lastRenderedPageBreak/>
         <w:t>P</w:t>
       </w:r>
       <w:r>
@@ -2051,13 +2486,13 @@
       <w:r>
         <w:t>Save this document as “</w:t>
       </w:r>
-      <w:bookmarkStart w:id="0" w:name="OLE_LINK1"/>
-      <w:bookmarkStart w:id="1" w:name="OLE_LINK2"/>
+      <w:bookmarkStart w:id="1" w:name="OLE_LINK1"/>
+      <w:bookmarkStart w:id="2" w:name="OLE_LINK2"/>
       <w:r>
         <w:t>SMQuant_v1.sky</w:t>
       </w:r>
-      <w:bookmarkEnd w:id="0"/>
       <w:bookmarkEnd w:id="1"/>
+      <w:bookmarkEnd w:id="2"/>
       <w:r>
         <w:t>” in the tutorial folder you created.</w:t>
       </w:r>
@@ -2166,7 +2601,6 @@
         <w:rPr>
           <w:noProof/>
         </w:rPr>
-        <w:lastRenderedPageBreak/>
         <w:drawing>
           <wp:inline distT="0" distB="0" distL="0" distR="0" wp14:anchorId="3402609F" wp14:editId="5A41740D">
             <wp:extent cx="3581400" cy="4200525"/>
@@ -2495,10 +2929,10 @@
           <w:noProof/>
         </w:rPr>
         <w:drawing>
-          <wp:inline distT="0" distB="0" distL="0" distR="0" wp14:anchorId="6FDDD4C7" wp14:editId="68CB2FFF">
-            <wp:extent cx="5943600" cy="3672840"/>
-            <wp:effectExtent l="0" t="0" r="0" b="3810"/>
-            <wp:docPr id="44" name="Picture 44"/>
+          <wp:inline distT="0" distB="0" distL="0" distR="0" wp14:anchorId="55A894F2" wp14:editId="23335C74">
+            <wp:extent cx="5943600" cy="3844925"/>
+            <wp:effectExtent l="0" t="0" r="0" b="3175"/>
+            <wp:docPr id="12" name="Picture 12"/>
             <wp:cNvGraphicFramePr>
               <a:graphicFrameLocks xmlns:a="http://schemas.openxmlformats.org/drawingml/2006/main" noChangeAspect="1"/>
             </wp:cNvGraphicFramePr>
@@ -2506,7 +2940,7 @@
               <a:graphicData uri="http://schemas.openxmlformats.org/drawingml/2006/picture">
                 <pic:pic xmlns:pic="http://schemas.openxmlformats.org/drawingml/2006/picture">
                   <pic:nvPicPr>
-                    <pic:cNvPr id="0" name=""/>
+                    <pic:cNvPr id="1" name=""/>
                     <pic:cNvPicPr/>
                   </pic:nvPicPr>
                   <pic:blipFill>
@@ -2518,7 +2952,7 @@
                   <pic:spPr>
                     <a:xfrm>
                       <a:off x="0" y="0"/>
-                      <a:ext cx="5943600" cy="3672840"/>
+                      <a:ext cx="5943600" cy="3844925"/>
                     </a:xfrm>
                     <a:prstGeom prst="rect">
                       <a:avLst/>
@@ -2698,10 +3132,10 @@
           <w:noProof/>
         </w:rPr>
         <w:drawing>
-          <wp:inline distT="0" distB="0" distL="0" distR="0" wp14:anchorId="3B106BA0" wp14:editId="261853D1">
-            <wp:extent cx="5943600" cy="3672840"/>
-            <wp:effectExtent l="0" t="0" r="0" b="3810"/>
-            <wp:docPr id="45" name="Picture 45"/>
+          <wp:inline distT="0" distB="0" distL="0" distR="0" wp14:anchorId="4A17CCB0" wp14:editId="6CA1997C">
+            <wp:extent cx="5943600" cy="3844925"/>
+            <wp:effectExtent l="0" t="0" r="0" b="3175"/>
+            <wp:docPr id="16" name="Picture 16"/>
             <wp:cNvGraphicFramePr>
               <a:graphicFrameLocks xmlns:a="http://schemas.openxmlformats.org/drawingml/2006/main" noChangeAspect="1"/>
             </wp:cNvGraphicFramePr>
@@ -2709,7 +3143,7 @@
               <a:graphicData uri="http://schemas.openxmlformats.org/drawingml/2006/picture">
                 <pic:pic xmlns:pic="http://schemas.openxmlformats.org/drawingml/2006/picture">
                   <pic:nvPicPr>
-                    <pic:cNvPr id="0" name=""/>
+                    <pic:cNvPr id="1" name=""/>
                     <pic:cNvPicPr/>
                   </pic:nvPicPr>
                   <pic:blipFill>
@@ -2721,7 +3155,7 @@
                   <pic:spPr>
                     <a:xfrm>
                       <a:off x="0" y="0"/>
-                      <a:ext cx="5943600" cy="3672840"/>
+                      <a:ext cx="5943600" cy="3844925"/>
                     </a:xfrm>
                     <a:prstGeom prst="rect">
                       <a:avLst/>
@@ -2865,10 +3299,10 @@
           <w:noProof/>
         </w:rPr>
         <w:drawing>
-          <wp:inline distT="0" distB="0" distL="0" distR="0" wp14:anchorId="4EC17FED" wp14:editId="3207ED28">
-            <wp:extent cx="5943600" cy="3672840"/>
-            <wp:effectExtent l="0" t="0" r="0" b="3810"/>
-            <wp:docPr id="46" name="Picture 46"/>
+          <wp:inline distT="0" distB="0" distL="0" distR="0" wp14:anchorId="7D9984B7" wp14:editId="56F39DDE">
+            <wp:extent cx="5943600" cy="3844925"/>
+            <wp:effectExtent l="0" t="0" r="0" b="3175"/>
+            <wp:docPr id="17" name="Picture 17"/>
             <wp:cNvGraphicFramePr>
               <a:graphicFrameLocks xmlns:a="http://schemas.openxmlformats.org/drawingml/2006/main" noChangeAspect="1"/>
             </wp:cNvGraphicFramePr>
@@ -2876,7 +3310,7 @@
               <a:graphicData uri="http://schemas.openxmlformats.org/drawingml/2006/picture">
                 <pic:pic xmlns:pic="http://schemas.openxmlformats.org/drawingml/2006/picture">
                   <pic:nvPicPr>
-                    <pic:cNvPr id="0" name=""/>
+                    <pic:cNvPr id="1" name=""/>
                     <pic:cNvPicPr/>
                   </pic:nvPicPr>
                   <pic:blipFill>
@@ -2888,7 +3322,7 @@
                   <pic:spPr>
                     <a:xfrm>
                       <a:off x="0" y="0"/>
-                      <a:ext cx="5943600" cy="3672840"/>
+                      <a:ext cx="5943600" cy="3844925"/>
                     </a:xfrm>
                     <a:prstGeom prst="rect">
                       <a:avLst/>
@@ -2911,7 +3345,21 @@
         <w:rPr>
           <w:rFonts w:eastAsia="Calibri"/>
         </w:rPr>
-        <w:t>Clicking on the other two outliers reveals that DoubleBlank2 and DoubleBlank3 are the other replicates with apparently poor chromatography. But, of course, as these are double blanks we don’t expect any actual peaks in these replicates, so we will manually adjust the integration for each of the double blank replicates to center on the low signal area at 2.7 minutes.</w:t>
+        <w:t xml:space="preserve">Clicking on the other two outliers reveals that DoubleBlank2 and DoubleBlank3 are the other replicates with apparently poor chromatography. But, of course, as these are double </w:t>
+      </w:r>
+      <w:proofErr w:type="gramStart"/>
+      <w:r>
+        <w:rPr>
+          <w:rFonts w:eastAsia="Calibri"/>
+        </w:rPr>
+        <w:t>blanks</w:t>
+      </w:r>
+      <w:proofErr w:type="gramEnd"/>
+      <w:r>
+        <w:rPr>
+          <w:rFonts w:eastAsia="Calibri"/>
+        </w:rPr>
+        <w:t xml:space="preserve"> we don’t expect any actual peaks in these replicates, so we will manually adjust the integration for each of the double blank replicates to center on the low signal area at 2.7 minutes.</w:t>
       </w:r>
     </w:p>
     <w:p>
@@ -3063,10 +3511,10 @@
         </w:rPr>
         <w:lastRenderedPageBreak/>
         <w:drawing>
-          <wp:inline distT="0" distB="0" distL="0" distR="0" wp14:anchorId="3F1299C6" wp14:editId="133E27D4">
-            <wp:extent cx="5943600" cy="3311525"/>
-            <wp:effectExtent l="0" t="0" r="0" b="3175"/>
-            <wp:docPr id="48" name="Picture 48"/>
+          <wp:inline distT="0" distB="0" distL="0" distR="0" wp14:anchorId="76EBB13A" wp14:editId="2AFCCD4A">
+            <wp:extent cx="5943600" cy="2773680"/>
+            <wp:effectExtent l="0" t="0" r="0" b="7620"/>
+            <wp:docPr id="18" name="Picture 18"/>
             <wp:cNvGraphicFramePr>
               <a:graphicFrameLocks xmlns:a="http://schemas.openxmlformats.org/drawingml/2006/main" noChangeAspect="1"/>
             </wp:cNvGraphicFramePr>
@@ -3074,7 +3522,7 @@
               <a:graphicData uri="http://schemas.openxmlformats.org/drawingml/2006/picture">
                 <pic:pic xmlns:pic="http://schemas.openxmlformats.org/drawingml/2006/picture">
                   <pic:nvPicPr>
-                    <pic:cNvPr id="0" name=""/>
+                    <pic:cNvPr id="1" name=""/>
                     <pic:cNvPicPr/>
                   </pic:nvPicPr>
                   <pic:blipFill>
@@ -3086,7 +3534,7 @@
                   <pic:spPr>
                     <a:xfrm>
                       <a:off x="0" y="0"/>
-                      <a:ext cx="5943600" cy="3311525"/>
+                      <a:ext cx="5943600" cy="2773680"/>
                     </a:xfrm>
                     <a:prstGeom prst="rect">
                       <a:avLst/>
@@ -3194,17 +3642,14 @@
       </w:r>
     </w:p>
     <w:p>
-      <w:pPr>
-        <w:pStyle w:val="ListParagraph"/>
-      </w:pPr>
       <w:r>
         <w:rPr>
           <w:noProof/>
         </w:rPr>
         <w:drawing>
-          <wp:inline distT="0" distB="0" distL="0" distR="0" wp14:anchorId="6B287256" wp14:editId="09B74EF2">
-            <wp:extent cx="3781425" cy="5191125"/>
-            <wp:effectExtent l="0" t="0" r="9525" b="9525"/>
+          <wp:inline distT="0" distB="0" distL="0" distR="0" wp14:anchorId="6B287256" wp14:editId="6834634F">
+            <wp:extent cx="3503889" cy="4810125"/>
+            <wp:effectExtent l="0" t="0" r="1905" b="0"/>
             <wp:docPr id="50" name="Picture 50"/>
             <wp:cNvGraphicFramePr>
               <a:graphicFrameLocks xmlns:a="http://schemas.openxmlformats.org/drawingml/2006/main" noChangeAspect="1"/>
@@ -3225,7 +3670,7 @@
                   <pic:spPr>
                     <a:xfrm>
                       <a:off x="0" y="0"/>
-                      <a:ext cx="3781425" cy="5191125"/>
+                      <a:ext cx="3515420" cy="4825955"/>
                     </a:xfrm>
                     <a:prstGeom prst="rect">
                       <a:avLst/>
@@ -3276,7 +3721,15 @@
         <w:t>nits setting is f</w:t>
       </w:r>
       <w:r>
-        <w:t xml:space="preserve">or display purposes, and </w:t>
+        <w:t xml:space="preserve">or display </w:t>
+      </w:r>
+      <w:proofErr w:type="gramStart"/>
+      <w:r>
+        <w:t>purposes, and</w:t>
+      </w:r>
+      <w:proofErr w:type="gramEnd"/>
+      <w:r>
+        <w:t xml:space="preserve"> </w:t>
       </w:r>
       <w:r>
         <w:t xml:space="preserve">can be set to any value that makes sense for your experiment. </w:t>
@@ -3291,13 +3744,8 @@
         <w:t>experiment was calibrated in</w:t>
       </w:r>
       <w:r>
-        <w:t xml:space="preserve"> </w:t>
-      </w:r>
-      <w:proofErr w:type="spellStart"/>
-      <w:r>
-        <w:t>micromolar</w:t>
-      </w:r>
-      <w:proofErr w:type="spellEnd"/>
+        <w:t xml:space="preserve"> micromolar</w:t>
+      </w:r>
       <w:r>
         <w:t xml:space="preserve">, so we set this to </w:t>
       </w:r>
@@ -3350,15 +3798,7 @@
     </w:p>
     <w:p>
       <w:r>
-        <w:t xml:space="preserve">We will use the Document Grid to examine and add information about the various replicates. The Document Grid is a highly useful tool in Skyline, providing spreadsheet-like </w:t>
-      </w:r>
-      <w:bookmarkStart w:id="2" w:name="_GoBack"/>
-      <w:r>
-        <w:t>views</w:t>
-      </w:r>
-      <w:bookmarkEnd w:id="2"/>
-      <w:r>
-        <w:t xml:space="preserve"> of many document details, much of which can be edited right there in the grid. In this case, we are interested in details of the various replicates, so:</w:t>
+        <w:t>We will use the Document Grid to examine and add information about the various replicates. The Document Grid is a highly useful tool in Skyline, providing spreadsheet-like views of many document details, much of which can be edited right there in the grid. In this case, we are interested in details of the various replicates, so:</w:t>
       </w:r>
     </w:p>
     <w:p>
@@ -3579,19 +4019,11 @@
       <w:r>
         <w:t xml:space="preserve">Right-click and select </w:t>
       </w:r>
-      <w:proofErr w:type="gramStart"/>
       <w:r>
         <w:rPr>
           <w:b/>
         </w:rPr>
-        <w:t>Fill</w:t>
-      </w:r>
-      <w:proofErr w:type="gramEnd"/>
-      <w:r>
-        <w:rPr>
-          <w:b/>
-        </w:rPr>
-        <w:t xml:space="preserve"> Down</w:t>
+        <w:t>Fill Down</w:t>
       </w:r>
       <w:r>
         <w:t xml:space="preserve">. </w:t>
@@ -3600,13 +4032,8 @@
         <w:t>E</w:t>
       </w:r>
       <w:r>
-        <w:t xml:space="preserve">verything in the multiple </w:t>
-      </w:r>
-      <w:proofErr w:type="gramStart"/>
-      <w:r>
-        <w:t>selection</w:t>
-      </w:r>
-      <w:proofErr w:type="gramEnd"/>
+        <w:t>verything in the multiple selection</w:t>
+      </w:r>
       <w:r>
         <w:t xml:space="preserve"> now has the same value as the first item in the selection</w:t>
       </w:r>
@@ -6089,20 +6516,27 @@
       </w:r>
     </w:p>
     <w:p>
-      <w:r>
+      <w:pPr>
+        <w:rPr>
+          <w:noProof/>
+        </w:rPr>
+      </w:pPr>
+      <w:r>
+        <w:t>The document grid should look like this when you are done:</w:t>
+      </w:r>
+      <w:r>
+        <w:rPr>
+          <w:noProof/>
+        </w:rPr>
+        <w:t xml:space="preserve"> </w:t>
+      </w:r>
+    </w:p>
+    <w:p>
+      <w:r>
+        <w:rPr>
+          <w:noProof/>
+        </w:rPr>
         <w:lastRenderedPageBreak/>
-        <w:t>The document grid should look like this when you are done:</w:t>
-      </w:r>
-      <w:r>
-        <w:rPr>
-          <w:noProof/>
-        </w:rPr>
-        <w:t xml:space="preserve"> </w:t>
-      </w:r>
-      <w:r>
-        <w:rPr>
-          <w:noProof/>
-        </w:rPr>
         <w:drawing>
           <wp:inline distT="0" distB="0" distL="0" distR="0" wp14:anchorId="720A62C6" wp14:editId="2FDF73DB">
             <wp:extent cx="4894876" cy="7863840"/>
@@ -6754,19 +7188,11 @@
       <w:r>
         <w:t xml:space="preserve"> and selecting </w:t>
       </w:r>
-      <w:proofErr w:type="gramStart"/>
       <w:r>
         <w:rPr>
           <w:b/>
         </w:rPr>
-        <w:t>Exclude</w:t>
-      </w:r>
-      <w:proofErr w:type="gramEnd"/>
-      <w:r>
-        <w:rPr>
-          <w:b/>
-        </w:rPr>
-        <w:t xml:space="preserve"> from Calibration</w:t>
+        <w:t>Exclude from Calibration</w:t>
       </w:r>
       <w:r>
         <w:rPr>
@@ -6848,13 +7274,8 @@
         <w:t>The Calibration Curve should now look like t</w:t>
       </w:r>
       <w:r>
-        <w:t xml:space="preserve">he image below.  </w:t>
-      </w:r>
-      <w:proofErr w:type="gramStart"/>
-      <w:r>
-        <w:t>Note that the R-squared value improves from 0.97 to &gt;0.99 by excluding the outlier Cal_5.</w:t>
-      </w:r>
-      <w:proofErr w:type="gramEnd"/>
+        <w:t>he image below.  Note that the R-squared value improves from 0.97 to &gt;0.99 by excluding the outlier Cal_5.</w:t>
+      </w:r>
       <w:r>
         <w:rPr>
           <w:noProof/>
@@ -7198,18 +7619,18 @@
     <w:p>
       <w:r>
         <w:lastRenderedPageBreak/>
-        <w:t xml:space="preserve">After removal of the two Cal_5 </w:t>
-      </w:r>
-      <w:proofErr w:type="spellStart"/>
-      <w:r>
-        <w:t>datapoints</w:t>
-      </w:r>
-      <w:proofErr w:type="spellEnd"/>
-      <w:r>
-        <w:t>, further exploration of the data reveals that one of the Cal_7</w:t>
-      </w:r>
-      <w:r>
-        <w:t xml:space="preserve"> points has accuracy &lt;85% and should likely be removed.  This will have little effect on the measurement of the samples, since there are no samples above the level of Cal_6, and only four samples have levels between Cal 4 and Cal 6.  </w:t>
+        <w:t>After removal of the two Cal_5 datapoints, further exploration of the data reveals that one of the Cal_7</w:t>
+      </w:r>
+      <w:r>
+        <w:t xml:space="preserve"> points </w:t>
+      </w:r>
+      <w:proofErr w:type="gramStart"/>
+      <w:r>
+        <w:t>has</w:t>
+      </w:r>
+      <w:proofErr w:type="gramEnd"/>
+      <w:r>
+        <w:t xml:space="preserve"> accuracy &lt;85% and should likely be removed.  This will have little effect on the measurement of the samples, since there are no samples above the level of Cal_6, and only four samples have levels between Cal 4 and Cal 6.  </w:t>
       </w:r>
     </w:p>
     <w:p>
@@ -7226,19 +7647,45 @@
         </w:numPr>
         <w:spacing w:after="160" w:line="256" w:lineRule="auto"/>
       </w:pPr>
-      <w:r>
-        <w:t xml:space="preserve">Right-Click in the calibration curve window and select </w:t>
+      <w:bookmarkStart w:id="7" w:name="_Hlk32580730"/>
+      <w:r>
+        <w:t>Right-Click in the calibration curve window and select</w:t>
+      </w:r>
+      <w:r>
+        <w:t xml:space="preserve"> both</w:t>
+      </w:r>
+      <w:r>
+        <w:t xml:space="preserve"> </w:t>
       </w:r>
       <w:r>
         <w:rPr>
           <w:b/>
         </w:rPr>
-        <w:t>Log Plot</w:t>
+        <w:t xml:space="preserve">Log </w:t>
+      </w:r>
+      <w:r>
+        <w:rPr>
+          <w:b/>
+        </w:rPr>
+        <w:t xml:space="preserve">X Axis </w:t>
+      </w:r>
+      <w:r>
+        <w:rPr>
+          <w:bCs/>
+        </w:rPr>
+        <w:t xml:space="preserve">and </w:t>
+      </w:r>
+      <w:r>
+        <w:rPr>
+          <w:b/>
+        </w:rPr>
+        <w:t>Log Y Axis</w:t>
       </w:r>
       <w:r>
         <w:t xml:space="preserve">. </w:t>
       </w:r>
     </w:p>
+    <w:bookmarkEnd w:id="7"/>
     <w:p>
       <w:r>
         <w:t>The calibration curve should look like this:</w:t>
@@ -7247,15 +7694,13 @@
     <w:p>
       <w:r>
         <w:rPr>
-          <w:b/>
-          <w:bCs/>
           <w:noProof/>
         </w:rPr>
         <w:drawing>
-          <wp:inline distT="0" distB="0" distL="0" distR="0" wp14:anchorId="35A93FEC" wp14:editId="390622D1">
-            <wp:extent cx="5184250" cy="2597738"/>
+          <wp:inline distT="0" distB="0" distL="0" distR="0" wp14:anchorId="28082C3E" wp14:editId="5C9610DA">
+            <wp:extent cx="5562600" cy="4114800"/>
             <wp:effectExtent l="0" t="0" r="0" b="0"/>
-            <wp:docPr id="13" name="Picture 13"/>
+            <wp:docPr id="26" name="Picture 26"/>
             <wp:cNvGraphicFramePr>
               <a:graphicFrameLocks xmlns:a="http://schemas.openxmlformats.org/drawingml/2006/main" noChangeAspect="1"/>
             </wp:cNvGraphicFramePr>
@@ -7263,36 +7708,23 @@
               <a:graphicData uri="http://schemas.openxmlformats.org/drawingml/2006/picture">
                 <pic:pic xmlns:pic="http://schemas.openxmlformats.org/drawingml/2006/picture">
                   <pic:nvPicPr>
-                    <pic:cNvPr id="0" name="Picture 1"/>
-                    <pic:cNvPicPr>
-                      <a:picLocks noChangeAspect="1" noChangeArrowheads="1"/>
-                    </pic:cNvPicPr>
+                    <pic:cNvPr id="1" name=""/>
+                    <pic:cNvPicPr/>
                   </pic:nvPicPr>
                   <pic:blipFill>
-                    <a:blip r:embed="rId39">
-                      <a:extLst>
-                        <a:ext uri="{28A0092B-C50C-407E-A947-70E740481C1C}">
-                          <a14:useLocalDpi xmlns:a14="http://schemas.microsoft.com/office/drawing/2010/main" val="0"/>
-                        </a:ext>
-                      </a:extLst>
-                    </a:blip>
-                    <a:srcRect/>
+                    <a:blip r:embed="rId39"/>
                     <a:stretch>
                       <a:fillRect/>
                     </a:stretch>
                   </pic:blipFill>
-                  <pic:spPr bwMode="auto">
+                  <pic:spPr>
                     <a:xfrm>
                       <a:off x="0" y="0"/>
-                      <a:ext cx="5191324" cy="2601283"/>
+                      <a:ext cx="5562600" cy="4114800"/>
                     </a:xfrm>
                     <a:prstGeom prst="rect">
                       <a:avLst/>
                     </a:prstGeom>
-                    <a:noFill/>
-                    <a:ln>
-                      <a:noFill/>
-                    </a:ln>
                   </pic:spPr>
                 </pic:pic>
               </a:graphicData>
@@ -7327,7 +7759,15 @@
     </w:p>
     <w:p>
       <w:r>
-        <w:t>From here, the next steps would be to export the data for external statistical processing, or establish biological grouping within this document and utilize some of the statistical analysis tools or plugins within skyline.  These options are covered in other tutorials.</w:t>
+        <w:t xml:space="preserve">From here, the next steps would be to export the data for external statistical </w:t>
+      </w:r>
+      <w:proofErr w:type="gramStart"/>
+      <w:r>
+        <w:t>processing, or</w:t>
+      </w:r>
+      <w:proofErr w:type="gramEnd"/>
+      <w:r>
+        <w:t xml:space="preserve"> establish biological grouping within this document and utilize some of the statistical analysis tools or plugins within skyline.  These options are covered in other tutorials.</w:t>
       </w:r>
       <w:r>
         <w:t xml:space="preserve"> </w:t>
@@ -7338,6 +7778,7 @@
         <w:pStyle w:val="Heading1"/>
       </w:pPr>
       <w:r>
+        <w:lastRenderedPageBreak/>
         <w:t>Conclusion</w:t>
       </w:r>
     </w:p>
@@ -7355,7 +7796,11 @@
         <w:t xml:space="preserve"> and product ion m/z values. You imported a multi-replicate data set collected </w:t>
       </w:r>
       <w:r>
-        <w:t>using LC-MS/MS on a triple quad</w:t>
+        <w:t xml:space="preserve">using LC-MS/MS on a triple </w:t>
+      </w:r>
+      <w:proofErr w:type="gramStart"/>
+      <w:r>
+        <w:t>quad</w:t>
       </w:r>
       <w:r>
         <w:t>r</w:t>
@@ -7364,7 +7809,11 @@
         <w:t>upole</w:t>
       </w:r>
       <w:r>
-        <w:t xml:space="preserve">, and saw how many existing Skyline features created initially for targeted proteomics use can now be applied to small molecule data. </w:t>
+        <w:t>, and</w:t>
+      </w:r>
+      <w:proofErr w:type="gramEnd"/>
+      <w:r>
+        <w:t xml:space="preserve"> saw how many existing Skyline features created initially for targeted proteomics use can now be applied to small molecule data. </w:t>
       </w:r>
       <w:r>
         <w:t>Non-proteomic</w:t>
@@ -7389,17 +7838,182 @@
           <w:lang w:val="fr-FR"/>
         </w:rPr>
       </w:pPr>
+      <w:r>
+        <w:rPr>
+          <w:lang w:val="fr-FR"/>
+        </w:rPr>
+        <w:t>Bibliography</w:t>
+      </w:r>
+    </w:p>
+    <w:p/>
+    <w:p>
+      <w:pPr>
+        <w:pStyle w:val="ListParagraph"/>
+        <w:numPr>
+          <w:ilvl w:val="0"/>
+          <w:numId w:val="18"/>
+        </w:numPr>
+      </w:pPr>
+      <w:r>
+        <w:rPr>
+          <w:rFonts w:ascii="Segoe UI" w:hAnsi="Segoe UI" w:cs="Segoe UI"/>
+          <w:color w:val="222222"/>
+          <w:shd w:val="clear" w:color="auto" w:fill="FFFFFF"/>
+        </w:rPr>
+        <w:t xml:space="preserve">St John-Williams, L., </w:t>
+      </w:r>
       <w:proofErr w:type="spellStart"/>
       <w:r>
         <w:rPr>
-          <w:lang w:val="fr-FR"/>
-        </w:rPr>
-        <w:lastRenderedPageBreak/>
-        <w:t>Bibliography</w:t>
+          <w:rFonts w:ascii="Segoe UI" w:hAnsi="Segoe UI" w:cs="Segoe UI"/>
+          <w:color w:val="222222"/>
+          <w:shd w:val="clear" w:color="auto" w:fill="FFFFFF"/>
+        </w:rPr>
+        <w:t>Blach</w:t>
       </w:r>
       <w:proofErr w:type="spellEnd"/>
-    </w:p>
-    <w:p/>
+      <w:r>
+        <w:rPr>
+          <w:rFonts w:ascii="Segoe UI" w:hAnsi="Segoe UI" w:cs="Segoe UI"/>
+          <w:color w:val="222222"/>
+          <w:shd w:val="clear" w:color="auto" w:fill="FFFFFF"/>
+        </w:rPr>
+        <w:t>, C., Toledo, J. </w:t>
+      </w:r>
+      <w:r>
+        <w:rPr>
+          <w:rFonts w:ascii="Segoe UI" w:hAnsi="Segoe UI" w:cs="Segoe UI"/>
+          <w:i/>
+          <w:iCs/>
+          <w:color w:val="222222"/>
+          <w:shd w:val="clear" w:color="auto" w:fill="FFFFFF"/>
+        </w:rPr>
+        <w:t>et al.</w:t>
+      </w:r>
+      <w:r>
+        <w:rPr>
+          <w:rFonts w:ascii="Segoe UI" w:hAnsi="Segoe UI" w:cs="Segoe UI"/>
+          <w:color w:val="222222"/>
+          <w:shd w:val="clear" w:color="auto" w:fill="FFFFFF"/>
+        </w:rPr>
+        <w:t> Targeted metabolomics and medication classification data from participants in the ADNI1 cohort. </w:t>
+      </w:r>
+      <w:r>
+        <w:rPr>
+          <w:rFonts w:ascii="Segoe UI" w:hAnsi="Segoe UI" w:cs="Segoe UI"/>
+          <w:i/>
+          <w:iCs/>
+          <w:color w:val="222222"/>
+          <w:shd w:val="clear" w:color="auto" w:fill="FFFFFF"/>
+        </w:rPr>
+        <w:t>Sci Data</w:t>
+      </w:r>
+      <w:r>
+        <w:rPr>
+          <w:rFonts w:ascii="Segoe UI" w:hAnsi="Segoe UI" w:cs="Segoe UI"/>
+          <w:color w:val="222222"/>
+          <w:shd w:val="clear" w:color="auto" w:fill="FFFFFF"/>
+        </w:rPr>
+        <w:t> </w:t>
+      </w:r>
+      <w:r>
+        <w:rPr>
+          <w:rFonts w:ascii="Segoe UI" w:hAnsi="Segoe UI" w:cs="Segoe UI"/>
+          <w:b/>
+          <w:bCs/>
+          <w:color w:val="222222"/>
+          <w:shd w:val="clear" w:color="auto" w:fill="FFFFFF"/>
+        </w:rPr>
+        <w:t>4, </w:t>
+      </w:r>
+      <w:r>
+        <w:rPr>
+          <w:rFonts w:ascii="Segoe UI" w:hAnsi="Segoe UI" w:cs="Segoe UI"/>
+          <w:color w:val="222222"/>
+          <w:shd w:val="clear" w:color="auto" w:fill="FFFFFF"/>
+        </w:rPr>
+        <w:t>170140 (2017)</w:t>
+      </w:r>
+    </w:p>
+    <w:p>
+      <w:pPr>
+        <w:pStyle w:val="ListParagraph"/>
+        <w:numPr>
+          <w:ilvl w:val="0"/>
+          <w:numId w:val="18"/>
+        </w:numPr>
+      </w:pPr>
+      <w:proofErr w:type="gramStart"/>
+      <w:r>
+        <w:rPr>
+          <w:rStyle w:val="Emphasis"/>
+          <w:rFonts w:ascii="Arial" w:hAnsi="Arial" w:cs="Arial"/>
+          <w:i w:val="0"/>
+          <w:iCs w:val="0"/>
+          <w:color w:val="000000"/>
+          <w:sz w:val="21"/>
+          <w:szCs w:val="21"/>
+          <w:shd w:val="clear" w:color="auto" w:fill="FFFFFF"/>
+        </w:rPr>
+        <w:t>Adams</w:t>
+      </w:r>
+      <w:r>
+        <w:rPr>
+          <w:rStyle w:val="Emphasis"/>
+          <w:rFonts w:ascii="Arial" w:hAnsi="Arial" w:cs="Arial"/>
+          <w:color w:val="000000"/>
+          <w:sz w:val="21"/>
+          <w:szCs w:val="21"/>
+          <w:shd w:val="clear" w:color="auto" w:fill="FFFFFF"/>
+        </w:rPr>
+        <w:t xml:space="preserve">, </w:t>
+      </w:r>
+      <w:r>
+        <w:rPr>
+          <w:rFonts w:ascii="Arial" w:hAnsi="Arial" w:cs="Arial"/>
+          <w:color w:val="000000"/>
+          <w:sz w:val="21"/>
+          <w:szCs w:val="21"/>
+          <w:shd w:val="clear" w:color="auto" w:fill="FFFFFF"/>
+        </w:rPr>
+        <w:t xml:space="preserve"> Skyline</w:t>
+      </w:r>
+      <w:proofErr w:type="gramEnd"/>
+      <w:r>
+        <w:rPr>
+          <w:rFonts w:ascii="Arial" w:hAnsi="Arial" w:cs="Arial"/>
+          <w:color w:val="000000"/>
+          <w:sz w:val="21"/>
+          <w:szCs w:val="21"/>
+          <w:shd w:val="clear" w:color="auto" w:fill="FFFFFF"/>
+        </w:rPr>
+        <w:t xml:space="preserve"> for Small Molecules: A Unifying Software Package for Quantitative Metabolomics, </w:t>
+      </w:r>
+      <w:r>
+        <w:rPr>
+          <w:rStyle w:val="Emphasis"/>
+          <w:rFonts w:ascii="Arial" w:hAnsi="Arial" w:cs="Arial"/>
+          <w:color w:val="000000"/>
+          <w:sz w:val="21"/>
+          <w:szCs w:val="21"/>
+          <w:shd w:val="clear" w:color="auto" w:fill="FFFFFF"/>
+        </w:rPr>
+        <w:t>Journal of Proteome Research</w:t>
+      </w:r>
+      <w:r>
+        <w:rPr>
+          <w:rFonts w:ascii="Arial" w:hAnsi="Arial" w:cs="Arial"/>
+          <w:color w:val="000000"/>
+          <w:sz w:val="21"/>
+          <w:szCs w:val="21"/>
+          <w:shd w:val="clear" w:color="auto" w:fill="FFFFFF"/>
+        </w:rPr>
+        <w:t xml:space="preserve"> - </w:t>
+      </w:r>
+      <w:r>
+        <w:t>DOI: 10.1021/acs.jproteome.9b00640 • Publication Date (Web): Jan 2020</w:t>
+      </w:r>
+    </w:p>
     <w:sectPr>
       <w:footerReference w:type="default" r:id="rId40"/>
       <w:pgSz w:w="12240" w:h="15840"/>
@@ -7412,7 +8026,7 @@
 </file>
 
 <file path=word/endnotes.xml><?xml version="1.0" encoding="utf-8"?>
-<w:endnotes xmlns:wpc="http://schemas.microsoft.com/office/word/2010/wordprocessingCanvas" xmlns:mc="http://schemas.openxmlformats.org/markup-compatibility/2006" xmlns:o="urn:schemas-microsoft-com:office:office" xmlns:r="http://schemas.openxmlformats.org/officeDocument/2006/relationships" xmlns:m="http://schemas.openxmlformats.org/officeDocument/2006/math" xmlns:v="urn:schemas-microsoft-com:vml" xmlns:wp14="http://schemas.microsoft.com/office/word/2010/wordprocessingDrawing" xmlns:wp="http://schemas.openxmlformats.org/drawingml/2006/wordprocessingDrawing" xmlns:w10="urn:schemas-microsoft-com:office:word" xmlns:w="http://schemas.openxmlformats.org/wordprocessingml/2006/main" xmlns:w14="http://schemas.microsoft.com/office/word/2010/wordml" xmlns:wpg="http://schemas.microsoft.com/office/word/2010/wordprocessingGroup" xmlns:wpi="http://schemas.microsoft.com/office/word/2010/wordprocessingInk" xmlns:wne="http://schemas.microsoft.com/office/word/2006/wordml" xmlns:wps="http://schemas.microsoft.com/office/word/2010/wordprocessingShape" mc:Ignorable="w14 wp14">
+<w:endnotes xmlns:wpc="http://schemas.microsoft.com/office/word/2010/wordprocessingCanvas" xmlns:cx="http://schemas.microsoft.com/office/drawing/2014/chartex" xmlns:cx1="http://schemas.microsoft.com/office/drawing/2015/9/8/chartex" xmlns:cx2="http://schemas.microsoft.com/office/drawing/2015/10/21/chartex" xmlns:cx3="http://schemas.microsoft.com/office/drawing/2016/5/9/chartex" xmlns:cx4="http://schemas.microsoft.com/office/drawing/2016/5/10/chartex" xmlns:cx5="http://schemas.microsoft.com/office/drawing/2016/5/11/chartex" xmlns:cx6="http://schemas.microsoft.com/office/drawing/2016/5/12/chartex" xmlns:cx7="http://schemas.microsoft.com/office/drawing/2016/5/13/chartex" xmlns:cx8="http://schemas.microsoft.com/office/drawing/2016/5/14/chartex" xmlns:mc="http://schemas.openxmlformats.org/markup-compatibility/2006" xmlns:aink="http://schemas.microsoft.com/office/drawing/2016/ink" xmlns:am3d="http://schemas.microsoft.com/office/drawing/2017/model3d" xmlns:o="urn:schemas-microsoft-com:office:office" xmlns:r="http://schemas.openxmlformats.org/officeDocument/2006/relationships" xmlns:m="http://schemas.openxmlformats.org/officeDocument/2006/math" xmlns:v="urn:schemas-microsoft-com:vml" xmlns:wp14="http://schemas.microsoft.com/office/word/2010/wordprocessingDrawing" xmlns:wp="http://schemas.openxmlformats.org/drawingml/2006/wordprocessingDrawing" xmlns:w10="urn:schemas-microsoft-com:office:word" xmlns:w="http://schemas.openxmlformats.org/wordprocessingml/2006/main" xmlns:w14="http://schemas.microsoft.com/office/word/2010/wordml" xmlns:w15="http://schemas.microsoft.com/office/word/2012/wordml" xmlns:w16cid="http://schemas.microsoft.com/office/word/2016/wordml/cid" xmlns:w16se="http://schemas.microsoft.com/office/word/2015/wordml/symex" xmlns:wpg="http://schemas.microsoft.com/office/word/2010/wordprocessingGroup" xmlns:wpi="http://schemas.microsoft.com/office/word/2010/wordprocessingInk" xmlns:wne="http://schemas.microsoft.com/office/word/2006/wordml" xmlns:wps="http://schemas.microsoft.com/office/word/2010/wordprocessingShape" mc:Ignorable="w14 w15 w16se w16cid wp14">
   <w:endnote w:type="separator" w:id="-1">
     <w:p>
       <w:pPr>
@@ -7437,7 +8051,7 @@
 </file>
 
 <file path=word/footer1.xml><?xml version="1.0" encoding="utf-8"?>
-<w:ftr xmlns:wpc="http://schemas.microsoft.com/office/word/2010/wordprocessingCanvas" xmlns:mc="http://schemas.openxmlformats.org/markup-compatibility/2006" xmlns:o="urn:schemas-microsoft-com:office:office" xmlns:r="http://schemas.openxmlformats.org/officeDocument/2006/relationships" xmlns:m="http://schemas.openxmlformats.org/officeDocument/2006/math" xmlns:v="urn:schemas-microsoft-com:vml" xmlns:wp14="http://schemas.microsoft.com/office/word/2010/wordprocessingDrawing" xmlns:wp="http://schemas.openxmlformats.org/drawingml/2006/wordprocessingDrawing" xmlns:w10="urn:schemas-microsoft-com:office:word" xmlns:w="http://schemas.openxmlformats.org/wordprocessingml/2006/main" xmlns:w14="http://schemas.microsoft.com/office/word/2010/wordml" xmlns:wpg="http://schemas.microsoft.com/office/word/2010/wordprocessingGroup" xmlns:wpi="http://schemas.microsoft.com/office/word/2010/wordprocessingInk" xmlns:wne="http://schemas.microsoft.com/office/word/2006/wordml" xmlns:wps="http://schemas.microsoft.com/office/word/2010/wordprocessingShape" mc:Ignorable="w14 wp14">
+<w:ftr xmlns:wpc="http://schemas.microsoft.com/office/word/2010/wordprocessingCanvas" xmlns:cx="http://schemas.microsoft.com/office/drawing/2014/chartex" xmlns:cx1="http://schemas.microsoft.com/office/drawing/2015/9/8/chartex" xmlns:cx2="http://schemas.microsoft.com/office/drawing/2015/10/21/chartex" xmlns:cx3="http://schemas.microsoft.com/office/drawing/2016/5/9/chartex" xmlns:cx4="http://schemas.microsoft.com/office/drawing/2016/5/10/chartex" xmlns:cx5="http://schemas.microsoft.com/office/drawing/2016/5/11/chartex" xmlns:cx6="http://schemas.microsoft.com/office/drawing/2016/5/12/chartex" xmlns:cx7="http://schemas.microsoft.com/office/drawing/2016/5/13/chartex" xmlns:cx8="http://schemas.microsoft.com/office/drawing/2016/5/14/chartex" xmlns:mc="http://schemas.openxmlformats.org/markup-compatibility/2006" xmlns:aink="http://schemas.microsoft.com/office/drawing/2016/ink" xmlns:am3d="http://schemas.microsoft.com/office/drawing/2017/model3d" xmlns:o="urn:schemas-microsoft-com:office:office" xmlns:r="http://schemas.openxmlformats.org/officeDocument/2006/relationships" xmlns:m="http://schemas.openxmlformats.org/officeDocument/2006/math" xmlns:v="urn:schemas-microsoft-com:vml" xmlns:wp14="http://schemas.microsoft.com/office/word/2010/wordprocessingDrawing" xmlns:wp="http://schemas.openxmlformats.org/drawingml/2006/wordprocessingDrawing" xmlns:w10="urn:schemas-microsoft-com:office:word" xmlns:w="http://schemas.openxmlformats.org/wordprocessingml/2006/main" xmlns:w14="http://schemas.microsoft.com/office/word/2010/wordml" xmlns:w15="http://schemas.microsoft.com/office/word/2012/wordml" xmlns:w16cid="http://schemas.microsoft.com/office/word/2016/wordml/cid" xmlns:w16se="http://schemas.microsoft.com/office/word/2015/wordml/symex" xmlns:wpg="http://schemas.microsoft.com/office/word/2010/wordprocessingGroup" xmlns:wpi="http://schemas.microsoft.com/office/word/2010/wordprocessingInk" xmlns:wne="http://schemas.microsoft.com/office/word/2006/wordml" xmlns:wps="http://schemas.microsoft.com/office/word/2010/wordprocessingShape" mc:Ignorable="w14 w15 w16se w16cid wp14">
   <w:p>
     <w:pPr>
       <w:pStyle w:val="Footer"/>
@@ -7471,7 +8085,7 @@
 </file>
 
 <file path=word/footnotes.xml><?xml version="1.0" encoding="utf-8"?>
-<w:footnotes xmlns:wpc="http://schemas.microsoft.com/office/word/2010/wordprocessingCanvas" xmlns:mc="http://schemas.openxmlformats.org/markup-compatibility/2006" xmlns:o="urn:schemas-microsoft-com:office:office" xmlns:r="http://schemas.openxmlformats.org/officeDocument/2006/relationships" xmlns:m="http://schemas.openxmlformats.org/officeDocument/2006/math" xmlns:v="urn:schemas-microsoft-com:vml" xmlns:wp14="http://schemas.microsoft.com/office/word/2010/wordprocessingDrawing" xmlns:wp="http://schemas.openxmlformats.org/drawingml/2006/wordprocessingDrawing" xmlns:w10="urn:schemas-microsoft-com:office:word" xmlns:w="http://schemas.openxmlformats.org/wordprocessingml/2006/main" xmlns:w14="http://schemas.microsoft.com/office/word/2010/wordml" xmlns:wpg="http://schemas.microsoft.com/office/word/2010/wordprocessingGroup" xmlns:wpi="http://schemas.microsoft.com/office/word/2010/wordprocessingInk" xmlns:wne="http://schemas.microsoft.com/office/word/2006/wordml" xmlns:wps="http://schemas.microsoft.com/office/word/2010/wordprocessingShape" mc:Ignorable="w14 wp14">
+<w:footnotes xmlns:wpc="http://schemas.microsoft.com/office/word/2010/wordprocessingCanvas" xmlns:cx="http://schemas.microsoft.com/office/drawing/2014/chartex" xmlns:cx1="http://schemas.microsoft.com/office/drawing/2015/9/8/chartex" xmlns:cx2="http://schemas.microsoft.com/office/drawing/2015/10/21/chartex" xmlns:cx3="http://schemas.microsoft.com/office/drawing/2016/5/9/chartex" xmlns:cx4="http://schemas.microsoft.com/office/drawing/2016/5/10/chartex" xmlns:cx5="http://schemas.microsoft.com/office/drawing/2016/5/11/chartex" xmlns:cx6="http://schemas.microsoft.com/office/drawing/2016/5/12/chartex" xmlns:cx7="http://schemas.microsoft.com/office/drawing/2016/5/13/chartex" xmlns:cx8="http://schemas.microsoft.com/office/drawing/2016/5/14/chartex" xmlns:mc="http://schemas.openxmlformats.org/markup-compatibility/2006" xmlns:aink="http://schemas.microsoft.com/office/drawing/2016/ink" xmlns:am3d="http://schemas.microsoft.com/office/drawing/2017/model3d" xmlns:o="urn:schemas-microsoft-com:office:office" xmlns:r="http://schemas.openxmlformats.org/officeDocument/2006/relationships" xmlns:m="http://schemas.openxmlformats.org/officeDocument/2006/math" xmlns:v="urn:schemas-microsoft-com:vml" xmlns:wp14="http://schemas.microsoft.com/office/word/2010/wordprocessingDrawing" xmlns:wp="http://schemas.openxmlformats.org/drawingml/2006/wordprocessingDrawing" xmlns:w10="urn:schemas-microsoft-com:office:word" xmlns:w="http://schemas.openxmlformats.org/wordprocessingml/2006/main" xmlns:w14="http://schemas.microsoft.com/office/word/2010/wordml" xmlns:w15="http://schemas.microsoft.com/office/word/2012/wordml" xmlns:w16cid="http://schemas.microsoft.com/office/word/2016/wordml/cid" xmlns:w16se="http://schemas.microsoft.com/office/word/2015/wordml/symex" xmlns:wpg="http://schemas.microsoft.com/office/word/2010/wordprocessingGroup" xmlns:wpi="http://schemas.microsoft.com/office/word/2010/wordprocessingInk" xmlns:wne="http://schemas.microsoft.com/office/word/2006/wordml" xmlns:wps="http://schemas.microsoft.com/office/word/2010/wordprocessingShape" mc:Ignorable="w14 w15 w16se w16cid wp14">
   <w:footnote w:type="separator" w:id="-1">
     <w:p>
       <w:pPr>
@@ -7496,8 +8110,121 @@
 </file>
 
 <file path=word/numbering.xml><?xml version="1.0" encoding="utf-8"?>
-<w:numbering xmlns:wpc="http://schemas.microsoft.com/office/word/2010/wordprocessingCanvas" xmlns:mc="http://schemas.openxmlformats.org/markup-compatibility/2006" xmlns:o="urn:schemas-microsoft-com:office:office" xmlns:r="http://schemas.openxmlformats.org/officeDocument/2006/relationships" xmlns:m="http://schemas.openxmlformats.org/officeDocument/2006/math" xmlns:v="urn:schemas-microsoft-com:vml" xmlns:wp14="http://schemas.microsoft.com/office/word/2010/wordprocessingDrawing" xmlns:wp="http://schemas.openxmlformats.org/drawingml/2006/wordprocessingDrawing" xmlns:w10="urn:schemas-microsoft-com:office:word" xmlns:w="http://schemas.openxmlformats.org/wordprocessingml/2006/main" xmlns:w14="http://schemas.microsoft.com/office/word/2010/wordml" xmlns:wpg="http://schemas.microsoft.com/office/word/2010/wordprocessingGroup" xmlns:wpi="http://schemas.microsoft.com/office/word/2010/wordprocessingInk" xmlns:wne="http://schemas.microsoft.com/office/word/2006/wordml" xmlns:wps="http://schemas.microsoft.com/office/word/2010/wordprocessingShape" mc:Ignorable="w14 wp14">
-  <w:abstractNum w:abstractNumId="0">
+<w:numbering xmlns:wpc="http://schemas.microsoft.com/office/word/2010/wordprocessingCanvas" xmlns:cx="http://schemas.microsoft.com/office/drawing/2014/chartex" xmlns:cx1="http://schemas.microsoft.com/office/drawing/2015/9/8/chartex" xmlns:cx2="http://schemas.microsoft.com/office/drawing/2015/10/21/chartex" xmlns:cx3="http://schemas.microsoft.com/office/drawing/2016/5/9/chartex" xmlns:cx4="http://schemas.microsoft.com/office/drawing/2016/5/10/chartex" xmlns:cx5="http://schemas.microsoft.com/office/drawing/2016/5/11/chartex" xmlns:cx6="http://schemas.microsoft.com/office/drawing/2016/5/12/chartex" xmlns:cx7="http://schemas.microsoft.com/office/drawing/2016/5/13/chartex" xmlns:cx8="http://schemas.microsoft.com/office/drawing/2016/5/14/chartex" xmlns:mc="http://schemas.openxmlformats.org/markup-compatibility/2006" xmlns:aink="http://schemas.microsoft.com/office/drawing/2016/ink" xmlns:am3d="http://schemas.microsoft.com/office/drawing/2017/model3d" xmlns:o="urn:schemas-microsoft-com:office:office" xmlns:r="http://schemas.openxmlformats.org/officeDocument/2006/relationships" xmlns:m="http://schemas.openxmlformats.org/officeDocument/2006/math" xmlns:v="urn:schemas-microsoft-com:vml" xmlns:wp14="http://schemas.microsoft.com/office/word/2010/wordprocessingDrawing" xmlns:wp="http://schemas.openxmlformats.org/drawingml/2006/wordprocessingDrawing" xmlns:w10="urn:schemas-microsoft-com:office:word" xmlns:w="http://schemas.openxmlformats.org/wordprocessingml/2006/main" xmlns:w14="http://schemas.microsoft.com/office/word/2010/wordml" xmlns:w15="http://schemas.microsoft.com/office/word/2012/wordml" xmlns:w16cid="http://schemas.microsoft.com/office/word/2016/wordml/cid" xmlns:w16se="http://schemas.microsoft.com/office/word/2015/wordml/symex" xmlns:wpg="http://schemas.microsoft.com/office/word/2010/wordprocessingGroup" xmlns:wpi="http://schemas.microsoft.com/office/word/2010/wordprocessingInk" xmlns:wne="http://schemas.microsoft.com/office/word/2006/wordml" xmlns:wps="http://schemas.microsoft.com/office/word/2010/wordprocessingShape" mc:Ignorable="w14 w15 w16se w16cid wp14">
+  <w:abstractNum w:abstractNumId="0" w15:restartNumberingAfterBreak="0">
+    <w:nsid w:val="00E92463"/>
+    <w:multiLevelType w:val="hybridMultilevel"/>
+    <w:tmpl w:val="E8301956"/>
+    <w:lvl w:ilvl="0" w:tplc="04090001">
+      <w:start w:val="1"/>
+      <w:numFmt w:val="bullet"/>
+      <w:lvlText w:val=""/>
+      <w:lvlJc w:val="left"/>
+      <w:pPr>
+        <w:ind w:left="720" w:hanging="360"/>
+      </w:pPr>
+      <w:rPr>
+        <w:rFonts w:ascii="Symbol" w:hAnsi="Symbol" w:hint="default"/>
+      </w:rPr>
+    </w:lvl>
+    <w:lvl w:ilvl="1" w:tplc="04090003" w:tentative="1">
+      <w:start w:val="1"/>
+      <w:numFmt w:val="bullet"/>
+      <w:lvlText w:val="o"/>
+      <w:lvlJc w:val="left"/>
+      <w:pPr>
+        <w:ind w:left="1440" w:hanging="360"/>
+      </w:pPr>
+      <w:rPr>
+        <w:rFonts w:ascii="Courier New" w:hAnsi="Courier New" w:cs="Courier New" w:hint="default"/>
+      </w:rPr>
+    </w:lvl>
+    <w:lvl w:ilvl="2" w:tplc="04090005" w:tentative="1">
+      <w:start w:val="1"/>
+      <w:numFmt w:val="bullet"/>
+      <w:lvlText w:val=""/>
+      <w:lvlJc w:val="left"/>
+      <w:pPr>
+        <w:ind w:left="2160" w:hanging="360"/>
+      </w:pPr>
+      <w:rPr>
+        <w:rFonts w:ascii="Wingdings" w:hAnsi="Wingdings" w:hint="default"/>
+      </w:rPr>
+    </w:lvl>
+    <w:lvl w:ilvl="3" w:tplc="04090001" w:tentative="1">
+      <w:start w:val="1"/>
+      <w:numFmt w:val="bullet"/>
+      <w:lvlText w:val=""/>
+      <w:lvlJc w:val="left"/>
+      <w:pPr>
+        <w:ind w:left="2880" w:hanging="360"/>
+      </w:pPr>
+      <w:rPr>
+        <w:rFonts w:ascii="Symbol" w:hAnsi="Symbol" w:hint="default"/>
+      </w:rPr>
+    </w:lvl>
+    <w:lvl w:ilvl="4" w:tplc="04090003" w:tentative="1">
+      <w:start w:val="1"/>
+      <w:numFmt w:val="bullet"/>
+      <w:lvlText w:val="o"/>
+      <w:lvlJc w:val="left"/>
+      <w:pPr>
+        <w:ind w:left="3600" w:hanging="360"/>
+      </w:pPr>
+      <w:rPr>
+        <w:rFonts w:ascii="Courier New" w:hAnsi="Courier New" w:cs="Courier New" w:hint="default"/>
+      </w:rPr>
+    </w:lvl>
+    <w:lvl w:ilvl="5" w:tplc="04090005" w:tentative="1">
+      <w:start w:val="1"/>
+      <w:numFmt w:val="bullet"/>
+      <w:lvlText w:val=""/>
+      <w:lvlJc w:val="left"/>
+      <w:pPr>
+        <w:ind w:left="4320" w:hanging="360"/>
+      </w:pPr>
+      <w:rPr>
+        <w:rFonts w:ascii="Wingdings" w:hAnsi="Wingdings" w:hint="default"/>
+      </w:rPr>
+    </w:lvl>
+    <w:lvl w:ilvl="6" w:tplc="04090001" w:tentative="1">
+      <w:start w:val="1"/>
+      <w:numFmt w:val="bullet"/>
+      <w:lvlText w:val=""/>
+      <w:lvlJc w:val="left"/>
+      <w:pPr>
+        <w:ind w:left="5040" w:hanging="360"/>
+      </w:pPr>
+      <w:rPr>
+        <w:rFonts w:ascii="Symbol" w:hAnsi="Symbol" w:hint="default"/>
+      </w:rPr>
+    </w:lvl>
+    <w:lvl w:ilvl="7" w:tplc="04090003" w:tentative="1">
+      <w:start w:val="1"/>
+      <w:numFmt w:val="bullet"/>
+      <w:lvlText w:val="o"/>
+      <w:lvlJc w:val="left"/>
+      <w:pPr>
+        <w:ind w:left="5760" w:hanging="360"/>
+      </w:pPr>
+      <w:rPr>
+        <w:rFonts w:ascii="Courier New" w:hAnsi="Courier New" w:cs="Courier New" w:hint="default"/>
+      </w:rPr>
+    </w:lvl>
+    <w:lvl w:ilvl="8" w:tplc="04090005" w:tentative="1">
+      <w:start w:val="1"/>
+      <w:numFmt w:val="bullet"/>
+      <w:lvlText w:val=""/>
+      <w:lvlJc w:val="left"/>
+      <w:pPr>
+        <w:ind w:left="6480" w:hanging="360"/>
+      </w:pPr>
+      <w:rPr>
+        <w:rFonts w:ascii="Wingdings" w:hAnsi="Wingdings" w:hint="default"/>
+      </w:rPr>
+    </w:lvl>
+  </w:abstractNum>
+  <w:abstractNum w:abstractNumId="1" w15:restartNumberingAfterBreak="0">
     <w:nsid w:val="03895CB4"/>
     <w:multiLevelType w:val="hybridMultilevel"/>
     <w:tmpl w:val="4426D27C"/>
@@ -7610,7 +8337,7 @@
       </w:rPr>
     </w:lvl>
   </w:abstractNum>
-  <w:abstractNum w:abstractNumId="1">
+  <w:abstractNum w:abstractNumId="2" w15:restartNumberingAfterBreak="0">
     <w:nsid w:val="08654DA4"/>
     <w:multiLevelType w:val="hybridMultilevel"/>
     <w:tmpl w:val="BB2C0958"/>
@@ -7750,10 +8477,10 @@
       </w:rPr>
     </w:lvl>
   </w:abstractNum>
-  <w:abstractNum w:abstractNumId="2">
+  <w:abstractNum w:abstractNumId="3" w15:restartNumberingAfterBreak="0">
     <w:nsid w:val="09F064DE"/>
     <w:multiLevelType w:val="hybridMultilevel"/>
-    <w:tmpl w:val="128CEB60"/>
+    <w:tmpl w:val="10968C7C"/>
     <w:lvl w:ilvl="0" w:tplc="04090001">
       <w:start w:val="1"/>
       <w:numFmt w:val="bullet"/>
@@ -7863,7 +8590,7 @@
       </w:rPr>
     </w:lvl>
   </w:abstractNum>
-  <w:abstractNum w:abstractNumId="3">
+  <w:abstractNum w:abstractNumId="4" w15:restartNumberingAfterBreak="0">
     <w:nsid w:val="11FB0797"/>
     <w:multiLevelType w:val="hybridMultilevel"/>
     <w:tmpl w:val="58AE5BF6"/>
@@ -7976,7 +8703,7 @@
       </w:rPr>
     </w:lvl>
   </w:abstractNum>
-  <w:abstractNum w:abstractNumId="4">
+  <w:abstractNum w:abstractNumId="5" w15:restartNumberingAfterBreak="0">
     <w:nsid w:val="20A87B20"/>
     <w:multiLevelType w:val="hybridMultilevel"/>
     <w:tmpl w:val="9842AD0A"/>
@@ -8089,7 +8816,7 @@
       </w:rPr>
     </w:lvl>
   </w:abstractNum>
-  <w:abstractNum w:abstractNumId="5">
+  <w:abstractNum w:abstractNumId="6" w15:restartNumberingAfterBreak="0">
     <w:nsid w:val="25A855DC"/>
     <w:multiLevelType w:val="hybridMultilevel"/>
     <w:tmpl w:val="222083BC"/>
@@ -8202,7 +8929,7 @@
       </w:rPr>
     </w:lvl>
   </w:abstractNum>
-  <w:abstractNum w:abstractNumId="6">
+  <w:abstractNum w:abstractNumId="7" w15:restartNumberingAfterBreak="0">
     <w:nsid w:val="2AC50271"/>
     <w:multiLevelType w:val="hybridMultilevel"/>
     <w:tmpl w:val="C340E59C"/>
@@ -8315,7 +9042,7 @@
       </w:rPr>
     </w:lvl>
   </w:abstractNum>
-  <w:abstractNum w:abstractNumId="7">
+  <w:abstractNum w:abstractNumId="8" w15:restartNumberingAfterBreak="0">
     <w:nsid w:val="2F3419F8"/>
     <w:multiLevelType w:val="hybridMultilevel"/>
     <w:tmpl w:val="2FBEFDE0"/>
@@ -8428,7 +9155,120 @@
       </w:rPr>
     </w:lvl>
   </w:abstractNum>
-  <w:abstractNum w:abstractNumId="8">
+  <w:abstractNum w:abstractNumId="9" w15:restartNumberingAfterBreak="0">
+    <w:nsid w:val="36307CB2"/>
+    <w:multiLevelType w:val="hybridMultilevel"/>
+    <w:tmpl w:val="034E3B56"/>
+    <w:lvl w:ilvl="0" w:tplc="04090001">
+      <w:start w:val="1"/>
+      <w:numFmt w:val="bullet"/>
+      <w:lvlText w:val=""/>
+      <w:lvlJc w:val="left"/>
+      <w:pPr>
+        <w:ind w:left="1080" w:hanging="360"/>
+      </w:pPr>
+      <w:rPr>
+        <w:rFonts w:ascii="Symbol" w:hAnsi="Symbol" w:hint="default"/>
+      </w:rPr>
+    </w:lvl>
+    <w:lvl w:ilvl="1" w:tplc="04090003" w:tentative="1">
+      <w:start w:val="1"/>
+      <w:numFmt w:val="bullet"/>
+      <w:lvlText w:val="o"/>
+      <w:lvlJc w:val="left"/>
+      <w:pPr>
+        <w:ind w:left="1800" w:hanging="360"/>
+      </w:pPr>
+      <w:rPr>
+        <w:rFonts w:ascii="Courier New" w:hAnsi="Courier New" w:cs="Courier New" w:hint="default"/>
+      </w:rPr>
+    </w:lvl>
+    <w:lvl w:ilvl="2" w:tplc="04090005" w:tentative="1">
+      <w:start w:val="1"/>
+      <w:numFmt w:val="bullet"/>
+      <w:lvlText w:val=""/>
+      <w:lvlJc w:val="left"/>
+      <w:pPr>
+        <w:ind w:left="2520" w:hanging="360"/>
+      </w:pPr>
+      <w:rPr>
+        <w:rFonts w:ascii="Wingdings" w:hAnsi="Wingdings" w:hint="default"/>
+      </w:rPr>
+    </w:lvl>
+    <w:lvl w:ilvl="3" w:tplc="04090001" w:tentative="1">
+      <w:start w:val="1"/>
+      <w:numFmt w:val="bullet"/>
+      <w:lvlText w:val=""/>
+      <w:lvlJc w:val="left"/>
+      <w:pPr>
+        <w:ind w:left="3240" w:hanging="360"/>
+      </w:pPr>
+      <w:rPr>
+        <w:rFonts w:ascii="Symbol" w:hAnsi="Symbol" w:hint="default"/>
+      </w:rPr>
+    </w:lvl>
+    <w:lvl w:ilvl="4" w:tplc="04090003" w:tentative="1">
+      <w:start w:val="1"/>
+      <w:numFmt w:val="bullet"/>
+      <w:lvlText w:val="o"/>
+      <w:lvlJc w:val="left"/>
+      <w:pPr>
+        <w:ind w:left="3960" w:hanging="360"/>
+      </w:pPr>
+      <w:rPr>
+        <w:rFonts w:ascii="Courier New" w:hAnsi="Courier New" w:cs="Courier New" w:hint="default"/>
+      </w:rPr>
+    </w:lvl>
+    <w:lvl w:ilvl="5" w:tplc="04090005" w:tentative="1">
+      <w:start w:val="1"/>
+      <w:numFmt w:val="bullet"/>
+      <w:lvlText w:val=""/>
+      <w:lvlJc w:val="left"/>
+      <w:pPr>
+        <w:ind w:left="4680" w:hanging="360"/>
+      </w:pPr>
+      <w:rPr>
+        <w:rFonts w:ascii="Wingdings" w:hAnsi="Wingdings" w:hint="default"/>
+      </w:rPr>
+    </w:lvl>
+    <w:lvl w:ilvl="6" w:tplc="04090001" w:tentative="1">
+      <w:start w:val="1"/>
+      <w:numFmt w:val="bullet"/>
+      <w:lvlText w:val=""/>
+      <w:lvlJc w:val="left"/>
+      <w:pPr>
+        <w:ind w:left="5400" w:hanging="360"/>
+      </w:pPr>
+      <w:rPr>
+        <w:rFonts w:ascii="Symbol" w:hAnsi="Symbol" w:hint="default"/>
+      </w:rPr>
+    </w:lvl>
+    <w:lvl w:ilvl="7" w:tplc="04090003" w:tentative="1">
+      <w:start w:val="1"/>
+      <w:numFmt w:val="bullet"/>
+      <w:lvlText w:val="o"/>
+      <w:lvlJc w:val="left"/>
+      <w:pPr>
+        <w:ind w:left="6120" w:hanging="360"/>
+      </w:pPr>
+      <w:rPr>
+        <w:rFonts w:ascii="Courier New" w:hAnsi="Courier New" w:cs="Courier New" w:hint="default"/>
+      </w:rPr>
+    </w:lvl>
+    <w:lvl w:ilvl="8" w:tplc="04090005" w:tentative="1">
+      <w:start w:val="1"/>
+      <w:numFmt w:val="bullet"/>
+      <w:lvlText w:val=""/>
+      <w:lvlJc w:val="left"/>
+      <w:pPr>
+        <w:ind w:left="6840" w:hanging="360"/>
+      </w:pPr>
+      <w:rPr>
+        <w:rFonts w:ascii="Wingdings" w:hAnsi="Wingdings" w:hint="default"/>
+      </w:rPr>
+    </w:lvl>
+  </w:abstractNum>
+  <w:abstractNum w:abstractNumId="10" w15:restartNumberingAfterBreak="0">
     <w:nsid w:val="3B125195"/>
     <w:multiLevelType w:val="hybridMultilevel"/>
     <w:tmpl w:val="0FA20EB2"/>
@@ -8541,7 +9381,7 @@
       </w:rPr>
     </w:lvl>
   </w:abstractNum>
-  <w:abstractNum w:abstractNumId="9">
+  <w:abstractNum w:abstractNumId="11" w15:restartNumberingAfterBreak="0">
     <w:nsid w:val="3DF347CB"/>
     <w:multiLevelType w:val="hybridMultilevel"/>
     <w:tmpl w:val="05B431C4"/>
@@ -8654,7 +9494,7 @@
       </w:rPr>
     </w:lvl>
   </w:abstractNum>
-  <w:abstractNum w:abstractNumId="10">
+  <w:abstractNum w:abstractNumId="12" w15:restartNumberingAfterBreak="0">
     <w:nsid w:val="3E0B627B"/>
     <w:multiLevelType w:val="hybridMultilevel"/>
     <w:tmpl w:val="C7500056"/>
@@ -8767,7 +9607,7 @@
       </w:rPr>
     </w:lvl>
   </w:abstractNum>
-  <w:abstractNum w:abstractNumId="11">
+  <w:abstractNum w:abstractNumId="13" w15:restartNumberingAfterBreak="0">
     <w:nsid w:val="4EB06A93"/>
     <w:multiLevelType w:val="hybridMultilevel"/>
     <w:tmpl w:val="9BFA3D1C"/>
@@ -8880,10 +9720,10 @@
       </w:rPr>
     </w:lvl>
   </w:abstractNum>
-  <w:abstractNum w:abstractNumId="12">
+  <w:abstractNum w:abstractNumId="14" w15:restartNumberingAfterBreak="0">
     <w:nsid w:val="5ED26117"/>
     <w:multiLevelType w:val="hybridMultilevel"/>
-    <w:tmpl w:val="DBF00BA6"/>
+    <w:tmpl w:val="C2BAD810"/>
     <w:lvl w:ilvl="0" w:tplc="04090001">
       <w:start w:val="1"/>
       <w:numFmt w:val="bullet"/>
@@ -8993,7 +9833,7 @@
       </w:rPr>
     </w:lvl>
   </w:abstractNum>
-  <w:abstractNum w:abstractNumId="13">
+  <w:abstractNum w:abstractNumId="15" w15:restartNumberingAfterBreak="0">
     <w:nsid w:val="79946376"/>
     <w:multiLevelType w:val="hybridMultilevel"/>
     <w:tmpl w:val="F774E6EC"/>
@@ -9106,7 +9946,7 @@
       </w:rPr>
     </w:lvl>
   </w:abstractNum>
-  <w:abstractNum w:abstractNumId="14">
+  <w:abstractNum w:abstractNumId="16" w15:restartNumberingAfterBreak="0">
     <w:nsid w:val="7D742C7E"/>
     <w:multiLevelType w:val="hybridMultilevel"/>
     <w:tmpl w:val="4346339C"/>
@@ -9219,57 +10059,152 @@
       </w:rPr>
     </w:lvl>
   </w:abstractNum>
+  <w:abstractNum w:abstractNumId="17" w15:restartNumberingAfterBreak="0">
+    <w:nsid w:val="7ED62EE3"/>
+    <w:multiLevelType w:val="hybridMultilevel"/>
+    <w:tmpl w:val="E7CABF72"/>
+    <w:lvl w:ilvl="0" w:tplc="0409000F">
+      <w:start w:val="1"/>
+      <w:numFmt w:val="decimal"/>
+      <w:lvlText w:val="%1."/>
+      <w:lvlJc w:val="left"/>
+      <w:pPr>
+        <w:ind w:left="360" w:hanging="360"/>
+      </w:pPr>
+    </w:lvl>
+    <w:lvl w:ilvl="1" w:tplc="04090019" w:tentative="1">
+      <w:start w:val="1"/>
+      <w:numFmt w:val="lowerLetter"/>
+      <w:lvlText w:val="%2."/>
+      <w:lvlJc w:val="left"/>
+      <w:pPr>
+        <w:ind w:left="1080" w:hanging="360"/>
+      </w:pPr>
+    </w:lvl>
+    <w:lvl w:ilvl="2" w:tplc="0409001B" w:tentative="1">
+      <w:start w:val="1"/>
+      <w:numFmt w:val="lowerRoman"/>
+      <w:lvlText w:val="%3."/>
+      <w:lvlJc w:val="right"/>
+      <w:pPr>
+        <w:ind w:left="1800" w:hanging="180"/>
+      </w:pPr>
+    </w:lvl>
+    <w:lvl w:ilvl="3" w:tplc="0409000F" w:tentative="1">
+      <w:start w:val="1"/>
+      <w:numFmt w:val="decimal"/>
+      <w:lvlText w:val="%4."/>
+      <w:lvlJc w:val="left"/>
+      <w:pPr>
+        <w:ind w:left="2520" w:hanging="360"/>
+      </w:pPr>
+    </w:lvl>
+    <w:lvl w:ilvl="4" w:tplc="04090019" w:tentative="1">
+      <w:start w:val="1"/>
+      <w:numFmt w:val="lowerLetter"/>
+      <w:lvlText w:val="%5."/>
+      <w:lvlJc w:val="left"/>
+      <w:pPr>
+        <w:ind w:left="3240" w:hanging="360"/>
+      </w:pPr>
+    </w:lvl>
+    <w:lvl w:ilvl="5" w:tplc="0409001B" w:tentative="1">
+      <w:start w:val="1"/>
+      <w:numFmt w:val="lowerRoman"/>
+      <w:lvlText w:val="%6."/>
+      <w:lvlJc w:val="right"/>
+      <w:pPr>
+        <w:ind w:left="3960" w:hanging="180"/>
+      </w:pPr>
+    </w:lvl>
+    <w:lvl w:ilvl="6" w:tplc="0409000F" w:tentative="1">
+      <w:start w:val="1"/>
+      <w:numFmt w:val="decimal"/>
+      <w:lvlText w:val="%7."/>
+      <w:lvlJc w:val="left"/>
+      <w:pPr>
+        <w:ind w:left="4680" w:hanging="360"/>
+      </w:pPr>
+    </w:lvl>
+    <w:lvl w:ilvl="7" w:tplc="04090019" w:tentative="1">
+      <w:start w:val="1"/>
+      <w:numFmt w:val="lowerLetter"/>
+      <w:lvlText w:val="%8."/>
+      <w:lvlJc w:val="left"/>
+      <w:pPr>
+        <w:ind w:left="5400" w:hanging="360"/>
+      </w:pPr>
+    </w:lvl>
+    <w:lvl w:ilvl="8" w:tplc="0409001B" w:tentative="1">
+      <w:start w:val="1"/>
+      <w:numFmt w:val="lowerRoman"/>
+      <w:lvlText w:val="%9."/>
+      <w:lvlJc w:val="right"/>
+      <w:pPr>
+        <w:ind w:left="6120" w:hanging="180"/>
+      </w:pPr>
+    </w:lvl>
+  </w:abstractNum>
   <w:num w:numId="1">
+    <w:abstractNumId w:val="5"/>
+  </w:num>
+  <w:num w:numId="2">
+    <w:abstractNumId w:val="3"/>
+  </w:num>
+  <w:num w:numId="3">
     <w:abstractNumId w:val="4"/>
   </w:num>
-  <w:num w:numId="2">
+  <w:num w:numId="4">
+    <w:abstractNumId w:val="11"/>
+  </w:num>
+  <w:num w:numId="5">
+    <w:abstractNumId w:val="13"/>
+  </w:num>
+  <w:num w:numId="6">
     <w:abstractNumId w:val="2"/>
   </w:num>
-  <w:num w:numId="3">
-    <w:abstractNumId w:val="3"/>
+  <w:num w:numId="7">
+    <w:abstractNumId w:val="14"/>
   </w:num>
-  <w:num w:numId="4">
+  <w:num w:numId="8">
+    <w:abstractNumId w:val="8"/>
+  </w:num>
+  <w:num w:numId="9">
+    <w:abstractNumId w:val="10"/>
+  </w:num>
+  <w:num w:numId="10">
+    <w:abstractNumId w:val="12"/>
+  </w:num>
+  <w:num w:numId="11">
+    <w:abstractNumId w:val="1"/>
+  </w:num>
+  <w:num w:numId="12">
+    <w:abstractNumId w:val="15"/>
+  </w:num>
+  <w:num w:numId="13">
+    <w:abstractNumId w:val="7"/>
+  </w:num>
+  <w:num w:numId="14">
+    <w:abstractNumId w:val="6"/>
+  </w:num>
+  <w:num w:numId="15">
+    <w:abstractNumId w:val="16"/>
+  </w:num>
+  <w:num w:numId="16">
     <w:abstractNumId w:val="9"/>
   </w:num>
-  <w:num w:numId="5">
-    <w:abstractNumId w:val="11"/>
-  </w:num>
-  <w:num w:numId="6">
-    <w:abstractNumId w:val="1"/>
-  </w:num>
-  <w:num w:numId="7">
-    <w:abstractNumId w:val="12"/>
-  </w:num>
-  <w:num w:numId="8">
-    <w:abstractNumId w:val="7"/>
-  </w:num>
-  <w:num w:numId="9">
-    <w:abstractNumId w:val="8"/>
-  </w:num>
-  <w:num w:numId="10">
-    <w:abstractNumId w:val="10"/>
-  </w:num>
-  <w:num w:numId="11">
+  <w:num w:numId="17">
     <w:abstractNumId w:val="0"/>
   </w:num>
-  <w:num w:numId="12">
-    <w:abstractNumId w:val="13"/>
-  </w:num>
-  <w:num w:numId="13">
-    <w:abstractNumId w:val="6"/>
-  </w:num>
-  <w:num w:numId="14">
-    <w:abstractNumId w:val="5"/>
-  </w:num>
-  <w:num w:numId="15">
-    <w:abstractNumId w:val="14"/>
+  <w:num w:numId="18">
+    <w:abstractNumId w:val="17"/>
   </w:num>
   <w:numIdMacAtCleanup w:val="13"/>
 </w:numbering>
 </file>
 
 <file path=word/styles.xml><?xml version="1.0" encoding="utf-8"?>
-<w:styles xmlns:mc="http://schemas.openxmlformats.org/markup-compatibility/2006" xmlns:r="http://schemas.openxmlformats.org/officeDocument/2006/relationships" xmlns:w="http://schemas.openxmlformats.org/wordprocessingml/2006/main" xmlns:w14="http://schemas.microsoft.com/office/word/2010/wordml" mc:Ignorable="w14">
+<w:styles xmlns:mc="http://schemas.openxmlformats.org/markup-compatibility/2006" xmlns:r="http://schemas.openxmlformats.org/officeDocument/2006/relationships" xmlns:w="http://schemas.openxmlformats.org/wordprocessingml/2006/main" xmlns:w14="http://schemas.microsoft.com/office/word/2010/wordml" xmlns:w15="http://schemas.microsoft.com/office/word/2012/wordml" xmlns:w16cid="http://schemas.microsoft.com/office/word/2016/wordml/cid" xmlns:w16se="http://schemas.microsoft.com/office/word/2015/wordml/symex" mc:Ignorable="w14 w15 w16se w16cid">
   <w:docDefaults>
     <w:rPrDefault>
       <w:rPr>
@@ -9279,151 +10214,377 @@
     </w:rPrDefault>
     <w:pPrDefault/>
   </w:docDefaults>
-  <w:latentStyles w:defLockedState="0" w:defUIPriority="0" w:defSemiHidden="1" w:defUnhideWhenUsed="1" w:defQFormat="0" w:count="267">
-    <w:lsdException w:name="Normal" w:locked="1" w:semiHidden="0" w:unhideWhenUsed="0" w:qFormat="1"/>
-    <w:lsdException w:name="heading 1" w:locked="1" w:semiHidden="0" w:unhideWhenUsed="0" w:qFormat="1"/>
-    <w:lsdException w:name="heading 2" w:locked="1" w:semiHidden="0" w:unhideWhenUsed="0" w:qFormat="1"/>
-    <w:lsdException w:name="heading 3" w:locked="1" w:semiHidden="0" w:unhideWhenUsed="0" w:qFormat="1"/>
-    <w:lsdException w:name="heading 4" w:locked="1" w:semiHidden="0" w:unhideWhenUsed="0" w:qFormat="1"/>
-    <w:lsdException w:name="heading 5" w:locked="1" w:qFormat="1"/>
-    <w:lsdException w:name="heading 6" w:locked="1" w:qFormat="1"/>
-    <w:lsdException w:name="heading 7" w:locked="1" w:qFormat="1"/>
-    <w:lsdException w:name="heading 8" w:locked="1" w:qFormat="1"/>
-    <w:lsdException w:name="heading 9" w:locked="1" w:qFormat="1"/>
-    <w:lsdException w:name="toc 1" w:locked="1"/>
-    <w:lsdException w:name="toc 2" w:locked="1"/>
-    <w:lsdException w:name="toc 3" w:locked="1"/>
-    <w:lsdException w:name="toc 4" w:locked="1"/>
-    <w:lsdException w:name="toc 5" w:locked="1"/>
-    <w:lsdException w:name="toc 6" w:locked="1"/>
-    <w:lsdException w:name="toc 7" w:locked="1"/>
-    <w:lsdException w:name="toc 8" w:locked="1"/>
-    <w:lsdException w:name="toc 9" w:locked="1"/>
-    <w:lsdException w:name="footer" w:uiPriority="99"/>
-    <w:lsdException w:name="caption" w:locked="1" w:qFormat="1"/>
-    <w:lsdException w:name="List Number" w:semiHidden="0" w:unhideWhenUsed="0"/>
-    <w:lsdException w:name="List 4" w:semiHidden="0" w:unhideWhenUsed="0"/>
-    <w:lsdException w:name="List 5" w:semiHidden="0" w:unhideWhenUsed="0"/>
-    <w:lsdException w:name="Title" w:locked="1" w:semiHidden="0" w:unhideWhenUsed="0" w:qFormat="1"/>
-    <w:lsdException w:name="Default Paragraph Font" w:locked="1"/>
-    <w:lsdException w:name="Subtitle" w:locked="1" w:semiHidden="0" w:unhideWhenUsed="0" w:qFormat="1"/>
-    <w:lsdException w:name="Salutation" w:semiHidden="0" w:unhideWhenUsed="0"/>
-    <w:lsdException w:name="Date" w:semiHidden="0" w:unhideWhenUsed="0"/>
-    <w:lsdException w:name="Body Text First Indent" w:semiHidden="0" w:unhideWhenUsed="0"/>
-    <w:lsdException w:name="Strong" w:locked="1" w:semiHidden="0" w:unhideWhenUsed="0" w:qFormat="1"/>
-    <w:lsdException w:name="Emphasis" w:locked="1" w:semiHidden="0" w:unhideWhenUsed="0" w:qFormat="1"/>
-    <w:lsdException w:name="Table Grid" w:locked="1" w:semiHidden="0" w:unhideWhenUsed="0"/>
-    <w:lsdException w:name="Placeholder Text" w:uiPriority="99" w:unhideWhenUsed="0"/>
-    <w:lsdException w:name="No Spacing" w:semiHidden="0" w:uiPriority="1" w:unhideWhenUsed="0" w:qFormat="1"/>
-    <w:lsdException w:name="Light Shading" w:semiHidden="0" w:uiPriority="60" w:unhideWhenUsed="0"/>
-    <w:lsdException w:name="Light List" w:semiHidden="0" w:uiPriority="61" w:unhideWhenUsed="0"/>
-    <w:lsdException w:name="Light Grid" w:semiHidden="0" w:uiPriority="62" w:unhideWhenUsed="0"/>
-    <w:lsdException w:name="Medium Shading 1" w:semiHidden="0" w:uiPriority="63" w:unhideWhenUsed="0"/>
-    <w:lsdException w:name="Medium Shading 2" w:semiHidden="0" w:uiPriority="64" w:unhideWhenUsed="0"/>
-    <w:lsdException w:name="Medium List 1" w:semiHidden="0" w:uiPriority="65" w:unhideWhenUsed="0"/>
-    <w:lsdException w:name="Medium List 2" w:semiHidden="0" w:uiPriority="66" w:unhideWhenUsed="0"/>
-    <w:lsdException w:name="Medium Grid 1" w:semiHidden="0" w:uiPriority="67" w:unhideWhenUsed="0"/>
-    <w:lsdException w:name="Medium Grid 2" w:semiHidden="0" w:uiPriority="68" w:unhideWhenUsed="0"/>
-    <w:lsdException w:name="Medium Grid 3" w:semiHidden="0" w:uiPriority="69" w:unhideWhenUsed="0"/>
-    <w:lsdException w:name="Dark List" w:semiHidden="0" w:uiPriority="70" w:unhideWhenUsed="0"/>
-    <w:lsdException w:name="Colorful Shading" w:semiHidden="0" w:uiPriority="71" w:unhideWhenUsed="0"/>
-    <w:lsdException w:name="Colorful List" w:semiHidden="0" w:uiPriority="72" w:unhideWhenUsed="0"/>
-    <w:lsdException w:name="Colorful Grid" w:semiHidden="0" w:uiPriority="73" w:unhideWhenUsed="0"/>
-    <w:lsdException w:name="Light Shading Accent 1" w:semiHidden="0" w:uiPriority="60" w:unhideWhenUsed="0"/>
-    <w:lsdException w:name="Light List Accent 1" w:semiHidden="0" w:uiPriority="61" w:unhideWhenUsed="0"/>
-    <w:lsdException w:name="Light Grid Accent 1" w:semiHidden="0" w:uiPriority="62" w:unhideWhenUsed="0"/>
-    <w:lsdException w:name="Medium Shading 1 Accent 1" w:semiHidden="0" w:uiPriority="63" w:unhideWhenUsed="0"/>
-    <w:lsdException w:name="Medium Shading 2 Accent 1" w:semiHidden="0" w:uiPriority="64" w:unhideWhenUsed="0"/>
-    <w:lsdException w:name="Medium List 1 Accent 1" w:semiHidden="0" w:uiPriority="65" w:unhideWhenUsed="0"/>
-    <w:lsdException w:name="Revision" w:uiPriority="99" w:unhideWhenUsed="0"/>
-    <w:lsdException w:name="List Paragraph" w:semiHidden="0" w:uiPriority="34" w:unhideWhenUsed="0" w:qFormat="1"/>
-    <w:lsdException w:name="Quote" w:semiHidden="0" w:uiPriority="29" w:unhideWhenUsed="0" w:qFormat="1"/>
-    <w:lsdException w:name="Intense Quote" w:semiHidden="0" w:uiPriority="30" w:unhideWhenUsed="0" w:qFormat="1"/>
-    <w:lsdException w:name="Medium List 2 Accent 1" w:semiHidden="0" w:uiPriority="66" w:unhideWhenUsed="0"/>
-    <w:lsdException w:name="Medium Grid 1 Accent 1" w:semiHidden="0" w:uiPriority="67" w:unhideWhenUsed="0"/>
-    <w:lsdException w:name="Medium Grid 2 Accent 1" w:semiHidden="0" w:uiPriority="68" w:unhideWhenUsed="0"/>
-    <w:lsdException w:name="Medium Grid 3 Accent 1" w:semiHidden="0" w:uiPriority="69" w:unhideWhenUsed="0"/>
-    <w:lsdException w:name="Dark List Accent 1" w:semiHidden="0" w:uiPriority="70" w:unhideWhenUsed="0"/>
-    <w:lsdException w:name="Colorful Shading Accent 1" w:semiHidden="0" w:uiPriority="71" w:unhideWhenUsed="0"/>
-    <w:lsdException w:name="Colorful List Accent 1" w:semiHidden="0" w:uiPriority="72" w:unhideWhenUsed="0"/>
-    <w:lsdException w:name="Colorful Grid Accent 1" w:semiHidden="0" w:uiPriority="73" w:unhideWhenUsed="0"/>
-    <w:lsdException w:name="Light Shading Accent 2" w:semiHidden="0" w:uiPriority="60" w:unhideWhenUsed="0"/>
-    <w:lsdException w:name="Light List Accent 2" w:semiHidden="0" w:uiPriority="61" w:unhideWhenUsed="0"/>
-    <w:lsdException w:name="Light Grid Accent 2" w:semiHidden="0" w:uiPriority="62" w:unhideWhenUsed="0"/>
-    <w:lsdException w:name="Medium Shading 1 Accent 2" w:semiHidden="0" w:uiPriority="63" w:unhideWhenUsed="0"/>
-    <w:lsdException w:name="Medium Shading 2 Accent 2" w:semiHidden="0" w:uiPriority="64" w:unhideWhenUsed="0"/>
-    <w:lsdException w:name="Medium List 1 Accent 2" w:semiHidden="0" w:uiPriority="65" w:unhideWhenUsed="0"/>
-    <w:lsdException w:name="Medium List 2 Accent 2" w:semiHidden="0" w:uiPriority="66" w:unhideWhenUsed="0"/>
-    <w:lsdException w:name="Medium Grid 1 Accent 2" w:semiHidden="0" w:uiPriority="67" w:unhideWhenUsed="0"/>
-    <w:lsdException w:name="Medium Grid 2 Accent 2" w:semiHidden="0" w:uiPriority="68" w:unhideWhenUsed="0"/>
-    <w:lsdException w:name="Medium Grid 3 Accent 2" w:semiHidden="0" w:uiPriority="69" w:unhideWhenUsed="0"/>
-    <w:lsdException w:name="Dark List Accent 2" w:semiHidden="0" w:uiPriority="70" w:unhideWhenUsed="0"/>
-    <w:lsdException w:name="Colorful Shading Accent 2" w:semiHidden="0" w:uiPriority="71" w:unhideWhenUsed="0"/>
-    <w:lsdException w:name="Colorful List Accent 2" w:semiHidden="0" w:uiPriority="72" w:unhideWhenUsed="0"/>
-    <w:lsdException w:name="Colorful Grid Accent 2" w:semiHidden="0" w:uiPriority="73" w:unhideWhenUsed="0"/>
-    <w:lsdException w:name="Light Shading Accent 3" w:semiHidden="0" w:uiPriority="60" w:unhideWhenUsed="0"/>
-    <w:lsdException w:name="Light List Accent 3" w:semiHidden="0" w:uiPriority="61" w:unhideWhenUsed="0"/>
-    <w:lsdException w:name="Light Grid Accent 3" w:semiHidden="0" w:uiPriority="62" w:unhideWhenUsed="0"/>
-    <w:lsdException w:name="Medium Shading 1 Accent 3" w:semiHidden="0" w:uiPriority="63" w:unhideWhenUsed="0"/>
-    <w:lsdException w:name="Medium Shading 2 Accent 3" w:semiHidden="0" w:uiPriority="64" w:unhideWhenUsed="0"/>
-    <w:lsdException w:name="Medium List 1 Accent 3" w:semiHidden="0" w:uiPriority="65" w:unhideWhenUsed="0"/>
-    <w:lsdException w:name="Medium List 2 Accent 3" w:semiHidden="0" w:uiPriority="66" w:unhideWhenUsed="0"/>
-    <w:lsdException w:name="Medium Grid 1 Accent 3" w:semiHidden="0" w:uiPriority="67" w:unhideWhenUsed="0"/>
-    <w:lsdException w:name="Medium Grid 2 Accent 3" w:semiHidden="0" w:uiPriority="68" w:unhideWhenUsed="0"/>
-    <w:lsdException w:name="Medium Grid 3 Accent 3" w:semiHidden="0" w:uiPriority="69" w:unhideWhenUsed="0"/>
-    <w:lsdException w:name="Dark List Accent 3" w:semiHidden="0" w:uiPriority="70" w:unhideWhenUsed="0"/>
-    <w:lsdException w:name="Colorful Shading Accent 3" w:semiHidden="0" w:uiPriority="71" w:unhideWhenUsed="0"/>
-    <w:lsdException w:name="Colorful List Accent 3" w:semiHidden="0" w:uiPriority="72" w:unhideWhenUsed="0"/>
-    <w:lsdException w:name="Colorful Grid Accent 3" w:semiHidden="0" w:uiPriority="73" w:unhideWhenUsed="0"/>
-    <w:lsdException w:name="Light Shading Accent 4" w:semiHidden="0" w:uiPriority="60" w:unhideWhenUsed="0"/>
-    <w:lsdException w:name="Light List Accent 4" w:semiHidden="0" w:uiPriority="61" w:unhideWhenUsed="0"/>
-    <w:lsdException w:name="Light Grid Accent 4" w:semiHidden="0" w:uiPriority="62" w:unhideWhenUsed="0"/>
-    <w:lsdException w:name="Medium Shading 1 Accent 4" w:semiHidden="0" w:uiPriority="63" w:unhideWhenUsed="0"/>
-    <w:lsdException w:name="Medium Shading 2 Accent 4" w:semiHidden="0" w:uiPriority="64" w:unhideWhenUsed="0"/>
-    <w:lsdException w:name="Medium List 1 Accent 4" w:semiHidden="0" w:uiPriority="65" w:unhideWhenUsed="0"/>
-    <w:lsdException w:name="Medium List 2 Accent 4" w:semiHidden="0" w:uiPriority="66" w:unhideWhenUsed="0"/>
-    <w:lsdException w:name="Medium Grid 1 Accent 4" w:semiHidden="0" w:uiPriority="67" w:unhideWhenUsed="0"/>
-    <w:lsdException w:name="Medium Grid 2 Accent 4" w:semiHidden="0" w:uiPriority="68" w:unhideWhenUsed="0"/>
-    <w:lsdException w:name="Medium Grid 3 Accent 4" w:semiHidden="0" w:uiPriority="69" w:unhideWhenUsed="0"/>
-    <w:lsdException w:name="Dark List Accent 4" w:semiHidden="0" w:uiPriority="70" w:unhideWhenUsed="0"/>
-    <w:lsdException w:name="Colorful Shading Accent 4" w:semiHidden="0" w:uiPriority="71" w:unhideWhenUsed="0"/>
-    <w:lsdException w:name="Colorful List Accent 4" w:semiHidden="0" w:uiPriority="72" w:unhideWhenUsed="0"/>
-    <w:lsdException w:name="Colorful Grid Accent 4" w:semiHidden="0" w:uiPriority="73" w:unhideWhenUsed="0"/>
-    <w:lsdException w:name="Light Shading Accent 5" w:semiHidden="0" w:uiPriority="60" w:unhideWhenUsed="0"/>
-    <w:lsdException w:name="Light List Accent 5" w:semiHidden="0" w:uiPriority="61" w:unhideWhenUsed="0"/>
-    <w:lsdException w:name="Light Grid Accent 5" w:semiHidden="0" w:uiPriority="62" w:unhideWhenUsed="0"/>
-    <w:lsdException w:name="Medium Shading 1 Accent 5" w:semiHidden="0" w:uiPriority="63" w:unhideWhenUsed="0"/>
-    <w:lsdException w:name="Medium Shading 2 Accent 5" w:semiHidden="0" w:uiPriority="64" w:unhideWhenUsed="0"/>
-    <w:lsdException w:name="Medium List 1 Accent 5" w:semiHidden="0" w:uiPriority="65" w:unhideWhenUsed="0"/>
-    <w:lsdException w:name="Medium List 2 Accent 5" w:semiHidden="0" w:uiPriority="66" w:unhideWhenUsed="0"/>
-    <w:lsdException w:name="Medium Grid 1 Accent 5" w:semiHidden="0" w:uiPriority="67" w:unhideWhenUsed="0"/>
-    <w:lsdException w:name="Medium Grid 2 Accent 5" w:semiHidden="0" w:uiPriority="68" w:unhideWhenUsed="0"/>
-    <w:lsdException w:name="Medium Grid 3 Accent 5" w:semiHidden="0" w:uiPriority="69" w:unhideWhenUsed="0"/>
-    <w:lsdException w:name="Dark List Accent 5" w:semiHidden="0" w:uiPriority="70" w:unhideWhenUsed="0"/>
-    <w:lsdException w:name="Colorful Shading Accent 5" w:semiHidden="0" w:uiPriority="71" w:unhideWhenUsed="0"/>
-    <w:lsdException w:name="Colorful List Accent 5" w:semiHidden="0" w:uiPriority="72" w:unhideWhenUsed="0"/>
-    <w:lsdException w:name="Colorful Grid Accent 5" w:semiHidden="0" w:uiPriority="73" w:unhideWhenUsed="0"/>
-    <w:lsdException w:name="Light Shading Accent 6" w:semiHidden="0" w:uiPriority="60" w:unhideWhenUsed="0"/>
-    <w:lsdException w:name="Light List Accent 6" w:semiHidden="0" w:uiPriority="61" w:unhideWhenUsed="0"/>
-    <w:lsdException w:name="Light Grid Accent 6" w:semiHidden="0" w:uiPriority="62" w:unhideWhenUsed="0"/>
-    <w:lsdException w:name="Medium Shading 1 Accent 6" w:semiHidden="0" w:uiPriority="63" w:unhideWhenUsed="0"/>
-    <w:lsdException w:name="Medium Shading 2 Accent 6" w:semiHidden="0" w:uiPriority="64" w:unhideWhenUsed="0"/>
-    <w:lsdException w:name="Medium List 1 Accent 6" w:semiHidden="0" w:uiPriority="65" w:unhideWhenUsed="0"/>
-    <w:lsdException w:name="Medium List 2 Accent 6" w:semiHidden="0" w:uiPriority="66" w:unhideWhenUsed="0"/>
-    <w:lsdException w:name="Medium Grid 1 Accent 6" w:semiHidden="0" w:uiPriority="67" w:unhideWhenUsed="0"/>
-    <w:lsdException w:name="Medium Grid 2 Accent 6" w:semiHidden="0" w:uiPriority="68" w:unhideWhenUsed="0"/>
-    <w:lsdException w:name="Medium Grid 3 Accent 6" w:semiHidden="0" w:uiPriority="69" w:unhideWhenUsed="0"/>
-    <w:lsdException w:name="Dark List Accent 6" w:semiHidden="0" w:uiPriority="70" w:unhideWhenUsed="0"/>
-    <w:lsdException w:name="Colorful Shading Accent 6" w:semiHidden="0" w:uiPriority="71" w:unhideWhenUsed="0"/>
-    <w:lsdException w:name="Colorful List Accent 6" w:semiHidden="0" w:uiPriority="72" w:unhideWhenUsed="0"/>
-    <w:lsdException w:name="Colorful Grid Accent 6" w:semiHidden="0" w:uiPriority="73" w:unhideWhenUsed="0"/>
-    <w:lsdException w:name="Subtle Emphasis" w:semiHidden="0" w:uiPriority="19" w:unhideWhenUsed="0" w:qFormat="1"/>
-    <w:lsdException w:name="Intense Emphasis" w:semiHidden="0" w:uiPriority="21" w:unhideWhenUsed="0" w:qFormat="1"/>
-    <w:lsdException w:name="Subtle Reference" w:semiHidden="0" w:uiPriority="31" w:unhideWhenUsed="0" w:qFormat="1"/>
-    <w:lsdException w:name="Intense Reference" w:semiHidden="0" w:uiPriority="32" w:unhideWhenUsed="0" w:qFormat="1"/>
-    <w:lsdException w:name="Book Title" w:semiHidden="0" w:uiPriority="33" w:unhideWhenUsed="0" w:qFormat="1"/>
-    <w:lsdException w:name="Bibliography" w:uiPriority="37"/>
-    <w:lsdException w:name="TOC Heading" w:uiPriority="39" w:qFormat="1"/>
+  <w:latentStyles w:defLockedState="0" w:defUIPriority="0" w:defSemiHidden="0" w:defUnhideWhenUsed="0" w:defQFormat="0" w:count="376">
+    <w:lsdException w:name="Normal" w:locked="1" w:qFormat="1"/>
+    <w:lsdException w:name="heading 1" w:locked="1" w:qFormat="1"/>
+    <w:lsdException w:name="heading 2" w:locked="1" w:qFormat="1"/>
+    <w:lsdException w:name="heading 3" w:locked="1" w:qFormat="1"/>
+    <w:lsdException w:name="heading 4" w:locked="1" w:qFormat="1"/>
+    <w:lsdException w:name="heading 5" w:locked="1" w:semiHidden="1" w:unhideWhenUsed="1" w:qFormat="1"/>
+    <w:lsdException w:name="heading 6" w:locked="1" w:semiHidden="1" w:unhideWhenUsed="1" w:qFormat="1"/>
+    <w:lsdException w:name="heading 7" w:locked="1" w:semiHidden="1" w:unhideWhenUsed="1" w:qFormat="1"/>
+    <w:lsdException w:name="heading 8" w:locked="1" w:semiHidden="1" w:unhideWhenUsed="1" w:qFormat="1"/>
+    <w:lsdException w:name="heading 9" w:locked="1" w:semiHidden="1" w:unhideWhenUsed="1" w:qFormat="1"/>
+    <w:lsdException w:name="index 1" w:semiHidden="1" w:unhideWhenUsed="1"/>
+    <w:lsdException w:name="index 2" w:semiHidden="1" w:unhideWhenUsed="1"/>
+    <w:lsdException w:name="index 3" w:semiHidden="1" w:unhideWhenUsed="1"/>
+    <w:lsdException w:name="index 4" w:semiHidden="1" w:unhideWhenUsed="1"/>
+    <w:lsdException w:name="index 5" w:semiHidden="1" w:unhideWhenUsed="1"/>
+    <w:lsdException w:name="index 6" w:semiHidden="1" w:unhideWhenUsed="1"/>
+    <w:lsdException w:name="index 7" w:semiHidden="1" w:unhideWhenUsed="1"/>
+    <w:lsdException w:name="index 8" w:semiHidden="1" w:unhideWhenUsed="1"/>
+    <w:lsdException w:name="index 9" w:semiHidden="1" w:unhideWhenUsed="1"/>
+    <w:lsdException w:name="toc 1" w:locked="1" w:semiHidden="1" w:unhideWhenUsed="1"/>
+    <w:lsdException w:name="toc 2" w:locked="1" w:semiHidden="1" w:unhideWhenUsed="1"/>
+    <w:lsdException w:name="toc 3" w:locked="1" w:semiHidden="1" w:unhideWhenUsed="1"/>
+    <w:lsdException w:name="toc 4" w:locked="1" w:semiHidden="1" w:unhideWhenUsed="1"/>
+    <w:lsdException w:name="toc 5" w:locked="1" w:semiHidden="1" w:unhideWhenUsed="1"/>
+    <w:lsdException w:name="toc 6" w:locked="1" w:semiHidden="1" w:unhideWhenUsed="1"/>
+    <w:lsdException w:name="toc 7" w:locked="1" w:semiHidden="1" w:unhideWhenUsed="1"/>
+    <w:lsdException w:name="toc 8" w:locked="1" w:semiHidden="1" w:unhideWhenUsed="1"/>
+    <w:lsdException w:name="toc 9" w:locked="1" w:semiHidden="1" w:unhideWhenUsed="1"/>
+    <w:lsdException w:name="Normal Indent" w:semiHidden="1" w:unhideWhenUsed="1"/>
+    <w:lsdException w:name="footnote text" w:semiHidden="1" w:unhideWhenUsed="1"/>
+    <w:lsdException w:name="annotation text" w:semiHidden="1" w:unhideWhenUsed="1"/>
+    <w:lsdException w:name="header" w:semiHidden="1" w:unhideWhenUsed="1"/>
+    <w:lsdException w:name="footer" w:semiHidden="1" w:uiPriority="99" w:unhideWhenUsed="1"/>
+    <w:lsdException w:name="index heading" w:semiHidden="1" w:unhideWhenUsed="1"/>
+    <w:lsdException w:name="caption" w:locked="1" w:semiHidden="1" w:unhideWhenUsed="1" w:qFormat="1"/>
+    <w:lsdException w:name="table of figures" w:semiHidden="1" w:unhideWhenUsed="1"/>
+    <w:lsdException w:name="envelope address" w:semiHidden="1" w:unhideWhenUsed="1"/>
+    <w:lsdException w:name="envelope return" w:semiHidden="1" w:unhideWhenUsed="1"/>
+    <w:lsdException w:name="footnote reference" w:semiHidden="1" w:unhideWhenUsed="1"/>
+    <w:lsdException w:name="annotation reference" w:semiHidden="1" w:unhideWhenUsed="1"/>
+    <w:lsdException w:name="line number" w:semiHidden="1" w:unhideWhenUsed="1"/>
+    <w:lsdException w:name="page number" w:semiHidden="1" w:unhideWhenUsed="1"/>
+    <w:lsdException w:name="endnote reference" w:semiHidden="1" w:unhideWhenUsed="1"/>
+    <w:lsdException w:name="endnote text" w:semiHidden="1" w:unhideWhenUsed="1"/>
+    <w:lsdException w:name="table of authorities" w:semiHidden="1" w:unhideWhenUsed="1"/>
+    <w:lsdException w:name="macro" w:semiHidden="1" w:unhideWhenUsed="1"/>
+    <w:lsdException w:name="toa heading" w:semiHidden="1" w:unhideWhenUsed="1"/>
+    <w:lsdException w:name="List" w:semiHidden="1" w:unhideWhenUsed="1"/>
+    <w:lsdException w:name="List Bullet" w:semiHidden="1" w:unhideWhenUsed="1"/>
+    <w:lsdException w:name="List 2" w:semiHidden="1" w:unhideWhenUsed="1"/>
+    <w:lsdException w:name="List 3" w:semiHidden="1" w:unhideWhenUsed="1"/>
+    <w:lsdException w:name="List Bullet 2" w:semiHidden="1" w:unhideWhenUsed="1"/>
+    <w:lsdException w:name="List Bullet 3" w:semiHidden="1" w:unhideWhenUsed="1"/>
+    <w:lsdException w:name="List Bullet 4" w:semiHidden="1" w:unhideWhenUsed="1"/>
+    <w:lsdException w:name="List Bullet 5" w:semiHidden="1" w:unhideWhenUsed="1"/>
+    <w:lsdException w:name="List Number 2" w:semiHidden="1" w:unhideWhenUsed="1"/>
+    <w:lsdException w:name="List Number 3" w:semiHidden="1" w:unhideWhenUsed="1"/>
+    <w:lsdException w:name="List Number 4" w:semiHidden="1" w:unhideWhenUsed="1"/>
+    <w:lsdException w:name="List Number 5" w:semiHidden="1" w:unhideWhenUsed="1"/>
+    <w:lsdException w:name="Title" w:locked="1" w:qFormat="1"/>
+    <w:lsdException w:name="Closing" w:semiHidden="1" w:unhideWhenUsed="1"/>
+    <w:lsdException w:name="Signature" w:semiHidden="1" w:unhideWhenUsed="1"/>
+    <w:lsdException w:name="Default Paragraph Font" w:locked="1" w:semiHidden="1" w:unhideWhenUsed="1"/>
+    <w:lsdException w:name="Body Text" w:semiHidden="1" w:unhideWhenUsed="1"/>
+    <w:lsdException w:name="Body Text Indent" w:semiHidden="1" w:unhideWhenUsed="1"/>
+    <w:lsdException w:name="List Continue" w:semiHidden="1" w:unhideWhenUsed="1"/>
+    <w:lsdException w:name="List Continue 2" w:semiHidden="1" w:unhideWhenUsed="1"/>
+    <w:lsdException w:name="List Continue 3" w:semiHidden="1" w:unhideWhenUsed="1"/>
+    <w:lsdException w:name="List Continue 4" w:semiHidden="1" w:unhideWhenUsed="1"/>
+    <w:lsdException w:name="List Continue 5" w:semiHidden="1" w:unhideWhenUsed="1"/>
+    <w:lsdException w:name="Message Header" w:semiHidden="1" w:unhideWhenUsed="1"/>
+    <w:lsdException w:name="Subtitle" w:locked="1" w:qFormat="1"/>
+    <w:lsdException w:name="Body Text First Indent 2" w:semiHidden="1" w:unhideWhenUsed="1"/>
+    <w:lsdException w:name="Note Heading" w:semiHidden="1" w:unhideWhenUsed="1"/>
+    <w:lsdException w:name="Body Text 2" w:semiHidden="1" w:unhideWhenUsed="1"/>
+    <w:lsdException w:name="Body Text 3" w:semiHidden="1" w:unhideWhenUsed="1"/>
+    <w:lsdException w:name="Body Text Indent 2" w:semiHidden="1" w:unhideWhenUsed="1"/>
+    <w:lsdException w:name="Body Text Indent 3" w:semiHidden="1" w:unhideWhenUsed="1"/>
+    <w:lsdException w:name="Block Text" w:semiHidden="1" w:unhideWhenUsed="1"/>
+    <w:lsdException w:name="Hyperlink" w:semiHidden="1" w:unhideWhenUsed="1"/>
+    <w:lsdException w:name="FollowedHyperlink" w:semiHidden="1" w:unhideWhenUsed="1"/>
+    <w:lsdException w:name="Strong" w:locked="1" w:qFormat="1"/>
+    <w:lsdException w:name="Emphasis" w:locked="1" w:uiPriority="20" w:qFormat="1"/>
+    <w:lsdException w:name="Document Map" w:semiHidden="1" w:unhideWhenUsed="1"/>
+    <w:lsdException w:name="Plain Text" w:semiHidden="1" w:unhideWhenUsed="1"/>
+    <w:lsdException w:name="E-mail Signature" w:semiHidden="1" w:unhideWhenUsed="1"/>
+    <w:lsdException w:name="HTML Top of Form" w:semiHidden="1" w:unhideWhenUsed="1"/>
+    <w:lsdException w:name="HTML Bottom of Form" w:semiHidden="1" w:unhideWhenUsed="1"/>
+    <w:lsdException w:name="Normal (Web)" w:semiHidden="1" w:unhideWhenUsed="1"/>
+    <w:lsdException w:name="HTML Acronym" w:semiHidden="1" w:unhideWhenUsed="1"/>
+    <w:lsdException w:name="HTML Address" w:semiHidden="1" w:unhideWhenUsed="1"/>
+    <w:lsdException w:name="HTML Cite" w:semiHidden="1" w:unhideWhenUsed="1"/>
+    <w:lsdException w:name="HTML Code" w:semiHidden="1" w:unhideWhenUsed="1"/>
+    <w:lsdException w:name="HTML Definition" w:semiHidden="1" w:unhideWhenUsed="1"/>
+    <w:lsdException w:name="HTML Keyboard" w:semiHidden="1" w:unhideWhenUsed="1"/>
+    <w:lsdException w:name="HTML Preformatted" w:semiHidden="1" w:unhideWhenUsed="1"/>
+    <w:lsdException w:name="HTML Sample" w:semiHidden="1" w:unhideWhenUsed="1"/>
+    <w:lsdException w:name="HTML Typewriter" w:semiHidden="1" w:unhideWhenUsed="1"/>
+    <w:lsdException w:name="HTML Variable" w:semiHidden="1" w:unhideWhenUsed="1"/>
+    <w:lsdException w:name="Normal Table" w:semiHidden="1" w:unhideWhenUsed="1"/>
+    <w:lsdException w:name="annotation subject" w:semiHidden="1" w:unhideWhenUsed="1"/>
+    <w:lsdException w:name="No List" w:semiHidden="1" w:unhideWhenUsed="1"/>
+    <w:lsdException w:name="Outline List 1" w:semiHidden="1" w:unhideWhenUsed="1"/>
+    <w:lsdException w:name="Outline List 2" w:semiHidden="1" w:unhideWhenUsed="1"/>
+    <w:lsdException w:name="Outline List 3" w:semiHidden="1" w:unhideWhenUsed="1"/>
+    <w:lsdException w:name="Table Simple 1" w:semiHidden="1" w:unhideWhenUsed="1"/>
+    <w:lsdException w:name="Table Simple 2" w:semiHidden="1" w:unhideWhenUsed="1"/>
+    <w:lsdException w:name="Table Simple 3" w:semiHidden="1" w:unhideWhenUsed="1"/>
+    <w:lsdException w:name="Table Classic 1" w:semiHidden="1" w:unhideWhenUsed="1"/>
+    <w:lsdException w:name="Table Classic 2" w:semiHidden="1" w:unhideWhenUsed="1"/>
+    <w:lsdException w:name="Table Classic 3" w:semiHidden="1" w:unhideWhenUsed="1"/>
+    <w:lsdException w:name="Table Classic 4" w:semiHidden="1" w:unhideWhenUsed="1"/>
+    <w:lsdException w:name="Table Colorful 1" w:semiHidden="1" w:unhideWhenUsed="1"/>
+    <w:lsdException w:name="Table Colorful 2" w:semiHidden="1" w:unhideWhenUsed="1"/>
+    <w:lsdException w:name="Table Colorful 3" w:semiHidden="1" w:unhideWhenUsed="1"/>
+    <w:lsdException w:name="Table Columns 1" w:semiHidden="1" w:unhideWhenUsed="1"/>
+    <w:lsdException w:name="Table Columns 2" w:semiHidden="1" w:unhideWhenUsed="1"/>
+    <w:lsdException w:name="Table Columns 3" w:semiHidden="1" w:unhideWhenUsed="1"/>
+    <w:lsdException w:name="Table Columns 4" w:semiHidden="1" w:unhideWhenUsed="1"/>
+    <w:lsdException w:name="Table Columns 5" w:semiHidden="1" w:unhideWhenUsed="1"/>
+    <w:lsdException w:name="Table Grid 1" w:semiHidden="1" w:unhideWhenUsed="1"/>
+    <w:lsdException w:name="Table Grid 2" w:semiHidden="1" w:unhideWhenUsed="1"/>
+    <w:lsdException w:name="Table Grid 3" w:semiHidden="1" w:unhideWhenUsed="1"/>
+    <w:lsdException w:name="Table Grid 4" w:semiHidden="1" w:unhideWhenUsed="1"/>
+    <w:lsdException w:name="Table Grid 5" w:semiHidden="1" w:unhideWhenUsed="1"/>
+    <w:lsdException w:name="Table Grid 6" w:semiHidden="1" w:unhideWhenUsed="1"/>
+    <w:lsdException w:name="Table Grid 7" w:semiHidden="1" w:unhideWhenUsed="1"/>
+    <w:lsdException w:name="Table Grid 8" w:semiHidden="1" w:unhideWhenUsed="1"/>
+    <w:lsdException w:name="Table List 1" w:semiHidden="1" w:unhideWhenUsed="1"/>
+    <w:lsdException w:name="Table List 2" w:semiHidden="1" w:unhideWhenUsed="1"/>
+    <w:lsdException w:name="Table List 3" w:semiHidden="1" w:unhideWhenUsed="1"/>
+    <w:lsdException w:name="Table List 4" w:semiHidden="1" w:unhideWhenUsed="1"/>
+    <w:lsdException w:name="Table List 5" w:semiHidden="1" w:unhideWhenUsed="1"/>
+    <w:lsdException w:name="Table List 6" w:semiHidden="1" w:unhideWhenUsed="1"/>
+    <w:lsdException w:name="Table List 7" w:semiHidden="1" w:unhideWhenUsed="1"/>
+    <w:lsdException w:name="Table List 8" w:semiHidden="1" w:unhideWhenUsed="1"/>
+    <w:lsdException w:name="Table 3D effects 1" w:semiHidden="1" w:unhideWhenUsed="1"/>
+    <w:lsdException w:name="Table 3D effects 2" w:semiHidden="1" w:unhideWhenUsed="1"/>
+    <w:lsdException w:name="Table 3D effects 3" w:semiHidden="1" w:unhideWhenUsed="1"/>
+    <w:lsdException w:name="Table Contemporary" w:semiHidden="1" w:unhideWhenUsed="1"/>
+    <w:lsdException w:name="Table Elegant" w:semiHidden="1" w:unhideWhenUsed="1"/>
+    <w:lsdException w:name="Table Professional" w:semiHidden="1" w:unhideWhenUsed="1"/>
+    <w:lsdException w:name="Table Subtle 1" w:semiHidden="1" w:unhideWhenUsed="1"/>
+    <w:lsdException w:name="Table Subtle 2" w:semiHidden="1" w:unhideWhenUsed="1"/>
+    <w:lsdException w:name="Table Web 1" w:semiHidden="1" w:unhideWhenUsed="1"/>
+    <w:lsdException w:name="Table Web 2" w:semiHidden="1" w:unhideWhenUsed="1"/>
+    <w:lsdException w:name="Table Web 3" w:semiHidden="1" w:unhideWhenUsed="1"/>
+    <w:lsdException w:name="Balloon Text" w:semiHidden="1" w:unhideWhenUsed="1"/>
+    <w:lsdException w:name="Table Grid" w:locked="1"/>
+    <w:lsdException w:name="Table Theme" w:semiHidden="1" w:unhideWhenUsed="1"/>
+    <w:lsdException w:name="Placeholder Text" w:semiHidden="1" w:uiPriority="99"/>
+    <w:lsdException w:name="No Spacing" w:uiPriority="1" w:qFormat="1"/>
+    <w:lsdException w:name="Light Shading" w:uiPriority="60"/>
+    <w:lsdException w:name="Light List" w:uiPriority="61"/>
+    <w:lsdException w:name="Light Grid" w:uiPriority="62"/>
+    <w:lsdException w:name="Medium Shading 1" w:uiPriority="63"/>
+    <w:lsdException w:name="Medium Shading 2" w:uiPriority="64"/>
+    <w:lsdException w:name="Medium List 1" w:uiPriority="65"/>
+    <w:lsdException w:name="Medium List 2" w:uiPriority="66"/>
+    <w:lsdException w:name="Medium Grid 1" w:uiPriority="67"/>
+    <w:lsdException w:name="Medium Grid 2" w:uiPriority="68"/>
+    <w:lsdException w:name="Medium Grid 3" w:uiPriority="69"/>
+    <w:lsdException w:name="Dark List" w:uiPriority="70"/>
+    <w:lsdException w:name="Colorful Shading" w:uiPriority="71"/>
+    <w:lsdException w:name="Colorful List" w:uiPriority="72"/>
+    <w:lsdException w:name="Colorful Grid" w:uiPriority="73"/>
+    <w:lsdException w:name="Light Shading Accent 1" w:uiPriority="60"/>
+    <w:lsdException w:name="Light List Accent 1" w:uiPriority="61"/>
+    <w:lsdException w:name="Light Grid Accent 1" w:uiPriority="62"/>
+    <w:lsdException w:name="Medium Shading 1 Accent 1" w:uiPriority="63"/>
+    <w:lsdException w:name="Medium Shading 2 Accent 1" w:uiPriority="64"/>
+    <w:lsdException w:name="Medium List 1 Accent 1" w:uiPriority="65"/>
+    <w:lsdException w:name="Revision" w:semiHidden="1" w:uiPriority="99"/>
+    <w:lsdException w:name="List Paragraph" w:uiPriority="34" w:qFormat="1"/>
+    <w:lsdException w:name="Quote" w:uiPriority="29" w:qFormat="1"/>
+    <w:lsdException w:name="Intense Quote" w:uiPriority="30" w:qFormat="1"/>
+    <w:lsdException w:name="Medium List 2 Accent 1" w:uiPriority="66"/>
+    <w:lsdException w:name="Medium Grid 1 Accent 1" w:uiPriority="67"/>
+    <w:lsdException w:name="Medium Grid 2 Accent 1" w:uiPriority="68"/>
+    <w:lsdException w:name="Medium Grid 3 Accent 1" w:uiPriority="69"/>
+    <w:lsdException w:name="Dark List Accent 1" w:uiPriority="70"/>
+    <w:lsdException w:name="Colorful Shading Accent 1" w:uiPriority="71"/>
+    <w:lsdException w:name="Colorful List Accent 1" w:uiPriority="72"/>
+    <w:lsdException w:name="Colorful Grid Accent 1" w:uiPriority="73"/>
+    <w:lsdException w:name="Light Shading Accent 2" w:uiPriority="60"/>
+    <w:lsdException w:name="Light List Accent 2" w:uiPriority="61"/>
+    <w:lsdException w:name="Light Grid Accent 2" w:uiPriority="62"/>
+    <w:lsdException w:name="Medium Shading 1 Accent 2" w:uiPriority="63"/>
+    <w:lsdException w:name="Medium Shading 2 Accent 2" w:uiPriority="64"/>
+    <w:lsdException w:name="Medium List 1 Accent 2" w:uiPriority="65"/>
+    <w:lsdException w:name="Medium List 2 Accent 2" w:uiPriority="66"/>
+    <w:lsdException w:name="Medium Grid 1 Accent 2" w:uiPriority="67"/>
+    <w:lsdException w:name="Medium Grid 2 Accent 2" w:uiPriority="68"/>
+    <w:lsdException w:name="Medium Grid 3 Accent 2" w:uiPriority="69"/>
+    <w:lsdException w:name="Dark List Accent 2" w:uiPriority="70"/>
+    <w:lsdException w:name="Colorful Shading Accent 2" w:uiPriority="71"/>
+    <w:lsdException w:name="Colorful List Accent 2" w:uiPriority="72"/>
+    <w:lsdException w:name="Colorful Grid Accent 2" w:uiPriority="73"/>
+    <w:lsdException w:name="Light Shading Accent 3" w:uiPriority="60"/>
+    <w:lsdException w:name="Light List Accent 3" w:uiPriority="61"/>
+    <w:lsdException w:name="Light Grid Accent 3" w:uiPriority="62"/>
+    <w:lsdException w:name="Medium Shading 1 Accent 3" w:uiPriority="63"/>
+    <w:lsdException w:name="Medium Shading 2 Accent 3" w:uiPriority="64"/>
+    <w:lsdException w:name="Medium List 1 Accent 3" w:uiPriority="65"/>
+    <w:lsdException w:name="Medium List 2 Accent 3" w:uiPriority="66"/>
+    <w:lsdException w:name="Medium Grid 1 Accent 3" w:uiPriority="67"/>
+    <w:lsdException w:name="Medium Grid 2 Accent 3" w:uiPriority="68"/>
+    <w:lsdException w:name="Medium Grid 3 Accent 3" w:uiPriority="69"/>
+    <w:lsdException w:name="Dark List Accent 3" w:uiPriority="70"/>
+    <w:lsdException w:name="Colorful Shading Accent 3" w:uiPriority="71"/>
+    <w:lsdException w:name="Colorful List Accent 3" w:uiPriority="72"/>
+    <w:lsdException w:name="Colorful Grid Accent 3" w:uiPriority="73"/>
+    <w:lsdException w:name="Light Shading Accent 4" w:uiPriority="60"/>
+    <w:lsdException w:name="Light List Accent 4" w:uiPriority="61"/>
+    <w:lsdException w:name="Light Grid Accent 4" w:uiPriority="62"/>
+    <w:lsdException w:name="Medium Shading 1 Accent 4" w:uiPriority="63"/>
+    <w:lsdException w:name="Medium Shading 2 Accent 4" w:uiPriority="64"/>
+    <w:lsdException w:name="Medium List 1 Accent 4" w:uiPriority="65"/>
+    <w:lsdException w:name="Medium List 2 Accent 4" w:uiPriority="66"/>
+    <w:lsdException w:name="Medium Grid 1 Accent 4" w:uiPriority="67"/>
+    <w:lsdException w:name="Medium Grid 2 Accent 4" w:uiPriority="68"/>
+    <w:lsdException w:name="Medium Grid 3 Accent 4" w:uiPriority="69"/>
+    <w:lsdException w:name="Dark List Accent 4" w:uiPriority="70"/>
+    <w:lsdException w:name="Colorful Shading Accent 4" w:uiPriority="71"/>
+    <w:lsdException w:name="Colorful List Accent 4" w:uiPriority="72"/>
+    <w:lsdException w:name="Colorful Grid Accent 4" w:uiPriority="73"/>
+    <w:lsdException w:name="Light Shading Accent 5" w:uiPriority="60"/>
+    <w:lsdException w:name="Light List Accent 5" w:uiPriority="61"/>
+    <w:lsdException w:name="Light Grid Accent 5" w:uiPriority="62"/>
+    <w:lsdException w:name="Medium Shading 1 Accent 5" w:uiPriority="63"/>
+    <w:lsdException w:name="Medium Shading 2 Accent 5" w:uiPriority="64"/>
+    <w:lsdException w:name="Medium List 1 Accent 5" w:uiPriority="65"/>
+    <w:lsdException w:name="Medium List 2 Accent 5" w:uiPriority="66"/>
+    <w:lsdException w:name="Medium Grid 1 Accent 5" w:uiPriority="67"/>
+    <w:lsdException w:name="Medium Grid 2 Accent 5" w:uiPriority="68"/>
+    <w:lsdException w:name="Medium Grid 3 Accent 5" w:uiPriority="69"/>
+    <w:lsdException w:name="Dark List Accent 5" w:uiPriority="70"/>
+    <w:lsdException w:name="Colorful Shading Accent 5" w:uiPriority="71"/>
+    <w:lsdException w:name="Colorful List Accent 5" w:uiPriority="72"/>
+    <w:lsdException w:name="Colorful Grid Accent 5" w:uiPriority="73"/>
+    <w:lsdException w:name="Light Shading Accent 6" w:uiPriority="60"/>
+    <w:lsdException w:name="Light List Accent 6" w:uiPriority="61"/>
+    <w:lsdException w:name="Light Grid Accent 6" w:uiPriority="62"/>
+    <w:lsdException w:name="Medium Shading 1 Accent 6" w:uiPriority="63"/>
+    <w:lsdException w:name="Medium Shading 2 Accent 6" w:uiPriority="64"/>
+    <w:lsdException w:name="Medium List 1 Accent 6" w:uiPriority="65"/>
+    <w:lsdException w:name="Medium List 2 Accent 6" w:uiPriority="66"/>
+    <w:lsdException w:name="Medium Grid 1 Accent 6" w:uiPriority="67"/>
+    <w:lsdException w:name="Medium Grid 2 Accent 6" w:uiPriority="68"/>
+    <w:lsdException w:name="Medium Grid 3 Accent 6" w:uiPriority="69"/>
+    <w:lsdException w:name="Dark List Accent 6" w:uiPriority="70"/>
+    <w:lsdException w:name="Colorful Shading Accent 6" w:uiPriority="71"/>
+    <w:lsdException w:name="Colorful List Accent 6" w:uiPriority="72"/>
+    <w:lsdException w:name="Colorful Grid Accent 6" w:uiPriority="73"/>
+    <w:lsdException w:name="Subtle Emphasis" w:uiPriority="19" w:qFormat="1"/>
+    <w:lsdException w:name="Intense Emphasis" w:uiPriority="21" w:qFormat="1"/>
+    <w:lsdException w:name="Subtle Reference" w:uiPriority="31" w:qFormat="1"/>
+    <w:lsdException w:name="Intense Reference" w:uiPriority="32" w:qFormat="1"/>
+    <w:lsdException w:name="Book Title" w:uiPriority="33" w:qFormat="1"/>
+    <w:lsdException w:name="Bibliography" w:semiHidden="1" w:uiPriority="37" w:unhideWhenUsed="1"/>
+    <w:lsdException w:name="TOC Heading" w:semiHidden="1" w:uiPriority="39" w:unhideWhenUsed="1" w:qFormat="1"/>
+    <w:lsdException w:name="Plain Table 1" w:uiPriority="41"/>
+    <w:lsdException w:name="Plain Table 2" w:uiPriority="42"/>
+    <w:lsdException w:name="Plain Table 3" w:uiPriority="43"/>
+    <w:lsdException w:name="Plain Table 4" w:uiPriority="44"/>
+    <w:lsdException w:name="Plain Table 5" w:uiPriority="45"/>
+    <w:lsdException w:name="Grid Table Light" w:uiPriority="40"/>
+    <w:lsdException w:name="Grid Table 1 Light" w:uiPriority="46"/>
+    <w:lsdException w:name="Grid Table 2" w:uiPriority="47"/>
+    <w:lsdException w:name="Grid Table 3" w:uiPriority="48"/>
+    <w:lsdException w:name="Grid Table 4" w:uiPriority="49"/>
+    <w:lsdException w:name="Grid Table 5 Dark" w:uiPriority="50"/>
+    <w:lsdException w:name="Grid Table 6 Colorful" w:uiPriority="51"/>
+    <w:lsdException w:name="Grid Table 7 Colorful" w:uiPriority="52"/>
+    <w:lsdException w:name="Grid Table 1 Light Accent 1" w:uiPriority="46"/>
+    <w:lsdException w:name="Grid Table 2 Accent 1" w:uiPriority="47"/>
+    <w:lsdException w:name="Grid Table 3 Accent 1" w:uiPriority="48"/>
+    <w:lsdException w:name="Grid Table 4 Accent 1" w:uiPriority="49"/>
+    <w:lsdException w:name="Grid Table 5 Dark Accent 1" w:uiPriority="50"/>
+    <w:lsdException w:name="Grid Table 6 Colorful Accent 1" w:uiPriority="51"/>
+    <w:lsdException w:name="Grid Table 7 Colorful Accent 1" w:uiPriority="52"/>
+    <w:lsdException w:name="Grid Table 1 Light Accent 2" w:uiPriority="46"/>
+    <w:lsdException w:name="Grid Table 2 Accent 2" w:uiPriority="47"/>
+    <w:lsdException w:name="Grid Table 3 Accent 2" w:uiPriority="48"/>
+    <w:lsdException w:name="Grid Table 4 Accent 2" w:uiPriority="49"/>
+    <w:lsdException w:name="Grid Table 5 Dark Accent 2" w:uiPriority="50"/>
+    <w:lsdException w:name="Grid Table 6 Colorful Accent 2" w:uiPriority="51"/>
+    <w:lsdException w:name="Grid Table 7 Colorful Accent 2" w:uiPriority="52"/>
+    <w:lsdException w:name="Grid Table 1 Light Accent 3" w:uiPriority="46"/>
+    <w:lsdException w:name="Grid Table 2 Accent 3" w:uiPriority="47"/>
+    <w:lsdException w:name="Grid Table 3 Accent 3" w:uiPriority="48"/>
+    <w:lsdException w:name="Grid Table 4 Accent 3" w:uiPriority="49"/>
+    <w:lsdException w:name="Grid Table 5 Dark Accent 3" w:uiPriority="50"/>
+    <w:lsdException w:name="Grid Table 6 Colorful Accent 3" w:uiPriority="51"/>
+    <w:lsdException w:name="Grid Table 7 Colorful Accent 3" w:uiPriority="52"/>
+    <w:lsdException w:name="Grid Table 1 Light Accent 4" w:uiPriority="46"/>
+    <w:lsdException w:name="Grid Table 2 Accent 4" w:uiPriority="47"/>
+    <w:lsdException w:name="Grid Table 3 Accent 4" w:uiPriority="48"/>
+    <w:lsdException w:name="Grid Table 4 Accent 4" w:uiPriority="49"/>
+    <w:lsdException w:name="Grid Table 5 Dark Accent 4" w:uiPriority="50"/>
+    <w:lsdException w:name="Grid Table 6 Colorful Accent 4" w:uiPriority="51"/>
+    <w:lsdException w:name="Grid Table 7 Colorful Accent 4" w:uiPriority="52"/>
+    <w:lsdException w:name="Grid Table 1 Light Accent 5" w:uiPriority="46"/>
+    <w:lsdException w:name="Grid Table 2 Accent 5" w:uiPriority="47"/>
+    <w:lsdException w:name="Grid Table 3 Accent 5" w:uiPriority="48"/>
+    <w:lsdException w:name="Grid Table 4 Accent 5" w:uiPriority="49"/>
+    <w:lsdException w:name="Grid Table 5 Dark Accent 5" w:uiPriority="50"/>
+    <w:lsdException w:name="Grid Table 6 Colorful Accent 5" w:uiPriority="51"/>
+    <w:lsdException w:name="Grid Table 7 Colorful Accent 5" w:uiPriority="52"/>
+    <w:lsdException w:name="Grid Table 1 Light Accent 6" w:uiPriority="46"/>
+    <w:lsdException w:name="Grid Table 2 Accent 6" w:uiPriority="47"/>
+    <w:lsdException w:name="Grid Table 3 Accent 6" w:uiPriority="48"/>
+    <w:lsdException w:name="Grid Table 4 Accent 6" w:uiPriority="49"/>
+    <w:lsdException w:name="Grid Table 5 Dark Accent 6" w:uiPriority="50"/>
+    <w:lsdException w:name="Grid Table 6 Colorful Accent 6" w:uiPriority="51"/>
+    <w:lsdException w:name="Grid Table 7 Colorful Accent 6" w:uiPriority="52"/>
+    <w:lsdException w:name="List Table 1 Light" w:uiPriority="46"/>
+    <w:lsdException w:name="List Table 2" w:uiPriority="47"/>
+    <w:lsdException w:name="List Table 3" w:uiPriority="48"/>
+    <w:lsdException w:name="List Table 4" w:uiPriority="49"/>
+    <w:lsdException w:name="List Table 5 Dark" w:uiPriority="50"/>
+    <w:lsdException w:name="List Table 6 Colorful" w:uiPriority="51"/>
+    <w:lsdException w:name="List Table 7 Colorful" w:uiPriority="52"/>
+    <w:lsdException w:name="List Table 1 Light Accent 1" w:uiPriority="46"/>
+    <w:lsdException w:name="List Table 2 Accent 1" w:uiPriority="47"/>
+    <w:lsdException w:name="List Table 3 Accent 1" w:uiPriority="48"/>
+    <w:lsdException w:name="List Table 4 Accent 1" w:uiPriority="49"/>
+    <w:lsdException w:name="List Table 5 Dark Accent 1" w:uiPriority="50"/>
+    <w:lsdException w:name="List Table 6 Colorful Accent 1" w:uiPriority="51"/>
+    <w:lsdException w:name="List Table 7 Colorful Accent 1" w:uiPriority="52"/>
+    <w:lsdException w:name="List Table 1 Light Accent 2" w:uiPriority="46"/>
+    <w:lsdException w:name="List Table 2 Accent 2" w:uiPriority="47"/>
+    <w:lsdException w:name="List Table 3 Accent 2" w:uiPriority="48"/>
+    <w:lsdException w:name="List Table 4 Accent 2" w:uiPriority="49"/>
+    <w:lsdException w:name="List Table 5 Dark Accent 2" w:uiPriority="50"/>
+    <w:lsdException w:name="List Table 6 Colorful Accent 2" w:uiPriority="51"/>
+    <w:lsdException w:name="List Table 7 Colorful Accent 2" w:uiPriority="52"/>
+    <w:lsdException w:name="List Table 1 Light Accent 3" w:uiPriority="46"/>
+    <w:lsdException w:name="List Table 2 Accent 3" w:uiPriority="47"/>
+    <w:lsdException w:name="List Table 3 Accent 3" w:uiPriority="48"/>
+    <w:lsdException w:name="List Table 4 Accent 3" w:uiPriority="49"/>
+    <w:lsdException w:name="List Table 5 Dark Accent 3" w:uiPriority="50"/>
+    <w:lsdException w:name="List Table 6 Colorful Accent 3" w:uiPriority="51"/>
+    <w:lsdException w:name="List Table 7 Colorful Accent 3" w:uiPriority="52"/>
+    <w:lsdException w:name="List Table 1 Light Accent 4" w:uiPriority="46"/>
+    <w:lsdException w:name="List Table 2 Accent 4" w:uiPriority="47"/>
+    <w:lsdException w:name="List Table 3 Accent 4" w:uiPriority="48"/>
+    <w:lsdException w:name="List Table 4 Accent 4" w:uiPriority="49"/>
+    <w:lsdException w:name="List Table 5 Dark Accent 4" w:uiPriority="50"/>
+    <w:lsdException w:name="List Table 6 Colorful Accent 4" w:uiPriority="51"/>
+    <w:lsdException w:name="List Table 7 Colorful Accent 4" w:uiPriority="52"/>
+    <w:lsdException w:name="List Table 1 Light Accent 5" w:uiPriority="46"/>
+    <w:lsdException w:name="List Table 2 Accent 5" w:uiPriority="47"/>
+    <w:lsdException w:name="List Table 3 Accent 5" w:uiPriority="48"/>
+    <w:lsdException w:name="List Table 4 Accent 5" w:uiPriority="49"/>
+    <w:lsdException w:name="List Table 5 Dark Accent 5" w:uiPriority="50"/>
+    <w:lsdException w:name="List Table 6 Colorful Accent 5" w:uiPriority="51"/>
+    <w:lsdException w:name="List Table 7 Colorful Accent 5" w:uiPriority="52"/>
+    <w:lsdException w:name="List Table 1 Light Accent 6" w:uiPriority="46"/>
+    <w:lsdException w:name="List Table 2 Accent 6" w:uiPriority="47"/>
+    <w:lsdException w:name="List Table 3 Accent 6" w:uiPriority="48"/>
+    <w:lsdException w:name="List Table 4 Accent 6" w:uiPriority="49"/>
+    <w:lsdException w:name="List Table 5 Dark Accent 6" w:uiPriority="50"/>
+    <w:lsdException w:name="List Table 6 Colorful Accent 6" w:uiPriority="51"/>
+    <w:lsdException w:name="List Table 7 Colorful Accent 6" w:uiPriority="52"/>
+    <w:lsdException w:name="Mention" w:semiHidden="1" w:uiPriority="99" w:unhideWhenUsed="1"/>
+    <w:lsdException w:name="Smart Hyperlink" w:semiHidden="1" w:uiPriority="99" w:unhideWhenUsed="1"/>
+    <w:lsdException w:name="Hashtag" w:semiHidden="1" w:uiPriority="99" w:unhideWhenUsed="1"/>
+    <w:lsdException w:name="Unresolved Mention" w:semiHidden="1" w:uiPriority="99" w:unhideWhenUsed="1"/>
+    <w:lsdException w:name="Smart Link" w:semiHidden="1" w:uiPriority="99" w:unhideWhenUsed="1"/>
   </w:latentStyles>
   <w:style w:type="paragraph" w:default="1" w:styleId="Normal">
     <w:name w:val="Normal"/>
@@ -9835,575 +10996,17 @@
       <w:ind w:left="264" w:hanging="264"/>
     </w:pPr>
   </w:style>
-</w:styles>
-</file>
-
-<file path=word/stylesWithEffects.xml><?xml version="1.0" encoding="utf-8"?>
-<w:styles xmlns:wpc="http://schemas.microsoft.com/office/word/2010/wordprocessingCanvas" xmlns:mc="http://schemas.openxmlformats.org/markup-compatibility/2006" xmlns:o="urn:schemas-microsoft-com:office:office" xmlns:r="http://schemas.openxmlformats.org/officeDocument/2006/relationships" xmlns:m="http://schemas.openxmlformats.org/officeDocument/2006/math" xmlns:v="urn:schemas-microsoft-com:vml" xmlns:wp14="http://schemas.microsoft.com/office/word/2010/wordprocessingDrawing" xmlns:wp="http://schemas.openxmlformats.org/drawingml/2006/wordprocessingDrawing" xmlns:w10="urn:schemas-microsoft-com:office:word" xmlns:w="http://schemas.openxmlformats.org/wordprocessingml/2006/main" xmlns:w14="http://schemas.microsoft.com/office/word/2010/wordml" xmlns:wpg="http://schemas.microsoft.com/office/word/2010/wordprocessingGroup" xmlns:wpi="http://schemas.microsoft.com/office/word/2010/wordprocessingInk" xmlns:wne="http://schemas.microsoft.com/office/word/2006/wordml" xmlns:wps="http://schemas.microsoft.com/office/word/2010/wordprocessingShape" mc:Ignorable="w14 wp14">
-  <w:docDefaults>
-    <w:rPrDefault>
-      <w:rPr>
-        <w:rFonts w:ascii="Calibri" w:eastAsia="Calibri" w:hAnsi="Calibri" w:cs="Times New Roman"/>
-        <w:lang w:val="en-US" w:eastAsia="en-US" w:bidi="ar-SA"/>
-      </w:rPr>
-    </w:rPrDefault>
-    <w:pPrDefault/>
-  </w:docDefaults>
-  <w:latentStyles w:defLockedState="0" w:defUIPriority="0" w:defSemiHidden="1" w:defUnhideWhenUsed="1" w:defQFormat="0" w:count="267">
-    <w:lsdException w:name="Normal" w:locked="1" w:semiHidden="0" w:unhideWhenUsed="0" w:qFormat="1"/>
-    <w:lsdException w:name="heading 1" w:locked="1" w:semiHidden="0" w:unhideWhenUsed="0" w:qFormat="1"/>
-    <w:lsdException w:name="heading 2" w:locked="1" w:semiHidden="0" w:unhideWhenUsed="0" w:qFormat="1"/>
-    <w:lsdException w:name="heading 3" w:locked="1" w:semiHidden="0" w:unhideWhenUsed="0" w:qFormat="1"/>
-    <w:lsdException w:name="heading 4" w:locked="1" w:semiHidden="0" w:unhideWhenUsed="0" w:qFormat="1"/>
-    <w:lsdException w:name="heading 5" w:locked="1" w:qFormat="1"/>
-    <w:lsdException w:name="heading 6" w:locked="1" w:qFormat="1"/>
-    <w:lsdException w:name="heading 7" w:locked="1" w:qFormat="1"/>
-    <w:lsdException w:name="heading 8" w:locked="1" w:qFormat="1"/>
-    <w:lsdException w:name="heading 9" w:locked="1" w:qFormat="1"/>
-    <w:lsdException w:name="toc 1" w:locked="1"/>
-    <w:lsdException w:name="toc 2" w:locked="1"/>
-    <w:lsdException w:name="toc 3" w:locked="1"/>
-    <w:lsdException w:name="toc 4" w:locked="1"/>
-    <w:lsdException w:name="toc 5" w:locked="1"/>
-    <w:lsdException w:name="toc 6" w:locked="1"/>
-    <w:lsdException w:name="toc 7" w:locked="1"/>
-    <w:lsdException w:name="toc 8" w:locked="1"/>
-    <w:lsdException w:name="toc 9" w:locked="1"/>
-    <w:lsdException w:name="footer" w:uiPriority="99"/>
-    <w:lsdException w:name="caption" w:locked="1" w:qFormat="1"/>
-    <w:lsdException w:name="List Number" w:semiHidden="0" w:unhideWhenUsed="0"/>
-    <w:lsdException w:name="List 4" w:semiHidden="0" w:unhideWhenUsed="0"/>
-    <w:lsdException w:name="List 5" w:semiHidden="0" w:unhideWhenUsed="0"/>
-    <w:lsdException w:name="Title" w:locked="1" w:semiHidden="0" w:unhideWhenUsed="0" w:qFormat="1"/>
-    <w:lsdException w:name="Default Paragraph Font" w:locked="1"/>
-    <w:lsdException w:name="Subtitle" w:locked="1" w:semiHidden="0" w:unhideWhenUsed="0" w:qFormat="1"/>
-    <w:lsdException w:name="Salutation" w:semiHidden="0" w:unhideWhenUsed="0"/>
-    <w:lsdException w:name="Date" w:semiHidden="0" w:unhideWhenUsed="0"/>
-    <w:lsdException w:name="Body Text First Indent" w:semiHidden="0" w:unhideWhenUsed="0"/>
-    <w:lsdException w:name="Strong" w:locked="1" w:semiHidden="0" w:unhideWhenUsed="0" w:qFormat="1"/>
-    <w:lsdException w:name="Emphasis" w:locked="1" w:semiHidden="0" w:unhideWhenUsed="0" w:qFormat="1"/>
-    <w:lsdException w:name="Table Grid" w:locked="1" w:semiHidden="0" w:unhideWhenUsed="0"/>
-    <w:lsdException w:name="Placeholder Text" w:uiPriority="99" w:unhideWhenUsed="0"/>
-    <w:lsdException w:name="No Spacing" w:semiHidden="0" w:uiPriority="1" w:unhideWhenUsed="0" w:qFormat="1"/>
-    <w:lsdException w:name="Light Shading" w:semiHidden="0" w:uiPriority="60" w:unhideWhenUsed="0"/>
-    <w:lsdException w:name="Light List" w:semiHidden="0" w:uiPriority="61" w:unhideWhenUsed="0"/>
-    <w:lsdException w:name="Light Grid" w:semiHidden="0" w:uiPriority="62" w:unhideWhenUsed="0"/>
-    <w:lsdException w:name="Medium Shading 1" w:semiHidden="0" w:uiPriority="63" w:unhideWhenUsed="0"/>
-    <w:lsdException w:name="Medium Shading 2" w:semiHidden="0" w:uiPriority="64" w:unhideWhenUsed="0"/>
-    <w:lsdException w:name="Medium List 1" w:semiHidden="0" w:uiPriority="65" w:unhideWhenUsed="0"/>
-    <w:lsdException w:name="Medium List 2" w:semiHidden="0" w:uiPriority="66" w:unhideWhenUsed="0"/>
-    <w:lsdException w:name="Medium Grid 1" w:semiHidden="0" w:uiPriority="67" w:unhideWhenUsed="0"/>
-    <w:lsdException w:name="Medium Grid 2" w:semiHidden="0" w:uiPriority="68" w:unhideWhenUsed="0"/>
-    <w:lsdException w:name="Medium Grid 3" w:semiHidden="0" w:uiPriority="69" w:unhideWhenUsed="0"/>
-    <w:lsdException w:name="Dark List" w:semiHidden="0" w:uiPriority="70" w:unhideWhenUsed="0"/>
-    <w:lsdException w:name="Colorful Shading" w:semiHidden="0" w:uiPriority="71" w:unhideWhenUsed="0"/>
-    <w:lsdException w:name="Colorful List" w:semiHidden="0" w:uiPriority="72" w:unhideWhenUsed="0"/>
-    <w:lsdException w:name="Colorful Grid" w:semiHidden="0" w:uiPriority="73" w:unhideWhenUsed="0"/>
-    <w:lsdException w:name="Light Shading Accent 1" w:semiHidden="0" w:uiPriority="60" w:unhideWhenUsed="0"/>
-    <w:lsdException w:name="Light List Accent 1" w:semiHidden="0" w:uiPriority="61" w:unhideWhenUsed="0"/>
-    <w:lsdException w:name="Light Grid Accent 1" w:semiHidden="0" w:uiPriority="62" w:unhideWhenUsed="0"/>
-    <w:lsdException w:name="Medium Shading 1 Accent 1" w:semiHidden="0" w:uiPriority="63" w:unhideWhenUsed="0"/>
-    <w:lsdException w:name="Medium Shading 2 Accent 1" w:semiHidden="0" w:uiPriority="64" w:unhideWhenUsed="0"/>
-    <w:lsdException w:name="Medium List 1 Accent 1" w:semiHidden="0" w:uiPriority="65" w:unhideWhenUsed="0"/>
-    <w:lsdException w:name="Revision" w:uiPriority="99" w:unhideWhenUsed="0"/>
-    <w:lsdException w:name="List Paragraph" w:semiHidden="0" w:uiPriority="34" w:unhideWhenUsed="0" w:qFormat="1"/>
-    <w:lsdException w:name="Quote" w:semiHidden="0" w:uiPriority="29" w:unhideWhenUsed="0" w:qFormat="1"/>
-    <w:lsdException w:name="Intense Quote" w:semiHidden="0" w:uiPriority="30" w:unhideWhenUsed="0" w:qFormat="1"/>
-    <w:lsdException w:name="Medium List 2 Accent 1" w:semiHidden="0" w:uiPriority="66" w:unhideWhenUsed="0"/>
-    <w:lsdException w:name="Medium Grid 1 Accent 1" w:semiHidden="0" w:uiPriority="67" w:unhideWhenUsed="0"/>
-    <w:lsdException w:name="Medium Grid 2 Accent 1" w:semiHidden="0" w:uiPriority="68" w:unhideWhenUsed="0"/>
-    <w:lsdException w:name="Medium Grid 3 Accent 1" w:semiHidden="0" w:uiPriority="69" w:unhideWhenUsed="0"/>
-    <w:lsdException w:name="Dark List Accent 1" w:semiHidden="0" w:uiPriority="70" w:unhideWhenUsed="0"/>
-    <w:lsdException w:name="Colorful Shading Accent 1" w:semiHidden="0" w:uiPriority="71" w:unhideWhenUsed="0"/>
-    <w:lsdException w:name="Colorful List Accent 1" w:semiHidden="0" w:uiPriority="72" w:unhideWhenUsed="0"/>
-    <w:lsdException w:name="Colorful Grid Accent 1" w:semiHidden="0" w:uiPriority="73" w:unhideWhenUsed="0"/>
-    <w:lsdException w:name="Light Shading Accent 2" w:semiHidden="0" w:uiPriority="60" w:unhideWhenUsed="0"/>
-    <w:lsdException w:name="Light List Accent 2" w:semiHidden="0" w:uiPriority="61" w:unhideWhenUsed="0"/>
-    <w:lsdException w:name="Light Grid Accent 2" w:semiHidden="0" w:uiPriority="62" w:unhideWhenUsed="0"/>
-    <w:lsdException w:name="Medium Shading 1 Accent 2" w:semiHidden="0" w:uiPriority="63" w:unhideWhenUsed="0"/>
-    <w:lsdException w:name="Medium Shading 2 Accent 2" w:semiHidden="0" w:uiPriority="64" w:unhideWhenUsed="0"/>
-    <w:lsdException w:name="Medium List 1 Accent 2" w:semiHidden="0" w:uiPriority="65" w:unhideWhenUsed="0"/>
-    <w:lsdException w:name="Medium List 2 Accent 2" w:semiHidden="0" w:uiPriority="66" w:unhideWhenUsed="0"/>
-    <w:lsdException w:name="Medium Grid 1 Accent 2" w:semiHidden="0" w:uiPriority="67" w:unhideWhenUsed="0"/>
-    <w:lsdException w:name="Medium Grid 2 Accent 2" w:semiHidden="0" w:uiPriority="68" w:unhideWhenUsed="0"/>
-    <w:lsdException w:name="Medium Grid 3 Accent 2" w:semiHidden="0" w:uiPriority="69" w:unhideWhenUsed="0"/>
-    <w:lsdException w:name="Dark List Accent 2" w:semiHidden="0" w:uiPriority="70" w:unhideWhenUsed="0"/>
-    <w:lsdException w:name="Colorful Shading Accent 2" w:semiHidden="0" w:uiPriority="71" w:unhideWhenUsed="0"/>
-    <w:lsdException w:name="Colorful List Accent 2" w:semiHidden="0" w:uiPriority="72" w:unhideWhenUsed="0"/>
-    <w:lsdException w:name="Colorful Grid Accent 2" w:semiHidden="0" w:uiPriority="73" w:unhideWhenUsed="0"/>
-    <w:lsdException w:name="Light Shading Accent 3" w:semiHidden="0" w:uiPriority="60" w:unhideWhenUsed="0"/>
-    <w:lsdException w:name="Light List Accent 3" w:semiHidden="0" w:uiPriority="61" w:unhideWhenUsed="0"/>
-    <w:lsdException w:name="Light Grid Accent 3" w:semiHidden="0" w:uiPriority="62" w:unhideWhenUsed="0"/>
-    <w:lsdException w:name="Medium Shading 1 Accent 3" w:semiHidden="0" w:uiPriority="63" w:unhideWhenUsed="0"/>
-    <w:lsdException w:name="Medium Shading 2 Accent 3" w:semiHidden="0" w:uiPriority="64" w:unhideWhenUsed="0"/>
-    <w:lsdException w:name="Medium List 1 Accent 3" w:semiHidden="0" w:uiPriority="65" w:unhideWhenUsed="0"/>
-    <w:lsdException w:name="Medium List 2 Accent 3" w:semiHidden="0" w:uiPriority="66" w:unhideWhenUsed="0"/>
-    <w:lsdException w:name="Medium Grid 1 Accent 3" w:semiHidden="0" w:uiPriority="67" w:unhideWhenUsed="0"/>
-    <w:lsdException w:name="Medium Grid 2 Accent 3" w:semiHidden="0" w:uiPriority="68" w:unhideWhenUsed="0"/>
-    <w:lsdException w:name="Medium Grid 3 Accent 3" w:semiHidden="0" w:uiPriority="69" w:unhideWhenUsed="0"/>
-    <w:lsdException w:name="Dark List Accent 3" w:semiHidden="0" w:uiPriority="70" w:unhideWhenUsed="0"/>
-    <w:lsdException w:name="Colorful Shading Accent 3" w:semiHidden="0" w:uiPriority="71" w:unhideWhenUsed="0"/>
-    <w:lsdException w:name="Colorful List Accent 3" w:semiHidden="0" w:uiPriority="72" w:unhideWhenUsed="0"/>
-    <w:lsdException w:name="Colorful Grid Accent 3" w:semiHidden="0" w:uiPriority="73" w:unhideWhenUsed="0"/>
-    <w:lsdException w:name="Light Shading Accent 4" w:semiHidden="0" w:uiPriority="60" w:unhideWhenUsed="0"/>
-    <w:lsdException w:name="Light List Accent 4" w:semiHidden="0" w:uiPriority="61" w:unhideWhenUsed="0"/>
-    <w:lsdException w:name="Light Grid Accent 4" w:semiHidden="0" w:uiPriority="62" w:unhideWhenUsed="0"/>
-    <w:lsdException w:name="Medium Shading 1 Accent 4" w:semiHidden="0" w:uiPriority="63" w:unhideWhenUsed="0"/>
-    <w:lsdException w:name="Medium Shading 2 Accent 4" w:semiHidden="0" w:uiPriority="64" w:unhideWhenUsed="0"/>
-    <w:lsdException w:name="Medium List 1 Accent 4" w:semiHidden="0" w:uiPriority="65" w:unhideWhenUsed="0"/>
-    <w:lsdException w:name="Medium List 2 Accent 4" w:semiHidden="0" w:uiPriority="66" w:unhideWhenUsed="0"/>
-    <w:lsdException w:name="Medium Grid 1 Accent 4" w:semiHidden="0" w:uiPriority="67" w:unhideWhenUsed="0"/>
-    <w:lsdException w:name="Medium Grid 2 Accent 4" w:semiHidden="0" w:uiPriority="68" w:unhideWhenUsed="0"/>
-    <w:lsdException w:name="Medium Grid 3 Accent 4" w:semiHidden="0" w:uiPriority="69" w:unhideWhenUsed="0"/>
-    <w:lsdException w:name="Dark List Accent 4" w:semiHidden="0" w:uiPriority="70" w:unhideWhenUsed="0"/>
-    <w:lsdException w:name="Colorful Shading Accent 4" w:semiHidden="0" w:uiPriority="71" w:unhideWhenUsed="0"/>
-    <w:lsdException w:name="Colorful List Accent 4" w:semiHidden="0" w:uiPriority="72" w:unhideWhenUsed="0"/>
-    <w:lsdException w:name="Colorful Grid Accent 4" w:semiHidden="0" w:uiPriority="73" w:unhideWhenUsed="0"/>
-    <w:lsdException w:name="Light Shading Accent 5" w:semiHidden="0" w:uiPriority="60" w:unhideWhenUsed="0"/>
-    <w:lsdException w:name="Light List Accent 5" w:semiHidden="0" w:uiPriority="61" w:unhideWhenUsed="0"/>
-    <w:lsdException w:name="Light Grid Accent 5" w:semiHidden="0" w:uiPriority="62" w:unhideWhenUsed="0"/>
-    <w:lsdException w:name="Medium Shading 1 Accent 5" w:semiHidden="0" w:uiPriority="63" w:unhideWhenUsed="0"/>
-    <w:lsdException w:name="Medium Shading 2 Accent 5" w:semiHidden="0" w:uiPriority="64" w:unhideWhenUsed="0"/>
-    <w:lsdException w:name="Medium List 1 Accent 5" w:semiHidden="0" w:uiPriority="65" w:unhideWhenUsed="0"/>
-    <w:lsdException w:name="Medium List 2 Accent 5" w:semiHidden="0" w:uiPriority="66" w:unhideWhenUsed="0"/>
-    <w:lsdException w:name="Medium Grid 1 Accent 5" w:semiHidden="0" w:uiPriority="67" w:unhideWhenUsed="0"/>
-    <w:lsdException w:name="Medium Grid 2 Accent 5" w:semiHidden="0" w:uiPriority="68" w:unhideWhenUsed="0"/>
-    <w:lsdException w:name="Medium Grid 3 Accent 5" w:semiHidden="0" w:uiPriority="69" w:unhideWhenUsed="0"/>
-    <w:lsdException w:name="Dark List Accent 5" w:semiHidden="0" w:uiPriority="70" w:unhideWhenUsed="0"/>
-    <w:lsdException w:name="Colorful Shading Accent 5" w:semiHidden="0" w:uiPriority="71" w:unhideWhenUsed="0"/>
-    <w:lsdException w:name="Colorful List Accent 5" w:semiHidden="0" w:uiPriority="72" w:unhideWhenUsed="0"/>
-    <w:lsdException w:name="Colorful Grid Accent 5" w:semiHidden="0" w:uiPriority="73" w:unhideWhenUsed="0"/>
-    <w:lsdException w:name="Light Shading Accent 6" w:semiHidden="0" w:uiPriority="60" w:unhideWhenUsed="0"/>
-    <w:lsdException w:name="Light List Accent 6" w:semiHidden="0" w:uiPriority="61" w:unhideWhenUsed="0"/>
-    <w:lsdException w:name="Light Grid Accent 6" w:semiHidden="0" w:uiPriority="62" w:unhideWhenUsed="0"/>
-    <w:lsdException w:name="Medium Shading 1 Accent 6" w:semiHidden="0" w:uiPriority="63" w:unhideWhenUsed="0"/>
-    <w:lsdException w:name="Medium Shading 2 Accent 6" w:semiHidden="0" w:uiPriority="64" w:unhideWhenUsed="0"/>
-    <w:lsdException w:name="Medium List 1 Accent 6" w:semiHidden="0" w:uiPriority="65" w:unhideWhenUsed="0"/>
-    <w:lsdException w:name="Medium List 2 Accent 6" w:semiHidden="0" w:uiPriority="66" w:unhideWhenUsed="0"/>
-    <w:lsdException w:name="Medium Grid 1 Accent 6" w:semiHidden="0" w:uiPriority="67" w:unhideWhenUsed="0"/>
-    <w:lsdException w:name="Medium Grid 2 Accent 6" w:semiHidden="0" w:uiPriority="68" w:unhideWhenUsed="0"/>
-    <w:lsdException w:name="Medium Grid 3 Accent 6" w:semiHidden="0" w:uiPriority="69" w:unhideWhenUsed="0"/>
-    <w:lsdException w:name="Dark List Accent 6" w:semiHidden="0" w:uiPriority="70" w:unhideWhenUsed="0"/>
-    <w:lsdException w:name="Colorful Shading Accent 6" w:semiHidden="0" w:uiPriority="71" w:unhideWhenUsed="0"/>
-    <w:lsdException w:name="Colorful List Accent 6" w:semiHidden="0" w:uiPriority="72" w:unhideWhenUsed="0"/>
-    <w:lsdException w:name="Colorful Grid Accent 6" w:semiHidden="0" w:uiPriority="73" w:unhideWhenUsed="0"/>
-    <w:lsdException w:name="Subtle Emphasis" w:semiHidden="0" w:uiPriority="19" w:unhideWhenUsed="0" w:qFormat="1"/>
-    <w:lsdException w:name="Intense Emphasis" w:semiHidden="0" w:uiPriority="21" w:unhideWhenUsed="0" w:qFormat="1"/>
-    <w:lsdException w:name="Subtle Reference" w:semiHidden="0" w:uiPriority="31" w:unhideWhenUsed="0" w:qFormat="1"/>
-    <w:lsdException w:name="Intense Reference" w:semiHidden="0" w:uiPriority="32" w:unhideWhenUsed="0" w:qFormat="1"/>
-    <w:lsdException w:name="Book Title" w:semiHidden="0" w:uiPriority="33" w:unhideWhenUsed="0" w:qFormat="1"/>
-    <w:lsdException w:name="Bibliography" w:uiPriority="37"/>
-    <w:lsdException w:name="TOC Heading" w:uiPriority="39" w:qFormat="1"/>
-  </w:latentStyles>
-  <w:style w:type="paragraph" w:default="1" w:styleId="Normal">
-    <w:name w:val="Normal"/>
+  <w:style w:type="character" w:styleId="Emphasis">
+    <w:name w:val="Emphasis"/>
+    <w:basedOn w:val="DefaultParagraphFont"/>
+    <w:uiPriority w:val="20"/>
     <w:qFormat/>
-    <w:rsid w:val="001F2965"/>
-    <w:pPr>
-      <w:spacing w:after="200" w:line="276" w:lineRule="auto"/>
-    </w:pPr>
+    <w:locked/>
+    <w:rsid w:val="00F6603B"/>
     <w:rPr>
-      <w:rFonts w:eastAsia="Times New Roman"/>
-      <w:sz w:val="22"/>
-      <w:szCs w:val="22"/>
-    </w:rPr>
-  </w:style>
-  <w:style w:type="paragraph" w:styleId="Heading1">
-    <w:name w:val="heading 1"/>
-    <w:basedOn w:val="Normal"/>
-    <w:next w:val="Normal"/>
-    <w:link w:val="Heading1Char"/>
-    <w:qFormat/>
-    <w:rsid w:val="00B42030"/>
-    <w:pPr>
-      <w:keepNext/>
-      <w:keepLines/>
-      <w:spacing w:before="480" w:after="0"/>
-      <w:outlineLvl w:val="0"/>
-    </w:pPr>
-    <w:rPr>
-      <w:rFonts w:ascii="Cambria" w:eastAsia="Calibri" w:hAnsi="Cambria"/>
-      <w:b/>
-      <w:bCs/>
-      <w:color w:val="365F91"/>
-      <w:sz w:val="28"/>
-      <w:szCs w:val="28"/>
-    </w:rPr>
-  </w:style>
-  <w:style w:type="paragraph" w:styleId="Heading2">
-    <w:name w:val="heading 2"/>
-    <w:basedOn w:val="Normal"/>
-    <w:next w:val="Normal"/>
-    <w:link w:val="Heading2Char"/>
-    <w:qFormat/>
-    <w:rsid w:val="00B42030"/>
-    <w:pPr>
-      <w:keepNext/>
-      <w:keepLines/>
-      <w:spacing w:before="200" w:after="0"/>
-      <w:outlineLvl w:val="1"/>
-    </w:pPr>
-    <w:rPr>
-      <w:rFonts w:ascii="Cambria" w:eastAsia="Calibri" w:hAnsi="Cambria"/>
-      <w:b/>
-      <w:bCs/>
-      <w:color w:val="4F81BD"/>
-      <w:sz w:val="26"/>
-      <w:szCs w:val="26"/>
-    </w:rPr>
-  </w:style>
-  <w:style w:type="paragraph" w:styleId="Heading3">
-    <w:name w:val="heading 3"/>
-    <w:basedOn w:val="Normal"/>
-    <w:next w:val="Normal"/>
-    <w:link w:val="Heading3Char"/>
-    <w:qFormat/>
-    <w:rsid w:val="00B42030"/>
-    <w:pPr>
-      <w:keepNext/>
-      <w:keepLines/>
-      <w:spacing w:before="200" w:after="0"/>
-      <w:outlineLvl w:val="2"/>
-    </w:pPr>
-    <w:rPr>
-      <w:rFonts w:ascii="Cambria" w:eastAsia="Calibri" w:hAnsi="Cambria"/>
-      <w:b/>
-      <w:bCs/>
-      <w:color w:val="4F81BD"/>
-    </w:rPr>
-  </w:style>
-  <w:style w:type="paragraph" w:styleId="Heading4">
-    <w:name w:val="heading 4"/>
-    <w:basedOn w:val="Normal"/>
-    <w:next w:val="Normal"/>
-    <w:link w:val="Heading4Char"/>
-    <w:qFormat/>
-    <w:rsid w:val="00B42030"/>
-    <w:pPr>
-      <w:keepNext/>
-      <w:keepLines/>
-      <w:spacing w:before="200" w:after="0"/>
-      <w:outlineLvl w:val="3"/>
-    </w:pPr>
-    <w:rPr>
-      <w:rFonts w:ascii="Cambria" w:eastAsia="Calibri" w:hAnsi="Cambria"/>
-      <w:b/>
-      <w:bCs/>
       <w:i/>
       <w:iCs/>
-      <w:color w:val="4F81BD"/>
     </w:rPr>
-  </w:style>
-  <w:style w:type="character" w:default="1" w:styleId="DefaultParagraphFont">
-    <w:name w:val="Default Paragraph Font"/>
-    <w:uiPriority w:val="1"/>
-    <w:semiHidden/>
-    <w:unhideWhenUsed/>
-  </w:style>
-  <w:style w:type="table" w:default="1" w:styleId="TableNormal">
-    <w:name w:val="Normal Table"/>
-    <w:uiPriority w:val="99"/>
-    <w:semiHidden/>
-    <w:unhideWhenUsed/>
-    <w:tblPr>
-      <w:tblInd w:w="0" w:type="dxa"/>
-      <w:tblCellMar>
-        <w:top w:w="0" w:type="dxa"/>
-        <w:left w:w="108" w:type="dxa"/>
-        <w:bottom w:w="0" w:type="dxa"/>
-        <w:right w:w="108" w:type="dxa"/>
-      </w:tblCellMar>
-    </w:tblPr>
-  </w:style>
-  <w:style w:type="numbering" w:default="1" w:styleId="NoList">
-    <w:name w:val="No List"/>
-    <w:uiPriority w:val="99"/>
-    <w:semiHidden/>
-    <w:unhideWhenUsed/>
-  </w:style>
-  <w:style w:type="character" w:customStyle="1" w:styleId="Heading1Char">
-    <w:name w:val="Heading 1 Char"/>
-    <w:link w:val="Heading1"/>
-    <w:locked/>
-    <w:rsid w:val="00B42030"/>
-    <w:rPr>
-      <w:rFonts w:ascii="Cambria" w:hAnsi="Cambria" w:cs="Times New Roman"/>
-      <w:b/>
-      <w:bCs/>
-      <w:color w:val="365F91"/>
-      <w:sz w:val="28"/>
-      <w:szCs w:val="28"/>
-    </w:rPr>
-  </w:style>
-  <w:style w:type="character" w:customStyle="1" w:styleId="Heading2Char">
-    <w:name w:val="Heading 2 Char"/>
-    <w:link w:val="Heading2"/>
-    <w:locked/>
-    <w:rsid w:val="00B42030"/>
-    <w:rPr>
-      <w:rFonts w:ascii="Cambria" w:hAnsi="Cambria" w:cs="Times New Roman"/>
-      <w:b/>
-      <w:bCs/>
-      <w:color w:val="4F81BD"/>
-      <w:sz w:val="26"/>
-      <w:szCs w:val="26"/>
-    </w:rPr>
-  </w:style>
-  <w:style w:type="character" w:customStyle="1" w:styleId="Heading3Char">
-    <w:name w:val="Heading 3 Char"/>
-    <w:link w:val="Heading3"/>
-    <w:semiHidden/>
-    <w:locked/>
-    <w:rsid w:val="00B42030"/>
-    <w:rPr>
-      <w:rFonts w:ascii="Cambria" w:hAnsi="Cambria" w:cs="Times New Roman"/>
-      <w:b/>
-      <w:bCs/>
-      <w:color w:val="4F81BD"/>
-    </w:rPr>
-  </w:style>
-  <w:style w:type="character" w:customStyle="1" w:styleId="Heading4Char">
-    <w:name w:val="Heading 4 Char"/>
-    <w:link w:val="Heading4"/>
-    <w:semiHidden/>
-    <w:locked/>
-    <w:rsid w:val="00B42030"/>
-    <w:rPr>
-      <w:rFonts w:ascii="Cambria" w:hAnsi="Cambria" w:cs="Times New Roman"/>
-      <w:b/>
-      <w:bCs/>
-      <w:i/>
-      <w:iCs/>
-      <w:color w:val="4F81BD"/>
-    </w:rPr>
-  </w:style>
-  <w:style w:type="paragraph" w:styleId="Title">
-    <w:name w:val="Title"/>
-    <w:basedOn w:val="Normal"/>
-    <w:next w:val="Normal"/>
-    <w:link w:val="TitleChar"/>
-    <w:qFormat/>
-    <w:rsid w:val="00B42030"/>
-    <w:pPr>
-      <w:pBdr>
-        <w:bottom w:val="single" w:sz="8" w:space="4" w:color="4F81BD"/>
-      </w:pBdr>
-      <w:spacing w:after="300" w:line="240" w:lineRule="auto"/>
-      <w:contextualSpacing/>
-    </w:pPr>
-    <w:rPr>
-      <w:rFonts w:ascii="Cambria" w:eastAsia="Calibri" w:hAnsi="Cambria"/>
-      <w:color w:val="17365D"/>
-      <w:spacing w:val="5"/>
-      <w:kern w:val="28"/>
-      <w:sz w:val="52"/>
-      <w:szCs w:val="52"/>
-    </w:rPr>
-  </w:style>
-  <w:style w:type="character" w:customStyle="1" w:styleId="TitleChar">
-    <w:name w:val="Title Char"/>
-    <w:link w:val="Title"/>
-    <w:locked/>
-    <w:rsid w:val="00B42030"/>
-    <w:rPr>
-      <w:rFonts w:ascii="Cambria" w:hAnsi="Cambria" w:cs="Times New Roman"/>
-      <w:color w:val="17365D"/>
-      <w:spacing w:val="5"/>
-      <w:kern w:val="28"/>
-      <w:sz w:val="52"/>
-      <w:szCs w:val="52"/>
-    </w:rPr>
-  </w:style>
-  <w:style w:type="character" w:styleId="Hyperlink">
-    <w:name w:val="Hyperlink"/>
-    <w:rsid w:val="00D17C88"/>
-    <w:rPr>
-      <w:rFonts w:cs="Times New Roman"/>
-      <w:color w:val="0000FF"/>
-      <w:u w:val="single"/>
-    </w:rPr>
-  </w:style>
-  <w:style w:type="character" w:styleId="FollowedHyperlink">
-    <w:name w:val="FollowedHyperlink"/>
-    <w:semiHidden/>
-    <w:rsid w:val="0038008F"/>
-    <w:rPr>
-      <w:rFonts w:cs="Times New Roman"/>
-      <w:color w:val="800080"/>
-      <w:u w:val="single"/>
-    </w:rPr>
-  </w:style>
-  <w:style w:type="paragraph" w:styleId="ListParagraph">
-    <w:name w:val="List Paragraph"/>
-    <w:basedOn w:val="Normal"/>
-    <w:uiPriority w:val="34"/>
-    <w:qFormat/>
-    <w:rsid w:val="009E4510"/>
-    <w:pPr>
-      <w:ind w:left="720"/>
-      <w:contextualSpacing/>
-    </w:pPr>
-  </w:style>
-  <w:style w:type="paragraph" w:styleId="BalloonText">
-    <w:name w:val="Balloon Text"/>
-    <w:basedOn w:val="Normal"/>
-    <w:link w:val="BalloonTextChar"/>
-    <w:semiHidden/>
-    <w:rsid w:val="00545188"/>
-    <w:pPr>
-      <w:spacing w:after="0" w:line="240" w:lineRule="auto"/>
-    </w:pPr>
-    <w:rPr>
-      <w:rFonts w:ascii="Tahoma" w:hAnsi="Tahoma" w:cs="Tahoma"/>
-      <w:sz w:val="16"/>
-      <w:szCs w:val="16"/>
-    </w:rPr>
-  </w:style>
-  <w:style w:type="character" w:customStyle="1" w:styleId="BalloonTextChar">
-    <w:name w:val="Balloon Text Char"/>
-    <w:link w:val="BalloonText"/>
-    <w:semiHidden/>
-    <w:locked/>
-    <w:rsid w:val="00545188"/>
-    <w:rPr>
-      <w:rFonts w:ascii="Tahoma" w:hAnsi="Tahoma" w:cs="Tahoma"/>
-      <w:sz w:val="16"/>
-      <w:szCs w:val="16"/>
-    </w:rPr>
-  </w:style>
-  <w:style w:type="character" w:styleId="CommentReference">
-    <w:name w:val="annotation reference"/>
-    <w:semiHidden/>
-    <w:rsid w:val="005417E5"/>
-    <w:rPr>
-      <w:sz w:val="16"/>
-      <w:szCs w:val="16"/>
-    </w:rPr>
-  </w:style>
-  <w:style w:type="paragraph" w:styleId="CommentText">
-    <w:name w:val="annotation text"/>
-    <w:basedOn w:val="Normal"/>
-    <w:semiHidden/>
-    <w:rsid w:val="005417E5"/>
-    <w:rPr>
-      <w:sz w:val="20"/>
-      <w:szCs w:val="20"/>
-    </w:rPr>
-  </w:style>
-  <w:style w:type="paragraph" w:styleId="CommentSubject">
-    <w:name w:val="annotation subject"/>
-    <w:basedOn w:val="CommentText"/>
-    <w:next w:val="CommentText"/>
-    <w:semiHidden/>
-    <w:rsid w:val="005417E5"/>
-    <w:rPr>
-      <w:b/>
-      <w:bCs/>
-    </w:rPr>
-  </w:style>
-  <w:style w:type="paragraph" w:styleId="Header">
-    <w:name w:val="header"/>
-    <w:basedOn w:val="Normal"/>
-    <w:link w:val="HeaderChar"/>
-    <w:rsid w:val="00F726CD"/>
-    <w:pPr>
-      <w:tabs>
-        <w:tab w:val="center" w:pos="4680"/>
-        <w:tab w:val="right" w:pos="9360"/>
-      </w:tabs>
-      <w:spacing w:after="0" w:line="240" w:lineRule="auto"/>
-    </w:pPr>
-  </w:style>
-  <w:style w:type="character" w:customStyle="1" w:styleId="HeaderChar">
-    <w:name w:val="Header Char"/>
-    <w:link w:val="Header"/>
-    <w:rsid w:val="00F726CD"/>
-    <w:rPr>
-      <w:rFonts w:eastAsia="Times New Roman"/>
-      <w:sz w:val="22"/>
-      <w:szCs w:val="22"/>
-    </w:rPr>
-  </w:style>
-  <w:style w:type="paragraph" w:styleId="Footer">
-    <w:name w:val="footer"/>
-    <w:basedOn w:val="Normal"/>
-    <w:link w:val="FooterChar"/>
-    <w:uiPriority w:val="99"/>
-    <w:rsid w:val="00F726CD"/>
-    <w:pPr>
-      <w:tabs>
-        <w:tab w:val="center" w:pos="4680"/>
-        <w:tab w:val="right" w:pos="9360"/>
-      </w:tabs>
-      <w:spacing w:after="0" w:line="240" w:lineRule="auto"/>
-    </w:pPr>
-  </w:style>
-  <w:style w:type="character" w:customStyle="1" w:styleId="FooterChar">
-    <w:name w:val="Footer Char"/>
-    <w:link w:val="Footer"/>
-    <w:uiPriority w:val="99"/>
-    <w:rsid w:val="00F726CD"/>
-    <w:rPr>
-      <w:rFonts w:eastAsia="Times New Roman"/>
-      <w:sz w:val="22"/>
-      <w:szCs w:val="22"/>
-    </w:rPr>
-  </w:style>
-  <w:style w:type="character" w:styleId="IntenseEmphasis">
-    <w:name w:val="Intense Emphasis"/>
-    <w:uiPriority w:val="21"/>
-    <w:qFormat/>
-    <w:rsid w:val="008907B9"/>
-    <w:rPr>
-      <w:b/>
-      <w:bCs/>
-      <w:i/>
-      <w:iCs/>
-      <w:color w:val="4F81BD"/>
-    </w:rPr>
-  </w:style>
-  <w:style w:type="paragraph" w:styleId="Revision">
-    <w:name w:val="Revision"/>
-    <w:hidden/>
-    <w:uiPriority w:val="99"/>
-    <w:semiHidden/>
-    <w:rsid w:val="00672317"/>
-    <w:rPr>
-      <w:rFonts w:eastAsia="Times New Roman"/>
-      <w:sz w:val="22"/>
-      <w:szCs w:val="22"/>
-    </w:rPr>
-  </w:style>
-  <w:style w:type="table" w:styleId="TableGrid">
-    <w:name w:val="Table Grid"/>
-    <w:basedOn w:val="TableNormal"/>
-    <w:locked/>
-    <w:rsid w:val="00D245B4"/>
-    <w:tblPr>
-      <w:tblBorders>
-        <w:top w:val="single" w:sz="4" w:space="0" w:color="auto"/>
-        <w:left w:val="single" w:sz="4" w:space="0" w:color="auto"/>
-        <w:bottom w:val="single" w:sz="4" w:space="0" w:color="auto"/>
-        <w:right w:val="single" w:sz="4" w:space="0" w:color="auto"/>
-        <w:insideH w:val="single" w:sz="4" w:space="0" w:color="auto"/>
-        <w:insideV w:val="single" w:sz="4" w:space="0" w:color="auto"/>
-      </w:tblBorders>
-    </w:tblPr>
-  </w:style>
-  <w:style w:type="paragraph" w:styleId="Bibliography">
-    <w:name w:val="Bibliography"/>
-    <w:basedOn w:val="Normal"/>
-    <w:next w:val="Normal"/>
-    <w:uiPriority w:val="37"/>
-    <w:unhideWhenUsed/>
-    <w:rsid w:val="00AB61CF"/>
-    <w:pPr>
-      <w:tabs>
-        <w:tab w:val="left" w:pos="264"/>
-      </w:tabs>
-      <w:spacing w:after="0" w:line="240" w:lineRule="auto"/>
-      <w:ind w:left="264" w:hanging="264"/>
-    </w:pPr>
   </w:style>
 </w:styles>
 </file>
@@ -10698,7 +11301,7 @@
 </file>
 
 <file path=customXml/itemProps1.xml><?xml version="1.0" encoding="utf-8"?>
-<ds:datastoreItem xmlns:ds="http://schemas.openxmlformats.org/officeDocument/2006/customXml" ds:itemID="{4AFA46B3-1F68-4A07-80C0-E6C3B2B79546}">
+<ds:datastoreItem xmlns:ds="http://schemas.openxmlformats.org/officeDocument/2006/customXml" ds:itemID="{E7D0ADDF-DDD3-4E87-AD4F-18CFD30802B4}">
   <ds:schemaRefs>
     <ds:schemaRef ds:uri="http://schemas.openxmlformats.org/officeDocument/2006/bibliography"/>
   </ds:schemaRefs>

</xml_diff>

<commit_message>
Skyline: Cherry-pick tutorial refresh from 20.1 release branch
* Skyline/work/20200228 tutorial refresh 20 1 (#979)

* Skyline: Refresh Targeted Method Editing tutorial
* Skyline: Refresh Targeted Method Refinement tutorial
* Skyline: Refresh Existing and Quantitative Experiments tutorial
- Japanese and Chinese figures in outgoing folders for refreshed tutorials
* Skyline: Move DIA/SWATH tutorials for translation into new "outgoing" folders
- Fix screenshot mode disabling ForceMzml
</commit_message>
<xml_diff>
--- a/pwiz_tools/Skyline/Documentation/Tutorials/Skyline Small Molecule Quantification.docx
+++ b/pwiz_tools/Skyline/Documentation/Tutorials/Skyline Small Molecule Quantification.docx
@@ -1,11 +1,13 @@
 
 <file path=word/document.xml><?xml version="1.0" encoding="utf-8"?>
-<w:document xmlns:wpc="http://schemas.microsoft.com/office/word/2010/wordprocessingCanvas" xmlns:mc="http://schemas.openxmlformats.org/markup-compatibility/2006" xmlns:o="urn:schemas-microsoft-com:office:office" xmlns:r="http://schemas.openxmlformats.org/officeDocument/2006/relationships" xmlns:m="http://schemas.openxmlformats.org/officeDocument/2006/math" xmlns:v="urn:schemas-microsoft-com:vml" xmlns:wp14="http://schemas.microsoft.com/office/word/2010/wordprocessingDrawing" xmlns:wp="http://schemas.openxmlformats.org/drawingml/2006/wordprocessingDrawing" xmlns:w10="urn:schemas-microsoft-com:office:word" xmlns:w="http://schemas.openxmlformats.org/wordprocessingml/2006/main" xmlns:w14="http://schemas.microsoft.com/office/word/2010/wordml" xmlns:wpg="http://schemas.microsoft.com/office/word/2010/wordprocessingGroup" xmlns:wpi="http://schemas.microsoft.com/office/word/2010/wordprocessingInk" xmlns:wne="http://schemas.microsoft.com/office/word/2006/wordml" xmlns:wps="http://schemas.microsoft.com/office/word/2010/wordprocessingShape" mc:Ignorable="w14 wp14">
+<w:document xmlns:wpc="http://schemas.microsoft.com/office/word/2010/wordprocessingCanvas" xmlns:cx="http://schemas.microsoft.com/office/drawing/2014/chartex" xmlns:cx1="http://schemas.microsoft.com/office/drawing/2015/9/8/chartex" xmlns:cx2="http://schemas.microsoft.com/office/drawing/2015/10/21/chartex" xmlns:cx3="http://schemas.microsoft.com/office/drawing/2016/5/9/chartex" xmlns:cx4="http://schemas.microsoft.com/office/drawing/2016/5/10/chartex" xmlns:cx5="http://schemas.microsoft.com/office/drawing/2016/5/11/chartex" xmlns:cx6="http://schemas.microsoft.com/office/drawing/2016/5/12/chartex" xmlns:cx7="http://schemas.microsoft.com/office/drawing/2016/5/13/chartex" xmlns:cx8="http://schemas.microsoft.com/office/drawing/2016/5/14/chartex" xmlns:mc="http://schemas.openxmlformats.org/markup-compatibility/2006" xmlns:aink="http://schemas.microsoft.com/office/drawing/2016/ink" xmlns:am3d="http://schemas.microsoft.com/office/drawing/2017/model3d" xmlns:o="urn:schemas-microsoft-com:office:office" xmlns:r="http://schemas.openxmlformats.org/officeDocument/2006/relationships" xmlns:m="http://schemas.openxmlformats.org/officeDocument/2006/math" xmlns:v="urn:schemas-microsoft-com:vml" xmlns:wp14="http://schemas.microsoft.com/office/word/2010/wordprocessingDrawing" xmlns:wp="http://schemas.openxmlformats.org/drawingml/2006/wordprocessingDrawing" xmlns:w10="urn:schemas-microsoft-com:office:word" xmlns:w="http://schemas.openxmlformats.org/wordprocessingml/2006/main" xmlns:w14="http://schemas.microsoft.com/office/word/2010/wordml" xmlns:w15="http://schemas.microsoft.com/office/word/2012/wordml" xmlns:w16cid="http://schemas.microsoft.com/office/word/2016/wordml/cid" xmlns:w16se="http://schemas.microsoft.com/office/word/2015/wordml/symex" xmlns:wpg="http://schemas.microsoft.com/office/word/2010/wordprocessingGroup" xmlns:wpi="http://schemas.microsoft.com/office/word/2010/wordprocessingInk" xmlns:wne="http://schemas.microsoft.com/office/word/2006/wordml" xmlns:wps="http://schemas.microsoft.com/office/word/2010/wordprocessingShape" mc:Ignorable="w14 w15 w16se w16cid wp14">
   <w:body>
     <w:p>
       <w:pPr>
         <w:pStyle w:val="Title"/>
       </w:pPr>
+      <w:bookmarkStart w:id="0" w:name="_GoBack"/>
+      <w:bookmarkEnd w:id="0"/>
       <w:r>
         <w:t xml:space="preserve">Skyline </w:t>
       </w:r>
@@ -42,39 +44,42 @@
         <w:t xml:space="preserve">Originally developed for proteomics use, Skyline has been extended to work with </w:t>
       </w:r>
       <w:r>
-        <w:t>non-</w:t>
+        <w:t xml:space="preserve">non-proteomic </w:t>
+      </w:r>
+      <w:r>
+        <w:t>molecules</w:t>
+      </w:r>
+      <w:r>
+        <w:t xml:space="preserve">. </w:t>
+      </w:r>
+      <w:r>
+        <w:t xml:space="preserve"> </w:t>
+      </w:r>
+      <w:r>
+        <w:t>This tutorial explores</w:t>
+      </w:r>
+      <w:r>
+        <w:t xml:space="preserve"> a relatively straightforward example of</w:t>
+      </w:r>
+      <w:r>
+        <w:t xml:space="preserve"> using Skyline for targeted </w:t>
+      </w:r>
+      <w:r>
+        <w:t>quantification</w:t>
+      </w:r>
+      <w:r>
+        <w:t xml:space="preserve"> of </w:t>
+      </w:r>
+      <w:r>
+        <w:t xml:space="preserve">a single small molecule using an external calibration curve and </w:t>
       </w:r>
       <w:proofErr w:type="gramStart"/>
       <w:r>
-        <w:t xml:space="preserve">proteomic </w:t>
-      </w:r>
-      <w:r>
-        <w:t xml:space="preserve"> molecules</w:t>
+        <w:t>stable-isotope</w:t>
       </w:r>
       <w:proofErr w:type="gramEnd"/>
       <w:r>
-        <w:t xml:space="preserve">. </w:t>
-      </w:r>
-      <w:r>
-        <w:t xml:space="preserve"> </w:t>
-      </w:r>
-      <w:r>
-        <w:t>This tutorial explores</w:t>
-      </w:r>
-      <w:r>
-        <w:t xml:space="preserve"> a relatively straightforward example of</w:t>
-      </w:r>
-      <w:r>
-        <w:t xml:space="preserve"> using Skyline for targeted </w:t>
-      </w:r>
-      <w:r>
-        <w:t>quantification</w:t>
-      </w:r>
-      <w:r>
-        <w:t xml:space="preserve"> of </w:t>
-      </w:r>
-      <w:r>
-        <w:t>a single small molecule using an external calibration curve and stable-isotope labeled internal standard</w:t>
+        <w:t xml:space="preserve"> labeled internal standard</w:t>
       </w:r>
       <w:r>
         <w:t xml:space="preserve">.  </w:t>
@@ -172,7 +177,7 @@
       <w:r>
         <w:t xml:space="preserve">You may also wish to view the first half of Skyline webinar 16, on which this tutorial is based: </w:t>
       </w:r>
-      <w:hyperlink r:id="rId9" w:history="1">
+      <w:hyperlink r:id="rId8" w:history="1">
         <w:r>
           <w:rPr>
             <w:rStyle w:val="Hyperlink"/>
@@ -395,10 +400,18 @@
           <w:noProof/>
         </w:rPr>
         <w:drawing>
-          <wp:inline distT="0" distB="0" distL="0" distR="0" wp14:anchorId="59C1E937" wp14:editId="729E1704">
-            <wp:extent cx="4389120" cy="3279179"/>
-            <wp:effectExtent l="0" t="0" r="0" b="0"/>
-            <wp:docPr id="10" name="Picture 10"/>
+          <wp:anchor distT="0" distB="0" distL="114300" distR="114300" simplePos="0" relativeHeight="251658240" behindDoc="0" locked="0" layoutInCell="1" allowOverlap="1" wp14:anchorId="77686B73" wp14:editId="4ABA210F">
+            <wp:simplePos x="0" y="0"/>
+            <wp:positionH relativeFrom="column">
+              <wp:posOffset>1379855</wp:posOffset>
+            </wp:positionH>
+            <wp:positionV relativeFrom="paragraph">
+              <wp:posOffset>333277</wp:posOffset>
+            </wp:positionV>
+            <wp:extent cx="942975" cy="942975"/>
+            <wp:effectExtent l="0" t="0" r="9525" b="9525"/>
+            <wp:wrapNone/>
+            <wp:docPr id="9" name="Picture 9"/>
             <wp:cNvGraphicFramePr>
               <a:graphicFrameLocks xmlns:a="http://schemas.openxmlformats.org/drawingml/2006/main" noChangeAspect="1"/>
             </wp:cNvGraphicFramePr>
@@ -406,7 +419,59 @@
               <a:graphicData uri="http://schemas.openxmlformats.org/drawingml/2006/picture">
                 <pic:pic xmlns:pic="http://schemas.openxmlformats.org/drawingml/2006/picture">
                   <pic:nvPicPr>
-                    <pic:cNvPr id="0" name=""/>
+                    <pic:cNvPr id="1" name=""/>
+                    <pic:cNvPicPr/>
+                  </pic:nvPicPr>
+                  <pic:blipFill>
+                    <a:blip r:embed="rId9">
+                      <a:extLst>
+                        <a:ext uri="{28A0092B-C50C-407E-A947-70E740481C1C}">
+                          <a14:useLocalDpi xmlns:a14="http://schemas.microsoft.com/office/drawing/2010/main" val="0"/>
+                        </a:ext>
+                      </a:extLst>
+                    </a:blip>
+                    <a:stretch>
+                      <a:fillRect/>
+                    </a:stretch>
+                  </pic:blipFill>
+                  <pic:spPr>
+                    <a:xfrm>
+                      <a:off x="0" y="0"/>
+                      <a:ext cx="942975" cy="942975"/>
+                    </a:xfrm>
+                    <a:prstGeom prst="rect">
+                      <a:avLst/>
+                    </a:prstGeom>
+                  </pic:spPr>
+                </pic:pic>
+              </a:graphicData>
+            </a:graphic>
+            <wp14:sizeRelH relativeFrom="margin">
+              <wp14:pctWidth>0</wp14:pctWidth>
+            </wp14:sizeRelH>
+            <wp14:sizeRelV relativeFrom="margin">
+              <wp14:pctHeight>0</wp14:pctHeight>
+            </wp14:sizeRelV>
+          </wp:anchor>
+        </w:drawing>
+      </w:r>
+      <w:r>
+        <w:rPr>
+          <w:noProof/>
+        </w:rPr>
+        <w:drawing>
+          <wp:inline distT="0" distB="0" distL="0" distR="0" wp14:anchorId="6C370091" wp14:editId="6AC8C6CC">
+            <wp:extent cx="4394942" cy="3283528"/>
+            <wp:effectExtent l="0" t="0" r="5715" b="0"/>
+            <wp:docPr id="3" name="Picture 3"/>
+            <wp:cNvGraphicFramePr>
+              <a:graphicFrameLocks xmlns:a="http://schemas.openxmlformats.org/drawingml/2006/main" noChangeAspect="1"/>
+            </wp:cNvGraphicFramePr>
+            <a:graphic xmlns:a="http://schemas.openxmlformats.org/drawingml/2006/main">
+              <a:graphicData uri="http://schemas.openxmlformats.org/drawingml/2006/picture">
+                <pic:pic xmlns:pic="http://schemas.openxmlformats.org/drawingml/2006/picture">
+                  <pic:nvPicPr>
+                    <pic:cNvPr id="1" name=""/>
                     <pic:cNvPicPr/>
                   </pic:nvPicPr>
                   <pic:blipFill>
@@ -418,7 +483,7 @@
                   <pic:spPr>
                     <a:xfrm>
                       <a:off x="0" y="0"/>
-                      <a:ext cx="4399946" cy="3287267"/>
+                      <a:ext cx="4429638" cy="3309450"/>
                     </a:xfrm>
                     <a:prstGeom prst="rect">
                       <a:avLst/>
@@ -462,10 +527,18 @@
           <w:noProof/>
         </w:rPr>
         <w:drawing>
-          <wp:inline distT="0" distB="0" distL="0" distR="0" wp14:anchorId="0DB82820" wp14:editId="1AE9606F">
-            <wp:extent cx="6515523" cy="3331596"/>
-            <wp:effectExtent l="0" t="0" r="0" b="2540"/>
-            <wp:docPr id="14" name="Picture 14"/>
+          <wp:anchor distT="0" distB="0" distL="114300" distR="114300" simplePos="0" relativeHeight="251663360" behindDoc="0" locked="0" layoutInCell="1" allowOverlap="1" wp14:anchorId="6C1F2B7C" wp14:editId="50C44798">
+            <wp:simplePos x="0" y="0"/>
+            <wp:positionH relativeFrom="column">
+              <wp:posOffset>1423817</wp:posOffset>
+            </wp:positionH>
+            <wp:positionV relativeFrom="paragraph">
+              <wp:posOffset>391160</wp:posOffset>
+            </wp:positionV>
+            <wp:extent cx="949569" cy="949569"/>
+            <wp:effectExtent l="0" t="0" r="3175" b="3175"/>
+            <wp:wrapNone/>
+            <wp:docPr id="31" name="Picture 31"/>
             <wp:cNvGraphicFramePr>
               <a:graphicFrameLocks xmlns:a="http://schemas.openxmlformats.org/drawingml/2006/main" noChangeAspect="1"/>
             </wp:cNvGraphicFramePr>
@@ -473,10 +546,120 @@
               <a:graphicData uri="http://schemas.openxmlformats.org/drawingml/2006/picture">
                 <pic:pic xmlns:pic="http://schemas.openxmlformats.org/drawingml/2006/picture">
                   <pic:nvPicPr>
-                    <pic:cNvPr id="0" name="Picture 1"/>
-                    <pic:cNvPicPr>
-                      <a:picLocks noChangeAspect="1" noChangeArrowheads="1"/>
-                    </pic:cNvPicPr>
+                    <pic:cNvPr id="1" name=""/>
+                    <pic:cNvPicPr/>
+                  </pic:nvPicPr>
+                  <pic:blipFill>
+                    <a:blip r:embed="rId9">
+                      <a:extLst>
+                        <a:ext uri="{28A0092B-C50C-407E-A947-70E740481C1C}">
+                          <a14:useLocalDpi xmlns:a14="http://schemas.microsoft.com/office/drawing/2010/main" val="0"/>
+                        </a:ext>
+                      </a:extLst>
+                    </a:blip>
+                    <a:stretch>
+                      <a:fillRect/>
+                    </a:stretch>
+                  </pic:blipFill>
+                  <pic:spPr>
+                    <a:xfrm>
+                      <a:off x="0" y="0"/>
+                      <a:ext cx="949569" cy="949569"/>
+                    </a:xfrm>
+                    <a:prstGeom prst="rect">
+                      <a:avLst/>
+                    </a:prstGeom>
+                  </pic:spPr>
+                </pic:pic>
+              </a:graphicData>
+            </a:graphic>
+            <wp14:sizeRelH relativeFrom="margin">
+              <wp14:pctWidth>0</wp14:pctWidth>
+            </wp14:sizeRelH>
+            <wp14:sizeRelV relativeFrom="margin">
+              <wp14:pctHeight>0</wp14:pctHeight>
+            </wp14:sizeRelV>
+          </wp:anchor>
+        </w:drawing>
+      </w:r>
+      <w:r>
+        <w:rPr>
+          <w:noProof/>
+        </w:rPr>
+        <w:drawing>
+          <wp:anchor distT="0" distB="0" distL="114300" distR="114300" simplePos="0" relativeHeight="251660288" behindDoc="0" locked="0" layoutInCell="1" allowOverlap="1" wp14:anchorId="4F5A2624" wp14:editId="65EA029A">
+            <wp:simplePos x="0" y="0"/>
+            <wp:positionH relativeFrom="column">
+              <wp:posOffset>1422461</wp:posOffset>
+            </wp:positionH>
+            <wp:positionV relativeFrom="paragraph">
+              <wp:posOffset>388106</wp:posOffset>
+            </wp:positionV>
+            <wp:extent cx="943583" cy="943583"/>
+            <wp:effectExtent l="0" t="0" r="9525" b="9525"/>
+            <wp:wrapNone/>
+            <wp:docPr id="27" name="Picture 27"/>
+            <wp:cNvGraphicFramePr>
+              <a:graphicFrameLocks xmlns:a="http://schemas.openxmlformats.org/drawingml/2006/main" noChangeAspect="1"/>
+            </wp:cNvGraphicFramePr>
+            <a:graphic xmlns:a="http://schemas.openxmlformats.org/drawingml/2006/main">
+              <a:graphicData uri="http://schemas.openxmlformats.org/drawingml/2006/picture">
+                <pic:pic xmlns:pic="http://schemas.openxmlformats.org/drawingml/2006/picture">
+                  <pic:nvPicPr>
+                    <pic:cNvPr id="1" name=""/>
+                    <pic:cNvPicPr/>
+                  </pic:nvPicPr>
+                  <pic:blipFill>
+                    <a:blip r:embed="rId9">
+                      <a:extLst>
+                        <a:ext uri="{28A0092B-C50C-407E-A947-70E740481C1C}">
+                          <a14:useLocalDpi xmlns:a14="http://schemas.microsoft.com/office/drawing/2010/main" val="0"/>
+                        </a:ext>
+                      </a:extLst>
+                    </a:blip>
+                    <a:stretch>
+                      <a:fillRect/>
+                    </a:stretch>
+                  </pic:blipFill>
+                  <pic:spPr>
+                    <a:xfrm>
+                      <a:off x="0" y="0"/>
+                      <a:ext cx="943583" cy="943583"/>
+                    </a:xfrm>
+                    <a:prstGeom prst="rect">
+                      <a:avLst/>
+                    </a:prstGeom>
+                  </pic:spPr>
+                </pic:pic>
+              </a:graphicData>
+            </a:graphic>
+            <wp14:sizeRelH relativeFrom="margin">
+              <wp14:pctWidth>0</wp14:pctWidth>
+            </wp14:sizeRelH>
+            <wp14:sizeRelV relativeFrom="margin">
+              <wp14:pctHeight>0</wp14:pctHeight>
+            </wp14:sizeRelV>
+          </wp:anchor>
+        </w:drawing>
+      </w:r>
+      <w:r>
+        <w:rPr>
+          <w:noProof/>
+        </w:rPr>
+        <w:drawing>
+          <wp:inline distT="0" distB="0" distL="0" distR="0" wp14:anchorId="1F76A86C" wp14:editId="1FE7911E">
+            <wp:extent cx="6634691" cy="3332018"/>
+            <wp:effectExtent l="0" t="0" r="0" b="1905"/>
+            <wp:docPr id="7" name="Picture 7" descr="A screenshot of a social media post&#10;&#10;Description automatically generated"/>
+            <wp:cNvGraphicFramePr>
+              <a:graphicFrameLocks xmlns:a="http://schemas.openxmlformats.org/drawingml/2006/main" noChangeAspect="1"/>
+            </wp:cNvGraphicFramePr>
+            <a:graphic xmlns:a="http://schemas.openxmlformats.org/drawingml/2006/main">
+              <a:graphicData uri="http://schemas.openxmlformats.org/drawingml/2006/picture">
+                <pic:pic xmlns:pic="http://schemas.openxmlformats.org/drawingml/2006/picture">
+                  <pic:nvPicPr>
+                    <pic:cNvPr id="8" name="SmMolCEOpt P4.png"/>
+                    <pic:cNvPicPr/>
                   </pic:nvPicPr>
                   <pic:blipFill>
                     <a:blip r:embed="rId11">
@@ -486,23 +669,18 @@
                         </a:ext>
                       </a:extLst>
                     </a:blip>
-                    <a:srcRect/>
                     <a:stretch>
                       <a:fillRect/>
                     </a:stretch>
                   </pic:blipFill>
-                  <pic:spPr bwMode="auto">
+                  <pic:spPr>
                     <a:xfrm>
                       <a:off x="0" y="0"/>
-                      <a:ext cx="6512734" cy="3330170"/>
+                      <a:ext cx="6665787" cy="3347635"/>
                     </a:xfrm>
                     <a:prstGeom prst="rect">
                       <a:avLst/>
                     </a:prstGeom>
-                    <a:noFill/>
-                    <a:ln>
-                      <a:noFill/>
-                    </a:ln>
                   </pic:spPr>
                 </pic:pic>
               </a:graphicData>
@@ -528,16 +706,25 @@
         <w:spacing w:after="0" w:line="240" w:lineRule="auto"/>
       </w:pPr>
     </w:p>
+    <w:p/>
     <w:p>
       <w:r>
         <w:rPr>
           <w:noProof/>
         </w:rPr>
         <w:drawing>
-          <wp:inline distT="0" distB="0" distL="0" distR="0" wp14:anchorId="1F3F6145" wp14:editId="438116B2">
-            <wp:extent cx="4913906" cy="3671253"/>
-            <wp:effectExtent l="0" t="0" r="1270" b="5715"/>
-            <wp:docPr id="15" name="Picture 15"/>
+          <wp:anchor distT="0" distB="0" distL="114300" distR="114300" simplePos="0" relativeHeight="251662336" behindDoc="0" locked="0" layoutInCell="1" allowOverlap="1" wp14:anchorId="2423F24C" wp14:editId="1353936B">
+            <wp:simplePos x="0" y="0"/>
+            <wp:positionH relativeFrom="column">
+              <wp:posOffset>1534160</wp:posOffset>
+            </wp:positionH>
+            <wp:positionV relativeFrom="paragraph">
+              <wp:posOffset>372980</wp:posOffset>
+            </wp:positionV>
+            <wp:extent cx="1055530" cy="1055530"/>
+            <wp:effectExtent l="0" t="0" r="0" b="0"/>
+            <wp:wrapNone/>
+            <wp:docPr id="28" name="Picture 28"/>
             <wp:cNvGraphicFramePr>
               <a:graphicFrameLocks xmlns:a="http://schemas.openxmlformats.org/drawingml/2006/main" noChangeAspect="1"/>
             </wp:cNvGraphicFramePr>
@@ -545,7 +732,59 @@
               <a:graphicData uri="http://schemas.openxmlformats.org/drawingml/2006/picture">
                 <pic:pic xmlns:pic="http://schemas.openxmlformats.org/drawingml/2006/picture">
                   <pic:nvPicPr>
-                    <pic:cNvPr id="0" name=""/>
+                    <pic:cNvPr id="1" name=""/>
+                    <pic:cNvPicPr/>
+                  </pic:nvPicPr>
+                  <pic:blipFill>
+                    <a:blip r:embed="rId9">
+                      <a:extLst>
+                        <a:ext uri="{28A0092B-C50C-407E-A947-70E740481C1C}">
+                          <a14:useLocalDpi xmlns:a14="http://schemas.microsoft.com/office/drawing/2010/main" val="0"/>
+                        </a:ext>
+                      </a:extLst>
+                    </a:blip>
+                    <a:stretch>
+                      <a:fillRect/>
+                    </a:stretch>
+                  </pic:blipFill>
+                  <pic:spPr>
+                    <a:xfrm>
+                      <a:off x="0" y="0"/>
+                      <a:ext cx="1055530" cy="1055530"/>
+                    </a:xfrm>
+                    <a:prstGeom prst="rect">
+                      <a:avLst/>
+                    </a:prstGeom>
+                  </pic:spPr>
+                </pic:pic>
+              </a:graphicData>
+            </a:graphic>
+            <wp14:sizeRelH relativeFrom="margin">
+              <wp14:pctWidth>0</wp14:pctWidth>
+            </wp14:sizeRelH>
+            <wp14:sizeRelV relativeFrom="margin">
+              <wp14:pctHeight>0</wp14:pctHeight>
+            </wp14:sizeRelV>
+          </wp:anchor>
+        </w:drawing>
+      </w:r>
+      <w:r>
+        <w:rPr>
+          <w:noProof/>
+        </w:rPr>
+        <w:drawing>
+          <wp:inline distT="0" distB="0" distL="0" distR="0" wp14:anchorId="2ED4BDD2" wp14:editId="0E81F2F5">
+            <wp:extent cx="4913630" cy="3671048"/>
+            <wp:effectExtent l="0" t="0" r="1270" b="5715"/>
+            <wp:docPr id="11" name="Picture 11"/>
+            <wp:cNvGraphicFramePr>
+              <a:graphicFrameLocks xmlns:a="http://schemas.openxmlformats.org/drawingml/2006/main" noChangeAspect="1"/>
+            </wp:cNvGraphicFramePr>
+            <a:graphic xmlns:a="http://schemas.openxmlformats.org/drawingml/2006/main">
+              <a:graphicData uri="http://schemas.openxmlformats.org/drawingml/2006/picture">
+                <pic:pic xmlns:pic="http://schemas.openxmlformats.org/drawingml/2006/picture">
+                  <pic:nvPicPr>
+                    <pic:cNvPr id="1" name=""/>
                     <pic:cNvPicPr/>
                   </pic:nvPicPr>
                   <pic:blipFill>
@@ -557,7 +796,7 @@
                   <pic:spPr>
                     <a:xfrm>
                       <a:off x="0" y="0"/>
-                      <a:ext cx="4923741" cy="3678601"/>
+                      <a:ext cx="4963162" cy="3708054"/>
                     </a:xfrm>
                     <a:prstGeom prst="rect">
                       <a:avLst/>
@@ -584,28 +823,105 @@
     </w:p>
     <w:p>
       <w:pPr>
+        <w:spacing w:after="120"/>
+      </w:pPr>
+      <w:r>
+        <w:t xml:space="preserve">If you have been using Skyline prior to starting this tutorial, it’s a good idea to revert Skyline to its default settings. To do so: </w:t>
+      </w:r>
+    </w:p>
+    <w:p>
+      <w:pPr>
+        <w:pStyle w:val="ListParagraph"/>
+        <w:numPr>
+          <w:ilvl w:val="0"/>
+          <w:numId w:val="17"/>
+        </w:numPr>
+        <w:spacing w:after="120" w:line="259" w:lineRule="auto"/>
+      </w:pPr>
+      <w:r>
+        <w:rPr>
+          <w:bCs/>
+        </w:rPr>
+        <w:t xml:space="preserve">From the </w:t>
+      </w:r>
+      <w:r>
+        <w:rPr>
+          <w:b/>
+        </w:rPr>
+        <w:t>Settings</w:t>
+      </w:r>
+      <w:r>
+        <w:rPr>
+          <w:bCs/>
+        </w:rPr>
+        <w:t xml:space="preserve"> menu, click </w:t>
+      </w:r>
+      <w:r>
+        <w:rPr>
+          <w:b/>
+        </w:rPr>
+        <w:t xml:space="preserve">Default. </w:t>
+      </w:r>
+    </w:p>
+    <w:p>
+      <w:pPr>
+        <w:pStyle w:val="ListParagraph"/>
+        <w:numPr>
+          <w:ilvl w:val="0"/>
+          <w:numId w:val="17"/>
+        </w:numPr>
+        <w:spacing w:after="120" w:line="259" w:lineRule="auto"/>
+      </w:pPr>
+      <w:r>
+        <w:t xml:space="preserve">Click </w:t>
+      </w:r>
+      <w:r>
+        <w:rPr>
+          <w:b/>
+          <w:bCs/>
+        </w:rPr>
+        <w:t xml:space="preserve">No </w:t>
+      </w:r>
+      <w:r>
+        <w:t>on the form to save current settings</w:t>
+      </w:r>
+    </w:p>
+    <w:p>
+      <w:pPr>
+        <w:spacing w:after="120"/>
+      </w:pPr>
+      <w:r>
+        <w:t xml:space="preserve">The settings in this instance of Skyline have now been reset to the default. </w:t>
+      </w:r>
+    </w:p>
+    <w:p/>
+    <w:p>
+      <w:pPr>
         <w:pStyle w:val="Heading2"/>
       </w:pPr>
       <w:r>
+        <w:t>Experimental Layout</w:t>
+      </w:r>
+    </w:p>
+    <w:p>
+      <w:pPr>
+        <w:keepNext/>
+      </w:pPr>
+      <w:r>
+        <w:br/>
+      </w:r>
+      <w:r>
+        <w:t>This experiment was designed according to the FDA Guidance on Bioanalytical Method Validation, and as such</w:t>
+      </w:r>
+      <w:r>
+        <w:t xml:space="preserve"> contains much more than just the study samples. </w:t>
+      </w:r>
+      <w:r>
+        <w:t xml:space="preserve"> A full description of the plate layout and run order typically utilized for such a study has been published </w:t>
+      </w:r>
+      <w:r>
         <w:lastRenderedPageBreak/>
-        <w:t>Experimental Layout</w:t>
-      </w:r>
-    </w:p>
-    <w:p>
-      <w:pPr>
-        <w:keepNext/>
-      </w:pPr>
-      <w:r>
-        <w:br/>
-      </w:r>
-      <w:r>
-        <w:t>This experiment was designed according to the FDA Guidance on Bioanalytical Method Validation, and as such</w:t>
-      </w:r>
-      <w:r>
-        <w:t xml:space="preserve"> contains much more than just the study samples. </w:t>
-      </w:r>
-      <w:r>
-        <w:t xml:space="preserve"> A full description of the plate layout and run order typically utilized for such a study has been published (</w:t>
+        <w:t>(</w:t>
       </w:r>
       <w:hyperlink r:id="rId13" w:history="1">
         <w:r>
@@ -714,7 +1030,15 @@
         <w:keepNext/>
       </w:pPr>
       <w:r>
-        <w:t>QC samples are “known unknowns”. These are quality control samples which we will treat as unknowns in our study. In actuality, we know what the results should be and thus they can be used to check the accuracy of our measurements.</w:t>
+        <w:t xml:space="preserve">QC samples are “known unknowns”. These are quality control samples which we will treat as unknowns in our study. </w:t>
+      </w:r>
+      <w:proofErr w:type="gramStart"/>
+      <w:r>
+        <w:t>In actuality, we</w:t>
+      </w:r>
+      <w:proofErr w:type="gramEnd"/>
+      <w:r>
+        <w:t xml:space="preserve"> know what the results should be and thus they can be used to check the accuracy of our measurements.</w:t>
       </w:r>
       <w:r>
         <w:t xml:space="preserve">  </w:t>
@@ -1088,10 +1412,10 @@
           <w:noProof/>
         </w:rPr>
         <w:drawing>
-          <wp:inline distT="0" distB="0" distL="0" distR="0" wp14:anchorId="65FF415A" wp14:editId="67B146EA">
-            <wp:extent cx="5943600" cy="2552065"/>
-            <wp:effectExtent l="0" t="0" r="0" b="635"/>
-            <wp:docPr id="21" name="Picture 21"/>
+          <wp:inline distT="0" distB="0" distL="0" distR="0" wp14:anchorId="45573CB3" wp14:editId="0B0F922D">
+            <wp:extent cx="5943600" cy="2348230"/>
+            <wp:effectExtent l="0" t="0" r="0" b="0"/>
+            <wp:docPr id="2" name="Picture 2"/>
             <wp:cNvGraphicFramePr>
               <a:graphicFrameLocks xmlns:a="http://schemas.openxmlformats.org/drawingml/2006/main" noChangeAspect="1"/>
             </wp:cNvGraphicFramePr>
@@ -1099,7 +1423,7 @@
               <a:graphicData uri="http://schemas.openxmlformats.org/drawingml/2006/picture">
                 <pic:pic xmlns:pic="http://schemas.openxmlformats.org/drawingml/2006/picture">
                   <pic:nvPicPr>
-                    <pic:cNvPr id="0" name=""/>
+                    <pic:cNvPr id="1" name=""/>
                     <pic:cNvPicPr/>
                   </pic:nvPicPr>
                   <pic:blipFill>
@@ -1111,7 +1435,7 @@
                   <pic:spPr>
                     <a:xfrm>
                       <a:off x="0" y="0"/>
-                      <a:ext cx="5943600" cy="2552065"/>
+                      <a:ext cx="5943600" cy="2348230"/>
                     </a:xfrm>
                     <a:prstGeom prst="rect">
                       <a:avLst/>
@@ -1135,7 +1459,15 @@
         <w:t>external source</w:t>
       </w:r>
       <w:r>
-        <w:t>, but in this case we have a small enough transition list that we can enter it by hand.</w:t>
+        <w:t xml:space="preserve">, but in this </w:t>
+      </w:r>
+      <w:proofErr w:type="gramStart"/>
+      <w:r>
+        <w:t>case</w:t>
+      </w:r>
+      <w:proofErr w:type="gramEnd"/>
+      <w:r>
+        <w:t xml:space="preserve"> we have a small enough transition list that we can enter it by hand.</w:t>
       </w:r>
     </w:p>
     <w:p>
@@ -1322,10 +1654,10 @@
           <w:noProof/>
         </w:rPr>
         <w:drawing>
-          <wp:inline distT="0" distB="0" distL="0" distR="0" wp14:anchorId="16006E9E" wp14:editId="72ABBD0F">
-            <wp:extent cx="5943600" cy="2552065"/>
-            <wp:effectExtent l="0" t="0" r="0" b="635"/>
-            <wp:docPr id="24" name="Picture 24"/>
+          <wp:inline distT="0" distB="0" distL="0" distR="0" wp14:anchorId="3460AB0B" wp14:editId="2D7DBDE7">
+            <wp:extent cx="5943600" cy="2783840"/>
+            <wp:effectExtent l="0" t="0" r="0" b="0"/>
+            <wp:docPr id="8" name="Picture 8"/>
             <wp:cNvGraphicFramePr>
               <a:graphicFrameLocks xmlns:a="http://schemas.openxmlformats.org/drawingml/2006/main" noChangeAspect="1"/>
             </wp:cNvGraphicFramePr>
@@ -1333,7 +1665,7 @@
               <a:graphicData uri="http://schemas.openxmlformats.org/drawingml/2006/picture">
                 <pic:pic xmlns:pic="http://schemas.openxmlformats.org/drawingml/2006/picture">
                   <pic:nvPicPr>
-                    <pic:cNvPr id="0" name=""/>
+                    <pic:cNvPr id="1" name=""/>
                     <pic:cNvPicPr/>
                   </pic:nvPicPr>
                   <pic:blipFill>
@@ -1345,7 +1677,7 @@
                   <pic:spPr>
                     <a:xfrm>
                       <a:off x="0" y="0"/>
-                      <a:ext cx="5943600" cy="2552065"/>
+                      <a:ext cx="5943600" cy="2783840"/>
                     </a:xfrm>
                     <a:prstGeom prst="rect">
                       <a:avLst/>
@@ -1371,6 +1703,13 @@
       </w:r>
     </w:p>
     <w:p>
+      <w:pPr>
+        <w:pStyle w:val="ListParagraph"/>
+        <w:numPr>
+          <w:ilvl w:val="0"/>
+          <w:numId w:val="2"/>
+        </w:numPr>
+      </w:pPr>
       <w:r>
         <w:t>E</w:t>
       </w:r>
@@ -1416,12 +1755,21 @@
           <w:highlight w:val="white"/>
         </w:rPr>
       </w:pPr>
+      <w:proofErr w:type="gramStart"/>
       <w:r>
         <w:rPr>
           <w:rFonts w:ascii="Courier New" w:eastAsia="Calibri" w:hAnsi="Courier New" w:cs="Courier New"/>
           <w:highlight w:val="white"/>
         </w:rPr>
-        <w:t>DrugX,Drug,light,283.04,1,129.96,1,26,16,2</w:t>
+        <w:t>DrugX,Drug</w:t>
+      </w:r>
+      <w:proofErr w:type="gramEnd"/>
+      <w:r>
+        <w:rPr>
+          <w:rFonts w:ascii="Courier New" w:eastAsia="Calibri" w:hAnsi="Courier New" w:cs="Courier New"/>
+          <w:highlight w:val="white"/>
+        </w:rPr>
+        <w:t>,light,283.04,1,129.96,1,26,16,2</w:t>
       </w:r>
       <w:r>
         <w:rPr>
@@ -1502,10 +1850,10 @@
           <w:noProof/>
         </w:rPr>
         <w:drawing>
-          <wp:inline distT="0" distB="0" distL="0" distR="0" wp14:anchorId="45446A17" wp14:editId="3C9F4515">
-            <wp:extent cx="5943600" cy="1728470"/>
-            <wp:effectExtent l="0" t="0" r="0" b="5080"/>
-            <wp:docPr id="29" name="Picture 29"/>
+          <wp:inline distT="0" distB="0" distL="0" distR="0" wp14:anchorId="65D212ED" wp14:editId="5BA4A74E">
+            <wp:extent cx="5943600" cy="2007235"/>
+            <wp:effectExtent l="0" t="0" r="0" b="0"/>
+            <wp:docPr id="6" name="Picture 6"/>
             <wp:cNvGraphicFramePr>
               <a:graphicFrameLocks xmlns:a="http://schemas.openxmlformats.org/drawingml/2006/main" noChangeAspect="1"/>
             </wp:cNvGraphicFramePr>
@@ -1513,7 +1861,7 @@
               <a:graphicData uri="http://schemas.openxmlformats.org/drawingml/2006/picture">
                 <pic:pic xmlns:pic="http://schemas.openxmlformats.org/drawingml/2006/picture">
                   <pic:nvPicPr>
-                    <pic:cNvPr id="0" name=""/>
+                    <pic:cNvPr id="1" name=""/>
                     <pic:cNvPicPr/>
                   </pic:nvPicPr>
                   <pic:blipFill>
@@ -1525,7 +1873,7 @@
                   <pic:spPr>
                     <a:xfrm>
                       <a:off x="0" y="0"/>
-                      <a:ext cx="5943600" cy="1728470"/>
+                      <a:ext cx="5943600" cy="2007235"/>
                     </a:xfrm>
                     <a:prstGeom prst="rect">
                       <a:avLst/>
@@ -1568,7 +1916,11 @@
     </w:p>
     <w:p>
       <w:r>
-        <w:t>NOTE: In this instance, the targets are described with m/z and charge values. Skyline can accept higher level descriptions including chemical formulas and heavy isotope labels etc. Having the chemical formula is especially useful when working with full scan data as it allows Skyline to calculate isotopic distributions, but for SRM data such as this m/z and charge are perfectly adequate.</w:t>
+        <w:t xml:space="preserve">NOTE: In this instance, the targets are described with m/z and charge values. Skyline can accept higher level descriptions including chemical formulas and heavy isotope labels etc. Having the chemical formula </w:t>
+      </w:r>
+      <w:r>
+        <w:lastRenderedPageBreak/>
+        <w:t>is especially useful when working with full scan data as it allows Skyline to calculate isotopic distributions, but for SRM data such as this m/z and charge are perfectly adequate.</w:t>
       </w:r>
     </w:p>
     <w:p>
@@ -1585,7 +1937,6 @@
         </w:numPr>
       </w:pPr>
       <w:r>
-        <w:lastRenderedPageBreak/>
         <w:t xml:space="preserve">From the </w:t>
       </w:r>
       <w:r>
@@ -1648,11 +1999,17 @@
         <w:rPr>
           <w:noProof/>
         </w:rPr>
+        <w:t xml:space="preserve"> </w:t>
+      </w:r>
+      <w:r>
+        <w:rPr>
+          <w:noProof/>
+        </w:rPr>
         <w:drawing>
-          <wp:inline distT="0" distB="0" distL="0" distR="0" wp14:anchorId="1815269A" wp14:editId="1851F478">
+          <wp:inline distT="0" distB="0" distL="0" distR="0" wp14:anchorId="63CCB557" wp14:editId="3BD9D30F">
             <wp:extent cx="5943600" cy="4077970"/>
             <wp:effectExtent l="0" t="0" r="0" b="0"/>
-            <wp:docPr id="1" name="Picture 1"/>
+            <wp:docPr id="25" name="Picture 25"/>
             <wp:cNvGraphicFramePr>
               <a:graphicFrameLocks xmlns:a="http://schemas.openxmlformats.org/drawingml/2006/main" noChangeAspect="1"/>
             </wp:cNvGraphicFramePr>
@@ -1660,7 +2017,7 @@
               <a:graphicData uri="http://schemas.openxmlformats.org/drawingml/2006/picture">
                 <pic:pic xmlns:pic="http://schemas.openxmlformats.org/drawingml/2006/picture">
                   <pic:nvPicPr>
-                    <pic:cNvPr id="0" name=""/>
+                    <pic:cNvPr id="1" name=""/>
                     <pic:cNvPicPr/>
                   </pic:nvPicPr>
                   <pic:blipFill>
@@ -1684,12 +2041,6 @@
           </wp:inline>
         </w:drawing>
       </w:r>
-      <w:r>
-        <w:rPr>
-          <w:noProof/>
-        </w:rPr>
-        <w:t xml:space="preserve"> </w:t>
-      </w:r>
     </w:p>
     <w:p>
       <w:pPr>
@@ -1700,8 +2051,13 @@
       </w:r>
     </w:p>
     <w:p>
-      <w:r>
-        <w:t>Next we have to make sure Skyline’s Transition Settings are correctly set for importing the experimental mass spectrometer results. To do th</w:t>
+      <w:proofErr w:type="gramStart"/>
+      <w:r>
+        <w:t>Next</w:t>
+      </w:r>
+      <w:proofErr w:type="gramEnd"/>
+      <w:r>
+        <w:t xml:space="preserve"> we have to make sure Skyline’s Transition Settings are correctly set for importing the experimental mass spectrometer results. To do th</w:t>
       </w:r>
       <w:r>
         <w:t>is, perform the following steps:</w:t>
@@ -1747,31 +2103,36 @@
       </w:pPr>
       <w:r>
         <w:rPr>
+          <w:b/>
+          <w:bCs/>
           <w:noProof/>
         </w:rPr>
-        <w:t>Change settings as necessary to match the following:</w:t>
-      </w:r>
-    </w:p>
-    <w:p>
-      <w:pPr>
-        <w:pStyle w:val="ListParagraph"/>
-      </w:pPr>
+        <w:t xml:space="preserve">Prediction </w:t>
+      </w:r>
       <w:r>
         <w:rPr>
           <w:noProof/>
         </w:rPr>
+        <w:t>tab should look like thi</w:t>
+      </w:r>
+      <w:r>
+        <w:rPr>
+          <w:noProof/>
+        </w:rPr>
+        <w:t>s:</w:t>
+      </w:r>
+    </w:p>
+    <w:p>
+      <w:r>
+        <w:rPr>
+          <w:noProof/>
+        </w:rPr>
         <w:lastRenderedPageBreak/>
-        <w:br/>
-      </w:r>
-      <w:r>
-        <w:rPr>
-          <w:noProof/>
-        </w:rPr>
         <w:drawing>
-          <wp:inline distT="0" distB="0" distL="0" distR="0" wp14:anchorId="1388A4AB" wp14:editId="1A9AFEBF">
-            <wp:extent cx="1756618" cy="2663687"/>
-            <wp:effectExtent l="0" t="0" r="0" b="3810"/>
-            <wp:docPr id="38" name="Picture 38"/>
+          <wp:inline distT="0" distB="0" distL="0" distR="0" wp14:anchorId="641D3F52" wp14:editId="545C7968">
+            <wp:extent cx="3267075" cy="4954105"/>
+            <wp:effectExtent l="0" t="0" r="0" b="0"/>
+            <wp:docPr id="19" name="Picture 19"/>
             <wp:cNvGraphicFramePr>
               <a:graphicFrameLocks xmlns:a="http://schemas.openxmlformats.org/drawingml/2006/main" noChangeAspect="1"/>
             </wp:cNvGraphicFramePr>
@@ -1779,7 +2140,7 @@
               <a:graphicData uri="http://schemas.openxmlformats.org/drawingml/2006/picture">
                 <pic:pic xmlns:pic="http://schemas.openxmlformats.org/drawingml/2006/picture">
                   <pic:nvPicPr>
-                    <pic:cNvPr id="0" name=""/>
+                    <pic:cNvPr id="1" name=""/>
                     <pic:cNvPicPr/>
                   </pic:nvPicPr>
                   <pic:blipFill>
@@ -1791,7 +2152,7 @@
                   <pic:spPr>
                     <a:xfrm>
                       <a:off x="0" y="0"/>
-                      <a:ext cx="1759648" cy="2668282"/>
+                      <a:ext cx="3316621" cy="5029235"/>
                     </a:xfrm>
                     <a:prstGeom prst="rect">
                       <a:avLst/>
@@ -1803,18 +2164,55 @@
           </wp:inline>
         </w:drawing>
       </w:r>
-      <w:r>
-        <w:t xml:space="preserve">  </w:t>
-      </w:r>
+    </w:p>
+    <w:p>
+      <w:pPr>
+        <w:pStyle w:val="ListParagraph"/>
+        <w:numPr>
+          <w:ilvl w:val="0"/>
+          <w:numId w:val="7"/>
+        </w:numPr>
+      </w:pPr>
       <w:r>
         <w:rPr>
           <w:noProof/>
         </w:rPr>
+        <w:t xml:space="preserve">Select the following options on the </w:t>
+      </w:r>
+      <w:r>
+        <w:rPr>
+          <w:b/>
+          <w:bCs/>
+          <w:noProof/>
+        </w:rPr>
+        <w:t>Filter</w:t>
+      </w:r>
+      <w:r>
+        <w:rPr>
+          <w:noProof/>
+        </w:rPr>
+        <w:t xml:space="preserve"> tab: </w:t>
+      </w:r>
+    </w:p>
+    <w:p>
+      <w:pPr>
+        <w:rPr>
+          <w:noProof/>
+        </w:rPr>
+      </w:pPr>
+      <w:r>
+        <w:lastRenderedPageBreak/>
+        <w:t xml:space="preserve"> </w:t>
+      </w:r>
+      <w:r>
+        <w:rPr>
+          <w:noProof/>
+        </w:rPr>
         <w:drawing>
-          <wp:inline distT="0" distB="0" distL="0" distR="0" wp14:anchorId="1675A0F1" wp14:editId="610711AF">
-            <wp:extent cx="1756618" cy="2663687"/>
-            <wp:effectExtent l="0" t="0" r="0" b="3810"/>
-            <wp:docPr id="39" name="Picture 39"/>
+          <wp:inline distT="0" distB="0" distL="0" distR="0" wp14:anchorId="40D35268" wp14:editId="66AA9448">
+            <wp:extent cx="2933700" cy="4448584"/>
+            <wp:effectExtent l="0" t="0" r="0" b="9525"/>
+            <wp:docPr id="20" name="Picture 20"/>
             <wp:cNvGraphicFramePr>
               <a:graphicFrameLocks xmlns:a="http://schemas.openxmlformats.org/drawingml/2006/main" noChangeAspect="1"/>
             </wp:cNvGraphicFramePr>
@@ -1822,7 +2220,7 @@
               <a:graphicData uri="http://schemas.openxmlformats.org/drawingml/2006/picture">
                 <pic:pic xmlns:pic="http://schemas.openxmlformats.org/drawingml/2006/picture">
                   <pic:nvPicPr>
-                    <pic:cNvPr id="0" name=""/>
+                    <pic:cNvPr id="1" name=""/>
                     <pic:cNvPicPr/>
                   </pic:nvPicPr>
                   <pic:blipFill>
@@ -1834,7 +2232,7 @@
                   <pic:spPr>
                     <a:xfrm>
                       <a:off x="0" y="0"/>
-                      <a:ext cx="1756973" cy="2664226"/>
+                      <a:ext cx="2952661" cy="4477337"/>
                     </a:xfrm>
                     <a:prstGeom prst="rect">
                       <a:avLst/>
@@ -1852,15 +2250,49 @@
         </w:rPr>
         <w:t xml:space="preserve"> </w:t>
       </w:r>
+    </w:p>
+    <w:p>
+      <w:pPr>
+        <w:pStyle w:val="ListParagraph"/>
+        <w:numPr>
+          <w:ilvl w:val="0"/>
+          <w:numId w:val="16"/>
+        </w:numPr>
+      </w:pPr>
+      <w:r>
+        <w:t xml:space="preserve">The </w:t>
+      </w:r>
+      <w:r>
+        <w:rPr>
+          <w:b/>
+          <w:bCs/>
+        </w:rPr>
+        <w:t xml:space="preserve">Instrument </w:t>
+      </w:r>
+      <w:r>
+        <w:t xml:space="preserve">tab </w:t>
+      </w:r>
+      <w:r>
+        <w:t xml:space="preserve">has these settings: </w:t>
+      </w:r>
+    </w:p>
+    <w:p>
+      <w:r>
+        <w:lastRenderedPageBreak/>
+        <w:t xml:space="preserve"> </w:t>
+      </w:r>
+      <w:r>
+        <w:t xml:space="preserve">  </w:t>
+      </w:r>
       <w:r>
         <w:rPr>
           <w:noProof/>
         </w:rPr>
         <w:drawing>
-          <wp:inline distT="0" distB="0" distL="0" distR="0" wp14:anchorId="25CF0DD8" wp14:editId="4E31129B">
-            <wp:extent cx="1755389" cy="2661824"/>
-            <wp:effectExtent l="0" t="0" r="0" b="5715"/>
-            <wp:docPr id="40" name="Picture 40"/>
+          <wp:inline distT="0" distB="0" distL="0" distR="0" wp14:anchorId="408B3889" wp14:editId="256B119E">
+            <wp:extent cx="3057525" cy="4636348"/>
+            <wp:effectExtent l="0" t="0" r="0" b="0"/>
+            <wp:docPr id="23" name="Picture 23"/>
             <wp:cNvGraphicFramePr>
               <a:graphicFrameLocks xmlns:a="http://schemas.openxmlformats.org/drawingml/2006/main" noChangeAspect="1"/>
             </wp:cNvGraphicFramePr>
@@ -1868,7 +2300,7 @@
               <a:graphicData uri="http://schemas.openxmlformats.org/drawingml/2006/picture">
                 <pic:pic xmlns:pic="http://schemas.openxmlformats.org/drawingml/2006/picture">
                   <pic:nvPicPr>
-                    <pic:cNvPr id="0" name=""/>
+                    <pic:cNvPr id="1" name=""/>
                     <pic:cNvPicPr/>
                   </pic:nvPicPr>
                   <pic:blipFill>
@@ -1880,7 +2312,7 @@
                   <pic:spPr>
                     <a:xfrm>
                       <a:off x="0" y="0"/>
-                      <a:ext cx="1756924" cy="2664151"/>
+                      <a:ext cx="3072703" cy="4659364"/>
                     </a:xfrm>
                     <a:prstGeom prst="rect">
                       <a:avLst/>
@@ -1892,21 +2324,15 @@
           </wp:inline>
         </w:drawing>
       </w:r>
-      <w:r>
-        <w:t xml:space="preserve">  </w:t>
-      </w:r>
     </w:p>
     <w:p>
       <w:r>
         <w:t>Note: the “f” setting in Ion Types on the Filter tab means we are only interested in fragment ion transitions. If you wanted to measure precursor ions as well, it would be “</w:t>
       </w:r>
       <w:proofErr w:type="spellStart"/>
-      <w:r>
-        <w:t>f</w:t>
-      </w:r>
       <w:proofErr w:type="gramStart"/>
       <w:r>
-        <w:t>,p</w:t>
+        <w:t>f,p</w:t>
       </w:r>
       <w:proofErr w:type="spellEnd"/>
       <w:proofErr w:type="gramEnd"/>
@@ -1977,7 +2403,15 @@
         <w:spacing w:after="160" w:line="256" w:lineRule="auto"/>
       </w:pPr>
       <w:r>
-        <w:t xml:space="preserve">This experiment has 113 mass spec result files associated with it. In cases like this, it can be useful to initially import just a handful of the unknowns along with all of the </w:t>
+        <w:t xml:space="preserve">This experiment has 113 mass spec result files associated with it. In cases like this, it can be useful to initially import just a handful of the unknowns along with </w:t>
+      </w:r>
+      <w:proofErr w:type="gramStart"/>
+      <w:r>
+        <w:t>all of</w:t>
+      </w:r>
+      <w:proofErr w:type="gramEnd"/>
+      <w:r>
+        <w:t xml:space="preserve"> the </w:t>
       </w:r>
       <w:r>
         <w:t>Calibration Curve and Quality Control (</w:t>
@@ -1997,6 +2431,7 @@
         <w:spacing w:after="160" w:line="256" w:lineRule="auto"/>
       </w:pPr>
       <w:r>
+        <w:lastRenderedPageBreak/>
         <w:t>P</w:t>
       </w:r>
       <w:r>
@@ -2051,13 +2486,13 @@
       <w:r>
         <w:t>Save this document as “</w:t>
       </w:r>
-      <w:bookmarkStart w:id="0" w:name="OLE_LINK1"/>
-      <w:bookmarkStart w:id="1" w:name="OLE_LINK2"/>
+      <w:bookmarkStart w:id="1" w:name="OLE_LINK1"/>
+      <w:bookmarkStart w:id="2" w:name="OLE_LINK2"/>
       <w:r>
         <w:t>SMQuant_v1.sky</w:t>
       </w:r>
-      <w:bookmarkEnd w:id="0"/>
       <w:bookmarkEnd w:id="1"/>
+      <w:bookmarkEnd w:id="2"/>
       <w:r>
         <w:t>” in the tutorial folder you created.</w:t>
       </w:r>
@@ -2166,7 +2601,6 @@
         <w:rPr>
           <w:noProof/>
         </w:rPr>
-        <w:lastRenderedPageBreak/>
         <w:drawing>
           <wp:inline distT="0" distB="0" distL="0" distR="0" wp14:anchorId="3402609F" wp14:editId="5A41740D">
             <wp:extent cx="3581400" cy="4200525"/>
@@ -2495,10 +2929,10 @@
           <w:noProof/>
         </w:rPr>
         <w:drawing>
-          <wp:inline distT="0" distB="0" distL="0" distR="0" wp14:anchorId="6FDDD4C7" wp14:editId="68CB2FFF">
-            <wp:extent cx="5943600" cy="3672840"/>
-            <wp:effectExtent l="0" t="0" r="0" b="3810"/>
-            <wp:docPr id="44" name="Picture 44"/>
+          <wp:inline distT="0" distB="0" distL="0" distR="0" wp14:anchorId="55A894F2" wp14:editId="23335C74">
+            <wp:extent cx="5943600" cy="3844925"/>
+            <wp:effectExtent l="0" t="0" r="0" b="3175"/>
+            <wp:docPr id="12" name="Picture 12"/>
             <wp:cNvGraphicFramePr>
               <a:graphicFrameLocks xmlns:a="http://schemas.openxmlformats.org/drawingml/2006/main" noChangeAspect="1"/>
             </wp:cNvGraphicFramePr>
@@ -2506,7 +2940,7 @@
               <a:graphicData uri="http://schemas.openxmlformats.org/drawingml/2006/picture">
                 <pic:pic xmlns:pic="http://schemas.openxmlformats.org/drawingml/2006/picture">
                   <pic:nvPicPr>
-                    <pic:cNvPr id="0" name=""/>
+                    <pic:cNvPr id="1" name=""/>
                     <pic:cNvPicPr/>
                   </pic:nvPicPr>
                   <pic:blipFill>
@@ -2518,7 +2952,7 @@
                   <pic:spPr>
                     <a:xfrm>
                       <a:off x="0" y="0"/>
-                      <a:ext cx="5943600" cy="3672840"/>
+                      <a:ext cx="5943600" cy="3844925"/>
                     </a:xfrm>
                     <a:prstGeom prst="rect">
                       <a:avLst/>
@@ -2698,10 +3132,10 @@
           <w:noProof/>
         </w:rPr>
         <w:drawing>
-          <wp:inline distT="0" distB="0" distL="0" distR="0" wp14:anchorId="3B106BA0" wp14:editId="261853D1">
-            <wp:extent cx="5943600" cy="3672840"/>
-            <wp:effectExtent l="0" t="0" r="0" b="3810"/>
-            <wp:docPr id="45" name="Picture 45"/>
+          <wp:inline distT="0" distB="0" distL="0" distR="0" wp14:anchorId="4A17CCB0" wp14:editId="6CA1997C">
+            <wp:extent cx="5943600" cy="3844925"/>
+            <wp:effectExtent l="0" t="0" r="0" b="3175"/>
+            <wp:docPr id="16" name="Picture 16"/>
             <wp:cNvGraphicFramePr>
               <a:graphicFrameLocks xmlns:a="http://schemas.openxmlformats.org/drawingml/2006/main" noChangeAspect="1"/>
             </wp:cNvGraphicFramePr>
@@ -2709,7 +3143,7 @@
               <a:graphicData uri="http://schemas.openxmlformats.org/drawingml/2006/picture">
                 <pic:pic xmlns:pic="http://schemas.openxmlformats.org/drawingml/2006/picture">
                   <pic:nvPicPr>
-                    <pic:cNvPr id="0" name=""/>
+                    <pic:cNvPr id="1" name=""/>
                     <pic:cNvPicPr/>
                   </pic:nvPicPr>
                   <pic:blipFill>
@@ -2721,7 +3155,7 @@
                   <pic:spPr>
                     <a:xfrm>
                       <a:off x="0" y="0"/>
-                      <a:ext cx="5943600" cy="3672840"/>
+                      <a:ext cx="5943600" cy="3844925"/>
                     </a:xfrm>
                     <a:prstGeom prst="rect">
                       <a:avLst/>
@@ -2865,10 +3299,10 @@
           <w:noProof/>
         </w:rPr>
         <w:drawing>
-          <wp:inline distT="0" distB="0" distL="0" distR="0" wp14:anchorId="4EC17FED" wp14:editId="3207ED28">
-            <wp:extent cx="5943600" cy="3672840"/>
-            <wp:effectExtent l="0" t="0" r="0" b="3810"/>
-            <wp:docPr id="46" name="Picture 46"/>
+          <wp:inline distT="0" distB="0" distL="0" distR="0" wp14:anchorId="7D9984B7" wp14:editId="56F39DDE">
+            <wp:extent cx="5943600" cy="3844925"/>
+            <wp:effectExtent l="0" t="0" r="0" b="3175"/>
+            <wp:docPr id="17" name="Picture 17"/>
             <wp:cNvGraphicFramePr>
               <a:graphicFrameLocks xmlns:a="http://schemas.openxmlformats.org/drawingml/2006/main" noChangeAspect="1"/>
             </wp:cNvGraphicFramePr>
@@ -2876,7 +3310,7 @@
               <a:graphicData uri="http://schemas.openxmlformats.org/drawingml/2006/picture">
                 <pic:pic xmlns:pic="http://schemas.openxmlformats.org/drawingml/2006/picture">
                   <pic:nvPicPr>
-                    <pic:cNvPr id="0" name=""/>
+                    <pic:cNvPr id="1" name=""/>
                     <pic:cNvPicPr/>
                   </pic:nvPicPr>
                   <pic:blipFill>
@@ -2888,7 +3322,7 @@
                   <pic:spPr>
                     <a:xfrm>
                       <a:off x="0" y="0"/>
-                      <a:ext cx="5943600" cy="3672840"/>
+                      <a:ext cx="5943600" cy="3844925"/>
                     </a:xfrm>
                     <a:prstGeom prst="rect">
                       <a:avLst/>
@@ -2911,7 +3345,21 @@
         <w:rPr>
           <w:rFonts w:eastAsia="Calibri"/>
         </w:rPr>
-        <w:t>Clicking on the other two outliers reveals that DoubleBlank2 and DoubleBlank3 are the other replicates with apparently poor chromatography. But, of course, as these are double blanks we don’t expect any actual peaks in these replicates, so we will manually adjust the integration for each of the double blank replicates to center on the low signal area at 2.7 minutes.</w:t>
+        <w:t xml:space="preserve">Clicking on the other two outliers reveals that DoubleBlank2 and DoubleBlank3 are the other replicates with apparently poor chromatography. But, of course, as these are double </w:t>
+      </w:r>
+      <w:proofErr w:type="gramStart"/>
+      <w:r>
+        <w:rPr>
+          <w:rFonts w:eastAsia="Calibri"/>
+        </w:rPr>
+        <w:t>blanks</w:t>
+      </w:r>
+      <w:proofErr w:type="gramEnd"/>
+      <w:r>
+        <w:rPr>
+          <w:rFonts w:eastAsia="Calibri"/>
+        </w:rPr>
+        <w:t xml:space="preserve"> we don’t expect any actual peaks in these replicates, so we will manually adjust the integration for each of the double blank replicates to center on the low signal area at 2.7 minutes.</w:t>
       </w:r>
     </w:p>
     <w:p>
@@ -3063,10 +3511,10 @@
         </w:rPr>
         <w:lastRenderedPageBreak/>
         <w:drawing>
-          <wp:inline distT="0" distB="0" distL="0" distR="0" wp14:anchorId="3F1299C6" wp14:editId="133E27D4">
-            <wp:extent cx="5943600" cy="3311525"/>
-            <wp:effectExtent l="0" t="0" r="0" b="3175"/>
-            <wp:docPr id="48" name="Picture 48"/>
+          <wp:inline distT="0" distB="0" distL="0" distR="0" wp14:anchorId="76EBB13A" wp14:editId="2AFCCD4A">
+            <wp:extent cx="5943600" cy="2773680"/>
+            <wp:effectExtent l="0" t="0" r="0" b="7620"/>
+            <wp:docPr id="18" name="Picture 18"/>
             <wp:cNvGraphicFramePr>
               <a:graphicFrameLocks xmlns:a="http://schemas.openxmlformats.org/drawingml/2006/main" noChangeAspect="1"/>
             </wp:cNvGraphicFramePr>
@@ -3074,7 +3522,7 @@
               <a:graphicData uri="http://schemas.openxmlformats.org/drawingml/2006/picture">
                 <pic:pic xmlns:pic="http://schemas.openxmlformats.org/drawingml/2006/picture">
                   <pic:nvPicPr>
-                    <pic:cNvPr id="0" name=""/>
+                    <pic:cNvPr id="1" name=""/>
                     <pic:cNvPicPr/>
                   </pic:nvPicPr>
                   <pic:blipFill>
@@ -3086,7 +3534,7 @@
                   <pic:spPr>
                     <a:xfrm>
                       <a:off x="0" y="0"/>
-                      <a:ext cx="5943600" cy="3311525"/>
+                      <a:ext cx="5943600" cy="2773680"/>
                     </a:xfrm>
                     <a:prstGeom prst="rect">
                       <a:avLst/>
@@ -3194,17 +3642,14 @@
       </w:r>
     </w:p>
     <w:p>
-      <w:pPr>
-        <w:pStyle w:val="ListParagraph"/>
-      </w:pPr>
       <w:r>
         <w:rPr>
           <w:noProof/>
         </w:rPr>
         <w:drawing>
-          <wp:inline distT="0" distB="0" distL="0" distR="0" wp14:anchorId="6B287256" wp14:editId="09B74EF2">
-            <wp:extent cx="3781425" cy="5191125"/>
-            <wp:effectExtent l="0" t="0" r="9525" b="9525"/>
+          <wp:inline distT="0" distB="0" distL="0" distR="0" wp14:anchorId="6B287256" wp14:editId="6834634F">
+            <wp:extent cx="3503889" cy="4810125"/>
+            <wp:effectExtent l="0" t="0" r="1905" b="0"/>
             <wp:docPr id="50" name="Picture 50"/>
             <wp:cNvGraphicFramePr>
               <a:graphicFrameLocks xmlns:a="http://schemas.openxmlformats.org/drawingml/2006/main" noChangeAspect="1"/>
@@ -3225,7 +3670,7 @@
                   <pic:spPr>
                     <a:xfrm>
                       <a:off x="0" y="0"/>
-                      <a:ext cx="3781425" cy="5191125"/>
+                      <a:ext cx="3515420" cy="4825955"/>
                     </a:xfrm>
                     <a:prstGeom prst="rect">
                       <a:avLst/>
@@ -3276,7 +3721,15 @@
         <w:t>nits setting is f</w:t>
       </w:r>
       <w:r>
-        <w:t xml:space="preserve">or display purposes, and </w:t>
+        <w:t xml:space="preserve">or display </w:t>
+      </w:r>
+      <w:proofErr w:type="gramStart"/>
+      <w:r>
+        <w:t>purposes, and</w:t>
+      </w:r>
+      <w:proofErr w:type="gramEnd"/>
+      <w:r>
+        <w:t xml:space="preserve"> </w:t>
       </w:r>
       <w:r>
         <w:t xml:space="preserve">can be set to any value that makes sense for your experiment. </w:t>
@@ -3291,13 +3744,8 @@
         <w:t>experiment was calibrated in</w:t>
       </w:r>
       <w:r>
-        <w:t xml:space="preserve"> </w:t>
-      </w:r>
-      <w:proofErr w:type="spellStart"/>
-      <w:r>
-        <w:t>micromolar</w:t>
-      </w:r>
-      <w:proofErr w:type="spellEnd"/>
+        <w:t xml:space="preserve"> micromolar</w:t>
+      </w:r>
       <w:r>
         <w:t xml:space="preserve">, so we set this to </w:t>
       </w:r>
@@ -3350,15 +3798,7 @@
     </w:p>
     <w:p>
       <w:r>
-        <w:t xml:space="preserve">We will use the Document Grid to examine and add information about the various replicates. The Document Grid is a highly useful tool in Skyline, providing spreadsheet-like </w:t>
-      </w:r>
-      <w:bookmarkStart w:id="2" w:name="_GoBack"/>
-      <w:r>
-        <w:t>views</w:t>
-      </w:r>
-      <w:bookmarkEnd w:id="2"/>
-      <w:r>
-        <w:t xml:space="preserve"> of many document details, much of which can be edited right there in the grid. In this case, we are interested in details of the various replicates, so:</w:t>
+        <w:t>We will use the Document Grid to examine and add information about the various replicates. The Document Grid is a highly useful tool in Skyline, providing spreadsheet-like views of many document details, much of which can be edited right there in the grid. In this case, we are interested in details of the various replicates, so:</w:t>
       </w:r>
     </w:p>
     <w:p>
@@ -3579,19 +4019,11 @@
       <w:r>
         <w:t xml:space="preserve">Right-click and select </w:t>
       </w:r>
-      <w:proofErr w:type="gramStart"/>
       <w:r>
         <w:rPr>
           <w:b/>
         </w:rPr>
-        <w:t>Fill</w:t>
-      </w:r>
-      <w:proofErr w:type="gramEnd"/>
-      <w:r>
-        <w:rPr>
-          <w:b/>
-        </w:rPr>
-        <w:t xml:space="preserve"> Down</w:t>
+        <w:t>Fill Down</w:t>
       </w:r>
       <w:r>
         <w:t xml:space="preserve">. </w:t>
@@ -3600,13 +4032,8 @@
         <w:t>E</w:t>
       </w:r>
       <w:r>
-        <w:t xml:space="preserve">verything in the multiple </w:t>
-      </w:r>
-      <w:proofErr w:type="gramStart"/>
-      <w:r>
-        <w:t>selection</w:t>
-      </w:r>
-      <w:proofErr w:type="gramEnd"/>
+        <w:t>verything in the multiple selection</w:t>
+      </w:r>
       <w:r>
         <w:t xml:space="preserve"> now has the same value as the first item in the selection</w:t>
       </w:r>
@@ -6089,20 +6516,27 @@
       </w:r>
     </w:p>
     <w:p>
-      <w:r>
+      <w:pPr>
+        <w:rPr>
+          <w:noProof/>
+        </w:rPr>
+      </w:pPr>
+      <w:r>
+        <w:t>The document grid should look like this when you are done:</w:t>
+      </w:r>
+      <w:r>
+        <w:rPr>
+          <w:noProof/>
+        </w:rPr>
+        <w:t xml:space="preserve"> </w:t>
+      </w:r>
+    </w:p>
+    <w:p>
+      <w:r>
+        <w:rPr>
+          <w:noProof/>
+        </w:rPr>
         <w:lastRenderedPageBreak/>
-        <w:t>The document grid should look like this when you are done:</w:t>
-      </w:r>
-      <w:r>
-        <w:rPr>
-          <w:noProof/>
-        </w:rPr>
-        <w:t xml:space="preserve"> </w:t>
-      </w:r>
-      <w:r>
-        <w:rPr>
-          <w:noProof/>
-        </w:rPr>
         <w:drawing>
           <wp:inline distT="0" distB="0" distL="0" distR="0" wp14:anchorId="720A62C6" wp14:editId="2FDF73DB">
             <wp:extent cx="4894876" cy="7863840"/>
@@ -6754,19 +7188,11 @@
       <w:r>
         <w:t xml:space="preserve"> and selecting </w:t>
       </w:r>
-      <w:proofErr w:type="gramStart"/>
       <w:r>
         <w:rPr>
           <w:b/>
         </w:rPr>
-        <w:t>Exclude</w:t>
-      </w:r>
-      <w:proofErr w:type="gramEnd"/>
-      <w:r>
-        <w:rPr>
-          <w:b/>
-        </w:rPr>
-        <w:t xml:space="preserve"> from Calibration</w:t>
+        <w:t>Exclude from Calibration</w:t>
       </w:r>
       <w:r>
         <w:rPr>
@@ -6848,13 +7274,8 @@
         <w:t>The Calibration Curve should now look like t</w:t>
       </w:r>
       <w:r>
-        <w:t xml:space="preserve">he image below.  </w:t>
-      </w:r>
-      <w:proofErr w:type="gramStart"/>
-      <w:r>
-        <w:t>Note that the R-squared value improves from 0.97 to &gt;0.99 by excluding the outlier Cal_5.</w:t>
-      </w:r>
-      <w:proofErr w:type="gramEnd"/>
+        <w:t>he image below.  Note that the R-squared value improves from 0.97 to &gt;0.99 by excluding the outlier Cal_5.</w:t>
+      </w:r>
       <w:r>
         <w:rPr>
           <w:noProof/>
@@ -7198,18 +7619,18 @@
     <w:p>
       <w:r>
         <w:lastRenderedPageBreak/>
-        <w:t xml:space="preserve">After removal of the two Cal_5 </w:t>
-      </w:r>
-      <w:proofErr w:type="spellStart"/>
-      <w:r>
-        <w:t>datapoints</w:t>
-      </w:r>
-      <w:proofErr w:type="spellEnd"/>
-      <w:r>
-        <w:t>, further exploration of the data reveals that one of the Cal_7</w:t>
-      </w:r>
-      <w:r>
-        <w:t xml:space="preserve"> points has accuracy &lt;85% and should likely be removed.  This will have little effect on the measurement of the samples, since there are no samples above the level of Cal_6, and only four samples have levels between Cal 4 and Cal 6.  </w:t>
+        <w:t>After removal of the two Cal_5 datapoints, further exploration of the data reveals that one of the Cal_7</w:t>
+      </w:r>
+      <w:r>
+        <w:t xml:space="preserve"> points </w:t>
+      </w:r>
+      <w:proofErr w:type="gramStart"/>
+      <w:r>
+        <w:t>has</w:t>
+      </w:r>
+      <w:proofErr w:type="gramEnd"/>
+      <w:r>
+        <w:t xml:space="preserve"> accuracy &lt;85% and should likely be removed.  This will have little effect on the measurement of the samples, since there are no samples above the level of Cal_6, and only four samples have levels between Cal 4 and Cal 6.  </w:t>
       </w:r>
     </w:p>
     <w:p>
@@ -7226,19 +7647,45 @@
         </w:numPr>
         <w:spacing w:after="160" w:line="256" w:lineRule="auto"/>
       </w:pPr>
-      <w:r>
-        <w:t xml:space="preserve">Right-Click in the calibration curve window and select </w:t>
+      <w:bookmarkStart w:id="7" w:name="_Hlk32580730"/>
+      <w:r>
+        <w:t>Right-Click in the calibration curve window and select</w:t>
+      </w:r>
+      <w:r>
+        <w:t xml:space="preserve"> both</w:t>
+      </w:r>
+      <w:r>
+        <w:t xml:space="preserve"> </w:t>
       </w:r>
       <w:r>
         <w:rPr>
           <w:b/>
         </w:rPr>
-        <w:t>Log Plot</w:t>
+        <w:t xml:space="preserve">Log </w:t>
+      </w:r>
+      <w:r>
+        <w:rPr>
+          <w:b/>
+        </w:rPr>
+        <w:t xml:space="preserve">X Axis </w:t>
+      </w:r>
+      <w:r>
+        <w:rPr>
+          <w:bCs/>
+        </w:rPr>
+        <w:t xml:space="preserve">and </w:t>
+      </w:r>
+      <w:r>
+        <w:rPr>
+          <w:b/>
+        </w:rPr>
+        <w:t>Log Y Axis</w:t>
       </w:r>
       <w:r>
         <w:t xml:space="preserve">. </w:t>
       </w:r>
     </w:p>
+    <w:bookmarkEnd w:id="7"/>
     <w:p>
       <w:r>
         <w:t>The calibration curve should look like this:</w:t>
@@ -7247,15 +7694,13 @@
     <w:p>
       <w:r>
         <w:rPr>
-          <w:b/>
-          <w:bCs/>
           <w:noProof/>
         </w:rPr>
         <w:drawing>
-          <wp:inline distT="0" distB="0" distL="0" distR="0" wp14:anchorId="35A93FEC" wp14:editId="390622D1">
-            <wp:extent cx="5184250" cy="2597738"/>
+          <wp:inline distT="0" distB="0" distL="0" distR="0" wp14:anchorId="28082C3E" wp14:editId="5C9610DA">
+            <wp:extent cx="5562600" cy="4114800"/>
             <wp:effectExtent l="0" t="0" r="0" b="0"/>
-            <wp:docPr id="13" name="Picture 13"/>
+            <wp:docPr id="26" name="Picture 26"/>
             <wp:cNvGraphicFramePr>
               <a:graphicFrameLocks xmlns:a="http://schemas.openxmlformats.org/drawingml/2006/main" noChangeAspect="1"/>
             </wp:cNvGraphicFramePr>
@@ -7263,36 +7708,23 @@
               <a:graphicData uri="http://schemas.openxmlformats.org/drawingml/2006/picture">
                 <pic:pic xmlns:pic="http://schemas.openxmlformats.org/drawingml/2006/picture">
                   <pic:nvPicPr>
-                    <pic:cNvPr id="0" name="Picture 1"/>
-                    <pic:cNvPicPr>
-                      <a:picLocks noChangeAspect="1" noChangeArrowheads="1"/>
-                    </pic:cNvPicPr>
+                    <pic:cNvPr id="1" name=""/>
+                    <pic:cNvPicPr/>
                   </pic:nvPicPr>
                   <pic:blipFill>
-                    <a:blip r:embed="rId39">
-                      <a:extLst>
-                        <a:ext uri="{28A0092B-C50C-407E-A947-70E740481C1C}">
-                          <a14:useLocalDpi xmlns:a14="http://schemas.microsoft.com/office/drawing/2010/main" val="0"/>
-                        </a:ext>
-                      </a:extLst>
-                    </a:blip>
-                    <a:srcRect/>
+                    <a:blip r:embed="rId39"/>
                     <a:stretch>
                       <a:fillRect/>
                     </a:stretch>
                   </pic:blipFill>
-                  <pic:spPr bwMode="auto">
+                  <pic:spPr>
                     <a:xfrm>
                       <a:off x="0" y="0"/>
-                      <a:ext cx="5191324" cy="2601283"/>
+                      <a:ext cx="5562600" cy="4114800"/>
                     </a:xfrm>
                     <a:prstGeom prst="rect">
                       <a:avLst/>
                     </a:prstGeom>
-                    <a:noFill/>
-                    <a:ln>
-                      <a:noFill/>
-                    </a:ln>
                   </pic:spPr>
                 </pic:pic>
               </a:graphicData>
@@ -7327,7 +7759,15 @@
     </w:p>
     <w:p>
       <w:r>
-        <w:t>From here, the next steps would be to export the data for external statistical processing, or establish biological grouping within this document and utilize some of the statistical analysis tools or plugins within skyline.  These options are covered in other tutorials.</w:t>
+        <w:t xml:space="preserve">From here, the next steps would be to export the data for external statistical </w:t>
+      </w:r>
+      <w:proofErr w:type="gramStart"/>
+      <w:r>
+        <w:t>processing, or</w:t>
+      </w:r>
+      <w:proofErr w:type="gramEnd"/>
+      <w:r>
+        <w:t xml:space="preserve"> establish biological grouping within this document and utilize some of the statistical analysis tools or plugins within skyline.  These options are covered in other tutorials.</w:t>
       </w:r>
       <w:r>
         <w:t xml:space="preserve"> </w:t>
@@ -7338,6 +7778,7 @@
         <w:pStyle w:val="Heading1"/>
       </w:pPr>
       <w:r>
+        <w:lastRenderedPageBreak/>
         <w:t>Conclusion</w:t>
       </w:r>
     </w:p>
@@ -7355,7 +7796,11 @@
         <w:t xml:space="preserve"> and product ion m/z values. You imported a multi-replicate data set collected </w:t>
       </w:r>
       <w:r>
-        <w:t>using LC-MS/MS on a triple quad</w:t>
+        <w:t xml:space="preserve">using LC-MS/MS on a triple </w:t>
+      </w:r>
+      <w:proofErr w:type="gramStart"/>
+      <w:r>
+        <w:t>quad</w:t>
       </w:r>
       <w:r>
         <w:t>r</w:t>
@@ -7364,7 +7809,11 @@
         <w:t>upole</w:t>
       </w:r>
       <w:r>
-        <w:t xml:space="preserve">, and saw how many existing Skyline features created initially for targeted proteomics use can now be applied to small molecule data. </w:t>
+        <w:t>, and</w:t>
+      </w:r>
+      <w:proofErr w:type="gramEnd"/>
+      <w:r>
+        <w:t xml:space="preserve"> saw how many existing Skyline features created initially for targeted proteomics use can now be applied to small molecule data. </w:t>
       </w:r>
       <w:r>
         <w:t>Non-proteomic</w:t>
@@ -7389,17 +7838,182 @@
           <w:lang w:val="fr-FR"/>
         </w:rPr>
       </w:pPr>
+      <w:r>
+        <w:rPr>
+          <w:lang w:val="fr-FR"/>
+        </w:rPr>
+        <w:t>Bibliography</w:t>
+      </w:r>
+    </w:p>
+    <w:p/>
+    <w:p>
+      <w:pPr>
+        <w:pStyle w:val="ListParagraph"/>
+        <w:numPr>
+          <w:ilvl w:val="0"/>
+          <w:numId w:val="18"/>
+        </w:numPr>
+      </w:pPr>
+      <w:r>
+        <w:rPr>
+          <w:rFonts w:ascii="Segoe UI" w:hAnsi="Segoe UI" w:cs="Segoe UI"/>
+          <w:color w:val="222222"/>
+          <w:shd w:val="clear" w:color="auto" w:fill="FFFFFF"/>
+        </w:rPr>
+        <w:t xml:space="preserve">St John-Williams, L., </w:t>
+      </w:r>
       <w:proofErr w:type="spellStart"/>
       <w:r>
         <w:rPr>
-          <w:lang w:val="fr-FR"/>
-        </w:rPr>
-        <w:lastRenderedPageBreak/>
-        <w:t>Bibliography</w:t>
+          <w:rFonts w:ascii="Segoe UI" w:hAnsi="Segoe UI" w:cs="Segoe UI"/>
+          <w:color w:val="222222"/>
+          <w:shd w:val="clear" w:color="auto" w:fill="FFFFFF"/>
+        </w:rPr>
+        <w:t>Blach</w:t>
       </w:r>
       <w:proofErr w:type="spellEnd"/>
-    </w:p>
-    <w:p/>
+      <w:r>
+        <w:rPr>
+          <w:rFonts w:ascii="Segoe UI" w:hAnsi="Segoe UI" w:cs="Segoe UI"/>
+          <w:color w:val="222222"/>
+          <w:shd w:val="clear" w:color="auto" w:fill="FFFFFF"/>
+        </w:rPr>
+        <w:t>, C., Toledo, J. </w:t>
+      </w:r>
+      <w:r>
+        <w:rPr>
+          <w:rFonts w:ascii="Segoe UI" w:hAnsi="Segoe UI" w:cs="Segoe UI"/>
+          <w:i/>
+          <w:iCs/>
+          <w:color w:val="222222"/>
+          <w:shd w:val="clear" w:color="auto" w:fill="FFFFFF"/>
+        </w:rPr>
+        <w:t>et al.</w:t>
+      </w:r>
+      <w:r>
+        <w:rPr>
+          <w:rFonts w:ascii="Segoe UI" w:hAnsi="Segoe UI" w:cs="Segoe UI"/>
+          <w:color w:val="222222"/>
+          <w:shd w:val="clear" w:color="auto" w:fill="FFFFFF"/>
+        </w:rPr>
+        <w:t> Targeted metabolomics and medication classification data from participants in the ADNI1 cohort. </w:t>
+      </w:r>
+      <w:r>
+        <w:rPr>
+          <w:rFonts w:ascii="Segoe UI" w:hAnsi="Segoe UI" w:cs="Segoe UI"/>
+          <w:i/>
+          <w:iCs/>
+          <w:color w:val="222222"/>
+          <w:shd w:val="clear" w:color="auto" w:fill="FFFFFF"/>
+        </w:rPr>
+        <w:t>Sci Data</w:t>
+      </w:r>
+      <w:r>
+        <w:rPr>
+          <w:rFonts w:ascii="Segoe UI" w:hAnsi="Segoe UI" w:cs="Segoe UI"/>
+          <w:color w:val="222222"/>
+          <w:shd w:val="clear" w:color="auto" w:fill="FFFFFF"/>
+        </w:rPr>
+        <w:t> </w:t>
+      </w:r>
+      <w:r>
+        <w:rPr>
+          <w:rFonts w:ascii="Segoe UI" w:hAnsi="Segoe UI" w:cs="Segoe UI"/>
+          <w:b/>
+          <w:bCs/>
+          <w:color w:val="222222"/>
+          <w:shd w:val="clear" w:color="auto" w:fill="FFFFFF"/>
+        </w:rPr>
+        <w:t>4, </w:t>
+      </w:r>
+      <w:r>
+        <w:rPr>
+          <w:rFonts w:ascii="Segoe UI" w:hAnsi="Segoe UI" w:cs="Segoe UI"/>
+          <w:color w:val="222222"/>
+          <w:shd w:val="clear" w:color="auto" w:fill="FFFFFF"/>
+        </w:rPr>
+        <w:t>170140 (2017)</w:t>
+      </w:r>
+    </w:p>
+    <w:p>
+      <w:pPr>
+        <w:pStyle w:val="ListParagraph"/>
+        <w:numPr>
+          <w:ilvl w:val="0"/>
+          <w:numId w:val="18"/>
+        </w:numPr>
+      </w:pPr>
+      <w:proofErr w:type="gramStart"/>
+      <w:r>
+        <w:rPr>
+          <w:rStyle w:val="Emphasis"/>
+          <w:rFonts w:ascii="Arial" w:hAnsi="Arial" w:cs="Arial"/>
+          <w:i w:val="0"/>
+          <w:iCs w:val="0"/>
+          <w:color w:val="000000"/>
+          <w:sz w:val="21"/>
+          <w:szCs w:val="21"/>
+          <w:shd w:val="clear" w:color="auto" w:fill="FFFFFF"/>
+        </w:rPr>
+        <w:t>Adams</w:t>
+      </w:r>
+      <w:r>
+        <w:rPr>
+          <w:rStyle w:val="Emphasis"/>
+          <w:rFonts w:ascii="Arial" w:hAnsi="Arial" w:cs="Arial"/>
+          <w:color w:val="000000"/>
+          <w:sz w:val="21"/>
+          <w:szCs w:val="21"/>
+          <w:shd w:val="clear" w:color="auto" w:fill="FFFFFF"/>
+        </w:rPr>
+        <w:t xml:space="preserve">, </w:t>
+      </w:r>
+      <w:r>
+        <w:rPr>
+          <w:rFonts w:ascii="Arial" w:hAnsi="Arial" w:cs="Arial"/>
+          <w:color w:val="000000"/>
+          <w:sz w:val="21"/>
+          <w:szCs w:val="21"/>
+          <w:shd w:val="clear" w:color="auto" w:fill="FFFFFF"/>
+        </w:rPr>
+        <w:t xml:space="preserve"> Skyline</w:t>
+      </w:r>
+      <w:proofErr w:type="gramEnd"/>
+      <w:r>
+        <w:rPr>
+          <w:rFonts w:ascii="Arial" w:hAnsi="Arial" w:cs="Arial"/>
+          <w:color w:val="000000"/>
+          <w:sz w:val="21"/>
+          <w:szCs w:val="21"/>
+          <w:shd w:val="clear" w:color="auto" w:fill="FFFFFF"/>
+        </w:rPr>
+        <w:t xml:space="preserve"> for Small Molecules: A Unifying Software Package for Quantitative Metabolomics, </w:t>
+      </w:r>
+      <w:r>
+        <w:rPr>
+          <w:rStyle w:val="Emphasis"/>
+          <w:rFonts w:ascii="Arial" w:hAnsi="Arial" w:cs="Arial"/>
+          <w:color w:val="000000"/>
+          <w:sz w:val="21"/>
+          <w:szCs w:val="21"/>
+          <w:shd w:val="clear" w:color="auto" w:fill="FFFFFF"/>
+        </w:rPr>
+        <w:t>Journal of Proteome Research</w:t>
+      </w:r>
+      <w:r>
+        <w:rPr>
+          <w:rFonts w:ascii="Arial" w:hAnsi="Arial" w:cs="Arial"/>
+          <w:color w:val="000000"/>
+          <w:sz w:val="21"/>
+          <w:szCs w:val="21"/>
+          <w:shd w:val="clear" w:color="auto" w:fill="FFFFFF"/>
+        </w:rPr>
+        <w:t xml:space="preserve"> - </w:t>
+      </w:r>
+      <w:r>
+        <w:t>DOI: 10.1021/acs.jproteome.9b00640 • Publication Date (Web): Jan 2020</w:t>
+      </w:r>
+    </w:p>
     <w:sectPr>
       <w:footerReference w:type="default" r:id="rId40"/>
       <w:pgSz w:w="12240" w:h="15840"/>
@@ -7412,7 +8026,7 @@
 </file>
 
 <file path=word/endnotes.xml><?xml version="1.0" encoding="utf-8"?>
-<w:endnotes xmlns:wpc="http://schemas.microsoft.com/office/word/2010/wordprocessingCanvas" xmlns:mc="http://schemas.openxmlformats.org/markup-compatibility/2006" xmlns:o="urn:schemas-microsoft-com:office:office" xmlns:r="http://schemas.openxmlformats.org/officeDocument/2006/relationships" xmlns:m="http://schemas.openxmlformats.org/officeDocument/2006/math" xmlns:v="urn:schemas-microsoft-com:vml" xmlns:wp14="http://schemas.microsoft.com/office/word/2010/wordprocessingDrawing" xmlns:wp="http://schemas.openxmlformats.org/drawingml/2006/wordprocessingDrawing" xmlns:w10="urn:schemas-microsoft-com:office:word" xmlns:w="http://schemas.openxmlformats.org/wordprocessingml/2006/main" xmlns:w14="http://schemas.microsoft.com/office/word/2010/wordml" xmlns:wpg="http://schemas.microsoft.com/office/word/2010/wordprocessingGroup" xmlns:wpi="http://schemas.microsoft.com/office/word/2010/wordprocessingInk" xmlns:wne="http://schemas.microsoft.com/office/word/2006/wordml" xmlns:wps="http://schemas.microsoft.com/office/word/2010/wordprocessingShape" mc:Ignorable="w14 wp14">
+<w:endnotes xmlns:wpc="http://schemas.microsoft.com/office/word/2010/wordprocessingCanvas" xmlns:cx="http://schemas.microsoft.com/office/drawing/2014/chartex" xmlns:cx1="http://schemas.microsoft.com/office/drawing/2015/9/8/chartex" xmlns:cx2="http://schemas.microsoft.com/office/drawing/2015/10/21/chartex" xmlns:cx3="http://schemas.microsoft.com/office/drawing/2016/5/9/chartex" xmlns:cx4="http://schemas.microsoft.com/office/drawing/2016/5/10/chartex" xmlns:cx5="http://schemas.microsoft.com/office/drawing/2016/5/11/chartex" xmlns:cx6="http://schemas.microsoft.com/office/drawing/2016/5/12/chartex" xmlns:cx7="http://schemas.microsoft.com/office/drawing/2016/5/13/chartex" xmlns:cx8="http://schemas.microsoft.com/office/drawing/2016/5/14/chartex" xmlns:mc="http://schemas.openxmlformats.org/markup-compatibility/2006" xmlns:aink="http://schemas.microsoft.com/office/drawing/2016/ink" xmlns:am3d="http://schemas.microsoft.com/office/drawing/2017/model3d" xmlns:o="urn:schemas-microsoft-com:office:office" xmlns:r="http://schemas.openxmlformats.org/officeDocument/2006/relationships" xmlns:m="http://schemas.openxmlformats.org/officeDocument/2006/math" xmlns:v="urn:schemas-microsoft-com:vml" xmlns:wp14="http://schemas.microsoft.com/office/word/2010/wordprocessingDrawing" xmlns:wp="http://schemas.openxmlformats.org/drawingml/2006/wordprocessingDrawing" xmlns:w10="urn:schemas-microsoft-com:office:word" xmlns:w="http://schemas.openxmlformats.org/wordprocessingml/2006/main" xmlns:w14="http://schemas.microsoft.com/office/word/2010/wordml" xmlns:w15="http://schemas.microsoft.com/office/word/2012/wordml" xmlns:w16cid="http://schemas.microsoft.com/office/word/2016/wordml/cid" xmlns:w16se="http://schemas.microsoft.com/office/word/2015/wordml/symex" xmlns:wpg="http://schemas.microsoft.com/office/word/2010/wordprocessingGroup" xmlns:wpi="http://schemas.microsoft.com/office/word/2010/wordprocessingInk" xmlns:wne="http://schemas.microsoft.com/office/word/2006/wordml" xmlns:wps="http://schemas.microsoft.com/office/word/2010/wordprocessingShape" mc:Ignorable="w14 w15 w16se w16cid wp14">
   <w:endnote w:type="separator" w:id="-1">
     <w:p>
       <w:pPr>
@@ -7437,7 +8051,7 @@
 </file>
 
 <file path=word/footer1.xml><?xml version="1.0" encoding="utf-8"?>
-<w:ftr xmlns:wpc="http://schemas.microsoft.com/office/word/2010/wordprocessingCanvas" xmlns:mc="http://schemas.openxmlformats.org/markup-compatibility/2006" xmlns:o="urn:schemas-microsoft-com:office:office" xmlns:r="http://schemas.openxmlformats.org/officeDocument/2006/relationships" xmlns:m="http://schemas.openxmlformats.org/officeDocument/2006/math" xmlns:v="urn:schemas-microsoft-com:vml" xmlns:wp14="http://schemas.microsoft.com/office/word/2010/wordprocessingDrawing" xmlns:wp="http://schemas.openxmlformats.org/drawingml/2006/wordprocessingDrawing" xmlns:w10="urn:schemas-microsoft-com:office:word" xmlns:w="http://schemas.openxmlformats.org/wordprocessingml/2006/main" xmlns:w14="http://schemas.microsoft.com/office/word/2010/wordml" xmlns:wpg="http://schemas.microsoft.com/office/word/2010/wordprocessingGroup" xmlns:wpi="http://schemas.microsoft.com/office/word/2010/wordprocessingInk" xmlns:wne="http://schemas.microsoft.com/office/word/2006/wordml" xmlns:wps="http://schemas.microsoft.com/office/word/2010/wordprocessingShape" mc:Ignorable="w14 wp14">
+<w:ftr xmlns:wpc="http://schemas.microsoft.com/office/word/2010/wordprocessingCanvas" xmlns:cx="http://schemas.microsoft.com/office/drawing/2014/chartex" xmlns:cx1="http://schemas.microsoft.com/office/drawing/2015/9/8/chartex" xmlns:cx2="http://schemas.microsoft.com/office/drawing/2015/10/21/chartex" xmlns:cx3="http://schemas.microsoft.com/office/drawing/2016/5/9/chartex" xmlns:cx4="http://schemas.microsoft.com/office/drawing/2016/5/10/chartex" xmlns:cx5="http://schemas.microsoft.com/office/drawing/2016/5/11/chartex" xmlns:cx6="http://schemas.microsoft.com/office/drawing/2016/5/12/chartex" xmlns:cx7="http://schemas.microsoft.com/office/drawing/2016/5/13/chartex" xmlns:cx8="http://schemas.microsoft.com/office/drawing/2016/5/14/chartex" xmlns:mc="http://schemas.openxmlformats.org/markup-compatibility/2006" xmlns:aink="http://schemas.microsoft.com/office/drawing/2016/ink" xmlns:am3d="http://schemas.microsoft.com/office/drawing/2017/model3d" xmlns:o="urn:schemas-microsoft-com:office:office" xmlns:r="http://schemas.openxmlformats.org/officeDocument/2006/relationships" xmlns:m="http://schemas.openxmlformats.org/officeDocument/2006/math" xmlns:v="urn:schemas-microsoft-com:vml" xmlns:wp14="http://schemas.microsoft.com/office/word/2010/wordprocessingDrawing" xmlns:wp="http://schemas.openxmlformats.org/drawingml/2006/wordprocessingDrawing" xmlns:w10="urn:schemas-microsoft-com:office:word" xmlns:w="http://schemas.openxmlformats.org/wordprocessingml/2006/main" xmlns:w14="http://schemas.microsoft.com/office/word/2010/wordml" xmlns:w15="http://schemas.microsoft.com/office/word/2012/wordml" xmlns:w16cid="http://schemas.microsoft.com/office/word/2016/wordml/cid" xmlns:w16se="http://schemas.microsoft.com/office/word/2015/wordml/symex" xmlns:wpg="http://schemas.microsoft.com/office/word/2010/wordprocessingGroup" xmlns:wpi="http://schemas.microsoft.com/office/word/2010/wordprocessingInk" xmlns:wne="http://schemas.microsoft.com/office/word/2006/wordml" xmlns:wps="http://schemas.microsoft.com/office/word/2010/wordprocessingShape" mc:Ignorable="w14 w15 w16se w16cid wp14">
   <w:p>
     <w:pPr>
       <w:pStyle w:val="Footer"/>
@@ -7471,7 +8085,7 @@
 </file>
 
 <file path=word/footnotes.xml><?xml version="1.0" encoding="utf-8"?>
-<w:footnotes xmlns:wpc="http://schemas.microsoft.com/office/word/2010/wordprocessingCanvas" xmlns:mc="http://schemas.openxmlformats.org/markup-compatibility/2006" xmlns:o="urn:schemas-microsoft-com:office:office" xmlns:r="http://schemas.openxmlformats.org/officeDocument/2006/relationships" xmlns:m="http://schemas.openxmlformats.org/officeDocument/2006/math" xmlns:v="urn:schemas-microsoft-com:vml" xmlns:wp14="http://schemas.microsoft.com/office/word/2010/wordprocessingDrawing" xmlns:wp="http://schemas.openxmlformats.org/drawingml/2006/wordprocessingDrawing" xmlns:w10="urn:schemas-microsoft-com:office:word" xmlns:w="http://schemas.openxmlformats.org/wordprocessingml/2006/main" xmlns:w14="http://schemas.microsoft.com/office/word/2010/wordml" xmlns:wpg="http://schemas.microsoft.com/office/word/2010/wordprocessingGroup" xmlns:wpi="http://schemas.microsoft.com/office/word/2010/wordprocessingInk" xmlns:wne="http://schemas.microsoft.com/office/word/2006/wordml" xmlns:wps="http://schemas.microsoft.com/office/word/2010/wordprocessingShape" mc:Ignorable="w14 wp14">
+<w:footnotes xmlns:wpc="http://schemas.microsoft.com/office/word/2010/wordprocessingCanvas" xmlns:cx="http://schemas.microsoft.com/office/drawing/2014/chartex" xmlns:cx1="http://schemas.microsoft.com/office/drawing/2015/9/8/chartex" xmlns:cx2="http://schemas.microsoft.com/office/drawing/2015/10/21/chartex" xmlns:cx3="http://schemas.microsoft.com/office/drawing/2016/5/9/chartex" xmlns:cx4="http://schemas.microsoft.com/office/drawing/2016/5/10/chartex" xmlns:cx5="http://schemas.microsoft.com/office/drawing/2016/5/11/chartex" xmlns:cx6="http://schemas.microsoft.com/office/drawing/2016/5/12/chartex" xmlns:cx7="http://schemas.microsoft.com/office/drawing/2016/5/13/chartex" xmlns:cx8="http://schemas.microsoft.com/office/drawing/2016/5/14/chartex" xmlns:mc="http://schemas.openxmlformats.org/markup-compatibility/2006" xmlns:aink="http://schemas.microsoft.com/office/drawing/2016/ink" xmlns:am3d="http://schemas.microsoft.com/office/drawing/2017/model3d" xmlns:o="urn:schemas-microsoft-com:office:office" xmlns:r="http://schemas.openxmlformats.org/officeDocument/2006/relationships" xmlns:m="http://schemas.openxmlformats.org/officeDocument/2006/math" xmlns:v="urn:schemas-microsoft-com:vml" xmlns:wp14="http://schemas.microsoft.com/office/word/2010/wordprocessingDrawing" xmlns:wp="http://schemas.openxmlformats.org/drawingml/2006/wordprocessingDrawing" xmlns:w10="urn:schemas-microsoft-com:office:word" xmlns:w="http://schemas.openxmlformats.org/wordprocessingml/2006/main" xmlns:w14="http://schemas.microsoft.com/office/word/2010/wordml" xmlns:w15="http://schemas.microsoft.com/office/word/2012/wordml" xmlns:w16cid="http://schemas.microsoft.com/office/word/2016/wordml/cid" xmlns:w16se="http://schemas.microsoft.com/office/word/2015/wordml/symex" xmlns:wpg="http://schemas.microsoft.com/office/word/2010/wordprocessingGroup" xmlns:wpi="http://schemas.microsoft.com/office/word/2010/wordprocessingInk" xmlns:wne="http://schemas.microsoft.com/office/word/2006/wordml" xmlns:wps="http://schemas.microsoft.com/office/word/2010/wordprocessingShape" mc:Ignorable="w14 w15 w16se w16cid wp14">
   <w:footnote w:type="separator" w:id="-1">
     <w:p>
       <w:pPr>
@@ -7496,8 +8110,121 @@
 </file>
 
 <file path=word/numbering.xml><?xml version="1.0" encoding="utf-8"?>
-<w:numbering xmlns:wpc="http://schemas.microsoft.com/office/word/2010/wordprocessingCanvas" xmlns:mc="http://schemas.openxmlformats.org/markup-compatibility/2006" xmlns:o="urn:schemas-microsoft-com:office:office" xmlns:r="http://schemas.openxmlformats.org/officeDocument/2006/relationships" xmlns:m="http://schemas.openxmlformats.org/officeDocument/2006/math" xmlns:v="urn:schemas-microsoft-com:vml" xmlns:wp14="http://schemas.microsoft.com/office/word/2010/wordprocessingDrawing" xmlns:wp="http://schemas.openxmlformats.org/drawingml/2006/wordprocessingDrawing" xmlns:w10="urn:schemas-microsoft-com:office:word" xmlns:w="http://schemas.openxmlformats.org/wordprocessingml/2006/main" xmlns:w14="http://schemas.microsoft.com/office/word/2010/wordml" xmlns:wpg="http://schemas.microsoft.com/office/word/2010/wordprocessingGroup" xmlns:wpi="http://schemas.microsoft.com/office/word/2010/wordprocessingInk" xmlns:wne="http://schemas.microsoft.com/office/word/2006/wordml" xmlns:wps="http://schemas.microsoft.com/office/word/2010/wordprocessingShape" mc:Ignorable="w14 wp14">
-  <w:abstractNum w:abstractNumId="0">
+<w:numbering xmlns:wpc="http://schemas.microsoft.com/office/word/2010/wordprocessingCanvas" xmlns:cx="http://schemas.microsoft.com/office/drawing/2014/chartex" xmlns:cx1="http://schemas.microsoft.com/office/drawing/2015/9/8/chartex" xmlns:cx2="http://schemas.microsoft.com/office/drawing/2015/10/21/chartex" xmlns:cx3="http://schemas.microsoft.com/office/drawing/2016/5/9/chartex" xmlns:cx4="http://schemas.microsoft.com/office/drawing/2016/5/10/chartex" xmlns:cx5="http://schemas.microsoft.com/office/drawing/2016/5/11/chartex" xmlns:cx6="http://schemas.microsoft.com/office/drawing/2016/5/12/chartex" xmlns:cx7="http://schemas.microsoft.com/office/drawing/2016/5/13/chartex" xmlns:cx8="http://schemas.microsoft.com/office/drawing/2016/5/14/chartex" xmlns:mc="http://schemas.openxmlformats.org/markup-compatibility/2006" xmlns:aink="http://schemas.microsoft.com/office/drawing/2016/ink" xmlns:am3d="http://schemas.microsoft.com/office/drawing/2017/model3d" xmlns:o="urn:schemas-microsoft-com:office:office" xmlns:r="http://schemas.openxmlformats.org/officeDocument/2006/relationships" xmlns:m="http://schemas.openxmlformats.org/officeDocument/2006/math" xmlns:v="urn:schemas-microsoft-com:vml" xmlns:wp14="http://schemas.microsoft.com/office/word/2010/wordprocessingDrawing" xmlns:wp="http://schemas.openxmlformats.org/drawingml/2006/wordprocessingDrawing" xmlns:w10="urn:schemas-microsoft-com:office:word" xmlns:w="http://schemas.openxmlformats.org/wordprocessingml/2006/main" xmlns:w14="http://schemas.microsoft.com/office/word/2010/wordml" xmlns:w15="http://schemas.microsoft.com/office/word/2012/wordml" xmlns:w16cid="http://schemas.microsoft.com/office/word/2016/wordml/cid" xmlns:w16se="http://schemas.microsoft.com/office/word/2015/wordml/symex" xmlns:wpg="http://schemas.microsoft.com/office/word/2010/wordprocessingGroup" xmlns:wpi="http://schemas.microsoft.com/office/word/2010/wordprocessingInk" xmlns:wne="http://schemas.microsoft.com/office/word/2006/wordml" xmlns:wps="http://schemas.microsoft.com/office/word/2010/wordprocessingShape" mc:Ignorable="w14 w15 w16se w16cid wp14">
+  <w:abstractNum w:abstractNumId="0" w15:restartNumberingAfterBreak="0">
+    <w:nsid w:val="00E92463"/>
+    <w:multiLevelType w:val="hybridMultilevel"/>
+    <w:tmpl w:val="E8301956"/>
+    <w:lvl w:ilvl="0" w:tplc="04090001">
+      <w:start w:val="1"/>
+      <w:numFmt w:val="bullet"/>
+      <w:lvlText w:val=""/>
+      <w:lvlJc w:val="left"/>
+      <w:pPr>
+        <w:ind w:left="720" w:hanging="360"/>
+      </w:pPr>
+      <w:rPr>
+        <w:rFonts w:ascii="Symbol" w:hAnsi="Symbol" w:hint="default"/>
+      </w:rPr>
+    </w:lvl>
+    <w:lvl w:ilvl="1" w:tplc="04090003" w:tentative="1">
+      <w:start w:val="1"/>
+      <w:numFmt w:val="bullet"/>
+      <w:lvlText w:val="o"/>
+      <w:lvlJc w:val="left"/>
+      <w:pPr>
+        <w:ind w:left="1440" w:hanging="360"/>
+      </w:pPr>
+      <w:rPr>
+        <w:rFonts w:ascii="Courier New" w:hAnsi="Courier New" w:cs="Courier New" w:hint="default"/>
+      </w:rPr>
+    </w:lvl>
+    <w:lvl w:ilvl="2" w:tplc="04090005" w:tentative="1">
+      <w:start w:val="1"/>
+      <w:numFmt w:val="bullet"/>
+      <w:lvlText w:val=""/>
+      <w:lvlJc w:val="left"/>
+      <w:pPr>
+        <w:ind w:left="2160" w:hanging="360"/>
+      </w:pPr>
+      <w:rPr>
+        <w:rFonts w:ascii="Wingdings" w:hAnsi="Wingdings" w:hint="default"/>
+      </w:rPr>
+    </w:lvl>
+    <w:lvl w:ilvl="3" w:tplc="04090001" w:tentative="1">
+      <w:start w:val="1"/>
+      <w:numFmt w:val="bullet"/>
+      <w:lvlText w:val=""/>
+      <w:lvlJc w:val="left"/>
+      <w:pPr>
+        <w:ind w:left="2880" w:hanging="360"/>
+      </w:pPr>
+      <w:rPr>
+        <w:rFonts w:ascii="Symbol" w:hAnsi="Symbol" w:hint="default"/>
+      </w:rPr>
+    </w:lvl>
+    <w:lvl w:ilvl="4" w:tplc="04090003" w:tentative="1">
+      <w:start w:val="1"/>
+      <w:numFmt w:val="bullet"/>
+      <w:lvlText w:val="o"/>
+      <w:lvlJc w:val="left"/>
+      <w:pPr>
+        <w:ind w:left="3600" w:hanging="360"/>
+      </w:pPr>
+      <w:rPr>
+        <w:rFonts w:ascii="Courier New" w:hAnsi="Courier New" w:cs="Courier New" w:hint="default"/>
+      </w:rPr>
+    </w:lvl>
+    <w:lvl w:ilvl="5" w:tplc="04090005" w:tentative="1">
+      <w:start w:val="1"/>
+      <w:numFmt w:val="bullet"/>
+      <w:lvlText w:val=""/>
+      <w:lvlJc w:val="left"/>
+      <w:pPr>
+        <w:ind w:left="4320" w:hanging="360"/>
+      </w:pPr>
+      <w:rPr>
+        <w:rFonts w:ascii="Wingdings" w:hAnsi="Wingdings" w:hint="default"/>
+      </w:rPr>
+    </w:lvl>
+    <w:lvl w:ilvl="6" w:tplc="04090001" w:tentative="1">
+      <w:start w:val="1"/>
+      <w:numFmt w:val="bullet"/>
+      <w:lvlText w:val=""/>
+      <w:lvlJc w:val="left"/>
+      <w:pPr>
+        <w:ind w:left="5040" w:hanging="360"/>
+      </w:pPr>
+      <w:rPr>
+        <w:rFonts w:ascii="Symbol" w:hAnsi="Symbol" w:hint="default"/>
+      </w:rPr>
+    </w:lvl>
+    <w:lvl w:ilvl="7" w:tplc="04090003" w:tentative="1">
+      <w:start w:val="1"/>
+      <w:numFmt w:val="bullet"/>
+      <w:lvlText w:val="o"/>
+      <w:lvlJc w:val="left"/>
+      <w:pPr>
+        <w:ind w:left="5760" w:hanging="360"/>
+      </w:pPr>
+      <w:rPr>
+        <w:rFonts w:ascii="Courier New" w:hAnsi="Courier New" w:cs="Courier New" w:hint="default"/>
+      </w:rPr>
+    </w:lvl>
+    <w:lvl w:ilvl="8" w:tplc="04090005" w:tentative="1">
+      <w:start w:val="1"/>
+      <w:numFmt w:val="bullet"/>
+      <w:lvlText w:val=""/>
+      <w:lvlJc w:val="left"/>
+      <w:pPr>
+        <w:ind w:left="6480" w:hanging="360"/>
+      </w:pPr>
+      <w:rPr>
+        <w:rFonts w:ascii="Wingdings" w:hAnsi="Wingdings" w:hint="default"/>
+      </w:rPr>
+    </w:lvl>
+  </w:abstractNum>
+  <w:abstractNum w:abstractNumId="1" w15:restartNumberingAfterBreak="0">
     <w:nsid w:val="03895CB4"/>
     <w:multiLevelType w:val="hybridMultilevel"/>
     <w:tmpl w:val="4426D27C"/>
@@ -7610,7 +8337,7 @@
       </w:rPr>
     </w:lvl>
   </w:abstractNum>
-  <w:abstractNum w:abstractNumId="1">
+  <w:abstractNum w:abstractNumId="2" w15:restartNumberingAfterBreak="0">
     <w:nsid w:val="08654DA4"/>
     <w:multiLevelType w:val="hybridMultilevel"/>
     <w:tmpl w:val="BB2C0958"/>
@@ -7750,10 +8477,10 @@
       </w:rPr>
     </w:lvl>
   </w:abstractNum>
-  <w:abstractNum w:abstractNumId="2">
+  <w:abstractNum w:abstractNumId="3" w15:restartNumberingAfterBreak="0">
     <w:nsid w:val="09F064DE"/>
     <w:multiLevelType w:val="hybridMultilevel"/>
-    <w:tmpl w:val="128CEB60"/>
+    <w:tmpl w:val="10968C7C"/>
     <w:lvl w:ilvl="0" w:tplc="04090001">
       <w:start w:val="1"/>
       <w:numFmt w:val="bullet"/>
@@ -7863,7 +8590,7 @@
       </w:rPr>
     </w:lvl>
   </w:abstractNum>
-  <w:abstractNum w:abstractNumId="3">
+  <w:abstractNum w:abstractNumId="4" w15:restartNumberingAfterBreak="0">
     <w:nsid w:val="11FB0797"/>
     <w:multiLevelType w:val="hybridMultilevel"/>
     <w:tmpl w:val="58AE5BF6"/>
@@ -7976,7 +8703,7 @@
       </w:rPr>
     </w:lvl>
   </w:abstractNum>
-  <w:abstractNum w:abstractNumId="4">
+  <w:abstractNum w:abstractNumId="5" w15:restartNumberingAfterBreak="0">
     <w:nsid w:val="20A87B20"/>
     <w:multiLevelType w:val="hybridMultilevel"/>
     <w:tmpl w:val="9842AD0A"/>
@@ -8089,7 +8816,7 @@
       </w:rPr>
     </w:lvl>
   </w:abstractNum>
-  <w:abstractNum w:abstractNumId="5">
+  <w:abstractNum w:abstractNumId="6" w15:restartNumberingAfterBreak="0">
     <w:nsid w:val="25A855DC"/>
     <w:multiLevelType w:val="hybridMultilevel"/>
     <w:tmpl w:val="222083BC"/>
@@ -8202,7 +8929,7 @@
       </w:rPr>
     </w:lvl>
   </w:abstractNum>
-  <w:abstractNum w:abstractNumId="6">
+  <w:abstractNum w:abstractNumId="7" w15:restartNumberingAfterBreak="0">
     <w:nsid w:val="2AC50271"/>
     <w:multiLevelType w:val="hybridMultilevel"/>
     <w:tmpl w:val="C340E59C"/>
@@ -8315,7 +9042,7 @@
       </w:rPr>
     </w:lvl>
   </w:abstractNum>
-  <w:abstractNum w:abstractNumId="7">
+  <w:abstractNum w:abstractNumId="8" w15:restartNumberingAfterBreak="0">
     <w:nsid w:val="2F3419F8"/>
     <w:multiLevelType w:val="hybridMultilevel"/>
     <w:tmpl w:val="2FBEFDE0"/>
@@ -8428,7 +9155,120 @@
       </w:rPr>
     </w:lvl>
   </w:abstractNum>
-  <w:abstractNum w:abstractNumId="8">
+  <w:abstractNum w:abstractNumId="9" w15:restartNumberingAfterBreak="0">
+    <w:nsid w:val="36307CB2"/>
+    <w:multiLevelType w:val="hybridMultilevel"/>
+    <w:tmpl w:val="034E3B56"/>
+    <w:lvl w:ilvl="0" w:tplc="04090001">
+      <w:start w:val="1"/>
+      <w:numFmt w:val="bullet"/>
+      <w:lvlText w:val=""/>
+      <w:lvlJc w:val="left"/>
+      <w:pPr>
+        <w:ind w:left="1080" w:hanging="360"/>
+      </w:pPr>
+      <w:rPr>
+        <w:rFonts w:ascii="Symbol" w:hAnsi="Symbol" w:hint="default"/>
+      </w:rPr>
+    </w:lvl>
+    <w:lvl w:ilvl="1" w:tplc="04090003" w:tentative="1">
+      <w:start w:val="1"/>
+      <w:numFmt w:val="bullet"/>
+      <w:lvlText w:val="o"/>
+      <w:lvlJc w:val="left"/>
+      <w:pPr>
+        <w:ind w:left="1800" w:hanging="360"/>
+      </w:pPr>
+      <w:rPr>
+        <w:rFonts w:ascii="Courier New" w:hAnsi="Courier New" w:cs="Courier New" w:hint="default"/>
+      </w:rPr>
+    </w:lvl>
+    <w:lvl w:ilvl="2" w:tplc="04090005" w:tentative="1">
+      <w:start w:val="1"/>
+      <w:numFmt w:val="bullet"/>
+      <w:lvlText w:val=""/>
+      <w:lvlJc w:val="left"/>
+      <w:pPr>
+        <w:ind w:left="2520" w:hanging="360"/>
+      </w:pPr>
+      <w:rPr>
+        <w:rFonts w:ascii="Wingdings" w:hAnsi="Wingdings" w:hint="default"/>
+      </w:rPr>
+    </w:lvl>
+    <w:lvl w:ilvl="3" w:tplc="04090001" w:tentative="1">
+      <w:start w:val="1"/>
+      <w:numFmt w:val="bullet"/>
+      <w:lvlText w:val=""/>
+      <w:lvlJc w:val="left"/>
+      <w:pPr>
+        <w:ind w:left="3240" w:hanging="360"/>
+      </w:pPr>
+      <w:rPr>
+        <w:rFonts w:ascii="Symbol" w:hAnsi="Symbol" w:hint="default"/>
+      </w:rPr>
+    </w:lvl>
+    <w:lvl w:ilvl="4" w:tplc="04090003" w:tentative="1">
+      <w:start w:val="1"/>
+      <w:numFmt w:val="bullet"/>
+      <w:lvlText w:val="o"/>
+      <w:lvlJc w:val="left"/>
+      <w:pPr>
+        <w:ind w:left="3960" w:hanging="360"/>
+      </w:pPr>
+      <w:rPr>
+        <w:rFonts w:ascii="Courier New" w:hAnsi="Courier New" w:cs="Courier New" w:hint="default"/>
+      </w:rPr>
+    </w:lvl>
+    <w:lvl w:ilvl="5" w:tplc="04090005" w:tentative="1">
+      <w:start w:val="1"/>
+      <w:numFmt w:val="bullet"/>
+      <w:lvlText w:val=""/>
+      <w:lvlJc w:val="left"/>
+      <w:pPr>
+        <w:ind w:left="4680" w:hanging="360"/>
+      </w:pPr>
+      <w:rPr>
+        <w:rFonts w:ascii="Wingdings" w:hAnsi="Wingdings" w:hint="default"/>
+      </w:rPr>
+    </w:lvl>
+    <w:lvl w:ilvl="6" w:tplc="04090001" w:tentative="1">
+      <w:start w:val="1"/>
+      <w:numFmt w:val="bullet"/>
+      <w:lvlText w:val=""/>
+      <w:lvlJc w:val="left"/>
+      <w:pPr>
+        <w:ind w:left="5400" w:hanging="360"/>
+      </w:pPr>
+      <w:rPr>
+        <w:rFonts w:ascii="Symbol" w:hAnsi="Symbol" w:hint="default"/>
+      </w:rPr>
+    </w:lvl>
+    <w:lvl w:ilvl="7" w:tplc="04090003" w:tentative="1">
+      <w:start w:val="1"/>
+      <w:numFmt w:val="bullet"/>
+      <w:lvlText w:val="o"/>
+      <w:lvlJc w:val="left"/>
+      <w:pPr>
+        <w:ind w:left="6120" w:hanging="360"/>
+      </w:pPr>
+      <w:rPr>
+        <w:rFonts w:ascii="Courier New" w:hAnsi="Courier New" w:cs="Courier New" w:hint="default"/>
+      </w:rPr>
+    </w:lvl>
+    <w:lvl w:ilvl="8" w:tplc="04090005" w:tentative="1">
+      <w:start w:val="1"/>
+      <w:numFmt w:val="bullet"/>
+      <w:lvlText w:val=""/>
+      <w:lvlJc w:val="left"/>
+      <w:pPr>
+        <w:ind w:left="6840" w:hanging="360"/>
+      </w:pPr>
+      <w:rPr>
+        <w:rFonts w:ascii="Wingdings" w:hAnsi="Wingdings" w:hint="default"/>
+      </w:rPr>
+    </w:lvl>
+  </w:abstractNum>
+  <w:abstractNum w:abstractNumId="10" w15:restartNumberingAfterBreak="0">
     <w:nsid w:val="3B125195"/>
     <w:multiLevelType w:val="hybridMultilevel"/>
     <w:tmpl w:val="0FA20EB2"/>
@@ -8541,7 +9381,7 @@
       </w:rPr>
     </w:lvl>
   </w:abstractNum>
-  <w:abstractNum w:abstractNumId="9">
+  <w:abstractNum w:abstractNumId="11" w15:restartNumberingAfterBreak="0">
     <w:nsid w:val="3DF347CB"/>
     <w:multiLevelType w:val="hybridMultilevel"/>
     <w:tmpl w:val="05B431C4"/>
@@ -8654,7 +9494,7 @@
       </w:rPr>
     </w:lvl>
   </w:abstractNum>
-  <w:abstractNum w:abstractNumId="10">
+  <w:abstractNum w:abstractNumId="12" w15:restartNumberingAfterBreak="0">
     <w:nsid w:val="3E0B627B"/>
     <w:multiLevelType w:val="hybridMultilevel"/>
     <w:tmpl w:val="C7500056"/>
@@ -8767,7 +9607,7 @@
       </w:rPr>
     </w:lvl>
   </w:abstractNum>
-  <w:abstractNum w:abstractNumId="11">
+  <w:abstractNum w:abstractNumId="13" w15:restartNumberingAfterBreak="0">
     <w:nsid w:val="4EB06A93"/>
     <w:multiLevelType w:val="hybridMultilevel"/>
     <w:tmpl w:val="9BFA3D1C"/>
@@ -8880,10 +9720,10 @@
       </w:rPr>
     </w:lvl>
   </w:abstractNum>
-  <w:abstractNum w:abstractNumId="12">
+  <w:abstractNum w:abstractNumId="14" w15:restartNumberingAfterBreak="0">
     <w:nsid w:val="5ED26117"/>
     <w:multiLevelType w:val="hybridMultilevel"/>
-    <w:tmpl w:val="DBF00BA6"/>
+    <w:tmpl w:val="C2BAD810"/>
     <w:lvl w:ilvl="0" w:tplc="04090001">
       <w:start w:val="1"/>
       <w:numFmt w:val="bullet"/>
@@ -8993,7 +9833,7 @@
       </w:rPr>
     </w:lvl>
   </w:abstractNum>
-  <w:abstractNum w:abstractNumId="13">
+  <w:abstractNum w:abstractNumId="15" w15:restartNumberingAfterBreak="0">
     <w:nsid w:val="79946376"/>
     <w:multiLevelType w:val="hybridMultilevel"/>
     <w:tmpl w:val="F774E6EC"/>
@@ -9106,7 +9946,7 @@
       </w:rPr>
     </w:lvl>
   </w:abstractNum>
-  <w:abstractNum w:abstractNumId="14">
+  <w:abstractNum w:abstractNumId="16" w15:restartNumberingAfterBreak="0">
     <w:nsid w:val="7D742C7E"/>
     <w:multiLevelType w:val="hybridMultilevel"/>
     <w:tmpl w:val="4346339C"/>
@@ -9219,57 +10059,152 @@
       </w:rPr>
     </w:lvl>
   </w:abstractNum>
+  <w:abstractNum w:abstractNumId="17" w15:restartNumberingAfterBreak="0">
+    <w:nsid w:val="7ED62EE3"/>
+    <w:multiLevelType w:val="hybridMultilevel"/>
+    <w:tmpl w:val="E7CABF72"/>
+    <w:lvl w:ilvl="0" w:tplc="0409000F">
+      <w:start w:val="1"/>
+      <w:numFmt w:val="decimal"/>
+      <w:lvlText w:val="%1."/>
+      <w:lvlJc w:val="left"/>
+      <w:pPr>
+        <w:ind w:left="360" w:hanging="360"/>
+      </w:pPr>
+    </w:lvl>
+    <w:lvl w:ilvl="1" w:tplc="04090019" w:tentative="1">
+      <w:start w:val="1"/>
+      <w:numFmt w:val="lowerLetter"/>
+      <w:lvlText w:val="%2."/>
+      <w:lvlJc w:val="left"/>
+      <w:pPr>
+        <w:ind w:left="1080" w:hanging="360"/>
+      </w:pPr>
+    </w:lvl>
+    <w:lvl w:ilvl="2" w:tplc="0409001B" w:tentative="1">
+      <w:start w:val="1"/>
+      <w:numFmt w:val="lowerRoman"/>
+      <w:lvlText w:val="%3."/>
+      <w:lvlJc w:val="right"/>
+      <w:pPr>
+        <w:ind w:left="1800" w:hanging="180"/>
+      </w:pPr>
+    </w:lvl>
+    <w:lvl w:ilvl="3" w:tplc="0409000F" w:tentative="1">
+      <w:start w:val="1"/>
+      <w:numFmt w:val="decimal"/>
+      <w:lvlText w:val="%4."/>
+      <w:lvlJc w:val="left"/>
+      <w:pPr>
+        <w:ind w:left="2520" w:hanging="360"/>
+      </w:pPr>
+    </w:lvl>
+    <w:lvl w:ilvl="4" w:tplc="04090019" w:tentative="1">
+      <w:start w:val="1"/>
+      <w:numFmt w:val="lowerLetter"/>
+      <w:lvlText w:val="%5."/>
+      <w:lvlJc w:val="left"/>
+      <w:pPr>
+        <w:ind w:left="3240" w:hanging="360"/>
+      </w:pPr>
+    </w:lvl>
+    <w:lvl w:ilvl="5" w:tplc="0409001B" w:tentative="1">
+      <w:start w:val="1"/>
+      <w:numFmt w:val="lowerRoman"/>
+      <w:lvlText w:val="%6."/>
+      <w:lvlJc w:val="right"/>
+      <w:pPr>
+        <w:ind w:left="3960" w:hanging="180"/>
+      </w:pPr>
+    </w:lvl>
+    <w:lvl w:ilvl="6" w:tplc="0409000F" w:tentative="1">
+      <w:start w:val="1"/>
+      <w:numFmt w:val="decimal"/>
+      <w:lvlText w:val="%7."/>
+      <w:lvlJc w:val="left"/>
+      <w:pPr>
+        <w:ind w:left="4680" w:hanging="360"/>
+      </w:pPr>
+    </w:lvl>
+    <w:lvl w:ilvl="7" w:tplc="04090019" w:tentative="1">
+      <w:start w:val="1"/>
+      <w:numFmt w:val="lowerLetter"/>
+      <w:lvlText w:val="%8."/>
+      <w:lvlJc w:val="left"/>
+      <w:pPr>
+        <w:ind w:left="5400" w:hanging="360"/>
+      </w:pPr>
+    </w:lvl>
+    <w:lvl w:ilvl="8" w:tplc="0409001B" w:tentative="1">
+      <w:start w:val="1"/>
+      <w:numFmt w:val="lowerRoman"/>
+      <w:lvlText w:val="%9."/>
+      <w:lvlJc w:val="right"/>
+      <w:pPr>
+        <w:ind w:left="6120" w:hanging="180"/>
+      </w:pPr>
+    </w:lvl>
+  </w:abstractNum>
   <w:num w:numId="1">
+    <w:abstractNumId w:val="5"/>
+  </w:num>
+  <w:num w:numId="2">
+    <w:abstractNumId w:val="3"/>
+  </w:num>
+  <w:num w:numId="3">
     <w:abstractNumId w:val="4"/>
   </w:num>
-  <w:num w:numId="2">
+  <w:num w:numId="4">
+    <w:abstractNumId w:val="11"/>
+  </w:num>
+  <w:num w:numId="5">
+    <w:abstractNumId w:val="13"/>
+  </w:num>
+  <w:num w:numId="6">
     <w:abstractNumId w:val="2"/>
   </w:num>
-  <w:num w:numId="3">
-    <w:abstractNumId w:val="3"/>
+  <w:num w:numId="7">
+    <w:abstractNumId w:val="14"/>
   </w:num>
-  <w:num w:numId="4">
+  <w:num w:numId="8">
+    <w:abstractNumId w:val="8"/>
+  </w:num>
+  <w:num w:numId="9">
+    <w:abstractNumId w:val="10"/>
+  </w:num>
+  <w:num w:numId="10">
+    <w:abstractNumId w:val="12"/>
+  </w:num>
+  <w:num w:numId="11">
+    <w:abstractNumId w:val="1"/>
+  </w:num>
+  <w:num w:numId="12">
+    <w:abstractNumId w:val="15"/>
+  </w:num>
+  <w:num w:numId="13">
+    <w:abstractNumId w:val="7"/>
+  </w:num>
+  <w:num w:numId="14">
+    <w:abstractNumId w:val="6"/>
+  </w:num>
+  <w:num w:numId="15">
+    <w:abstractNumId w:val="16"/>
+  </w:num>
+  <w:num w:numId="16">
     <w:abstractNumId w:val="9"/>
   </w:num>
-  <w:num w:numId="5">
-    <w:abstractNumId w:val="11"/>
-  </w:num>
-  <w:num w:numId="6">
-    <w:abstractNumId w:val="1"/>
-  </w:num>
-  <w:num w:numId="7">
-    <w:abstractNumId w:val="12"/>
-  </w:num>
-  <w:num w:numId="8">
-    <w:abstractNumId w:val="7"/>
-  </w:num>
-  <w:num w:numId="9">
-    <w:abstractNumId w:val="8"/>
-  </w:num>
-  <w:num w:numId="10">
-    <w:abstractNumId w:val="10"/>
-  </w:num>
-  <w:num w:numId="11">
+  <w:num w:numId="17">
     <w:abstractNumId w:val="0"/>
   </w:num>
-  <w:num w:numId="12">
-    <w:abstractNumId w:val="13"/>
-  </w:num>
-  <w:num w:numId="13">
-    <w:abstractNumId w:val="6"/>
-  </w:num>
-  <w:num w:numId="14">
-    <w:abstractNumId w:val="5"/>
-  </w:num>
-  <w:num w:numId="15">
-    <w:abstractNumId w:val="14"/>
+  <w:num w:numId="18">
+    <w:abstractNumId w:val="17"/>
   </w:num>
   <w:numIdMacAtCleanup w:val="13"/>
 </w:numbering>
 </file>
 
 <file path=word/styles.xml><?xml version="1.0" encoding="utf-8"?>
-<w:styles xmlns:mc="http://schemas.openxmlformats.org/markup-compatibility/2006" xmlns:r="http://schemas.openxmlformats.org/officeDocument/2006/relationships" xmlns:w="http://schemas.openxmlformats.org/wordprocessingml/2006/main" xmlns:w14="http://schemas.microsoft.com/office/word/2010/wordml" mc:Ignorable="w14">
+<w:styles xmlns:mc="http://schemas.openxmlformats.org/markup-compatibility/2006" xmlns:r="http://schemas.openxmlformats.org/officeDocument/2006/relationships" xmlns:w="http://schemas.openxmlformats.org/wordprocessingml/2006/main" xmlns:w14="http://schemas.microsoft.com/office/word/2010/wordml" xmlns:w15="http://schemas.microsoft.com/office/word/2012/wordml" xmlns:w16cid="http://schemas.microsoft.com/office/word/2016/wordml/cid" xmlns:w16se="http://schemas.microsoft.com/office/word/2015/wordml/symex" mc:Ignorable="w14 w15 w16se w16cid">
   <w:docDefaults>
     <w:rPrDefault>
       <w:rPr>
@@ -9279,151 +10214,377 @@
     </w:rPrDefault>
     <w:pPrDefault/>
   </w:docDefaults>
-  <w:latentStyles w:defLockedState="0" w:defUIPriority="0" w:defSemiHidden="1" w:defUnhideWhenUsed="1" w:defQFormat="0" w:count="267">
-    <w:lsdException w:name="Normal" w:locked="1" w:semiHidden="0" w:unhideWhenUsed="0" w:qFormat="1"/>
-    <w:lsdException w:name="heading 1" w:locked="1" w:semiHidden="0" w:unhideWhenUsed="0" w:qFormat="1"/>
-    <w:lsdException w:name="heading 2" w:locked="1" w:semiHidden="0" w:unhideWhenUsed="0" w:qFormat="1"/>
-    <w:lsdException w:name="heading 3" w:locked="1" w:semiHidden="0" w:unhideWhenUsed="0" w:qFormat="1"/>
-    <w:lsdException w:name="heading 4" w:locked="1" w:semiHidden="0" w:unhideWhenUsed="0" w:qFormat="1"/>
-    <w:lsdException w:name="heading 5" w:locked="1" w:qFormat="1"/>
-    <w:lsdException w:name="heading 6" w:locked="1" w:qFormat="1"/>
-    <w:lsdException w:name="heading 7" w:locked="1" w:qFormat="1"/>
-    <w:lsdException w:name="heading 8" w:locked="1" w:qFormat="1"/>
-    <w:lsdException w:name="heading 9" w:locked="1" w:qFormat="1"/>
-    <w:lsdException w:name="toc 1" w:locked="1"/>
-    <w:lsdException w:name="toc 2" w:locked="1"/>
-    <w:lsdException w:name="toc 3" w:locked="1"/>
-    <w:lsdException w:name="toc 4" w:locked="1"/>
-    <w:lsdException w:name="toc 5" w:locked="1"/>
-    <w:lsdException w:name="toc 6" w:locked="1"/>
-    <w:lsdException w:name="toc 7" w:locked="1"/>
-    <w:lsdException w:name="toc 8" w:locked="1"/>
-    <w:lsdException w:name="toc 9" w:locked="1"/>
-    <w:lsdException w:name="footer" w:uiPriority="99"/>
-    <w:lsdException w:name="caption" w:locked="1" w:qFormat="1"/>
-    <w:lsdException w:name="List Number" w:semiHidden="0" w:unhideWhenUsed="0"/>
-    <w:lsdException w:name="List 4" w:semiHidden="0" w:unhideWhenUsed="0"/>
-    <w:lsdException w:name="List 5" w:semiHidden="0" w:unhideWhenUsed="0"/>
-    <w:lsdException w:name="Title" w:locked="1" w:semiHidden="0" w:unhideWhenUsed="0" w:qFormat="1"/>
-    <w:lsdException w:name="Default Paragraph Font" w:locked="1"/>
-    <w:lsdException w:name="Subtitle" w:locked="1" w:semiHidden="0" w:unhideWhenUsed="0" w:qFormat="1"/>
-    <w:lsdException w:name="Salutation" w:semiHidden="0" w:unhideWhenUsed="0"/>
-    <w:lsdException w:name="Date" w:semiHidden="0" w:unhideWhenUsed="0"/>
-    <w:lsdException w:name="Body Text First Indent" w:semiHidden="0" w:unhideWhenUsed="0"/>
-    <w:lsdException w:name="Strong" w:locked="1" w:semiHidden="0" w:unhideWhenUsed="0" w:qFormat="1"/>
-    <w:lsdException w:name="Emphasis" w:locked="1" w:semiHidden="0" w:unhideWhenUsed="0" w:qFormat="1"/>
-    <w:lsdException w:name="Table Grid" w:locked="1" w:semiHidden="0" w:unhideWhenUsed="0"/>
-    <w:lsdException w:name="Placeholder Text" w:uiPriority="99" w:unhideWhenUsed="0"/>
-    <w:lsdException w:name="No Spacing" w:semiHidden="0" w:uiPriority="1" w:unhideWhenUsed="0" w:qFormat="1"/>
-    <w:lsdException w:name="Light Shading" w:semiHidden="0" w:uiPriority="60" w:unhideWhenUsed="0"/>
-    <w:lsdException w:name="Light List" w:semiHidden="0" w:uiPriority="61" w:unhideWhenUsed="0"/>
-    <w:lsdException w:name="Light Grid" w:semiHidden="0" w:uiPriority="62" w:unhideWhenUsed="0"/>
-    <w:lsdException w:name="Medium Shading 1" w:semiHidden="0" w:uiPriority="63" w:unhideWhenUsed="0"/>
-    <w:lsdException w:name="Medium Shading 2" w:semiHidden="0" w:uiPriority="64" w:unhideWhenUsed="0"/>
-    <w:lsdException w:name="Medium List 1" w:semiHidden="0" w:uiPriority="65" w:unhideWhenUsed="0"/>
-    <w:lsdException w:name="Medium List 2" w:semiHidden="0" w:uiPriority="66" w:unhideWhenUsed="0"/>
-    <w:lsdException w:name="Medium Grid 1" w:semiHidden="0" w:uiPriority="67" w:unhideWhenUsed="0"/>
-    <w:lsdException w:name="Medium Grid 2" w:semiHidden="0" w:uiPriority="68" w:unhideWhenUsed="0"/>
-    <w:lsdException w:name="Medium Grid 3" w:semiHidden="0" w:uiPriority="69" w:unhideWhenUsed="0"/>
-    <w:lsdException w:name="Dark List" w:semiHidden="0" w:uiPriority="70" w:unhideWhenUsed="0"/>
-    <w:lsdException w:name="Colorful Shading" w:semiHidden="0" w:uiPriority="71" w:unhideWhenUsed="0"/>
-    <w:lsdException w:name="Colorful List" w:semiHidden="0" w:uiPriority="72" w:unhideWhenUsed="0"/>
-    <w:lsdException w:name="Colorful Grid" w:semiHidden="0" w:uiPriority="73" w:unhideWhenUsed="0"/>
-    <w:lsdException w:name="Light Shading Accent 1" w:semiHidden="0" w:uiPriority="60" w:unhideWhenUsed="0"/>
-    <w:lsdException w:name="Light List Accent 1" w:semiHidden="0" w:uiPriority="61" w:unhideWhenUsed="0"/>
-    <w:lsdException w:name="Light Grid Accent 1" w:semiHidden="0" w:uiPriority="62" w:unhideWhenUsed="0"/>
-    <w:lsdException w:name="Medium Shading 1 Accent 1" w:semiHidden="0" w:uiPriority="63" w:unhideWhenUsed="0"/>
-    <w:lsdException w:name="Medium Shading 2 Accent 1" w:semiHidden="0" w:uiPriority="64" w:unhideWhenUsed="0"/>
-    <w:lsdException w:name="Medium List 1 Accent 1" w:semiHidden="0" w:uiPriority="65" w:unhideWhenUsed="0"/>
-    <w:lsdException w:name="Revision" w:uiPriority="99" w:unhideWhenUsed="0"/>
-    <w:lsdException w:name="List Paragraph" w:semiHidden="0" w:uiPriority="34" w:unhideWhenUsed="0" w:qFormat="1"/>
-    <w:lsdException w:name="Quote" w:semiHidden="0" w:uiPriority="29" w:unhideWhenUsed="0" w:qFormat="1"/>
-    <w:lsdException w:name="Intense Quote" w:semiHidden="0" w:uiPriority="30" w:unhideWhenUsed="0" w:qFormat="1"/>
-    <w:lsdException w:name="Medium List 2 Accent 1" w:semiHidden="0" w:uiPriority="66" w:unhideWhenUsed="0"/>
-    <w:lsdException w:name="Medium Grid 1 Accent 1" w:semiHidden="0" w:uiPriority="67" w:unhideWhenUsed="0"/>
-    <w:lsdException w:name="Medium Grid 2 Accent 1" w:semiHidden="0" w:uiPriority="68" w:unhideWhenUsed="0"/>
-    <w:lsdException w:name="Medium Grid 3 Accent 1" w:semiHidden="0" w:uiPriority="69" w:unhideWhenUsed="0"/>
-    <w:lsdException w:name="Dark List Accent 1" w:semiHidden="0" w:uiPriority="70" w:unhideWhenUsed="0"/>
-    <w:lsdException w:name="Colorful Shading Accent 1" w:semiHidden="0" w:uiPriority="71" w:unhideWhenUsed="0"/>
-    <w:lsdException w:name="Colorful List Accent 1" w:semiHidden="0" w:uiPriority="72" w:unhideWhenUsed="0"/>
-    <w:lsdException w:name="Colorful Grid Accent 1" w:semiHidden="0" w:uiPriority="73" w:unhideWhenUsed="0"/>
-    <w:lsdException w:name="Light Shading Accent 2" w:semiHidden="0" w:uiPriority="60" w:unhideWhenUsed="0"/>
-    <w:lsdException w:name="Light List Accent 2" w:semiHidden="0" w:uiPriority="61" w:unhideWhenUsed="0"/>
-    <w:lsdException w:name="Light Grid Accent 2" w:semiHidden="0" w:uiPriority="62" w:unhideWhenUsed="0"/>
-    <w:lsdException w:name="Medium Shading 1 Accent 2" w:semiHidden="0" w:uiPriority="63" w:unhideWhenUsed="0"/>
-    <w:lsdException w:name="Medium Shading 2 Accent 2" w:semiHidden="0" w:uiPriority="64" w:unhideWhenUsed="0"/>
-    <w:lsdException w:name="Medium List 1 Accent 2" w:semiHidden="0" w:uiPriority="65" w:unhideWhenUsed="0"/>
-    <w:lsdException w:name="Medium List 2 Accent 2" w:semiHidden="0" w:uiPriority="66" w:unhideWhenUsed="0"/>
-    <w:lsdException w:name="Medium Grid 1 Accent 2" w:semiHidden="0" w:uiPriority="67" w:unhideWhenUsed="0"/>
-    <w:lsdException w:name="Medium Grid 2 Accent 2" w:semiHidden="0" w:uiPriority="68" w:unhideWhenUsed="0"/>
-    <w:lsdException w:name="Medium Grid 3 Accent 2" w:semiHidden="0" w:uiPriority="69" w:unhideWhenUsed="0"/>
-    <w:lsdException w:name="Dark List Accent 2" w:semiHidden="0" w:uiPriority="70" w:unhideWhenUsed="0"/>
-    <w:lsdException w:name="Colorful Shading Accent 2" w:semiHidden="0" w:uiPriority="71" w:unhideWhenUsed="0"/>
-    <w:lsdException w:name="Colorful List Accent 2" w:semiHidden="0" w:uiPriority="72" w:unhideWhenUsed="0"/>
-    <w:lsdException w:name="Colorful Grid Accent 2" w:semiHidden="0" w:uiPriority="73" w:unhideWhenUsed="0"/>
-    <w:lsdException w:name="Light Shading Accent 3" w:semiHidden="0" w:uiPriority="60" w:unhideWhenUsed="0"/>
-    <w:lsdException w:name="Light List Accent 3" w:semiHidden="0" w:uiPriority="61" w:unhideWhenUsed="0"/>
-    <w:lsdException w:name="Light Grid Accent 3" w:semiHidden="0" w:uiPriority="62" w:unhideWhenUsed="0"/>
-    <w:lsdException w:name="Medium Shading 1 Accent 3" w:semiHidden="0" w:uiPriority="63" w:unhideWhenUsed="0"/>
-    <w:lsdException w:name="Medium Shading 2 Accent 3" w:semiHidden="0" w:uiPriority="64" w:unhideWhenUsed="0"/>
-    <w:lsdException w:name="Medium List 1 Accent 3" w:semiHidden="0" w:uiPriority="65" w:unhideWhenUsed="0"/>
-    <w:lsdException w:name="Medium List 2 Accent 3" w:semiHidden="0" w:uiPriority="66" w:unhideWhenUsed="0"/>
-    <w:lsdException w:name="Medium Grid 1 Accent 3" w:semiHidden="0" w:uiPriority="67" w:unhideWhenUsed="0"/>
-    <w:lsdException w:name="Medium Grid 2 Accent 3" w:semiHidden="0" w:uiPriority="68" w:unhideWhenUsed="0"/>
-    <w:lsdException w:name="Medium Grid 3 Accent 3" w:semiHidden="0" w:uiPriority="69" w:unhideWhenUsed="0"/>
-    <w:lsdException w:name="Dark List Accent 3" w:semiHidden="0" w:uiPriority="70" w:unhideWhenUsed="0"/>
-    <w:lsdException w:name="Colorful Shading Accent 3" w:semiHidden="0" w:uiPriority="71" w:unhideWhenUsed="0"/>
-    <w:lsdException w:name="Colorful List Accent 3" w:semiHidden="0" w:uiPriority="72" w:unhideWhenUsed="0"/>
-    <w:lsdException w:name="Colorful Grid Accent 3" w:semiHidden="0" w:uiPriority="73" w:unhideWhenUsed="0"/>
-    <w:lsdException w:name="Light Shading Accent 4" w:semiHidden="0" w:uiPriority="60" w:unhideWhenUsed="0"/>
-    <w:lsdException w:name="Light List Accent 4" w:semiHidden="0" w:uiPriority="61" w:unhideWhenUsed="0"/>
-    <w:lsdException w:name="Light Grid Accent 4" w:semiHidden="0" w:uiPriority="62" w:unhideWhenUsed="0"/>
-    <w:lsdException w:name="Medium Shading 1 Accent 4" w:semiHidden="0" w:uiPriority="63" w:unhideWhenUsed="0"/>
-    <w:lsdException w:name="Medium Shading 2 Accent 4" w:semiHidden="0" w:uiPriority="64" w:unhideWhenUsed="0"/>
-    <w:lsdException w:name="Medium List 1 Accent 4" w:semiHidden="0" w:uiPriority="65" w:unhideWhenUsed="0"/>
-    <w:lsdException w:name="Medium List 2 Accent 4" w:semiHidden="0" w:uiPriority="66" w:unhideWhenUsed="0"/>
-    <w:lsdException w:name="Medium Grid 1 Accent 4" w:semiHidden="0" w:uiPriority="67" w:unhideWhenUsed="0"/>
-    <w:lsdException w:name="Medium Grid 2 Accent 4" w:semiHidden="0" w:uiPriority="68" w:unhideWhenUsed="0"/>
-    <w:lsdException w:name="Medium Grid 3 Accent 4" w:semiHidden="0" w:uiPriority="69" w:unhideWhenUsed="0"/>
-    <w:lsdException w:name="Dark List Accent 4" w:semiHidden="0" w:uiPriority="70" w:unhideWhenUsed="0"/>
-    <w:lsdException w:name="Colorful Shading Accent 4" w:semiHidden="0" w:uiPriority="71" w:unhideWhenUsed="0"/>
-    <w:lsdException w:name="Colorful List Accent 4" w:semiHidden="0" w:uiPriority="72" w:unhideWhenUsed="0"/>
-    <w:lsdException w:name="Colorful Grid Accent 4" w:semiHidden="0" w:uiPriority="73" w:unhideWhenUsed="0"/>
-    <w:lsdException w:name="Light Shading Accent 5" w:semiHidden="0" w:uiPriority="60" w:unhideWhenUsed="0"/>
-    <w:lsdException w:name="Light List Accent 5" w:semiHidden="0" w:uiPriority="61" w:unhideWhenUsed="0"/>
-    <w:lsdException w:name="Light Grid Accent 5" w:semiHidden="0" w:uiPriority="62" w:unhideWhenUsed="0"/>
-    <w:lsdException w:name="Medium Shading 1 Accent 5" w:semiHidden="0" w:uiPriority="63" w:unhideWhenUsed="0"/>
-    <w:lsdException w:name="Medium Shading 2 Accent 5" w:semiHidden="0" w:uiPriority="64" w:unhideWhenUsed="0"/>
-    <w:lsdException w:name="Medium List 1 Accent 5" w:semiHidden="0" w:uiPriority="65" w:unhideWhenUsed="0"/>
-    <w:lsdException w:name="Medium List 2 Accent 5" w:semiHidden="0" w:uiPriority="66" w:unhideWhenUsed="0"/>
-    <w:lsdException w:name="Medium Grid 1 Accent 5" w:semiHidden="0" w:uiPriority="67" w:unhideWhenUsed="0"/>
-    <w:lsdException w:name="Medium Grid 2 Accent 5" w:semiHidden="0" w:uiPriority="68" w:unhideWhenUsed="0"/>
-    <w:lsdException w:name="Medium Grid 3 Accent 5" w:semiHidden="0" w:uiPriority="69" w:unhideWhenUsed="0"/>
-    <w:lsdException w:name="Dark List Accent 5" w:semiHidden="0" w:uiPriority="70" w:unhideWhenUsed="0"/>
-    <w:lsdException w:name="Colorful Shading Accent 5" w:semiHidden="0" w:uiPriority="71" w:unhideWhenUsed="0"/>
-    <w:lsdException w:name="Colorful List Accent 5" w:semiHidden="0" w:uiPriority="72" w:unhideWhenUsed="0"/>
-    <w:lsdException w:name="Colorful Grid Accent 5" w:semiHidden="0" w:uiPriority="73" w:unhideWhenUsed="0"/>
-    <w:lsdException w:name="Light Shading Accent 6" w:semiHidden="0" w:uiPriority="60" w:unhideWhenUsed="0"/>
-    <w:lsdException w:name="Light List Accent 6" w:semiHidden="0" w:uiPriority="61" w:unhideWhenUsed="0"/>
-    <w:lsdException w:name="Light Grid Accent 6" w:semiHidden="0" w:uiPriority="62" w:unhideWhenUsed="0"/>
-    <w:lsdException w:name="Medium Shading 1 Accent 6" w:semiHidden="0" w:uiPriority="63" w:unhideWhenUsed="0"/>
-    <w:lsdException w:name="Medium Shading 2 Accent 6" w:semiHidden="0" w:uiPriority="64" w:unhideWhenUsed="0"/>
-    <w:lsdException w:name="Medium List 1 Accent 6" w:semiHidden="0" w:uiPriority="65" w:unhideWhenUsed="0"/>
-    <w:lsdException w:name="Medium List 2 Accent 6" w:semiHidden="0" w:uiPriority="66" w:unhideWhenUsed="0"/>
-    <w:lsdException w:name="Medium Grid 1 Accent 6" w:semiHidden="0" w:uiPriority="67" w:unhideWhenUsed="0"/>
-    <w:lsdException w:name="Medium Grid 2 Accent 6" w:semiHidden="0" w:uiPriority="68" w:unhideWhenUsed="0"/>
-    <w:lsdException w:name="Medium Grid 3 Accent 6" w:semiHidden="0" w:uiPriority="69" w:unhideWhenUsed="0"/>
-    <w:lsdException w:name="Dark List Accent 6" w:semiHidden="0" w:uiPriority="70" w:unhideWhenUsed="0"/>
-    <w:lsdException w:name="Colorful Shading Accent 6" w:semiHidden="0" w:uiPriority="71" w:unhideWhenUsed="0"/>
-    <w:lsdException w:name="Colorful List Accent 6" w:semiHidden="0" w:uiPriority="72" w:unhideWhenUsed="0"/>
-    <w:lsdException w:name="Colorful Grid Accent 6" w:semiHidden="0" w:uiPriority="73" w:unhideWhenUsed="0"/>
-    <w:lsdException w:name="Subtle Emphasis" w:semiHidden="0" w:uiPriority="19" w:unhideWhenUsed="0" w:qFormat="1"/>
-    <w:lsdException w:name="Intense Emphasis" w:semiHidden="0" w:uiPriority="21" w:unhideWhenUsed="0" w:qFormat="1"/>
-    <w:lsdException w:name="Subtle Reference" w:semiHidden="0" w:uiPriority="31" w:unhideWhenUsed="0" w:qFormat="1"/>
-    <w:lsdException w:name="Intense Reference" w:semiHidden="0" w:uiPriority="32" w:unhideWhenUsed="0" w:qFormat="1"/>
-    <w:lsdException w:name="Book Title" w:semiHidden="0" w:uiPriority="33" w:unhideWhenUsed="0" w:qFormat="1"/>
-    <w:lsdException w:name="Bibliography" w:uiPriority="37"/>
-    <w:lsdException w:name="TOC Heading" w:uiPriority="39" w:qFormat="1"/>
+  <w:latentStyles w:defLockedState="0" w:defUIPriority="0" w:defSemiHidden="0" w:defUnhideWhenUsed="0" w:defQFormat="0" w:count="376">
+    <w:lsdException w:name="Normal" w:locked="1" w:qFormat="1"/>
+    <w:lsdException w:name="heading 1" w:locked="1" w:qFormat="1"/>
+    <w:lsdException w:name="heading 2" w:locked="1" w:qFormat="1"/>
+    <w:lsdException w:name="heading 3" w:locked="1" w:qFormat="1"/>
+    <w:lsdException w:name="heading 4" w:locked="1" w:qFormat="1"/>
+    <w:lsdException w:name="heading 5" w:locked="1" w:semiHidden="1" w:unhideWhenUsed="1" w:qFormat="1"/>
+    <w:lsdException w:name="heading 6" w:locked="1" w:semiHidden="1" w:unhideWhenUsed="1" w:qFormat="1"/>
+    <w:lsdException w:name="heading 7" w:locked="1" w:semiHidden="1" w:unhideWhenUsed="1" w:qFormat="1"/>
+    <w:lsdException w:name="heading 8" w:locked="1" w:semiHidden="1" w:unhideWhenUsed="1" w:qFormat="1"/>
+    <w:lsdException w:name="heading 9" w:locked="1" w:semiHidden="1" w:unhideWhenUsed="1" w:qFormat="1"/>
+    <w:lsdException w:name="index 1" w:semiHidden="1" w:unhideWhenUsed="1"/>
+    <w:lsdException w:name="index 2" w:semiHidden="1" w:unhideWhenUsed="1"/>
+    <w:lsdException w:name="index 3" w:semiHidden="1" w:unhideWhenUsed="1"/>
+    <w:lsdException w:name="index 4" w:semiHidden="1" w:unhideWhenUsed="1"/>
+    <w:lsdException w:name="index 5" w:semiHidden="1" w:unhideWhenUsed="1"/>
+    <w:lsdException w:name="index 6" w:semiHidden="1" w:unhideWhenUsed="1"/>
+    <w:lsdException w:name="index 7" w:semiHidden="1" w:unhideWhenUsed="1"/>
+    <w:lsdException w:name="index 8" w:semiHidden="1" w:unhideWhenUsed="1"/>
+    <w:lsdException w:name="index 9" w:semiHidden="1" w:unhideWhenUsed="1"/>
+    <w:lsdException w:name="toc 1" w:locked="1" w:semiHidden="1" w:unhideWhenUsed="1"/>
+    <w:lsdException w:name="toc 2" w:locked="1" w:semiHidden="1" w:unhideWhenUsed="1"/>
+    <w:lsdException w:name="toc 3" w:locked="1" w:semiHidden="1" w:unhideWhenUsed="1"/>
+    <w:lsdException w:name="toc 4" w:locked="1" w:semiHidden="1" w:unhideWhenUsed="1"/>
+    <w:lsdException w:name="toc 5" w:locked="1" w:semiHidden="1" w:unhideWhenUsed="1"/>
+    <w:lsdException w:name="toc 6" w:locked="1" w:semiHidden="1" w:unhideWhenUsed="1"/>
+    <w:lsdException w:name="toc 7" w:locked="1" w:semiHidden="1" w:unhideWhenUsed="1"/>
+    <w:lsdException w:name="toc 8" w:locked="1" w:semiHidden="1" w:unhideWhenUsed="1"/>
+    <w:lsdException w:name="toc 9" w:locked="1" w:semiHidden="1" w:unhideWhenUsed="1"/>
+    <w:lsdException w:name="Normal Indent" w:semiHidden="1" w:unhideWhenUsed="1"/>
+    <w:lsdException w:name="footnote text" w:semiHidden="1" w:unhideWhenUsed="1"/>
+    <w:lsdException w:name="annotation text" w:semiHidden="1" w:unhideWhenUsed="1"/>
+    <w:lsdException w:name="header" w:semiHidden="1" w:unhideWhenUsed="1"/>
+    <w:lsdException w:name="footer" w:semiHidden="1" w:uiPriority="99" w:unhideWhenUsed="1"/>
+    <w:lsdException w:name="index heading" w:semiHidden="1" w:unhideWhenUsed="1"/>
+    <w:lsdException w:name="caption" w:locked="1" w:semiHidden="1" w:unhideWhenUsed="1" w:qFormat="1"/>
+    <w:lsdException w:name="table of figures" w:semiHidden="1" w:unhideWhenUsed="1"/>
+    <w:lsdException w:name="envelope address" w:semiHidden="1" w:unhideWhenUsed="1"/>
+    <w:lsdException w:name="envelope return" w:semiHidden="1" w:unhideWhenUsed="1"/>
+    <w:lsdException w:name="footnote reference" w:semiHidden="1" w:unhideWhenUsed="1"/>
+    <w:lsdException w:name="annotation reference" w:semiHidden="1" w:unhideWhenUsed="1"/>
+    <w:lsdException w:name="line number" w:semiHidden="1" w:unhideWhenUsed="1"/>
+    <w:lsdException w:name="page number" w:semiHidden="1" w:unhideWhenUsed="1"/>
+    <w:lsdException w:name="endnote reference" w:semiHidden="1" w:unhideWhenUsed="1"/>
+    <w:lsdException w:name="endnote text" w:semiHidden="1" w:unhideWhenUsed="1"/>
+    <w:lsdException w:name="table of authorities" w:semiHidden="1" w:unhideWhenUsed="1"/>
+    <w:lsdException w:name="macro" w:semiHidden="1" w:unhideWhenUsed="1"/>
+    <w:lsdException w:name="toa heading" w:semiHidden="1" w:unhideWhenUsed="1"/>
+    <w:lsdException w:name="List" w:semiHidden="1" w:unhideWhenUsed="1"/>
+    <w:lsdException w:name="List Bullet" w:semiHidden="1" w:unhideWhenUsed="1"/>
+    <w:lsdException w:name="List 2" w:semiHidden="1" w:unhideWhenUsed="1"/>
+    <w:lsdException w:name="List 3" w:semiHidden="1" w:unhideWhenUsed="1"/>
+    <w:lsdException w:name="List Bullet 2" w:semiHidden="1" w:unhideWhenUsed="1"/>
+    <w:lsdException w:name="List Bullet 3" w:semiHidden="1" w:unhideWhenUsed="1"/>
+    <w:lsdException w:name="List Bullet 4" w:semiHidden="1" w:unhideWhenUsed="1"/>
+    <w:lsdException w:name="List Bullet 5" w:semiHidden="1" w:unhideWhenUsed="1"/>
+    <w:lsdException w:name="List Number 2" w:semiHidden="1" w:unhideWhenUsed="1"/>
+    <w:lsdException w:name="List Number 3" w:semiHidden="1" w:unhideWhenUsed="1"/>
+    <w:lsdException w:name="List Number 4" w:semiHidden="1" w:unhideWhenUsed="1"/>
+    <w:lsdException w:name="List Number 5" w:semiHidden="1" w:unhideWhenUsed="1"/>
+    <w:lsdException w:name="Title" w:locked="1" w:qFormat="1"/>
+    <w:lsdException w:name="Closing" w:semiHidden="1" w:unhideWhenUsed="1"/>
+    <w:lsdException w:name="Signature" w:semiHidden="1" w:unhideWhenUsed="1"/>
+    <w:lsdException w:name="Default Paragraph Font" w:locked="1" w:semiHidden="1" w:unhideWhenUsed="1"/>
+    <w:lsdException w:name="Body Text" w:semiHidden="1" w:unhideWhenUsed="1"/>
+    <w:lsdException w:name="Body Text Indent" w:semiHidden="1" w:unhideWhenUsed="1"/>
+    <w:lsdException w:name="List Continue" w:semiHidden="1" w:unhideWhenUsed="1"/>
+    <w:lsdException w:name="List Continue 2" w:semiHidden="1" w:unhideWhenUsed="1"/>
+    <w:lsdException w:name="List Continue 3" w:semiHidden="1" w:unhideWhenUsed="1"/>
+    <w:lsdException w:name="List Continue 4" w:semiHidden="1" w:unhideWhenUsed="1"/>
+    <w:lsdException w:name="List Continue 5" w:semiHidden="1" w:unhideWhenUsed="1"/>
+    <w:lsdException w:name="Message Header" w:semiHidden="1" w:unhideWhenUsed="1"/>
+    <w:lsdException w:name="Subtitle" w:locked="1" w:qFormat="1"/>
+    <w:lsdException w:name="Body Text First Indent 2" w:semiHidden="1" w:unhideWhenUsed="1"/>
+    <w:lsdException w:name="Note Heading" w:semiHidden="1" w:unhideWhenUsed="1"/>
+    <w:lsdException w:name="Body Text 2" w:semiHidden="1" w:unhideWhenUsed="1"/>
+    <w:lsdException w:name="Body Text 3" w:semiHidden="1" w:unhideWhenUsed="1"/>
+    <w:lsdException w:name="Body Text Indent 2" w:semiHidden="1" w:unhideWhenUsed="1"/>
+    <w:lsdException w:name="Body Text Indent 3" w:semiHidden="1" w:unhideWhenUsed="1"/>
+    <w:lsdException w:name="Block Text" w:semiHidden="1" w:unhideWhenUsed="1"/>
+    <w:lsdException w:name="Hyperlink" w:semiHidden="1" w:unhideWhenUsed="1"/>
+    <w:lsdException w:name="FollowedHyperlink" w:semiHidden="1" w:unhideWhenUsed="1"/>
+    <w:lsdException w:name="Strong" w:locked="1" w:qFormat="1"/>
+    <w:lsdException w:name="Emphasis" w:locked="1" w:uiPriority="20" w:qFormat="1"/>
+    <w:lsdException w:name="Document Map" w:semiHidden="1" w:unhideWhenUsed="1"/>
+    <w:lsdException w:name="Plain Text" w:semiHidden="1" w:unhideWhenUsed="1"/>
+    <w:lsdException w:name="E-mail Signature" w:semiHidden="1" w:unhideWhenUsed="1"/>
+    <w:lsdException w:name="HTML Top of Form" w:semiHidden="1" w:unhideWhenUsed="1"/>
+    <w:lsdException w:name="HTML Bottom of Form" w:semiHidden="1" w:unhideWhenUsed="1"/>
+    <w:lsdException w:name="Normal (Web)" w:semiHidden="1" w:unhideWhenUsed="1"/>
+    <w:lsdException w:name="HTML Acronym" w:semiHidden="1" w:unhideWhenUsed="1"/>
+    <w:lsdException w:name="HTML Address" w:semiHidden="1" w:unhideWhenUsed="1"/>
+    <w:lsdException w:name="HTML Cite" w:semiHidden="1" w:unhideWhenUsed="1"/>
+    <w:lsdException w:name="HTML Code" w:semiHidden="1" w:unhideWhenUsed="1"/>
+    <w:lsdException w:name="HTML Definition" w:semiHidden="1" w:unhideWhenUsed="1"/>
+    <w:lsdException w:name="HTML Keyboard" w:semiHidden="1" w:unhideWhenUsed="1"/>
+    <w:lsdException w:name="HTML Preformatted" w:semiHidden="1" w:unhideWhenUsed="1"/>
+    <w:lsdException w:name="HTML Sample" w:semiHidden="1" w:unhideWhenUsed="1"/>
+    <w:lsdException w:name="HTML Typewriter" w:semiHidden="1" w:unhideWhenUsed="1"/>
+    <w:lsdException w:name="HTML Variable" w:semiHidden="1" w:unhideWhenUsed="1"/>
+    <w:lsdException w:name="Normal Table" w:semiHidden="1" w:unhideWhenUsed="1"/>
+    <w:lsdException w:name="annotation subject" w:semiHidden="1" w:unhideWhenUsed="1"/>
+    <w:lsdException w:name="No List" w:semiHidden="1" w:unhideWhenUsed="1"/>
+    <w:lsdException w:name="Outline List 1" w:semiHidden="1" w:unhideWhenUsed="1"/>
+    <w:lsdException w:name="Outline List 2" w:semiHidden="1" w:unhideWhenUsed="1"/>
+    <w:lsdException w:name="Outline List 3" w:semiHidden="1" w:unhideWhenUsed="1"/>
+    <w:lsdException w:name="Table Simple 1" w:semiHidden="1" w:unhideWhenUsed="1"/>
+    <w:lsdException w:name="Table Simple 2" w:semiHidden="1" w:unhideWhenUsed="1"/>
+    <w:lsdException w:name="Table Simple 3" w:semiHidden="1" w:unhideWhenUsed="1"/>
+    <w:lsdException w:name="Table Classic 1" w:semiHidden="1" w:unhideWhenUsed="1"/>
+    <w:lsdException w:name="Table Classic 2" w:semiHidden="1" w:unhideWhenUsed="1"/>
+    <w:lsdException w:name="Table Classic 3" w:semiHidden="1" w:unhideWhenUsed="1"/>
+    <w:lsdException w:name="Table Classic 4" w:semiHidden="1" w:unhideWhenUsed="1"/>
+    <w:lsdException w:name="Table Colorful 1" w:semiHidden="1" w:unhideWhenUsed="1"/>
+    <w:lsdException w:name="Table Colorful 2" w:semiHidden="1" w:unhideWhenUsed="1"/>
+    <w:lsdException w:name="Table Colorful 3" w:semiHidden="1" w:unhideWhenUsed="1"/>
+    <w:lsdException w:name="Table Columns 1" w:semiHidden="1" w:unhideWhenUsed="1"/>
+    <w:lsdException w:name="Table Columns 2" w:semiHidden="1" w:unhideWhenUsed="1"/>
+    <w:lsdException w:name="Table Columns 3" w:semiHidden="1" w:unhideWhenUsed="1"/>
+    <w:lsdException w:name="Table Columns 4" w:semiHidden="1" w:unhideWhenUsed="1"/>
+    <w:lsdException w:name="Table Columns 5" w:semiHidden="1" w:unhideWhenUsed="1"/>
+    <w:lsdException w:name="Table Grid 1" w:semiHidden="1" w:unhideWhenUsed="1"/>
+    <w:lsdException w:name="Table Grid 2" w:semiHidden="1" w:unhideWhenUsed="1"/>
+    <w:lsdException w:name="Table Grid 3" w:semiHidden="1" w:unhideWhenUsed="1"/>
+    <w:lsdException w:name="Table Grid 4" w:semiHidden="1" w:unhideWhenUsed="1"/>
+    <w:lsdException w:name="Table Grid 5" w:semiHidden="1" w:unhideWhenUsed="1"/>
+    <w:lsdException w:name="Table Grid 6" w:semiHidden="1" w:unhideWhenUsed="1"/>
+    <w:lsdException w:name="Table Grid 7" w:semiHidden="1" w:unhideWhenUsed="1"/>
+    <w:lsdException w:name="Table Grid 8" w:semiHidden="1" w:unhideWhenUsed="1"/>
+    <w:lsdException w:name="Table List 1" w:semiHidden="1" w:unhideWhenUsed="1"/>
+    <w:lsdException w:name="Table List 2" w:semiHidden="1" w:unhideWhenUsed="1"/>
+    <w:lsdException w:name="Table List 3" w:semiHidden="1" w:unhideWhenUsed="1"/>
+    <w:lsdException w:name="Table List 4" w:semiHidden="1" w:unhideWhenUsed="1"/>
+    <w:lsdException w:name="Table List 5" w:semiHidden="1" w:unhideWhenUsed="1"/>
+    <w:lsdException w:name="Table List 6" w:semiHidden="1" w:unhideWhenUsed="1"/>
+    <w:lsdException w:name="Table List 7" w:semiHidden="1" w:unhideWhenUsed="1"/>
+    <w:lsdException w:name="Table List 8" w:semiHidden="1" w:unhideWhenUsed="1"/>
+    <w:lsdException w:name="Table 3D effects 1" w:semiHidden="1" w:unhideWhenUsed="1"/>
+    <w:lsdException w:name="Table 3D effects 2" w:semiHidden="1" w:unhideWhenUsed="1"/>
+    <w:lsdException w:name="Table 3D effects 3" w:semiHidden="1" w:unhideWhenUsed="1"/>
+    <w:lsdException w:name="Table Contemporary" w:semiHidden="1" w:unhideWhenUsed="1"/>
+    <w:lsdException w:name="Table Elegant" w:semiHidden="1" w:unhideWhenUsed="1"/>
+    <w:lsdException w:name="Table Professional" w:semiHidden="1" w:unhideWhenUsed="1"/>
+    <w:lsdException w:name="Table Subtle 1" w:semiHidden="1" w:unhideWhenUsed="1"/>
+    <w:lsdException w:name="Table Subtle 2" w:semiHidden="1" w:unhideWhenUsed="1"/>
+    <w:lsdException w:name="Table Web 1" w:semiHidden="1" w:unhideWhenUsed="1"/>
+    <w:lsdException w:name="Table Web 2" w:semiHidden="1" w:unhideWhenUsed="1"/>
+    <w:lsdException w:name="Table Web 3" w:semiHidden="1" w:unhideWhenUsed="1"/>
+    <w:lsdException w:name="Balloon Text" w:semiHidden="1" w:unhideWhenUsed="1"/>
+    <w:lsdException w:name="Table Grid" w:locked="1"/>
+    <w:lsdException w:name="Table Theme" w:semiHidden="1" w:unhideWhenUsed="1"/>
+    <w:lsdException w:name="Placeholder Text" w:semiHidden="1" w:uiPriority="99"/>
+    <w:lsdException w:name="No Spacing" w:uiPriority="1" w:qFormat="1"/>
+    <w:lsdException w:name="Light Shading" w:uiPriority="60"/>
+    <w:lsdException w:name="Light List" w:uiPriority="61"/>
+    <w:lsdException w:name="Light Grid" w:uiPriority="62"/>
+    <w:lsdException w:name="Medium Shading 1" w:uiPriority="63"/>
+    <w:lsdException w:name="Medium Shading 2" w:uiPriority="64"/>
+    <w:lsdException w:name="Medium List 1" w:uiPriority="65"/>
+    <w:lsdException w:name="Medium List 2" w:uiPriority="66"/>
+    <w:lsdException w:name="Medium Grid 1" w:uiPriority="67"/>
+    <w:lsdException w:name="Medium Grid 2" w:uiPriority="68"/>
+    <w:lsdException w:name="Medium Grid 3" w:uiPriority="69"/>
+    <w:lsdException w:name="Dark List" w:uiPriority="70"/>
+    <w:lsdException w:name="Colorful Shading" w:uiPriority="71"/>
+    <w:lsdException w:name="Colorful List" w:uiPriority="72"/>
+    <w:lsdException w:name="Colorful Grid" w:uiPriority="73"/>
+    <w:lsdException w:name="Light Shading Accent 1" w:uiPriority="60"/>
+    <w:lsdException w:name="Light List Accent 1" w:uiPriority="61"/>
+    <w:lsdException w:name="Light Grid Accent 1" w:uiPriority="62"/>
+    <w:lsdException w:name="Medium Shading 1 Accent 1" w:uiPriority="63"/>
+    <w:lsdException w:name="Medium Shading 2 Accent 1" w:uiPriority="64"/>
+    <w:lsdException w:name="Medium List 1 Accent 1" w:uiPriority="65"/>
+    <w:lsdException w:name="Revision" w:semiHidden="1" w:uiPriority="99"/>
+    <w:lsdException w:name="List Paragraph" w:uiPriority="34" w:qFormat="1"/>
+    <w:lsdException w:name="Quote" w:uiPriority="29" w:qFormat="1"/>
+    <w:lsdException w:name="Intense Quote" w:uiPriority="30" w:qFormat="1"/>
+    <w:lsdException w:name="Medium List 2 Accent 1" w:uiPriority="66"/>
+    <w:lsdException w:name="Medium Grid 1 Accent 1" w:uiPriority="67"/>
+    <w:lsdException w:name="Medium Grid 2 Accent 1" w:uiPriority="68"/>
+    <w:lsdException w:name="Medium Grid 3 Accent 1" w:uiPriority="69"/>
+    <w:lsdException w:name="Dark List Accent 1" w:uiPriority="70"/>
+    <w:lsdException w:name="Colorful Shading Accent 1" w:uiPriority="71"/>
+    <w:lsdException w:name="Colorful List Accent 1" w:uiPriority="72"/>
+    <w:lsdException w:name="Colorful Grid Accent 1" w:uiPriority="73"/>
+    <w:lsdException w:name="Light Shading Accent 2" w:uiPriority="60"/>
+    <w:lsdException w:name="Light List Accent 2" w:uiPriority="61"/>
+    <w:lsdException w:name="Light Grid Accent 2" w:uiPriority="62"/>
+    <w:lsdException w:name="Medium Shading 1 Accent 2" w:uiPriority="63"/>
+    <w:lsdException w:name="Medium Shading 2 Accent 2" w:uiPriority="64"/>
+    <w:lsdException w:name="Medium List 1 Accent 2" w:uiPriority="65"/>
+    <w:lsdException w:name="Medium List 2 Accent 2" w:uiPriority="66"/>
+    <w:lsdException w:name="Medium Grid 1 Accent 2" w:uiPriority="67"/>
+    <w:lsdException w:name="Medium Grid 2 Accent 2" w:uiPriority="68"/>
+    <w:lsdException w:name="Medium Grid 3 Accent 2" w:uiPriority="69"/>
+    <w:lsdException w:name="Dark List Accent 2" w:uiPriority="70"/>
+    <w:lsdException w:name="Colorful Shading Accent 2" w:uiPriority="71"/>
+    <w:lsdException w:name="Colorful List Accent 2" w:uiPriority="72"/>
+    <w:lsdException w:name="Colorful Grid Accent 2" w:uiPriority="73"/>
+    <w:lsdException w:name="Light Shading Accent 3" w:uiPriority="60"/>
+    <w:lsdException w:name="Light List Accent 3" w:uiPriority="61"/>
+    <w:lsdException w:name="Light Grid Accent 3" w:uiPriority="62"/>
+    <w:lsdException w:name="Medium Shading 1 Accent 3" w:uiPriority="63"/>
+    <w:lsdException w:name="Medium Shading 2 Accent 3" w:uiPriority="64"/>
+    <w:lsdException w:name="Medium List 1 Accent 3" w:uiPriority="65"/>
+    <w:lsdException w:name="Medium List 2 Accent 3" w:uiPriority="66"/>
+    <w:lsdException w:name="Medium Grid 1 Accent 3" w:uiPriority="67"/>
+    <w:lsdException w:name="Medium Grid 2 Accent 3" w:uiPriority="68"/>
+    <w:lsdException w:name="Medium Grid 3 Accent 3" w:uiPriority="69"/>
+    <w:lsdException w:name="Dark List Accent 3" w:uiPriority="70"/>
+    <w:lsdException w:name="Colorful Shading Accent 3" w:uiPriority="71"/>
+    <w:lsdException w:name="Colorful List Accent 3" w:uiPriority="72"/>
+    <w:lsdException w:name="Colorful Grid Accent 3" w:uiPriority="73"/>
+    <w:lsdException w:name="Light Shading Accent 4" w:uiPriority="60"/>
+    <w:lsdException w:name="Light List Accent 4" w:uiPriority="61"/>
+    <w:lsdException w:name="Light Grid Accent 4" w:uiPriority="62"/>
+    <w:lsdException w:name="Medium Shading 1 Accent 4" w:uiPriority="63"/>
+    <w:lsdException w:name="Medium Shading 2 Accent 4" w:uiPriority="64"/>
+    <w:lsdException w:name="Medium List 1 Accent 4" w:uiPriority="65"/>
+    <w:lsdException w:name="Medium List 2 Accent 4" w:uiPriority="66"/>
+    <w:lsdException w:name="Medium Grid 1 Accent 4" w:uiPriority="67"/>
+    <w:lsdException w:name="Medium Grid 2 Accent 4" w:uiPriority="68"/>
+    <w:lsdException w:name="Medium Grid 3 Accent 4" w:uiPriority="69"/>
+    <w:lsdException w:name="Dark List Accent 4" w:uiPriority="70"/>
+    <w:lsdException w:name="Colorful Shading Accent 4" w:uiPriority="71"/>
+    <w:lsdException w:name="Colorful List Accent 4" w:uiPriority="72"/>
+    <w:lsdException w:name="Colorful Grid Accent 4" w:uiPriority="73"/>
+    <w:lsdException w:name="Light Shading Accent 5" w:uiPriority="60"/>
+    <w:lsdException w:name="Light List Accent 5" w:uiPriority="61"/>
+    <w:lsdException w:name="Light Grid Accent 5" w:uiPriority="62"/>
+    <w:lsdException w:name="Medium Shading 1 Accent 5" w:uiPriority="63"/>
+    <w:lsdException w:name="Medium Shading 2 Accent 5" w:uiPriority="64"/>
+    <w:lsdException w:name="Medium List 1 Accent 5" w:uiPriority="65"/>
+    <w:lsdException w:name="Medium List 2 Accent 5" w:uiPriority="66"/>
+    <w:lsdException w:name="Medium Grid 1 Accent 5" w:uiPriority="67"/>
+    <w:lsdException w:name="Medium Grid 2 Accent 5" w:uiPriority="68"/>
+    <w:lsdException w:name="Medium Grid 3 Accent 5" w:uiPriority="69"/>
+    <w:lsdException w:name="Dark List Accent 5" w:uiPriority="70"/>
+    <w:lsdException w:name="Colorful Shading Accent 5" w:uiPriority="71"/>
+    <w:lsdException w:name="Colorful List Accent 5" w:uiPriority="72"/>
+    <w:lsdException w:name="Colorful Grid Accent 5" w:uiPriority="73"/>
+    <w:lsdException w:name="Light Shading Accent 6" w:uiPriority="60"/>
+    <w:lsdException w:name="Light List Accent 6" w:uiPriority="61"/>
+    <w:lsdException w:name="Light Grid Accent 6" w:uiPriority="62"/>
+    <w:lsdException w:name="Medium Shading 1 Accent 6" w:uiPriority="63"/>
+    <w:lsdException w:name="Medium Shading 2 Accent 6" w:uiPriority="64"/>
+    <w:lsdException w:name="Medium List 1 Accent 6" w:uiPriority="65"/>
+    <w:lsdException w:name="Medium List 2 Accent 6" w:uiPriority="66"/>
+    <w:lsdException w:name="Medium Grid 1 Accent 6" w:uiPriority="67"/>
+    <w:lsdException w:name="Medium Grid 2 Accent 6" w:uiPriority="68"/>
+    <w:lsdException w:name="Medium Grid 3 Accent 6" w:uiPriority="69"/>
+    <w:lsdException w:name="Dark List Accent 6" w:uiPriority="70"/>
+    <w:lsdException w:name="Colorful Shading Accent 6" w:uiPriority="71"/>
+    <w:lsdException w:name="Colorful List Accent 6" w:uiPriority="72"/>
+    <w:lsdException w:name="Colorful Grid Accent 6" w:uiPriority="73"/>
+    <w:lsdException w:name="Subtle Emphasis" w:uiPriority="19" w:qFormat="1"/>
+    <w:lsdException w:name="Intense Emphasis" w:uiPriority="21" w:qFormat="1"/>
+    <w:lsdException w:name="Subtle Reference" w:uiPriority="31" w:qFormat="1"/>
+    <w:lsdException w:name="Intense Reference" w:uiPriority="32" w:qFormat="1"/>
+    <w:lsdException w:name="Book Title" w:uiPriority="33" w:qFormat="1"/>
+    <w:lsdException w:name="Bibliography" w:semiHidden="1" w:uiPriority="37" w:unhideWhenUsed="1"/>
+    <w:lsdException w:name="TOC Heading" w:semiHidden="1" w:uiPriority="39" w:unhideWhenUsed="1" w:qFormat="1"/>
+    <w:lsdException w:name="Plain Table 1" w:uiPriority="41"/>
+    <w:lsdException w:name="Plain Table 2" w:uiPriority="42"/>
+    <w:lsdException w:name="Plain Table 3" w:uiPriority="43"/>
+    <w:lsdException w:name="Plain Table 4" w:uiPriority="44"/>
+    <w:lsdException w:name="Plain Table 5" w:uiPriority="45"/>
+    <w:lsdException w:name="Grid Table Light" w:uiPriority="40"/>
+    <w:lsdException w:name="Grid Table 1 Light" w:uiPriority="46"/>
+    <w:lsdException w:name="Grid Table 2" w:uiPriority="47"/>
+    <w:lsdException w:name="Grid Table 3" w:uiPriority="48"/>
+    <w:lsdException w:name="Grid Table 4" w:uiPriority="49"/>
+    <w:lsdException w:name="Grid Table 5 Dark" w:uiPriority="50"/>
+    <w:lsdException w:name="Grid Table 6 Colorful" w:uiPriority="51"/>
+    <w:lsdException w:name="Grid Table 7 Colorful" w:uiPriority="52"/>
+    <w:lsdException w:name="Grid Table 1 Light Accent 1" w:uiPriority="46"/>
+    <w:lsdException w:name="Grid Table 2 Accent 1" w:uiPriority="47"/>
+    <w:lsdException w:name="Grid Table 3 Accent 1" w:uiPriority="48"/>
+    <w:lsdException w:name="Grid Table 4 Accent 1" w:uiPriority="49"/>
+    <w:lsdException w:name="Grid Table 5 Dark Accent 1" w:uiPriority="50"/>
+    <w:lsdException w:name="Grid Table 6 Colorful Accent 1" w:uiPriority="51"/>
+    <w:lsdException w:name="Grid Table 7 Colorful Accent 1" w:uiPriority="52"/>
+    <w:lsdException w:name="Grid Table 1 Light Accent 2" w:uiPriority="46"/>
+    <w:lsdException w:name="Grid Table 2 Accent 2" w:uiPriority="47"/>
+    <w:lsdException w:name="Grid Table 3 Accent 2" w:uiPriority="48"/>
+    <w:lsdException w:name="Grid Table 4 Accent 2" w:uiPriority="49"/>
+    <w:lsdException w:name="Grid Table 5 Dark Accent 2" w:uiPriority="50"/>
+    <w:lsdException w:name="Grid Table 6 Colorful Accent 2" w:uiPriority="51"/>
+    <w:lsdException w:name="Grid Table 7 Colorful Accent 2" w:uiPriority="52"/>
+    <w:lsdException w:name="Grid Table 1 Light Accent 3" w:uiPriority="46"/>
+    <w:lsdException w:name="Grid Table 2 Accent 3" w:uiPriority="47"/>
+    <w:lsdException w:name="Grid Table 3 Accent 3" w:uiPriority="48"/>
+    <w:lsdException w:name="Grid Table 4 Accent 3" w:uiPriority="49"/>
+    <w:lsdException w:name="Grid Table 5 Dark Accent 3" w:uiPriority="50"/>
+    <w:lsdException w:name="Grid Table 6 Colorful Accent 3" w:uiPriority="51"/>
+    <w:lsdException w:name="Grid Table 7 Colorful Accent 3" w:uiPriority="52"/>
+    <w:lsdException w:name="Grid Table 1 Light Accent 4" w:uiPriority="46"/>
+    <w:lsdException w:name="Grid Table 2 Accent 4" w:uiPriority="47"/>
+    <w:lsdException w:name="Grid Table 3 Accent 4" w:uiPriority="48"/>
+    <w:lsdException w:name="Grid Table 4 Accent 4" w:uiPriority="49"/>
+    <w:lsdException w:name="Grid Table 5 Dark Accent 4" w:uiPriority="50"/>
+    <w:lsdException w:name="Grid Table 6 Colorful Accent 4" w:uiPriority="51"/>
+    <w:lsdException w:name="Grid Table 7 Colorful Accent 4" w:uiPriority="52"/>
+    <w:lsdException w:name="Grid Table 1 Light Accent 5" w:uiPriority="46"/>
+    <w:lsdException w:name="Grid Table 2 Accent 5" w:uiPriority="47"/>
+    <w:lsdException w:name="Grid Table 3 Accent 5" w:uiPriority="48"/>
+    <w:lsdException w:name="Grid Table 4 Accent 5" w:uiPriority="49"/>
+    <w:lsdException w:name="Grid Table 5 Dark Accent 5" w:uiPriority="50"/>
+    <w:lsdException w:name="Grid Table 6 Colorful Accent 5" w:uiPriority="51"/>
+    <w:lsdException w:name="Grid Table 7 Colorful Accent 5" w:uiPriority="52"/>
+    <w:lsdException w:name="Grid Table 1 Light Accent 6" w:uiPriority="46"/>
+    <w:lsdException w:name="Grid Table 2 Accent 6" w:uiPriority="47"/>
+    <w:lsdException w:name="Grid Table 3 Accent 6" w:uiPriority="48"/>
+    <w:lsdException w:name="Grid Table 4 Accent 6" w:uiPriority="49"/>
+    <w:lsdException w:name="Grid Table 5 Dark Accent 6" w:uiPriority="50"/>
+    <w:lsdException w:name="Grid Table 6 Colorful Accent 6" w:uiPriority="51"/>
+    <w:lsdException w:name="Grid Table 7 Colorful Accent 6" w:uiPriority="52"/>
+    <w:lsdException w:name="List Table 1 Light" w:uiPriority="46"/>
+    <w:lsdException w:name="List Table 2" w:uiPriority="47"/>
+    <w:lsdException w:name="List Table 3" w:uiPriority="48"/>
+    <w:lsdException w:name="List Table 4" w:uiPriority="49"/>
+    <w:lsdException w:name="List Table 5 Dark" w:uiPriority="50"/>
+    <w:lsdException w:name="List Table 6 Colorful" w:uiPriority="51"/>
+    <w:lsdException w:name="List Table 7 Colorful" w:uiPriority="52"/>
+    <w:lsdException w:name="List Table 1 Light Accent 1" w:uiPriority="46"/>
+    <w:lsdException w:name="List Table 2 Accent 1" w:uiPriority="47"/>
+    <w:lsdException w:name="List Table 3 Accent 1" w:uiPriority="48"/>
+    <w:lsdException w:name="List Table 4 Accent 1" w:uiPriority="49"/>
+    <w:lsdException w:name="List Table 5 Dark Accent 1" w:uiPriority="50"/>
+    <w:lsdException w:name="List Table 6 Colorful Accent 1" w:uiPriority="51"/>
+    <w:lsdException w:name="List Table 7 Colorful Accent 1" w:uiPriority="52"/>
+    <w:lsdException w:name="List Table 1 Light Accent 2" w:uiPriority="46"/>
+    <w:lsdException w:name="List Table 2 Accent 2" w:uiPriority="47"/>
+    <w:lsdException w:name="List Table 3 Accent 2" w:uiPriority="48"/>
+    <w:lsdException w:name="List Table 4 Accent 2" w:uiPriority="49"/>
+    <w:lsdException w:name="List Table 5 Dark Accent 2" w:uiPriority="50"/>
+    <w:lsdException w:name="List Table 6 Colorful Accent 2" w:uiPriority="51"/>
+    <w:lsdException w:name="List Table 7 Colorful Accent 2" w:uiPriority="52"/>
+    <w:lsdException w:name="List Table 1 Light Accent 3" w:uiPriority="46"/>
+    <w:lsdException w:name="List Table 2 Accent 3" w:uiPriority="47"/>
+    <w:lsdException w:name="List Table 3 Accent 3" w:uiPriority="48"/>
+    <w:lsdException w:name="List Table 4 Accent 3" w:uiPriority="49"/>
+    <w:lsdException w:name="List Table 5 Dark Accent 3" w:uiPriority="50"/>
+    <w:lsdException w:name="List Table 6 Colorful Accent 3" w:uiPriority="51"/>
+    <w:lsdException w:name="List Table 7 Colorful Accent 3" w:uiPriority="52"/>
+    <w:lsdException w:name="List Table 1 Light Accent 4" w:uiPriority="46"/>
+    <w:lsdException w:name="List Table 2 Accent 4" w:uiPriority="47"/>
+    <w:lsdException w:name="List Table 3 Accent 4" w:uiPriority="48"/>
+    <w:lsdException w:name="List Table 4 Accent 4" w:uiPriority="49"/>
+    <w:lsdException w:name="List Table 5 Dark Accent 4" w:uiPriority="50"/>
+    <w:lsdException w:name="List Table 6 Colorful Accent 4" w:uiPriority="51"/>
+    <w:lsdException w:name="List Table 7 Colorful Accent 4" w:uiPriority="52"/>
+    <w:lsdException w:name="List Table 1 Light Accent 5" w:uiPriority="46"/>
+    <w:lsdException w:name="List Table 2 Accent 5" w:uiPriority="47"/>
+    <w:lsdException w:name="List Table 3 Accent 5" w:uiPriority="48"/>
+    <w:lsdException w:name="List Table 4 Accent 5" w:uiPriority="49"/>
+    <w:lsdException w:name="List Table 5 Dark Accent 5" w:uiPriority="50"/>
+    <w:lsdException w:name="List Table 6 Colorful Accent 5" w:uiPriority="51"/>
+    <w:lsdException w:name="List Table 7 Colorful Accent 5" w:uiPriority="52"/>
+    <w:lsdException w:name="List Table 1 Light Accent 6" w:uiPriority="46"/>
+    <w:lsdException w:name="List Table 2 Accent 6" w:uiPriority="47"/>
+    <w:lsdException w:name="List Table 3 Accent 6" w:uiPriority="48"/>
+    <w:lsdException w:name="List Table 4 Accent 6" w:uiPriority="49"/>
+    <w:lsdException w:name="List Table 5 Dark Accent 6" w:uiPriority="50"/>
+    <w:lsdException w:name="List Table 6 Colorful Accent 6" w:uiPriority="51"/>
+    <w:lsdException w:name="List Table 7 Colorful Accent 6" w:uiPriority="52"/>
+    <w:lsdException w:name="Mention" w:semiHidden="1" w:uiPriority="99" w:unhideWhenUsed="1"/>
+    <w:lsdException w:name="Smart Hyperlink" w:semiHidden="1" w:uiPriority="99" w:unhideWhenUsed="1"/>
+    <w:lsdException w:name="Hashtag" w:semiHidden="1" w:uiPriority="99" w:unhideWhenUsed="1"/>
+    <w:lsdException w:name="Unresolved Mention" w:semiHidden="1" w:uiPriority="99" w:unhideWhenUsed="1"/>
+    <w:lsdException w:name="Smart Link" w:semiHidden="1" w:uiPriority="99" w:unhideWhenUsed="1"/>
   </w:latentStyles>
   <w:style w:type="paragraph" w:default="1" w:styleId="Normal">
     <w:name w:val="Normal"/>
@@ -9835,575 +10996,17 @@
       <w:ind w:left="264" w:hanging="264"/>
     </w:pPr>
   </w:style>
-</w:styles>
-</file>
-
-<file path=word/stylesWithEffects.xml><?xml version="1.0" encoding="utf-8"?>
-<w:styles xmlns:wpc="http://schemas.microsoft.com/office/word/2010/wordprocessingCanvas" xmlns:mc="http://schemas.openxmlformats.org/markup-compatibility/2006" xmlns:o="urn:schemas-microsoft-com:office:office" xmlns:r="http://schemas.openxmlformats.org/officeDocument/2006/relationships" xmlns:m="http://schemas.openxmlformats.org/officeDocument/2006/math" xmlns:v="urn:schemas-microsoft-com:vml" xmlns:wp14="http://schemas.microsoft.com/office/word/2010/wordprocessingDrawing" xmlns:wp="http://schemas.openxmlformats.org/drawingml/2006/wordprocessingDrawing" xmlns:w10="urn:schemas-microsoft-com:office:word" xmlns:w="http://schemas.openxmlformats.org/wordprocessingml/2006/main" xmlns:w14="http://schemas.microsoft.com/office/word/2010/wordml" xmlns:wpg="http://schemas.microsoft.com/office/word/2010/wordprocessingGroup" xmlns:wpi="http://schemas.microsoft.com/office/word/2010/wordprocessingInk" xmlns:wne="http://schemas.microsoft.com/office/word/2006/wordml" xmlns:wps="http://schemas.microsoft.com/office/word/2010/wordprocessingShape" mc:Ignorable="w14 wp14">
-  <w:docDefaults>
-    <w:rPrDefault>
-      <w:rPr>
-        <w:rFonts w:ascii="Calibri" w:eastAsia="Calibri" w:hAnsi="Calibri" w:cs="Times New Roman"/>
-        <w:lang w:val="en-US" w:eastAsia="en-US" w:bidi="ar-SA"/>
-      </w:rPr>
-    </w:rPrDefault>
-    <w:pPrDefault/>
-  </w:docDefaults>
-  <w:latentStyles w:defLockedState="0" w:defUIPriority="0" w:defSemiHidden="1" w:defUnhideWhenUsed="1" w:defQFormat="0" w:count="267">
-    <w:lsdException w:name="Normal" w:locked="1" w:semiHidden="0" w:unhideWhenUsed="0" w:qFormat="1"/>
-    <w:lsdException w:name="heading 1" w:locked="1" w:semiHidden="0" w:unhideWhenUsed="0" w:qFormat="1"/>
-    <w:lsdException w:name="heading 2" w:locked="1" w:semiHidden="0" w:unhideWhenUsed="0" w:qFormat="1"/>
-    <w:lsdException w:name="heading 3" w:locked="1" w:semiHidden="0" w:unhideWhenUsed="0" w:qFormat="1"/>
-    <w:lsdException w:name="heading 4" w:locked="1" w:semiHidden="0" w:unhideWhenUsed="0" w:qFormat="1"/>
-    <w:lsdException w:name="heading 5" w:locked="1" w:qFormat="1"/>
-    <w:lsdException w:name="heading 6" w:locked="1" w:qFormat="1"/>
-    <w:lsdException w:name="heading 7" w:locked="1" w:qFormat="1"/>
-    <w:lsdException w:name="heading 8" w:locked="1" w:qFormat="1"/>
-    <w:lsdException w:name="heading 9" w:locked="1" w:qFormat="1"/>
-    <w:lsdException w:name="toc 1" w:locked="1"/>
-    <w:lsdException w:name="toc 2" w:locked="1"/>
-    <w:lsdException w:name="toc 3" w:locked="1"/>
-    <w:lsdException w:name="toc 4" w:locked="1"/>
-    <w:lsdException w:name="toc 5" w:locked="1"/>
-    <w:lsdException w:name="toc 6" w:locked="1"/>
-    <w:lsdException w:name="toc 7" w:locked="1"/>
-    <w:lsdException w:name="toc 8" w:locked="1"/>
-    <w:lsdException w:name="toc 9" w:locked="1"/>
-    <w:lsdException w:name="footer" w:uiPriority="99"/>
-    <w:lsdException w:name="caption" w:locked="1" w:qFormat="1"/>
-    <w:lsdException w:name="List Number" w:semiHidden="0" w:unhideWhenUsed="0"/>
-    <w:lsdException w:name="List 4" w:semiHidden="0" w:unhideWhenUsed="0"/>
-    <w:lsdException w:name="List 5" w:semiHidden="0" w:unhideWhenUsed="0"/>
-    <w:lsdException w:name="Title" w:locked="1" w:semiHidden="0" w:unhideWhenUsed="0" w:qFormat="1"/>
-    <w:lsdException w:name="Default Paragraph Font" w:locked="1"/>
-    <w:lsdException w:name="Subtitle" w:locked="1" w:semiHidden="0" w:unhideWhenUsed="0" w:qFormat="1"/>
-    <w:lsdException w:name="Salutation" w:semiHidden="0" w:unhideWhenUsed="0"/>
-    <w:lsdException w:name="Date" w:semiHidden="0" w:unhideWhenUsed="0"/>
-    <w:lsdException w:name="Body Text First Indent" w:semiHidden="0" w:unhideWhenUsed="0"/>
-    <w:lsdException w:name="Strong" w:locked="1" w:semiHidden="0" w:unhideWhenUsed="0" w:qFormat="1"/>
-    <w:lsdException w:name="Emphasis" w:locked="1" w:semiHidden="0" w:unhideWhenUsed="0" w:qFormat="1"/>
-    <w:lsdException w:name="Table Grid" w:locked="1" w:semiHidden="0" w:unhideWhenUsed="0"/>
-    <w:lsdException w:name="Placeholder Text" w:uiPriority="99" w:unhideWhenUsed="0"/>
-    <w:lsdException w:name="No Spacing" w:semiHidden="0" w:uiPriority="1" w:unhideWhenUsed="0" w:qFormat="1"/>
-    <w:lsdException w:name="Light Shading" w:semiHidden="0" w:uiPriority="60" w:unhideWhenUsed="0"/>
-    <w:lsdException w:name="Light List" w:semiHidden="0" w:uiPriority="61" w:unhideWhenUsed="0"/>
-    <w:lsdException w:name="Light Grid" w:semiHidden="0" w:uiPriority="62" w:unhideWhenUsed="0"/>
-    <w:lsdException w:name="Medium Shading 1" w:semiHidden="0" w:uiPriority="63" w:unhideWhenUsed="0"/>
-    <w:lsdException w:name="Medium Shading 2" w:semiHidden="0" w:uiPriority="64" w:unhideWhenUsed="0"/>
-    <w:lsdException w:name="Medium List 1" w:semiHidden="0" w:uiPriority="65" w:unhideWhenUsed="0"/>
-    <w:lsdException w:name="Medium List 2" w:semiHidden="0" w:uiPriority="66" w:unhideWhenUsed="0"/>
-    <w:lsdException w:name="Medium Grid 1" w:semiHidden="0" w:uiPriority="67" w:unhideWhenUsed="0"/>
-    <w:lsdException w:name="Medium Grid 2" w:semiHidden="0" w:uiPriority="68" w:unhideWhenUsed="0"/>
-    <w:lsdException w:name="Medium Grid 3" w:semiHidden="0" w:uiPriority="69" w:unhideWhenUsed="0"/>
-    <w:lsdException w:name="Dark List" w:semiHidden="0" w:uiPriority="70" w:unhideWhenUsed="0"/>
-    <w:lsdException w:name="Colorful Shading" w:semiHidden="0" w:uiPriority="71" w:unhideWhenUsed="0"/>
-    <w:lsdException w:name="Colorful List" w:semiHidden="0" w:uiPriority="72" w:unhideWhenUsed="0"/>
-    <w:lsdException w:name="Colorful Grid" w:semiHidden="0" w:uiPriority="73" w:unhideWhenUsed="0"/>
-    <w:lsdException w:name="Light Shading Accent 1" w:semiHidden="0" w:uiPriority="60" w:unhideWhenUsed="0"/>
-    <w:lsdException w:name="Light List Accent 1" w:semiHidden="0" w:uiPriority="61" w:unhideWhenUsed="0"/>
-    <w:lsdException w:name="Light Grid Accent 1" w:semiHidden="0" w:uiPriority="62" w:unhideWhenUsed="0"/>
-    <w:lsdException w:name="Medium Shading 1 Accent 1" w:semiHidden="0" w:uiPriority="63" w:unhideWhenUsed="0"/>
-    <w:lsdException w:name="Medium Shading 2 Accent 1" w:semiHidden="0" w:uiPriority="64" w:unhideWhenUsed="0"/>
-    <w:lsdException w:name="Medium List 1 Accent 1" w:semiHidden="0" w:uiPriority="65" w:unhideWhenUsed="0"/>
-    <w:lsdException w:name="Revision" w:uiPriority="99" w:unhideWhenUsed="0"/>
-    <w:lsdException w:name="List Paragraph" w:semiHidden="0" w:uiPriority="34" w:unhideWhenUsed="0" w:qFormat="1"/>
-    <w:lsdException w:name="Quote" w:semiHidden="0" w:uiPriority="29" w:unhideWhenUsed="0" w:qFormat="1"/>
-    <w:lsdException w:name="Intense Quote" w:semiHidden="0" w:uiPriority="30" w:unhideWhenUsed="0" w:qFormat="1"/>
-    <w:lsdException w:name="Medium List 2 Accent 1" w:semiHidden="0" w:uiPriority="66" w:unhideWhenUsed="0"/>
-    <w:lsdException w:name="Medium Grid 1 Accent 1" w:semiHidden="0" w:uiPriority="67" w:unhideWhenUsed="0"/>
-    <w:lsdException w:name="Medium Grid 2 Accent 1" w:semiHidden="0" w:uiPriority="68" w:unhideWhenUsed="0"/>
-    <w:lsdException w:name="Medium Grid 3 Accent 1" w:semiHidden="0" w:uiPriority="69" w:unhideWhenUsed="0"/>
-    <w:lsdException w:name="Dark List Accent 1" w:semiHidden="0" w:uiPriority="70" w:unhideWhenUsed="0"/>
-    <w:lsdException w:name="Colorful Shading Accent 1" w:semiHidden="0" w:uiPriority="71" w:unhideWhenUsed="0"/>
-    <w:lsdException w:name="Colorful List Accent 1" w:semiHidden="0" w:uiPriority="72" w:unhideWhenUsed="0"/>
-    <w:lsdException w:name="Colorful Grid Accent 1" w:semiHidden="0" w:uiPriority="73" w:unhideWhenUsed="0"/>
-    <w:lsdException w:name="Light Shading Accent 2" w:semiHidden="0" w:uiPriority="60" w:unhideWhenUsed="0"/>
-    <w:lsdException w:name="Light List Accent 2" w:semiHidden="0" w:uiPriority="61" w:unhideWhenUsed="0"/>
-    <w:lsdException w:name="Light Grid Accent 2" w:semiHidden="0" w:uiPriority="62" w:unhideWhenUsed="0"/>
-    <w:lsdException w:name="Medium Shading 1 Accent 2" w:semiHidden="0" w:uiPriority="63" w:unhideWhenUsed="0"/>
-    <w:lsdException w:name="Medium Shading 2 Accent 2" w:semiHidden="0" w:uiPriority="64" w:unhideWhenUsed="0"/>
-    <w:lsdException w:name="Medium List 1 Accent 2" w:semiHidden="0" w:uiPriority="65" w:unhideWhenUsed="0"/>
-    <w:lsdException w:name="Medium List 2 Accent 2" w:semiHidden="0" w:uiPriority="66" w:unhideWhenUsed="0"/>
-    <w:lsdException w:name="Medium Grid 1 Accent 2" w:semiHidden="0" w:uiPriority="67" w:unhideWhenUsed="0"/>
-    <w:lsdException w:name="Medium Grid 2 Accent 2" w:semiHidden="0" w:uiPriority="68" w:unhideWhenUsed="0"/>
-    <w:lsdException w:name="Medium Grid 3 Accent 2" w:semiHidden="0" w:uiPriority="69" w:unhideWhenUsed="0"/>
-    <w:lsdException w:name="Dark List Accent 2" w:semiHidden="0" w:uiPriority="70" w:unhideWhenUsed="0"/>
-    <w:lsdException w:name="Colorful Shading Accent 2" w:semiHidden="0" w:uiPriority="71" w:unhideWhenUsed="0"/>
-    <w:lsdException w:name="Colorful List Accent 2" w:semiHidden="0" w:uiPriority="72" w:unhideWhenUsed="0"/>
-    <w:lsdException w:name="Colorful Grid Accent 2" w:semiHidden="0" w:uiPriority="73" w:unhideWhenUsed="0"/>
-    <w:lsdException w:name="Light Shading Accent 3" w:semiHidden="0" w:uiPriority="60" w:unhideWhenUsed="0"/>
-    <w:lsdException w:name="Light List Accent 3" w:semiHidden="0" w:uiPriority="61" w:unhideWhenUsed="0"/>
-    <w:lsdException w:name="Light Grid Accent 3" w:semiHidden="0" w:uiPriority="62" w:unhideWhenUsed="0"/>
-    <w:lsdException w:name="Medium Shading 1 Accent 3" w:semiHidden="0" w:uiPriority="63" w:unhideWhenUsed="0"/>
-    <w:lsdException w:name="Medium Shading 2 Accent 3" w:semiHidden="0" w:uiPriority="64" w:unhideWhenUsed="0"/>
-    <w:lsdException w:name="Medium List 1 Accent 3" w:semiHidden="0" w:uiPriority="65" w:unhideWhenUsed="0"/>
-    <w:lsdException w:name="Medium List 2 Accent 3" w:semiHidden="0" w:uiPriority="66" w:unhideWhenUsed="0"/>
-    <w:lsdException w:name="Medium Grid 1 Accent 3" w:semiHidden="0" w:uiPriority="67" w:unhideWhenUsed="0"/>
-    <w:lsdException w:name="Medium Grid 2 Accent 3" w:semiHidden="0" w:uiPriority="68" w:unhideWhenUsed="0"/>
-    <w:lsdException w:name="Medium Grid 3 Accent 3" w:semiHidden="0" w:uiPriority="69" w:unhideWhenUsed="0"/>
-    <w:lsdException w:name="Dark List Accent 3" w:semiHidden="0" w:uiPriority="70" w:unhideWhenUsed="0"/>
-    <w:lsdException w:name="Colorful Shading Accent 3" w:semiHidden="0" w:uiPriority="71" w:unhideWhenUsed="0"/>
-    <w:lsdException w:name="Colorful List Accent 3" w:semiHidden="0" w:uiPriority="72" w:unhideWhenUsed="0"/>
-    <w:lsdException w:name="Colorful Grid Accent 3" w:semiHidden="0" w:uiPriority="73" w:unhideWhenUsed="0"/>
-    <w:lsdException w:name="Light Shading Accent 4" w:semiHidden="0" w:uiPriority="60" w:unhideWhenUsed="0"/>
-    <w:lsdException w:name="Light List Accent 4" w:semiHidden="0" w:uiPriority="61" w:unhideWhenUsed="0"/>
-    <w:lsdException w:name="Light Grid Accent 4" w:semiHidden="0" w:uiPriority="62" w:unhideWhenUsed="0"/>
-    <w:lsdException w:name="Medium Shading 1 Accent 4" w:semiHidden="0" w:uiPriority="63" w:unhideWhenUsed="0"/>
-    <w:lsdException w:name="Medium Shading 2 Accent 4" w:semiHidden="0" w:uiPriority="64" w:unhideWhenUsed="0"/>
-    <w:lsdException w:name="Medium List 1 Accent 4" w:semiHidden="0" w:uiPriority="65" w:unhideWhenUsed="0"/>
-    <w:lsdException w:name="Medium List 2 Accent 4" w:semiHidden="0" w:uiPriority="66" w:unhideWhenUsed="0"/>
-    <w:lsdException w:name="Medium Grid 1 Accent 4" w:semiHidden="0" w:uiPriority="67" w:unhideWhenUsed="0"/>
-    <w:lsdException w:name="Medium Grid 2 Accent 4" w:semiHidden="0" w:uiPriority="68" w:unhideWhenUsed="0"/>
-    <w:lsdException w:name="Medium Grid 3 Accent 4" w:semiHidden="0" w:uiPriority="69" w:unhideWhenUsed="0"/>
-    <w:lsdException w:name="Dark List Accent 4" w:semiHidden="0" w:uiPriority="70" w:unhideWhenUsed="0"/>
-    <w:lsdException w:name="Colorful Shading Accent 4" w:semiHidden="0" w:uiPriority="71" w:unhideWhenUsed="0"/>
-    <w:lsdException w:name="Colorful List Accent 4" w:semiHidden="0" w:uiPriority="72" w:unhideWhenUsed="0"/>
-    <w:lsdException w:name="Colorful Grid Accent 4" w:semiHidden="0" w:uiPriority="73" w:unhideWhenUsed="0"/>
-    <w:lsdException w:name="Light Shading Accent 5" w:semiHidden="0" w:uiPriority="60" w:unhideWhenUsed="0"/>
-    <w:lsdException w:name="Light List Accent 5" w:semiHidden="0" w:uiPriority="61" w:unhideWhenUsed="0"/>
-    <w:lsdException w:name="Light Grid Accent 5" w:semiHidden="0" w:uiPriority="62" w:unhideWhenUsed="0"/>
-    <w:lsdException w:name="Medium Shading 1 Accent 5" w:semiHidden="0" w:uiPriority="63" w:unhideWhenUsed="0"/>
-    <w:lsdException w:name="Medium Shading 2 Accent 5" w:semiHidden="0" w:uiPriority="64" w:unhideWhenUsed="0"/>
-    <w:lsdException w:name="Medium List 1 Accent 5" w:semiHidden="0" w:uiPriority="65" w:unhideWhenUsed="0"/>
-    <w:lsdException w:name="Medium List 2 Accent 5" w:semiHidden="0" w:uiPriority="66" w:unhideWhenUsed="0"/>
-    <w:lsdException w:name="Medium Grid 1 Accent 5" w:semiHidden="0" w:uiPriority="67" w:unhideWhenUsed="0"/>
-    <w:lsdException w:name="Medium Grid 2 Accent 5" w:semiHidden="0" w:uiPriority="68" w:unhideWhenUsed="0"/>
-    <w:lsdException w:name="Medium Grid 3 Accent 5" w:semiHidden="0" w:uiPriority="69" w:unhideWhenUsed="0"/>
-    <w:lsdException w:name="Dark List Accent 5" w:semiHidden="0" w:uiPriority="70" w:unhideWhenUsed="0"/>
-    <w:lsdException w:name="Colorful Shading Accent 5" w:semiHidden="0" w:uiPriority="71" w:unhideWhenUsed="0"/>
-    <w:lsdException w:name="Colorful List Accent 5" w:semiHidden="0" w:uiPriority="72" w:unhideWhenUsed="0"/>
-    <w:lsdException w:name="Colorful Grid Accent 5" w:semiHidden="0" w:uiPriority="73" w:unhideWhenUsed="0"/>
-    <w:lsdException w:name="Light Shading Accent 6" w:semiHidden="0" w:uiPriority="60" w:unhideWhenUsed="0"/>
-    <w:lsdException w:name="Light List Accent 6" w:semiHidden="0" w:uiPriority="61" w:unhideWhenUsed="0"/>
-    <w:lsdException w:name="Light Grid Accent 6" w:semiHidden="0" w:uiPriority="62" w:unhideWhenUsed="0"/>
-    <w:lsdException w:name="Medium Shading 1 Accent 6" w:semiHidden="0" w:uiPriority="63" w:unhideWhenUsed="0"/>
-    <w:lsdException w:name="Medium Shading 2 Accent 6" w:semiHidden="0" w:uiPriority="64" w:unhideWhenUsed="0"/>
-    <w:lsdException w:name="Medium List 1 Accent 6" w:semiHidden="0" w:uiPriority="65" w:unhideWhenUsed="0"/>
-    <w:lsdException w:name="Medium List 2 Accent 6" w:semiHidden="0" w:uiPriority="66" w:unhideWhenUsed="0"/>
-    <w:lsdException w:name="Medium Grid 1 Accent 6" w:semiHidden="0" w:uiPriority="67" w:unhideWhenUsed="0"/>
-    <w:lsdException w:name="Medium Grid 2 Accent 6" w:semiHidden="0" w:uiPriority="68" w:unhideWhenUsed="0"/>
-    <w:lsdException w:name="Medium Grid 3 Accent 6" w:semiHidden="0" w:uiPriority="69" w:unhideWhenUsed="0"/>
-    <w:lsdException w:name="Dark List Accent 6" w:semiHidden="0" w:uiPriority="70" w:unhideWhenUsed="0"/>
-    <w:lsdException w:name="Colorful Shading Accent 6" w:semiHidden="0" w:uiPriority="71" w:unhideWhenUsed="0"/>
-    <w:lsdException w:name="Colorful List Accent 6" w:semiHidden="0" w:uiPriority="72" w:unhideWhenUsed="0"/>
-    <w:lsdException w:name="Colorful Grid Accent 6" w:semiHidden="0" w:uiPriority="73" w:unhideWhenUsed="0"/>
-    <w:lsdException w:name="Subtle Emphasis" w:semiHidden="0" w:uiPriority="19" w:unhideWhenUsed="0" w:qFormat="1"/>
-    <w:lsdException w:name="Intense Emphasis" w:semiHidden="0" w:uiPriority="21" w:unhideWhenUsed="0" w:qFormat="1"/>
-    <w:lsdException w:name="Subtle Reference" w:semiHidden="0" w:uiPriority="31" w:unhideWhenUsed="0" w:qFormat="1"/>
-    <w:lsdException w:name="Intense Reference" w:semiHidden="0" w:uiPriority="32" w:unhideWhenUsed="0" w:qFormat="1"/>
-    <w:lsdException w:name="Book Title" w:semiHidden="0" w:uiPriority="33" w:unhideWhenUsed="0" w:qFormat="1"/>
-    <w:lsdException w:name="Bibliography" w:uiPriority="37"/>
-    <w:lsdException w:name="TOC Heading" w:uiPriority="39" w:qFormat="1"/>
-  </w:latentStyles>
-  <w:style w:type="paragraph" w:default="1" w:styleId="Normal">
-    <w:name w:val="Normal"/>
+  <w:style w:type="character" w:styleId="Emphasis">
+    <w:name w:val="Emphasis"/>
+    <w:basedOn w:val="DefaultParagraphFont"/>
+    <w:uiPriority w:val="20"/>
     <w:qFormat/>
-    <w:rsid w:val="001F2965"/>
-    <w:pPr>
-      <w:spacing w:after="200" w:line="276" w:lineRule="auto"/>
-    </w:pPr>
+    <w:locked/>
+    <w:rsid w:val="00F6603B"/>
     <w:rPr>
-      <w:rFonts w:eastAsia="Times New Roman"/>
-      <w:sz w:val="22"/>
-      <w:szCs w:val="22"/>
-    </w:rPr>
-  </w:style>
-  <w:style w:type="paragraph" w:styleId="Heading1">
-    <w:name w:val="heading 1"/>
-    <w:basedOn w:val="Normal"/>
-    <w:next w:val="Normal"/>
-    <w:link w:val="Heading1Char"/>
-    <w:qFormat/>
-    <w:rsid w:val="00B42030"/>
-    <w:pPr>
-      <w:keepNext/>
-      <w:keepLines/>
-      <w:spacing w:before="480" w:after="0"/>
-      <w:outlineLvl w:val="0"/>
-    </w:pPr>
-    <w:rPr>
-      <w:rFonts w:ascii="Cambria" w:eastAsia="Calibri" w:hAnsi="Cambria"/>
-      <w:b/>
-      <w:bCs/>
-      <w:color w:val="365F91"/>
-      <w:sz w:val="28"/>
-      <w:szCs w:val="28"/>
-    </w:rPr>
-  </w:style>
-  <w:style w:type="paragraph" w:styleId="Heading2">
-    <w:name w:val="heading 2"/>
-    <w:basedOn w:val="Normal"/>
-    <w:next w:val="Normal"/>
-    <w:link w:val="Heading2Char"/>
-    <w:qFormat/>
-    <w:rsid w:val="00B42030"/>
-    <w:pPr>
-      <w:keepNext/>
-      <w:keepLines/>
-      <w:spacing w:before="200" w:after="0"/>
-      <w:outlineLvl w:val="1"/>
-    </w:pPr>
-    <w:rPr>
-      <w:rFonts w:ascii="Cambria" w:eastAsia="Calibri" w:hAnsi="Cambria"/>
-      <w:b/>
-      <w:bCs/>
-      <w:color w:val="4F81BD"/>
-      <w:sz w:val="26"/>
-      <w:szCs w:val="26"/>
-    </w:rPr>
-  </w:style>
-  <w:style w:type="paragraph" w:styleId="Heading3">
-    <w:name w:val="heading 3"/>
-    <w:basedOn w:val="Normal"/>
-    <w:next w:val="Normal"/>
-    <w:link w:val="Heading3Char"/>
-    <w:qFormat/>
-    <w:rsid w:val="00B42030"/>
-    <w:pPr>
-      <w:keepNext/>
-      <w:keepLines/>
-      <w:spacing w:before="200" w:after="0"/>
-      <w:outlineLvl w:val="2"/>
-    </w:pPr>
-    <w:rPr>
-      <w:rFonts w:ascii="Cambria" w:eastAsia="Calibri" w:hAnsi="Cambria"/>
-      <w:b/>
-      <w:bCs/>
-      <w:color w:val="4F81BD"/>
-    </w:rPr>
-  </w:style>
-  <w:style w:type="paragraph" w:styleId="Heading4">
-    <w:name w:val="heading 4"/>
-    <w:basedOn w:val="Normal"/>
-    <w:next w:val="Normal"/>
-    <w:link w:val="Heading4Char"/>
-    <w:qFormat/>
-    <w:rsid w:val="00B42030"/>
-    <w:pPr>
-      <w:keepNext/>
-      <w:keepLines/>
-      <w:spacing w:before="200" w:after="0"/>
-      <w:outlineLvl w:val="3"/>
-    </w:pPr>
-    <w:rPr>
-      <w:rFonts w:ascii="Cambria" w:eastAsia="Calibri" w:hAnsi="Cambria"/>
-      <w:b/>
-      <w:bCs/>
       <w:i/>
       <w:iCs/>
-      <w:color w:val="4F81BD"/>
     </w:rPr>
-  </w:style>
-  <w:style w:type="character" w:default="1" w:styleId="DefaultParagraphFont">
-    <w:name w:val="Default Paragraph Font"/>
-    <w:uiPriority w:val="1"/>
-    <w:semiHidden/>
-    <w:unhideWhenUsed/>
-  </w:style>
-  <w:style w:type="table" w:default="1" w:styleId="TableNormal">
-    <w:name w:val="Normal Table"/>
-    <w:uiPriority w:val="99"/>
-    <w:semiHidden/>
-    <w:unhideWhenUsed/>
-    <w:tblPr>
-      <w:tblInd w:w="0" w:type="dxa"/>
-      <w:tblCellMar>
-        <w:top w:w="0" w:type="dxa"/>
-        <w:left w:w="108" w:type="dxa"/>
-        <w:bottom w:w="0" w:type="dxa"/>
-        <w:right w:w="108" w:type="dxa"/>
-      </w:tblCellMar>
-    </w:tblPr>
-  </w:style>
-  <w:style w:type="numbering" w:default="1" w:styleId="NoList">
-    <w:name w:val="No List"/>
-    <w:uiPriority w:val="99"/>
-    <w:semiHidden/>
-    <w:unhideWhenUsed/>
-  </w:style>
-  <w:style w:type="character" w:customStyle="1" w:styleId="Heading1Char">
-    <w:name w:val="Heading 1 Char"/>
-    <w:link w:val="Heading1"/>
-    <w:locked/>
-    <w:rsid w:val="00B42030"/>
-    <w:rPr>
-      <w:rFonts w:ascii="Cambria" w:hAnsi="Cambria" w:cs="Times New Roman"/>
-      <w:b/>
-      <w:bCs/>
-      <w:color w:val="365F91"/>
-      <w:sz w:val="28"/>
-      <w:szCs w:val="28"/>
-    </w:rPr>
-  </w:style>
-  <w:style w:type="character" w:customStyle="1" w:styleId="Heading2Char">
-    <w:name w:val="Heading 2 Char"/>
-    <w:link w:val="Heading2"/>
-    <w:locked/>
-    <w:rsid w:val="00B42030"/>
-    <w:rPr>
-      <w:rFonts w:ascii="Cambria" w:hAnsi="Cambria" w:cs="Times New Roman"/>
-      <w:b/>
-      <w:bCs/>
-      <w:color w:val="4F81BD"/>
-      <w:sz w:val="26"/>
-      <w:szCs w:val="26"/>
-    </w:rPr>
-  </w:style>
-  <w:style w:type="character" w:customStyle="1" w:styleId="Heading3Char">
-    <w:name w:val="Heading 3 Char"/>
-    <w:link w:val="Heading3"/>
-    <w:semiHidden/>
-    <w:locked/>
-    <w:rsid w:val="00B42030"/>
-    <w:rPr>
-      <w:rFonts w:ascii="Cambria" w:hAnsi="Cambria" w:cs="Times New Roman"/>
-      <w:b/>
-      <w:bCs/>
-      <w:color w:val="4F81BD"/>
-    </w:rPr>
-  </w:style>
-  <w:style w:type="character" w:customStyle="1" w:styleId="Heading4Char">
-    <w:name w:val="Heading 4 Char"/>
-    <w:link w:val="Heading4"/>
-    <w:semiHidden/>
-    <w:locked/>
-    <w:rsid w:val="00B42030"/>
-    <w:rPr>
-      <w:rFonts w:ascii="Cambria" w:hAnsi="Cambria" w:cs="Times New Roman"/>
-      <w:b/>
-      <w:bCs/>
-      <w:i/>
-      <w:iCs/>
-      <w:color w:val="4F81BD"/>
-    </w:rPr>
-  </w:style>
-  <w:style w:type="paragraph" w:styleId="Title">
-    <w:name w:val="Title"/>
-    <w:basedOn w:val="Normal"/>
-    <w:next w:val="Normal"/>
-    <w:link w:val="TitleChar"/>
-    <w:qFormat/>
-    <w:rsid w:val="00B42030"/>
-    <w:pPr>
-      <w:pBdr>
-        <w:bottom w:val="single" w:sz="8" w:space="4" w:color="4F81BD"/>
-      </w:pBdr>
-      <w:spacing w:after="300" w:line="240" w:lineRule="auto"/>
-      <w:contextualSpacing/>
-    </w:pPr>
-    <w:rPr>
-      <w:rFonts w:ascii="Cambria" w:eastAsia="Calibri" w:hAnsi="Cambria"/>
-      <w:color w:val="17365D"/>
-      <w:spacing w:val="5"/>
-      <w:kern w:val="28"/>
-      <w:sz w:val="52"/>
-      <w:szCs w:val="52"/>
-    </w:rPr>
-  </w:style>
-  <w:style w:type="character" w:customStyle="1" w:styleId="TitleChar">
-    <w:name w:val="Title Char"/>
-    <w:link w:val="Title"/>
-    <w:locked/>
-    <w:rsid w:val="00B42030"/>
-    <w:rPr>
-      <w:rFonts w:ascii="Cambria" w:hAnsi="Cambria" w:cs="Times New Roman"/>
-      <w:color w:val="17365D"/>
-      <w:spacing w:val="5"/>
-      <w:kern w:val="28"/>
-      <w:sz w:val="52"/>
-      <w:szCs w:val="52"/>
-    </w:rPr>
-  </w:style>
-  <w:style w:type="character" w:styleId="Hyperlink">
-    <w:name w:val="Hyperlink"/>
-    <w:rsid w:val="00D17C88"/>
-    <w:rPr>
-      <w:rFonts w:cs="Times New Roman"/>
-      <w:color w:val="0000FF"/>
-      <w:u w:val="single"/>
-    </w:rPr>
-  </w:style>
-  <w:style w:type="character" w:styleId="FollowedHyperlink">
-    <w:name w:val="FollowedHyperlink"/>
-    <w:semiHidden/>
-    <w:rsid w:val="0038008F"/>
-    <w:rPr>
-      <w:rFonts w:cs="Times New Roman"/>
-      <w:color w:val="800080"/>
-      <w:u w:val="single"/>
-    </w:rPr>
-  </w:style>
-  <w:style w:type="paragraph" w:styleId="ListParagraph">
-    <w:name w:val="List Paragraph"/>
-    <w:basedOn w:val="Normal"/>
-    <w:uiPriority w:val="34"/>
-    <w:qFormat/>
-    <w:rsid w:val="009E4510"/>
-    <w:pPr>
-      <w:ind w:left="720"/>
-      <w:contextualSpacing/>
-    </w:pPr>
-  </w:style>
-  <w:style w:type="paragraph" w:styleId="BalloonText">
-    <w:name w:val="Balloon Text"/>
-    <w:basedOn w:val="Normal"/>
-    <w:link w:val="BalloonTextChar"/>
-    <w:semiHidden/>
-    <w:rsid w:val="00545188"/>
-    <w:pPr>
-      <w:spacing w:after="0" w:line="240" w:lineRule="auto"/>
-    </w:pPr>
-    <w:rPr>
-      <w:rFonts w:ascii="Tahoma" w:hAnsi="Tahoma" w:cs="Tahoma"/>
-      <w:sz w:val="16"/>
-      <w:szCs w:val="16"/>
-    </w:rPr>
-  </w:style>
-  <w:style w:type="character" w:customStyle="1" w:styleId="BalloonTextChar">
-    <w:name w:val="Balloon Text Char"/>
-    <w:link w:val="BalloonText"/>
-    <w:semiHidden/>
-    <w:locked/>
-    <w:rsid w:val="00545188"/>
-    <w:rPr>
-      <w:rFonts w:ascii="Tahoma" w:hAnsi="Tahoma" w:cs="Tahoma"/>
-      <w:sz w:val="16"/>
-      <w:szCs w:val="16"/>
-    </w:rPr>
-  </w:style>
-  <w:style w:type="character" w:styleId="CommentReference">
-    <w:name w:val="annotation reference"/>
-    <w:semiHidden/>
-    <w:rsid w:val="005417E5"/>
-    <w:rPr>
-      <w:sz w:val="16"/>
-      <w:szCs w:val="16"/>
-    </w:rPr>
-  </w:style>
-  <w:style w:type="paragraph" w:styleId="CommentText">
-    <w:name w:val="annotation text"/>
-    <w:basedOn w:val="Normal"/>
-    <w:semiHidden/>
-    <w:rsid w:val="005417E5"/>
-    <w:rPr>
-      <w:sz w:val="20"/>
-      <w:szCs w:val="20"/>
-    </w:rPr>
-  </w:style>
-  <w:style w:type="paragraph" w:styleId="CommentSubject">
-    <w:name w:val="annotation subject"/>
-    <w:basedOn w:val="CommentText"/>
-    <w:next w:val="CommentText"/>
-    <w:semiHidden/>
-    <w:rsid w:val="005417E5"/>
-    <w:rPr>
-      <w:b/>
-      <w:bCs/>
-    </w:rPr>
-  </w:style>
-  <w:style w:type="paragraph" w:styleId="Header">
-    <w:name w:val="header"/>
-    <w:basedOn w:val="Normal"/>
-    <w:link w:val="HeaderChar"/>
-    <w:rsid w:val="00F726CD"/>
-    <w:pPr>
-      <w:tabs>
-        <w:tab w:val="center" w:pos="4680"/>
-        <w:tab w:val="right" w:pos="9360"/>
-      </w:tabs>
-      <w:spacing w:after="0" w:line="240" w:lineRule="auto"/>
-    </w:pPr>
-  </w:style>
-  <w:style w:type="character" w:customStyle="1" w:styleId="HeaderChar">
-    <w:name w:val="Header Char"/>
-    <w:link w:val="Header"/>
-    <w:rsid w:val="00F726CD"/>
-    <w:rPr>
-      <w:rFonts w:eastAsia="Times New Roman"/>
-      <w:sz w:val="22"/>
-      <w:szCs w:val="22"/>
-    </w:rPr>
-  </w:style>
-  <w:style w:type="paragraph" w:styleId="Footer">
-    <w:name w:val="footer"/>
-    <w:basedOn w:val="Normal"/>
-    <w:link w:val="FooterChar"/>
-    <w:uiPriority w:val="99"/>
-    <w:rsid w:val="00F726CD"/>
-    <w:pPr>
-      <w:tabs>
-        <w:tab w:val="center" w:pos="4680"/>
-        <w:tab w:val="right" w:pos="9360"/>
-      </w:tabs>
-      <w:spacing w:after="0" w:line="240" w:lineRule="auto"/>
-    </w:pPr>
-  </w:style>
-  <w:style w:type="character" w:customStyle="1" w:styleId="FooterChar">
-    <w:name w:val="Footer Char"/>
-    <w:link w:val="Footer"/>
-    <w:uiPriority w:val="99"/>
-    <w:rsid w:val="00F726CD"/>
-    <w:rPr>
-      <w:rFonts w:eastAsia="Times New Roman"/>
-      <w:sz w:val="22"/>
-      <w:szCs w:val="22"/>
-    </w:rPr>
-  </w:style>
-  <w:style w:type="character" w:styleId="IntenseEmphasis">
-    <w:name w:val="Intense Emphasis"/>
-    <w:uiPriority w:val="21"/>
-    <w:qFormat/>
-    <w:rsid w:val="008907B9"/>
-    <w:rPr>
-      <w:b/>
-      <w:bCs/>
-      <w:i/>
-      <w:iCs/>
-      <w:color w:val="4F81BD"/>
-    </w:rPr>
-  </w:style>
-  <w:style w:type="paragraph" w:styleId="Revision">
-    <w:name w:val="Revision"/>
-    <w:hidden/>
-    <w:uiPriority w:val="99"/>
-    <w:semiHidden/>
-    <w:rsid w:val="00672317"/>
-    <w:rPr>
-      <w:rFonts w:eastAsia="Times New Roman"/>
-      <w:sz w:val="22"/>
-      <w:szCs w:val="22"/>
-    </w:rPr>
-  </w:style>
-  <w:style w:type="table" w:styleId="TableGrid">
-    <w:name w:val="Table Grid"/>
-    <w:basedOn w:val="TableNormal"/>
-    <w:locked/>
-    <w:rsid w:val="00D245B4"/>
-    <w:tblPr>
-      <w:tblBorders>
-        <w:top w:val="single" w:sz="4" w:space="0" w:color="auto"/>
-        <w:left w:val="single" w:sz="4" w:space="0" w:color="auto"/>
-        <w:bottom w:val="single" w:sz="4" w:space="0" w:color="auto"/>
-        <w:right w:val="single" w:sz="4" w:space="0" w:color="auto"/>
-        <w:insideH w:val="single" w:sz="4" w:space="0" w:color="auto"/>
-        <w:insideV w:val="single" w:sz="4" w:space="0" w:color="auto"/>
-      </w:tblBorders>
-    </w:tblPr>
-  </w:style>
-  <w:style w:type="paragraph" w:styleId="Bibliography">
-    <w:name w:val="Bibliography"/>
-    <w:basedOn w:val="Normal"/>
-    <w:next w:val="Normal"/>
-    <w:uiPriority w:val="37"/>
-    <w:unhideWhenUsed/>
-    <w:rsid w:val="00AB61CF"/>
-    <w:pPr>
-      <w:tabs>
-        <w:tab w:val="left" w:pos="264"/>
-      </w:tabs>
-      <w:spacing w:after="0" w:line="240" w:lineRule="auto"/>
-      <w:ind w:left="264" w:hanging="264"/>
-    </w:pPr>
   </w:style>
 </w:styles>
 </file>
@@ -10698,7 +11301,7 @@
 </file>
 
 <file path=customXml/itemProps1.xml><?xml version="1.0" encoding="utf-8"?>
-<ds:datastoreItem xmlns:ds="http://schemas.openxmlformats.org/officeDocument/2006/customXml" ds:itemID="{4AFA46B3-1F68-4A07-80C0-E6C3B2B79546}">
+<ds:datastoreItem xmlns:ds="http://schemas.openxmlformats.org/officeDocument/2006/customXml" ds:itemID="{E7D0ADDF-DDD3-4E87-AD4F-18CFD30802B4}">
   <ds:schemaRefs>
     <ds:schemaRef ds:uri="http://schemas.openxmlformats.org/officeDocument/2006/bibliography"/>
   </ds:schemaRefs>

</xml_diff>

<commit_message>
Skyline: Cherry-pick tutorial refresh from 20.1 release branch (#986)
* Skyline/work/20200228 tutorial refresh 20 1 (#979)

* Skyline: Refresh Targeted Method Editing tutorial
* Skyline: Refresh Targeted Method Refinement tutorial
* Skyline: Refresh Existing and Quantitative Experiments tutorial
- Japanese and Chinese figures in outgoing folders for refreshed tutorials
* Skyline: Move DIA/SWATH tutorials for translation into new "outgoing" folders
- Fix screenshot mode disabling ForceMzml
</commit_message>
<xml_diff>
--- a/pwiz_tools/Skyline/Documentation/Tutorials/Skyline Small Molecule Quantification.docx
+++ b/pwiz_tools/Skyline/Documentation/Tutorials/Skyline Small Molecule Quantification.docx
@@ -1,11 +1,13 @@
 
 <file path=word/document.xml><?xml version="1.0" encoding="utf-8"?>
-<w:document xmlns:wpc="http://schemas.microsoft.com/office/word/2010/wordprocessingCanvas" xmlns:mc="http://schemas.openxmlformats.org/markup-compatibility/2006" xmlns:o="urn:schemas-microsoft-com:office:office" xmlns:r="http://schemas.openxmlformats.org/officeDocument/2006/relationships" xmlns:m="http://schemas.openxmlformats.org/officeDocument/2006/math" xmlns:v="urn:schemas-microsoft-com:vml" xmlns:wp14="http://schemas.microsoft.com/office/word/2010/wordprocessingDrawing" xmlns:wp="http://schemas.openxmlformats.org/drawingml/2006/wordprocessingDrawing" xmlns:w10="urn:schemas-microsoft-com:office:word" xmlns:w="http://schemas.openxmlformats.org/wordprocessingml/2006/main" xmlns:w14="http://schemas.microsoft.com/office/word/2010/wordml" xmlns:wpg="http://schemas.microsoft.com/office/word/2010/wordprocessingGroup" xmlns:wpi="http://schemas.microsoft.com/office/word/2010/wordprocessingInk" xmlns:wne="http://schemas.microsoft.com/office/word/2006/wordml" xmlns:wps="http://schemas.microsoft.com/office/word/2010/wordprocessingShape" mc:Ignorable="w14 wp14">
+<w:document xmlns:wpc="http://schemas.microsoft.com/office/word/2010/wordprocessingCanvas" xmlns:cx="http://schemas.microsoft.com/office/drawing/2014/chartex" xmlns:cx1="http://schemas.microsoft.com/office/drawing/2015/9/8/chartex" xmlns:cx2="http://schemas.microsoft.com/office/drawing/2015/10/21/chartex" xmlns:cx3="http://schemas.microsoft.com/office/drawing/2016/5/9/chartex" xmlns:cx4="http://schemas.microsoft.com/office/drawing/2016/5/10/chartex" xmlns:cx5="http://schemas.microsoft.com/office/drawing/2016/5/11/chartex" xmlns:cx6="http://schemas.microsoft.com/office/drawing/2016/5/12/chartex" xmlns:cx7="http://schemas.microsoft.com/office/drawing/2016/5/13/chartex" xmlns:cx8="http://schemas.microsoft.com/office/drawing/2016/5/14/chartex" xmlns:mc="http://schemas.openxmlformats.org/markup-compatibility/2006" xmlns:aink="http://schemas.microsoft.com/office/drawing/2016/ink" xmlns:am3d="http://schemas.microsoft.com/office/drawing/2017/model3d" xmlns:o="urn:schemas-microsoft-com:office:office" xmlns:r="http://schemas.openxmlformats.org/officeDocument/2006/relationships" xmlns:m="http://schemas.openxmlformats.org/officeDocument/2006/math" xmlns:v="urn:schemas-microsoft-com:vml" xmlns:wp14="http://schemas.microsoft.com/office/word/2010/wordprocessingDrawing" xmlns:wp="http://schemas.openxmlformats.org/drawingml/2006/wordprocessingDrawing" xmlns:w10="urn:schemas-microsoft-com:office:word" xmlns:w="http://schemas.openxmlformats.org/wordprocessingml/2006/main" xmlns:w14="http://schemas.microsoft.com/office/word/2010/wordml" xmlns:w15="http://schemas.microsoft.com/office/word/2012/wordml" xmlns:w16cid="http://schemas.microsoft.com/office/word/2016/wordml/cid" xmlns:w16se="http://schemas.microsoft.com/office/word/2015/wordml/symex" xmlns:wpg="http://schemas.microsoft.com/office/word/2010/wordprocessingGroup" xmlns:wpi="http://schemas.microsoft.com/office/word/2010/wordprocessingInk" xmlns:wne="http://schemas.microsoft.com/office/word/2006/wordml" xmlns:wps="http://schemas.microsoft.com/office/word/2010/wordprocessingShape" mc:Ignorable="w14 w15 w16se w16cid wp14">
   <w:body>
     <w:p>
       <w:pPr>
         <w:pStyle w:val="Title"/>
       </w:pPr>
+      <w:bookmarkStart w:id="0" w:name="_GoBack"/>
+      <w:bookmarkEnd w:id="0"/>
       <w:r>
         <w:t xml:space="preserve">Skyline </w:t>
       </w:r>
@@ -42,39 +44,42 @@
         <w:t xml:space="preserve">Originally developed for proteomics use, Skyline has been extended to work with </w:t>
       </w:r>
       <w:r>
-        <w:t>non-</w:t>
+        <w:t xml:space="preserve">non-proteomic </w:t>
+      </w:r>
+      <w:r>
+        <w:t>molecules</w:t>
+      </w:r>
+      <w:r>
+        <w:t xml:space="preserve">. </w:t>
+      </w:r>
+      <w:r>
+        <w:t xml:space="preserve"> </w:t>
+      </w:r>
+      <w:r>
+        <w:t>This tutorial explores</w:t>
+      </w:r>
+      <w:r>
+        <w:t xml:space="preserve"> a relatively straightforward example of</w:t>
+      </w:r>
+      <w:r>
+        <w:t xml:space="preserve"> using Skyline for targeted </w:t>
+      </w:r>
+      <w:r>
+        <w:t>quantification</w:t>
+      </w:r>
+      <w:r>
+        <w:t xml:space="preserve"> of </w:t>
+      </w:r>
+      <w:r>
+        <w:t xml:space="preserve">a single small molecule using an external calibration curve and </w:t>
       </w:r>
       <w:proofErr w:type="gramStart"/>
       <w:r>
-        <w:t xml:space="preserve">proteomic </w:t>
-      </w:r>
-      <w:r>
-        <w:t xml:space="preserve"> molecules</w:t>
+        <w:t>stable-isotope</w:t>
       </w:r>
       <w:proofErr w:type="gramEnd"/>
       <w:r>
-        <w:t xml:space="preserve">. </w:t>
-      </w:r>
-      <w:r>
-        <w:t xml:space="preserve"> </w:t>
-      </w:r>
-      <w:r>
-        <w:t>This tutorial explores</w:t>
-      </w:r>
-      <w:r>
-        <w:t xml:space="preserve"> a relatively straightforward example of</w:t>
-      </w:r>
-      <w:r>
-        <w:t xml:space="preserve"> using Skyline for targeted </w:t>
-      </w:r>
-      <w:r>
-        <w:t>quantification</w:t>
-      </w:r>
-      <w:r>
-        <w:t xml:space="preserve"> of </w:t>
-      </w:r>
-      <w:r>
-        <w:t>a single small molecule using an external calibration curve and stable-isotope labeled internal standard</w:t>
+        <w:t xml:space="preserve"> labeled internal standard</w:t>
       </w:r>
       <w:r>
         <w:t xml:space="preserve">.  </w:t>
@@ -172,7 +177,7 @@
       <w:r>
         <w:t xml:space="preserve">You may also wish to view the first half of Skyline webinar 16, on which this tutorial is based: </w:t>
       </w:r>
-      <w:hyperlink r:id="rId9" w:history="1">
+      <w:hyperlink r:id="rId8" w:history="1">
         <w:r>
           <w:rPr>
             <w:rStyle w:val="Hyperlink"/>
@@ -395,10 +400,18 @@
           <w:noProof/>
         </w:rPr>
         <w:drawing>
-          <wp:inline distT="0" distB="0" distL="0" distR="0" wp14:anchorId="59C1E937" wp14:editId="729E1704">
-            <wp:extent cx="4389120" cy="3279179"/>
-            <wp:effectExtent l="0" t="0" r="0" b="0"/>
-            <wp:docPr id="10" name="Picture 10"/>
+          <wp:anchor distT="0" distB="0" distL="114300" distR="114300" simplePos="0" relativeHeight="251658240" behindDoc="0" locked="0" layoutInCell="1" allowOverlap="1" wp14:anchorId="77686B73" wp14:editId="4ABA210F">
+            <wp:simplePos x="0" y="0"/>
+            <wp:positionH relativeFrom="column">
+              <wp:posOffset>1379855</wp:posOffset>
+            </wp:positionH>
+            <wp:positionV relativeFrom="paragraph">
+              <wp:posOffset>333277</wp:posOffset>
+            </wp:positionV>
+            <wp:extent cx="942975" cy="942975"/>
+            <wp:effectExtent l="0" t="0" r="9525" b="9525"/>
+            <wp:wrapNone/>
+            <wp:docPr id="9" name="Picture 9"/>
             <wp:cNvGraphicFramePr>
               <a:graphicFrameLocks xmlns:a="http://schemas.openxmlformats.org/drawingml/2006/main" noChangeAspect="1"/>
             </wp:cNvGraphicFramePr>
@@ -406,7 +419,59 @@
               <a:graphicData uri="http://schemas.openxmlformats.org/drawingml/2006/picture">
                 <pic:pic xmlns:pic="http://schemas.openxmlformats.org/drawingml/2006/picture">
                   <pic:nvPicPr>
-                    <pic:cNvPr id="0" name=""/>
+                    <pic:cNvPr id="1" name=""/>
+                    <pic:cNvPicPr/>
+                  </pic:nvPicPr>
+                  <pic:blipFill>
+                    <a:blip r:embed="rId9">
+                      <a:extLst>
+                        <a:ext uri="{28A0092B-C50C-407E-A947-70E740481C1C}">
+                          <a14:useLocalDpi xmlns:a14="http://schemas.microsoft.com/office/drawing/2010/main" val="0"/>
+                        </a:ext>
+                      </a:extLst>
+                    </a:blip>
+                    <a:stretch>
+                      <a:fillRect/>
+                    </a:stretch>
+                  </pic:blipFill>
+                  <pic:spPr>
+                    <a:xfrm>
+                      <a:off x="0" y="0"/>
+                      <a:ext cx="942975" cy="942975"/>
+                    </a:xfrm>
+                    <a:prstGeom prst="rect">
+                      <a:avLst/>
+                    </a:prstGeom>
+                  </pic:spPr>
+                </pic:pic>
+              </a:graphicData>
+            </a:graphic>
+            <wp14:sizeRelH relativeFrom="margin">
+              <wp14:pctWidth>0</wp14:pctWidth>
+            </wp14:sizeRelH>
+            <wp14:sizeRelV relativeFrom="margin">
+              <wp14:pctHeight>0</wp14:pctHeight>
+            </wp14:sizeRelV>
+          </wp:anchor>
+        </w:drawing>
+      </w:r>
+      <w:r>
+        <w:rPr>
+          <w:noProof/>
+        </w:rPr>
+        <w:drawing>
+          <wp:inline distT="0" distB="0" distL="0" distR="0" wp14:anchorId="6C370091" wp14:editId="6AC8C6CC">
+            <wp:extent cx="4394942" cy="3283528"/>
+            <wp:effectExtent l="0" t="0" r="5715" b="0"/>
+            <wp:docPr id="3" name="Picture 3"/>
+            <wp:cNvGraphicFramePr>
+              <a:graphicFrameLocks xmlns:a="http://schemas.openxmlformats.org/drawingml/2006/main" noChangeAspect="1"/>
+            </wp:cNvGraphicFramePr>
+            <a:graphic xmlns:a="http://schemas.openxmlformats.org/drawingml/2006/main">
+              <a:graphicData uri="http://schemas.openxmlformats.org/drawingml/2006/picture">
+                <pic:pic xmlns:pic="http://schemas.openxmlformats.org/drawingml/2006/picture">
+                  <pic:nvPicPr>
+                    <pic:cNvPr id="1" name=""/>
                     <pic:cNvPicPr/>
                   </pic:nvPicPr>
                   <pic:blipFill>
@@ -418,7 +483,7 @@
                   <pic:spPr>
                     <a:xfrm>
                       <a:off x="0" y="0"/>
-                      <a:ext cx="4399946" cy="3287267"/>
+                      <a:ext cx="4429638" cy="3309450"/>
                     </a:xfrm>
                     <a:prstGeom prst="rect">
                       <a:avLst/>
@@ -462,10 +527,18 @@
           <w:noProof/>
         </w:rPr>
         <w:drawing>
-          <wp:inline distT="0" distB="0" distL="0" distR="0" wp14:anchorId="0DB82820" wp14:editId="1AE9606F">
-            <wp:extent cx="6515523" cy="3331596"/>
-            <wp:effectExtent l="0" t="0" r="0" b="2540"/>
-            <wp:docPr id="14" name="Picture 14"/>
+          <wp:anchor distT="0" distB="0" distL="114300" distR="114300" simplePos="0" relativeHeight="251663360" behindDoc="0" locked="0" layoutInCell="1" allowOverlap="1" wp14:anchorId="6C1F2B7C" wp14:editId="50C44798">
+            <wp:simplePos x="0" y="0"/>
+            <wp:positionH relativeFrom="column">
+              <wp:posOffset>1423817</wp:posOffset>
+            </wp:positionH>
+            <wp:positionV relativeFrom="paragraph">
+              <wp:posOffset>391160</wp:posOffset>
+            </wp:positionV>
+            <wp:extent cx="949569" cy="949569"/>
+            <wp:effectExtent l="0" t="0" r="3175" b="3175"/>
+            <wp:wrapNone/>
+            <wp:docPr id="31" name="Picture 31"/>
             <wp:cNvGraphicFramePr>
               <a:graphicFrameLocks xmlns:a="http://schemas.openxmlformats.org/drawingml/2006/main" noChangeAspect="1"/>
             </wp:cNvGraphicFramePr>
@@ -473,10 +546,120 @@
               <a:graphicData uri="http://schemas.openxmlformats.org/drawingml/2006/picture">
                 <pic:pic xmlns:pic="http://schemas.openxmlformats.org/drawingml/2006/picture">
                   <pic:nvPicPr>
-                    <pic:cNvPr id="0" name="Picture 1"/>
-                    <pic:cNvPicPr>
-                      <a:picLocks noChangeAspect="1" noChangeArrowheads="1"/>
-                    </pic:cNvPicPr>
+                    <pic:cNvPr id="1" name=""/>
+                    <pic:cNvPicPr/>
+                  </pic:nvPicPr>
+                  <pic:blipFill>
+                    <a:blip r:embed="rId9">
+                      <a:extLst>
+                        <a:ext uri="{28A0092B-C50C-407E-A947-70E740481C1C}">
+                          <a14:useLocalDpi xmlns:a14="http://schemas.microsoft.com/office/drawing/2010/main" val="0"/>
+                        </a:ext>
+                      </a:extLst>
+                    </a:blip>
+                    <a:stretch>
+                      <a:fillRect/>
+                    </a:stretch>
+                  </pic:blipFill>
+                  <pic:spPr>
+                    <a:xfrm>
+                      <a:off x="0" y="0"/>
+                      <a:ext cx="949569" cy="949569"/>
+                    </a:xfrm>
+                    <a:prstGeom prst="rect">
+                      <a:avLst/>
+                    </a:prstGeom>
+                  </pic:spPr>
+                </pic:pic>
+              </a:graphicData>
+            </a:graphic>
+            <wp14:sizeRelH relativeFrom="margin">
+              <wp14:pctWidth>0</wp14:pctWidth>
+            </wp14:sizeRelH>
+            <wp14:sizeRelV relativeFrom="margin">
+              <wp14:pctHeight>0</wp14:pctHeight>
+            </wp14:sizeRelV>
+          </wp:anchor>
+        </w:drawing>
+      </w:r>
+      <w:r>
+        <w:rPr>
+          <w:noProof/>
+        </w:rPr>
+        <w:drawing>
+          <wp:anchor distT="0" distB="0" distL="114300" distR="114300" simplePos="0" relativeHeight="251660288" behindDoc="0" locked="0" layoutInCell="1" allowOverlap="1" wp14:anchorId="4F5A2624" wp14:editId="65EA029A">
+            <wp:simplePos x="0" y="0"/>
+            <wp:positionH relativeFrom="column">
+              <wp:posOffset>1422461</wp:posOffset>
+            </wp:positionH>
+            <wp:positionV relativeFrom="paragraph">
+              <wp:posOffset>388106</wp:posOffset>
+            </wp:positionV>
+            <wp:extent cx="943583" cy="943583"/>
+            <wp:effectExtent l="0" t="0" r="9525" b="9525"/>
+            <wp:wrapNone/>
+            <wp:docPr id="27" name="Picture 27"/>
+            <wp:cNvGraphicFramePr>
+              <a:graphicFrameLocks xmlns:a="http://schemas.openxmlformats.org/drawingml/2006/main" noChangeAspect="1"/>
+            </wp:cNvGraphicFramePr>
+            <a:graphic xmlns:a="http://schemas.openxmlformats.org/drawingml/2006/main">
+              <a:graphicData uri="http://schemas.openxmlformats.org/drawingml/2006/picture">
+                <pic:pic xmlns:pic="http://schemas.openxmlformats.org/drawingml/2006/picture">
+                  <pic:nvPicPr>
+                    <pic:cNvPr id="1" name=""/>
+                    <pic:cNvPicPr/>
+                  </pic:nvPicPr>
+                  <pic:blipFill>
+                    <a:blip r:embed="rId9">
+                      <a:extLst>
+                        <a:ext uri="{28A0092B-C50C-407E-A947-70E740481C1C}">
+                          <a14:useLocalDpi xmlns:a14="http://schemas.microsoft.com/office/drawing/2010/main" val="0"/>
+                        </a:ext>
+                      </a:extLst>
+                    </a:blip>
+                    <a:stretch>
+                      <a:fillRect/>
+                    </a:stretch>
+                  </pic:blipFill>
+                  <pic:spPr>
+                    <a:xfrm>
+                      <a:off x="0" y="0"/>
+                      <a:ext cx="943583" cy="943583"/>
+                    </a:xfrm>
+                    <a:prstGeom prst="rect">
+                      <a:avLst/>
+                    </a:prstGeom>
+                  </pic:spPr>
+                </pic:pic>
+              </a:graphicData>
+            </a:graphic>
+            <wp14:sizeRelH relativeFrom="margin">
+              <wp14:pctWidth>0</wp14:pctWidth>
+            </wp14:sizeRelH>
+            <wp14:sizeRelV relativeFrom="margin">
+              <wp14:pctHeight>0</wp14:pctHeight>
+            </wp14:sizeRelV>
+          </wp:anchor>
+        </w:drawing>
+      </w:r>
+      <w:r>
+        <w:rPr>
+          <w:noProof/>
+        </w:rPr>
+        <w:drawing>
+          <wp:inline distT="0" distB="0" distL="0" distR="0" wp14:anchorId="1F76A86C" wp14:editId="1FE7911E">
+            <wp:extent cx="6634691" cy="3332018"/>
+            <wp:effectExtent l="0" t="0" r="0" b="1905"/>
+            <wp:docPr id="7" name="Picture 7" descr="A screenshot of a social media post&#10;&#10;Description automatically generated"/>
+            <wp:cNvGraphicFramePr>
+              <a:graphicFrameLocks xmlns:a="http://schemas.openxmlformats.org/drawingml/2006/main" noChangeAspect="1"/>
+            </wp:cNvGraphicFramePr>
+            <a:graphic xmlns:a="http://schemas.openxmlformats.org/drawingml/2006/main">
+              <a:graphicData uri="http://schemas.openxmlformats.org/drawingml/2006/picture">
+                <pic:pic xmlns:pic="http://schemas.openxmlformats.org/drawingml/2006/picture">
+                  <pic:nvPicPr>
+                    <pic:cNvPr id="8" name="SmMolCEOpt P4.png"/>
+                    <pic:cNvPicPr/>
                   </pic:nvPicPr>
                   <pic:blipFill>
                     <a:blip r:embed="rId11">
@@ -486,23 +669,18 @@
                         </a:ext>
                       </a:extLst>
                     </a:blip>
-                    <a:srcRect/>
                     <a:stretch>
                       <a:fillRect/>
                     </a:stretch>
                   </pic:blipFill>
-                  <pic:spPr bwMode="auto">
+                  <pic:spPr>
                     <a:xfrm>
                       <a:off x="0" y="0"/>
-                      <a:ext cx="6512734" cy="3330170"/>
+                      <a:ext cx="6665787" cy="3347635"/>
                     </a:xfrm>
                     <a:prstGeom prst="rect">
                       <a:avLst/>
                     </a:prstGeom>
-                    <a:noFill/>
-                    <a:ln>
-                      <a:noFill/>
-                    </a:ln>
                   </pic:spPr>
                 </pic:pic>
               </a:graphicData>
@@ -528,16 +706,25 @@
         <w:spacing w:after="0" w:line="240" w:lineRule="auto"/>
       </w:pPr>
     </w:p>
+    <w:p/>
     <w:p>
       <w:r>
         <w:rPr>
           <w:noProof/>
         </w:rPr>
         <w:drawing>
-          <wp:inline distT="0" distB="0" distL="0" distR="0" wp14:anchorId="1F3F6145" wp14:editId="438116B2">
-            <wp:extent cx="4913906" cy="3671253"/>
-            <wp:effectExtent l="0" t="0" r="1270" b="5715"/>
-            <wp:docPr id="15" name="Picture 15"/>
+          <wp:anchor distT="0" distB="0" distL="114300" distR="114300" simplePos="0" relativeHeight="251662336" behindDoc="0" locked="0" layoutInCell="1" allowOverlap="1" wp14:anchorId="2423F24C" wp14:editId="1353936B">
+            <wp:simplePos x="0" y="0"/>
+            <wp:positionH relativeFrom="column">
+              <wp:posOffset>1534160</wp:posOffset>
+            </wp:positionH>
+            <wp:positionV relativeFrom="paragraph">
+              <wp:posOffset>372980</wp:posOffset>
+            </wp:positionV>
+            <wp:extent cx="1055530" cy="1055530"/>
+            <wp:effectExtent l="0" t="0" r="0" b="0"/>
+            <wp:wrapNone/>
+            <wp:docPr id="28" name="Picture 28"/>
             <wp:cNvGraphicFramePr>
               <a:graphicFrameLocks xmlns:a="http://schemas.openxmlformats.org/drawingml/2006/main" noChangeAspect="1"/>
             </wp:cNvGraphicFramePr>
@@ -545,7 +732,59 @@
               <a:graphicData uri="http://schemas.openxmlformats.org/drawingml/2006/picture">
                 <pic:pic xmlns:pic="http://schemas.openxmlformats.org/drawingml/2006/picture">
                   <pic:nvPicPr>
-                    <pic:cNvPr id="0" name=""/>
+                    <pic:cNvPr id="1" name=""/>
+                    <pic:cNvPicPr/>
+                  </pic:nvPicPr>
+                  <pic:blipFill>
+                    <a:blip r:embed="rId9">
+                      <a:extLst>
+                        <a:ext uri="{28A0092B-C50C-407E-A947-70E740481C1C}">
+                          <a14:useLocalDpi xmlns:a14="http://schemas.microsoft.com/office/drawing/2010/main" val="0"/>
+                        </a:ext>
+                      </a:extLst>
+                    </a:blip>
+                    <a:stretch>
+                      <a:fillRect/>
+                    </a:stretch>
+                  </pic:blipFill>
+                  <pic:spPr>
+                    <a:xfrm>
+                      <a:off x="0" y="0"/>
+                      <a:ext cx="1055530" cy="1055530"/>
+                    </a:xfrm>
+                    <a:prstGeom prst="rect">
+                      <a:avLst/>
+                    </a:prstGeom>
+                  </pic:spPr>
+                </pic:pic>
+              </a:graphicData>
+            </a:graphic>
+            <wp14:sizeRelH relativeFrom="margin">
+              <wp14:pctWidth>0</wp14:pctWidth>
+            </wp14:sizeRelH>
+            <wp14:sizeRelV relativeFrom="margin">
+              <wp14:pctHeight>0</wp14:pctHeight>
+            </wp14:sizeRelV>
+          </wp:anchor>
+        </w:drawing>
+      </w:r>
+      <w:r>
+        <w:rPr>
+          <w:noProof/>
+        </w:rPr>
+        <w:drawing>
+          <wp:inline distT="0" distB="0" distL="0" distR="0" wp14:anchorId="2ED4BDD2" wp14:editId="0E81F2F5">
+            <wp:extent cx="4913630" cy="3671048"/>
+            <wp:effectExtent l="0" t="0" r="1270" b="5715"/>
+            <wp:docPr id="11" name="Picture 11"/>
+            <wp:cNvGraphicFramePr>
+              <a:graphicFrameLocks xmlns:a="http://schemas.openxmlformats.org/drawingml/2006/main" noChangeAspect="1"/>
+            </wp:cNvGraphicFramePr>
+            <a:graphic xmlns:a="http://schemas.openxmlformats.org/drawingml/2006/main">
+              <a:graphicData uri="http://schemas.openxmlformats.org/drawingml/2006/picture">
+                <pic:pic xmlns:pic="http://schemas.openxmlformats.org/drawingml/2006/picture">
+                  <pic:nvPicPr>
+                    <pic:cNvPr id="1" name=""/>
                     <pic:cNvPicPr/>
                   </pic:nvPicPr>
                   <pic:blipFill>
@@ -557,7 +796,7 @@
                   <pic:spPr>
                     <a:xfrm>
                       <a:off x="0" y="0"/>
-                      <a:ext cx="4923741" cy="3678601"/>
+                      <a:ext cx="4963162" cy="3708054"/>
                     </a:xfrm>
                     <a:prstGeom prst="rect">
                       <a:avLst/>
@@ -584,28 +823,105 @@
     </w:p>
     <w:p>
       <w:pPr>
+        <w:spacing w:after="120"/>
+      </w:pPr>
+      <w:r>
+        <w:t xml:space="preserve">If you have been using Skyline prior to starting this tutorial, it’s a good idea to revert Skyline to its default settings. To do so: </w:t>
+      </w:r>
+    </w:p>
+    <w:p>
+      <w:pPr>
+        <w:pStyle w:val="ListParagraph"/>
+        <w:numPr>
+          <w:ilvl w:val="0"/>
+          <w:numId w:val="17"/>
+        </w:numPr>
+        <w:spacing w:after="120" w:line="259" w:lineRule="auto"/>
+      </w:pPr>
+      <w:r>
+        <w:rPr>
+          <w:bCs/>
+        </w:rPr>
+        <w:t xml:space="preserve">From the </w:t>
+      </w:r>
+      <w:r>
+        <w:rPr>
+          <w:b/>
+        </w:rPr>
+        <w:t>Settings</w:t>
+      </w:r>
+      <w:r>
+        <w:rPr>
+          <w:bCs/>
+        </w:rPr>
+        <w:t xml:space="preserve"> menu, click </w:t>
+      </w:r>
+      <w:r>
+        <w:rPr>
+          <w:b/>
+        </w:rPr>
+        <w:t xml:space="preserve">Default. </w:t>
+      </w:r>
+    </w:p>
+    <w:p>
+      <w:pPr>
+        <w:pStyle w:val="ListParagraph"/>
+        <w:numPr>
+          <w:ilvl w:val="0"/>
+          <w:numId w:val="17"/>
+        </w:numPr>
+        <w:spacing w:after="120" w:line="259" w:lineRule="auto"/>
+      </w:pPr>
+      <w:r>
+        <w:t xml:space="preserve">Click </w:t>
+      </w:r>
+      <w:r>
+        <w:rPr>
+          <w:b/>
+          <w:bCs/>
+        </w:rPr>
+        <w:t xml:space="preserve">No </w:t>
+      </w:r>
+      <w:r>
+        <w:t>on the form to save current settings</w:t>
+      </w:r>
+    </w:p>
+    <w:p>
+      <w:pPr>
+        <w:spacing w:after="120"/>
+      </w:pPr>
+      <w:r>
+        <w:t xml:space="preserve">The settings in this instance of Skyline have now been reset to the default. </w:t>
+      </w:r>
+    </w:p>
+    <w:p/>
+    <w:p>
+      <w:pPr>
         <w:pStyle w:val="Heading2"/>
       </w:pPr>
       <w:r>
+        <w:t>Experimental Layout</w:t>
+      </w:r>
+    </w:p>
+    <w:p>
+      <w:pPr>
+        <w:keepNext/>
+      </w:pPr>
+      <w:r>
+        <w:br/>
+      </w:r>
+      <w:r>
+        <w:t>This experiment was designed according to the FDA Guidance on Bioanalytical Method Validation, and as such</w:t>
+      </w:r>
+      <w:r>
+        <w:t xml:space="preserve"> contains much more than just the study samples. </w:t>
+      </w:r>
+      <w:r>
+        <w:t xml:space="preserve"> A full description of the plate layout and run order typically utilized for such a study has been published </w:t>
+      </w:r>
+      <w:r>
         <w:lastRenderedPageBreak/>
-        <w:t>Experimental Layout</w:t>
-      </w:r>
-    </w:p>
-    <w:p>
-      <w:pPr>
-        <w:keepNext/>
-      </w:pPr>
-      <w:r>
-        <w:br/>
-      </w:r>
-      <w:r>
-        <w:t>This experiment was designed according to the FDA Guidance on Bioanalytical Method Validation, and as such</w:t>
-      </w:r>
-      <w:r>
-        <w:t xml:space="preserve"> contains much more than just the study samples. </w:t>
-      </w:r>
-      <w:r>
-        <w:t xml:space="preserve"> A full description of the plate layout and run order typically utilized for such a study has been published (</w:t>
+        <w:t>(</w:t>
       </w:r>
       <w:hyperlink r:id="rId13" w:history="1">
         <w:r>
@@ -714,7 +1030,15 @@
         <w:keepNext/>
       </w:pPr>
       <w:r>
-        <w:t>QC samples are “known unknowns”. These are quality control samples which we will treat as unknowns in our study. In actuality, we know what the results should be and thus they can be used to check the accuracy of our measurements.</w:t>
+        <w:t xml:space="preserve">QC samples are “known unknowns”. These are quality control samples which we will treat as unknowns in our study. </w:t>
+      </w:r>
+      <w:proofErr w:type="gramStart"/>
+      <w:r>
+        <w:t>In actuality, we</w:t>
+      </w:r>
+      <w:proofErr w:type="gramEnd"/>
+      <w:r>
+        <w:t xml:space="preserve"> know what the results should be and thus they can be used to check the accuracy of our measurements.</w:t>
       </w:r>
       <w:r>
         <w:t xml:space="preserve">  </w:t>
@@ -1088,10 +1412,10 @@
           <w:noProof/>
         </w:rPr>
         <w:drawing>
-          <wp:inline distT="0" distB="0" distL="0" distR="0" wp14:anchorId="65FF415A" wp14:editId="67B146EA">
-            <wp:extent cx="5943600" cy="2552065"/>
-            <wp:effectExtent l="0" t="0" r="0" b="635"/>
-            <wp:docPr id="21" name="Picture 21"/>
+          <wp:inline distT="0" distB="0" distL="0" distR="0" wp14:anchorId="45573CB3" wp14:editId="0B0F922D">
+            <wp:extent cx="5943600" cy="2348230"/>
+            <wp:effectExtent l="0" t="0" r="0" b="0"/>
+            <wp:docPr id="2" name="Picture 2"/>
             <wp:cNvGraphicFramePr>
               <a:graphicFrameLocks xmlns:a="http://schemas.openxmlformats.org/drawingml/2006/main" noChangeAspect="1"/>
             </wp:cNvGraphicFramePr>
@@ -1099,7 +1423,7 @@
               <a:graphicData uri="http://schemas.openxmlformats.org/drawingml/2006/picture">
                 <pic:pic xmlns:pic="http://schemas.openxmlformats.org/drawingml/2006/picture">
                   <pic:nvPicPr>
-                    <pic:cNvPr id="0" name=""/>
+                    <pic:cNvPr id="1" name=""/>
                     <pic:cNvPicPr/>
                   </pic:nvPicPr>
                   <pic:blipFill>
@@ -1111,7 +1435,7 @@
                   <pic:spPr>
                     <a:xfrm>
                       <a:off x="0" y="0"/>
-                      <a:ext cx="5943600" cy="2552065"/>
+                      <a:ext cx="5943600" cy="2348230"/>
                     </a:xfrm>
                     <a:prstGeom prst="rect">
                       <a:avLst/>
@@ -1135,7 +1459,15 @@
         <w:t>external source</w:t>
       </w:r>
       <w:r>
-        <w:t>, but in this case we have a small enough transition list that we can enter it by hand.</w:t>
+        <w:t xml:space="preserve">, but in this </w:t>
+      </w:r>
+      <w:proofErr w:type="gramStart"/>
+      <w:r>
+        <w:t>case</w:t>
+      </w:r>
+      <w:proofErr w:type="gramEnd"/>
+      <w:r>
+        <w:t xml:space="preserve"> we have a small enough transition list that we can enter it by hand.</w:t>
       </w:r>
     </w:p>
     <w:p>
@@ -1322,10 +1654,10 @@
           <w:noProof/>
         </w:rPr>
         <w:drawing>
-          <wp:inline distT="0" distB="0" distL="0" distR="0" wp14:anchorId="16006E9E" wp14:editId="72ABBD0F">
-            <wp:extent cx="5943600" cy="2552065"/>
-            <wp:effectExtent l="0" t="0" r="0" b="635"/>
-            <wp:docPr id="24" name="Picture 24"/>
+          <wp:inline distT="0" distB="0" distL="0" distR="0" wp14:anchorId="3460AB0B" wp14:editId="2D7DBDE7">
+            <wp:extent cx="5943600" cy="2783840"/>
+            <wp:effectExtent l="0" t="0" r="0" b="0"/>
+            <wp:docPr id="8" name="Picture 8"/>
             <wp:cNvGraphicFramePr>
               <a:graphicFrameLocks xmlns:a="http://schemas.openxmlformats.org/drawingml/2006/main" noChangeAspect="1"/>
             </wp:cNvGraphicFramePr>
@@ -1333,7 +1665,7 @@
               <a:graphicData uri="http://schemas.openxmlformats.org/drawingml/2006/picture">
                 <pic:pic xmlns:pic="http://schemas.openxmlformats.org/drawingml/2006/picture">
                   <pic:nvPicPr>
-                    <pic:cNvPr id="0" name=""/>
+                    <pic:cNvPr id="1" name=""/>
                     <pic:cNvPicPr/>
                   </pic:nvPicPr>
                   <pic:blipFill>
@@ -1345,7 +1677,7 @@
                   <pic:spPr>
                     <a:xfrm>
                       <a:off x="0" y="0"/>
-                      <a:ext cx="5943600" cy="2552065"/>
+                      <a:ext cx="5943600" cy="2783840"/>
                     </a:xfrm>
                     <a:prstGeom prst="rect">
                       <a:avLst/>
@@ -1371,6 +1703,13 @@
       </w:r>
     </w:p>
     <w:p>
+      <w:pPr>
+        <w:pStyle w:val="ListParagraph"/>
+        <w:numPr>
+          <w:ilvl w:val="0"/>
+          <w:numId w:val="2"/>
+        </w:numPr>
+      </w:pPr>
       <w:r>
         <w:t>E</w:t>
       </w:r>
@@ -1416,12 +1755,21 @@
           <w:highlight w:val="white"/>
         </w:rPr>
       </w:pPr>
+      <w:proofErr w:type="gramStart"/>
       <w:r>
         <w:rPr>
           <w:rFonts w:ascii="Courier New" w:eastAsia="Calibri" w:hAnsi="Courier New" w:cs="Courier New"/>
           <w:highlight w:val="white"/>
         </w:rPr>
-        <w:t>DrugX,Drug,light,283.04,1,129.96,1,26,16,2</w:t>
+        <w:t>DrugX,Drug</w:t>
+      </w:r>
+      <w:proofErr w:type="gramEnd"/>
+      <w:r>
+        <w:rPr>
+          <w:rFonts w:ascii="Courier New" w:eastAsia="Calibri" w:hAnsi="Courier New" w:cs="Courier New"/>
+          <w:highlight w:val="white"/>
+        </w:rPr>
+        <w:t>,light,283.04,1,129.96,1,26,16,2</w:t>
       </w:r>
       <w:r>
         <w:rPr>
@@ -1502,10 +1850,10 @@
           <w:noProof/>
         </w:rPr>
         <w:drawing>
-          <wp:inline distT="0" distB="0" distL="0" distR="0" wp14:anchorId="45446A17" wp14:editId="3C9F4515">
-            <wp:extent cx="5943600" cy="1728470"/>
-            <wp:effectExtent l="0" t="0" r="0" b="5080"/>
-            <wp:docPr id="29" name="Picture 29"/>
+          <wp:inline distT="0" distB="0" distL="0" distR="0" wp14:anchorId="65D212ED" wp14:editId="5BA4A74E">
+            <wp:extent cx="5943600" cy="2007235"/>
+            <wp:effectExtent l="0" t="0" r="0" b="0"/>
+            <wp:docPr id="6" name="Picture 6"/>
             <wp:cNvGraphicFramePr>
               <a:graphicFrameLocks xmlns:a="http://schemas.openxmlformats.org/drawingml/2006/main" noChangeAspect="1"/>
             </wp:cNvGraphicFramePr>
@@ -1513,7 +1861,7 @@
               <a:graphicData uri="http://schemas.openxmlformats.org/drawingml/2006/picture">
                 <pic:pic xmlns:pic="http://schemas.openxmlformats.org/drawingml/2006/picture">
                   <pic:nvPicPr>
-                    <pic:cNvPr id="0" name=""/>
+                    <pic:cNvPr id="1" name=""/>
                     <pic:cNvPicPr/>
                   </pic:nvPicPr>
                   <pic:blipFill>
@@ -1525,7 +1873,7 @@
                   <pic:spPr>
                     <a:xfrm>
                       <a:off x="0" y="0"/>
-                      <a:ext cx="5943600" cy="1728470"/>
+                      <a:ext cx="5943600" cy="2007235"/>
                     </a:xfrm>
                     <a:prstGeom prst="rect">
                       <a:avLst/>
@@ -1568,7 +1916,11 @@
     </w:p>
     <w:p>
       <w:r>
-        <w:t>NOTE: In this instance, the targets are described with m/z and charge values. Skyline can accept higher level descriptions including chemical formulas and heavy isotope labels etc. Having the chemical formula is especially useful when working with full scan data as it allows Skyline to calculate isotopic distributions, but for SRM data such as this m/z and charge are perfectly adequate.</w:t>
+        <w:t xml:space="preserve">NOTE: In this instance, the targets are described with m/z and charge values. Skyline can accept higher level descriptions including chemical formulas and heavy isotope labels etc. Having the chemical formula </w:t>
+      </w:r>
+      <w:r>
+        <w:lastRenderedPageBreak/>
+        <w:t>is especially useful when working with full scan data as it allows Skyline to calculate isotopic distributions, but for SRM data such as this m/z and charge are perfectly adequate.</w:t>
       </w:r>
     </w:p>
     <w:p>
@@ -1585,7 +1937,6 @@
         </w:numPr>
       </w:pPr>
       <w:r>
-        <w:lastRenderedPageBreak/>
         <w:t xml:space="preserve">From the </w:t>
       </w:r>
       <w:r>
@@ -1648,11 +1999,17 @@
         <w:rPr>
           <w:noProof/>
         </w:rPr>
+        <w:t xml:space="preserve"> </w:t>
+      </w:r>
+      <w:r>
+        <w:rPr>
+          <w:noProof/>
+        </w:rPr>
         <w:drawing>
-          <wp:inline distT="0" distB="0" distL="0" distR="0" wp14:anchorId="1815269A" wp14:editId="1851F478">
+          <wp:inline distT="0" distB="0" distL="0" distR="0" wp14:anchorId="63CCB557" wp14:editId="3BD9D30F">
             <wp:extent cx="5943600" cy="4077970"/>
             <wp:effectExtent l="0" t="0" r="0" b="0"/>
-            <wp:docPr id="1" name="Picture 1"/>
+            <wp:docPr id="25" name="Picture 25"/>
             <wp:cNvGraphicFramePr>
               <a:graphicFrameLocks xmlns:a="http://schemas.openxmlformats.org/drawingml/2006/main" noChangeAspect="1"/>
             </wp:cNvGraphicFramePr>
@@ -1660,7 +2017,7 @@
               <a:graphicData uri="http://schemas.openxmlformats.org/drawingml/2006/picture">
                 <pic:pic xmlns:pic="http://schemas.openxmlformats.org/drawingml/2006/picture">
                   <pic:nvPicPr>
-                    <pic:cNvPr id="0" name=""/>
+                    <pic:cNvPr id="1" name=""/>
                     <pic:cNvPicPr/>
                   </pic:nvPicPr>
                   <pic:blipFill>
@@ -1684,12 +2041,6 @@
           </wp:inline>
         </w:drawing>
       </w:r>
-      <w:r>
-        <w:rPr>
-          <w:noProof/>
-        </w:rPr>
-        <w:t xml:space="preserve"> </w:t>
-      </w:r>
     </w:p>
     <w:p>
       <w:pPr>
@@ -1700,8 +2051,13 @@
       </w:r>
     </w:p>
     <w:p>
-      <w:r>
-        <w:t>Next we have to make sure Skyline’s Transition Settings are correctly set for importing the experimental mass spectrometer results. To do th</w:t>
+      <w:proofErr w:type="gramStart"/>
+      <w:r>
+        <w:t>Next</w:t>
+      </w:r>
+      <w:proofErr w:type="gramEnd"/>
+      <w:r>
+        <w:t xml:space="preserve"> we have to make sure Skyline’s Transition Settings are correctly set for importing the experimental mass spectrometer results. To do th</w:t>
       </w:r>
       <w:r>
         <w:t>is, perform the following steps:</w:t>
@@ -1747,31 +2103,36 @@
       </w:pPr>
       <w:r>
         <w:rPr>
+          <w:b/>
+          <w:bCs/>
           <w:noProof/>
         </w:rPr>
-        <w:t>Change settings as necessary to match the following:</w:t>
-      </w:r>
-    </w:p>
-    <w:p>
-      <w:pPr>
-        <w:pStyle w:val="ListParagraph"/>
-      </w:pPr>
+        <w:t xml:space="preserve">Prediction </w:t>
+      </w:r>
       <w:r>
         <w:rPr>
           <w:noProof/>
         </w:rPr>
+        <w:t>tab should look like thi</w:t>
+      </w:r>
+      <w:r>
+        <w:rPr>
+          <w:noProof/>
+        </w:rPr>
+        <w:t>s:</w:t>
+      </w:r>
+    </w:p>
+    <w:p>
+      <w:r>
+        <w:rPr>
+          <w:noProof/>
+        </w:rPr>
         <w:lastRenderedPageBreak/>
-        <w:br/>
-      </w:r>
-      <w:r>
-        <w:rPr>
-          <w:noProof/>
-        </w:rPr>
         <w:drawing>
-          <wp:inline distT="0" distB="0" distL="0" distR="0" wp14:anchorId="1388A4AB" wp14:editId="1A9AFEBF">
-            <wp:extent cx="1756618" cy="2663687"/>
-            <wp:effectExtent l="0" t="0" r="0" b="3810"/>
-            <wp:docPr id="38" name="Picture 38"/>
+          <wp:inline distT="0" distB="0" distL="0" distR="0" wp14:anchorId="641D3F52" wp14:editId="545C7968">
+            <wp:extent cx="3267075" cy="4954105"/>
+            <wp:effectExtent l="0" t="0" r="0" b="0"/>
+            <wp:docPr id="19" name="Picture 19"/>
             <wp:cNvGraphicFramePr>
               <a:graphicFrameLocks xmlns:a="http://schemas.openxmlformats.org/drawingml/2006/main" noChangeAspect="1"/>
             </wp:cNvGraphicFramePr>
@@ -1779,7 +2140,7 @@
               <a:graphicData uri="http://schemas.openxmlformats.org/drawingml/2006/picture">
                 <pic:pic xmlns:pic="http://schemas.openxmlformats.org/drawingml/2006/picture">
                   <pic:nvPicPr>
-                    <pic:cNvPr id="0" name=""/>
+                    <pic:cNvPr id="1" name=""/>
                     <pic:cNvPicPr/>
                   </pic:nvPicPr>
                   <pic:blipFill>
@@ -1791,7 +2152,7 @@
                   <pic:spPr>
                     <a:xfrm>
                       <a:off x="0" y="0"/>
-                      <a:ext cx="1759648" cy="2668282"/>
+                      <a:ext cx="3316621" cy="5029235"/>
                     </a:xfrm>
                     <a:prstGeom prst="rect">
                       <a:avLst/>
@@ -1803,18 +2164,55 @@
           </wp:inline>
         </w:drawing>
       </w:r>
-      <w:r>
-        <w:t xml:space="preserve">  </w:t>
-      </w:r>
+    </w:p>
+    <w:p>
+      <w:pPr>
+        <w:pStyle w:val="ListParagraph"/>
+        <w:numPr>
+          <w:ilvl w:val="0"/>
+          <w:numId w:val="7"/>
+        </w:numPr>
+      </w:pPr>
       <w:r>
         <w:rPr>
           <w:noProof/>
         </w:rPr>
+        <w:t xml:space="preserve">Select the following options on the </w:t>
+      </w:r>
+      <w:r>
+        <w:rPr>
+          <w:b/>
+          <w:bCs/>
+          <w:noProof/>
+        </w:rPr>
+        <w:t>Filter</w:t>
+      </w:r>
+      <w:r>
+        <w:rPr>
+          <w:noProof/>
+        </w:rPr>
+        <w:t xml:space="preserve"> tab: </w:t>
+      </w:r>
+    </w:p>
+    <w:p>
+      <w:pPr>
+        <w:rPr>
+          <w:noProof/>
+        </w:rPr>
+      </w:pPr>
+      <w:r>
+        <w:lastRenderedPageBreak/>
+        <w:t xml:space="preserve"> </w:t>
+      </w:r>
+      <w:r>
+        <w:rPr>
+          <w:noProof/>
+        </w:rPr>
         <w:drawing>
-          <wp:inline distT="0" distB="0" distL="0" distR="0" wp14:anchorId="1675A0F1" wp14:editId="610711AF">
-            <wp:extent cx="1756618" cy="2663687"/>
-            <wp:effectExtent l="0" t="0" r="0" b="3810"/>
-            <wp:docPr id="39" name="Picture 39"/>
+          <wp:inline distT="0" distB="0" distL="0" distR="0" wp14:anchorId="40D35268" wp14:editId="66AA9448">
+            <wp:extent cx="2933700" cy="4448584"/>
+            <wp:effectExtent l="0" t="0" r="0" b="9525"/>
+            <wp:docPr id="20" name="Picture 20"/>
             <wp:cNvGraphicFramePr>
               <a:graphicFrameLocks xmlns:a="http://schemas.openxmlformats.org/drawingml/2006/main" noChangeAspect="1"/>
             </wp:cNvGraphicFramePr>
@@ -1822,7 +2220,7 @@
               <a:graphicData uri="http://schemas.openxmlformats.org/drawingml/2006/picture">
                 <pic:pic xmlns:pic="http://schemas.openxmlformats.org/drawingml/2006/picture">
                   <pic:nvPicPr>
-                    <pic:cNvPr id="0" name=""/>
+                    <pic:cNvPr id="1" name=""/>
                     <pic:cNvPicPr/>
                   </pic:nvPicPr>
                   <pic:blipFill>
@@ -1834,7 +2232,7 @@
                   <pic:spPr>
                     <a:xfrm>
                       <a:off x="0" y="0"/>
-                      <a:ext cx="1756973" cy="2664226"/>
+                      <a:ext cx="2952661" cy="4477337"/>
                     </a:xfrm>
                     <a:prstGeom prst="rect">
                       <a:avLst/>
@@ -1852,15 +2250,49 @@
         </w:rPr>
         <w:t xml:space="preserve"> </w:t>
       </w:r>
+    </w:p>
+    <w:p>
+      <w:pPr>
+        <w:pStyle w:val="ListParagraph"/>
+        <w:numPr>
+          <w:ilvl w:val="0"/>
+          <w:numId w:val="16"/>
+        </w:numPr>
+      </w:pPr>
+      <w:r>
+        <w:t xml:space="preserve">The </w:t>
+      </w:r>
+      <w:r>
+        <w:rPr>
+          <w:b/>
+          <w:bCs/>
+        </w:rPr>
+        <w:t xml:space="preserve">Instrument </w:t>
+      </w:r>
+      <w:r>
+        <w:t xml:space="preserve">tab </w:t>
+      </w:r>
+      <w:r>
+        <w:t xml:space="preserve">has these settings: </w:t>
+      </w:r>
+    </w:p>
+    <w:p>
+      <w:r>
+        <w:lastRenderedPageBreak/>
+        <w:t xml:space="preserve"> </w:t>
+      </w:r>
+      <w:r>
+        <w:t xml:space="preserve">  </w:t>
+      </w:r>
       <w:r>
         <w:rPr>
           <w:noProof/>
         </w:rPr>
         <w:drawing>
-          <wp:inline distT="0" distB="0" distL="0" distR="0" wp14:anchorId="25CF0DD8" wp14:editId="4E31129B">
-            <wp:extent cx="1755389" cy="2661824"/>
-            <wp:effectExtent l="0" t="0" r="0" b="5715"/>
-            <wp:docPr id="40" name="Picture 40"/>
+          <wp:inline distT="0" distB="0" distL="0" distR="0" wp14:anchorId="408B3889" wp14:editId="256B119E">
+            <wp:extent cx="3057525" cy="4636348"/>
+            <wp:effectExtent l="0" t="0" r="0" b="0"/>
+            <wp:docPr id="23" name="Picture 23"/>
             <wp:cNvGraphicFramePr>
               <a:graphicFrameLocks xmlns:a="http://schemas.openxmlformats.org/drawingml/2006/main" noChangeAspect="1"/>
             </wp:cNvGraphicFramePr>
@@ -1868,7 +2300,7 @@
               <a:graphicData uri="http://schemas.openxmlformats.org/drawingml/2006/picture">
                 <pic:pic xmlns:pic="http://schemas.openxmlformats.org/drawingml/2006/picture">
                   <pic:nvPicPr>
-                    <pic:cNvPr id="0" name=""/>
+                    <pic:cNvPr id="1" name=""/>
                     <pic:cNvPicPr/>
                   </pic:nvPicPr>
                   <pic:blipFill>
@@ -1880,7 +2312,7 @@
                   <pic:spPr>
                     <a:xfrm>
                       <a:off x="0" y="0"/>
-                      <a:ext cx="1756924" cy="2664151"/>
+                      <a:ext cx="3072703" cy="4659364"/>
                     </a:xfrm>
                     <a:prstGeom prst="rect">
                       <a:avLst/>
@@ -1892,21 +2324,15 @@
           </wp:inline>
         </w:drawing>
       </w:r>
-      <w:r>
-        <w:t xml:space="preserve">  </w:t>
-      </w:r>
     </w:p>
     <w:p>
       <w:r>
         <w:t>Note: the “f” setting in Ion Types on the Filter tab means we are only interested in fragment ion transitions. If you wanted to measure precursor ions as well, it would be “</w:t>
       </w:r>
       <w:proofErr w:type="spellStart"/>
-      <w:r>
-        <w:t>f</w:t>
-      </w:r>
       <w:proofErr w:type="gramStart"/>
       <w:r>
-        <w:t>,p</w:t>
+        <w:t>f,p</w:t>
       </w:r>
       <w:proofErr w:type="spellEnd"/>
       <w:proofErr w:type="gramEnd"/>
@@ -1977,7 +2403,15 @@
         <w:spacing w:after="160" w:line="256" w:lineRule="auto"/>
       </w:pPr>
       <w:r>
-        <w:t xml:space="preserve">This experiment has 113 mass spec result files associated with it. In cases like this, it can be useful to initially import just a handful of the unknowns along with all of the </w:t>
+        <w:t xml:space="preserve">This experiment has 113 mass spec result files associated with it. In cases like this, it can be useful to initially import just a handful of the unknowns along with </w:t>
+      </w:r>
+      <w:proofErr w:type="gramStart"/>
+      <w:r>
+        <w:t>all of</w:t>
+      </w:r>
+      <w:proofErr w:type="gramEnd"/>
+      <w:r>
+        <w:t xml:space="preserve"> the </w:t>
       </w:r>
       <w:r>
         <w:t>Calibration Curve and Quality Control (</w:t>
@@ -1997,6 +2431,7 @@
         <w:spacing w:after="160" w:line="256" w:lineRule="auto"/>
       </w:pPr>
       <w:r>
+        <w:lastRenderedPageBreak/>
         <w:t>P</w:t>
       </w:r>
       <w:r>
@@ -2051,13 +2486,13 @@
       <w:r>
         <w:t>Save this document as “</w:t>
       </w:r>
-      <w:bookmarkStart w:id="0" w:name="OLE_LINK1"/>
-      <w:bookmarkStart w:id="1" w:name="OLE_LINK2"/>
+      <w:bookmarkStart w:id="1" w:name="OLE_LINK1"/>
+      <w:bookmarkStart w:id="2" w:name="OLE_LINK2"/>
       <w:r>
         <w:t>SMQuant_v1.sky</w:t>
       </w:r>
-      <w:bookmarkEnd w:id="0"/>
       <w:bookmarkEnd w:id="1"/>
+      <w:bookmarkEnd w:id="2"/>
       <w:r>
         <w:t>” in the tutorial folder you created.</w:t>
       </w:r>
@@ -2166,7 +2601,6 @@
         <w:rPr>
           <w:noProof/>
         </w:rPr>
-        <w:lastRenderedPageBreak/>
         <w:drawing>
           <wp:inline distT="0" distB="0" distL="0" distR="0" wp14:anchorId="3402609F" wp14:editId="5A41740D">
             <wp:extent cx="3581400" cy="4200525"/>
@@ -2495,10 +2929,10 @@
           <w:noProof/>
         </w:rPr>
         <w:drawing>
-          <wp:inline distT="0" distB="0" distL="0" distR="0" wp14:anchorId="6FDDD4C7" wp14:editId="68CB2FFF">
-            <wp:extent cx="5943600" cy="3672840"/>
-            <wp:effectExtent l="0" t="0" r="0" b="3810"/>
-            <wp:docPr id="44" name="Picture 44"/>
+          <wp:inline distT="0" distB="0" distL="0" distR="0" wp14:anchorId="55A894F2" wp14:editId="23335C74">
+            <wp:extent cx="5943600" cy="3844925"/>
+            <wp:effectExtent l="0" t="0" r="0" b="3175"/>
+            <wp:docPr id="12" name="Picture 12"/>
             <wp:cNvGraphicFramePr>
               <a:graphicFrameLocks xmlns:a="http://schemas.openxmlformats.org/drawingml/2006/main" noChangeAspect="1"/>
             </wp:cNvGraphicFramePr>
@@ -2506,7 +2940,7 @@
               <a:graphicData uri="http://schemas.openxmlformats.org/drawingml/2006/picture">
                 <pic:pic xmlns:pic="http://schemas.openxmlformats.org/drawingml/2006/picture">
                   <pic:nvPicPr>
-                    <pic:cNvPr id="0" name=""/>
+                    <pic:cNvPr id="1" name=""/>
                     <pic:cNvPicPr/>
                   </pic:nvPicPr>
                   <pic:blipFill>
@@ -2518,7 +2952,7 @@
                   <pic:spPr>
                     <a:xfrm>
                       <a:off x="0" y="0"/>
-                      <a:ext cx="5943600" cy="3672840"/>
+                      <a:ext cx="5943600" cy="3844925"/>
                     </a:xfrm>
                     <a:prstGeom prst="rect">
                       <a:avLst/>
@@ -2698,10 +3132,10 @@
           <w:noProof/>
         </w:rPr>
         <w:drawing>
-          <wp:inline distT="0" distB="0" distL="0" distR="0" wp14:anchorId="3B106BA0" wp14:editId="261853D1">
-            <wp:extent cx="5943600" cy="3672840"/>
-            <wp:effectExtent l="0" t="0" r="0" b="3810"/>
-            <wp:docPr id="45" name="Picture 45"/>
+          <wp:inline distT="0" distB="0" distL="0" distR="0" wp14:anchorId="4A17CCB0" wp14:editId="6CA1997C">
+            <wp:extent cx="5943600" cy="3844925"/>
+            <wp:effectExtent l="0" t="0" r="0" b="3175"/>
+            <wp:docPr id="16" name="Picture 16"/>
             <wp:cNvGraphicFramePr>
               <a:graphicFrameLocks xmlns:a="http://schemas.openxmlformats.org/drawingml/2006/main" noChangeAspect="1"/>
             </wp:cNvGraphicFramePr>
@@ -2709,7 +3143,7 @@
               <a:graphicData uri="http://schemas.openxmlformats.org/drawingml/2006/picture">
                 <pic:pic xmlns:pic="http://schemas.openxmlformats.org/drawingml/2006/picture">
                   <pic:nvPicPr>
-                    <pic:cNvPr id="0" name=""/>
+                    <pic:cNvPr id="1" name=""/>
                     <pic:cNvPicPr/>
                   </pic:nvPicPr>
                   <pic:blipFill>
@@ -2721,7 +3155,7 @@
                   <pic:spPr>
                     <a:xfrm>
                       <a:off x="0" y="0"/>
-                      <a:ext cx="5943600" cy="3672840"/>
+                      <a:ext cx="5943600" cy="3844925"/>
                     </a:xfrm>
                     <a:prstGeom prst="rect">
                       <a:avLst/>
@@ -2865,10 +3299,10 @@
           <w:noProof/>
         </w:rPr>
         <w:drawing>
-          <wp:inline distT="0" distB="0" distL="0" distR="0" wp14:anchorId="4EC17FED" wp14:editId="3207ED28">
-            <wp:extent cx="5943600" cy="3672840"/>
-            <wp:effectExtent l="0" t="0" r="0" b="3810"/>
-            <wp:docPr id="46" name="Picture 46"/>
+          <wp:inline distT="0" distB="0" distL="0" distR="0" wp14:anchorId="7D9984B7" wp14:editId="56F39DDE">
+            <wp:extent cx="5943600" cy="3844925"/>
+            <wp:effectExtent l="0" t="0" r="0" b="3175"/>
+            <wp:docPr id="17" name="Picture 17"/>
             <wp:cNvGraphicFramePr>
               <a:graphicFrameLocks xmlns:a="http://schemas.openxmlformats.org/drawingml/2006/main" noChangeAspect="1"/>
             </wp:cNvGraphicFramePr>
@@ -2876,7 +3310,7 @@
               <a:graphicData uri="http://schemas.openxmlformats.org/drawingml/2006/picture">
                 <pic:pic xmlns:pic="http://schemas.openxmlformats.org/drawingml/2006/picture">
                   <pic:nvPicPr>
-                    <pic:cNvPr id="0" name=""/>
+                    <pic:cNvPr id="1" name=""/>
                     <pic:cNvPicPr/>
                   </pic:nvPicPr>
                   <pic:blipFill>
@@ -2888,7 +3322,7 @@
                   <pic:spPr>
                     <a:xfrm>
                       <a:off x="0" y="0"/>
-                      <a:ext cx="5943600" cy="3672840"/>
+                      <a:ext cx="5943600" cy="3844925"/>
                     </a:xfrm>
                     <a:prstGeom prst="rect">
                       <a:avLst/>
@@ -2911,7 +3345,21 @@
         <w:rPr>
           <w:rFonts w:eastAsia="Calibri"/>
         </w:rPr>
-        <w:t>Clicking on the other two outliers reveals that DoubleBlank2 and DoubleBlank3 are the other replicates with apparently poor chromatography. But, of course, as these are double blanks we don’t expect any actual peaks in these replicates, so we will manually adjust the integration for each of the double blank replicates to center on the low signal area at 2.7 minutes.</w:t>
+        <w:t xml:space="preserve">Clicking on the other two outliers reveals that DoubleBlank2 and DoubleBlank3 are the other replicates with apparently poor chromatography. But, of course, as these are double </w:t>
+      </w:r>
+      <w:proofErr w:type="gramStart"/>
+      <w:r>
+        <w:rPr>
+          <w:rFonts w:eastAsia="Calibri"/>
+        </w:rPr>
+        <w:t>blanks</w:t>
+      </w:r>
+      <w:proofErr w:type="gramEnd"/>
+      <w:r>
+        <w:rPr>
+          <w:rFonts w:eastAsia="Calibri"/>
+        </w:rPr>
+        <w:t xml:space="preserve"> we don’t expect any actual peaks in these replicates, so we will manually adjust the integration for each of the double blank replicates to center on the low signal area at 2.7 minutes.</w:t>
       </w:r>
     </w:p>
     <w:p>
@@ -3063,10 +3511,10 @@
         </w:rPr>
         <w:lastRenderedPageBreak/>
         <w:drawing>
-          <wp:inline distT="0" distB="0" distL="0" distR="0" wp14:anchorId="3F1299C6" wp14:editId="133E27D4">
-            <wp:extent cx="5943600" cy="3311525"/>
-            <wp:effectExtent l="0" t="0" r="0" b="3175"/>
-            <wp:docPr id="48" name="Picture 48"/>
+          <wp:inline distT="0" distB="0" distL="0" distR="0" wp14:anchorId="76EBB13A" wp14:editId="2AFCCD4A">
+            <wp:extent cx="5943600" cy="2773680"/>
+            <wp:effectExtent l="0" t="0" r="0" b="7620"/>
+            <wp:docPr id="18" name="Picture 18"/>
             <wp:cNvGraphicFramePr>
               <a:graphicFrameLocks xmlns:a="http://schemas.openxmlformats.org/drawingml/2006/main" noChangeAspect="1"/>
             </wp:cNvGraphicFramePr>
@@ -3074,7 +3522,7 @@
               <a:graphicData uri="http://schemas.openxmlformats.org/drawingml/2006/picture">
                 <pic:pic xmlns:pic="http://schemas.openxmlformats.org/drawingml/2006/picture">
                   <pic:nvPicPr>
-                    <pic:cNvPr id="0" name=""/>
+                    <pic:cNvPr id="1" name=""/>
                     <pic:cNvPicPr/>
                   </pic:nvPicPr>
                   <pic:blipFill>
@@ -3086,7 +3534,7 @@
                   <pic:spPr>
                     <a:xfrm>
                       <a:off x="0" y="0"/>
-                      <a:ext cx="5943600" cy="3311525"/>
+                      <a:ext cx="5943600" cy="2773680"/>
                     </a:xfrm>
                     <a:prstGeom prst="rect">
                       <a:avLst/>
@@ -3194,17 +3642,14 @@
       </w:r>
     </w:p>
     <w:p>
-      <w:pPr>
-        <w:pStyle w:val="ListParagraph"/>
-      </w:pPr>
       <w:r>
         <w:rPr>
           <w:noProof/>
         </w:rPr>
         <w:drawing>
-          <wp:inline distT="0" distB="0" distL="0" distR="0" wp14:anchorId="6B287256" wp14:editId="09B74EF2">
-            <wp:extent cx="3781425" cy="5191125"/>
-            <wp:effectExtent l="0" t="0" r="9525" b="9525"/>
+          <wp:inline distT="0" distB="0" distL="0" distR="0" wp14:anchorId="6B287256" wp14:editId="6834634F">
+            <wp:extent cx="3503889" cy="4810125"/>
+            <wp:effectExtent l="0" t="0" r="1905" b="0"/>
             <wp:docPr id="50" name="Picture 50"/>
             <wp:cNvGraphicFramePr>
               <a:graphicFrameLocks xmlns:a="http://schemas.openxmlformats.org/drawingml/2006/main" noChangeAspect="1"/>
@@ -3225,7 +3670,7 @@
                   <pic:spPr>
                     <a:xfrm>
                       <a:off x="0" y="0"/>
-                      <a:ext cx="3781425" cy="5191125"/>
+                      <a:ext cx="3515420" cy="4825955"/>
                     </a:xfrm>
                     <a:prstGeom prst="rect">
                       <a:avLst/>
@@ -3276,7 +3721,15 @@
         <w:t>nits setting is f</w:t>
       </w:r>
       <w:r>
-        <w:t xml:space="preserve">or display purposes, and </w:t>
+        <w:t xml:space="preserve">or display </w:t>
+      </w:r>
+      <w:proofErr w:type="gramStart"/>
+      <w:r>
+        <w:t>purposes, and</w:t>
+      </w:r>
+      <w:proofErr w:type="gramEnd"/>
+      <w:r>
+        <w:t xml:space="preserve"> </w:t>
       </w:r>
       <w:r>
         <w:t xml:space="preserve">can be set to any value that makes sense for your experiment. </w:t>
@@ -3291,13 +3744,8 @@
         <w:t>experiment was calibrated in</w:t>
       </w:r>
       <w:r>
-        <w:t xml:space="preserve"> </w:t>
-      </w:r>
-      <w:proofErr w:type="spellStart"/>
-      <w:r>
-        <w:t>micromolar</w:t>
-      </w:r>
-      <w:proofErr w:type="spellEnd"/>
+        <w:t xml:space="preserve"> micromolar</w:t>
+      </w:r>
       <w:r>
         <w:t xml:space="preserve">, so we set this to </w:t>
       </w:r>
@@ -3350,15 +3798,7 @@
     </w:p>
     <w:p>
       <w:r>
-        <w:t xml:space="preserve">We will use the Document Grid to examine and add information about the various replicates. The Document Grid is a highly useful tool in Skyline, providing spreadsheet-like </w:t>
-      </w:r>
-      <w:bookmarkStart w:id="2" w:name="_GoBack"/>
-      <w:r>
-        <w:t>views</w:t>
-      </w:r>
-      <w:bookmarkEnd w:id="2"/>
-      <w:r>
-        <w:t xml:space="preserve"> of many document details, much of which can be edited right there in the grid. In this case, we are interested in details of the various replicates, so:</w:t>
+        <w:t>We will use the Document Grid to examine and add information about the various replicates. The Document Grid is a highly useful tool in Skyline, providing spreadsheet-like views of many document details, much of which can be edited right there in the grid. In this case, we are interested in details of the various replicates, so:</w:t>
       </w:r>
     </w:p>
     <w:p>
@@ -3579,19 +4019,11 @@
       <w:r>
         <w:t xml:space="preserve">Right-click and select </w:t>
       </w:r>
-      <w:proofErr w:type="gramStart"/>
       <w:r>
         <w:rPr>
           <w:b/>
         </w:rPr>
-        <w:t>Fill</w:t>
-      </w:r>
-      <w:proofErr w:type="gramEnd"/>
-      <w:r>
-        <w:rPr>
-          <w:b/>
-        </w:rPr>
-        <w:t xml:space="preserve"> Down</w:t>
+        <w:t>Fill Down</w:t>
       </w:r>
       <w:r>
         <w:t xml:space="preserve">. </w:t>
@@ -3600,13 +4032,8 @@
         <w:t>E</w:t>
       </w:r>
       <w:r>
-        <w:t xml:space="preserve">verything in the multiple </w:t>
-      </w:r>
-      <w:proofErr w:type="gramStart"/>
-      <w:r>
-        <w:t>selection</w:t>
-      </w:r>
-      <w:proofErr w:type="gramEnd"/>
+        <w:t>verything in the multiple selection</w:t>
+      </w:r>
       <w:r>
         <w:t xml:space="preserve"> now has the same value as the first item in the selection</w:t>
       </w:r>
@@ -6089,20 +6516,27 @@
       </w:r>
     </w:p>
     <w:p>
-      <w:r>
+      <w:pPr>
+        <w:rPr>
+          <w:noProof/>
+        </w:rPr>
+      </w:pPr>
+      <w:r>
+        <w:t>The document grid should look like this when you are done:</w:t>
+      </w:r>
+      <w:r>
+        <w:rPr>
+          <w:noProof/>
+        </w:rPr>
+        <w:t xml:space="preserve"> </w:t>
+      </w:r>
+    </w:p>
+    <w:p>
+      <w:r>
+        <w:rPr>
+          <w:noProof/>
+        </w:rPr>
         <w:lastRenderedPageBreak/>
-        <w:t>The document grid should look like this when you are done:</w:t>
-      </w:r>
-      <w:r>
-        <w:rPr>
-          <w:noProof/>
-        </w:rPr>
-        <w:t xml:space="preserve"> </w:t>
-      </w:r>
-      <w:r>
-        <w:rPr>
-          <w:noProof/>
-        </w:rPr>
         <w:drawing>
           <wp:inline distT="0" distB="0" distL="0" distR="0" wp14:anchorId="720A62C6" wp14:editId="2FDF73DB">
             <wp:extent cx="4894876" cy="7863840"/>
@@ -6754,19 +7188,11 @@
       <w:r>
         <w:t xml:space="preserve"> and selecting </w:t>
       </w:r>
-      <w:proofErr w:type="gramStart"/>
       <w:r>
         <w:rPr>
           <w:b/>
         </w:rPr>
-        <w:t>Exclude</w:t>
-      </w:r>
-      <w:proofErr w:type="gramEnd"/>
-      <w:r>
-        <w:rPr>
-          <w:b/>
-        </w:rPr>
-        <w:t xml:space="preserve"> from Calibration</w:t>
+        <w:t>Exclude from Calibration</w:t>
       </w:r>
       <w:r>
         <w:rPr>
@@ -6848,13 +7274,8 @@
         <w:t>The Calibration Curve should now look like t</w:t>
       </w:r>
       <w:r>
-        <w:t xml:space="preserve">he image below.  </w:t>
-      </w:r>
-      <w:proofErr w:type="gramStart"/>
-      <w:r>
-        <w:t>Note that the R-squared value improves from 0.97 to &gt;0.99 by excluding the outlier Cal_5.</w:t>
-      </w:r>
-      <w:proofErr w:type="gramEnd"/>
+        <w:t>he image below.  Note that the R-squared value improves from 0.97 to &gt;0.99 by excluding the outlier Cal_5.</w:t>
+      </w:r>
       <w:r>
         <w:rPr>
           <w:noProof/>
@@ -7198,18 +7619,18 @@
     <w:p>
       <w:r>
         <w:lastRenderedPageBreak/>
-        <w:t xml:space="preserve">After removal of the two Cal_5 </w:t>
-      </w:r>
-      <w:proofErr w:type="spellStart"/>
-      <w:r>
-        <w:t>datapoints</w:t>
-      </w:r>
-      <w:proofErr w:type="spellEnd"/>
-      <w:r>
-        <w:t>, further exploration of the data reveals that one of the Cal_7</w:t>
-      </w:r>
-      <w:r>
-        <w:t xml:space="preserve"> points has accuracy &lt;85% and should likely be removed.  This will have little effect on the measurement of the samples, since there are no samples above the level of Cal_6, and only four samples have levels between Cal 4 and Cal 6.  </w:t>
+        <w:t>After removal of the two Cal_5 datapoints, further exploration of the data reveals that one of the Cal_7</w:t>
+      </w:r>
+      <w:r>
+        <w:t xml:space="preserve"> points </w:t>
+      </w:r>
+      <w:proofErr w:type="gramStart"/>
+      <w:r>
+        <w:t>has</w:t>
+      </w:r>
+      <w:proofErr w:type="gramEnd"/>
+      <w:r>
+        <w:t xml:space="preserve"> accuracy &lt;85% and should likely be removed.  This will have little effect on the measurement of the samples, since there are no samples above the level of Cal_6, and only four samples have levels between Cal 4 and Cal 6.  </w:t>
       </w:r>
     </w:p>
     <w:p>
@@ -7226,19 +7647,45 @@
         </w:numPr>
         <w:spacing w:after="160" w:line="256" w:lineRule="auto"/>
       </w:pPr>
-      <w:r>
-        <w:t xml:space="preserve">Right-Click in the calibration curve window and select </w:t>
+      <w:bookmarkStart w:id="7" w:name="_Hlk32580730"/>
+      <w:r>
+        <w:t>Right-Click in the calibration curve window and select</w:t>
+      </w:r>
+      <w:r>
+        <w:t xml:space="preserve"> both</w:t>
+      </w:r>
+      <w:r>
+        <w:t xml:space="preserve"> </w:t>
       </w:r>
       <w:r>
         <w:rPr>
           <w:b/>
         </w:rPr>
-        <w:t>Log Plot</w:t>
+        <w:t xml:space="preserve">Log </w:t>
+      </w:r>
+      <w:r>
+        <w:rPr>
+          <w:b/>
+        </w:rPr>
+        <w:t xml:space="preserve">X Axis </w:t>
+      </w:r>
+      <w:r>
+        <w:rPr>
+          <w:bCs/>
+        </w:rPr>
+        <w:t xml:space="preserve">and </w:t>
+      </w:r>
+      <w:r>
+        <w:rPr>
+          <w:b/>
+        </w:rPr>
+        <w:t>Log Y Axis</w:t>
       </w:r>
       <w:r>
         <w:t xml:space="preserve">. </w:t>
       </w:r>
     </w:p>
+    <w:bookmarkEnd w:id="7"/>
     <w:p>
       <w:r>
         <w:t>The calibration curve should look like this:</w:t>
@@ -7247,15 +7694,13 @@
     <w:p>
       <w:r>
         <w:rPr>
-          <w:b/>
-          <w:bCs/>
           <w:noProof/>
         </w:rPr>
         <w:drawing>
-          <wp:inline distT="0" distB="0" distL="0" distR="0" wp14:anchorId="35A93FEC" wp14:editId="390622D1">
-            <wp:extent cx="5184250" cy="2597738"/>
+          <wp:inline distT="0" distB="0" distL="0" distR="0" wp14:anchorId="28082C3E" wp14:editId="5C9610DA">
+            <wp:extent cx="5562600" cy="4114800"/>
             <wp:effectExtent l="0" t="0" r="0" b="0"/>
-            <wp:docPr id="13" name="Picture 13"/>
+            <wp:docPr id="26" name="Picture 26"/>
             <wp:cNvGraphicFramePr>
               <a:graphicFrameLocks xmlns:a="http://schemas.openxmlformats.org/drawingml/2006/main" noChangeAspect="1"/>
             </wp:cNvGraphicFramePr>
@@ -7263,36 +7708,23 @@
               <a:graphicData uri="http://schemas.openxmlformats.org/drawingml/2006/picture">
                 <pic:pic xmlns:pic="http://schemas.openxmlformats.org/drawingml/2006/picture">
                   <pic:nvPicPr>
-                    <pic:cNvPr id="0" name="Picture 1"/>
-                    <pic:cNvPicPr>
-                      <a:picLocks noChangeAspect="1" noChangeArrowheads="1"/>
-                    </pic:cNvPicPr>
+                    <pic:cNvPr id="1" name=""/>
+                    <pic:cNvPicPr/>
                   </pic:nvPicPr>
                   <pic:blipFill>
-                    <a:blip r:embed="rId39">
-                      <a:extLst>
-                        <a:ext uri="{28A0092B-C50C-407E-A947-70E740481C1C}">
-                          <a14:useLocalDpi xmlns:a14="http://schemas.microsoft.com/office/drawing/2010/main" val="0"/>
-                        </a:ext>
-                      </a:extLst>
-                    </a:blip>
-                    <a:srcRect/>
+                    <a:blip r:embed="rId39"/>
                     <a:stretch>
                       <a:fillRect/>
                     </a:stretch>
                   </pic:blipFill>
-                  <pic:spPr bwMode="auto">
+                  <pic:spPr>
                     <a:xfrm>
                       <a:off x="0" y="0"/>
-                      <a:ext cx="5191324" cy="2601283"/>
+                      <a:ext cx="5562600" cy="4114800"/>
                     </a:xfrm>
                     <a:prstGeom prst="rect">
                       <a:avLst/>
                     </a:prstGeom>
-                    <a:noFill/>
-                    <a:ln>
-                      <a:noFill/>
-                    </a:ln>
                   </pic:spPr>
                 </pic:pic>
               </a:graphicData>
@@ -7327,7 +7759,15 @@
     </w:p>
     <w:p>
       <w:r>
-        <w:t>From here, the next steps would be to export the data for external statistical processing, or establish biological grouping within this document and utilize some of the statistical analysis tools or plugins within skyline.  These options are covered in other tutorials.</w:t>
+        <w:t xml:space="preserve">From here, the next steps would be to export the data for external statistical </w:t>
+      </w:r>
+      <w:proofErr w:type="gramStart"/>
+      <w:r>
+        <w:t>processing, or</w:t>
+      </w:r>
+      <w:proofErr w:type="gramEnd"/>
+      <w:r>
+        <w:t xml:space="preserve"> establish biological grouping within this document and utilize some of the statistical analysis tools or plugins within skyline.  These options are covered in other tutorials.</w:t>
       </w:r>
       <w:r>
         <w:t xml:space="preserve"> </w:t>
@@ -7338,6 +7778,7 @@
         <w:pStyle w:val="Heading1"/>
       </w:pPr>
       <w:r>
+        <w:lastRenderedPageBreak/>
         <w:t>Conclusion</w:t>
       </w:r>
     </w:p>
@@ -7355,7 +7796,11 @@
         <w:t xml:space="preserve"> and product ion m/z values. You imported a multi-replicate data set collected </w:t>
       </w:r>
       <w:r>
-        <w:t>using LC-MS/MS on a triple quad</w:t>
+        <w:t xml:space="preserve">using LC-MS/MS on a triple </w:t>
+      </w:r>
+      <w:proofErr w:type="gramStart"/>
+      <w:r>
+        <w:t>quad</w:t>
       </w:r>
       <w:r>
         <w:t>r</w:t>
@@ -7364,7 +7809,11 @@
         <w:t>upole</w:t>
       </w:r>
       <w:r>
-        <w:t xml:space="preserve">, and saw how many existing Skyline features created initially for targeted proteomics use can now be applied to small molecule data. </w:t>
+        <w:t>, and</w:t>
+      </w:r>
+      <w:proofErr w:type="gramEnd"/>
+      <w:r>
+        <w:t xml:space="preserve"> saw how many existing Skyline features created initially for targeted proteomics use can now be applied to small molecule data. </w:t>
       </w:r>
       <w:r>
         <w:t>Non-proteomic</w:t>
@@ -7389,17 +7838,182 @@
           <w:lang w:val="fr-FR"/>
         </w:rPr>
       </w:pPr>
+      <w:r>
+        <w:rPr>
+          <w:lang w:val="fr-FR"/>
+        </w:rPr>
+        <w:t>Bibliography</w:t>
+      </w:r>
+    </w:p>
+    <w:p/>
+    <w:p>
+      <w:pPr>
+        <w:pStyle w:val="ListParagraph"/>
+        <w:numPr>
+          <w:ilvl w:val="0"/>
+          <w:numId w:val="18"/>
+        </w:numPr>
+      </w:pPr>
+      <w:r>
+        <w:rPr>
+          <w:rFonts w:ascii="Segoe UI" w:hAnsi="Segoe UI" w:cs="Segoe UI"/>
+          <w:color w:val="222222"/>
+          <w:shd w:val="clear" w:color="auto" w:fill="FFFFFF"/>
+        </w:rPr>
+        <w:t xml:space="preserve">St John-Williams, L., </w:t>
+      </w:r>
       <w:proofErr w:type="spellStart"/>
       <w:r>
         <w:rPr>
-          <w:lang w:val="fr-FR"/>
-        </w:rPr>
-        <w:lastRenderedPageBreak/>
-        <w:t>Bibliography</w:t>
+          <w:rFonts w:ascii="Segoe UI" w:hAnsi="Segoe UI" w:cs="Segoe UI"/>
+          <w:color w:val="222222"/>
+          <w:shd w:val="clear" w:color="auto" w:fill="FFFFFF"/>
+        </w:rPr>
+        <w:t>Blach</w:t>
       </w:r>
       <w:proofErr w:type="spellEnd"/>
-    </w:p>
-    <w:p/>
+      <w:r>
+        <w:rPr>
+          <w:rFonts w:ascii="Segoe UI" w:hAnsi="Segoe UI" w:cs="Segoe UI"/>
+          <w:color w:val="222222"/>
+          <w:shd w:val="clear" w:color="auto" w:fill="FFFFFF"/>
+        </w:rPr>
+        <w:t>, C., Toledo, J. </w:t>
+      </w:r>
+      <w:r>
+        <w:rPr>
+          <w:rFonts w:ascii="Segoe UI" w:hAnsi="Segoe UI" w:cs="Segoe UI"/>
+          <w:i/>
+          <w:iCs/>
+          <w:color w:val="222222"/>
+          <w:shd w:val="clear" w:color="auto" w:fill="FFFFFF"/>
+        </w:rPr>
+        <w:t>et al.</w:t>
+      </w:r>
+      <w:r>
+        <w:rPr>
+          <w:rFonts w:ascii="Segoe UI" w:hAnsi="Segoe UI" w:cs="Segoe UI"/>
+          <w:color w:val="222222"/>
+          <w:shd w:val="clear" w:color="auto" w:fill="FFFFFF"/>
+        </w:rPr>
+        <w:t> Targeted metabolomics and medication classification data from participants in the ADNI1 cohort. </w:t>
+      </w:r>
+      <w:r>
+        <w:rPr>
+          <w:rFonts w:ascii="Segoe UI" w:hAnsi="Segoe UI" w:cs="Segoe UI"/>
+          <w:i/>
+          <w:iCs/>
+          <w:color w:val="222222"/>
+          <w:shd w:val="clear" w:color="auto" w:fill="FFFFFF"/>
+        </w:rPr>
+        <w:t>Sci Data</w:t>
+      </w:r>
+      <w:r>
+        <w:rPr>
+          <w:rFonts w:ascii="Segoe UI" w:hAnsi="Segoe UI" w:cs="Segoe UI"/>
+          <w:color w:val="222222"/>
+          <w:shd w:val="clear" w:color="auto" w:fill="FFFFFF"/>
+        </w:rPr>
+        <w:t> </w:t>
+      </w:r>
+      <w:r>
+        <w:rPr>
+          <w:rFonts w:ascii="Segoe UI" w:hAnsi="Segoe UI" w:cs="Segoe UI"/>
+          <w:b/>
+          <w:bCs/>
+          <w:color w:val="222222"/>
+          <w:shd w:val="clear" w:color="auto" w:fill="FFFFFF"/>
+        </w:rPr>
+        <w:t>4, </w:t>
+      </w:r>
+      <w:r>
+        <w:rPr>
+          <w:rFonts w:ascii="Segoe UI" w:hAnsi="Segoe UI" w:cs="Segoe UI"/>
+          <w:color w:val="222222"/>
+          <w:shd w:val="clear" w:color="auto" w:fill="FFFFFF"/>
+        </w:rPr>
+        <w:t>170140 (2017)</w:t>
+      </w:r>
+    </w:p>
+    <w:p>
+      <w:pPr>
+        <w:pStyle w:val="ListParagraph"/>
+        <w:numPr>
+          <w:ilvl w:val="0"/>
+          <w:numId w:val="18"/>
+        </w:numPr>
+      </w:pPr>
+      <w:proofErr w:type="gramStart"/>
+      <w:r>
+        <w:rPr>
+          <w:rStyle w:val="Emphasis"/>
+          <w:rFonts w:ascii="Arial" w:hAnsi="Arial" w:cs="Arial"/>
+          <w:i w:val="0"/>
+          <w:iCs w:val="0"/>
+          <w:color w:val="000000"/>
+          <w:sz w:val="21"/>
+          <w:szCs w:val="21"/>
+          <w:shd w:val="clear" w:color="auto" w:fill="FFFFFF"/>
+        </w:rPr>
+        <w:t>Adams</w:t>
+      </w:r>
+      <w:r>
+        <w:rPr>
+          <w:rStyle w:val="Emphasis"/>
+          <w:rFonts w:ascii="Arial" w:hAnsi="Arial" w:cs="Arial"/>
+          <w:color w:val="000000"/>
+          <w:sz w:val="21"/>
+          <w:szCs w:val="21"/>
+          <w:shd w:val="clear" w:color="auto" w:fill="FFFFFF"/>
+        </w:rPr>
+        <w:t xml:space="preserve">, </w:t>
+      </w:r>
+      <w:r>
+        <w:rPr>
+          <w:rFonts w:ascii="Arial" w:hAnsi="Arial" w:cs="Arial"/>
+          <w:color w:val="000000"/>
+          <w:sz w:val="21"/>
+          <w:szCs w:val="21"/>
+          <w:shd w:val="clear" w:color="auto" w:fill="FFFFFF"/>
+        </w:rPr>
+        <w:t xml:space="preserve"> Skyline</w:t>
+      </w:r>
+      <w:proofErr w:type="gramEnd"/>
+      <w:r>
+        <w:rPr>
+          <w:rFonts w:ascii="Arial" w:hAnsi="Arial" w:cs="Arial"/>
+          <w:color w:val="000000"/>
+          <w:sz w:val="21"/>
+          <w:szCs w:val="21"/>
+          <w:shd w:val="clear" w:color="auto" w:fill="FFFFFF"/>
+        </w:rPr>
+        <w:t xml:space="preserve"> for Small Molecules: A Unifying Software Package for Quantitative Metabolomics, </w:t>
+      </w:r>
+      <w:r>
+        <w:rPr>
+          <w:rStyle w:val="Emphasis"/>
+          <w:rFonts w:ascii="Arial" w:hAnsi="Arial" w:cs="Arial"/>
+          <w:color w:val="000000"/>
+          <w:sz w:val="21"/>
+          <w:szCs w:val="21"/>
+          <w:shd w:val="clear" w:color="auto" w:fill="FFFFFF"/>
+        </w:rPr>
+        <w:t>Journal of Proteome Research</w:t>
+      </w:r>
+      <w:r>
+        <w:rPr>
+          <w:rFonts w:ascii="Arial" w:hAnsi="Arial" w:cs="Arial"/>
+          <w:color w:val="000000"/>
+          <w:sz w:val="21"/>
+          <w:szCs w:val="21"/>
+          <w:shd w:val="clear" w:color="auto" w:fill="FFFFFF"/>
+        </w:rPr>
+        <w:t xml:space="preserve"> - </w:t>
+      </w:r>
+      <w:r>
+        <w:t>DOI: 10.1021/acs.jproteome.9b00640 • Publication Date (Web): Jan 2020</w:t>
+      </w:r>
+    </w:p>
     <w:sectPr>
       <w:footerReference w:type="default" r:id="rId40"/>
       <w:pgSz w:w="12240" w:h="15840"/>
@@ -7412,7 +8026,7 @@
 </file>
 
 <file path=word/endnotes.xml><?xml version="1.0" encoding="utf-8"?>
-<w:endnotes xmlns:wpc="http://schemas.microsoft.com/office/word/2010/wordprocessingCanvas" xmlns:mc="http://schemas.openxmlformats.org/markup-compatibility/2006" xmlns:o="urn:schemas-microsoft-com:office:office" xmlns:r="http://schemas.openxmlformats.org/officeDocument/2006/relationships" xmlns:m="http://schemas.openxmlformats.org/officeDocument/2006/math" xmlns:v="urn:schemas-microsoft-com:vml" xmlns:wp14="http://schemas.microsoft.com/office/word/2010/wordprocessingDrawing" xmlns:wp="http://schemas.openxmlformats.org/drawingml/2006/wordprocessingDrawing" xmlns:w10="urn:schemas-microsoft-com:office:word" xmlns:w="http://schemas.openxmlformats.org/wordprocessingml/2006/main" xmlns:w14="http://schemas.microsoft.com/office/word/2010/wordml" xmlns:wpg="http://schemas.microsoft.com/office/word/2010/wordprocessingGroup" xmlns:wpi="http://schemas.microsoft.com/office/word/2010/wordprocessingInk" xmlns:wne="http://schemas.microsoft.com/office/word/2006/wordml" xmlns:wps="http://schemas.microsoft.com/office/word/2010/wordprocessingShape" mc:Ignorable="w14 wp14">
+<w:endnotes xmlns:wpc="http://schemas.microsoft.com/office/word/2010/wordprocessingCanvas" xmlns:cx="http://schemas.microsoft.com/office/drawing/2014/chartex" xmlns:cx1="http://schemas.microsoft.com/office/drawing/2015/9/8/chartex" xmlns:cx2="http://schemas.microsoft.com/office/drawing/2015/10/21/chartex" xmlns:cx3="http://schemas.microsoft.com/office/drawing/2016/5/9/chartex" xmlns:cx4="http://schemas.microsoft.com/office/drawing/2016/5/10/chartex" xmlns:cx5="http://schemas.microsoft.com/office/drawing/2016/5/11/chartex" xmlns:cx6="http://schemas.microsoft.com/office/drawing/2016/5/12/chartex" xmlns:cx7="http://schemas.microsoft.com/office/drawing/2016/5/13/chartex" xmlns:cx8="http://schemas.microsoft.com/office/drawing/2016/5/14/chartex" xmlns:mc="http://schemas.openxmlformats.org/markup-compatibility/2006" xmlns:aink="http://schemas.microsoft.com/office/drawing/2016/ink" xmlns:am3d="http://schemas.microsoft.com/office/drawing/2017/model3d" xmlns:o="urn:schemas-microsoft-com:office:office" xmlns:r="http://schemas.openxmlformats.org/officeDocument/2006/relationships" xmlns:m="http://schemas.openxmlformats.org/officeDocument/2006/math" xmlns:v="urn:schemas-microsoft-com:vml" xmlns:wp14="http://schemas.microsoft.com/office/word/2010/wordprocessingDrawing" xmlns:wp="http://schemas.openxmlformats.org/drawingml/2006/wordprocessingDrawing" xmlns:w10="urn:schemas-microsoft-com:office:word" xmlns:w="http://schemas.openxmlformats.org/wordprocessingml/2006/main" xmlns:w14="http://schemas.microsoft.com/office/word/2010/wordml" xmlns:w15="http://schemas.microsoft.com/office/word/2012/wordml" xmlns:w16cid="http://schemas.microsoft.com/office/word/2016/wordml/cid" xmlns:w16se="http://schemas.microsoft.com/office/word/2015/wordml/symex" xmlns:wpg="http://schemas.microsoft.com/office/word/2010/wordprocessingGroup" xmlns:wpi="http://schemas.microsoft.com/office/word/2010/wordprocessingInk" xmlns:wne="http://schemas.microsoft.com/office/word/2006/wordml" xmlns:wps="http://schemas.microsoft.com/office/word/2010/wordprocessingShape" mc:Ignorable="w14 w15 w16se w16cid wp14">
   <w:endnote w:type="separator" w:id="-1">
     <w:p>
       <w:pPr>
@@ -7437,7 +8051,7 @@
 </file>
 
 <file path=word/footer1.xml><?xml version="1.0" encoding="utf-8"?>
-<w:ftr xmlns:wpc="http://schemas.microsoft.com/office/word/2010/wordprocessingCanvas" xmlns:mc="http://schemas.openxmlformats.org/markup-compatibility/2006" xmlns:o="urn:schemas-microsoft-com:office:office" xmlns:r="http://schemas.openxmlformats.org/officeDocument/2006/relationships" xmlns:m="http://schemas.openxmlformats.org/officeDocument/2006/math" xmlns:v="urn:schemas-microsoft-com:vml" xmlns:wp14="http://schemas.microsoft.com/office/word/2010/wordprocessingDrawing" xmlns:wp="http://schemas.openxmlformats.org/drawingml/2006/wordprocessingDrawing" xmlns:w10="urn:schemas-microsoft-com:office:word" xmlns:w="http://schemas.openxmlformats.org/wordprocessingml/2006/main" xmlns:w14="http://schemas.microsoft.com/office/word/2010/wordml" xmlns:wpg="http://schemas.microsoft.com/office/word/2010/wordprocessingGroup" xmlns:wpi="http://schemas.microsoft.com/office/word/2010/wordprocessingInk" xmlns:wne="http://schemas.microsoft.com/office/word/2006/wordml" xmlns:wps="http://schemas.microsoft.com/office/word/2010/wordprocessingShape" mc:Ignorable="w14 wp14">
+<w:ftr xmlns:wpc="http://schemas.microsoft.com/office/word/2010/wordprocessingCanvas" xmlns:cx="http://schemas.microsoft.com/office/drawing/2014/chartex" xmlns:cx1="http://schemas.microsoft.com/office/drawing/2015/9/8/chartex" xmlns:cx2="http://schemas.microsoft.com/office/drawing/2015/10/21/chartex" xmlns:cx3="http://schemas.microsoft.com/office/drawing/2016/5/9/chartex" xmlns:cx4="http://schemas.microsoft.com/office/drawing/2016/5/10/chartex" xmlns:cx5="http://schemas.microsoft.com/office/drawing/2016/5/11/chartex" xmlns:cx6="http://schemas.microsoft.com/office/drawing/2016/5/12/chartex" xmlns:cx7="http://schemas.microsoft.com/office/drawing/2016/5/13/chartex" xmlns:cx8="http://schemas.microsoft.com/office/drawing/2016/5/14/chartex" xmlns:mc="http://schemas.openxmlformats.org/markup-compatibility/2006" xmlns:aink="http://schemas.microsoft.com/office/drawing/2016/ink" xmlns:am3d="http://schemas.microsoft.com/office/drawing/2017/model3d" xmlns:o="urn:schemas-microsoft-com:office:office" xmlns:r="http://schemas.openxmlformats.org/officeDocument/2006/relationships" xmlns:m="http://schemas.openxmlformats.org/officeDocument/2006/math" xmlns:v="urn:schemas-microsoft-com:vml" xmlns:wp14="http://schemas.microsoft.com/office/word/2010/wordprocessingDrawing" xmlns:wp="http://schemas.openxmlformats.org/drawingml/2006/wordprocessingDrawing" xmlns:w10="urn:schemas-microsoft-com:office:word" xmlns:w="http://schemas.openxmlformats.org/wordprocessingml/2006/main" xmlns:w14="http://schemas.microsoft.com/office/word/2010/wordml" xmlns:w15="http://schemas.microsoft.com/office/word/2012/wordml" xmlns:w16cid="http://schemas.microsoft.com/office/word/2016/wordml/cid" xmlns:w16se="http://schemas.microsoft.com/office/word/2015/wordml/symex" xmlns:wpg="http://schemas.microsoft.com/office/word/2010/wordprocessingGroup" xmlns:wpi="http://schemas.microsoft.com/office/word/2010/wordprocessingInk" xmlns:wne="http://schemas.microsoft.com/office/word/2006/wordml" xmlns:wps="http://schemas.microsoft.com/office/word/2010/wordprocessingShape" mc:Ignorable="w14 w15 w16se w16cid wp14">
   <w:p>
     <w:pPr>
       <w:pStyle w:val="Footer"/>
@@ -7471,7 +8085,7 @@
 </file>
 
 <file path=word/footnotes.xml><?xml version="1.0" encoding="utf-8"?>
-<w:footnotes xmlns:wpc="http://schemas.microsoft.com/office/word/2010/wordprocessingCanvas" xmlns:mc="http://schemas.openxmlformats.org/markup-compatibility/2006" xmlns:o="urn:schemas-microsoft-com:office:office" xmlns:r="http://schemas.openxmlformats.org/officeDocument/2006/relationships" xmlns:m="http://schemas.openxmlformats.org/officeDocument/2006/math" xmlns:v="urn:schemas-microsoft-com:vml" xmlns:wp14="http://schemas.microsoft.com/office/word/2010/wordprocessingDrawing" xmlns:wp="http://schemas.openxmlformats.org/drawingml/2006/wordprocessingDrawing" xmlns:w10="urn:schemas-microsoft-com:office:word" xmlns:w="http://schemas.openxmlformats.org/wordprocessingml/2006/main" xmlns:w14="http://schemas.microsoft.com/office/word/2010/wordml" xmlns:wpg="http://schemas.microsoft.com/office/word/2010/wordprocessingGroup" xmlns:wpi="http://schemas.microsoft.com/office/word/2010/wordprocessingInk" xmlns:wne="http://schemas.microsoft.com/office/word/2006/wordml" xmlns:wps="http://schemas.microsoft.com/office/word/2010/wordprocessingShape" mc:Ignorable="w14 wp14">
+<w:footnotes xmlns:wpc="http://schemas.microsoft.com/office/word/2010/wordprocessingCanvas" xmlns:cx="http://schemas.microsoft.com/office/drawing/2014/chartex" xmlns:cx1="http://schemas.microsoft.com/office/drawing/2015/9/8/chartex" xmlns:cx2="http://schemas.microsoft.com/office/drawing/2015/10/21/chartex" xmlns:cx3="http://schemas.microsoft.com/office/drawing/2016/5/9/chartex" xmlns:cx4="http://schemas.microsoft.com/office/drawing/2016/5/10/chartex" xmlns:cx5="http://schemas.microsoft.com/office/drawing/2016/5/11/chartex" xmlns:cx6="http://schemas.microsoft.com/office/drawing/2016/5/12/chartex" xmlns:cx7="http://schemas.microsoft.com/office/drawing/2016/5/13/chartex" xmlns:cx8="http://schemas.microsoft.com/office/drawing/2016/5/14/chartex" xmlns:mc="http://schemas.openxmlformats.org/markup-compatibility/2006" xmlns:aink="http://schemas.microsoft.com/office/drawing/2016/ink" xmlns:am3d="http://schemas.microsoft.com/office/drawing/2017/model3d" xmlns:o="urn:schemas-microsoft-com:office:office" xmlns:r="http://schemas.openxmlformats.org/officeDocument/2006/relationships" xmlns:m="http://schemas.openxmlformats.org/officeDocument/2006/math" xmlns:v="urn:schemas-microsoft-com:vml" xmlns:wp14="http://schemas.microsoft.com/office/word/2010/wordprocessingDrawing" xmlns:wp="http://schemas.openxmlformats.org/drawingml/2006/wordprocessingDrawing" xmlns:w10="urn:schemas-microsoft-com:office:word" xmlns:w="http://schemas.openxmlformats.org/wordprocessingml/2006/main" xmlns:w14="http://schemas.microsoft.com/office/word/2010/wordml" xmlns:w15="http://schemas.microsoft.com/office/word/2012/wordml" xmlns:w16cid="http://schemas.microsoft.com/office/word/2016/wordml/cid" xmlns:w16se="http://schemas.microsoft.com/office/word/2015/wordml/symex" xmlns:wpg="http://schemas.microsoft.com/office/word/2010/wordprocessingGroup" xmlns:wpi="http://schemas.microsoft.com/office/word/2010/wordprocessingInk" xmlns:wne="http://schemas.microsoft.com/office/word/2006/wordml" xmlns:wps="http://schemas.microsoft.com/office/word/2010/wordprocessingShape" mc:Ignorable="w14 w15 w16se w16cid wp14">
   <w:footnote w:type="separator" w:id="-1">
     <w:p>
       <w:pPr>
@@ -7496,8 +8110,121 @@
 </file>
 
 <file path=word/numbering.xml><?xml version="1.0" encoding="utf-8"?>
-<w:numbering xmlns:wpc="http://schemas.microsoft.com/office/word/2010/wordprocessingCanvas" xmlns:mc="http://schemas.openxmlformats.org/markup-compatibility/2006" xmlns:o="urn:schemas-microsoft-com:office:office" xmlns:r="http://schemas.openxmlformats.org/officeDocument/2006/relationships" xmlns:m="http://schemas.openxmlformats.org/officeDocument/2006/math" xmlns:v="urn:schemas-microsoft-com:vml" xmlns:wp14="http://schemas.microsoft.com/office/word/2010/wordprocessingDrawing" xmlns:wp="http://schemas.openxmlformats.org/drawingml/2006/wordprocessingDrawing" xmlns:w10="urn:schemas-microsoft-com:office:word" xmlns:w="http://schemas.openxmlformats.org/wordprocessingml/2006/main" xmlns:w14="http://schemas.microsoft.com/office/word/2010/wordml" xmlns:wpg="http://schemas.microsoft.com/office/word/2010/wordprocessingGroup" xmlns:wpi="http://schemas.microsoft.com/office/word/2010/wordprocessingInk" xmlns:wne="http://schemas.microsoft.com/office/word/2006/wordml" xmlns:wps="http://schemas.microsoft.com/office/word/2010/wordprocessingShape" mc:Ignorable="w14 wp14">
-  <w:abstractNum w:abstractNumId="0">
+<w:numbering xmlns:wpc="http://schemas.microsoft.com/office/word/2010/wordprocessingCanvas" xmlns:cx="http://schemas.microsoft.com/office/drawing/2014/chartex" xmlns:cx1="http://schemas.microsoft.com/office/drawing/2015/9/8/chartex" xmlns:cx2="http://schemas.microsoft.com/office/drawing/2015/10/21/chartex" xmlns:cx3="http://schemas.microsoft.com/office/drawing/2016/5/9/chartex" xmlns:cx4="http://schemas.microsoft.com/office/drawing/2016/5/10/chartex" xmlns:cx5="http://schemas.microsoft.com/office/drawing/2016/5/11/chartex" xmlns:cx6="http://schemas.microsoft.com/office/drawing/2016/5/12/chartex" xmlns:cx7="http://schemas.microsoft.com/office/drawing/2016/5/13/chartex" xmlns:cx8="http://schemas.microsoft.com/office/drawing/2016/5/14/chartex" xmlns:mc="http://schemas.openxmlformats.org/markup-compatibility/2006" xmlns:aink="http://schemas.microsoft.com/office/drawing/2016/ink" xmlns:am3d="http://schemas.microsoft.com/office/drawing/2017/model3d" xmlns:o="urn:schemas-microsoft-com:office:office" xmlns:r="http://schemas.openxmlformats.org/officeDocument/2006/relationships" xmlns:m="http://schemas.openxmlformats.org/officeDocument/2006/math" xmlns:v="urn:schemas-microsoft-com:vml" xmlns:wp14="http://schemas.microsoft.com/office/word/2010/wordprocessingDrawing" xmlns:wp="http://schemas.openxmlformats.org/drawingml/2006/wordprocessingDrawing" xmlns:w10="urn:schemas-microsoft-com:office:word" xmlns:w="http://schemas.openxmlformats.org/wordprocessingml/2006/main" xmlns:w14="http://schemas.microsoft.com/office/word/2010/wordml" xmlns:w15="http://schemas.microsoft.com/office/word/2012/wordml" xmlns:w16cid="http://schemas.microsoft.com/office/word/2016/wordml/cid" xmlns:w16se="http://schemas.microsoft.com/office/word/2015/wordml/symex" xmlns:wpg="http://schemas.microsoft.com/office/word/2010/wordprocessingGroup" xmlns:wpi="http://schemas.microsoft.com/office/word/2010/wordprocessingInk" xmlns:wne="http://schemas.microsoft.com/office/word/2006/wordml" xmlns:wps="http://schemas.microsoft.com/office/word/2010/wordprocessingShape" mc:Ignorable="w14 w15 w16se w16cid wp14">
+  <w:abstractNum w:abstractNumId="0" w15:restartNumberingAfterBreak="0">
+    <w:nsid w:val="00E92463"/>
+    <w:multiLevelType w:val="hybridMultilevel"/>
+    <w:tmpl w:val="E8301956"/>
+    <w:lvl w:ilvl="0" w:tplc="04090001">
+      <w:start w:val="1"/>
+      <w:numFmt w:val="bullet"/>
+      <w:lvlText w:val=""/>
+      <w:lvlJc w:val="left"/>
+      <w:pPr>
+        <w:ind w:left="720" w:hanging="360"/>
+      </w:pPr>
+      <w:rPr>
+        <w:rFonts w:ascii="Symbol" w:hAnsi="Symbol" w:hint="default"/>
+      </w:rPr>
+    </w:lvl>
+    <w:lvl w:ilvl="1" w:tplc="04090003" w:tentative="1">
+      <w:start w:val="1"/>
+      <w:numFmt w:val="bullet"/>
+      <w:lvlText w:val="o"/>
+      <w:lvlJc w:val="left"/>
+      <w:pPr>
+        <w:ind w:left="1440" w:hanging="360"/>
+      </w:pPr>
+      <w:rPr>
+        <w:rFonts w:ascii="Courier New" w:hAnsi="Courier New" w:cs="Courier New" w:hint="default"/>
+      </w:rPr>
+    </w:lvl>
+    <w:lvl w:ilvl="2" w:tplc="04090005" w:tentative="1">
+      <w:start w:val="1"/>
+      <w:numFmt w:val="bullet"/>
+      <w:lvlText w:val=""/>
+      <w:lvlJc w:val="left"/>
+      <w:pPr>
+        <w:ind w:left="2160" w:hanging="360"/>
+      </w:pPr>
+      <w:rPr>
+        <w:rFonts w:ascii="Wingdings" w:hAnsi="Wingdings" w:hint="default"/>
+      </w:rPr>
+    </w:lvl>
+    <w:lvl w:ilvl="3" w:tplc="04090001" w:tentative="1">
+      <w:start w:val="1"/>
+      <w:numFmt w:val="bullet"/>
+      <w:lvlText w:val=""/>
+      <w:lvlJc w:val="left"/>
+      <w:pPr>
+        <w:ind w:left="2880" w:hanging="360"/>
+      </w:pPr>
+      <w:rPr>
+        <w:rFonts w:ascii="Symbol" w:hAnsi="Symbol" w:hint="default"/>
+      </w:rPr>
+    </w:lvl>
+    <w:lvl w:ilvl="4" w:tplc="04090003" w:tentative="1">
+      <w:start w:val="1"/>
+      <w:numFmt w:val="bullet"/>
+      <w:lvlText w:val="o"/>
+      <w:lvlJc w:val="left"/>
+      <w:pPr>
+        <w:ind w:left="3600" w:hanging="360"/>
+      </w:pPr>
+      <w:rPr>
+        <w:rFonts w:ascii="Courier New" w:hAnsi="Courier New" w:cs="Courier New" w:hint="default"/>
+      </w:rPr>
+    </w:lvl>
+    <w:lvl w:ilvl="5" w:tplc="04090005" w:tentative="1">
+      <w:start w:val="1"/>
+      <w:numFmt w:val="bullet"/>
+      <w:lvlText w:val=""/>
+      <w:lvlJc w:val="left"/>
+      <w:pPr>
+        <w:ind w:left="4320" w:hanging="360"/>
+      </w:pPr>
+      <w:rPr>
+        <w:rFonts w:ascii="Wingdings" w:hAnsi="Wingdings" w:hint="default"/>
+      </w:rPr>
+    </w:lvl>
+    <w:lvl w:ilvl="6" w:tplc="04090001" w:tentative="1">
+      <w:start w:val="1"/>
+      <w:numFmt w:val="bullet"/>
+      <w:lvlText w:val=""/>
+      <w:lvlJc w:val="left"/>
+      <w:pPr>
+        <w:ind w:left="5040" w:hanging="360"/>
+      </w:pPr>
+      <w:rPr>
+        <w:rFonts w:ascii="Symbol" w:hAnsi="Symbol" w:hint="default"/>
+      </w:rPr>
+    </w:lvl>
+    <w:lvl w:ilvl="7" w:tplc="04090003" w:tentative="1">
+      <w:start w:val="1"/>
+      <w:numFmt w:val="bullet"/>
+      <w:lvlText w:val="o"/>
+      <w:lvlJc w:val="left"/>
+      <w:pPr>
+        <w:ind w:left="5760" w:hanging="360"/>
+      </w:pPr>
+      <w:rPr>
+        <w:rFonts w:ascii="Courier New" w:hAnsi="Courier New" w:cs="Courier New" w:hint="default"/>
+      </w:rPr>
+    </w:lvl>
+    <w:lvl w:ilvl="8" w:tplc="04090005" w:tentative="1">
+      <w:start w:val="1"/>
+      <w:numFmt w:val="bullet"/>
+      <w:lvlText w:val=""/>
+      <w:lvlJc w:val="left"/>
+      <w:pPr>
+        <w:ind w:left="6480" w:hanging="360"/>
+      </w:pPr>
+      <w:rPr>
+        <w:rFonts w:ascii="Wingdings" w:hAnsi="Wingdings" w:hint="default"/>
+      </w:rPr>
+    </w:lvl>
+  </w:abstractNum>
+  <w:abstractNum w:abstractNumId="1" w15:restartNumberingAfterBreak="0">
     <w:nsid w:val="03895CB4"/>
     <w:multiLevelType w:val="hybridMultilevel"/>
     <w:tmpl w:val="4426D27C"/>
@@ -7610,7 +8337,7 @@
       </w:rPr>
     </w:lvl>
   </w:abstractNum>
-  <w:abstractNum w:abstractNumId="1">
+  <w:abstractNum w:abstractNumId="2" w15:restartNumberingAfterBreak="0">
     <w:nsid w:val="08654DA4"/>
     <w:multiLevelType w:val="hybridMultilevel"/>
     <w:tmpl w:val="BB2C0958"/>
@@ -7750,10 +8477,10 @@
       </w:rPr>
     </w:lvl>
   </w:abstractNum>
-  <w:abstractNum w:abstractNumId="2">
+  <w:abstractNum w:abstractNumId="3" w15:restartNumberingAfterBreak="0">
     <w:nsid w:val="09F064DE"/>
     <w:multiLevelType w:val="hybridMultilevel"/>
-    <w:tmpl w:val="128CEB60"/>
+    <w:tmpl w:val="10968C7C"/>
     <w:lvl w:ilvl="0" w:tplc="04090001">
       <w:start w:val="1"/>
       <w:numFmt w:val="bullet"/>
@@ -7863,7 +8590,7 @@
       </w:rPr>
     </w:lvl>
   </w:abstractNum>
-  <w:abstractNum w:abstractNumId="3">
+  <w:abstractNum w:abstractNumId="4" w15:restartNumberingAfterBreak="0">
     <w:nsid w:val="11FB0797"/>
     <w:multiLevelType w:val="hybridMultilevel"/>
     <w:tmpl w:val="58AE5BF6"/>
@@ -7976,7 +8703,7 @@
       </w:rPr>
     </w:lvl>
   </w:abstractNum>
-  <w:abstractNum w:abstractNumId="4">
+  <w:abstractNum w:abstractNumId="5" w15:restartNumberingAfterBreak="0">
     <w:nsid w:val="20A87B20"/>
     <w:multiLevelType w:val="hybridMultilevel"/>
     <w:tmpl w:val="9842AD0A"/>
@@ -8089,7 +8816,7 @@
       </w:rPr>
     </w:lvl>
   </w:abstractNum>
-  <w:abstractNum w:abstractNumId="5">
+  <w:abstractNum w:abstractNumId="6" w15:restartNumberingAfterBreak="0">
     <w:nsid w:val="25A855DC"/>
     <w:multiLevelType w:val="hybridMultilevel"/>
     <w:tmpl w:val="222083BC"/>
@@ -8202,7 +8929,7 @@
       </w:rPr>
     </w:lvl>
   </w:abstractNum>
-  <w:abstractNum w:abstractNumId="6">
+  <w:abstractNum w:abstractNumId="7" w15:restartNumberingAfterBreak="0">
     <w:nsid w:val="2AC50271"/>
     <w:multiLevelType w:val="hybridMultilevel"/>
     <w:tmpl w:val="C340E59C"/>
@@ -8315,7 +9042,7 @@
       </w:rPr>
     </w:lvl>
   </w:abstractNum>
-  <w:abstractNum w:abstractNumId="7">
+  <w:abstractNum w:abstractNumId="8" w15:restartNumberingAfterBreak="0">
     <w:nsid w:val="2F3419F8"/>
     <w:multiLevelType w:val="hybridMultilevel"/>
     <w:tmpl w:val="2FBEFDE0"/>
@@ -8428,7 +9155,120 @@
       </w:rPr>
     </w:lvl>
   </w:abstractNum>
-  <w:abstractNum w:abstractNumId="8">
+  <w:abstractNum w:abstractNumId="9" w15:restartNumberingAfterBreak="0">
+    <w:nsid w:val="36307CB2"/>
+    <w:multiLevelType w:val="hybridMultilevel"/>
+    <w:tmpl w:val="034E3B56"/>
+    <w:lvl w:ilvl="0" w:tplc="04090001">
+      <w:start w:val="1"/>
+      <w:numFmt w:val="bullet"/>
+      <w:lvlText w:val=""/>
+      <w:lvlJc w:val="left"/>
+      <w:pPr>
+        <w:ind w:left="1080" w:hanging="360"/>
+      </w:pPr>
+      <w:rPr>
+        <w:rFonts w:ascii="Symbol" w:hAnsi="Symbol" w:hint="default"/>
+      </w:rPr>
+    </w:lvl>
+    <w:lvl w:ilvl="1" w:tplc="04090003" w:tentative="1">
+      <w:start w:val="1"/>
+      <w:numFmt w:val="bullet"/>
+      <w:lvlText w:val="o"/>
+      <w:lvlJc w:val="left"/>
+      <w:pPr>
+        <w:ind w:left="1800" w:hanging="360"/>
+      </w:pPr>
+      <w:rPr>
+        <w:rFonts w:ascii="Courier New" w:hAnsi="Courier New" w:cs="Courier New" w:hint="default"/>
+      </w:rPr>
+    </w:lvl>
+    <w:lvl w:ilvl="2" w:tplc="04090005" w:tentative="1">
+      <w:start w:val="1"/>
+      <w:numFmt w:val="bullet"/>
+      <w:lvlText w:val=""/>
+      <w:lvlJc w:val="left"/>
+      <w:pPr>
+        <w:ind w:left="2520" w:hanging="360"/>
+      </w:pPr>
+      <w:rPr>
+        <w:rFonts w:ascii="Wingdings" w:hAnsi="Wingdings" w:hint="default"/>
+      </w:rPr>
+    </w:lvl>
+    <w:lvl w:ilvl="3" w:tplc="04090001" w:tentative="1">
+      <w:start w:val="1"/>
+      <w:numFmt w:val="bullet"/>
+      <w:lvlText w:val=""/>
+      <w:lvlJc w:val="left"/>
+      <w:pPr>
+        <w:ind w:left="3240" w:hanging="360"/>
+      </w:pPr>
+      <w:rPr>
+        <w:rFonts w:ascii="Symbol" w:hAnsi="Symbol" w:hint="default"/>
+      </w:rPr>
+    </w:lvl>
+    <w:lvl w:ilvl="4" w:tplc="04090003" w:tentative="1">
+      <w:start w:val="1"/>
+      <w:numFmt w:val="bullet"/>
+      <w:lvlText w:val="o"/>
+      <w:lvlJc w:val="left"/>
+      <w:pPr>
+        <w:ind w:left="3960" w:hanging="360"/>
+      </w:pPr>
+      <w:rPr>
+        <w:rFonts w:ascii="Courier New" w:hAnsi="Courier New" w:cs="Courier New" w:hint="default"/>
+      </w:rPr>
+    </w:lvl>
+    <w:lvl w:ilvl="5" w:tplc="04090005" w:tentative="1">
+      <w:start w:val="1"/>
+      <w:numFmt w:val="bullet"/>
+      <w:lvlText w:val=""/>
+      <w:lvlJc w:val="left"/>
+      <w:pPr>
+        <w:ind w:left="4680" w:hanging="360"/>
+      </w:pPr>
+      <w:rPr>
+        <w:rFonts w:ascii="Wingdings" w:hAnsi="Wingdings" w:hint="default"/>
+      </w:rPr>
+    </w:lvl>
+    <w:lvl w:ilvl="6" w:tplc="04090001" w:tentative="1">
+      <w:start w:val="1"/>
+      <w:numFmt w:val="bullet"/>
+      <w:lvlText w:val=""/>
+      <w:lvlJc w:val="left"/>
+      <w:pPr>
+        <w:ind w:left="5400" w:hanging="360"/>
+      </w:pPr>
+      <w:rPr>
+        <w:rFonts w:ascii="Symbol" w:hAnsi="Symbol" w:hint="default"/>
+      </w:rPr>
+    </w:lvl>
+    <w:lvl w:ilvl="7" w:tplc="04090003" w:tentative="1">
+      <w:start w:val="1"/>
+      <w:numFmt w:val="bullet"/>
+      <w:lvlText w:val="o"/>
+      <w:lvlJc w:val="left"/>
+      <w:pPr>
+        <w:ind w:left="6120" w:hanging="360"/>
+      </w:pPr>
+      <w:rPr>
+        <w:rFonts w:ascii="Courier New" w:hAnsi="Courier New" w:cs="Courier New" w:hint="default"/>
+      </w:rPr>
+    </w:lvl>
+    <w:lvl w:ilvl="8" w:tplc="04090005" w:tentative="1">
+      <w:start w:val="1"/>
+      <w:numFmt w:val="bullet"/>
+      <w:lvlText w:val=""/>
+      <w:lvlJc w:val="left"/>
+      <w:pPr>
+        <w:ind w:left="6840" w:hanging="360"/>
+      </w:pPr>
+      <w:rPr>
+        <w:rFonts w:ascii="Wingdings" w:hAnsi="Wingdings" w:hint="default"/>
+      </w:rPr>
+    </w:lvl>
+  </w:abstractNum>
+  <w:abstractNum w:abstractNumId="10" w15:restartNumberingAfterBreak="0">
     <w:nsid w:val="3B125195"/>
     <w:multiLevelType w:val="hybridMultilevel"/>
     <w:tmpl w:val="0FA20EB2"/>
@@ -8541,7 +9381,7 @@
       </w:rPr>
     </w:lvl>
   </w:abstractNum>
-  <w:abstractNum w:abstractNumId="9">
+  <w:abstractNum w:abstractNumId="11" w15:restartNumberingAfterBreak="0">
     <w:nsid w:val="3DF347CB"/>
     <w:multiLevelType w:val="hybridMultilevel"/>
     <w:tmpl w:val="05B431C4"/>
@@ -8654,7 +9494,7 @@
       </w:rPr>
     </w:lvl>
   </w:abstractNum>
-  <w:abstractNum w:abstractNumId="10">
+  <w:abstractNum w:abstractNumId="12" w15:restartNumberingAfterBreak="0">
     <w:nsid w:val="3E0B627B"/>
     <w:multiLevelType w:val="hybridMultilevel"/>
     <w:tmpl w:val="C7500056"/>
@@ -8767,7 +9607,7 @@
       </w:rPr>
     </w:lvl>
   </w:abstractNum>
-  <w:abstractNum w:abstractNumId="11">
+  <w:abstractNum w:abstractNumId="13" w15:restartNumberingAfterBreak="0">
     <w:nsid w:val="4EB06A93"/>
     <w:multiLevelType w:val="hybridMultilevel"/>
     <w:tmpl w:val="9BFA3D1C"/>
@@ -8880,10 +9720,10 @@
       </w:rPr>
     </w:lvl>
   </w:abstractNum>
-  <w:abstractNum w:abstractNumId="12">
+  <w:abstractNum w:abstractNumId="14" w15:restartNumberingAfterBreak="0">
     <w:nsid w:val="5ED26117"/>
     <w:multiLevelType w:val="hybridMultilevel"/>
-    <w:tmpl w:val="DBF00BA6"/>
+    <w:tmpl w:val="C2BAD810"/>
     <w:lvl w:ilvl="0" w:tplc="04090001">
       <w:start w:val="1"/>
       <w:numFmt w:val="bullet"/>
@@ -8993,7 +9833,7 @@
       </w:rPr>
     </w:lvl>
   </w:abstractNum>
-  <w:abstractNum w:abstractNumId="13">
+  <w:abstractNum w:abstractNumId="15" w15:restartNumberingAfterBreak="0">
     <w:nsid w:val="79946376"/>
     <w:multiLevelType w:val="hybridMultilevel"/>
     <w:tmpl w:val="F774E6EC"/>
@@ -9106,7 +9946,7 @@
       </w:rPr>
     </w:lvl>
   </w:abstractNum>
-  <w:abstractNum w:abstractNumId="14">
+  <w:abstractNum w:abstractNumId="16" w15:restartNumberingAfterBreak="0">
     <w:nsid w:val="7D742C7E"/>
     <w:multiLevelType w:val="hybridMultilevel"/>
     <w:tmpl w:val="4346339C"/>
@@ -9219,57 +10059,152 @@
       </w:rPr>
     </w:lvl>
   </w:abstractNum>
+  <w:abstractNum w:abstractNumId="17" w15:restartNumberingAfterBreak="0">
+    <w:nsid w:val="7ED62EE3"/>
+    <w:multiLevelType w:val="hybridMultilevel"/>
+    <w:tmpl w:val="E7CABF72"/>
+    <w:lvl w:ilvl="0" w:tplc="0409000F">
+      <w:start w:val="1"/>
+      <w:numFmt w:val="decimal"/>
+      <w:lvlText w:val="%1."/>
+      <w:lvlJc w:val="left"/>
+      <w:pPr>
+        <w:ind w:left="360" w:hanging="360"/>
+      </w:pPr>
+    </w:lvl>
+    <w:lvl w:ilvl="1" w:tplc="04090019" w:tentative="1">
+      <w:start w:val="1"/>
+      <w:numFmt w:val="lowerLetter"/>
+      <w:lvlText w:val="%2."/>
+      <w:lvlJc w:val="left"/>
+      <w:pPr>
+        <w:ind w:left="1080" w:hanging="360"/>
+      </w:pPr>
+    </w:lvl>
+    <w:lvl w:ilvl="2" w:tplc="0409001B" w:tentative="1">
+      <w:start w:val="1"/>
+      <w:numFmt w:val="lowerRoman"/>
+      <w:lvlText w:val="%3."/>
+      <w:lvlJc w:val="right"/>
+      <w:pPr>
+        <w:ind w:left="1800" w:hanging="180"/>
+      </w:pPr>
+    </w:lvl>
+    <w:lvl w:ilvl="3" w:tplc="0409000F" w:tentative="1">
+      <w:start w:val="1"/>
+      <w:numFmt w:val="decimal"/>
+      <w:lvlText w:val="%4."/>
+      <w:lvlJc w:val="left"/>
+      <w:pPr>
+        <w:ind w:left="2520" w:hanging="360"/>
+      </w:pPr>
+    </w:lvl>
+    <w:lvl w:ilvl="4" w:tplc="04090019" w:tentative="1">
+      <w:start w:val="1"/>
+      <w:numFmt w:val="lowerLetter"/>
+      <w:lvlText w:val="%5."/>
+      <w:lvlJc w:val="left"/>
+      <w:pPr>
+        <w:ind w:left="3240" w:hanging="360"/>
+      </w:pPr>
+    </w:lvl>
+    <w:lvl w:ilvl="5" w:tplc="0409001B" w:tentative="1">
+      <w:start w:val="1"/>
+      <w:numFmt w:val="lowerRoman"/>
+      <w:lvlText w:val="%6."/>
+      <w:lvlJc w:val="right"/>
+      <w:pPr>
+        <w:ind w:left="3960" w:hanging="180"/>
+      </w:pPr>
+    </w:lvl>
+    <w:lvl w:ilvl="6" w:tplc="0409000F" w:tentative="1">
+      <w:start w:val="1"/>
+      <w:numFmt w:val="decimal"/>
+      <w:lvlText w:val="%7."/>
+      <w:lvlJc w:val="left"/>
+      <w:pPr>
+        <w:ind w:left="4680" w:hanging="360"/>
+      </w:pPr>
+    </w:lvl>
+    <w:lvl w:ilvl="7" w:tplc="04090019" w:tentative="1">
+      <w:start w:val="1"/>
+      <w:numFmt w:val="lowerLetter"/>
+      <w:lvlText w:val="%8."/>
+      <w:lvlJc w:val="left"/>
+      <w:pPr>
+        <w:ind w:left="5400" w:hanging="360"/>
+      </w:pPr>
+    </w:lvl>
+    <w:lvl w:ilvl="8" w:tplc="0409001B" w:tentative="1">
+      <w:start w:val="1"/>
+      <w:numFmt w:val="lowerRoman"/>
+      <w:lvlText w:val="%9."/>
+      <w:lvlJc w:val="right"/>
+      <w:pPr>
+        <w:ind w:left="6120" w:hanging="180"/>
+      </w:pPr>
+    </w:lvl>
+  </w:abstractNum>
   <w:num w:numId="1">
+    <w:abstractNumId w:val="5"/>
+  </w:num>
+  <w:num w:numId="2">
+    <w:abstractNumId w:val="3"/>
+  </w:num>
+  <w:num w:numId="3">
     <w:abstractNumId w:val="4"/>
   </w:num>
-  <w:num w:numId="2">
+  <w:num w:numId="4">
+    <w:abstractNumId w:val="11"/>
+  </w:num>
+  <w:num w:numId="5">
+    <w:abstractNumId w:val="13"/>
+  </w:num>
+  <w:num w:numId="6">
     <w:abstractNumId w:val="2"/>
   </w:num>
-  <w:num w:numId="3">
-    <w:abstractNumId w:val="3"/>
+  <w:num w:numId="7">
+    <w:abstractNumId w:val="14"/>
   </w:num>
-  <w:num w:numId="4">
+  <w:num w:numId="8">
+    <w:abstractNumId w:val="8"/>
+  </w:num>
+  <w:num w:numId="9">
+    <w:abstractNumId w:val="10"/>
+  </w:num>
+  <w:num w:numId="10">
+    <w:abstractNumId w:val="12"/>
+  </w:num>
+  <w:num w:numId="11">
+    <w:abstractNumId w:val="1"/>
+  </w:num>
+  <w:num w:numId="12">
+    <w:abstractNumId w:val="15"/>
+  </w:num>
+  <w:num w:numId="13">
+    <w:abstractNumId w:val="7"/>
+  </w:num>
+  <w:num w:numId="14">
+    <w:abstractNumId w:val="6"/>
+  </w:num>
+  <w:num w:numId="15">
+    <w:abstractNumId w:val="16"/>
+  </w:num>
+  <w:num w:numId="16">
     <w:abstractNumId w:val="9"/>
   </w:num>
-  <w:num w:numId="5">
-    <w:abstractNumId w:val="11"/>
-  </w:num>
-  <w:num w:numId="6">
-    <w:abstractNumId w:val="1"/>
-  </w:num>
-  <w:num w:numId="7">
-    <w:abstractNumId w:val="12"/>
-  </w:num>
-  <w:num w:numId="8">
-    <w:abstractNumId w:val="7"/>
-  </w:num>
-  <w:num w:numId="9">
-    <w:abstractNumId w:val="8"/>
-  </w:num>
-  <w:num w:numId="10">
-    <w:abstractNumId w:val="10"/>
-  </w:num>
-  <w:num w:numId="11">
+  <w:num w:numId="17">
     <w:abstractNumId w:val="0"/>
   </w:num>
-  <w:num w:numId="12">
-    <w:abstractNumId w:val="13"/>
-  </w:num>
-  <w:num w:numId="13">
-    <w:abstractNumId w:val="6"/>
-  </w:num>
-  <w:num w:numId="14">
-    <w:abstractNumId w:val="5"/>
-  </w:num>
-  <w:num w:numId="15">
-    <w:abstractNumId w:val="14"/>
+  <w:num w:numId="18">
+    <w:abstractNumId w:val="17"/>
   </w:num>
   <w:numIdMacAtCleanup w:val="13"/>
 </w:numbering>
 </file>
 
 <file path=word/styles.xml><?xml version="1.0" encoding="utf-8"?>
-<w:styles xmlns:mc="http://schemas.openxmlformats.org/markup-compatibility/2006" xmlns:r="http://schemas.openxmlformats.org/officeDocument/2006/relationships" xmlns:w="http://schemas.openxmlformats.org/wordprocessingml/2006/main" xmlns:w14="http://schemas.microsoft.com/office/word/2010/wordml" mc:Ignorable="w14">
+<w:styles xmlns:mc="http://schemas.openxmlformats.org/markup-compatibility/2006" xmlns:r="http://schemas.openxmlformats.org/officeDocument/2006/relationships" xmlns:w="http://schemas.openxmlformats.org/wordprocessingml/2006/main" xmlns:w14="http://schemas.microsoft.com/office/word/2010/wordml" xmlns:w15="http://schemas.microsoft.com/office/word/2012/wordml" xmlns:w16cid="http://schemas.microsoft.com/office/word/2016/wordml/cid" xmlns:w16se="http://schemas.microsoft.com/office/word/2015/wordml/symex" mc:Ignorable="w14 w15 w16se w16cid">
   <w:docDefaults>
     <w:rPrDefault>
       <w:rPr>
@@ -9279,151 +10214,377 @@
     </w:rPrDefault>
     <w:pPrDefault/>
   </w:docDefaults>
-  <w:latentStyles w:defLockedState="0" w:defUIPriority="0" w:defSemiHidden="1" w:defUnhideWhenUsed="1" w:defQFormat="0" w:count="267">
-    <w:lsdException w:name="Normal" w:locked="1" w:semiHidden="0" w:unhideWhenUsed="0" w:qFormat="1"/>
-    <w:lsdException w:name="heading 1" w:locked="1" w:semiHidden="0" w:unhideWhenUsed="0" w:qFormat="1"/>
-    <w:lsdException w:name="heading 2" w:locked="1" w:semiHidden="0" w:unhideWhenUsed="0" w:qFormat="1"/>
-    <w:lsdException w:name="heading 3" w:locked="1" w:semiHidden="0" w:unhideWhenUsed="0" w:qFormat="1"/>
-    <w:lsdException w:name="heading 4" w:locked="1" w:semiHidden="0" w:unhideWhenUsed="0" w:qFormat="1"/>
-    <w:lsdException w:name="heading 5" w:locked="1" w:qFormat="1"/>
-    <w:lsdException w:name="heading 6" w:locked="1" w:qFormat="1"/>
-    <w:lsdException w:name="heading 7" w:locked="1" w:qFormat="1"/>
-    <w:lsdException w:name="heading 8" w:locked="1" w:qFormat="1"/>
-    <w:lsdException w:name="heading 9" w:locked="1" w:qFormat="1"/>
-    <w:lsdException w:name="toc 1" w:locked="1"/>
-    <w:lsdException w:name="toc 2" w:locked="1"/>
-    <w:lsdException w:name="toc 3" w:locked="1"/>
-    <w:lsdException w:name="toc 4" w:locked="1"/>
-    <w:lsdException w:name="toc 5" w:locked="1"/>
-    <w:lsdException w:name="toc 6" w:locked="1"/>
-    <w:lsdException w:name="toc 7" w:locked="1"/>
-    <w:lsdException w:name="toc 8" w:locked="1"/>
-    <w:lsdException w:name="toc 9" w:locked="1"/>
-    <w:lsdException w:name="footer" w:uiPriority="99"/>
-    <w:lsdException w:name="caption" w:locked="1" w:qFormat="1"/>
-    <w:lsdException w:name="List Number" w:semiHidden="0" w:unhideWhenUsed="0"/>
-    <w:lsdException w:name="List 4" w:semiHidden="0" w:unhideWhenUsed="0"/>
-    <w:lsdException w:name="List 5" w:semiHidden="0" w:unhideWhenUsed="0"/>
-    <w:lsdException w:name="Title" w:locked="1" w:semiHidden="0" w:unhideWhenUsed="0" w:qFormat="1"/>
-    <w:lsdException w:name="Default Paragraph Font" w:locked="1"/>
-    <w:lsdException w:name="Subtitle" w:locked="1" w:semiHidden="0" w:unhideWhenUsed="0" w:qFormat="1"/>
-    <w:lsdException w:name="Salutation" w:semiHidden="0" w:unhideWhenUsed="0"/>
-    <w:lsdException w:name="Date" w:semiHidden="0" w:unhideWhenUsed="0"/>
-    <w:lsdException w:name="Body Text First Indent" w:semiHidden="0" w:unhideWhenUsed="0"/>
-    <w:lsdException w:name="Strong" w:locked="1" w:semiHidden="0" w:unhideWhenUsed="0" w:qFormat="1"/>
-    <w:lsdException w:name="Emphasis" w:locked="1" w:semiHidden="0" w:unhideWhenUsed="0" w:qFormat="1"/>
-    <w:lsdException w:name="Table Grid" w:locked="1" w:semiHidden="0" w:unhideWhenUsed="0"/>
-    <w:lsdException w:name="Placeholder Text" w:uiPriority="99" w:unhideWhenUsed="0"/>
-    <w:lsdException w:name="No Spacing" w:semiHidden="0" w:uiPriority="1" w:unhideWhenUsed="0" w:qFormat="1"/>
-    <w:lsdException w:name="Light Shading" w:semiHidden="0" w:uiPriority="60" w:unhideWhenUsed="0"/>
-    <w:lsdException w:name="Light List" w:semiHidden="0" w:uiPriority="61" w:unhideWhenUsed="0"/>
-    <w:lsdException w:name="Light Grid" w:semiHidden="0" w:uiPriority="62" w:unhideWhenUsed="0"/>
-    <w:lsdException w:name="Medium Shading 1" w:semiHidden="0" w:uiPriority="63" w:unhideWhenUsed="0"/>
-    <w:lsdException w:name="Medium Shading 2" w:semiHidden="0" w:uiPriority="64" w:unhideWhenUsed="0"/>
-    <w:lsdException w:name="Medium List 1" w:semiHidden="0" w:uiPriority="65" w:unhideWhenUsed="0"/>
-    <w:lsdException w:name="Medium List 2" w:semiHidden="0" w:uiPriority="66" w:unhideWhenUsed="0"/>
-    <w:lsdException w:name="Medium Grid 1" w:semiHidden="0" w:uiPriority="67" w:unhideWhenUsed="0"/>
-    <w:lsdException w:name="Medium Grid 2" w:semiHidden="0" w:uiPriority="68" w:unhideWhenUsed="0"/>
-    <w:lsdException w:name="Medium Grid 3" w:semiHidden="0" w:uiPriority="69" w:unhideWhenUsed="0"/>
-    <w:lsdException w:name="Dark List" w:semiHidden="0" w:uiPriority="70" w:unhideWhenUsed="0"/>
-    <w:lsdException w:name="Colorful Shading" w:semiHidden="0" w:uiPriority="71" w:unhideWhenUsed="0"/>
-    <w:lsdException w:name="Colorful List" w:semiHidden="0" w:uiPriority="72" w:unhideWhenUsed="0"/>
-    <w:lsdException w:name="Colorful Grid" w:semiHidden="0" w:uiPriority="73" w:unhideWhenUsed="0"/>
-    <w:lsdException w:name="Light Shading Accent 1" w:semiHidden="0" w:uiPriority="60" w:unhideWhenUsed="0"/>
-    <w:lsdException w:name="Light List Accent 1" w:semiHidden="0" w:uiPriority="61" w:unhideWhenUsed="0"/>
-    <w:lsdException w:name="Light Grid Accent 1" w:semiHidden="0" w:uiPriority="62" w:unhideWhenUsed="0"/>
-    <w:lsdException w:name="Medium Shading 1 Accent 1" w:semiHidden="0" w:uiPriority="63" w:unhideWhenUsed="0"/>
-    <w:lsdException w:name="Medium Shading 2 Accent 1" w:semiHidden="0" w:uiPriority="64" w:unhideWhenUsed="0"/>
-    <w:lsdException w:name="Medium List 1 Accent 1" w:semiHidden="0" w:uiPriority="65" w:unhideWhenUsed="0"/>
-    <w:lsdException w:name="Revision" w:uiPriority="99" w:unhideWhenUsed="0"/>
-    <w:lsdException w:name="List Paragraph" w:semiHidden="0" w:uiPriority="34" w:unhideWhenUsed="0" w:qFormat="1"/>
-    <w:lsdException w:name="Quote" w:semiHidden="0" w:uiPriority="29" w:unhideWhenUsed="0" w:qFormat="1"/>
-    <w:lsdException w:name="Intense Quote" w:semiHidden="0" w:uiPriority="30" w:unhideWhenUsed="0" w:qFormat="1"/>
-    <w:lsdException w:name="Medium List 2 Accent 1" w:semiHidden="0" w:uiPriority="66" w:unhideWhenUsed="0"/>
-    <w:lsdException w:name="Medium Grid 1 Accent 1" w:semiHidden="0" w:uiPriority="67" w:unhideWhenUsed="0"/>
-    <w:lsdException w:name="Medium Grid 2 Accent 1" w:semiHidden="0" w:uiPriority="68" w:unhideWhenUsed="0"/>
-    <w:lsdException w:name="Medium Grid 3 Accent 1" w:semiHidden="0" w:uiPriority="69" w:unhideWhenUsed="0"/>
-    <w:lsdException w:name="Dark List Accent 1" w:semiHidden="0" w:uiPriority="70" w:unhideWhenUsed="0"/>
-    <w:lsdException w:name="Colorful Shading Accent 1" w:semiHidden="0" w:uiPriority="71" w:unhideWhenUsed="0"/>
-    <w:lsdException w:name="Colorful List Accent 1" w:semiHidden="0" w:uiPriority="72" w:unhideWhenUsed="0"/>
-    <w:lsdException w:name="Colorful Grid Accent 1" w:semiHidden="0" w:uiPriority="73" w:unhideWhenUsed="0"/>
-    <w:lsdException w:name="Light Shading Accent 2" w:semiHidden="0" w:uiPriority="60" w:unhideWhenUsed="0"/>
-    <w:lsdException w:name="Light List Accent 2" w:semiHidden="0" w:uiPriority="61" w:unhideWhenUsed="0"/>
-    <w:lsdException w:name="Light Grid Accent 2" w:semiHidden="0" w:uiPriority="62" w:unhideWhenUsed="0"/>
-    <w:lsdException w:name="Medium Shading 1 Accent 2" w:semiHidden="0" w:uiPriority="63" w:unhideWhenUsed="0"/>
-    <w:lsdException w:name="Medium Shading 2 Accent 2" w:semiHidden="0" w:uiPriority="64" w:unhideWhenUsed="0"/>
-    <w:lsdException w:name="Medium List 1 Accent 2" w:semiHidden="0" w:uiPriority="65" w:unhideWhenUsed="0"/>
-    <w:lsdException w:name="Medium List 2 Accent 2" w:semiHidden="0" w:uiPriority="66" w:unhideWhenUsed="0"/>
-    <w:lsdException w:name="Medium Grid 1 Accent 2" w:semiHidden="0" w:uiPriority="67" w:unhideWhenUsed="0"/>
-    <w:lsdException w:name="Medium Grid 2 Accent 2" w:semiHidden="0" w:uiPriority="68" w:unhideWhenUsed="0"/>
-    <w:lsdException w:name="Medium Grid 3 Accent 2" w:semiHidden="0" w:uiPriority="69" w:unhideWhenUsed="0"/>
-    <w:lsdException w:name="Dark List Accent 2" w:semiHidden="0" w:uiPriority="70" w:unhideWhenUsed="0"/>
-    <w:lsdException w:name="Colorful Shading Accent 2" w:semiHidden="0" w:uiPriority="71" w:unhideWhenUsed="0"/>
-    <w:lsdException w:name="Colorful List Accent 2" w:semiHidden="0" w:uiPriority="72" w:unhideWhenUsed="0"/>
-    <w:lsdException w:name="Colorful Grid Accent 2" w:semiHidden="0" w:uiPriority="73" w:unhideWhenUsed="0"/>
-    <w:lsdException w:name="Light Shading Accent 3" w:semiHidden="0" w:uiPriority="60" w:unhideWhenUsed="0"/>
-    <w:lsdException w:name="Light List Accent 3" w:semiHidden="0" w:uiPriority="61" w:unhideWhenUsed="0"/>
-    <w:lsdException w:name="Light Grid Accent 3" w:semiHidden="0" w:uiPriority="62" w:unhideWhenUsed="0"/>
-    <w:lsdException w:name="Medium Shading 1 Accent 3" w:semiHidden="0" w:uiPriority="63" w:unhideWhenUsed="0"/>
-    <w:lsdException w:name="Medium Shading 2 Accent 3" w:semiHidden="0" w:uiPriority="64" w:unhideWhenUsed="0"/>
-    <w:lsdException w:name="Medium List 1 Accent 3" w:semiHidden="0" w:uiPriority="65" w:unhideWhenUsed="0"/>
-    <w:lsdException w:name="Medium List 2 Accent 3" w:semiHidden="0" w:uiPriority="66" w:unhideWhenUsed="0"/>
-    <w:lsdException w:name="Medium Grid 1 Accent 3" w:semiHidden="0" w:uiPriority="67" w:unhideWhenUsed="0"/>
-    <w:lsdException w:name="Medium Grid 2 Accent 3" w:semiHidden="0" w:uiPriority="68" w:unhideWhenUsed="0"/>
-    <w:lsdException w:name="Medium Grid 3 Accent 3" w:semiHidden="0" w:uiPriority="69" w:unhideWhenUsed="0"/>
-    <w:lsdException w:name="Dark List Accent 3" w:semiHidden="0" w:uiPriority="70" w:unhideWhenUsed="0"/>
-    <w:lsdException w:name="Colorful Shading Accent 3" w:semiHidden="0" w:uiPriority="71" w:unhideWhenUsed="0"/>
-    <w:lsdException w:name="Colorful List Accent 3" w:semiHidden="0" w:uiPriority="72" w:unhideWhenUsed="0"/>
-    <w:lsdException w:name="Colorful Grid Accent 3" w:semiHidden="0" w:uiPriority="73" w:unhideWhenUsed="0"/>
-    <w:lsdException w:name="Light Shading Accent 4" w:semiHidden="0" w:uiPriority="60" w:unhideWhenUsed="0"/>
-    <w:lsdException w:name="Light List Accent 4" w:semiHidden="0" w:uiPriority="61" w:unhideWhenUsed="0"/>
-    <w:lsdException w:name="Light Grid Accent 4" w:semiHidden="0" w:uiPriority="62" w:unhideWhenUsed="0"/>
-    <w:lsdException w:name="Medium Shading 1 Accent 4" w:semiHidden="0" w:uiPriority="63" w:unhideWhenUsed="0"/>
-    <w:lsdException w:name="Medium Shading 2 Accent 4" w:semiHidden="0" w:uiPriority="64" w:unhideWhenUsed="0"/>
-    <w:lsdException w:name="Medium List 1 Accent 4" w:semiHidden="0" w:uiPriority="65" w:unhideWhenUsed="0"/>
-    <w:lsdException w:name="Medium List 2 Accent 4" w:semiHidden="0" w:uiPriority="66" w:unhideWhenUsed="0"/>
-    <w:lsdException w:name="Medium Grid 1 Accent 4" w:semiHidden="0" w:uiPriority="67" w:unhideWhenUsed="0"/>
-    <w:lsdException w:name="Medium Grid 2 Accent 4" w:semiHidden="0" w:uiPriority="68" w:unhideWhenUsed="0"/>
-    <w:lsdException w:name="Medium Grid 3 Accent 4" w:semiHidden="0" w:uiPriority="69" w:unhideWhenUsed="0"/>
-    <w:lsdException w:name="Dark List Accent 4" w:semiHidden="0" w:uiPriority="70" w:unhideWhenUsed="0"/>
-    <w:lsdException w:name="Colorful Shading Accent 4" w:semiHidden="0" w:uiPriority="71" w:unhideWhenUsed="0"/>
-    <w:lsdException w:name="Colorful List Accent 4" w:semiHidden="0" w:uiPriority="72" w:unhideWhenUsed="0"/>
-    <w:lsdException w:name="Colorful Grid Accent 4" w:semiHidden="0" w:uiPriority="73" w:unhideWhenUsed="0"/>
-    <w:lsdException w:name="Light Shading Accent 5" w:semiHidden="0" w:uiPriority="60" w:unhideWhenUsed="0"/>
-    <w:lsdException w:name="Light List Accent 5" w:semiHidden="0" w:uiPriority="61" w:unhideWhenUsed="0"/>
-    <w:lsdException w:name="Light Grid Accent 5" w:semiHidden="0" w:uiPriority="62" w:unhideWhenUsed="0"/>
-    <w:lsdException w:name="Medium Shading 1 Accent 5" w:semiHidden="0" w:uiPriority="63" w:unhideWhenUsed="0"/>
-    <w:lsdException w:name="Medium Shading 2 Accent 5" w:semiHidden="0" w:uiPriority="64" w:unhideWhenUsed="0"/>
-    <w:lsdException w:name="Medium List 1 Accent 5" w:semiHidden="0" w:uiPriority="65" w:unhideWhenUsed="0"/>
-    <w:lsdException w:name="Medium List 2 Accent 5" w:semiHidden="0" w:uiPriority="66" w:unhideWhenUsed="0"/>
-    <w:lsdException w:name="Medium Grid 1 Accent 5" w:semiHidden="0" w:uiPriority="67" w:unhideWhenUsed="0"/>
-    <w:lsdException w:name="Medium Grid 2 Accent 5" w:semiHidden="0" w:uiPriority="68" w:unhideWhenUsed="0"/>
-    <w:lsdException w:name="Medium Grid 3 Accent 5" w:semiHidden="0" w:uiPriority="69" w:unhideWhenUsed="0"/>
-    <w:lsdException w:name="Dark List Accent 5" w:semiHidden="0" w:uiPriority="70" w:unhideWhenUsed="0"/>
-    <w:lsdException w:name="Colorful Shading Accent 5" w:semiHidden="0" w:uiPriority="71" w:unhideWhenUsed="0"/>
-    <w:lsdException w:name="Colorful List Accent 5" w:semiHidden="0" w:uiPriority="72" w:unhideWhenUsed="0"/>
-    <w:lsdException w:name="Colorful Grid Accent 5" w:semiHidden="0" w:uiPriority="73" w:unhideWhenUsed="0"/>
-    <w:lsdException w:name="Light Shading Accent 6" w:semiHidden="0" w:uiPriority="60" w:unhideWhenUsed="0"/>
-    <w:lsdException w:name="Light List Accent 6" w:semiHidden="0" w:uiPriority="61" w:unhideWhenUsed="0"/>
-    <w:lsdException w:name="Light Grid Accent 6" w:semiHidden="0" w:uiPriority="62" w:unhideWhenUsed="0"/>
-    <w:lsdException w:name="Medium Shading 1 Accent 6" w:semiHidden="0" w:uiPriority="63" w:unhideWhenUsed="0"/>
-    <w:lsdException w:name="Medium Shading 2 Accent 6" w:semiHidden="0" w:uiPriority="64" w:unhideWhenUsed="0"/>
-    <w:lsdException w:name="Medium List 1 Accent 6" w:semiHidden="0" w:uiPriority="65" w:unhideWhenUsed="0"/>
-    <w:lsdException w:name="Medium List 2 Accent 6" w:semiHidden="0" w:uiPriority="66" w:unhideWhenUsed="0"/>
-    <w:lsdException w:name="Medium Grid 1 Accent 6" w:semiHidden="0" w:uiPriority="67" w:unhideWhenUsed="0"/>
-    <w:lsdException w:name="Medium Grid 2 Accent 6" w:semiHidden="0" w:uiPriority="68" w:unhideWhenUsed="0"/>
-    <w:lsdException w:name="Medium Grid 3 Accent 6" w:semiHidden="0" w:uiPriority="69" w:unhideWhenUsed="0"/>
-    <w:lsdException w:name="Dark List Accent 6" w:semiHidden="0" w:uiPriority="70" w:unhideWhenUsed="0"/>
-    <w:lsdException w:name="Colorful Shading Accent 6" w:semiHidden="0" w:uiPriority="71" w:unhideWhenUsed="0"/>
-    <w:lsdException w:name="Colorful List Accent 6" w:semiHidden="0" w:uiPriority="72" w:unhideWhenUsed="0"/>
-    <w:lsdException w:name="Colorful Grid Accent 6" w:semiHidden="0" w:uiPriority="73" w:unhideWhenUsed="0"/>
-    <w:lsdException w:name="Subtle Emphasis" w:semiHidden="0" w:uiPriority="19" w:unhideWhenUsed="0" w:qFormat="1"/>
-    <w:lsdException w:name="Intense Emphasis" w:semiHidden="0" w:uiPriority="21" w:unhideWhenUsed="0" w:qFormat="1"/>
-    <w:lsdException w:name="Subtle Reference" w:semiHidden="0" w:uiPriority="31" w:unhideWhenUsed="0" w:qFormat="1"/>
-    <w:lsdException w:name="Intense Reference" w:semiHidden="0" w:uiPriority="32" w:unhideWhenUsed="0" w:qFormat="1"/>
-    <w:lsdException w:name="Book Title" w:semiHidden="0" w:uiPriority="33" w:unhideWhenUsed="0" w:qFormat="1"/>
-    <w:lsdException w:name="Bibliography" w:uiPriority="37"/>
-    <w:lsdException w:name="TOC Heading" w:uiPriority="39" w:qFormat="1"/>
+  <w:latentStyles w:defLockedState="0" w:defUIPriority="0" w:defSemiHidden="0" w:defUnhideWhenUsed="0" w:defQFormat="0" w:count="376">
+    <w:lsdException w:name="Normal" w:locked="1" w:qFormat="1"/>
+    <w:lsdException w:name="heading 1" w:locked="1" w:qFormat="1"/>
+    <w:lsdException w:name="heading 2" w:locked="1" w:qFormat="1"/>
+    <w:lsdException w:name="heading 3" w:locked="1" w:qFormat="1"/>
+    <w:lsdException w:name="heading 4" w:locked="1" w:qFormat="1"/>
+    <w:lsdException w:name="heading 5" w:locked="1" w:semiHidden="1" w:unhideWhenUsed="1" w:qFormat="1"/>
+    <w:lsdException w:name="heading 6" w:locked="1" w:semiHidden="1" w:unhideWhenUsed="1" w:qFormat="1"/>
+    <w:lsdException w:name="heading 7" w:locked="1" w:semiHidden="1" w:unhideWhenUsed="1" w:qFormat="1"/>
+    <w:lsdException w:name="heading 8" w:locked="1" w:semiHidden="1" w:unhideWhenUsed="1" w:qFormat="1"/>
+    <w:lsdException w:name="heading 9" w:locked="1" w:semiHidden="1" w:unhideWhenUsed="1" w:qFormat="1"/>
+    <w:lsdException w:name="index 1" w:semiHidden="1" w:unhideWhenUsed="1"/>
+    <w:lsdException w:name="index 2" w:semiHidden="1" w:unhideWhenUsed="1"/>
+    <w:lsdException w:name="index 3" w:semiHidden="1" w:unhideWhenUsed="1"/>
+    <w:lsdException w:name="index 4" w:semiHidden="1" w:unhideWhenUsed="1"/>
+    <w:lsdException w:name="index 5" w:semiHidden="1" w:unhideWhenUsed="1"/>
+    <w:lsdException w:name="index 6" w:semiHidden="1" w:unhideWhenUsed="1"/>
+    <w:lsdException w:name="index 7" w:semiHidden="1" w:unhideWhenUsed="1"/>
+    <w:lsdException w:name="index 8" w:semiHidden="1" w:unhideWhenUsed="1"/>
+    <w:lsdException w:name="index 9" w:semiHidden="1" w:unhideWhenUsed="1"/>
+    <w:lsdException w:name="toc 1" w:locked="1" w:semiHidden="1" w:unhideWhenUsed="1"/>
+    <w:lsdException w:name="toc 2" w:locked="1" w:semiHidden="1" w:unhideWhenUsed="1"/>
+    <w:lsdException w:name="toc 3" w:locked="1" w:semiHidden="1" w:unhideWhenUsed="1"/>
+    <w:lsdException w:name="toc 4" w:locked="1" w:semiHidden="1" w:unhideWhenUsed="1"/>
+    <w:lsdException w:name="toc 5" w:locked="1" w:semiHidden="1" w:unhideWhenUsed="1"/>
+    <w:lsdException w:name="toc 6" w:locked="1" w:semiHidden="1" w:unhideWhenUsed="1"/>
+    <w:lsdException w:name="toc 7" w:locked="1" w:semiHidden="1" w:unhideWhenUsed="1"/>
+    <w:lsdException w:name="toc 8" w:locked="1" w:semiHidden="1" w:unhideWhenUsed="1"/>
+    <w:lsdException w:name="toc 9" w:locked="1" w:semiHidden="1" w:unhideWhenUsed="1"/>
+    <w:lsdException w:name="Normal Indent" w:semiHidden="1" w:unhideWhenUsed="1"/>
+    <w:lsdException w:name="footnote text" w:semiHidden="1" w:unhideWhenUsed="1"/>
+    <w:lsdException w:name="annotation text" w:semiHidden="1" w:unhideWhenUsed="1"/>
+    <w:lsdException w:name="header" w:semiHidden="1" w:unhideWhenUsed="1"/>
+    <w:lsdException w:name="footer" w:semiHidden="1" w:uiPriority="99" w:unhideWhenUsed="1"/>
+    <w:lsdException w:name="index heading" w:semiHidden="1" w:unhideWhenUsed="1"/>
+    <w:lsdException w:name="caption" w:locked="1" w:semiHidden="1" w:unhideWhenUsed="1" w:qFormat="1"/>
+    <w:lsdException w:name="table of figures" w:semiHidden="1" w:unhideWhenUsed="1"/>
+    <w:lsdException w:name="envelope address" w:semiHidden="1" w:unhideWhenUsed="1"/>
+    <w:lsdException w:name="envelope return" w:semiHidden="1" w:unhideWhenUsed="1"/>
+    <w:lsdException w:name="footnote reference" w:semiHidden="1" w:unhideWhenUsed="1"/>
+    <w:lsdException w:name="annotation reference" w:semiHidden="1" w:unhideWhenUsed="1"/>
+    <w:lsdException w:name="line number" w:semiHidden="1" w:unhideWhenUsed="1"/>
+    <w:lsdException w:name="page number" w:semiHidden="1" w:unhideWhenUsed="1"/>
+    <w:lsdException w:name="endnote reference" w:semiHidden="1" w:unhideWhenUsed="1"/>
+    <w:lsdException w:name="endnote text" w:semiHidden="1" w:unhideWhenUsed="1"/>
+    <w:lsdException w:name="table of authorities" w:semiHidden="1" w:unhideWhenUsed="1"/>
+    <w:lsdException w:name="macro" w:semiHidden="1" w:unhideWhenUsed="1"/>
+    <w:lsdException w:name="toa heading" w:semiHidden="1" w:unhideWhenUsed="1"/>
+    <w:lsdException w:name="List" w:semiHidden="1" w:unhideWhenUsed="1"/>
+    <w:lsdException w:name="List Bullet" w:semiHidden="1" w:unhideWhenUsed="1"/>
+    <w:lsdException w:name="List 2" w:semiHidden="1" w:unhideWhenUsed="1"/>
+    <w:lsdException w:name="List 3" w:semiHidden="1" w:unhideWhenUsed="1"/>
+    <w:lsdException w:name="List Bullet 2" w:semiHidden="1" w:unhideWhenUsed="1"/>
+    <w:lsdException w:name="List Bullet 3" w:semiHidden="1" w:unhideWhenUsed="1"/>
+    <w:lsdException w:name="List Bullet 4" w:semiHidden="1" w:unhideWhenUsed="1"/>
+    <w:lsdException w:name="List Bullet 5" w:semiHidden="1" w:unhideWhenUsed="1"/>
+    <w:lsdException w:name="List Number 2" w:semiHidden="1" w:unhideWhenUsed="1"/>
+    <w:lsdException w:name="List Number 3" w:semiHidden="1" w:unhideWhenUsed="1"/>
+    <w:lsdException w:name="List Number 4" w:semiHidden="1" w:unhideWhenUsed="1"/>
+    <w:lsdException w:name="List Number 5" w:semiHidden="1" w:unhideWhenUsed="1"/>
+    <w:lsdException w:name="Title" w:locked="1" w:qFormat="1"/>
+    <w:lsdException w:name="Closing" w:semiHidden="1" w:unhideWhenUsed="1"/>
+    <w:lsdException w:name="Signature" w:semiHidden="1" w:unhideWhenUsed="1"/>
+    <w:lsdException w:name="Default Paragraph Font" w:locked="1" w:semiHidden="1" w:unhideWhenUsed="1"/>
+    <w:lsdException w:name="Body Text" w:semiHidden="1" w:unhideWhenUsed="1"/>
+    <w:lsdException w:name="Body Text Indent" w:semiHidden="1" w:unhideWhenUsed="1"/>
+    <w:lsdException w:name="List Continue" w:semiHidden="1" w:unhideWhenUsed="1"/>
+    <w:lsdException w:name="List Continue 2" w:semiHidden="1" w:unhideWhenUsed="1"/>
+    <w:lsdException w:name="List Continue 3" w:semiHidden="1" w:unhideWhenUsed="1"/>
+    <w:lsdException w:name="List Continue 4" w:semiHidden="1" w:unhideWhenUsed="1"/>
+    <w:lsdException w:name="List Continue 5" w:semiHidden="1" w:unhideWhenUsed="1"/>
+    <w:lsdException w:name="Message Header" w:semiHidden="1" w:unhideWhenUsed="1"/>
+    <w:lsdException w:name="Subtitle" w:locked="1" w:qFormat="1"/>
+    <w:lsdException w:name="Body Text First Indent 2" w:semiHidden="1" w:unhideWhenUsed="1"/>
+    <w:lsdException w:name="Note Heading" w:semiHidden="1" w:unhideWhenUsed="1"/>
+    <w:lsdException w:name="Body Text 2" w:semiHidden="1" w:unhideWhenUsed="1"/>
+    <w:lsdException w:name="Body Text 3" w:semiHidden="1" w:unhideWhenUsed="1"/>
+    <w:lsdException w:name="Body Text Indent 2" w:semiHidden="1" w:unhideWhenUsed="1"/>
+    <w:lsdException w:name="Body Text Indent 3" w:semiHidden="1" w:unhideWhenUsed="1"/>
+    <w:lsdException w:name="Block Text" w:semiHidden="1" w:unhideWhenUsed="1"/>
+    <w:lsdException w:name="Hyperlink" w:semiHidden="1" w:unhideWhenUsed="1"/>
+    <w:lsdException w:name="FollowedHyperlink" w:semiHidden="1" w:unhideWhenUsed="1"/>
+    <w:lsdException w:name="Strong" w:locked="1" w:qFormat="1"/>
+    <w:lsdException w:name="Emphasis" w:locked="1" w:uiPriority="20" w:qFormat="1"/>
+    <w:lsdException w:name="Document Map" w:semiHidden="1" w:unhideWhenUsed="1"/>
+    <w:lsdException w:name="Plain Text" w:semiHidden="1" w:unhideWhenUsed="1"/>
+    <w:lsdException w:name="E-mail Signature" w:semiHidden="1" w:unhideWhenUsed="1"/>
+    <w:lsdException w:name="HTML Top of Form" w:semiHidden="1" w:unhideWhenUsed="1"/>
+    <w:lsdException w:name="HTML Bottom of Form" w:semiHidden="1" w:unhideWhenUsed="1"/>
+    <w:lsdException w:name="Normal (Web)" w:semiHidden="1" w:unhideWhenUsed="1"/>
+    <w:lsdException w:name="HTML Acronym" w:semiHidden="1" w:unhideWhenUsed="1"/>
+    <w:lsdException w:name="HTML Address" w:semiHidden="1" w:unhideWhenUsed="1"/>
+    <w:lsdException w:name="HTML Cite" w:semiHidden="1" w:unhideWhenUsed="1"/>
+    <w:lsdException w:name="HTML Code" w:semiHidden="1" w:unhideWhenUsed="1"/>
+    <w:lsdException w:name="HTML Definition" w:semiHidden="1" w:unhideWhenUsed="1"/>
+    <w:lsdException w:name="HTML Keyboard" w:semiHidden="1" w:unhideWhenUsed="1"/>
+    <w:lsdException w:name="HTML Preformatted" w:semiHidden="1" w:unhideWhenUsed="1"/>
+    <w:lsdException w:name="HTML Sample" w:semiHidden="1" w:unhideWhenUsed="1"/>
+    <w:lsdException w:name="HTML Typewriter" w:semiHidden="1" w:unhideWhenUsed="1"/>
+    <w:lsdException w:name="HTML Variable" w:semiHidden="1" w:unhideWhenUsed="1"/>
+    <w:lsdException w:name="Normal Table" w:semiHidden="1" w:unhideWhenUsed="1"/>
+    <w:lsdException w:name="annotation subject" w:semiHidden="1" w:unhideWhenUsed="1"/>
+    <w:lsdException w:name="No List" w:semiHidden="1" w:unhideWhenUsed="1"/>
+    <w:lsdException w:name="Outline List 1" w:semiHidden="1" w:unhideWhenUsed="1"/>
+    <w:lsdException w:name="Outline List 2" w:semiHidden="1" w:unhideWhenUsed="1"/>
+    <w:lsdException w:name="Outline List 3" w:semiHidden="1" w:unhideWhenUsed="1"/>
+    <w:lsdException w:name="Table Simple 1" w:semiHidden="1" w:unhideWhenUsed="1"/>
+    <w:lsdException w:name="Table Simple 2" w:semiHidden="1" w:unhideWhenUsed="1"/>
+    <w:lsdException w:name="Table Simple 3" w:semiHidden="1" w:unhideWhenUsed="1"/>
+    <w:lsdException w:name="Table Classic 1" w:semiHidden="1" w:unhideWhenUsed="1"/>
+    <w:lsdException w:name="Table Classic 2" w:semiHidden="1" w:unhideWhenUsed="1"/>
+    <w:lsdException w:name="Table Classic 3" w:semiHidden="1" w:unhideWhenUsed="1"/>
+    <w:lsdException w:name="Table Classic 4" w:semiHidden="1" w:unhideWhenUsed="1"/>
+    <w:lsdException w:name="Table Colorful 1" w:semiHidden="1" w:unhideWhenUsed="1"/>
+    <w:lsdException w:name="Table Colorful 2" w:semiHidden="1" w:unhideWhenUsed="1"/>
+    <w:lsdException w:name="Table Colorful 3" w:semiHidden="1" w:unhideWhenUsed="1"/>
+    <w:lsdException w:name="Table Columns 1" w:semiHidden="1" w:unhideWhenUsed="1"/>
+    <w:lsdException w:name="Table Columns 2" w:semiHidden="1" w:unhideWhenUsed="1"/>
+    <w:lsdException w:name="Table Columns 3" w:semiHidden="1" w:unhideWhenUsed="1"/>
+    <w:lsdException w:name="Table Columns 4" w:semiHidden="1" w:unhideWhenUsed="1"/>
+    <w:lsdException w:name="Table Columns 5" w:semiHidden="1" w:unhideWhenUsed="1"/>
+    <w:lsdException w:name="Table Grid 1" w:semiHidden="1" w:unhideWhenUsed="1"/>
+    <w:lsdException w:name="Table Grid 2" w:semiHidden="1" w:unhideWhenUsed="1"/>
+    <w:lsdException w:name="Table Grid 3" w:semiHidden="1" w:unhideWhenUsed="1"/>
+    <w:lsdException w:name="Table Grid 4" w:semiHidden="1" w:unhideWhenUsed="1"/>
+    <w:lsdException w:name="Table Grid 5" w:semiHidden="1" w:unhideWhenUsed="1"/>
+    <w:lsdException w:name="Table Grid 6" w:semiHidden="1" w:unhideWhenUsed="1"/>
+    <w:lsdException w:name="Table Grid 7" w:semiHidden="1" w:unhideWhenUsed="1"/>
+    <w:lsdException w:name="Table Grid 8" w:semiHidden="1" w:unhideWhenUsed="1"/>
+    <w:lsdException w:name="Table List 1" w:semiHidden="1" w:unhideWhenUsed="1"/>
+    <w:lsdException w:name="Table List 2" w:semiHidden="1" w:unhideWhenUsed="1"/>
+    <w:lsdException w:name="Table List 3" w:semiHidden="1" w:unhideWhenUsed="1"/>
+    <w:lsdException w:name="Table List 4" w:semiHidden="1" w:unhideWhenUsed="1"/>
+    <w:lsdException w:name="Table List 5" w:semiHidden="1" w:unhideWhenUsed="1"/>
+    <w:lsdException w:name="Table List 6" w:semiHidden="1" w:unhideWhenUsed="1"/>
+    <w:lsdException w:name="Table List 7" w:semiHidden="1" w:unhideWhenUsed="1"/>
+    <w:lsdException w:name="Table List 8" w:semiHidden="1" w:unhideWhenUsed="1"/>
+    <w:lsdException w:name="Table 3D effects 1" w:semiHidden="1" w:unhideWhenUsed="1"/>
+    <w:lsdException w:name="Table 3D effects 2" w:semiHidden="1" w:unhideWhenUsed="1"/>
+    <w:lsdException w:name="Table 3D effects 3" w:semiHidden="1" w:unhideWhenUsed="1"/>
+    <w:lsdException w:name="Table Contemporary" w:semiHidden="1" w:unhideWhenUsed="1"/>
+    <w:lsdException w:name="Table Elegant" w:semiHidden="1" w:unhideWhenUsed="1"/>
+    <w:lsdException w:name="Table Professional" w:semiHidden="1" w:unhideWhenUsed="1"/>
+    <w:lsdException w:name="Table Subtle 1" w:semiHidden="1" w:unhideWhenUsed="1"/>
+    <w:lsdException w:name="Table Subtle 2" w:semiHidden="1" w:unhideWhenUsed="1"/>
+    <w:lsdException w:name="Table Web 1" w:semiHidden="1" w:unhideWhenUsed="1"/>
+    <w:lsdException w:name="Table Web 2" w:semiHidden="1" w:unhideWhenUsed="1"/>
+    <w:lsdException w:name="Table Web 3" w:semiHidden="1" w:unhideWhenUsed="1"/>
+    <w:lsdException w:name="Balloon Text" w:semiHidden="1" w:unhideWhenUsed="1"/>
+    <w:lsdException w:name="Table Grid" w:locked="1"/>
+    <w:lsdException w:name="Table Theme" w:semiHidden="1" w:unhideWhenUsed="1"/>
+    <w:lsdException w:name="Placeholder Text" w:semiHidden="1" w:uiPriority="99"/>
+    <w:lsdException w:name="No Spacing" w:uiPriority="1" w:qFormat="1"/>
+    <w:lsdException w:name="Light Shading" w:uiPriority="60"/>
+    <w:lsdException w:name="Light List" w:uiPriority="61"/>
+    <w:lsdException w:name="Light Grid" w:uiPriority="62"/>
+    <w:lsdException w:name="Medium Shading 1" w:uiPriority="63"/>
+    <w:lsdException w:name="Medium Shading 2" w:uiPriority="64"/>
+    <w:lsdException w:name="Medium List 1" w:uiPriority="65"/>
+    <w:lsdException w:name="Medium List 2" w:uiPriority="66"/>
+    <w:lsdException w:name="Medium Grid 1" w:uiPriority="67"/>
+    <w:lsdException w:name="Medium Grid 2" w:uiPriority="68"/>
+    <w:lsdException w:name="Medium Grid 3" w:uiPriority="69"/>
+    <w:lsdException w:name="Dark List" w:uiPriority="70"/>
+    <w:lsdException w:name="Colorful Shading" w:uiPriority="71"/>
+    <w:lsdException w:name="Colorful List" w:uiPriority="72"/>
+    <w:lsdException w:name="Colorful Grid" w:uiPriority="73"/>
+    <w:lsdException w:name="Light Shading Accent 1" w:uiPriority="60"/>
+    <w:lsdException w:name="Light List Accent 1" w:uiPriority="61"/>
+    <w:lsdException w:name="Light Grid Accent 1" w:uiPriority="62"/>
+    <w:lsdException w:name="Medium Shading 1 Accent 1" w:uiPriority="63"/>
+    <w:lsdException w:name="Medium Shading 2 Accent 1" w:uiPriority="64"/>
+    <w:lsdException w:name="Medium List 1 Accent 1" w:uiPriority="65"/>
+    <w:lsdException w:name="Revision" w:semiHidden="1" w:uiPriority="99"/>
+    <w:lsdException w:name="List Paragraph" w:uiPriority="34" w:qFormat="1"/>
+    <w:lsdException w:name="Quote" w:uiPriority="29" w:qFormat="1"/>
+    <w:lsdException w:name="Intense Quote" w:uiPriority="30" w:qFormat="1"/>
+    <w:lsdException w:name="Medium List 2 Accent 1" w:uiPriority="66"/>
+    <w:lsdException w:name="Medium Grid 1 Accent 1" w:uiPriority="67"/>
+    <w:lsdException w:name="Medium Grid 2 Accent 1" w:uiPriority="68"/>
+    <w:lsdException w:name="Medium Grid 3 Accent 1" w:uiPriority="69"/>
+    <w:lsdException w:name="Dark List Accent 1" w:uiPriority="70"/>
+    <w:lsdException w:name="Colorful Shading Accent 1" w:uiPriority="71"/>
+    <w:lsdException w:name="Colorful List Accent 1" w:uiPriority="72"/>
+    <w:lsdException w:name="Colorful Grid Accent 1" w:uiPriority="73"/>
+    <w:lsdException w:name="Light Shading Accent 2" w:uiPriority="60"/>
+    <w:lsdException w:name="Light List Accent 2" w:uiPriority="61"/>
+    <w:lsdException w:name="Light Grid Accent 2" w:uiPriority="62"/>
+    <w:lsdException w:name="Medium Shading 1 Accent 2" w:uiPriority="63"/>
+    <w:lsdException w:name="Medium Shading 2 Accent 2" w:uiPriority="64"/>
+    <w:lsdException w:name="Medium List 1 Accent 2" w:uiPriority="65"/>
+    <w:lsdException w:name="Medium List 2 Accent 2" w:uiPriority="66"/>
+    <w:lsdException w:name="Medium Grid 1 Accent 2" w:uiPriority="67"/>
+    <w:lsdException w:name="Medium Grid 2 Accent 2" w:uiPriority="68"/>
+    <w:lsdException w:name="Medium Grid 3 Accent 2" w:uiPriority="69"/>
+    <w:lsdException w:name="Dark List Accent 2" w:uiPriority="70"/>
+    <w:lsdException w:name="Colorful Shading Accent 2" w:uiPriority="71"/>
+    <w:lsdException w:name="Colorful List Accent 2" w:uiPriority="72"/>
+    <w:lsdException w:name="Colorful Grid Accent 2" w:uiPriority="73"/>
+    <w:lsdException w:name="Light Shading Accent 3" w:uiPriority="60"/>
+    <w:lsdException w:name="Light List Accent 3" w:uiPriority="61"/>
+    <w:lsdException w:name="Light Grid Accent 3" w:uiPriority="62"/>
+    <w:lsdException w:name="Medium Shading 1 Accent 3" w:uiPriority="63"/>
+    <w:lsdException w:name="Medium Shading 2 Accent 3" w:uiPriority="64"/>
+    <w:lsdException w:name="Medium List 1 Accent 3" w:uiPriority="65"/>
+    <w:lsdException w:name="Medium List 2 Accent 3" w:uiPriority="66"/>
+    <w:lsdException w:name="Medium Grid 1 Accent 3" w:uiPriority="67"/>
+    <w:lsdException w:name="Medium Grid 2 Accent 3" w:uiPriority="68"/>
+    <w:lsdException w:name="Medium Grid 3 Accent 3" w:uiPriority="69"/>
+    <w:lsdException w:name="Dark List Accent 3" w:uiPriority="70"/>
+    <w:lsdException w:name="Colorful Shading Accent 3" w:uiPriority="71"/>
+    <w:lsdException w:name="Colorful List Accent 3" w:uiPriority="72"/>
+    <w:lsdException w:name="Colorful Grid Accent 3" w:uiPriority="73"/>
+    <w:lsdException w:name="Light Shading Accent 4" w:uiPriority="60"/>
+    <w:lsdException w:name="Light List Accent 4" w:uiPriority="61"/>
+    <w:lsdException w:name="Light Grid Accent 4" w:uiPriority="62"/>
+    <w:lsdException w:name="Medium Shading 1 Accent 4" w:uiPriority="63"/>
+    <w:lsdException w:name="Medium Shading 2 Accent 4" w:uiPriority="64"/>
+    <w:lsdException w:name="Medium List 1 Accent 4" w:uiPriority="65"/>
+    <w:lsdException w:name="Medium List 2 Accent 4" w:uiPriority="66"/>
+    <w:lsdException w:name="Medium Grid 1 Accent 4" w:uiPriority="67"/>
+    <w:lsdException w:name="Medium Grid 2 Accent 4" w:uiPriority="68"/>
+    <w:lsdException w:name="Medium Grid 3 Accent 4" w:uiPriority="69"/>
+    <w:lsdException w:name="Dark List Accent 4" w:uiPriority="70"/>
+    <w:lsdException w:name="Colorful Shading Accent 4" w:uiPriority="71"/>
+    <w:lsdException w:name="Colorful List Accent 4" w:uiPriority="72"/>
+    <w:lsdException w:name="Colorful Grid Accent 4" w:uiPriority="73"/>
+    <w:lsdException w:name="Light Shading Accent 5" w:uiPriority="60"/>
+    <w:lsdException w:name="Light List Accent 5" w:uiPriority="61"/>
+    <w:lsdException w:name="Light Grid Accent 5" w:uiPriority="62"/>
+    <w:lsdException w:name="Medium Shading 1 Accent 5" w:uiPriority="63"/>
+    <w:lsdException w:name="Medium Shading 2 Accent 5" w:uiPriority="64"/>
+    <w:lsdException w:name="Medium List 1 Accent 5" w:uiPriority="65"/>
+    <w:lsdException w:name="Medium List 2 Accent 5" w:uiPriority="66"/>
+    <w:lsdException w:name="Medium Grid 1 Accent 5" w:uiPriority="67"/>
+    <w:lsdException w:name="Medium Grid 2 Accent 5" w:uiPriority="68"/>
+    <w:lsdException w:name="Medium Grid 3 Accent 5" w:uiPriority="69"/>
+    <w:lsdException w:name="Dark List Accent 5" w:uiPriority="70"/>
+    <w:lsdException w:name="Colorful Shading Accent 5" w:uiPriority="71"/>
+    <w:lsdException w:name="Colorful List Accent 5" w:uiPriority="72"/>
+    <w:lsdException w:name="Colorful Grid Accent 5" w:uiPriority="73"/>
+    <w:lsdException w:name="Light Shading Accent 6" w:uiPriority="60"/>
+    <w:lsdException w:name="Light List Accent 6" w:uiPriority="61"/>
+    <w:lsdException w:name="Light Grid Accent 6" w:uiPriority="62"/>
+    <w:lsdException w:name="Medium Shading 1 Accent 6" w:uiPriority="63"/>
+    <w:lsdException w:name="Medium Shading 2 Accent 6" w:uiPriority="64"/>
+    <w:lsdException w:name="Medium List 1 Accent 6" w:uiPriority="65"/>
+    <w:lsdException w:name="Medium List 2 Accent 6" w:uiPriority="66"/>
+    <w:lsdException w:name="Medium Grid 1 Accent 6" w:uiPriority="67"/>
+    <w:lsdException w:name="Medium Grid 2 Accent 6" w:uiPriority="68"/>
+    <w:lsdException w:name="Medium Grid 3 Accent 6" w:uiPriority="69"/>
+    <w:lsdException w:name="Dark List Accent 6" w:uiPriority="70"/>
+    <w:lsdException w:name="Colorful Shading Accent 6" w:uiPriority="71"/>
+    <w:lsdException w:name="Colorful List Accent 6" w:uiPriority="72"/>
+    <w:lsdException w:name="Colorful Grid Accent 6" w:uiPriority="73"/>
+    <w:lsdException w:name="Subtle Emphasis" w:uiPriority="19" w:qFormat="1"/>
+    <w:lsdException w:name="Intense Emphasis" w:uiPriority="21" w:qFormat="1"/>
+    <w:lsdException w:name="Subtle Reference" w:uiPriority="31" w:qFormat="1"/>
+    <w:lsdException w:name="Intense Reference" w:uiPriority="32" w:qFormat="1"/>
+    <w:lsdException w:name="Book Title" w:uiPriority="33" w:qFormat="1"/>
+    <w:lsdException w:name="Bibliography" w:semiHidden="1" w:uiPriority="37" w:unhideWhenUsed="1"/>
+    <w:lsdException w:name="TOC Heading" w:semiHidden="1" w:uiPriority="39" w:unhideWhenUsed="1" w:qFormat="1"/>
+    <w:lsdException w:name="Plain Table 1" w:uiPriority="41"/>
+    <w:lsdException w:name="Plain Table 2" w:uiPriority="42"/>
+    <w:lsdException w:name="Plain Table 3" w:uiPriority="43"/>
+    <w:lsdException w:name="Plain Table 4" w:uiPriority="44"/>
+    <w:lsdException w:name="Plain Table 5" w:uiPriority="45"/>
+    <w:lsdException w:name="Grid Table Light" w:uiPriority="40"/>
+    <w:lsdException w:name="Grid Table 1 Light" w:uiPriority="46"/>
+    <w:lsdException w:name="Grid Table 2" w:uiPriority="47"/>
+    <w:lsdException w:name="Grid Table 3" w:uiPriority="48"/>
+    <w:lsdException w:name="Grid Table 4" w:uiPriority="49"/>
+    <w:lsdException w:name="Grid Table 5 Dark" w:uiPriority="50"/>
+    <w:lsdException w:name="Grid Table 6 Colorful" w:uiPriority="51"/>
+    <w:lsdException w:name="Grid Table 7 Colorful" w:uiPriority="52"/>
+    <w:lsdException w:name="Grid Table 1 Light Accent 1" w:uiPriority="46"/>
+    <w:lsdException w:name="Grid Table 2 Accent 1" w:uiPriority="47"/>
+    <w:lsdException w:name="Grid Table 3 Accent 1" w:uiPriority="48"/>
+    <w:lsdException w:name="Grid Table 4 Accent 1" w:uiPriority="49"/>
+    <w:lsdException w:name="Grid Table 5 Dark Accent 1" w:uiPriority="50"/>
+    <w:lsdException w:name="Grid Table 6 Colorful Accent 1" w:uiPriority="51"/>
+    <w:lsdException w:name="Grid Table 7 Colorful Accent 1" w:uiPriority="52"/>
+    <w:lsdException w:name="Grid Table 1 Light Accent 2" w:uiPriority="46"/>
+    <w:lsdException w:name="Grid Table 2 Accent 2" w:uiPriority="47"/>
+    <w:lsdException w:name="Grid Table 3 Accent 2" w:uiPriority="48"/>
+    <w:lsdException w:name="Grid Table 4 Accent 2" w:uiPriority="49"/>
+    <w:lsdException w:name="Grid Table 5 Dark Accent 2" w:uiPriority="50"/>
+    <w:lsdException w:name="Grid Table 6 Colorful Accent 2" w:uiPriority="51"/>
+    <w:lsdException w:name="Grid Table 7 Colorful Accent 2" w:uiPriority="52"/>
+    <w:lsdException w:name="Grid Table 1 Light Accent 3" w:uiPriority="46"/>
+    <w:lsdException w:name="Grid Table 2 Accent 3" w:uiPriority="47"/>
+    <w:lsdException w:name="Grid Table 3 Accent 3" w:uiPriority="48"/>
+    <w:lsdException w:name="Grid Table 4 Accent 3" w:uiPriority="49"/>
+    <w:lsdException w:name="Grid Table 5 Dark Accent 3" w:uiPriority="50"/>
+    <w:lsdException w:name="Grid Table 6 Colorful Accent 3" w:uiPriority="51"/>
+    <w:lsdException w:name="Grid Table 7 Colorful Accent 3" w:uiPriority="52"/>
+    <w:lsdException w:name="Grid Table 1 Light Accent 4" w:uiPriority="46"/>
+    <w:lsdException w:name="Grid Table 2 Accent 4" w:uiPriority="47"/>
+    <w:lsdException w:name="Grid Table 3 Accent 4" w:uiPriority="48"/>
+    <w:lsdException w:name="Grid Table 4 Accent 4" w:uiPriority="49"/>
+    <w:lsdException w:name="Grid Table 5 Dark Accent 4" w:uiPriority="50"/>
+    <w:lsdException w:name="Grid Table 6 Colorful Accent 4" w:uiPriority="51"/>
+    <w:lsdException w:name="Grid Table 7 Colorful Accent 4" w:uiPriority="52"/>
+    <w:lsdException w:name="Grid Table 1 Light Accent 5" w:uiPriority="46"/>
+    <w:lsdException w:name="Grid Table 2 Accent 5" w:uiPriority="47"/>
+    <w:lsdException w:name="Grid Table 3 Accent 5" w:uiPriority="48"/>
+    <w:lsdException w:name="Grid Table 4 Accent 5" w:uiPriority="49"/>
+    <w:lsdException w:name="Grid Table 5 Dark Accent 5" w:uiPriority="50"/>
+    <w:lsdException w:name="Grid Table 6 Colorful Accent 5" w:uiPriority="51"/>
+    <w:lsdException w:name="Grid Table 7 Colorful Accent 5" w:uiPriority="52"/>
+    <w:lsdException w:name="Grid Table 1 Light Accent 6" w:uiPriority="46"/>
+    <w:lsdException w:name="Grid Table 2 Accent 6" w:uiPriority="47"/>
+    <w:lsdException w:name="Grid Table 3 Accent 6" w:uiPriority="48"/>
+    <w:lsdException w:name="Grid Table 4 Accent 6" w:uiPriority="49"/>
+    <w:lsdException w:name="Grid Table 5 Dark Accent 6" w:uiPriority="50"/>
+    <w:lsdException w:name="Grid Table 6 Colorful Accent 6" w:uiPriority="51"/>
+    <w:lsdException w:name="Grid Table 7 Colorful Accent 6" w:uiPriority="52"/>
+    <w:lsdException w:name="List Table 1 Light" w:uiPriority="46"/>
+    <w:lsdException w:name="List Table 2" w:uiPriority="47"/>
+    <w:lsdException w:name="List Table 3" w:uiPriority="48"/>
+    <w:lsdException w:name="List Table 4" w:uiPriority="49"/>
+    <w:lsdException w:name="List Table 5 Dark" w:uiPriority="50"/>
+    <w:lsdException w:name="List Table 6 Colorful" w:uiPriority="51"/>
+    <w:lsdException w:name="List Table 7 Colorful" w:uiPriority="52"/>
+    <w:lsdException w:name="List Table 1 Light Accent 1" w:uiPriority="46"/>
+    <w:lsdException w:name="List Table 2 Accent 1" w:uiPriority="47"/>
+    <w:lsdException w:name="List Table 3 Accent 1" w:uiPriority="48"/>
+    <w:lsdException w:name="List Table 4 Accent 1" w:uiPriority="49"/>
+    <w:lsdException w:name="List Table 5 Dark Accent 1" w:uiPriority="50"/>
+    <w:lsdException w:name="List Table 6 Colorful Accent 1" w:uiPriority="51"/>
+    <w:lsdException w:name="List Table 7 Colorful Accent 1" w:uiPriority="52"/>
+    <w:lsdException w:name="List Table 1 Light Accent 2" w:uiPriority="46"/>
+    <w:lsdException w:name="List Table 2 Accent 2" w:uiPriority="47"/>
+    <w:lsdException w:name="List Table 3 Accent 2" w:uiPriority="48"/>
+    <w:lsdException w:name="List Table 4 Accent 2" w:uiPriority="49"/>
+    <w:lsdException w:name="List Table 5 Dark Accent 2" w:uiPriority="50"/>
+    <w:lsdException w:name="List Table 6 Colorful Accent 2" w:uiPriority="51"/>
+    <w:lsdException w:name="List Table 7 Colorful Accent 2" w:uiPriority="52"/>
+    <w:lsdException w:name="List Table 1 Light Accent 3" w:uiPriority="46"/>
+    <w:lsdException w:name="List Table 2 Accent 3" w:uiPriority="47"/>
+    <w:lsdException w:name="List Table 3 Accent 3" w:uiPriority="48"/>
+    <w:lsdException w:name="List Table 4 Accent 3" w:uiPriority="49"/>
+    <w:lsdException w:name="List Table 5 Dark Accent 3" w:uiPriority="50"/>
+    <w:lsdException w:name="List Table 6 Colorful Accent 3" w:uiPriority="51"/>
+    <w:lsdException w:name="List Table 7 Colorful Accent 3" w:uiPriority="52"/>
+    <w:lsdException w:name="List Table 1 Light Accent 4" w:uiPriority="46"/>
+    <w:lsdException w:name="List Table 2 Accent 4" w:uiPriority="47"/>
+    <w:lsdException w:name="List Table 3 Accent 4" w:uiPriority="48"/>
+    <w:lsdException w:name="List Table 4 Accent 4" w:uiPriority="49"/>
+    <w:lsdException w:name="List Table 5 Dark Accent 4" w:uiPriority="50"/>
+    <w:lsdException w:name="List Table 6 Colorful Accent 4" w:uiPriority="51"/>
+    <w:lsdException w:name="List Table 7 Colorful Accent 4" w:uiPriority="52"/>
+    <w:lsdException w:name="List Table 1 Light Accent 5" w:uiPriority="46"/>
+    <w:lsdException w:name="List Table 2 Accent 5" w:uiPriority="47"/>
+    <w:lsdException w:name="List Table 3 Accent 5" w:uiPriority="48"/>
+    <w:lsdException w:name="List Table 4 Accent 5" w:uiPriority="49"/>
+    <w:lsdException w:name="List Table 5 Dark Accent 5" w:uiPriority="50"/>
+    <w:lsdException w:name="List Table 6 Colorful Accent 5" w:uiPriority="51"/>
+    <w:lsdException w:name="List Table 7 Colorful Accent 5" w:uiPriority="52"/>
+    <w:lsdException w:name="List Table 1 Light Accent 6" w:uiPriority="46"/>
+    <w:lsdException w:name="List Table 2 Accent 6" w:uiPriority="47"/>
+    <w:lsdException w:name="List Table 3 Accent 6" w:uiPriority="48"/>
+    <w:lsdException w:name="List Table 4 Accent 6" w:uiPriority="49"/>
+    <w:lsdException w:name="List Table 5 Dark Accent 6" w:uiPriority="50"/>
+    <w:lsdException w:name="List Table 6 Colorful Accent 6" w:uiPriority="51"/>
+    <w:lsdException w:name="List Table 7 Colorful Accent 6" w:uiPriority="52"/>
+    <w:lsdException w:name="Mention" w:semiHidden="1" w:uiPriority="99" w:unhideWhenUsed="1"/>
+    <w:lsdException w:name="Smart Hyperlink" w:semiHidden="1" w:uiPriority="99" w:unhideWhenUsed="1"/>
+    <w:lsdException w:name="Hashtag" w:semiHidden="1" w:uiPriority="99" w:unhideWhenUsed="1"/>
+    <w:lsdException w:name="Unresolved Mention" w:semiHidden="1" w:uiPriority="99" w:unhideWhenUsed="1"/>
+    <w:lsdException w:name="Smart Link" w:semiHidden="1" w:uiPriority="99" w:unhideWhenUsed="1"/>
   </w:latentStyles>
   <w:style w:type="paragraph" w:default="1" w:styleId="Normal">
     <w:name w:val="Normal"/>
@@ -9835,575 +10996,17 @@
       <w:ind w:left="264" w:hanging="264"/>
     </w:pPr>
   </w:style>
-</w:styles>
-</file>
-
-<file path=word/stylesWithEffects.xml><?xml version="1.0" encoding="utf-8"?>
-<w:styles xmlns:wpc="http://schemas.microsoft.com/office/word/2010/wordprocessingCanvas" xmlns:mc="http://schemas.openxmlformats.org/markup-compatibility/2006" xmlns:o="urn:schemas-microsoft-com:office:office" xmlns:r="http://schemas.openxmlformats.org/officeDocument/2006/relationships" xmlns:m="http://schemas.openxmlformats.org/officeDocument/2006/math" xmlns:v="urn:schemas-microsoft-com:vml" xmlns:wp14="http://schemas.microsoft.com/office/word/2010/wordprocessingDrawing" xmlns:wp="http://schemas.openxmlformats.org/drawingml/2006/wordprocessingDrawing" xmlns:w10="urn:schemas-microsoft-com:office:word" xmlns:w="http://schemas.openxmlformats.org/wordprocessingml/2006/main" xmlns:w14="http://schemas.microsoft.com/office/word/2010/wordml" xmlns:wpg="http://schemas.microsoft.com/office/word/2010/wordprocessingGroup" xmlns:wpi="http://schemas.microsoft.com/office/word/2010/wordprocessingInk" xmlns:wne="http://schemas.microsoft.com/office/word/2006/wordml" xmlns:wps="http://schemas.microsoft.com/office/word/2010/wordprocessingShape" mc:Ignorable="w14 wp14">
-  <w:docDefaults>
-    <w:rPrDefault>
-      <w:rPr>
-        <w:rFonts w:ascii="Calibri" w:eastAsia="Calibri" w:hAnsi="Calibri" w:cs="Times New Roman"/>
-        <w:lang w:val="en-US" w:eastAsia="en-US" w:bidi="ar-SA"/>
-      </w:rPr>
-    </w:rPrDefault>
-    <w:pPrDefault/>
-  </w:docDefaults>
-  <w:latentStyles w:defLockedState="0" w:defUIPriority="0" w:defSemiHidden="1" w:defUnhideWhenUsed="1" w:defQFormat="0" w:count="267">
-    <w:lsdException w:name="Normal" w:locked="1" w:semiHidden="0" w:unhideWhenUsed="0" w:qFormat="1"/>
-    <w:lsdException w:name="heading 1" w:locked="1" w:semiHidden="0" w:unhideWhenUsed="0" w:qFormat="1"/>
-    <w:lsdException w:name="heading 2" w:locked="1" w:semiHidden="0" w:unhideWhenUsed="0" w:qFormat="1"/>
-    <w:lsdException w:name="heading 3" w:locked="1" w:semiHidden="0" w:unhideWhenUsed="0" w:qFormat="1"/>
-    <w:lsdException w:name="heading 4" w:locked="1" w:semiHidden="0" w:unhideWhenUsed="0" w:qFormat="1"/>
-    <w:lsdException w:name="heading 5" w:locked="1" w:qFormat="1"/>
-    <w:lsdException w:name="heading 6" w:locked="1" w:qFormat="1"/>
-    <w:lsdException w:name="heading 7" w:locked="1" w:qFormat="1"/>
-    <w:lsdException w:name="heading 8" w:locked="1" w:qFormat="1"/>
-    <w:lsdException w:name="heading 9" w:locked="1" w:qFormat="1"/>
-    <w:lsdException w:name="toc 1" w:locked="1"/>
-    <w:lsdException w:name="toc 2" w:locked="1"/>
-    <w:lsdException w:name="toc 3" w:locked="1"/>
-    <w:lsdException w:name="toc 4" w:locked="1"/>
-    <w:lsdException w:name="toc 5" w:locked="1"/>
-    <w:lsdException w:name="toc 6" w:locked="1"/>
-    <w:lsdException w:name="toc 7" w:locked="1"/>
-    <w:lsdException w:name="toc 8" w:locked="1"/>
-    <w:lsdException w:name="toc 9" w:locked="1"/>
-    <w:lsdException w:name="footer" w:uiPriority="99"/>
-    <w:lsdException w:name="caption" w:locked="1" w:qFormat="1"/>
-    <w:lsdException w:name="List Number" w:semiHidden="0" w:unhideWhenUsed="0"/>
-    <w:lsdException w:name="List 4" w:semiHidden="0" w:unhideWhenUsed="0"/>
-    <w:lsdException w:name="List 5" w:semiHidden="0" w:unhideWhenUsed="0"/>
-    <w:lsdException w:name="Title" w:locked="1" w:semiHidden="0" w:unhideWhenUsed="0" w:qFormat="1"/>
-    <w:lsdException w:name="Default Paragraph Font" w:locked="1"/>
-    <w:lsdException w:name="Subtitle" w:locked="1" w:semiHidden="0" w:unhideWhenUsed="0" w:qFormat="1"/>
-    <w:lsdException w:name="Salutation" w:semiHidden="0" w:unhideWhenUsed="0"/>
-    <w:lsdException w:name="Date" w:semiHidden="0" w:unhideWhenUsed="0"/>
-    <w:lsdException w:name="Body Text First Indent" w:semiHidden="0" w:unhideWhenUsed="0"/>
-    <w:lsdException w:name="Strong" w:locked="1" w:semiHidden="0" w:unhideWhenUsed="0" w:qFormat="1"/>
-    <w:lsdException w:name="Emphasis" w:locked="1" w:semiHidden="0" w:unhideWhenUsed="0" w:qFormat="1"/>
-    <w:lsdException w:name="Table Grid" w:locked="1" w:semiHidden="0" w:unhideWhenUsed="0"/>
-    <w:lsdException w:name="Placeholder Text" w:uiPriority="99" w:unhideWhenUsed="0"/>
-    <w:lsdException w:name="No Spacing" w:semiHidden="0" w:uiPriority="1" w:unhideWhenUsed="0" w:qFormat="1"/>
-    <w:lsdException w:name="Light Shading" w:semiHidden="0" w:uiPriority="60" w:unhideWhenUsed="0"/>
-    <w:lsdException w:name="Light List" w:semiHidden="0" w:uiPriority="61" w:unhideWhenUsed="0"/>
-    <w:lsdException w:name="Light Grid" w:semiHidden="0" w:uiPriority="62" w:unhideWhenUsed="0"/>
-    <w:lsdException w:name="Medium Shading 1" w:semiHidden="0" w:uiPriority="63" w:unhideWhenUsed="0"/>
-    <w:lsdException w:name="Medium Shading 2" w:semiHidden="0" w:uiPriority="64" w:unhideWhenUsed="0"/>
-    <w:lsdException w:name="Medium List 1" w:semiHidden="0" w:uiPriority="65" w:unhideWhenUsed="0"/>
-    <w:lsdException w:name="Medium List 2" w:semiHidden="0" w:uiPriority="66" w:unhideWhenUsed="0"/>
-    <w:lsdException w:name="Medium Grid 1" w:semiHidden="0" w:uiPriority="67" w:unhideWhenUsed="0"/>
-    <w:lsdException w:name="Medium Grid 2" w:semiHidden="0" w:uiPriority="68" w:unhideWhenUsed="0"/>
-    <w:lsdException w:name="Medium Grid 3" w:semiHidden="0" w:uiPriority="69" w:unhideWhenUsed="0"/>
-    <w:lsdException w:name="Dark List" w:semiHidden="0" w:uiPriority="70" w:unhideWhenUsed="0"/>
-    <w:lsdException w:name="Colorful Shading" w:semiHidden="0" w:uiPriority="71" w:unhideWhenUsed="0"/>
-    <w:lsdException w:name="Colorful List" w:semiHidden="0" w:uiPriority="72" w:unhideWhenUsed="0"/>
-    <w:lsdException w:name="Colorful Grid" w:semiHidden="0" w:uiPriority="73" w:unhideWhenUsed="0"/>
-    <w:lsdException w:name="Light Shading Accent 1" w:semiHidden="0" w:uiPriority="60" w:unhideWhenUsed="0"/>
-    <w:lsdException w:name="Light List Accent 1" w:semiHidden="0" w:uiPriority="61" w:unhideWhenUsed="0"/>
-    <w:lsdException w:name="Light Grid Accent 1" w:semiHidden="0" w:uiPriority="62" w:unhideWhenUsed="0"/>
-    <w:lsdException w:name="Medium Shading 1 Accent 1" w:semiHidden="0" w:uiPriority="63" w:unhideWhenUsed="0"/>
-    <w:lsdException w:name="Medium Shading 2 Accent 1" w:semiHidden="0" w:uiPriority="64" w:unhideWhenUsed="0"/>
-    <w:lsdException w:name="Medium List 1 Accent 1" w:semiHidden="0" w:uiPriority="65" w:unhideWhenUsed="0"/>
-    <w:lsdException w:name="Revision" w:uiPriority="99" w:unhideWhenUsed="0"/>
-    <w:lsdException w:name="List Paragraph" w:semiHidden="0" w:uiPriority="34" w:unhideWhenUsed="0" w:qFormat="1"/>
-    <w:lsdException w:name="Quote" w:semiHidden="0" w:uiPriority="29" w:unhideWhenUsed="0" w:qFormat="1"/>
-    <w:lsdException w:name="Intense Quote" w:semiHidden="0" w:uiPriority="30" w:unhideWhenUsed="0" w:qFormat="1"/>
-    <w:lsdException w:name="Medium List 2 Accent 1" w:semiHidden="0" w:uiPriority="66" w:unhideWhenUsed="0"/>
-    <w:lsdException w:name="Medium Grid 1 Accent 1" w:semiHidden="0" w:uiPriority="67" w:unhideWhenUsed="0"/>
-    <w:lsdException w:name="Medium Grid 2 Accent 1" w:semiHidden="0" w:uiPriority="68" w:unhideWhenUsed="0"/>
-    <w:lsdException w:name="Medium Grid 3 Accent 1" w:semiHidden="0" w:uiPriority="69" w:unhideWhenUsed="0"/>
-    <w:lsdException w:name="Dark List Accent 1" w:semiHidden="0" w:uiPriority="70" w:unhideWhenUsed="0"/>
-    <w:lsdException w:name="Colorful Shading Accent 1" w:semiHidden="0" w:uiPriority="71" w:unhideWhenUsed="0"/>
-    <w:lsdException w:name="Colorful List Accent 1" w:semiHidden="0" w:uiPriority="72" w:unhideWhenUsed="0"/>
-    <w:lsdException w:name="Colorful Grid Accent 1" w:semiHidden="0" w:uiPriority="73" w:unhideWhenUsed="0"/>
-    <w:lsdException w:name="Light Shading Accent 2" w:semiHidden="0" w:uiPriority="60" w:unhideWhenUsed="0"/>
-    <w:lsdException w:name="Light List Accent 2" w:semiHidden="0" w:uiPriority="61" w:unhideWhenUsed="0"/>
-    <w:lsdException w:name="Light Grid Accent 2" w:semiHidden="0" w:uiPriority="62" w:unhideWhenUsed="0"/>
-    <w:lsdException w:name="Medium Shading 1 Accent 2" w:semiHidden="0" w:uiPriority="63" w:unhideWhenUsed="0"/>
-    <w:lsdException w:name="Medium Shading 2 Accent 2" w:semiHidden="0" w:uiPriority="64" w:unhideWhenUsed="0"/>
-    <w:lsdException w:name="Medium List 1 Accent 2" w:semiHidden="0" w:uiPriority="65" w:unhideWhenUsed="0"/>
-    <w:lsdException w:name="Medium List 2 Accent 2" w:semiHidden="0" w:uiPriority="66" w:unhideWhenUsed="0"/>
-    <w:lsdException w:name="Medium Grid 1 Accent 2" w:semiHidden="0" w:uiPriority="67" w:unhideWhenUsed="0"/>
-    <w:lsdException w:name="Medium Grid 2 Accent 2" w:semiHidden="0" w:uiPriority="68" w:unhideWhenUsed="0"/>
-    <w:lsdException w:name="Medium Grid 3 Accent 2" w:semiHidden="0" w:uiPriority="69" w:unhideWhenUsed="0"/>
-    <w:lsdException w:name="Dark List Accent 2" w:semiHidden="0" w:uiPriority="70" w:unhideWhenUsed="0"/>
-    <w:lsdException w:name="Colorful Shading Accent 2" w:semiHidden="0" w:uiPriority="71" w:unhideWhenUsed="0"/>
-    <w:lsdException w:name="Colorful List Accent 2" w:semiHidden="0" w:uiPriority="72" w:unhideWhenUsed="0"/>
-    <w:lsdException w:name="Colorful Grid Accent 2" w:semiHidden="0" w:uiPriority="73" w:unhideWhenUsed="0"/>
-    <w:lsdException w:name="Light Shading Accent 3" w:semiHidden="0" w:uiPriority="60" w:unhideWhenUsed="0"/>
-    <w:lsdException w:name="Light List Accent 3" w:semiHidden="0" w:uiPriority="61" w:unhideWhenUsed="0"/>
-    <w:lsdException w:name="Light Grid Accent 3" w:semiHidden="0" w:uiPriority="62" w:unhideWhenUsed="0"/>
-    <w:lsdException w:name="Medium Shading 1 Accent 3" w:semiHidden="0" w:uiPriority="63" w:unhideWhenUsed="0"/>
-    <w:lsdException w:name="Medium Shading 2 Accent 3" w:semiHidden="0" w:uiPriority="64" w:unhideWhenUsed="0"/>
-    <w:lsdException w:name="Medium List 1 Accent 3" w:semiHidden="0" w:uiPriority="65" w:unhideWhenUsed="0"/>
-    <w:lsdException w:name="Medium List 2 Accent 3" w:semiHidden="0" w:uiPriority="66" w:unhideWhenUsed="0"/>
-    <w:lsdException w:name="Medium Grid 1 Accent 3" w:semiHidden="0" w:uiPriority="67" w:unhideWhenUsed="0"/>
-    <w:lsdException w:name="Medium Grid 2 Accent 3" w:semiHidden="0" w:uiPriority="68" w:unhideWhenUsed="0"/>
-    <w:lsdException w:name="Medium Grid 3 Accent 3" w:semiHidden="0" w:uiPriority="69" w:unhideWhenUsed="0"/>
-    <w:lsdException w:name="Dark List Accent 3" w:semiHidden="0" w:uiPriority="70" w:unhideWhenUsed="0"/>
-    <w:lsdException w:name="Colorful Shading Accent 3" w:semiHidden="0" w:uiPriority="71" w:unhideWhenUsed="0"/>
-    <w:lsdException w:name="Colorful List Accent 3" w:semiHidden="0" w:uiPriority="72" w:unhideWhenUsed="0"/>
-    <w:lsdException w:name="Colorful Grid Accent 3" w:semiHidden="0" w:uiPriority="73" w:unhideWhenUsed="0"/>
-    <w:lsdException w:name="Light Shading Accent 4" w:semiHidden="0" w:uiPriority="60" w:unhideWhenUsed="0"/>
-    <w:lsdException w:name="Light List Accent 4" w:semiHidden="0" w:uiPriority="61" w:unhideWhenUsed="0"/>
-    <w:lsdException w:name="Light Grid Accent 4" w:semiHidden="0" w:uiPriority="62" w:unhideWhenUsed="0"/>
-    <w:lsdException w:name="Medium Shading 1 Accent 4" w:semiHidden="0" w:uiPriority="63" w:unhideWhenUsed="0"/>
-    <w:lsdException w:name="Medium Shading 2 Accent 4" w:semiHidden="0" w:uiPriority="64" w:unhideWhenUsed="0"/>
-    <w:lsdException w:name="Medium List 1 Accent 4" w:semiHidden="0" w:uiPriority="65" w:unhideWhenUsed="0"/>
-    <w:lsdException w:name="Medium List 2 Accent 4" w:semiHidden="0" w:uiPriority="66" w:unhideWhenUsed="0"/>
-    <w:lsdException w:name="Medium Grid 1 Accent 4" w:semiHidden="0" w:uiPriority="67" w:unhideWhenUsed="0"/>
-    <w:lsdException w:name="Medium Grid 2 Accent 4" w:semiHidden="0" w:uiPriority="68" w:unhideWhenUsed="0"/>
-    <w:lsdException w:name="Medium Grid 3 Accent 4" w:semiHidden="0" w:uiPriority="69" w:unhideWhenUsed="0"/>
-    <w:lsdException w:name="Dark List Accent 4" w:semiHidden="0" w:uiPriority="70" w:unhideWhenUsed="0"/>
-    <w:lsdException w:name="Colorful Shading Accent 4" w:semiHidden="0" w:uiPriority="71" w:unhideWhenUsed="0"/>
-    <w:lsdException w:name="Colorful List Accent 4" w:semiHidden="0" w:uiPriority="72" w:unhideWhenUsed="0"/>
-    <w:lsdException w:name="Colorful Grid Accent 4" w:semiHidden="0" w:uiPriority="73" w:unhideWhenUsed="0"/>
-    <w:lsdException w:name="Light Shading Accent 5" w:semiHidden="0" w:uiPriority="60" w:unhideWhenUsed="0"/>
-    <w:lsdException w:name="Light List Accent 5" w:semiHidden="0" w:uiPriority="61" w:unhideWhenUsed="0"/>
-    <w:lsdException w:name="Light Grid Accent 5" w:semiHidden="0" w:uiPriority="62" w:unhideWhenUsed="0"/>
-    <w:lsdException w:name="Medium Shading 1 Accent 5" w:semiHidden="0" w:uiPriority="63" w:unhideWhenUsed="0"/>
-    <w:lsdException w:name="Medium Shading 2 Accent 5" w:semiHidden="0" w:uiPriority="64" w:unhideWhenUsed="0"/>
-    <w:lsdException w:name="Medium List 1 Accent 5" w:semiHidden="0" w:uiPriority="65" w:unhideWhenUsed="0"/>
-    <w:lsdException w:name="Medium List 2 Accent 5" w:semiHidden="0" w:uiPriority="66" w:unhideWhenUsed="0"/>
-    <w:lsdException w:name="Medium Grid 1 Accent 5" w:semiHidden="0" w:uiPriority="67" w:unhideWhenUsed="0"/>
-    <w:lsdException w:name="Medium Grid 2 Accent 5" w:semiHidden="0" w:uiPriority="68" w:unhideWhenUsed="0"/>
-    <w:lsdException w:name="Medium Grid 3 Accent 5" w:semiHidden="0" w:uiPriority="69" w:unhideWhenUsed="0"/>
-    <w:lsdException w:name="Dark List Accent 5" w:semiHidden="0" w:uiPriority="70" w:unhideWhenUsed="0"/>
-    <w:lsdException w:name="Colorful Shading Accent 5" w:semiHidden="0" w:uiPriority="71" w:unhideWhenUsed="0"/>
-    <w:lsdException w:name="Colorful List Accent 5" w:semiHidden="0" w:uiPriority="72" w:unhideWhenUsed="0"/>
-    <w:lsdException w:name="Colorful Grid Accent 5" w:semiHidden="0" w:uiPriority="73" w:unhideWhenUsed="0"/>
-    <w:lsdException w:name="Light Shading Accent 6" w:semiHidden="0" w:uiPriority="60" w:unhideWhenUsed="0"/>
-    <w:lsdException w:name="Light List Accent 6" w:semiHidden="0" w:uiPriority="61" w:unhideWhenUsed="0"/>
-    <w:lsdException w:name="Light Grid Accent 6" w:semiHidden="0" w:uiPriority="62" w:unhideWhenUsed="0"/>
-    <w:lsdException w:name="Medium Shading 1 Accent 6" w:semiHidden="0" w:uiPriority="63" w:unhideWhenUsed="0"/>
-    <w:lsdException w:name="Medium Shading 2 Accent 6" w:semiHidden="0" w:uiPriority="64" w:unhideWhenUsed="0"/>
-    <w:lsdException w:name="Medium List 1 Accent 6" w:semiHidden="0" w:uiPriority="65" w:unhideWhenUsed="0"/>
-    <w:lsdException w:name="Medium List 2 Accent 6" w:semiHidden="0" w:uiPriority="66" w:unhideWhenUsed="0"/>
-    <w:lsdException w:name="Medium Grid 1 Accent 6" w:semiHidden="0" w:uiPriority="67" w:unhideWhenUsed="0"/>
-    <w:lsdException w:name="Medium Grid 2 Accent 6" w:semiHidden="0" w:uiPriority="68" w:unhideWhenUsed="0"/>
-    <w:lsdException w:name="Medium Grid 3 Accent 6" w:semiHidden="0" w:uiPriority="69" w:unhideWhenUsed="0"/>
-    <w:lsdException w:name="Dark List Accent 6" w:semiHidden="0" w:uiPriority="70" w:unhideWhenUsed="0"/>
-    <w:lsdException w:name="Colorful Shading Accent 6" w:semiHidden="0" w:uiPriority="71" w:unhideWhenUsed="0"/>
-    <w:lsdException w:name="Colorful List Accent 6" w:semiHidden="0" w:uiPriority="72" w:unhideWhenUsed="0"/>
-    <w:lsdException w:name="Colorful Grid Accent 6" w:semiHidden="0" w:uiPriority="73" w:unhideWhenUsed="0"/>
-    <w:lsdException w:name="Subtle Emphasis" w:semiHidden="0" w:uiPriority="19" w:unhideWhenUsed="0" w:qFormat="1"/>
-    <w:lsdException w:name="Intense Emphasis" w:semiHidden="0" w:uiPriority="21" w:unhideWhenUsed="0" w:qFormat="1"/>
-    <w:lsdException w:name="Subtle Reference" w:semiHidden="0" w:uiPriority="31" w:unhideWhenUsed="0" w:qFormat="1"/>
-    <w:lsdException w:name="Intense Reference" w:semiHidden="0" w:uiPriority="32" w:unhideWhenUsed="0" w:qFormat="1"/>
-    <w:lsdException w:name="Book Title" w:semiHidden="0" w:uiPriority="33" w:unhideWhenUsed="0" w:qFormat="1"/>
-    <w:lsdException w:name="Bibliography" w:uiPriority="37"/>
-    <w:lsdException w:name="TOC Heading" w:uiPriority="39" w:qFormat="1"/>
-  </w:latentStyles>
-  <w:style w:type="paragraph" w:default="1" w:styleId="Normal">
-    <w:name w:val="Normal"/>
+  <w:style w:type="character" w:styleId="Emphasis">
+    <w:name w:val="Emphasis"/>
+    <w:basedOn w:val="DefaultParagraphFont"/>
+    <w:uiPriority w:val="20"/>
     <w:qFormat/>
-    <w:rsid w:val="001F2965"/>
-    <w:pPr>
-      <w:spacing w:after="200" w:line="276" w:lineRule="auto"/>
-    </w:pPr>
+    <w:locked/>
+    <w:rsid w:val="00F6603B"/>
     <w:rPr>
-      <w:rFonts w:eastAsia="Times New Roman"/>
-      <w:sz w:val="22"/>
-      <w:szCs w:val="22"/>
-    </w:rPr>
-  </w:style>
-  <w:style w:type="paragraph" w:styleId="Heading1">
-    <w:name w:val="heading 1"/>
-    <w:basedOn w:val="Normal"/>
-    <w:next w:val="Normal"/>
-    <w:link w:val="Heading1Char"/>
-    <w:qFormat/>
-    <w:rsid w:val="00B42030"/>
-    <w:pPr>
-      <w:keepNext/>
-      <w:keepLines/>
-      <w:spacing w:before="480" w:after="0"/>
-      <w:outlineLvl w:val="0"/>
-    </w:pPr>
-    <w:rPr>
-      <w:rFonts w:ascii="Cambria" w:eastAsia="Calibri" w:hAnsi="Cambria"/>
-      <w:b/>
-      <w:bCs/>
-      <w:color w:val="365F91"/>
-      <w:sz w:val="28"/>
-      <w:szCs w:val="28"/>
-    </w:rPr>
-  </w:style>
-  <w:style w:type="paragraph" w:styleId="Heading2">
-    <w:name w:val="heading 2"/>
-    <w:basedOn w:val="Normal"/>
-    <w:next w:val="Normal"/>
-    <w:link w:val="Heading2Char"/>
-    <w:qFormat/>
-    <w:rsid w:val="00B42030"/>
-    <w:pPr>
-      <w:keepNext/>
-      <w:keepLines/>
-      <w:spacing w:before="200" w:after="0"/>
-      <w:outlineLvl w:val="1"/>
-    </w:pPr>
-    <w:rPr>
-      <w:rFonts w:ascii="Cambria" w:eastAsia="Calibri" w:hAnsi="Cambria"/>
-      <w:b/>
-      <w:bCs/>
-      <w:color w:val="4F81BD"/>
-      <w:sz w:val="26"/>
-      <w:szCs w:val="26"/>
-    </w:rPr>
-  </w:style>
-  <w:style w:type="paragraph" w:styleId="Heading3">
-    <w:name w:val="heading 3"/>
-    <w:basedOn w:val="Normal"/>
-    <w:next w:val="Normal"/>
-    <w:link w:val="Heading3Char"/>
-    <w:qFormat/>
-    <w:rsid w:val="00B42030"/>
-    <w:pPr>
-      <w:keepNext/>
-      <w:keepLines/>
-      <w:spacing w:before="200" w:after="0"/>
-      <w:outlineLvl w:val="2"/>
-    </w:pPr>
-    <w:rPr>
-      <w:rFonts w:ascii="Cambria" w:eastAsia="Calibri" w:hAnsi="Cambria"/>
-      <w:b/>
-      <w:bCs/>
-      <w:color w:val="4F81BD"/>
-    </w:rPr>
-  </w:style>
-  <w:style w:type="paragraph" w:styleId="Heading4">
-    <w:name w:val="heading 4"/>
-    <w:basedOn w:val="Normal"/>
-    <w:next w:val="Normal"/>
-    <w:link w:val="Heading4Char"/>
-    <w:qFormat/>
-    <w:rsid w:val="00B42030"/>
-    <w:pPr>
-      <w:keepNext/>
-      <w:keepLines/>
-      <w:spacing w:before="200" w:after="0"/>
-      <w:outlineLvl w:val="3"/>
-    </w:pPr>
-    <w:rPr>
-      <w:rFonts w:ascii="Cambria" w:eastAsia="Calibri" w:hAnsi="Cambria"/>
-      <w:b/>
-      <w:bCs/>
       <w:i/>
       <w:iCs/>
-      <w:color w:val="4F81BD"/>
     </w:rPr>
-  </w:style>
-  <w:style w:type="character" w:default="1" w:styleId="DefaultParagraphFont">
-    <w:name w:val="Default Paragraph Font"/>
-    <w:uiPriority w:val="1"/>
-    <w:semiHidden/>
-    <w:unhideWhenUsed/>
-  </w:style>
-  <w:style w:type="table" w:default="1" w:styleId="TableNormal">
-    <w:name w:val="Normal Table"/>
-    <w:uiPriority w:val="99"/>
-    <w:semiHidden/>
-    <w:unhideWhenUsed/>
-    <w:tblPr>
-      <w:tblInd w:w="0" w:type="dxa"/>
-      <w:tblCellMar>
-        <w:top w:w="0" w:type="dxa"/>
-        <w:left w:w="108" w:type="dxa"/>
-        <w:bottom w:w="0" w:type="dxa"/>
-        <w:right w:w="108" w:type="dxa"/>
-      </w:tblCellMar>
-    </w:tblPr>
-  </w:style>
-  <w:style w:type="numbering" w:default="1" w:styleId="NoList">
-    <w:name w:val="No List"/>
-    <w:uiPriority w:val="99"/>
-    <w:semiHidden/>
-    <w:unhideWhenUsed/>
-  </w:style>
-  <w:style w:type="character" w:customStyle="1" w:styleId="Heading1Char">
-    <w:name w:val="Heading 1 Char"/>
-    <w:link w:val="Heading1"/>
-    <w:locked/>
-    <w:rsid w:val="00B42030"/>
-    <w:rPr>
-      <w:rFonts w:ascii="Cambria" w:hAnsi="Cambria" w:cs="Times New Roman"/>
-      <w:b/>
-      <w:bCs/>
-      <w:color w:val="365F91"/>
-      <w:sz w:val="28"/>
-      <w:szCs w:val="28"/>
-    </w:rPr>
-  </w:style>
-  <w:style w:type="character" w:customStyle="1" w:styleId="Heading2Char">
-    <w:name w:val="Heading 2 Char"/>
-    <w:link w:val="Heading2"/>
-    <w:locked/>
-    <w:rsid w:val="00B42030"/>
-    <w:rPr>
-      <w:rFonts w:ascii="Cambria" w:hAnsi="Cambria" w:cs="Times New Roman"/>
-      <w:b/>
-      <w:bCs/>
-      <w:color w:val="4F81BD"/>
-      <w:sz w:val="26"/>
-      <w:szCs w:val="26"/>
-    </w:rPr>
-  </w:style>
-  <w:style w:type="character" w:customStyle="1" w:styleId="Heading3Char">
-    <w:name w:val="Heading 3 Char"/>
-    <w:link w:val="Heading3"/>
-    <w:semiHidden/>
-    <w:locked/>
-    <w:rsid w:val="00B42030"/>
-    <w:rPr>
-      <w:rFonts w:ascii="Cambria" w:hAnsi="Cambria" w:cs="Times New Roman"/>
-      <w:b/>
-      <w:bCs/>
-      <w:color w:val="4F81BD"/>
-    </w:rPr>
-  </w:style>
-  <w:style w:type="character" w:customStyle="1" w:styleId="Heading4Char">
-    <w:name w:val="Heading 4 Char"/>
-    <w:link w:val="Heading4"/>
-    <w:semiHidden/>
-    <w:locked/>
-    <w:rsid w:val="00B42030"/>
-    <w:rPr>
-      <w:rFonts w:ascii="Cambria" w:hAnsi="Cambria" w:cs="Times New Roman"/>
-      <w:b/>
-      <w:bCs/>
-      <w:i/>
-      <w:iCs/>
-      <w:color w:val="4F81BD"/>
-    </w:rPr>
-  </w:style>
-  <w:style w:type="paragraph" w:styleId="Title">
-    <w:name w:val="Title"/>
-    <w:basedOn w:val="Normal"/>
-    <w:next w:val="Normal"/>
-    <w:link w:val="TitleChar"/>
-    <w:qFormat/>
-    <w:rsid w:val="00B42030"/>
-    <w:pPr>
-      <w:pBdr>
-        <w:bottom w:val="single" w:sz="8" w:space="4" w:color="4F81BD"/>
-      </w:pBdr>
-      <w:spacing w:after="300" w:line="240" w:lineRule="auto"/>
-      <w:contextualSpacing/>
-    </w:pPr>
-    <w:rPr>
-      <w:rFonts w:ascii="Cambria" w:eastAsia="Calibri" w:hAnsi="Cambria"/>
-      <w:color w:val="17365D"/>
-      <w:spacing w:val="5"/>
-      <w:kern w:val="28"/>
-      <w:sz w:val="52"/>
-      <w:szCs w:val="52"/>
-    </w:rPr>
-  </w:style>
-  <w:style w:type="character" w:customStyle="1" w:styleId="TitleChar">
-    <w:name w:val="Title Char"/>
-    <w:link w:val="Title"/>
-    <w:locked/>
-    <w:rsid w:val="00B42030"/>
-    <w:rPr>
-      <w:rFonts w:ascii="Cambria" w:hAnsi="Cambria" w:cs="Times New Roman"/>
-      <w:color w:val="17365D"/>
-      <w:spacing w:val="5"/>
-      <w:kern w:val="28"/>
-      <w:sz w:val="52"/>
-      <w:szCs w:val="52"/>
-    </w:rPr>
-  </w:style>
-  <w:style w:type="character" w:styleId="Hyperlink">
-    <w:name w:val="Hyperlink"/>
-    <w:rsid w:val="00D17C88"/>
-    <w:rPr>
-      <w:rFonts w:cs="Times New Roman"/>
-      <w:color w:val="0000FF"/>
-      <w:u w:val="single"/>
-    </w:rPr>
-  </w:style>
-  <w:style w:type="character" w:styleId="FollowedHyperlink">
-    <w:name w:val="FollowedHyperlink"/>
-    <w:semiHidden/>
-    <w:rsid w:val="0038008F"/>
-    <w:rPr>
-      <w:rFonts w:cs="Times New Roman"/>
-      <w:color w:val="800080"/>
-      <w:u w:val="single"/>
-    </w:rPr>
-  </w:style>
-  <w:style w:type="paragraph" w:styleId="ListParagraph">
-    <w:name w:val="List Paragraph"/>
-    <w:basedOn w:val="Normal"/>
-    <w:uiPriority w:val="34"/>
-    <w:qFormat/>
-    <w:rsid w:val="009E4510"/>
-    <w:pPr>
-      <w:ind w:left="720"/>
-      <w:contextualSpacing/>
-    </w:pPr>
-  </w:style>
-  <w:style w:type="paragraph" w:styleId="BalloonText">
-    <w:name w:val="Balloon Text"/>
-    <w:basedOn w:val="Normal"/>
-    <w:link w:val="BalloonTextChar"/>
-    <w:semiHidden/>
-    <w:rsid w:val="00545188"/>
-    <w:pPr>
-      <w:spacing w:after="0" w:line="240" w:lineRule="auto"/>
-    </w:pPr>
-    <w:rPr>
-      <w:rFonts w:ascii="Tahoma" w:hAnsi="Tahoma" w:cs="Tahoma"/>
-      <w:sz w:val="16"/>
-      <w:szCs w:val="16"/>
-    </w:rPr>
-  </w:style>
-  <w:style w:type="character" w:customStyle="1" w:styleId="BalloonTextChar">
-    <w:name w:val="Balloon Text Char"/>
-    <w:link w:val="BalloonText"/>
-    <w:semiHidden/>
-    <w:locked/>
-    <w:rsid w:val="00545188"/>
-    <w:rPr>
-      <w:rFonts w:ascii="Tahoma" w:hAnsi="Tahoma" w:cs="Tahoma"/>
-      <w:sz w:val="16"/>
-      <w:szCs w:val="16"/>
-    </w:rPr>
-  </w:style>
-  <w:style w:type="character" w:styleId="CommentReference">
-    <w:name w:val="annotation reference"/>
-    <w:semiHidden/>
-    <w:rsid w:val="005417E5"/>
-    <w:rPr>
-      <w:sz w:val="16"/>
-      <w:szCs w:val="16"/>
-    </w:rPr>
-  </w:style>
-  <w:style w:type="paragraph" w:styleId="CommentText">
-    <w:name w:val="annotation text"/>
-    <w:basedOn w:val="Normal"/>
-    <w:semiHidden/>
-    <w:rsid w:val="005417E5"/>
-    <w:rPr>
-      <w:sz w:val="20"/>
-      <w:szCs w:val="20"/>
-    </w:rPr>
-  </w:style>
-  <w:style w:type="paragraph" w:styleId="CommentSubject">
-    <w:name w:val="annotation subject"/>
-    <w:basedOn w:val="CommentText"/>
-    <w:next w:val="CommentText"/>
-    <w:semiHidden/>
-    <w:rsid w:val="005417E5"/>
-    <w:rPr>
-      <w:b/>
-      <w:bCs/>
-    </w:rPr>
-  </w:style>
-  <w:style w:type="paragraph" w:styleId="Header">
-    <w:name w:val="header"/>
-    <w:basedOn w:val="Normal"/>
-    <w:link w:val="HeaderChar"/>
-    <w:rsid w:val="00F726CD"/>
-    <w:pPr>
-      <w:tabs>
-        <w:tab w:val="center" w:pos="4680"/>
-        <w:tab w:val="right" w:pos="9360"/>
-      </w:tabs>
-      <w:spacing w:after="0" w:line="240" w:lineRule="auto"/>
-    </w:pPr>
-  </w:style>
-  <w:style w:type="character" w:customStyle="1" w:styleId="HeaderChar">
-    <w:name w:val="Header Char"/>
-    <w:link w:val="Header"/>
-    <w:rsid w:val="00F726CD"/>
-    <w:rPr>
-      <w:rFonts w:eastAsia="Times New Roman"/>
-      <w:sz w:val="22"/>
-      <w:szCs w:val="22"/>
-    </w:rPr>
-  </w:style>
-  <w:style w:type="paragraph" w:styleId="Footer">
-    <w:name w:val="footer"/>
-    <w:basedOn w:val="Normal"/>
-    <w:link w:val="FooterChar"/>
-    <w:uiPriority w:val="99"/>
-    <w:rsid w:val="00F726CD"/>
-    <w:pPr>
-      <w:tabs>
-        <w:tab w:val="center" w:pos="4680"/>
-        <w:tab w:val="right" w:pos="9360"/>
-      </w:tabs>
-      <w:spacing w:after="0" w:line="240" w:lineRule="auto"/>
-    </w:pPr>
-  </w:style>
-  <w:style w:type="character" w:customStyle="1" w:styleId="FooterChar">
-    <w:name w:val="Footer Char"/>
-    <w:link w:val="Footer"/>
-    <w:uiPriority w:val="99"/>
-    <w:rsid w:val="00F726CD"/>
-    <w:rPr>
-      <w:rFonts w:eastAsia="Times New Roman"/>
-      <w:sz w:val="22"/>
-      <w:szCs w:val="22"/>
-    </w:rPr>
-  </w:style>
-  <w:style w:type="character" w:styleId="IntenseEmphasis">
-    <w:name w:val="Intense Emphasis"/>
-    <w:uiPriority w:val="21"/>
-    <w:qFormat/>
-    <w:rsid w:val="008907B9"/>
-    <w:rPr>
-      <w:b/>
-      <w:bCs/>
-      <w:i/>
-      <w:iCs/>
-      <w:color w:val="4F81BD"/>
-    </w:rPr>
-  </w:style>
-  <w:style w:type="paragraph" w:styleId="Revision">
-    <w:name w:val="Revision"/>
-    <w:hidden/>
-    <w:uiPriority w:val="99"/>
-    <w:semiHidden/>
-    <w:rsid w:val="00672317"/>
-    <w:rPr>
-      <w:rFonts w:eastAsia="Times New Roman"/>
-      <w:sz w:val="22"/>
-      <w:szCs w:val="22"/>
-    </w:rPr>
-  </w:style>
-  <w:style w:type="table" w:styleId="TableGrid">
-    <w:name w:val="Table Grid"/>
-    <w:basedOn w:val="TableNormal"/>
-    <w:locked/>
-    <w:rsid w:val="00D245B4"/>
-    <w:tblPr>
-      <w:tblBorders>
-        <w:top w:val="single" w:sz="4" w:space="0" w:color="auto"/>
-        <w:left w:val="single" w:sz="4" w:space="0" w:color="auto"/>
-        <w:bottom w:val="single" w:sz="4" w:space="0" w:color="auto"/>
-        <w:right w:val="single" w:sz="4" w:space="0" w:color="auto"/>
-        <w:insideH w:val="single" w:sz="4" w:space="0" w:color="auto"/>
-        <w:insideV w:val="single" w:sz="4" w:space="0" w:color="auto"/>
-      </w:tblBorders>
-    </w:tblPr>
-  </w:style>
-  <w:style w:type="paragraph" w:styleId="Bibliography">
-    <w:name w:val="Bibliography"/>
-    <w:basedOn w:val="Normal"/>
-    <w:next w:val="Normal"/>
-    <w:uiPriority w:val="37"/>
-    <w:unhideWhenUsed/>
-    <w:rsid w:val="00AB61CF"/>
-    <w:pPr>
-      <w:tabs>
-        <w:tab w:val="left" w:pos="264"/>
-      </w:tabs>
-      <w:spacing w:after="0" w:line="240" w:lineRule="auto"/>
-      <w:ind w:left="264" w:hanging="264"/>
-    </w:pPr>
   </w:style>
 </w:styles>
 </file>
@@ -10698,7 +11301,7 @@
 </file>
 
 <file path=customXml/itemProps1.xml><?xml version="1.0" encoding="utf-8"?>
-<ds:datastoreItem xmlns:ds="http://schemas.openxmlformats.org/officeDocument/2006/customXml" ds:itemID="{4AFA46B3-1F68-4A07-80C0-E6C3B2B79546}">
+<ds:datastoreItem xmlns:ds="http://schemas.openxmlformats.org/officeDocument/2006/customXml" ds:itemID="{E7D0ADDF-DDD3-4E87-AD4F-18CFD30802B4}">
   <ds:schemaRefs>
     <ds:schemaRef ds:uri="http://schemas.openxmlformats.org/officeDocument/2006/bibliography"/>
   </ds:schemaRefs>

</xml_diff>

<commit_message>
- Some revisions with Nat on Hangouts
</commit_message>
<xml_diff>
--- a/pwiz_tools/Skyline/Documentation/Tutorials/Skyline Small Molecule Quantification.docx
+++ b/pwiz_tools/Skyline/Documentation/Tutorials/Skyline Small Molecule Quantification.docx
@@ -1,6 +1,6 @@
 
 <file path=word/document.xml><?xml version="1.0" encoding="utf-8"?>
-<w:document xmlns:wpc="http://schemas.microsoft.com/office/word/2010/wordprocessingCanvas" xmlns:cx="http://schemas.microsoft.com/office/drawing/2014/chartex" xmlns:cx1="http://schemas.microsoft.com/office/drawing/2015/9/8/chartex" xmlns:cx2="http://schemas.microsoft.com/office/drawing/2015/10/21/chartex" xmlns:cx3="http://schemas.microsoft.com/office/drawing/2016/5/9/chartex" xmlns:cx4="http://schemas.microsoft.com/office/drawing/2016/5/10/chartex" xmlns:cx5="http://schemas.microsoft.com/office/drawing/2016/5/11/chartex" xmlns:cx6="http://schemas.microsoft.com/office/drawing/2016/5/12/chartex" xmlns:cx7="http://schemas.microsoft.com/office/drawing/2016/5/13/chartex" xmlns:cx8="http://schemas.microsoft.com/office/drawing/2016/5/14/chartex" xmlns:mc="http://schemas.openxmlformats.org/markup-compatibility/2006" xmlns:aink="http://schemas.microsoft.com/office/drawing/2016/ink" xmlns:am3d="http://schemas.microsoft.com/office/drawing/2017/model3d" xmlns:o="urn:schemas-microsoft-com:office:office" xmlns:r="http://schemas.openxmlformats.org/officeDocument/2006/relationships" xmlns:m="http://schemas.openxmlformats.org/officeDocument/2006/math" xmlns:v="urn:schemas-microsoft-com:vml" xmlns:wp14="http://schemas.microsoft.com/office/word/2010/wordprocessingDrawing" xmlns:wp="http://schemas.openxmlformats.org/drawingml/2006/wordprocessingDrawing" xmlns:w10="urn:schemas-microsoft-com:office:word" xmlns:w="http://schemas.openxmlformats.org/wordprocessingml/2006/main" xmlns:w14="http://schemas.microsoft.com/office/word/2010/wordml" xmlns:w15="http://schemas.microsoft.com/office/word/2012/wordml" xmlns:w16cid="http://schemas.microsoft.com/office/word/2016/wordml/cid" xmlns:w16se="http://schemas.microsoft.com/office/word/2015/wordml/symex" xmlns:wpg="http://schemas.microsoft.com/office/word/2010/wordprocessingGroup" xmlns:wpi="http://schemas.microsoft.com/office/word/2010/wordprocessingInk" xmlns:wne="http://schemas.microsoft.com/office/word/2006/wordml" xmlns:wps="http://schemas.microsoft.com/office/word/2010/wordprocessingShape" mc:Ignorable="w14 w15 w16se w16cid wp14">
+<w:document xmlns:wpc="http://schemas.microsoft.com/office/word/2010/wordprocessingCanvas" xmlns:mc="http://schemas.openxmlformats.org/markup-compatibility/2006" xmlns:o="urn:schemas-microsoft-com:office:office" xmlns:r="http://schemas.openxmlformats.org/officeDocument/2006/relationships" xmlns:m="http://schemas.openxmlformats.org/officeDocument/2006/math" xmlns:v="urn:schemas-microsoft-com:vml" xmlns:wp14="http://schemas.microsoft.com/office/word/2010/wordprocessingDrawing" xmlns:wp="http://schemas.openxmlformats.org/drawingml/2006/wordprocessingDrawing" xmlns:w10="urn:schemas-microsoft-com:office:word" xmlns:w="http://schemas.openxmlformats.org/wordprocessingml/2006/main" xmlns:w14="http://schemas.microsoft.com/office/word/2010/wordml" xmlns:w15="http://schemas.microsoft.com/office/word/2012/wordml" xmlns:wpg="http://schemas.microsoft.com/office/word/2010/wordprocessingGroup" xmlns:wpi="http://schemas.microsoft.com/office/word/2010/wordprocessingInk" xmlns:wne="http://schemas.microsoft.com/office/word/2006/wordml" xmlns:wps="http://schemas.microsoft.com/office/word/2010/wordprocessingShape" mc:Ignorable="w14 w15 wp14">
   <w:body>
     <w:p>
       <w:pPr>
@@ -21,39 +21,7 @@
     </w:p>
     <w:p>
       <w:r>
-        <w:t xml:space="preserve">The </w:t>
-      </w:r>
-      <w:r>
-        <w:t>Skyline</w:t>
-      </w:r>
-      <w:r>
-        <w:t xml:space="preserve"> Targeted Proteomics Environment</w:t>
-      </w:r>
-      <w:r>
-        <w:t xml:space="preserve"> provides informative visual displays of the raw mass spectrometer data you import into your Skyline </w:t>
-      </w:r>
-      <w:r>
-        <w:t>documents</w:t>
-      </w:r>
-      <w:r>
-        <w:t xml:space="preserve">.  </w:t>
-      </w:r>
-      <w:r>
-        <w:t xml:space="preserve">Originally developed for proteomics use, Skyline has been extended to work with </w:t>
-      </w:r>
-      <w:r>
-        <w:t>non-</w:t>
-      </w:r>
-      <w:proofErr w:type="gramStart"/>
-      <w:r>
-        <w:t xml:space="preserve">proteomic </w:t>
-      </w:r>
-      <w:r>
-        <w:t xml:space="preserve"> molecules</w:t>
-      </w:r>
-      <w:proofErr w:type="gramEnd"/>
-      <w:r>
-        <w:t xml:space="preserve">. </w:t>
+        <w:t>The Skyline Targeted Mass Spectrometry Environment provides informative visual displays of the raw mass spectrometer data you import into your Skyline documents. Originally developed for proteomics use, Skyline has been extended to work with generalized molecules.</w:t>
       </w:r>
       <w:r>
         <w:t xml:space="preserve"> </w:t>
@@ -74,18 +42,10 @@
         <w:t xml:space="preserve"> of </w:t>
       </w:r>
       <w:r>
-        <w:t xml:space="preserve">a single small molecule using an external calibration curve and </w:t>
-      </w:r>
-      <w:proofErr w:type="gramStart"/>
-      <w:r>
-        <w:t>stable-isotope</w:t>
-      </w:r>
-      <w:proofErr w:type="gramEnd"/>
-      <w:r>
-        <w:t xml:space="preserve"> labeled internal standard</w:t>
-      </w:r>
-      <w:r>
-        <w:t xml:space="preserve">.  </w:t>
+        <w:t>a single small molecule using an external calibration curve and stable-isotope labeled internal standard</w:t>
+      </w:r>
+      <w:r>
+        <w:t>.</w:t>
       </w:r>
     </w:p>
     <w:p>
@@ -178,109 +138,84 @@
     </w:p>
     <w:p>
       <w:r>
-        <w:t xml:space="preserve">You may also wish to view the first half of Skyline webinar 16, on which this tutorial is based: </w:t>
+        <w:t xml:space="preserve">You may also wish to view the second half of </w:t>
       </w:r>
       <w:hyperlink r:id="rId8" w:history="1">
         <w:r>
           <w:rPr>
             <w:rStyle w:val="Hyperlink"/>
           </w:rPr>
-          <w:t>https://skyline.ms/project/home/software/Skyline/events/2017%20Webinars/Webinar%2016/begin.view?</w:t>
+          <w:t>Skyline Tutorial Webinar 16</w:t>
         </w:r>
       </w:hyperlink>
       <w:r>
+        <w:t>, on which this tutorial is based.</w:t>
+      </w:r>
+    </w:p>
+    <w:p>
+      <w:r>
+        <w:t>Skyline aim</w:t>
+      </w:r>
+      <w:r>
+        <w:t>s</w:t>
+      </w:r>
+      <w:r>
+        <w:t xml:space="preserve"> to </w:t>
+      </w:r>
+      <w:r>
+        <w:t>provide</w:t>
+      </w:r>
+      <w:r>
+        <w:t xml:space="preserve"> a vendor-neutral platform for targeted </w:t>
+      </w:r>
+      <w:r>
+        <w:t>quantitative mass spectrometry research</w:t>
+      </w:r>
+      <w:r>
+        <w:t xml:space="preserve">.  </w:t>
+      </w:r>
+      <w:r>
+        <w:t>It can</w:t>
+      </w:r>
+      <w:r>
         <w:t xml:space="preserve"> </w:t>
       </w:r>
-    </w:p>
-    <w:p>
-      <w:r>
-        <w:t>Skyline aim</w:t>
-      </w:r>
-      <w:r>
-        <w:t>s</w:t>
-      </w:r>
-      <w:r>
-        <w:t xml:space="preserve"> to </w:t>
-      </w:r>
-      <w:r>
-        <w:t>provide</w:t>
-      </w:r>
-      <w:r>
-        <w:t xml:space="preserve"> </w:t>
-      </w:r>
-      <w:r>
-        <w:t xml:space="preserve">a vendor-neutral platform for targeted </w:t>
-      </w:r>
-      <w:r>
-        <w:t>quantitative mass spec research</w:t>
-      </w:r>
-      <w:r>
-        <w:t xml:space="preserve">.  </w:t>
-      </w:r>
-      <w:r>
-        <w:t xml:space="preserve">It </w:t>
-      </w:r>
-      <w:r>
-        <w:t>can</w:t>
-      </w:r>
-      <w:r>
-        <w:t xml:space="preserve"> </w:t>
-      </w:r>
-      <w:r>
-        <w:t xml:space="preserve">import raw data from </w:t>
-      </w:r>
-      <w:r>
-        <w:t xml:space="preserve">the </w:t>
-      </w:r>
-      <w:r>
-        <w:t xml:space="preserve">instrument vendors </w:t>
+      <w:r>
+        <w:t xml:space="preserve">import raw data from the instrument vendors </w:t>
       </w:r>
       <w:r>
         <w:t xml:space="preserve">Agilent, </w:t>
       </w:r>
       <w:r>
-        <w:t xml:space="preserve">SCIEX, </w:t>
-      </w:r>
-      <w:r>
-        <w:t xml:space="preserve">Bruker, </w:t>
-      </w:r>
-      <w:r>
-        <w:t xml:space="preserve">Shimadzu, </w:t>
-      </w:r>
-      <w:r>
-        <w:t>Thermo-Scientific and Waters.</w:t>
-      </w:r>
-      <w:r>
-        <w:t xml:space="preserve">  The ability </w:t>
-      </w:r>
-      <w:r>
-        <w:t>to import data</w:t>
-      </w:r>
-      <w:r>
-        <w:t xml:space="preserve"> across </w:t>
-      </w:r>
-      <w:r>
-        <w:t xml:space="preserve">various </w:t>
-      </w:r>
-      <w:r>
-        <w:t xml:space="preserve">instrument platforms </w:t>
-      </w:r>
-      <w:r>
-        <w:t xml:space="preserve">greatly </w:t>
-      </w:r>
-      <w:r>
-        <w:t>facilitates cross-instrument comparisons</w:t>
-      </w:r>
-      <w:r>
-        <w:t xml:space="preserve"> and large multi-site studies.</w:t>
-      </w:r>
-      <w:r>
-        <w:t xml:space="preserve"> This remains equally true in using it to target small molecules, as it has been for years in the field of proteomics.</w:t>
-      </w:r>
-    </w:p>
-    <w:p>
-      <w:r>
-        <w:t>If you have not already looked at the “Skyline Small Molecule Targets” tutorial you should do so now, in order to pick up a few basics about how Skyline works with small molecule descriptions including chemical formulas and adducts.</w:t>
+        <w:t xml:space="preserve">SCIEX, Bruker, Shimadzu, </w:t>
+      </w:r>
+      <w:r>
+        <w:t>Thermo-Scientific</w:t>
+      </w:r>
+      <w:r>
+        <w:t>,</w:t>
+      </w:r>
+      <w:r>
+        <w:t xml:space="preserve"> and Waters.</w:t>
+      </w:r>
+      <w:r>
+        <w:t xml:space="preserve">  The ability to import data across various instrument platforms facilitates cross-instrument comparisons and multi-site studies. This remains equally true in using it to target small molecules, as it has been for years in the field of proteomics.</w:t>
+      </w:r>
+    </w:p>
+    <w:p>
+      <w:r>
+        <w:t>If you have not already looked at the “</w:t>
+      </w:r>
+      <w:hyperlink r:id="rId9" w:history="1">
+        <w:r>
+          <w:rPr>
+            <w:rStyle w:val="Hyperlink"/>
+          </w:rPr>
+          <w:t>Skyline Small Molecule Targets</w:t>
+        </w:r>
+      </w:hyperlink>
+      <w:r>
+        <w:t>” tutorial you should do so now, in order to pick up a few basics about how Skyline works with small molecule descriptions including chemical formulas and adducts.</w:t>
       </w:r>
     </w:p>
     <w:p>
@@ -310,19 +245,22 @@
       </w:r>
     </w:p>
     <w:p>
-      <w:r>
-        <w:t>https://skyline.gs.washington.edu</w:t>
-      </w:r>
-      <w:r>
-        <w:t>/tutorials/</w:t>
-      </w:r>
-      <w:r>
-        <w:rPr>
-          <w:rFonts w:eastAsia="Calibri"/>
-          <w:highlight w:val="white"/>
-        </w:rPr>
-        <w:t>SmallMoleculeQuantification.zip</w:t>
-      </w:r>
+      <w:hyperlink r:id="rId10" w:history="1">
+        <w:r>
+          <w:rPr>
+            <w:rStyle w:val="Hyperlink"/>
+          </w:rPr>
+          <w:t>https://skyline.ms/</w:t>
+        </w:r>
+        <w:r>
+          <w:rPr>
+            <w:rStyle w:val="Hyperlink"/>
+            <w:rFonts w:eastAsia="Calibri"/>
+            <w:highlight w:val="white"/>
+          </w:rPr>
+          <w:t>SmallMoleculeQuantification.zip</w:t>
+        </w:r>
+      </w:hyperlink>
     </w:p>
     <w:p>
       <w:r>
@@ -359,24 +297,21 @@
         <w:t>SmallMolecule</w:t>
       </w:r>
       <w:r>
-        <w:t>Quantification</w:t>
-      </w:r>
-    </w:p>
-    <w:p>
+        <w:t>Quant</w:t>
+      </w:r>
+    </w:p>
+    <w:p>
+      <w:r>
+        <w:t>It will contain all the files necessary for this tutorial.</w:t>
+      </w:r>
+    </w:p>
+    <w:p>
+      <w:pPr>
+        <w:spacing w:after="120"/>
+      </w:pPr>
       <w:r>
         <w:lastRenderedPageBreak/>
-        <w:t>It will contain all the files necessary for this tutorial.</w:t>
-      </w:r>
-      <w:r>
-        <w:t xml:space="preserve">  </w:t>
-      </w:r>
-    </w:p>
-    <w:p>
-      <w:r>
-        <w:t>Now</w:t>
-      </w:r>
-      <w:r>
-        <w:t>:</w:t>
+        <w:t xml:space="preserve">If you have been using Skyline prior to starting this tutorial, it is a good idea to revert Skyline to its default settings. To do so: </w:t>
       </w:r>
     </w:p>
     <w:p>
@@ -388,100 +323,8 @@
         </w:numPr>
       </w:pPr>
       <w:r>
-        <w:t>S</w:t>
-      </w:r>
-      <w:r>
-        <w:t>tart Skyline.</w:t>
-      </w:r>
-      <w:r>
-        <w:t xml:space="preserve"> You should see the Start page. It will look something like this:</w:t>
-      </w:r>
-    </w:p>
-    <w:p>
-      <w:del w:id="0" w:author="Nat Brace" w:date="2019-10-11T15:30:00Z">
-        <w:r>
-          <w:rPr>
-            <w:noProof/>
-          </w:rPr>
-          <w:drawing>
-            <wp:inline distT="0" distB="0" distL="0" distR="0" wp14:anchorId="59C1E937" wp14:editId="0819E801">
-              <wp:extent cx="4389120" cy="3279179"/>
-              <wp:effectExtent l="0" t="0" r="0" b="0"/>
-              <wp:docPr id="10" name="Picture 10"/>
-              <wp:cNvGraphicFramePr>
-                <a:graphicFrameLocks xmlns:a="http://schemas.openxmlformats.org/drawingml/2006/main" noChangeAspect="1"/>
-              </wp:cNvGraphicFramePr>
-              <a:graphic xmlns:a="http://schemas.openxmlformats.org/drawingml/2006/main">
-                <a:graphicData uri="http://schemas.openxmlformats.org/drawingml/2006/picture">
-                  <pic:pic xmlns:pic="http://schemas.openxmlformats.org/drawingml/2006/picture">
-                    <pic:nvPicPr>
-                      <pic:cNvPr id="0" name=""/>
-                      <pic:cNvPicPr/>
-                    </pic:nvPicPr>
-                    <pic:blipFill>
-                      <a:blip r:embed="rId9"/>
-                      <a:stretch>
-                        <a:fillRect/>
-                      </a:stretch>
-                    </pic:blipFill>
-                    <pic:spPr>
-                      <a:xfrm>
-                        <a:off x="0" y="0"/>
-                        <a:ext cx="4399946" cy="3287267"/>
-                      </a:xfrm>
-                      <a:prstGeom prst="rect">
-                        <a:avLst/>
-                      </a:prstGeom>
-                    </pic:spPr>
-                  </pic:pic>
-                </a:graphicData>
-              </a:graphic>
-            </wp:inline>
-          </w:drawing>
-        </w:r>
-      </w:del>
-      <w:ins w:id="1" w:author="Nat Brace" w:date="2019-10-11T15:30:00Z">
-        <w:r>
-          <w:rPr>
-            <w:noProof/>
-          </w:rPr>
-          <w:drawing>
-            <wp:inline distT="0" distB="0" distL="0" distR="0" wp14:anchorId="6C370091" wp14:editId="20CB27B6">
-              <wp:extent cx="4394942" cy="3283528"/>
-              <wp:effectExtent l="0" t="0" r="5715" b="0"/>
-              <wp:docPr id="3" name="Picture 3"/>
-              <wp:cNvGraphicFramePr>
-                <a:graphicFrameLocks xmlns:a="http://schemas.openxmlformats.org/drawingml/2006/main" noChangeAspect="1"/>
-              </wp:cNvGraphicFramePr>
-              <a:graphic xmlns:a="http://schemas.openxmlformats.org/drawingml/2006/main">
-                <a:graphicData uri="http://schemas.openxmlformats.org/drawingml/2006/picture">
-                  <pic:pic xmlns:pic="http://schemas.openxmlformats.org/drawingml/2006/picture">
-                    <pic:nvPicPr>
-                      <pic:cNvPr id="1" name=""/>
-                      <pic:cNvPicPr/>
-                    </pic:nvPicPr>
-                    <pic:blipFill>
-                      <a:blip r:embed="rId10"/>
-                      <a:stretch>
-                        <a:fillRect/>
-                      </a:stretch>
-                    </pic:blipFill>
-                    <pic:spPr>
-                      <a:xfrm>
-                        <a:off x="0" y="0"/>
-                        <a:ext cx="4429638" cy="3309450"/>
-                      </a:xfrm>
-                      <a:prstGeom prst="rect">
-                        <a:avLst/>
-                      </a:prstGeom>
-                    </pic:spPr>
-                  </pic:pic>
-                </a:graphicData>
-              </a:graphic>
-            </wp:inline>
-          </w:drawing>
-        </w:r>
-      </w:ins>
+        <w:t>Start Skyline.</w:t>
+      </w:r>
     </w:p>
     <w:p>
       <w:pPr>
@@ -490,267 +333,82 @@
           <w:ilvl w:val="0"/>
           <w:numId w:val="15"/>
         </w:numPr>
-        <w:spacing w:after="0" w:line="240" w:lineRule="auto"/>
-        <w:ind w:left="410"/>
-      </w:pPr>
-      <w:r>
-        <w:t xml:space="preserve">Set the user interface control in the upper right corner of the Start Page to “Molecule interface”. </w:t>
-      </w:r>
-    </w:p>
-    <w:p>
-      <w:pPr>
-        <w:pStyle w:val="ListParagraph"/>
-        <w:spacing w:after="0" w:line="240" w:lineRule="auto"/>
-        <w:ind w:left="410"/>
-      </w:pPr>
-    </w:p>
-    <w:p>
-      <w:pPr>
-        <w:spacing w:after="0" w:line="240" w:lineRule="auto"/>
-        <w:ind w:left="50"/>
-      </w:pPr>
-      <w:commentRangeStart w:id="2"/>
-      <w:del w:id="3" w:author="Nat Brace" w:date="2019-10-11T15:30:00Z">
-        <w:r>
-          <w:rPr>
-            <w:noProof/>
-          </w:rPr>
-          <w:drawing>
-            <wp:inline distT="0" distB="0" distL="0" distR="0" wp14:anchorId="0DB82820" wp14:editId="75F6D7F5">
-              <wp:extent cx="6515523" cy="3331596"/>
-              <wp:effectExtent l="0" t="0" r="0" b="2540"/>
-              <wp:docPr id="14" name="Picture 14"/>
-              <wp:cNvGraphicFramePr>
-                <a:graphicFrameLocks xmlns:a="http://schemas.openxmlformats.org/drawingml/2006/main" noChangeAspect="1"/>
-              </wp:cNvGraphicFramePr>
-              <a:graphic xmlns:a="http://schemas.openxmlformats.org/drawingml/2006/main">
-                <a:graphicData uri="http://schemas.openxmlformats.org/drawingml/2006/picture">
-                  <pic:pic xmlns:pic="http://schemas.openxmlformats.org/drawingml/2006/picture">
-                    <pic:nvPicPr>
-                      <pic:cNvPr id="0" name="Picture 1"/>
-                      <pic:cNvPicPr>
-                        <a:picLocks noChangeAspect="1" noChangeArrowheads="1"/>
-                      </pic:cNvPicPr>
-                    </pic:nvPicPr>
-                    <pic:blipFill>
-                      <a:blip r:embed="rId11">
-                        <a:extLst>
-                          <a:ext uri="{28A0092B-C50C-407E-A947-70E740481C1C}">
-                            <a14:useLocalDpi xmlns:a14="http://schemas.microsoft.com/office/drawing/2010/main" val="0"/>
-                          </a:ext>
-                        </a:extLst>
-                      </a:blip>
-                      <a:srcRect/>
-                      <a:stretch>
-                        <a:fillRect/>
-                      </a:stretch>
-                    </pic:blipFill>
-                    <pic:spPr bwMode="auto">
-                      <a:xfrm>
-                        <a:off x="0" y="0"/>
-                        <a:ext cx="6512734" cy="3330170"/>
-                      </a:xfrm>
-                      <a:prstGeom prst="rect">
-                        <a:avLst/>
-                      </a:prstGeom>
-                      <a:noFill/>
-                      <a:ln>
-                        <a:noFill/>
-                      </a:ln>
-                    </pic:spPr>
-                  </pic:pic>
-                </a:graphicData>
-              </a:graphic>
-            </wp:inline>
-          </w:drawing>
-        </w:r>
-      </w:del>
-      <w:commentRangeEnd w:id="2"/>
-      <w:r>
-        <w:rPr>
-          <w:rStyle w:val="CommentReference"/>
-        </w:rPr>
-        <w:commentReference w:id="2"/>
-      </w:r>
-      <w:ins w:id="5" w:author="Nat Brace" w:date="2019-10-11T15:30:00Z">
-        <w:r>
-          <w:rPr>
-            <w:noProof/>
-          </w:rPr>
-          <w:drawing>
-            <wp:inline distT="0" distB="0" distL="0" distR="0" wp14:anchorId="1F76A86C" wp14:editId="1FE7911E">
-              <wp:extent cx="6634691" cy="3332018"/>
-              <wp:effectExtent l="0" t="0" r="0" b="1905"/>
-              <wp:docPr id="7" name="Picture 7" descr="A screenshot of a social media post&#10;&#10;Description automatically generated"/>
-              <wp:cNvGraphicFramePr>
-                <a:graphicFrameLocks xmlns:a="http://schemas.openxmlformats.org/drawingml/2006/main" noChangeAspect="1"/>
-              </wp:cNvGraphicFramePr>
-              <a:graphic xmlns:a="http://schemas.openxmlformats.org/drawingml/2006/main">
-                <a:graphicData uri="http://schemas.openxmlformats.org/drawingml/2006/picture">
-                  <pic:pic xmlns:pic="http://schemas.openxmlformats.org/drawingml/2006/picture">
-                    <pic:nvPicPr>
-                      <pic:cNvPr id="8" name="SmMolCEOpt P4.png"/>
-                      <pic:cNvPicPr/>
-                    </pic:nvPicPr>
-                    <pic:blipFill>
-                      <a:blip r:embed="rId15">
-                        <a:extLst>
-                          <a:ext uri="{28A0092B-C50C-407E-A947-70E740481C1C}">
-                            <a14:useLocalDpi xmlns:a14="http://schemas.microsoft.com/office/drawing/2010/main" val="0"/>
-                          </a:ext>
-                        </a:extLst>
-                      </a:blip>
-                      <a:stretch>
-                        <a:fillRect/>
-                      </a:stretch>
-                    </pic:blipFill>
-                    <pic:spPr>
-                      <a:xfrm>
-                        <a:off x="0" y="0"/>
-                        <a:ext cx="6665787" cy="3347635"/>
-                      </a:xfrm>
-                      <a:prstGeom prst="rect">
-                        <a:avLst/>
-                      </a:prstGeom>
-                    </pic:spPr>
-                  </pic:pic>
-                </a:graphicData>
-              </a:graphic>
-            </wp:inline>
-          </w:drawing>
-        </w:r>
-      </w:ins>
-    </w:p>
-    <w:p>
-      <w:pPr>
-        <w:spacing w:after="0" w:line="240" w:lineRule="auto"/>
-      </w:pPr>
-      <w:r>
-        <w:br w:type="page"/>
-      </w:r>
-      <w:r>
-        <w:lastRenderedPageBreak/>
-        <w:t>Now the start page is not cluttered with proteomics-related controls that we don’t need.</w:t>
-      </w:r>
-    </w:p>
-    <w:p>
-      <w:pPr>
-        <w:spacing w:after="0" w:line="240" w:lineRule="auto"/>
-      </w:pPr>
-    </w:p>
-    <w:p>
-      <w:del w:id="6" w:author="Nat Brace" w:date="2019-10-11T15:31:00Z">
-        <w:r>
-          <w:rPr>
-            <w:noProof/>
-          </w:rPr>
-          <w:drawing>
-            <wp:inline distT="0" distB="0" distL="0" distR="0" wp14:anchorId="1F3F6145" wp14:editId="4FBB9DE3">
-              <wp:extent cx="4913906" cy="3671253"/>
-              <wp:effectExtent l="0" t="0" r="1270" b="5715"/>
-              <wp:docPr id="15" name="Picture 15"/>
-              <wp:cNvGraphicFramePr>
-                <a:graphicFrameLocks xmlns:a="http://schemas.openxmlformats.org/drawingml/2006/main" noChangeAspect="1"/>
-              </wp:cNvGraphicFramePr>
-              <a:graphic xmlns:a="http://schemas.openxmlformats.org/drawingml/2006/main">
-                <a:graphicData uri="http://schemas.openxmlformats.org/drawingml/2006/picture">
-                  <pic:pic xmlns:pic="http://schemas.openxmlformats.org/drawingml/2006/picture">
-                    <pic:nvPicPr>
-                      <pic:cNvPr id="0" name=""/>
-                      <pic:cNvPicPr/>
-                    </pic:nvPicPr>
-                    <pic:blipFill>
-                      <a:blip r:embed="rId16"/>
-                      <a:stretch>
-                        <a:fillRect/>
-                      </a:stretch>
-                    </pic:blipFill>
-                    <pic:spPr>
-                      <a:xfrm>
-                        <a:off x="0" y="0"/>
-                        <a:ext cx="4923741" cy="3678601"/>
-                      </a:xfrm>
-                      <a:prstGeom prst="rect">
-                        <a:avLst/>
-                      </a:prstGeom>
-                    </pic:spPr>
-                  </pic:pic>
-                </a:graphicData>
-              </a:graphic>
-            </wp:inline>
-          </w:drawing>
-        </w:r>
-      </w:del>
-      <w:ins w:id="7" w:author="Nat Brace" w:date="2019-10-11T15:31:00Z">
-        <w:r>
-          <w:rPr>
-            <w:noProof/>
-          </w:rPr>
-          <w:drawing>
-            <wp:inline distT="0" distB="0" distL="0" distR="0" wp14:anchorId="2ED4BDD2" wp14:editId="0E81F2F5">
-              <wp:extent cx="4913630" cy="3671048"/>
-              <wp:effectExtent l="0" t="0" r="1270" b="5715"/>
-              <wp:docPr id="11" name="Picture 11"/>
-              <wp:cNvGraphicFramePr>
-                <a:graphicFrameLocks xmlns:a="http://schemas.openxmlformats.org/drawingml/2006/main" noChangeAspect="1"/>
-              </wp:cNvGraphicFramePr>
-              <a:graphic xmlns:a="http://schemas.openxmlformats.org/drawingml/2006/main">
-                <a:graphicData uri="http://schemas.openxmlformats.org/drawingml/2006/picture">
-                  <pic:pic xmlns:pic="http://schemas.openxmlformats.org/drawingml/2006/picture">
-                    <pic:nvPicPr>
-                      <pic:cNvPr id="1" name=""/>
-                      <pic:cNvPicPr/>
-                    </pic:nvPicPr>
-                    <pic:blipFill>
-                      <a:blip r:embed="rId17"/>
-                      <a:stretch>
-                        <a:fillRect/>
-                      </a:stretch>
-                    </pic:blipFill>
-                    <pic:spPr>
-                      <a:xfrm>
-                        <a:off x="0" y="0"/>
-                        <a:ext cx="4963162" cy="3708054"/>
-                      </a:xfrm>
-                      <a:prstGeom prst="rect">
-                        <a:avLst/>
-                      </a:prstGeom>
-                    </pic:spPr>
-                  </pic:pic>
-                </a:graphicData>
-              </a:graphic>
-            </wp:inline>
-          </w:drawing>
-        </w:r>
-      </w:ins>
-    </w:p>
-    <w:p>
-      <w:pPr>
-        <w:pStyle w:val="ListParagraph"/>
-        <w:numPr>
-          <w:ilvl w:val="0"/>
-          <w:numId w:val="15"/>
-        </w:numPr>
-        <w:rPr>
-          <w:ins w:id="8" w:author="Nat Brace" w:date="2020-01-31T14:26:00Z"/>
-        </w:rPr>
-      </w:pPr>
-      <w:r>
-        <w:t>Click on “Blank Document”.</w:t>
+      </w:pPr>
+      <w:r>
+        <w:t xml:space="preserve">On the </w:t>
+      </w:r>
+      <w:r>
+        <w:rPr>
+          <w:b/>
+          <w:bCs/>
+        </w:rPr>
+        <w:t xml:space="preserve">Start Page, </w:t>
+      </w:r>
+      <w:r>
+        <w:t xml:space="preserve">click </w:t>
+      </w:r>
+      <w:r>
+        <w:rPr>
+          <w:b/>
+          <w:bCs/>
+        </w:rPr>
+        <w:t>Blank Document</w:t>
+      </w:r>
+      <w:r>
+        <w:rPr>
+          <w:b/>
+          <w:bCs/>
+        </w:rPr>
+        <w:t xml:space="preserve"> </w:t>
+      </w:r>
+      <w:r>
+        <w:t xml:space="preserve">which looks like this: </w:t>
       </w:r>
     </w:p>
     <w:p>
       <w:pPr>
         <w:spacing w:after="120"/>
-        <w:rPr>
-          <w:ins w:id="9" w:author="Nat Brace" w:date="2020-01-31T14:26:00Z"/>
-        </w:rPr>
-      </w:pPr>
-      <w:ins w:id="10" w:author="Nat Brace" w:date="2020-01-31T14:26:00Z">
-        <w:r>
-          <w:t xml:space="preserve">If you have been using Skyline prior to starting this tutorial, it’s a good idea to revert Skyline to its default settings. To do so: </w:t>
-        </w:r>
-      </w:ins>
+      </w:pPr>
+      <w:r>
+        <w:rPr>
+          <w:noProof/>
+        </w:rPr>
+        <w:drawing>
+          <wp:inline distT="0" distB="0" distL="0" distR="0" wp14:anchorId="47BABF6E" wp14:editId="624EBEF1">
+            <wp:extent cx="1790700" cy="1790700"/>
+            <wp:effectExtent l="0" t="0" r="0" b="0"/>
+            <wp:docPr id="10" name="Picture 10"/>
+            <wp:cNvGraphicFramePr>
+              <a:graphicFrameLocks xmlns:a="http://schemas.openxmlformats.org/drawingml/2006/main" noChangeAspect="1"/>
+            </wp:cNvGraphicFramePr>
+            <a:graphic xmlns:a="http://schemas.openxmlformats.org/drawingml/2006/main">
+              <a:graphicData uri="http://schemas.openxmlformats.org/drawingml/2006/picture">
+                <pic:pic xmlns:pic="http://schemas.openxmlformats.org/drawingml/2006/picture">
+                  <pic:nvPicPr>
+                    <pic:cNvPr id="1" name=""/>
+                    <pic:cNvPicPr/>
+                  </pic:nvPicPr>
+                  <pic:blipFill>
+                    <a:blip r:embed="rId11"/>
+                    <a:stretch>
+                      <a:fillRect/>
+                    </a:stretch>
+                  </pic:blipFill>
+                  <pic:spPr>
+                    <a:xfrm>
+                      <a:off x="0" y="0"/>
+                      <a:ext cx="1790700" cy="1790700"/>
+                    </a:xfrm>
+                    <a:prstGeom prst="rect">
+                      <a:avLst/>
+                    </a:prstGeom>
+                  </pic:spPr>
+                </pic:pic>
+              </a:graphicData>
+            </a:graphic>
+          </wp:inline>
+        </w:drawing>
+      </w:r>
     </w:p>
     <w:p>
       <w:pPr>
@@ -760,36 +418,31 @@
           <w:numId w:val="17"/>
         </w:numPr>
         <w:spacing w:after="120" w:line="259" w:lineRule="auto"/>
-        <w:rPr>
-          <w:ins w:id="11" w:author="Nat Brace" w:date="2020-01-31T14:26:00Z"/>
-        </w:rPr>
-      </w:pPr>
-      <w:ins w:id="12" w:author="Nat Brace" w:date="2020-01-31T14:26:00Z">
-        <w:r>
-          <w:rPr>
-            <w:bCs/>
-          </w:rPr>
-          <w:t xml:space="preserve">From the </w:t>
-        </w:r>
-        <w:r>
-          <w:rPr>
-            <w:b/>
-          </w:rPr>
-          <w:t>Settings</w:t>
-        </w:r>
-        <w:r>
-          <w:rPr>
-            <w:bCs/>
-          </w:rPr>
-          <w:t xml:space="preserve"> menu, click </w:t>
-        </w:r>
-        <w:r>
-          <w:rPr>
-            <w:b/>
-          </w:rPr>
-          <w:t xml:space="preserve">Default. </w:t>
-        </w:r>
-      </w:ins>
+      </w:pPr>
+      <w:r>
+        <w:rPr>
+          <w:bCs/>
+        </w:rPr>
+        <w:t xml:space="preserve">On the </w:t>
+      </w:r>
+      <w:r>
+        <w:rPr>
+          <w:b/>
+        </w:rPr>
+        <w:t>Settings</w:t>
+      </w:r>
+      <w:r>
+        <w:rPr>
+          <w:bCs/>
+        </w:rPr>
+        <w:t xml:space="preserve"> menu, click </w:t>
+      </w:r>
+      <w:r>
+        <w:rPr>
+          <w:b/>
+        </w:rPr>
+        <w:t xml:space="preserve">Default. </w:t>
+      </w:r>
     </w:p>
     <w:p>
       <w:pPr>
@@ -799,68 +452,188 @@
           <w:numId w:val="17"/>
         </w:numPr>
         <w:spacing w:after="120" w:line="259" w:lineRule="auto"/>
-        <w:rPr>
-          <w:ins w:id="13" w:author="Nat Brace" w:date="2020-01-31T14:26:00Z"/>
-        </w:rPr>
-      </w:pPr>
-      <w:ins w:id="14" w:author="Nat Brace" w:date="2020-01-31T14:26:00Z">
-        <w:r>
-          <w:t xml:space="preserve">Click </w:t>
-        </w:r>
-        <w:r>
-          <w:rPr>
-            <w:b/>
-            <w:bCs/>
-          </w:rPr>
-          <w:t xml:space="preserve">No </w:t>
-        </w:r>
-        <w:r>
-          <w:t>on the form to save current settings</w:t>
-        </w:r>
-      </w:ins>
+      </w:pPr>
+      <w:r>
+        <w:t xml:space="preserve">Click </w:t>
+      </w:r>
+      <w:r>
+        <w:rPr>
+          <w:b/>
+          <w:bCs/>
+        </w:rPr>
+        <w:t xml:space="preserve">No </w:t>
+      </w:r>
+      <w:r>
+        <w:t>on the form asking if you want to save the current settings.</w:t>
+      </w:r>
+    </w:p>
+    <w:p>
+      <w:r>
+        <w:t>The document settings in this instance of Skyline have now been reset to the default.</w:t>
+      </w:r>
     </w:p>
     <w:p>
       <w:pPr>
         <w:spacing w:after="120"/>
-        <w:rPr>
-          <w:ins w:id="15" w:author="Nat Brace" w:date="2020-01-31T14:26:00Z"/>
-        </w:rPr>
-      </w:pPr>
-      <w:ins w:id="16" w:author="Nat Brace" w:date="2020-01-31T14:26:00Z">
-        <w:r>
-          <w:t xml:space="preserve">The settings in this instance of Skyline have now been reset to the default. </w:t>
-        </w:r>
-      </w:ins>
-    </w:p>
-    <w:p>
-      <w:pPr>
-        <w:pPrChange w:id="17" w:author="Nat Brace" w:date="2020-01-31T14:26:00Z">
-          <w:pPr>
-            <w:pStyle w:val="ListParagraph"/>
-            <w:numPr>
-              <w:numId w:val="15"/>
-            </w:numPr>
-            <w:ind w:left="770" w:hanging="360"/>
-          </w:pPr>
-        </w:pPrChange>
-      </w:pPr>
-    </w:p>
-    <w:p>
-      <w:pPr>
-        <w:pStyle w:val="Heading2"/>
-      </w:pPr>
-      <w:r>
-        <w:lastRenderedPageBreak/>
+      </w:pPr>
+      <w:r>
+        <w:t>Since this tutorial covers a small molecule topic, you can choose the molecule interface by doing the following:</w:t>
+      </w:r>
+    </w:p>
+    <w:p>
+      <w:pPr>
+        <w:pStyle w:val="ListParagraph"/>
+        <w:numPr>
+          <w:ilvl w:val="0"/>
+          <w:numId w:val="18"/>
+        </w:numPr>
+        <w:spacing w:after="120" w:line="259" w:lineRule="auto"/>
+      </w:pPr>
+      <w:r>
+        <w:t xml:space="preserve">Click the user interface control in the upper right-hand corner of the Skyline window, and click </w:t>
+      </w:r>
+      <w:r>
+        <w:rPr>
+          <w:b/>
+          <w:bCs/>
+        </w:rPr>
+        <w:t xml:space="preserve">Molecule interface </w:t>
+      </w:r>
+      <w:r>
+        <w:t xml:space="preserve">which looks like this: </w:t>
+      </w:r>
+    </w:p>
+    <w:p>
+      <w:pPr>
+        <w:spacing w:after="120"/>
+      </w:pPr>
+      <w:r>
+        <w:rPr>
+          <w:noProof/>
+        </w:rPr>
+        <w:drawing>
+          <wp:inline distT="0" distB="0" distL="0" distR="0" wp14:anchorId="0200178B" wp14:editId="5893E9DD">
+            <wp:extent cx="1645920" cy="1065347"/>
+            <wp:effectExtent l="0" t="0" r="0" b="1905"/>
+            <wp:docPr id="25" name="Picture 25"/>
+            <wp:cNvGraphicFramePr>
+              <a:graphicFrameLocks xmlns:a="http://schemas.openxmlformats.org/drawingml/2006/main" noChangeAspect="1"/>
+            </wp:cNvGraphicFramePr>
+            <a:graphic xmlns:a="http://schemas.openxmlformats.org/drawingml/2006/main">
+              <a:graphicData uri="http://schemas.openxmlformats.org/drawingml/2006/picture">
+                <pic:pic xmlns:pic="http://schemas.openxmlformats.org/drawingml/2006/picture">
+                  <pic:nvPicPr>
+                    <pic:cNvPr id="0" name="Picture 1"/>
+                    <pic:cNvPicPr>
+                      <a:picLocks noChangeAspect="1" noChangeArrowheads="1"/>
+                    </pic:cNvPicPr>
+                  </pic:nvPicPr>
+                  <pic:blipFill>
+                    <a:blip r:embed="rId12">
+                      <a:extLst>
+                        <a:ext uri="{28A0092B-C50C-407E-A947-70E740481C1C}">
+                          <a14:useLocalDpi xmlns:a14="http://schemas.microsoft.com/office/drawing/2010/main" val="0"/>
+                        </a:ext>
+                      </a:extLst>
+                    </a:blip>
+                    <a:srcRect/>
+                    <a:stretch>
+                      <a:fillRect/>
+                    </a:stretch>
+                  </pic:blipFill>
+                  <pic:spPr bwMode="auto">
+                    <a:xfrm>
+                      <a:off x="0" y="0"/>
+                      <a:ext cx="1709763" cy="1106671"/>
+                    </a:xfrm>
+                    <a:prstGeom prst="rect">
+                      <a:avLst/>
+                    </a:prstGeom>
+                    <a:noFill/>
+                    <a:ln>
+                      <a:noFill/>
+                    </a:ln>
+                  </pic:spPr>
+                </pic:pic>
+              </a:graphicData>
+            </a:graphic>
+          </wp:inline>
+        </w:drawing>
+      </w:r>
+    </w:p>
+    <w:p>
+      <w:pPr>
+        <w:spacing w:after="120"/>
+      </w:pPr>
+      <w:r>
+        <w:t xml:space="preserve">Skyline is operating in molecule mode which is displayed by the molecule icon </w:t>
+      </w:r>
+      <w:r>
+        <w:rPr>
+          <w:noProof/>
+        </w:rPr>
+        <w:drawing>
+          <wp:inline distT="0" distB="0" distL="0" distR="0" wp14:anchorId="3D7FB03C" wp14:editId="6698BC52">
+            <wp:extent cx="248920" cy="160655"/>
+            <wp:effectExtent l="0" t="0" r="0" b="0"/>
+            <wp:docPr id="27" name="Picture 27"/>
+            <wp:cNvGraphicFramePr>
+              <a:graphicFrameLocks xmlns:a="http://schemas.openxmlformats.org/drawingml/2006/main" noChangeAspect="1"/>
+            </wp:cNvGraphicFramePr>
+            <a:graphic xmlns:a="http://schemas.openxmlformats.org/drawingml/2006/main">
+              <a:graphicData uri="http://schemas.openxmlformats.org/drawingml/2006/picture">
+                <pic:pic xmlns:pic="http://schemas.openxmlformats.org/drawingml/2006/picture">
+                  <pic:nvPicPr>
+                    <pic:cNvPr id="0" name="Picture 1"/>
+                    <pic:cNvPicPr>
+                      <a:picLocks noChangeAspect="1" noChangeArrowheads="1"/>
+                    </pic:cNvPicPr>
+                  </pic:nvPicPr>
+                  <pic:blipFill>
+                    <a:blip r:embed="rId13">
+                      <a:extLst>
+                        <a:ext uri="{28A0092B-C50C-407E-A947-70E740481C1C}">
+                          <a14:useLocalDpi xmlns:a14="http://schemas.microsoft.com/office/drawing/2010/main" val="0"/>
+                        </a:ext>
+                      </a:extLst>
+                    </a:blip>
+                    <a:srcRect/>
+                    <a:stretch>
+                      <a:fillRect/>
+                    </a:stretch>
+                  </pic:blipFill>
+                  <pic:spPr bwMode="auto">
+                    <a:xfrm>
+                      <a:off x="0" y="0"/>
+                      <a:ext cx="248920" cy="160655"/>
+                    </a:xfrm>
+                    <a:prstGeom prst="rect">
+                      <a:avLst/>
+                    </a:prstGeom>
+                    <a:noFill/>
+                    <a:ln>
+                      <a:noFill/>
+                    </a:ln>
+                  </pic:spPr>
+                </pic:pic>
+              </a:graphicData>
+            </a:graphic>
+          </wp:inline>
+        </w:drawing>
+      </w:r>
+      <w:r>
+        <w:t xml:space="preserve"> in the upper right-hand corner of the Skyline window. Its original proteomics menus and controls are now hidden, allowing you to focus on small molecule analysis.</w:t>
+      </w:r>
+    </w:p>
+    <w:p>
+      <w:pPr>
+        <w:pStyle w:val="Heading1"/>
+      </w:pPr>
+      <w:r>
         <w:t>Experimental Layout</w:t>
       </w:r>
     </w:p>
     <w:p>
-      <w:pPr>
-        <w:keepNext/>
-      </w:pPr>
-      <w:r>
-        <w:br/>
-      </w:r>
       <w:r>
         <w:t>This experiment was designed according to the FDA Guidance on Bioanalytical Method Validation, and as such</w:t>
       </w:r>
@@ -870,7 +643,7 @@
       <w:r>
         <w:t xml:space="preserve"> A full description of the plate layout and run order typically utilized for such a study has been published (</w:t>
       </w:r>
-      <w:hyperlink r:id="rId18" w:history="1">
+      <w:hyperlink r:id="rId14" w:history="1">
         <w:r>
           <w:rPr>
             <w:rStyle w:val="Hyperlink"/>
@@ -899,7 +672,6 @@
     </w:p>
     <w:p>
       <w:pPr>
-        <w:keepNext/>
         <w:rPr>
           <w:noProof/>
         </w:rPr>
@@ -908,6 +680,7 @@
         <w:rPr>
           <w:noProof/>
         </w:rPr>
+        <w:lastRenderedPageBreak/>
         <w:drawing>
           <wp:inline distT="0" distB="0" distL="0" distR="0" wp14:anchorId="60166FF1" wp14:editId="3157DAA6">
             <wp:extent cx="4078785" cy="1701579"/>
@@ -926,7 +699,7 @@
                     </pic:cNvPicPr>
                   </pic:nvPicPr>
                   <pic:blipFill>
-                    <a:blip r:embed="rId19" cstate="print">
+                    <a:blip r:embed="rId15" cstate="print">
                       <a:extLst>
                         <a:ext uri="{28A0092B-C50C-407E-A947-70E740481C1C}">
                           <a14:useLocalDpi xmlns:a14="http://schemas.microsoft.com/office/drawing/2010/main" val="0"/>
@@ -955,89 +728,52 @@
     </w:p>
     <w:p>
       <w:pPr>
+        <w:rPr>
+          <w:noProof/>
+        </w:rPr>
+      </w:pPr>
+      <w:r>
+        <w:t xml:space="preserve">Blanks, or ‘zero’ standards, contain only the internal standard, double blanks contain no standard at all. </w:t>
+      </w:r>
+    </w:p>
+    <w:p>
+      <w:r>
+        <w:t>Calibration curve samples are a dilution series for calibration.</w:t>
+      </w:r>
+    </w:p>
+    <w:p>
+      <w:r>
+        <w:t>QC samples are “known unknowns”. These are quality control samples which we will treat as unknowns in our study. In actuality, we know what the results should be and thus they can be used to check the accuracy of our measurements.</w:t>
+      </w:r>
+      <w:r>
+        <w:t xml:space="preserve">  </w:t>
+      </w:r>
+    </w:p>
+    <w:p>
+      <w:r>
+        <w:t>Serum SPQC is a serum pooled QC, a pooling of all study samples which is run at several points at the start, middle and end of the experiment to verify that quantitative reproducibility is constant across the study.</w:t>
+      </w:r>
+    </w:p>
+    <w:p>
+      <w:r>
+        <w:t xml:space="preserve">The </w:t>
+      </w:r>
+      <w:r>
+        <w:t xml:space="preserve">NIST SRM 1950 is </w:t>
+      </w:r>
+      <w:r>
+        <w:t>a pooled plasma standard from the National Institute for Standards and Technology, which is available to all researchers as a reference standard for ‘normal’ plasma metabolite measurements.  It serves as a reference between studies in different laboratories.</w:t>
+      </w:r>
+    </w:p>
+    <w:p>
+      <w:pPr>
         <w:keepNext/>
-        <w:rPr>
-          <w:noProof/>
-        </w:rPr>
-      </w:pPr>
-      <w:r>
-        <w:t xml:space="preserve">Blanks, or ‘zero’ standards, contain only the internal standard, double blanks contain no standard at all. </w:t>
-      </w:r>
-    </w:p>
-    <w:p>
-      <w:pPr>
-        <w:keepNext/>
-      </w:pPr>
-      <w:r>
-        <w:t>Calibration curve samples are a dilution series for calibration.</w:t>
-      </w:r>
-    </w:p>
-    <w:p>
-      <w:pPr>
-        <w:keepNext/>
-      </w:pPr>
-      <w:r>
-        <w:t xml:space="preserve">QC samples are “known unknowns”. These are quality control samples which we will treat as unknowns in our study. </w:t>
-      </w:r>
-      <w:proofErr w:type="gramStart"/>
-      <w:r>
-        <w:t>In actuality, we</w:t>
-      </w:r>
-      <w:proofErr w:type="gramEnd"/>
-      <w:r>
-        <w:t xml:space="preserve"> know what the results should be and thus they can be used to check the accuracy of our measurements.</w:t>
-      </w:r>
-      <w:r>
-        <w:t xml:space="preserve">  </w:t>
-      </w:r>
-    </w:p>
-    <w:p>
-      <w:pPr>
-        <w:keepNext/>
-      </w:pPr>
-      <w:r>
-        <w:t>Serum SPQC is a serum pooled QC, a pooling of all study samples which is run at several points at the start, middle and end of the experiment to verify that quantitative reproducibility is constant across the study.</w:t>
-      </w:r>
-    </w:p>
-    <w:p>
-      <w:pPr>
-        <w:keepNext/>
-      </w:pPr>
-      <w:r>
-        <w:t xml:space="preserve">The </w:t>
-      </w:r>
-      <w:r>
-        <w:t xml:space="preserve">NIST SRM 1950 is </w:t>
-      </w:r>
-      <w:r>
-        <w:t>a pooled plasma standard from the National Institute for Standards and Technology, which is available to all researchers as a reference standard for ‘normal’ plasma metabolite measurements.  It serves as a reference between studies in different laboratories.</w:t>
-      </w:r>
-    </w:p>
-    <w:p>
-      <w:pPr>
-        <w:spacing w:after="0" w:line="240" w:lineRule="auto"/>
-      </w:pPr>
-      <w:r>
-        <w:br w:type="page"/>
-      </w:r>
-    </w:p>
-    <w:p>
-      <w:pPr>
-        <w:keepNext/>
-      </w:pPr>
-      <w:r>
-        <w:lastRenderedPageBreak/>
+      </w:pPr>
+      <w:r>
         <w:t>Injections were performed in this order:</w:t>
       </w:r>
     </w:p>
     <w:p>
-      <w:pPr>
-        <w:keepNext/>
-        <w:rPr>
-          <w:sz w:val="20"/>
-          <w:szCs w:val="20"/>
-        </w:rPr>
-      </w:pPr>
       <w:r>
         <w:rPr>
           <w:noProof/>
@@ -1058,7 +794,7 @@
                     <pic:cNvPicPr preferRelativeResize="0"/>
                   </pic:nvPicPr>
                   <pic:blipFill rotWithShape="1">
-                    <a:blip r:embed="rId20" cstate="print">
+                    <a:blip r:embed="rId16" cstate="print">
                       <a:extLst>
                         <a:ext uri="{28A0092B-C50C-407E-A947-70E740481C1C}">
                           <a14:useLocalDpi xmlns:a14="http://schemas.microsoft.com/office/drawing/2010/main" val="0"/>
@@ -1094,34 +830,13 @@
       </w:r>
     </w:p>
     <w:p>
-      <w:pPr>
-        <w:spacing w:after="0" w:line="240" w:lineRule="auto"/>
-        <w:rPr>
-          <w:sz w:val="20"/>
-          <w:szCs w:val="20"/>
-        </w:rPr>
-      </w:pPr>
-      <w:r>
-        <w:rPr>
-          <w:sz w:val="20"/>
-          <w:szCs w:val="20"/>
-        </w:rPr>
-        <w:br/>
+      <w:r>
         <w:t>In all, 113 injections were used in collecting the mass spec data for these samples.</w:t>
       </w:r>
     </w:p>
     <w:p>
       <w:pPr>
-        <w:spacing w:after="0" w:line="240" w:lineRule="auto"/>
-        <w:rPr>
-          <w:sz w:val="20"/>
-          <w:szCs w:val="20"/>
-        </w:rPr>
-      </w:pPr>
-    </w:p>
-    <w:p>
-      <w:pPr>
-        <w:pStyle w:val="Heading2"/>
+        <w:pStyle w:val="Heading1"/>
       </w:pPr>
       <w:r>
         <w:t>Internal Standards</w:t>
@@ -1141,7 +856,11 @@
         <w:t xml:space="preserve">molecule </w:t>
       </w:r>
       <w:r>
-        <w:t>and thus co-elutes. It is also possible to establish a relationship between unrelated molecules by declaring one of the molecules as a surrogate standard</w:t>
+        <w:t xml:space="preserve">and thus co-elutes. It is also possible to establish a relationship between </w:t>
+      </w:r>
+      <w:r>
+        <w:lastRenderedPageBreak/>
+        <w:t>unrelated molecules by declaring one of the molecules as a surrogate standard</w:t>
       </w:r>
       <w:r>
         <w:t>.</w:t>
@@ -1165,10 +884,9 @@
         <w:t>the “Skyline High Resolution Metabolomics” tutorial.</w:t>
       </w:r>
     </w:p>
-    <w:p/>
-    <w:p>
-      <w:pPr>
-        <w:pStyle w:val="Heading2"/>
+    <w:p>
+      <w:pPr>
+        <w:pStyle w:val="Heading1"/>
       </w:pPr>
       <w:r>
         <w:t xml:space="preserve">Importing a </w:t>
@@ -1242,14 +960,6 @@
       </w:r>
       <w:r>
         <w:t>.</w:t>
-      </w:r>
-    </w:p>
-    <w:p>
-      <w:pPr>
-        <w:pStyle w:val="Heading2"/>
-      </w:pPr>
-      <w:r>
-        <w:t>Transition list insert</w:t>
       </w:r>
     </w:p>
     <w:p>
@@ -1315,16 +1025,7 @@
       </w:r>
     </w:p>
     <w:p>
-      <w:pPr>
-        <w:spacing w:after="0" w:line="240" w:lineRule="auto"/>
-      </w:pPr>
-      <w:r>
-        <w:br w:type="page"/>
-      </w:r>
-    </w:p>
-    <w:p>
-      <w:r>
-        <w:lastRenderedPageBreak/>
+      <w:r>
         <w:t xml:space="preserve">Skyline will show the </w:t>
       </w:r>
       <w:r>
@@ -1354,100 +1055,46 @@
       </w:r>
     </w:p>
     <w:p>
-      <w:del w:id="18" w:author="Nat Brace" w:date="2019-10-11T14:48:00Z">
-        <w:r>
-          <w:rPr>
-            <w:noProof/>
-          </w:rPr>
-          <w:drawing>
-            <wp:inline distT="0" distB="0" distL="0" distR="0" wp14:anchorId="65FF415A" wp14:editId="5438E06F">
-              <wp:extent cx="5943600" cy="2552065"/>
-              <wp:effectExtent l="0" t="0" r="0" b="635"/>
-              <wp:docPr id="21" name="Picture 21"/>
-              <wp:cNvGraphicFramePr>
-                <a:graphicFrameLocks xmlns:a="http://schemas.openxmlformats.org/drawingml/2006/main" noChangeAspect="1"/>
-              </wp:cNvGraphicFramePr>
-              <a:graphic xmlns:a="http://schemas.openxmlformats.org/drawingml/2006/main">
-                <a:graphicData uri="http://schemas.openxmlformats.org/drawingml/2006/picture">
-                  <pic:pic xmlns:pic="http://schemas.openxmlformats.org/drawingml/2006/picture">
-                    <pic:nvPicPr>
-                      <pic:cNvPr id="0" name=""/>
-                      <pic:cNvPicPr/>
-                    </pic:nvPicPr>
-                    <pic:blipFill>
-                      <a:blip r:embed="rId21"/>
-                      <a:stretch>
-                        <a:fillRect/>
-                      </a:stretch>
-                    </pic:blipFill>
-                    <pic:spPr>
-                      <a:xfrm>
-                        <a:off x="0" y="0"/>
-                        <a:ext cx="5943600" cy="2552065"/>
-                      </a:xfrm>
-                      <a:prstGeom prst="rect">
-                        <a:avLst/>
-                      </a:prstGeom>
-                    </pic:spPr>
-                  </pic:pic>
-                </a:graphicData>
-              </a:graphic>
-            </wp:inline>
-          </w:drawing>
-        </w:r>
-      </w:del>
-      <w:commentRangeStart w:id="19"/>
-      <w:ins w:id="20" w:author="Nat Brace" w:date="2019-10-11T14:48:00Z">
-        <w:r>
-          <w:rPr>
-            <w:noProof/>
-          </w:rPr>
-          <w:drawing>
-            <wp:inline distT="0" distB="0" distL="0" distR="0" wp14:anchorId="45573CB3" wp14:editId="0B0F922D">
-              <wp:extent cx="5943600" cy="2348230"/>
-              <wp:effectExtent l="0" t="0" r="0" b="0"/>
-              <wp:docPr id="2" name="Picture 2"/>
-              <wp:cNvGraphicFramePr>
-                <a:graphicFrameLocks xmlns:a="http://schemas.openxmlformats.org/drawingml/2006/main" noChangeAspect="1"/>
-              </wp:cNvGraphicFramePr>
-              <a:graphic xmlns:a="http://schemas.openxmlformats.org/drawingml/2006/main">
-                <a:graphicData uri="http://schemas.openxmlformats.org/drawingml/2006/picture">
-                  <pic:pic xmlns:pic="http://schemas.openxmlformats.org/drawingml/2006/picture">
-                    <pic:nvPicPr>
-                      <pic:cNvPr id="1" name=""/>
-                      <pic:cNvPicPr/>
-                    </pic:nvPicPr>
-                    <pic:blipFill>
-                      <a:blip r:embed="rId22"/>
-                      <a:stretch>
-                        <a:fillRect/>
-                      </a:stretch>
-                    </pic:blipFill>
-                    <pic:spPr>
-                      <a:xfrm>
-                        <a:off x="0" y="0"/>
-                        <a:ext cx="5943600" cy="2348230"/>
-                      </a:xfrm>
-                      <a:prstGeom prst="rect">
-                        <a:avLst/>
-                      </a:prstGeom>
-                    </pic:spPr>
-                  </pic:pic>
-                </a:graphicData>
-              </a:graphic>
-            </wp:inline>
-          </w:drawing>
-        </w:r>
-      </w:ins>
-      <w:commentRangeEnd w:id="19"/>
-      <w:ins w:id="21" w:author="Nat Brace" w:date="2019-10-11T14:49:00Z">
-        <w:r>
-          <w:rPr>
-            <w:rStyle w:val="CommentReference"/>
-          </w:rPr>
-          <w:commentReference w:id="19"/>
-        </w:r>
-      </w:ins>
+      <w:r>
+        <w:rPr>
+          <w:noProof/>
+        </w:rPr>
+        <w:drawing>
+          <wp:inline distT="0" distB="0" distL="0" distR="0" wp14:anchorId="45573CB3" wp14:editId="0B0F922D">
+            <wp:extent cx="5943600" cy="2348230"/>
+            <wp:effectExtent l="0" t="0" r="0" b="0"/>
+            <wp:docPr id="2" name="Picture 2"/>
+            <wp:cNvGraphicFramePr>
+              <a:graphicFrameLocks xmlns:a="http://schemas.openxmlformats.org/drawingml/2006/main" noChangeAspect="1"/>
+            </wp:cNvGraphicFramePr>
+            <a:graphic xmlns:a="http://schemas.openxmlformats.org/drawingml/2006/main">
+              <a:graphicData uri="http://schemas.openxmlformats.org/drawingml/2006/picture">
+                <pic:pic xmlns:pic="http://schemas.openxmlformats.org/drawingml/2006/picture">
+                  <pic:nvPicPr>
+                    <pic:cNvPr id="1" name=""/>
+                    <pic:cNvPicPr/>
+                  </pic:nvPicPr>
+                  <pic:blipFill>
+                    <a:blip r:embed="rId17"/>
+                    <a:stretch>
+                      <a:fillRect/>
+                    </a:stretch>
+                  </pic:blipFill>
+                  <pic:spPr>
+                    <a:xfrm>
+                      <a:off x="0" y="0"/>
+                      <a:ext cx="5943600" cy="2348230"/>
+                    </a:xfrm>
+                    <a:prstGeom prst="rect">
+                      <a:avLst/>
+                    </a:prstGeom>
+                  </pic:spPr>
+                </pic:pic>
+              </a:graphicData>
+            </a:graphic>
+          </wp:inline>
+        </w:drawing>
+      </w:r>
     </w:p>
     <w:p>
       <w:r>
@@ -1460,15 +1107,7 @@
         <w:t>external source</w:t>
       </w:r>
       <w:r>
-        <w:t xml:space="preserve">, but in this </w:t>
-      </w:r>
-      <w:proofErr w:type="gramStart"/>
-      <w:r>
-        <w:t>case</w:t>
-      </w:r>
-      <w:proofErr w:type="gramEnd"/>
-      <w:r>
-        <w:t xml:space="preserve"> we have a small enough transition list that we can enter it by hand.</w:t>
+        <w:t>, but in this case we have a small enough transition list that we can enter it by hand.</w:t>
       </w:r>
     </w:p>
     <w:p>
@@ -1548,17 +1187,19 @@
       </w:r>
     </w:p>
     <w:p>
-      <w:r>
+      <w:pPr>
+        <w:keepNext/>
+      </w:pPr>
+      <w:r>
+        <w:lastRenderedPageBreak/>
         <w:t>This should result in a column picking menu like the one shown below:</w:t>
       </w:r>
     </w:p>
     <w:p>
-      <w:commentRangeStart w:id="22"/>
       <w:r>
         <w:rPr>
           <w:noProof/>
         </w:rPr>
-        <w:lastRenderedPageBreak/>
         <w:drawing>
           <wp:inline distT="0" distB="0" distL="0" distR="0" wp14:anchorId="39E47B68" wp14:editId="261E165E">
             <wp:extent cx="2592070" cy="6599555"/>
@@ -1577,7 +1218,7 @@
                     </pic:cNvPicPr>
                   </pic:nvPicPr>
                   <pic:blipFill>
-                    <a:blip r:embed="rId23">
+                    <a:blip r:embed="rId18">
                       <a:extLst>
                         <a:ext uri="{28A0092B-C50C-407E-A947-70E740481C1C}">
                           <a14:useLocalDpi xmlns:a14="http://schemas.microsoft.com/office/drawing/2010/main" val="0"/>
@@ -1608,15 +1249,11 @@
           </wp:inline>
         </w:drawing>
       </w:r>
-      <w:commentRangeEnd w:id="22"/>
-      <w:r>
-        <w:rPr>
-          <w:rStyle w:val="CommentReference"/>
-        </w:rPr>
-        <w:commentReference w:id="22"/>
-      </w:r>
-    </w:p>
-    <w:p>
+    </w:p>
+    <w:p>
+      <w:pPr>
+        <w:keepNext/>
+      </w:pPr>
       <w:r>
         <w:t xml:space="preserve">Next do the following to reorder the columns in the </w:t>
       </w:r>
@@ -1634,21 +1271,25 @@
     <w:p>
       <w:pPr>
         <w:pStyle w:val="ListParagraph"/>
-        <w:keepNext/>
         <w:numPr>
           <w:ilvl w:val="0"/>
           <w:numId w:val="2"/>
         </w:numPr>
       </w:pPr>
       <w:r>
+        <w:t xml:space="preserve">Click and drag each column header you want to move to the </w:t>
+      </w:r>
+      <w:r>
+        <w:t>order matching the spreadsheet.</w:t>
+      </w:r>
+    </w:p>
+    <w:p>
+      <w:pPr>
+        <w:keepNext/>
+      </w:pPr>
+      <w:r>
         <w:lastRenderedPageBreak/>
-        <w:t xml:space="preserve">Click and drag each column header you want to move to the </w:t>
-      </w:r>
-      <w:r>
-        <w:t>order matching the spreadsheet.</w:t>
-      </w:r>
-      <w:r>
-        <w:t xml:space="preserve">  Once you have selected and arranged your columns, t</w:t>
+        <w:t>Once you have selected and arranged your columns, t</w:t>
       </w:r>
       <w:r>
         <w:t>he insert form should now appear as shown below</w:t>
@@ -1658,104 +1299,58 @@
       </w:r>
     </w:p>
     <w:p>
-      <w:del w:id="23" w:author="Nat Brace" w:date="2019-10-11T14:53:00Z">
-        <w:r>
-          <w:rPr>
-            <w:noProof/>
-          </w:rPr>
-          <w:drawing>
-            <wp:inline distT="0" distB="0" distL="0" distR="0" wp14:anchorId="16006E9E" wp14:editId="338796F8">
-              <wp:extent cx="5943600" cy="2552065"/>
-              <wp:effectExtent l="0" t="0" r="0" b="635"/>
-              <wp:docPr id="24" name="Picture 24"/>
-              <wp:cNvGraphicFramePr>
-                <a:graphicFrameLocks xmlns:a="http://schemas.openxmlformats.org/drawingml/2006/main" noChangeAspect="1"/>
-              </wp:cNvGraphicFramePr>
-              <a:graphic xmlns:a="http://schemas.openxmlformats.org/drawingml/2006/main">
-                <a:graphicData uri="http://schemas.openxmlformats.org/drawingml/2006/picture">
-                  <pic:pic xmlns:pic="http://schemas.openxmlformats.org/drawingml/2006/picture">
-                    <pic:nvPicPr>
-                      <pic:cNvPr id="0" name=""/>
-                      <pic:cNvPicPr/>
-                    </pic:nvPicPr>
-                    <pic:blipFill>
-                      <a:blip r:embed="rId24"/>
-                      <a:stretch>
-                        <a:fillRect/>
-                      </a:stretch>
-                    </pic:blipFill>
-                    <pic:spPr>
-                      <a:xfrm>
-                        <a:off x="0" y="0"/>
-                        <a:ext cx="5943600" cy="2552065"/>
-                      </a:xfrm>
-                      <a:prstGeom prst="rect">
-                        <a:avLst/>
-                      </a:prstGeom>
-                    </pic:spPr>
-                  </pic:pic>
-                </a:graphicData>
-              </a:graphic>
-            </wp:inline>
-          </w:drawing>
-        </w:r>
-      </w:del>
-      <w:commentRangeStart w:id="24"/>
-      <w:ins w:id="25" w:author="Nat Brace" w:date="2019-10-11T14:53:00Z">
-        <w:r>
-          <w:rPr>
-            <w:noProof/>
-          </w:rPr>
-          <w:drawing>
-            <wp:inline distT="0" distB="0" distL="0" distR="0" wp14:anchorId="3460AB0B" wp14:editId="2D7DBDE7">
-              <wp:extent cx="5943600" cy="2783840"/>
-              <wp:effectExtent l="0" t="0" r="0" b="0"/>
-              <wp:docPr id="8" name="Picture 8"/>
-              <wp:cNvGraphicFramePr>
-                <a:graphicFrameLocks xmlns:a="http://schemas.openxmlformats.org/drawingml/2006/main" noChangeAspect="1"/>
-              </wp:cNvGraphicFramePr>
-              <a:graphic xmlns:a="http://schemas.openxmlformats.org/drawingml/2006/main">
-                <a:graphicData uri="http://schemas.openxmlformats.org/drawingml/2006/picture">
-                  <pic:pic xmlns:pic="http://schemas.openxmlformats.org/drawingml/2006/picture">
-                    <pic:nvPicPr>
-                      <pic:cNvPr id="1" name=""/>
-                      <pic:cNvPicPr/>
-                    </pic:nvPicPr>
-                    <pic:blipFill>
-                      <a:blip r:embed="rId25"/>
-                      <a:stretch>
-                        <a:fillRect/>
-                      </a:stretch>
-                    </pic:blipFill>
-                    <pic:spPr>
-                      <a:xfrm>
-                        <a:off x="0" y="0"/>
-                        <a:ext cx="5943600" cy="2783840"/>
-                      </a:xfrm>
-                      <a:prstGeom prst="rect">
-                        <a:avLst/>
-                      </a:prstGeom>
-                    </pic:spPr>
-                  </pic:pic>
-                </a:graphicData>
-              </a:graphic>
-            </wp:inline>
-          </w:drawing>
-        </w:r>
-      </w:ins>
-      <w:commentRangeEnd w:id="24"/>
-      <w:ins w:id="26" w:author="Nat Brace" w:date="2019-10-15T15:50:00Z">
-        <w:r>
-          <w:rPr>
-            <w:rStyle w:val="CommentReference"/>
-          </w:rPr>
-          <w:commentReference w:id="24"/>
-        </w:r>
-      </w:ins>
+      <w:commentRangeStart w:id="0"/>
       <w:r>
         <w:rPr>
           <w:noProof/>
         </w:rPr>
+        <w:drawing>
+          <wp:inline distT="0" distB="0" distL="0" distR="0" wp14:anchorId="3460AB0B" wp14:editId="2D7DBDE7">
+            <wp:extent cx="5943600" cy="2783840"/>
+            <wp:effectExtent l="0" t="0" r="0" b="0"/>
+            <wp:docPr id="8" name="Picture 8"/>
+            <wp:cNvGraphicFramePr>
+              <a:graphicFrameLocks xmlns:a="http://schemas.openxmlformats.org/drawingml/2006/main" noChangeAspect="1"/>
+            </wp:cNvGraphicFramePr>
+            <a:graphic xmlns:a="http://schemas.openxmlformats.org/drawingml/2006/main">
+              <a:graphicData uri="http://schemas.openxmlformats.org/drawingml/2006/picture">
+                <pic:pic xmlns:pic="http://schemas.openxmlformats.org/drawingml/2006/picture">
+                  <pic:nvPicPr>
+                    <pic:cNvPr id="1" name=""/>
+                    <pic:cNvPicPr/>
+                  </pic:nvPicPr>
+                  <pic:blipFill>
+                    <a:blip r:embed="rId19"/>
+                    <a:stretch>
+                      <a:fillRect/>
+                    </a:stretch>
+                  </pic:blipFill>
+                  <pic:spPr>
+                    <a:xfrm>
+                      <a:off x="0" y="0"/>
+                      <a:ext cx="5943600" cy="2783840"/>
+                    </a:xfrm>
+                    <a:prstGeom prst="rect">
+                      <a:avLst/>
+                    </a:prstGeom>
+                  </pic:spPr>
+                </pic:pic>
+              </a:graphicData>
+            </a:graphic>
+          </wp:inline>
+        </w:drawing>
+      </w:r>
+      <w:commentRangeEnd w:id="0"/>
+      <w:r>
+        <w:rPr>
+          <w:rStyle w:val="CommentReference"/>
+        </w:rPr>
+        <w:commentReference w:id="0"/>
+      </w:r>
+      <w:r>
+        <w:rPr>
+          <w:noProof/>
+        </w:rPr>
         <w:t xml:space="preserve"> </w:t>
       </w:r>
       <w:r>
@@ -1766,6 +1361,9 @@
       </w:r>
     </w:p>
     <w:p>
+      <w:pPr>
+        <w:keepNext/>
+      </w:pPr>
       <w:r>
         <w:t>E</w:t>
       </w:r>
@@ -1811,21 +1409,12 @@
           <w:highlight w:val="white"/>
         </w:rPr>
       </w:pPr>
-      <w:proofErr w:type="gramStart"/>
       <w:r>
         <w:rPr>
           <w:rFonts w:ascii="Courier New" w:eastAsia="Calibri" w:hAnsi="Courier New" w:cs="Courier New"/>
           <w:highlight w:val="white"/>
         </w:rPr>
-        <w:t>DrugX,Drug</w:t>
-      </w:r>
-      <w:proofErr w:type="gramEnd"/>
-      <w:r>
-        <w:rPr>
-          <w:rFonts w:ascii="Courier New" w:eastAsia="Calibri" w:hAnsi="Courier New" w:cs="Courier New"/>
-          <w:highlight w:val="white"/>
-        </w:rPr>
-        <w:t>,light,283.04,1,129.96,1,26,16,2</w:t>
+        <w:t>DrugX,Drug,light,283.04,1,129.96,1,26,16,2</w:t>
       </w:r>
       <w:r>
         <w:rPr>
@@ -1886,6 +1475,9 @@
       </w:r>
     </w:p>
     <w:p>
+      <w:pPr>
+        <w:keepNext/>
+      </w:pPr>
       <w:r>
         <w:t xml:space="preserve">If you accidentally got the column order wrong, then you will see an error at this point. Otherwise, the </w:t>
       </w:r>
@@ -1901,100 +1493,54 @@
       </w:r>
     </w:p>
     <w:p>
-      <w:del w:id="27" w:author="Nat Brace" w:date="2019-10-11T14:51:00Z">
-        <w:r>
-          <w:rPr>
-            <w:noProof/>
-          </w:rPr>
-          <w:drawing>
-            <wp:inline distT="0" distB="0" distL="0" distR="0" wp14:anchorId="45446A17" wp14:editId="28D4F453">
-              <wp:extent cx="5943600" cy="1728470"/>
-              <wp:effectExtent l="0" t="0" r="0" b="5080"/>
-              <wp:docPr id="29" name="Picture 29"/>
-              <wp:cNvGraphicFramePr>
-                <a:graphicFrameLocks xmlns:a="http://schemas.openxmlformats.org/drawingml/2006/main" noChangeAspect="1"/>
-              </wp:cNvGraphicFramePr>
-              <a:graphic xmlns:a="http://schemas.openxmlformats.org/drawingml/2006/main">
-                <a:graphicData uri="http://schemas.openxmlformats.org/drawingml/2006/picture">
-                  <pic:pic xmlns:pic="http://schemas.openxmlformats.org/drawingml/2006/picture">
-                    <pic:nvPicPr>
-                      <pic:cNvPr id="0" name=""/>
-                      <pic:cNvPicPr/>
-                    </pic:nvPicPr>
-                    <pic:blipFill>
-                      <a:blip r:embed="rId26"/>
-                      <a:stretch>
-                        <a:fillRect/>
-                      </a:stretch>
-                    </pic:blipFill>
-                    <pic:spPr>
-                      <a:xfrm>
-                        <a:off x="0" y="0"/>
-                        <a:ext cx="5943600" cy="1728470"/>
-                      </a:xfrm>
-                      <a:prstGeom prst="rect">
-                        <a:avLst/>
-                      </a:prstGeom>
-                    </pic:spPr>
-                  </pic:pic>
-                </a:graphicData>
-              </a:graphic>
-            </wp:inline>
-          </w:drawing>
-        </w:r>
-      </w:del>
-      <w:commentRangeStart w:id="28"/>
-      <w:ins w:id="29" w:author="Nat Brace" w:date="2019-10-11T14:51:00Z">
-        <w:r>
-          <w:rPr>
-            <w:noProof/>
-          </w:rPr>
-          <w:drawing>
-            <wp:inline distT="0" distB="0" distL="0" distR="0" wp14:anchorId="65D212ED" wp14:editId="5BA4A74E">
-              <wp:extent cx="5943600" cy="2007235"/>
-              <wp:effectExtent l="0" t="0" r="0" b="0"/>
-              <wp:docPr id="6" name="Picture 6"/>
-              <wp:cNvGraphicFramePr>
-                <a:graphicFrameLocks xmlns:a="http://schemas.openxmlformats.org/drawingml/2006/main" noChangeAspect="1"/>
-              </wp:cNvGraphicFramePr>
-              <a:graphic xmlns:a="http://schemas.openxmlformats.org/drawingml/2006/main">
-                <a:graphicData uri="http://schemas.openxmlformats.org/drawingml/2006/picture">
-                  <pic:pic xmlns:pic="http://schemas.openxmlformats.org/drawingml/2006/picture">
-                    <pic:nvPicPr>
-                      <pic:cNvPr id="1" name=""/>
-                      <pic:cNvPicPr/>
-                    </pic:nvPicPr>
-                    <pic:blipFill>
-                      <a:blip r:embed="rId27"/>
-                      <a:stretch>
-                        <a:fillRect/>
-                      </a:stretch>
-                    </pic:blipFill>
-                    <pic:spPr>
-                      <a:xfrm>
-                        <a:off x="0" y="0"/>
-                        <a:ext cx="5943600" cy="2007235"/>
-                      </a:xfrm>
-                      <a:prstGeom prst="rect">
-                        <a:avLst/>
-                      </a:prstGeom>
-                    </pic:spPr>
-                  </pic:pic>
-                </a:graphicData>
-              </a:graphic>
-            </wp:inline>
-          </w:drawing>
-        </w:r>
-      </w:ins>
-      <w:commentRangeEnd w:id="28"/>
-      <w:ins w:id="30" w:author="Nat Brace" w:date="2019-10-15T15:52:00Z">
-        <w:r>
-          <w:rPr>
-            <w:rStyle w:val="CommentReference"/>
-          </w:rPr>
-          <w:commentReference w:id="28"/>
-        </w:r>
-      </w:ins>
+      <w:commentRangeStart w:id="1"/>
+      <w:r>
+        <w:rPr>
+          <w:noProof/>
+        </w:rPr>
+        <w:drawing>
+          <wp:inline distT="0" distB="0" distL="0" distR="0" wp14:anchorId="65D212ED" wp14:editId="5BA4A74E">
+            <wp:extent cx="5943600" cy="2007235"/>
+            <wp:effectExtent l="0" t="0" r="0" b="0"/>
+            <wp:docPr id="6" name="Picture 6"/>
+            <wp:cNvGraphicFramePr>
+              <a:graphicFrameLocks xmlns:a="http://schemas.openxmlformats.org/drawingml/2006/main" noChangeAspect="1"/>
+            </wp:cNvGraphicFramePr>
+            <a:graphic xmlns:a="http://schemas.openxmlformats.org/drawingml/2006/main">
+              <a:graphicData uri="http://schemas.openxmlformats.org/drawingml/2006/picture">
+                <pic:pic xmlns:pic="http://schemas.openxmlformats.org/drawingml/2006/picture">
+                  <pic:nvPicPr>
+                    <pic:cNvPr id="1" name=""/>
+                    <pic:cNvPicPr/>
+                  </pic:nvPicPr>
+                  <pic:blipFill>
+                    <a:blip r:embed="rId22"/>
+                    <a:stretch>
+                      <a:fillRect/>
+                    </a:stretch>
+                  </pic:blipFill>
+                  <pic:spPr>
+                    <a:xfrm>
+                      <a:off x="0" y="0"/>
+                      <a:ext cx="5943600" cy="2007235"/>
+                    </a:xfrm>
+                    <a:prstGeom prst="rect">
+                      <a:avLst/>
+                    </a:prstGeom>
+                  </pic:spPr>
+                </pic:pic>
+              </a:graphicData>
+            </a:graphic>
+          </wp:inline>
+        </w:drawing>
+      </w:r>
+      <w:commentRangeEnd w:id="1"/>
+      <w:r>
+        <w:rPr>
+          <w:rStyle w:val="CommentReference"/>
+        </w:rPr>
+        <w:commentReference w:id="1"/>
+      </w:r>
       <w:r>
         <w:rPr>
           <w:noProof/>
@@ -2024,17 +1570,37 @@
         <w:t xml:space="preserve"> button.</w:t>
       </w:r>
     </w:p>
-    <w:p>
-      <w:r>
-        <w:t xml:space="preserve">NOTE: In this instance, the targets are described with m/z and charge values. Skyline can accept higher level descriptions including chemical formulas and heavy isotope labels etc. Having the chemical formula </w:t>
-      </w:r>
+    <w:tbl>
+      <w:tblPr>
+        <w:tblStyle w:val="TableGrid"/>
+        <w:tblW w:w="0" w:type="auto"/>
+        <w:tblLook w:val="04A0" w:firstRow="1" w:lastRow="0" w:firstColumn="1" w:lastColumn="0" w:noHBand="0" w:noVBand="1"/>
+      </w:tblPr>
+      <w:tblGrid>
+        <w:gridCol w:w="9576"/>
+      </w:tblGrid>
+      <w:tr>
+        <w:tc>
+          <w:tcPr>
+            <w:tcW w:w="9576" w:type="dxa"/>
+          </w:tcPr>
+          <w:p>
+            <w:pPr>
+              <w:spacing w:after="0"/>
+            </w:pPr>
+            <w:r>
+              <w:t>NOTE: In this instance, the targets are described with m/z and charge values. Skyline can accept higher level descriptions including chemical formulas and heavy isotope labels etc. Having the chemical formula is especially useful when working with full scan data as it allows Skyline to calculate isotopic distributions, but for SRM data such as this m/z and charge are perfectly adequate.</w:t>
+            </w:r>
+          </w:p>
+        </w:tc>
+      </w:tr>
+    </w:tbl>
+    <w:p>
+      <w:pPr>
+        <w:spacing w:before="240"/>
+      </w:pPr>
       <w:r>
         <w:lastRenderedPageBreak/>
-        <w:t>is especially useful when working with full scan data as it allows Skyline to calculate isotopic distributions, but for SRM data such as this m/z and charge are perfectly adequate.</w:t>
-      </w:r>
-    </w:p>
-    <w:p>
-      <w:r>
         <w:t>To see the newly imported targets in full detail:</w:t>
       </w:r>
     </w:p>
@@ -2047,7 +1613,10 @@
         </w:numPr>
       </w:pPr>
       <w:r>
-        <w:t xml:space="preserve">From the </w:t>
+        <w:t>On</w:t>
+      </w:r>
+      <w:r>
+        <w:t xml:space="preserve"> the </w:t>
       </w:r>
       <w:r>
         <w:rPr>
@@ -2065,7 +1634,7 @@
         <w:t>Expand All</w:t>
       </w:r>
       <w:r>
-        <w:t xml:space="preserve"> </w:t>
+        <w:t>.</w:t>
       </w:r>
     </w:p>
     <w:p>
@@ -2090,6 +1659,11 @@
       </w:r>
     </w:p>
     <w:p>
+      <w:pPr>
+        <w:rPr>
+          <w:noProof/>
+        </w:rPr>
+      </w:pPr>
       <w:r>
         <w:t>Your Skyline window should now look like</w:t>
       </w:r>
@@ -2099,119 +1673,69 @@
       <w:r>
         <w:t>:</w:t>
       </w:r>
+    </w:p>
+    <w:p>
       <w:r>
         <w:rPr>
           <w:noProof/>
         </w:rPr>
+        <w:drawing>
+          <wp:inline distT="0" distB="0" distL="0" distR="0" wp14:anchorId="014D1BF2" wp14:editId="5E09CE08">
+            <wp:extent cx="5943600" cy="4077970"/>
+            <wp:effectExtent l="0" t="0" r="0" b="0"/>
+            <wp:docPr id="9" name="Picture 9"/>
+            <wp:cNvGraphicFramePr>
+              <a:graphicFrameLocks xmlns:a="http://schemas.openxmlformats.org/drawingml/2006/main" noChangeAspect="1"/>
+            </wp:cNvGraphicFramePr>
+            <a:graphic xmlns:a="http://schemas.openxmlformats.org/drawingml/2006/main">
+              <a:graphicData uri="http://schemas.openxmlformats.org/drawingml/2006/picture">
+                <pic:pic xmlns:pic="http://schemas.openxmlformats.org/drawingml/2006/picture">
+                  <pic:nvPicPr>
+                    <pic:cNvPr id="1" name=""/>
+                    <pic:cNvPicPr/>
+                  </pic:nvPicPr>
+                  <pic:blipFill>
+                    <a:blip r:embed="rId23"/>
+                    <a:stretch>
+                      <a:fillRect/>
+                    </a:stretch>
+                  </pic:blipFill>
+                  <pic:spPr>
+                    <a:xfrm>
+                      <a:off x="0" y="0"/>
+                      <a:ext cx="5943600" cy="4077970"/>
+                    </a:xfrm>
+                    <a:prstGeom prst="rect">
+                      <a:avLst/>
+                    </a:prstGeom>
+                  </pic:spPr>
+                </pic:pic>
+              </a:graphicData>
+            </a:graphic>
+          </wp:inline>
+        </w:drawing>
+      </w:r>
+      <w:r>
+        <w:rPr>
+          <w:noProof/>
+        </w:rPr>
         <w:t xml:space="preserve"> </w:t>
       </w:r>
-      <w:del w:id="31" w:author="Nat Brace" w:date="2019-10-11T14:54:00Z">
-        <w:r>
-          <w:rPr>
-            <w:noProof/>
-          </w:rPr>
-          <w:drawing>
-            <wp:inline distT="0" distB="0" distL="0" distR="0" wp14:anchorId="1815269A" wp14:editId="15351115">
-              <wp:extent cx="5943600" cy="4077970"/>
-              <wp:effectExtent l="0" t="0" r="0" b="0"/>
-              <wp:docPr id="1" name="Picture 1"/>
-              <wp:cNvGraphicFramePr>
-                <a:graphicFrameLocks xmlns:a="http://schemas.openxmlformats.org/drawingml/2006/main" noChangeAspect="1"/>
-              </wp:cNvGraphicFramePr>
-              <a:graphic xmlns:a="http://schemas.openxmlformats.org/drawingml/2006/main">
-                <a:graphicData uri="http://schemas.openxmlformats.org/drawingml/2006/picture">
-                  <pic:pic xmlns:pic="http://schemas.openxmlformats.org/drawingml/2006/picture">
-                    <pic:nvPicPr>
-                      <pic:cNvPr id="0" name=""/>
-                      <pic:cNvPicPr/>
-                    </pic:nvPicPr>
-                    <pic:blipFill>
-                      <a:blip r:embed="rId28"/>
-                      <a:stretch>
-                        <a:fillRect/>
-                      </a:stretch>
-                    </pic:blipFill>
-                    <pic:spPr>
-                      <a:xfrm>
-                        <a:off x="0" y="0"/>
-                        <a:ext cx="5943600" cy="4077970"/>
-                      </a:xfrm>
-                      <a:prstGeom prst="rect">
-                        <a:avLst/>
-                      </a:prstGeom>
-                    </pic:spPr>
-                  </pic:pic>
-                </a:graphicData>
-              </a:graphic>
-            </wp:inline>
-          </w:drawing>
-        </w:r>
-      </w:del>
-      <w:ins w:id="32" w:author="Nat Brace" w:date="2019-10-11T14:54:00Z">
-        <w:r>
-          <w:rPr>
-            <w:noProof/>
-          </w:rPr>
-          <w:drawing>
-            <wp:inline distT="0" distB="0" distL="0" distR="0" wp14:anchorId="014D1BF2" wp14:editId="5E09CE08">
-              <wp:extent cx="5943600" cy="4077970"/>
-              <wp:effectExtent l="0" t="0" r="0" b="0"/>
-              <wp:docPr id="9" name="Picture 9"/>
-              <wp:cNvGraphicFramePr>
-                <a:graphicFrameLocks xmlns:a="http://schemas.openxmlformats.org/drawingml/2006/main" noChangeAspect="1"/>
-              </wp:cNvGraphicFramePr>
-              <a:graphic xmlns:a="http://schemas.openxmlformats.org/drawingml/2006/main">
-                <a:graphicData uri="http://schemas.openxmlformats.org/drawingml/2006/picture">
-                  <pic:pic xmlns:pic="http://schemas.openxmlformats.org/drawingml/2006/picture">
-                    <pic:nvPicPr>
-                      <pic:cNvPr id="1" name=""/>
-                      <pic:cNvPicPr/>
-                    </pic:nvPicPr>
-                    <pic:blipFill>
-                      <a:blip r:embed="rId29"/>
-                      <a:stretch>
-                        <a:fillRect/>
-                      </a:stretch>
-                    </pic:blipFill>
-                    <pic:spPr>
-                      <a:xfrm>
-                        <a:off x="0" y="0"/>
-                        <a:ext cx="5943600" cy="4077970"/>
-                      </a:xfrm>
-                      <a:prstGeom prst="rect">
-                        <a:avLst/>
-                      </a:prstGeom>
-                    </pic:spPr>
-                  </pic:pic>
-                </a:graphicData>
-              </a:graphic>
-            </wp:inline>
-          </w:drawing>
-        </w:r>
-      </w:ins>
-      <w:r>
-        <w:rPr>
-          <w:noProof/>
-        </w:rPr>
-        <w:t xml:space="preserve"> </w:t>
-      </w:r>
-    </w:p>
-    <w:p>
-      <w:pPr>
-        <w:pStyle w:val="Heading2"/>
-      </w:pPr>
-      <w:r>
-        <w:t>Transition settings</w:t>
-      </w:r>
-    </w:p>
-    <w:p>
-      <w:proofErr w:type="gramStart"/>
-      <w:r>
-        <w:t>Next</w:t>
-      </w:r>
-      <w:proofErr w:type="gramEnd"/>
-      <w:r>
-        <w:t xml:space="preserve"> we have to make sure Skyline’s Transition Settings are correctly set for importing the experimental mass spectrometer results. To do th</w:t>
+    </w:p>
+    <w:p>
+      <w:pPr>
+        <w:pStyle w:val="Heading1"/>
+      </w:pPr>
+      <w:r>
+        <w:t>Transition S</w:t>
+      </w:r>
+      <w:r>
+        <w:t>ettings</w:t>
+      </w:r>
+    </w:p>
+    <w:p>
+      <w:r>
+        <w:t>Next we have to make sure Skyline’s Transition Settings are correctly set for importing the experimental mass spectrometer results. To do th</w:t>
       </w:r>
       <w:r>
         <w:t>is, perform the following steps:</w:t>
@@ -2254,26 +1778,70 @@
           <w:ilvl w:val="0"/>
           <w:numId w:val="7"/>
         </w:numPr>
-        <w:rPr>
-          <w:del w:id="33" w:author="Nat Brace" w:date="2019-10-15T15:55:00Z"/>
-        </w:rPr>
-      </w:pPr>
-      <w:del w:id="34" w:author="Nat Brace" w:date="2019-10-15T15:55:00Z">
-        <w:r>
-          <w:rPr>
-            <w:noProof/>
-          </w:rPr>
-          <w:delText>Change settings as necessary to match the following</w:delText>
-        </w:r>
-      </w:del>
-      <w:del w:id="35" w:author="Nat Brace" w:date="2019-10-15T15:54:00Z">
-        <w:r>
-          <w:rPr>
-            <w:noProof/>
-          </w:rPr>
-          <w:delText>:</w:delText>
-        </w:r>
-      </w:del>
+      </w:pPr>
+      <w:r>
+        <w:rPr>
+          <w:b/>
+          <w:bCs/>
+          <w:noProof/>
+        </w:rPr>
+        <w:t xml:space="preserve">Prediction </w:t>
+      </w:r>
+      <w:r>
+        <w:rPr>
+          <w:noProof/>
+        </w:rPr>
+        <w:t>tab should look like thi</w:t>
+      </w:r>
+      <w:r>
+        <w:rPr>
+          <w:noProof/>
+        </w:rPr>
+        <w:t>s:</w:t>
+      </w:r>
+    </w:p>
+    <w:p>
+      <w:r>
+        <w:rPr>
+          <w:noProof/>
+        </w:rPr>
+        <w:lastRenderedPageBreak/>
+        <w:drawing>
+          <wp:inline distT="0" distB="0" distL="0" distR="0" wp14:anchorId="641D3F52" wp14:editId="545C7968">
+            <wp:extent cx="3267075" cy="4954105"/>
+            <wp:effectExtent l="0" t="0" r="0" b="0"/>
+            <wp:docPr id="19" name="Picture 19"/>
+            <wp:cNvGraphicFramePr>
+              <a:graphicFrameLocks xmlns:a="http://schemas.openxmlformats.org/drawingml/2006/main" noChangeAspect="1"/>
+            </wp:cNvGraphicFramePr>
+            <a:graphic xmlns:a="http://schemas.openxmlformats.org/drawingml/2006/main">
+              <a:graphicData uri="http://schemas.openxmlformats.org/drawingml/2006/picture">
+                <pic:pic xmlns:pic="http://schemas.openxmlformats.org/drawingml/2006/picture">
+                  <pic:nvPicPr>
+                    <pic:cNvPr id="1" name=""/>
+                    <pic:cNvPicPr/>
+                  </pic:nvPicPr>
+                  <pic:blipFill>
+                    <a:blip r:embed="rId24"/>
+                    <a:stretch>
+                      <a:fillRect/>
+                    </a:stretch>
+                  </pic:blipFill>
+                  <pic:spPr>
+                    <a:xfrm>
+                      <a:off x="0" y="0"/>
+                      <a:ext cx="3316621" cy="5029235"/>
+                    </a:xfrm>
+                    <a:prstGeom prst="rect">
+                      <a:avLst/>
+                    </a:prstGeom>
+                  </pic:spPr>
+                </pic:pic>
+              </a:graphicData>
+            </a:graphic>
+          </wp:inline>
+        </w:drawing>
+      </w:r>
     </w:p>
     <w:p>
       <w:pPr>
@@ -2282,291 +1850,78 @@
           <w:ilvl w:val="0"/>
           <w:numId w:val="7"/>
         </w:numPr>
-        <w:rPr>
-          <w:ins w:id="36" w:author="Nat Brace" w:date="2019-10-15T16:00:00Z"/>
-        </w:rPr>
-      </w:pPr>
-      <w:ins w:id="37" w:author="Nat Brace" w:date="2019-10-15T15:55:00Z">
-        <w:r>
-          <w:rPr>
-            <w:b/>
-            <w:bCs/>
-            <w:noProof/>
-          </w:rPr>
-          <w:t xml:space="preserve">Prediction </w:t>
-        </w:r>
-        <w:r>
-          <w:rPr>
-            <w:noProof/>
-          </w:rPr>
-          <w:t>tab should look like thi</w:t>
-        </w:r>
-      </w:ins>
-      <w:ins w:id="38" w:author="Nat Brace" w:date="2019-10-15T15:58:00Z">
-        <w:r>
-          <w:rPr>
-            <w:noProof/>
-          </w:rPr>
-          <w:t>s</w:t>
-        </w:r>
-      </w:ins>
-      <w:ins w:id="39" w:author="Nat Brace" w:date="2019-10-15T15:59:00Z">
-        <w:r>
-          <w:rPr>
-            <w:noProof/>
-          </w:rPr>
-          <w:t>:</w:t>
-        </w:r>
-      </w:ins>
-    </w:p>
-    <w:p>
-      <w:pPr>
-        <w:rPr>
-          <w:ins w:id="40" w:author="Nat Brace" w:date="2019-10-15T15:56:00Z"/>
-        </w:rPr>
-        <w:pPrChange w:id="41" w:author="Nat Brace" w:date="2019-10-15T16:00:00Z">
-          <w:pPr>
-            <w:pStyle w:val="ListParagraph"/>
-            <w:numPr>
-              <w:numId w:val="7"/>
-            </w:numPr>
-            <w:ind w:hanging="360"/>
-          </w:pPr>
-        </w:pPrChange>
-      </w:pPr>
-      <w:del w:id="42" w:author="Nat Brace" w:date="2019-10-15T15:58:00Z">
-        <w:r>
-          <w:rPr>
-            <w:noProof/>
-          </w:rPr>
-          <w:lastRenderedPageBreak/>
-          <w:br/>
-        </w:r>
-      </w:del>
-      <w:del w:id="43" w:author="Nat Brace" w:date="2020-01-31T14:31:00Z">
-        <w:r>
-          <w:rPr>
-            <w:noProof/>
-          </w:rPr>
-          <w:drawing>
-            <wp:inline distT="0" distB="0" distL="0" distR="0" wp14:anchorId="1388A4AB" wp14:editId="091BBBE6">
-              <wp:extent cx="1756618" cy="2663687"/>
-              <wp:effectExtent l="0" t="0" r="0" b="3810"/>
-              <wp:docPr id="38" name="Picture 38"/>
-              <wp:cNvGraphicFramePr>
-                <a:graphicFrameLocks xmlns:a="http://schemas.openxmlformats.org/drawingml/2006/main" noChangeAspect="1"/>
-              </wp:cNvGraphicFramePr>
-              <a:graphic xmlns:a="http://schemas.openxmlformats.org/drawingml/2006/main">
-                <a:graphicData uri="http://schemas.openxmlformats.org/drawingml/2006/picture">
-                  <pic:pic xmlns:pic="http://schemas.openxmlformats.org/drawingml/2006/picture">
-                    <pic:nvPicPr>
-                      <pic:cNvPr id="0" name=""/>
-                      <pic:cNvPicPr/>
-                    </pic:nvPicPr>
-                    <pic:blipFill>
-                      <a:blip r:embed="rId30"/>
-                      <a:stretch>
-                        <a:fillRect/>
-                      </a:stretch>
-                    </pic:blipFill>
-                    <pic:spPr>
-                      <a:xfrm>
-                        <a:off x="0" y="0"/>
-                        <a:ext cx="1759648" cy="2668282"/>
-                      </a:xfrm>
-                      <a:prstGeom prst="rect">
-                        <a:avLst/>
-                      </a:prstGeom>
-                    </pic:spPr>
-                  </pic:pic>
-                </a:graphicData>
-              </a:graphic>
-            </wp:inline>
-          </w:drawing>
-        </w:r>
-      </w:del>
-      <w:ins w:id="44" w:author="Nat Brace" w:date="2020-01-31T14:31:00Z">
-        <w:r>
-          <w:rPr>
-            <w:noProof/>
-          </w:rPr>
-          <w:drawing>
-            <wp:inline distT="0" distB="0" distL="0" distR="0" wp14:anchorId="641D3F52" wp14:editId="545C7968">
-              <wp:extent cx="3267075" cy="4954105"/>
-              <wp:effectExtent l="0" t="0" r="0" b="0"/>
-              <wp:docPr id="19" name="Picture 19"/>
-              <wp:cNvGraphicFramePr>
-                <a:graphicFrameLocks xmlns:a="http://schemas.openxmlformats.org/drawingml/2006/main" noChangeAspect="1"/>
-              </wp:cNvGraphicFramePr>
-              <a:graphic xmlns:a="http://schemas.openxmlformats.org/drawingml/2006/main">
-                <a:graphicData uri="http://schemas.openxmlformats.org/drawingml/2006/picture">
-                  <pic:pic xmlns:pic="http://schemas.openxmlformats.org/drawingml/2006/picture">
-                    <pic:nvPicPr>
-                      <pic:cNvPr id="1" name=""/>
-                      <pic:cNvPicPr/>
-                    </pic:nvPicPr>
-                    <pic:blipFill>
-                      <a:blip r:embed="rId31"/>
-                      <a:stretch>
-                        <a:fillRect/>
-                      </a:stretch>
-                    </pic:blipFill>
-                    <pic:spPr>
-                      <a:xfrm>
-                        <a:off x="0" y="0"/>
-                        <a:ext cx="3316621" cy="5029235"/>
-                      </a:xfrm>
-                      <a:prstGeom prst="rect">
-                        <a:avLst/>
-                      </a:prstGeom>
-                    </pic:spPr>
-                  </pic:pic>
-                </a:graphicData>
-              </a:graphic>
-            </wp:inline>
-          </w:drawing>
-        </w:r>
-      </w:ins>
-    </w:p>
-    <w:p>
-      <w:pPr>
-        <w:pStyle w:val="ListParagraph"/>
-        <w:numPr>
-          <w:ilvl w:val="0"/>
-          <w:numId w:val="7"/>
-        </w:numPr>
-        <w:rPr>
-          <w:ins w:id="45" w:author="Nat Brace" w:date="2019-10-15T15:56:00Z"/>
-        </w:rPr>
-      </w:pPr>
-      <w:ins w:id="46" w:author="Nat Brace" w:date="2019-10-15T15:56:00Z">
-        <w:r>
-          <w:rPr>
-            <w:noProof/>
-          </w:rPr>
-          <w:t xml:space="preserve">Select the following options on the </w:t>
-        </w:r>
-        <w:r>
-          <w:rPr>
-            <w:b/>
-            <w:bCs/>
-            <w:noProof/>
-          </w:rPr>
-          <w:t>Filter</w:t>
-        </w:r>
-        <w:r>
-          <w:rPr>
-            <w:noProof/>
-          </w:rPr>
-          <w:t xml:space="preserve"> tab: </w:t>
-        </w:r>
-      </w:ins>
-    </w:p>
-    <w:p>
-      <w:pPr>
-        <w:rPr>
-          <w:ins w:id="47" w:author="Nat Brace" w:date="2019-10-15T15:57:00Z"/>
+      </w:pPr>
+      <w:r>
+        <w:rPr>
           <w:noProof/>
         </w:rPr>
-        <w:pPrChange w:id="48" w:author="Nat Brace" w:date="2019-10-15T15:58:00Z">
-          <w:pPr>
-            <w:ind w:left="360"/>
-          </w:pPr>
-        </w:pPrChange>
-      </w:pPr>
-      <w:del w:id="49" w:author="Nat Brace" w:date="2019-10-15T15:58:00Z">
-        <w:r>
-          <w:lastRenderedPageBreak/>
-          <w:delText xml:space="preserve"> </w:delText>
-        </w:r>
-      </w:del>
-      <w:r>
+        <w:t xml:space="preserve">Select the following options on the </w:t>
+      </w:r>
+      <w:r>
+        <w:rPr>
+          <w:b/>
+          <w:bCs/>
+          <w:noProof/>
+        </w:rPr>
+        <w:t>Filter</w:t>
+      </w:r>
+      <w:r>
+        <w:rPr>
+          <w:noProof/>
+        </w:rPr>
+        <w:t xml:space="preserve"> tab: </w:t>
+      </w:r>
+    </w:p>
+    <w:p>
+      <w:pPr>
+        <w:rPr>
+          <w:noProof/>
+        </w:rPr>
+      </w:pPr>
+      <w:r>
+        <w:lastRenderedPageBreak/>
         <w:t xml:space="preserve"> </w:t>
       </w:r>
-      <w:ins w:id="50" w:author="Nat Brace" w:date="2020-01-31T14:32:00Z">
-        <w:r>
-          <w:rPr>
-            <w:noProof/>
-          </w:rPr>
-          <w:drawing>
-            <wp:inline distT="0" distB="0" distL="0" distR="0" wp14:anchorId="40D35268" wp14:editId="66AA9448">
-              <wp:extent cx="2933700" cy="4448584"/>
-              <wp:effectExtent l="0" t="0" r="0" b="9525"/>
-              <wp:docPr id="20" name="Picture 20"/>
-              <wp:cNvGraphicFramePr>
-                <a:graphicFrameLocks xmlns:a="http://schemas.openxmlformats.org/drawingml/2006/main" noChangeAspect="1"/>
-              </wp:cNvGraphicFramePr>
-              <a:graphic xmlns:a="http://schemas.openxmlformats.org/drawingml/2006/main">
-                <a:graphicData uri="http://schemas.openxmlformats.org/drawingml/2006/picture">
-                  <pic:pic xmlns:pic="http://schemas.openxmlformats.org/drawingml/2006/picture">
-                    <pic:nvPicPr>
-                      <pic:cNvPr id="1" name=""/>
-                      <pic:cNvPicPr/>
-                    </pic:nvPicPr>
-                    <pic:blipFill>
-                      <a:blip r:embed="rId32"/>
-                      <a:stretch>
-                        <a:fillRect/>
-                      </a:stretch>
-                    </pic:blipFill>
-                    <pic:spPr>
-                      <a:xfrm>
-                        <a:off x="0" y="0"/>
-                        <a:ext cx="2952661" cy="4477337"/>
-                      </a:xfrm>
-                      <a:prstGeom prst="rect">
-                        <a:avLst/>
-                      </a:prstGeom>
-                    </pic:spPr>
-                  </pic:pic>
-                </a:graphicData>
-              </a:graphic>
-            </wp:inline>
-          </w:drawing>
-        </w:r>
-      </w:ins>
-      <w:del w:id="51" w:author="Nat Brace" w:date="2020-01-31T14:32:00Z">
-        <w:r>
-          <w:rPr>
-            <w:noProof/>
-          </w:rPr>
-          <w:drawing>
-            <wp:inline distT="0" distB="0" distL="0" distR="0" wp14:anchorId="1675A0F1" wp14:editId="5B7F4BFE">
-              <wp:extent cx="1756618" cy="2663687"/>
-              <wp:effectExtent l="0" t="0" r="0" b="3810"/>
-              <wp:docPr id="39" name="Picture 39"/>
-              <wp:cNvGraphicFramePr>
-                <a:graphicFrameLocks xmlns:a="http://schemas.openxmlformats.org/drawingml/2006/main" noChangeAspect="1"/>
-              </wp:cNvGraphicFramePr>
-              <a:graphic xmlns:a="http://schemas.openxmlformats.org/drawingml/2006/main">
-                <a:graphicData uri="http://schemas.openxmlformats.org/drawingml/2006/picture">
-                  <pic:pic xmlns:pic="http://schemas.openxmlformats.org/drawingml/2006/picture">
-                    <pic:nvPicPr>
-                      <pic:cNvPr id="0" name=""/>
-                      <pic:cNvPicPr/>
-                    </pic:nvPicPr>
-                    <pic:blipFill>
-                      <a:blip r:embed="rId33"/>
-                      <a:stretch>
-                        <a:fillRect/>
-                      </a:stretch>
-                    </pic:blipFill>
-                    <pic:spPr>
-                      <a:xfrm>
-                        <a:off x="0" y="0"/>
-                        <a:ext cx="1756973" cy="2664226"/>
-                      </a:xfrm>
-                      <a:prstGeom prst="rect">
-                        <a:avLst/>
-                      </a:prstGeom>
-                    </pic:spPr>
-                  </pic:pic>
-                </a:graphicData>
-              </a:graphic>
-            </wp:inline>
-          </w:drawing>
-        </w:r>
-      </w:del>
+      <w:r>
+        <w:rPr>
+          <w:noProof/>
+        </w:rPr>
+        <w:drawing>
+          <wp:inline distT="0" distB="0" distL="0" distR="0" wp14:anchorId="40D35268" wp14:editId="66AA9448">
+            <wp:extent cx="2933700" cy="4448584"/>
+            <wp:effectExtent l="0" t="0" r="0" b="9525"/>
+            <wp:docPr id="20" name="Picture 20"/>
+            <wp:cNvGraphicFramePr>
+              <a:graphicFrameLocks xmlns:a="http://schemas.openxmlformats.org/drawingml/2006/main" noChangeAspect="1"/>
+            </wp:cNvGraphicFramePr>
+            <a:graphic xmlns:a="http://schemas.openxmlformats.org/drawingml/2006/main">
+              <a:graphicData uri="http://schemas.openxmlformats.org/drawingml/2006/picture">
+                <pic:pic xmlns:pic="http://schemas.openxmlformats.org/drawingml/2006/picture">
+                  <pic:nvPicPr>
+                    <pic:cNvPr id="1" name=""/>
+                    <pic:cNvPicPr/>
+                  </pic:nvPicPr>
+                  <pic:blipFill>
+                    <a:blip r:embed="rId25"/>
+                    <a:stretch>
+                      <a:fillRect/>
+                    </a:stretch>
+                  </pic:blipFill>
+                  <pic:spPr>
+                    <a:xfrm>
+                      <a:off x="0" y="0"/>
+                      <a:ext cx="2952661" cy="4477337"/>
+                    </a:xfrm>
+                    <a:prstGeom prst="rect">
+                      <a:avLst/>
+                    </a:prstGeom>
+                  </pic:spPr>
+                </pic:pic>
+              </a:graphicData>
+            </a:graphic>
+          </wp:inline>
+        </w:drawing>
+      </w:r>
       <w:r>
         <w:rPr>
           <w:noProof/>
@@ -2581,147 +1936,82 @@
           <w:ilvl w:val="0"/>
           <w:numId w:val="16"/>
         </w:numPr>
-        <w:rPr>
-          <w:ins w:id="52" w:author="Nat Brace" w:date="2019-10-15T15:58:00Z"/>
-        </w:rPr>
-      </w:pPr>
-      <w:ins w:id="53" w:author="Nat Brace" w:date="2019-10-15T15:57:00Z">
-        <w:r>
-          <w:t xml:space="preserve">The </w:t>
-        </w:r>
-        <w:r>
-          <w:rPr>
-            <w:b/>
-            <w:bCs/>
-            <w:rPrChange w:id="54" w:author="Nat Brace" w:date="2019-10-15T16:00:00Z">
-              <w:rPr/>
-            </w:rPrChange>
-          </w:rPr>
-          <w:t xml:space="preserve">Instrument </w:t>
-        </w:r>
-        <w:r>
-          <w:t xml:space="preserve">tab </w:t>
-        </w:r>
-        <w:r>
-          <w:t xml:space="preserve">has these settings: </w:t>
-        </w:r>
-      </w:ins>
-    </w:p>
-    <w:p>
-      <w:pPr>
-        <w:pPrChange w:id="55" w:author="Nat Brace" w:date="2019-10-15T15:58:00Z">
-          <w:pPr>
-            <w:pStyle w:val="ListParagraph"/>
-          </w:pPr>
-        </w:pPrChange>
-      </w:pPr>
-      <w:ins w:id="56" w:author="Nat Brace" w:date="2019-10-15T15:57:00Z">
-        <w:r>
-          <w:lastRenderedPageBreak/>
-          <w:t xml:space="preserve"> </w:t>
-        </w:r>
-      </w:ins>
-      <w:del w:id="57" w:author="Nat Brace" w:date="2020-01-31T14:32:00Z">
-        <w:r>
-          <w:rPr>
-            <w:noProof/>
-          </w:rPr>
-          <w:drawing>
-            <wp:inline distT="0" distB="0" distL="0" distR="0" wp14:anchorId="25CF0DD8" wp14:editId="50A2C933">
-              <wp:extent cx="1755389" cy="2661824"/>
-              <wp:effectExtent l="0" t="0" r="0" b="5715"/>
-              <wp:docPr id="40" name="Picture 40"/>
-              <wp:cNvGraphicFramePr>
-                <a:graphicFrameLocks xmlns:a="http://schemas.openxmlformats.org/drawingml/2006/main" noChangeAspect="1"/>
-              </wp:cNvGraphicFramePr>
-              <a:graphic xmlns:a="http://schemas.openxmlformats.org/drawingml/2006/main">
-                <a:graphicData uri="http://schemas.openxmlformats.org/drawingml/2006/picture">
-                  <pic:pic xmlns:pic="http://schemas.openxmlformats.org/drawingml/2006/picture">
-                    <pic:nvPicPr>
-                      <pic:cNvPr id="0" name=""/>
-                      <pic:cNvPicPr/>
-                    </pic:nvPicPr>
-                    <pic:blipFill>
-                      <a:blip r:embed="rId34"/>
-                      <a:stretch>
-                        <a:fillRect/>
-                      </a:stretch>
-                    </pic:blipFill>
-                    <pic:spPr>
-                      <a:xfrm>
-                        <a:off x="0" y="0"/>
-                        <a:ext cx="1756924" cy="2664151"/>
-                      </a:xfrm>
-                      <a:prstGeom prst="rect">
-                        <a:avLst/>
-                      </a:prstGeom>
-                    </pic:spPr>
-                  </pic:pic>
-                </a:graphicData>
-              </a:graphic>
-            </wp:inline>
-          </w:drawing>
-        </w:r>
-      </w:del>
+      </w:pPr>
+      <w:r>
+        <w:t xml:space="preserve">The </w:t>
+      </w:r>
+      <w:r>
+        <w:rPr>
+          <w:b/>
+          <w:bCs/>
+        </w:rPr>
+        <w:t xml:space="preserve">Instrument </w:t>
+      </w:r>
+      <w:r>
+        <w:t xml:space="preserve">tab </w:t>
+      </w:r>
+      <w:r>
+        <w:t xml:space="preserve">has these settings: </w:t>
+      </w:r>
+    </w:p>
+    <w:p>
+      <w:r>
+        <w:lastRenderedPageBreak/>
+        <w:t xml:space="preserve"> </w:t>
+      </w:r>
       <w:r>
         <w:t xml:space="preserve">  </w:t>
       </w:r>
-      <w:ins w:id="58" w:author="Nat Brace" w:date="2020-01-31T14:32:00Z">
-        <w:r>
-          <w:rPr>
-            <w:noProof/>
-          </w:rPr>
-          <w:drawing>
-            <wp:inline distT="0" distB="0" distL="0" distR="0" wp14:anchorId="408B3889" wp14:editId="256B119E">
-              <wp:extent cx="3057525" cy="4636348"/>
-              <wp:effectExtent l="0" t="0" r="0" b="0"/>
-              <wp:docPr id="23" name="Picture 23"/>
-              <wp:cNvGraphicFramePr>
-                <a:graphicFrameLocks xmlns:a="http://schemas.openxmlformats.org/drawingml/2006/main" noChangeAspect="1"/>
-              </wp:cNvGraphicFramePr>
-              <a:graphic xmlns:a="http://schemas.openxmlformats.org/drawingml/2006/main">
-                <a:graphicData uri="http://schemas.openxmlformats.org/drawingml/2006/picture">
-                  <pic:pic xmlns:pic="http://schemas.openxmlformats.org/drawingml/2006/picture">
-                    <pic:nvPicPr>
-                      <pic:cNvPr id="1" name=""/>
-                      <pic:cNvPicPr/>
-                    </pic:nvPicPr>
-                    <pic:blipFill>
-                      <a:blip r:embed="rId35"/>
-                      <a:stretch>
-                        <a:fillRect/>
-                      </a:stretch>
-                    </pic:blipFill>
-                    <pic:spPr>
-                      <a:xfrm>
-                        <a:off x="0" y="0"/>
-                        <a:ext cx="3072703" cy="4659364"/>
-                      </a:xfrm>
-                      <a:prstGeom prst="rect">
-                        <a:avLst/>
-                      </a:prstGeom>
-                    </pic:spPr>
-                  </pic:pic>
-                </a:graphicData>
-              </a:graphic>
-            </wp:inline>
-          </w:drawing>
-        </w:r>
-      </w:ins>
-    </w:p>
-    <w:p>
-      <w:r>
-        <w:t>Note: the “f” setting in Ion Types on the Filter tab means we are only interested in fragment ion transitions. If you wanted to measure precursor ions as well, it would be “</w:t>
-      </w:r>
-      <w:proofErr w:type="spellStart"/>
-      <w:proofErr w:type="gramStart"/>
-      <w:r>
-        <w:t>f,p</w:t>
-      </w:r>
-      <w:proofErr w:type="spellEnd"/>
-      <w:proofErr w:type="gramEnd"/>
-      <w:r>
-        <w:t>”.</w:t>
+      <w:r>
+        <w:rPr>
+          <w:noProof/>
+        </w:rPr>
+        <w:drawing>
+          <wp:inline distT="0" distB="0" distL="0" distR="0" wp14:anchorId="408B3889" wp14:editId="256B119E">
+            <wp:extent cx="3057525" cy="4636348"/>
+            <wp:effectExtent l="0" t="0" r="0" b="0"/>
+            <wp:docPr id="23" name="Picture 23"/>
+            <wp:cNvGraphicFramePr>
+              <a:graphicFrameLocks xmlns:a="http://schemas.openxmlformats.org/drawingml/2006/main" noChangeAspect="1"/>
+            </wp:cNvGraphicFramePr>
+            <a:graphic xmlns:a="http://schemas.openxmlformats.org/drawingml/2006/main">
+              <a:graphicData uri="http://schemas.openxmlformats.org/drawingml/2006/picture">
+                <pic:pic xmlns:pic="http://schemas.openxmlformats.org/drawingml/2006/picture">
+                  <pic:nvPicPr>
+                    <pic:cNvPr id="1" name=""/>
+                    <pic:cNvPicPr/>
+                  </pic:nvPicPr>
+                  <pic:blipFill>
+                    <a:blip r:embed="rId26"/>
+                    <a:stretch>
+                      <a:fillRect/>
+                    </a:stretch>
+                  </pic:blipFill>
+                  <pic:spPr>
+                    <a:xfrm>
+                      <a:off x="0" y="0"/>
+                      <a:ext cx="3072703" cy="4659364"/>
+                    </a:xfrm>
+                    <a:prstGeom prst="rect">
+                      <a:avLst/>
+                    </a:prstGeom>
+                  </pic:spPr>
+                </pic:pic>
+              </a:graphicData>
+            </a:graphic>
+          </wp:inline>
+        </w:drawing>
+      </w:r>
+    </w:p>
+    <w:p>
+      <w:r>
+        <w:t>Note: the “f” setting in Ion Types on the Filter tab means we are only interested in fragment ion transitions. If you wanted to measure precursor ions as well, it would be “f,</w:t>
+      </w:r>
+      <w:r>
+        <w:t xml:space="preserve"> </w:t>
+      </w:r>
+      <w:r>
+        <w:t>p”.</w:t>
       </w:r>
     </w:p>
     <w:p>
@@ -2771,15 +2061,35 @@
     </w:p>
     <w:p>
       <w:pPr>
+        <w:pStyle w:val="Heading2"/>
+      </w:pPr>
+      <w:r>
+        <w:t>Importing mass spectrometer runs</w:t>
+      </w:r>
+    </w:p>
+    <w:p>
+      <w:pPr>
         <w:spacing w:after="160" w:line="256" w:lineRule="auto"/>
       </w:pPr>
-    </w:p>
-    <w:p>
-      <w:pPr>
-        <w:pStyle w:val="Heading2"/>
-      </w:pPr>
-      <w:r>
-        <w:t>Importing mass spectrometer runs</w:t>
+      <w:r>
+        <w:t xml:space="preserve">This experiment has 113 mass spec result files associated with it. In cases like this, it can be useful to initially import just a handful of the unknowns along with all of the </w:t>
+      </w:r>
+      <w:r>
+        <w:t>Calibration Curve and Quality Control (</w:t>
+      </w:r>
+      <w:r>
+        <w:t>QC</w:t>
+      </w:r>
+      <w:r>
+        <w:t>)</w:t>
+      </w:r>
+      <w:r>
+        <w:t xml:space="preserve"> files. </w:t>
+      </w:r>
+      <w:bookmarkStart w:id="2" w:name="_GoBack"/>
+      <w:bookmarkEnd w:id="2"/>
+      <w:r>
+        <w:t>This lets us start out with a less complicated document while we verify chromatography and calibration curves etc.</w:t>
       </w:r>
     </w:p>
     <w:p>
@@ -2787,35 +2097,6 @@
         <w:spacing w:after="160" w:line="256" w:lineRule="auto"/>
       </w:pPr>
       <w:r>
-        <w:t xml:space="preserve">This experiment has 113 mass spec result files associated with it. In cases like this, it can be useful to initially import just a handful of the unknowns along with </w:t>
-      </w:r>
-      <w:proofErr w:type="gramStart"/>
-      <w:r>
-        <w:t>all of</w:t>
-      </w:r>
-      <w:proofErr w:type="gramEnd"/>
-      <w:r>
-        <w:t xml:space="preserve"> the </w:t>
-      </w:r>
-      <w:r>
-        <w:t>Calibration Curve and Quality Control (</w:t>
-      </w:r>
-      <w:r>
-        <w:t>QC</w:t>
-      </w:r>
-      <w:r>
-        <w:t>)</w:t>
-      </w:r>
-      <w:r>
-        <w:t xml:space="preserve"> files.  This lets us start out with a less complicated document while we verify chromatography and calibration curves etc.</w:t>
-      </w:r>
-    </w:p>
-    <w:p>
-      <w:pPr>
-        <w:spacing w:after="160" w:line="256" w:lineRule="auto"/>
-      </w:pPr>
-      <w:r>
-        <w:lastRenderedPageBreak/>
         <w:t>P</w:t>
       </w:r>
       <w:r>
@@ -2835,6 +2116,7 @@
         <w:spacing w:after="160" w:line="256" w:lineRule="auto"/>
       </w:pPr>
       <w:r>
+        <w:lastRenderedPageBreak/>
         <w:t xml:space="preserve">On the </w:t>
       </w:r>
       <w:r>
@@ -2870,13 +2152,13 @@
       <w:r>
         <w:t>Save this document as “</w:t>
       </w:r>
-      <w:bookmarkStart w:id="59" w:name="OLE_LINK1"/>
-      <w:bookmarkStart w:id="60" w:name="OLE_LINK2"/>
+      <w:bookmarkStart w:id="3" w:name="OLE_LINK1"/>
+      <w:bookmarkStart w:id="4" w:name="OLE_LINK2"/>
       <w:r>
         <w:t>SMQuant_v1.sky</w:t>
       </w:r>
-      <w:bookmarkEnd w:id="59"/>
-      <w:bookmarkEnd w:id="60"/>
+      <w:bookmarkEnd w:id="3"/>
+      <w:bookmarkEnd w:id="4"/>
       <w:r>
         <w:t>” in the tutorial folder you created.</w:t>
       </w:r>
@@ -3001,7 +2283,7 @@
                     <pic:cNvPicPr/>
                   </pic:nvPicPr>
                   <pic:blipFill>
-                    <a:blip r:embed="rId36"/>
+                    <a:blip r:embed="rId27"/>
                     <a:stretch>
                       <a:fillRect/>
                     </a:stretch>
@@ -3203,7 +2485,7 @@
       </w:r>
     </w:p>
     <w:p>
-      <w:commentRangeStart w:id="61"/>
+      <w:commentRangeStart w:id="5"/>
       <w:r>
         <w:rPr>
           <w:noProof/>
@@ -3224,7 +2506,7 @@
                     <pic:cNvPicPr/>
                   </pic:nvPicPr>
                   <pic:blipFill>
-                    <a:blip r:embed="rId37"/>
+                    <a:blip r:embed="rId28"/>
                     <a:stretch>
                       <a:fillRect/>
                     </a:stretch>
@@ -3244,12 +2526,12 @@
           </wp:inline>
         </w:drawing>
       </w:r>
-      <w:commentRangeEnd w:id="61"/>
+      <w:commentRangeEnd w:id="5"/>
       <w:r>
         <w:rPr>
           <w:rStyle w:val="CommentReference"/>
         </w:rPr>
-        <w:commentReference w:id="61"/>
+        <w:commentReference w:id="5"/>
       </w:r>
     </w:p>
     <w:p>
@@ -3316,100 +2598,54 @@
         </w:rPr>
         <w:t xml:space="preserve"> </w:t>
       </w:r>
-      <w:del w:id="62" w:author="Nat Brace" w:date="2019-10-11T14:56:00Z">
-        <w:r>
-          <w:rPr>
-            <w:noProof/>
-          </w:rPr>
-          <w:drawing>
-            <wp:inline distT="0" distB="0" distL="0" distR="0" wp14:anchorId="6FDDD4C7" wp14:editId="4B6F9891">
-              <wp:extent cx="5943600" cy="3672840"/>
-              <wp:effectExtent l="0" t="0" r="0" b="3810"/>
-              <wp:docPr id="44" name="Picture 44"/>
-              <wp:cNvGraphicFramePr>
-                <a:graphicFrameLocks xmlns:a="http://schemas.openxmlformats.org/drawingml/2006/main" noChangeAspect="1"/>
-              </wp:cNvGraphicFramePr>
-              <a:graphic xmlns:a="http://schemas.openxmlformats.org/drawingml/2006/main">
-                <a:graphicData uri="http://schemas.openxmlformats.org/drawingml/2006/picture">
-                  <pic:pic xmlns:pic="http://schemas.openxmlformats.org/drawingml/2006/picture">
-                    <pic:nvPicPr>
-                      <pic:cNvPr id="0" name=""/>
-                      <pic:cNvPicPr/>
-                    </pic:nvPicPr>
-                    <pic:blipFill>
-                      <a:blip r:embed="rId38"/>
-                      <a:stretch>
-                        <a:fillRect/>
-                      </a:stretch>
-                    </pic:blipFill>
-                    <pic:spPr>
-                      <a:xfrm>
-                        <a:off x="0" y="0"/>
-                        <a:ext cx="5943600" cy="3672840"/>
-                      </a:xfrm>
-                      <a:prstGeom prst="rect">
-                        <a:avLst/>
-                      </a:prstGeom>
-                    </pic:spPr>
-                  </pic:pic>
-                </a:graphicData>
-              </a:graphic>
-            </wp:inline>
-          </w:drawing>
-        </w:r>
-      </w:del>
-      <w:commentRangeStart w:id="63"/>
-      <w:ins w:id="64" w:author="Nat Brace" w:date="2019-10-11T14:57:00Z">
-        <w:r>
-          <w:rPr>
-            <w:noProof/>
-          </w:rPr>
-          <w:drawing>
-            <wp:inline distT="0" distB="0" distL="0" distR="0" wp14:anchorId="55A894F2" wp14:editId="23335C74">
-              <wp:extent cx="5943600" cy="3844925"/>
-              <wp:effectExtent l="0" t="0" r="0" b="3175"/>
-              <wp:docPr id="12" name="Picture 12"/>
-              <wp:cNvGraphicFramePr>
-                <a:graphicFrameLocks xmlns:a="http://schemas.openxmlformats.org/drawingml/2006/main" noChangeAspect="1"/>
-              </wp:cNvGraphicFramePr>
-              <a:graphic xmlns:a="http://schemas.openxmlformats.org/drawingml/2006/main">
-                <a:graphicData uri="http://schemas.openxmlformats.org/drawingml/2006/picture">
-                  <pic:pic xmlns:pic="http://schemas.openxmlformats.org/drawingml/2006/picture">
-                    <pic:nvPicPr>
-                      <pic:cNvPr id="1" name=""/>
-                      <pic:cNvPicPr/>
-                    </pic:nvPicPr>
-                    <pic:blipFill>
-                      <a:blip r:embed="rId39"/>
-                      <a:stretch>
-                        <a:fillRect/>
-                      </a:stretch>
-                    </pic:blipFill>
-                    <pic:spPr>
-                      <a:xfrm>
-                        <a:off x="0" y="0"/>
-                        <a:ext cx="5943600" cy="3844925"/>
-                      </a:xfrm>
-                      <a:prstGeom prst="rect">
-                        <a:avLst/>
-                      </a:prstGeom>
-                    </pic:spPr>
-                  </pic:pic>
-                </a:graphicData>
-              </a:graphic>
-            </wp:inline>
-          </w:drawing>
-        </w:r>
-      </w:ins>
-      <w:commentRangeEnd w:id="63"/>
-      <w:ins w:id="65" w:author="Nat Brace" w:date="2020-01-31T14:34:00Z">
-        <w:r>
-          <w:rPr>
-            <w:rStyle w:val="CommentReference"/>
-          </w:rPr>
-          <w:commentReference w:id="63"/>
-        </w:r>
-      </w:ins>
+      <w:commentRangeStart w:id="6"/>
+      <w:r>
+        <w:rPr>
+          <w:noProof/>
+        </w:rPr>
+        <w:drawing>
+          <wp:inline distT="0" distB="0" distL="0" distR="0" wp14:anchorId="55A894F2" wp14:editId="23335C74">
+            <wp:extent cx="5943600" cy="3844925"/>
+            <wp:effectExtent l="0" t="0" r="0" b="3175"/>
+            <wp:docPr id="12" name="Picture 12"/>
+            <wp:cNvGraphicFramePr>
+              <a:graphicFrameLocks xmlns:a="http://schemas.openxmlformats.org/drawingml/2006/main" noChangeAspect="1"/>
+            </wp:cNvGraphicFramePr>
+            <a:graphic xmlns:a="http://schemas.openxmlformats.org/drawingml/2006/main">
+              <a:graphicData uri="http://schemas.openxmlformats.org/drawingml/2006/picture">
+                <pic:pic xmlns:pic="http://schemas.openxmlformats.org/drawingml/2006/picture">
+                  <pic:nvPicPr>
+                    <pic:cNvPr id="1" name=""/>
+                    <pic:cNvPicPr/>
+                  </pic:nvPicPr>
+                  <pic:blipFill>
+                    <a:blip r:embed="rId29"/>
+                    <a:stretch>
+                      <a:fillRect/>
+                    </a:stretch>
+                  </pic:blipFill>
+                  <pic:spPr>
+                    <a:xfrm>
+                      <a:off x="0" y="0"/>
+                      <a:ext cx="5943600" cy="3844925"/>
+                    </a:xfrm>
+                    <a:prstGeom prst="rect">
+                      <a:avLst/>
+                    </a:prstGeom>
+                  </pic:spPr>
+                </pic:pic>
+              </a:graphicData>
+            </a:graphic>
+          </wp:inline>
+        </w:drawing>
+      </w:r>
+      <w:commentRangeEnd w:id="6"/>
+      <w:r>
+        <w:rPr>
+          <w:rStyle w:val="CommentReference"/>
+        </w:rPr>
+        <w:commentReference w:id="6"/>
+      </w:r>
       <w:r>
         <w:rPr>
           <w:noProof/>
@@ -3573,90 +2809,46 @@
       <w:pPr>
         <w:pStyle w:val="Heading1"/>
       </w:pPr>
-      <w:del w:id="66" w:author="Nat Brace" w:date="2019-10-11T14:57:00Z">
-        <w:r>
-          <w:rPr>
-            <w:noProof/>
-          </w:rPr>
-          <w:drawing>
-            <wp:inline distT="0" distB="0" distL="0" distR="0" wp14:anchorId="3B106BA0" wp14:editId="226BCE29">
-              <wp:extent cx="5943600" cy="3672840"/>
-              <wp:effectExtent l="0" t="0" r="0" b="3810"/>
-              <wp:docPr id="45" name="Picture 45"/>
-              <wp:cNvGraphicFramePr>
-                <a:graphicFrameLocks xmlns:a="http://schemas.openxmlformats.org/drawingml/2006/main" noChangeAspect="1"/>
-              </wp:cNvGraphicFramePr>
-              <a:graphic xmlns:a="http://schemas.openxmlformats.org/drawingml/2006/main">
-                <a:graphicData uri="http://schemas.openxmlformats.org/drawingml/2006/picture">
-                  <pic:pic xmlns:pic="http://schemas.openxmlformats.org/drawingml/2006/picture">
-                    <pic:nvPicPr>
-                      <pic:cNvPr id="0" name=""/>
-                      <pic:cNvPicPr/>
-                    </pic:nvPicPr>
-                    <pic:blipFill>
-                      <a:blip r:embed="rId40"/>
-                      <a:stretch>
-                        <a:fillRect/>
-                      </a:stretch>
-                    </pic:blipFill>
-                    <pic:spPr>
-                      <a:xfrm>
-                        <a:off x="0" y="0"/>
-                        <a:ext cx="5943600" cy="3672840"/>
-                      </a:xfrm>
-                      <a:prstGeom prst="rect">
-                        <a:avLst/>
-                      </a:prstGeom>
-                    </pic:spPr>
-                  </pic:pic>
-                </a:graphicData>
-              </a:graphic>
-            </wp:inline>
-          </w:drawing>
-        </w:r>
-      </w:del>
-      <w:ins w:id="67" w:author="Nat Brace" w:date="2019-10-11T14:57:00Z">
-        <w:r>
-          <w:rPr>
-            <w:noProof/>
-          </w:rPr>
-          <w:drawing>
-            <wp:inline distT="0" distB="0" distL="0" distR="0" wp14:anchorId="4A17CCB0" wp14:editId="6CA1997C">
-              <wp:extent cx="5943600" cy="3844925"/>
-              <wp:effectExtent l="0" t="0" r="0" b="3175"/>
-              <wp:docPr id="16" name="Picture 16"/>
-              <wp:cNvGraphicFramePr>
-                <a:graphicFrameLocks xmlns:a="http://schemas.openxmlformats.org/drawingml/2006/main" noChangeAspect="1"/>
-              </wp:cNvGraphicFramePr>
-              <a:graphic xmlns:a="http://schemas.openxmlformats.org/drawingml/2006/main">
-                <a:graphicData uri="http://schemas.openxmlformats.org/drawingml/2006/picture">
-                  <pic:pic xmlns:pic="http://schemas.openxmlformats.org/drawingml/2006/picture">
-                    <pic:nvPicPr>
-                      <pic:cNvPr id="1" name=""/>
-                      <pic:cNvPicPr/>
-                    </pic:nvPicPr>
-                    <pic:blipFill>
-                      <a:blip r:embed="rId41"/>
-                      <a:stretch>
-                        <a:fillRect/>
-                      </a:stretch>
-                    </pic:blipFill>
-                    <pic:spPr>
-                      <a:xfrm>
-                        <a:off x="0" y="0"/>
-                        <a:ext cx="5943600" cy="3844925"/>
-                      </a:xfrm>
-                      <a:prstGeom prst="rect">
-                        <a:avLst/>
-                      </a:prstGeom>
-                    </pic:spPr>
-                  </pic:pic>
-                </a:graphicData>
-              </a:graphic>
-            </wp:inline>
-          </w:drawing>
-        </w:r>
-      </w:ins>
+      <w:r>
+        <w:rPr>
+          <w:noProof/>
+        </w:rPr>
+        <w:drawing>
+          <wp:inline distT="0" distB="0" distL="0" distR="0" wp14:anchorId="4A17CCB0" wp14:editId="6CA1997C">
+            <wp:extent cx="5943600" cy="3844925"/>
+            <wp:effectExtent l="0" t="0" r="0" b="3175"/>
+            <wp:docPr id="16" name="Picture 16"/>
+            <wp:cNvGraphicFramePr>
+              <a:graphicFrameLocks xmlns:a="http://schemas.openxmlformats.org/drawingml/2006/main" noChangeAspect="1"/>
+            </wp:cNvGraphicFramePr>
+            <a:graphic xmlns:a="http://schemas.openxmlformats.org/drawingml/2006/main">
+              <a:graphicData uri="http://schemas.openxmlformats.org/drawingml/2006/picture">
+                <pic:pic xmlns:pic="http://schemas.openxmlformats.org/drawingml/2006/picture">
+                  <pic:nvPicPr>
+                    <pic:cNvPr id="1" name=""/>
+                    <pic:cNvPicPr/>
+                  </pic:nvPicPr>
+                  <pic:blipFill>
+                    <a:blip r:embed="rId30"/>
+                    <a:stretch>
+                      <a:fillRect/>
+                    </a:stretch>
+                  </pic:blipFill>
+                  <pic:spPr>
+                    <a:xfrm>
+                      <a:off x="0" y="0"/>
+                      <a:ext cx="5943600" cy="3844925"/>
+                    </a:xfrm>
+                    <a:prstGeom prst="rect">
+                      <a:avLst/>
+                    </a:prstGeom>
+                  </pic:spPr>
+                </pic:pic>
+              </a:graphicData>
+            </a:graphic>
+          </wp:inline>
+        </w:drawing>
+      </w:r>
       <w:r>
         <w:rPr>
           <w:noProof/>
@@ -3784,90 +2976,46 @@
           <w:szCs w:val="24"/>
         </w:rPr>
       </w:pPr>
-      <w:del w:id="68" w:author="Nat Brace" w:date="2019-10-11T14:58:00Z">
-        <w:r>
-          <w:rPr>
-            <w:noProof/>
-          </w:rPr>
-          <w:drawing>
-            <wp:inline distT="0" distB="0" distL="0" distR="0" wp14:anchorId="4EC17FED" wp14:editId="63110730">
-              <wp:extent cx="5943600" cy="3672840"/>
-              <wp:effectExtent l="0" t="0" r="0" b="3810"/>
-              <wp:docPr id="46" name="Picture 46"/>
-              <wp:cNvGraphicFramePr>
-                <a:graphicFrameLocks xmlns:a="http://schemas.openxmlformats.org/drawingml/2006/main" noChangeAspect="1"/>
-              </wp:cNvGraphicFramePr>
-              <a:graphic xmlns:a="http://schemas.openxmlformats.org/drawingml/2006/main">
-                <a:graphicData uri="http://schemas.openxmlformats.org/drawingml/2006/picture">
-                  <pic:pic xmlns:pic="http://schemas.openxmlformats.org/drawingml/2006/picture">
-                    <pic:nvPicPr>
-                      <pic:cNvPr id="0" name=""/>
-                      <pic:cNvPicPr/>
-                    </pic:nvPicPr>
-                    <pic:blipFill>
-                      <a:blip r:embed="rId42"/>
-                      <a:stretch>
-                        <a:fillRect/>
-                      </a:stretch>
-                    </pic:blipFill>
-                    <pic:spPr>
-                      <a:xfrm>
-                        <a:off x="0" y="0"/>
-                        <a:ext cx="5943600" cy="3672840"/>
-                      </a:xfrm>
-                      <a:prstGeom prst="rect">
-                        <a:avLst/>
-                      </a:prstGeom>
-                    </pic:spPr>
-                  </pic:pic>
-                </a:graphicData>
-              </a:graphic>
-            </wp:inline>
-          </w:drawing>
-        </w:r>
-      </w:del>
-      <w:ins w:id="69" w:author="Nat Brace" w:date="2019-10-11T14:58:00Z">
-        <w:r>
-          <w:rPr>
-            <w:noProof/>
-          </w:rPr>
-          <w:drawing>
-            <wp:inline distT="0" distB="0" distL="0" distR="0" wp14:anchorId="7D9984B7" wp14:editId="56F39DDE">
-              <wp:extent cx="5943600" cy="3844925"/>
-              <wp:effectExtent l="0" t="0" r="0" b="3175"/>
-              <wp:docPr id="17" name="Picture 17"/>
-              <wp:cNvGraphicFramePr>
-                <a:graphicFrameLocks xmlns:a="http://schemas.openxmlformats.org/drawingml/2006/main" noChangeAspect="1"/>
-              </wp:cNvGraphicFramePr>
-              <a:graphic xmlns:a="http://schemas.openxmlformats.org/drawingml/2006/main">
-                <a:graphicData uri="http://schemas.openxmlformats.org/drawingml/2006/picture">
-                  <pic:pic xmlns:pic="http://schemas.openxmlformats.org/drawingml/2006/picture">
-                    <pic:nvPicPr>
-                      <pic:cNvPr id="1" name=""/>
-                      <pic:cNvPicPr/>
-                    </pic:nvPicPr>
-                    <pic:blipFill>
-                      <a:blip r:embed="rId43"/>
-                      <a:stretch>
-                        <a:fillRect/>
-                      </a:stretch>
-                    </pic:blipFill>
-                    <pic:spPr>
-                      <a:xfrm>
-                        <a:off x="0" y="0"/>
-                        <a:ext cx="5943600" cy="3844925"/>
-                      </a:xfrm>
-                      <a:prstGeom prst="rect">
-                        <a:avLst/>
-                      </a:prstGeom>
-                    </pic:spPr>
-                  </pic:pic>
-                </a:graphicData>
-              </a:graphic>
-            </wp:inline>
-          </w:drawing>
-        </w:r>
-      </w:ins>
+      <w:r>
+        <w:rPr>
+          <w:noProof/>
+        </w:rPr>
+        <w:drawing>
+          <wp:inline distT="0" distB="0" distL="0" distR="0" wp14:anchorId="7D9984B7" wp14:editId="56F39DDE">
+            <wp:extent cx="5943600" cy="3844925"/>
+            <wp:effectExtent l="0" t="0" r="0" b="3175"/>
+            <wp:docPr id="17" name="Picture 17"/>
+            <wp:cNvGraphicFramePr>
+              <a:graphicFrameLocks xmlns:a="http://schemas.openxmlformats.org/drawingml/2006/main" noChangeAspect="1"/>
+            </wp:cNvGraphicFramePr>
+            <a:graphic xmlns:a="http://schemas.openxmlformats.org/drawingml/2006/main">
+              <a:graphicData uri="http://schemas.openxmlformats.org/drawingml/2006/picture">
+                <pic:pic xmlns:pic="http://schemas.openxmlformats.org/drawingml/2006/picture">
+                  <pic:nvPicPr>
+                    <pic:cNvPr id="1" name=""/>
+                    <pic:cNvPicPr/>
+                  </pic:nvPicPr>
+                  <pic:blipFill>
+                    <a:blip r:embed="rId31"/>
+                    <a:stretch>
+                      <a:fillRect/>
+                    </a:stretch>
+                  </pic:blipFill>
+                  <pic:spPr>
+                    <a:xfrm>
+                      <a:off x="0" y="0"/>
+                      <a:ext cx="5943600" cy="3844925"/>
+                    </a:xfrm>
+                    <a:prstGeom prst="rect">
+                      <a:avLst/>
+                    </a:prstGeom>
+                  </pic:spPr>
+                </pic:pic>
+              </a:graphicData>
+            </a:graphic>
+          </wp:inline>
+        </w:drawing>
+      </w:r>
     </w:p>
     <w:p>
       <w:pPr>
@@ -3879,21 +3027,7 @@
         <w:rPr>
           <w:rFonts w:eastAsia="Calibri"/>
         </w:rPr>
-        <w:t xml:space="preserve">Clicking on the other two outliers reveals that DoubleBlank2 and DoubleBlank3 are the other replicates with apparently poor chromatography. But, of course, as these are double </w:t>
-      </w:r>
-      <w:proofErr w:type="gramStart"/>
-      <w:r>
-        <w:rPr>
-          <w:rFonts w:eastAsia="Calibri"/>
-        </w:rPr>
-        <w:t>blanks</w:t>
-      </w:r>
-      <w:proofErr w:type="gramEnd"/>
-      <w:r>
-        <w:rPr>
-          <w:rFonts w:eastAsia="Calibri"/>
-        </w:rPr>
-        <w:t xml:space="preserve"> we don’t expect any actual peaks in these replicates, so we will manually adjust the integration for each of the double blank replicates to center on the low signal area at 2.7 minutes.</w:t>
+        <w:t>Clicking on the other two outliers reveals that DoubleBlank2 and DoubleBlank3 are the other replicates with apparently poor chromatography. But, of course, as these are double blanks we don’t expect any actual peaks in these replicates, so we will manually adjust the integration for each of the double blank replicates to center on the low signal area at 2.7 minutes.</w:t>
       </w:r>
     </w:p>
     <w:p>
@@ -3958,7 +3092,7 @@
                     <pic:cNvPicPr/>
                   </pic:nvPicPr>
                   <pic:blipFill rotWithShape="1">
-                    <a:blip r:embed="rId44"/>
+                    <a:blip r:embed="rId32"/>
                     <a:srcRect t="-1" b="20847"/>
                     <a:stretch/>
                   </pic:blipFill>
@@ -4039,91 +3173,47 @@
       <w:pPr>
         <w:pStyle w:val="Heading1"/>
       </w:pPr>
-      <w:del w:id="70" w:author="Nat Brace" w:date="2019-10-11T14:59:00Z">
-        <w:r>
-          <w:rPr>
-            <w:noProof/>
-          </w:rPr>
-          <w:lastRenderedPageBreak/>
-          <w:drawing>
-            <wp:inline distT="0" distB="0" distL="0" distR="0" wp14:anchorId="3F1299C6" wp14:editId="5C840F94">
-              <wp:extent cx="5943600" cy="3311525"/>
-              <wp:effectExtent l="0" t="0" r="0" b="3175"/>
-              <wp:docPr id="48" name="Picture 48"/>
-              <wp:cNvGraphicFramePr>
-                <a:graphicFrameLocks xmlns:a="http://schemas.openxmlformats.org/drawingml/2006/main" noChangeAspect="1"/>
-              </wp:cNvGraphicFramePr>
-              <a:graphic xmlns:a="http://schemas.openxmlformats.org/drawingml/2006/main">
-                <a:graphicData uri="http://schemas.openxmlformats.org/drawingml/2006/picture">
-                  <pic:pic xmlns:pic="http://schemas.openxmlformats.org/drawingml/2006/picture">
-                    <pic:nvPicPr>
-                      <pic:cNvPr id="0" name=""/>
-                      <pic:cNvPicPr/>
-                    </pic:nvPicPr>
-                    <pic:blipFill>
-                      <a:blip r:embed="rId45"/>
-                      <a:stretch>
-                        <a:fillRect/>
-                      </a:stretch>
-                    </pic:blipFill>
-                    <pic:spPr>
-                      <a:xfrm>
-                        <a:off x="0" y="0"/>
-                        <a:ext cx="5943600" cy="3311525"/>
-                      </a:xfrm>
-                      <a:prstGeom prst="rect">
-                        <a:avLst/>
-                      </a:prstGeom>
-                    </pic:spPr>
-                  </pic:pic>
-                </a:graphicData>
-              </a:graphic>
-            </wp:inline>
-          </w:drawing>
-        </w:r>
-      </w:del>
-      <w:ins w:id="71" w:author="Nat Brace" w:date="2019-10-11T14:59:00Z">
-        <w:r>
-          <w:rPr>
-            <w:noProof/>
-          </w:rPr>
-          <w:drawing>
-            <wp:inline distT="0" distB="0" distL="0" distR="0" wp14:anchorId="76EBB13A" wp14:editId="2AFCCD4A">
-              <wp:extent cx="5943600" cy="2773680"/>
-              <wp:effectExtent l="0" t="0" r="0" b="7620"/>
-              <wp:docPr id="18" name="Picture 18"/>
-              <wp:cNvGraphicFramePr>
-                <a:graphicFrameLocks xmlns:a="http://schemas.openxmlformats.org/drawingml/2006/main" noChangeAspect="1"/>
-              </wp:cNvGraphicFramePr>
-              <a:graphic xmlns:a="http://schemas.openxmlformats.org/drawingml/2006/main">
-                <a:graphicData uri="http://schemas.openxmlformats.org/drawingml/2006/picture">
-                  <pic:pic xmlns:pic="http://schemas.openxmlformats.org/drawingml/2006/picture">
-                    <pic:nvPicPr>
-                      <pic:cNvPr id="1" name=""/>
-                      <pic:cNvPicPr/>
-                    </pic:nvPicPr>
-                    <pic:blipFill>
-                      <a:blip r:embed="rId46"/>
-                      <a:stretch>
-                        <a:fillRect/>
-                      </a:stretch>
-                    </pic:blipFill>
-                    <pic:spPr>
-                      <a:xfrm>
-                        <a:off x="0" y="0"/>
-                        <a:ext cx="5943600" cy="2773680"/>
-                      </a:xfrm>
-                      <a:prstGeom prst="rect">
-                        <a:avLst/>
-                      </a:prstGeom>
-                    </pic:spPr>
-                  </pic:pic>
-                </a:graphicData>
-              </a:graphic>
-            </wp:inline>
-          </w:drawing>
-        </w:r>
-      </w:ins>
+      <w:r>
+        <w:rPr>
+          <w:noProof/>
+        </w:rPr>
+        <w:lastRenderedPageBreak/>
+        <w:drawing>
+          <wp:inline distT="0" distB="0" distL="0" distR="0" wp14:anchorId="76EBB13A" wp14:editId="2AFCCD4A">
+            <wp:extent cx="5943600" cy="2773680"/>
+            <wp:effectExtent l="0" t="0" r="0" b="7620"/>
+            <wp:docPr id="18" name="Picture 18"/>
+            <wp:cNvGraphicFramePr>
+              <a:graphicFrameLocks xmlns:a="http://schemas.openxmlformats.org/drawingml/2006/main" noChangeAspect="1"/>
+            </wp:cNvGraphicFramePr>
+            <a:graphic xmlns:a="http://schemas.openxmlformats.org/drawingml/2006/main">
+              <a:graphicData uri="http://schemas.openxmlformats.org/drawingml/2006/picture">
+                <pic:pic xmlns:pic="http://schemas.openxmlformats.org/drawingml/2006/picture">
+                  <pic:nvPicPr>
+                    <pic:cNvPr id="1" name=""/>
+                    <pic:cNvPicPr/>
+                  </pic:nvPicPr>
+                  <pic:blipFill>
+                    <a:blip r:embed="rId33"/>
+                    <a:stretch>
+                      <a:fillRect/>
+                    </a:stretch>
+                  </pic:blipFill>
+                  <pic:spPr>
+                    <a:xfrm>
+                      <a:off x="0" y="0"/>
+                      <a:ext cx="5943600" cy="2773680"/>
+                    </a:xfrm>
+                    <a:prstGeom prst="rect">
+                      <a:avLst/>
+                    </a:prstGeom>
+                  </pic:spPr>
+                </pic:pic>
+              </a:graphicData>
+            </a:graphic>
+          </wp:inline>
+        </w:drawing>
+      </w:r>
     </w:p>
     <w:p>
       <w:pPr>
@@ -4220,14 +3310,7 @@
       </w:r>
     </w:p>
     <w:p>
-      <w:pPr>
-        <w:pPrChange w:id="72" w:author="Nat Brace" w:date="2020-01-31T14:36:00Z">
-          <w:pPr>
-            <w:pStyle w:val="ListParagraph"/>
-          </w:pPr>
-        </w:pPrChange>
-      </w:pPr>
-      <w:commentRangeStart w:id="73"/>
+      <w:commentRangeStart w:id="7"/>
       <w:r>
         <w:rPr>
           <w:noProof/>
@@ -4248,7 +3331,7 @@
                     <pic:cNvPicPr/>
                   </pic:nvPicPr>
                   <pic:blipFill>
-                    <a:blip r:embed="rId47"/>
+                    <a:blip r:embed="rId34"/>
                     <a:stretch>
                       <a:fillRect/>
                     </a:stretch>
@@ -4268,12 +3351,12 @@
           </wp:inline>
         </w:drawing>
       </w:r>
-      <w:commentRangeEnd w:id="73"/>
+      <w:commentRangeEnd w:id="7"/>
       <w:r>
         <w:rPr>
           <w:rStyle w:val="CommentReference"/>
         </w:rPr>
-        <w:commentReference w:id="73"/>
+        <w:commentReference w:id="7"/>
       </w:r>
     </w:p>
     <w:p>
@@ -4314,15 +3397,7 @@
         <w:t>nits setting is f</w:t>
       </w:r>
       <w:r>
-        <w:t xml:space="preserve">or display </w:t>
-      </w:r>
-      <w:proofErr w:type="gramStart"/>
-      <w:r>
-        <w:t>purposes, and</w:t>
-      </w:r>
-      <w:proofErr w:type="gramEnd"/>
-      <w:r>
-        <w:t xml:space="preserve"> </w:t>
+        <w:t xml:space="preserve">or display purposes, and </w:t>
       </w:r>
       <w:r>
         <w:t xml:space="preserve">can be set to any value that makes sense for your experiment. </w:t>
@@ -4483,7 +3558,7 @@
                     <pic:cNvPicPr/>
                   </pic:nvPicPr>
                   <pic:blipFill>
-                    <a:blip r:embed="rId48"/>
+                    <a:blip r:embed="rId35"/>
                     <a:stretch>
                       <a:fillRect/>
                     </a:stretch>
@@ -4780,7 +3855,7 @@
                 <w:szCs w:val="12"/>
               </w:rPr>
             </w:pPr>
-            <w:bookmarkStart w:id="74" w:name="_Hlk507063702"/>
+            <w:bookmarkStart w:id="8" w:name="_Hlk507063702"/>
             <w:r>
               <w:rPr>
                 <w:rFonts w:ascii="Courier New" w:hAnsi="Courier New" w:cs="Courier New"/>
@@ -6862,7 +5937,7 @@
           </w:p>
         </w:tc>
       </w:tr>
-      <w:bookmarkEnd w:id="74"/>
+      <w:bookmarkEnd w:id="8"/>
       <w:tr>
         <w:trPr>
           <w:trHeight w:hRule="exact" w:val="202"/>
@@ -7119,7 +6194,7 @@
         </w:rPr>
         <w:t xml:space="preserve"> </w:t>
       </w:r>
-      <w:commentRangeStart w:id="75"/>
+      <w:commentRangeStart w:id="9"/>
       <w:r>
         <w:rPr>
           <w:noProof/>
@@ -7140,7 +6215,7 @@
                     <pic:cNvPicPr/>
                   </pic:nvPicPr>
                   <pic:blipFill>
-                    <a:blip r:embed="rId49"/>
+                    <a:blip r:embed="rId36"/>
                     <a:stretch>
                       <a:fillRect/>
                     </a:stretch>
@@ -7160,12 +6235,12 @@
           </wp:inline>
         </w:drawing>
       </w:r>
-      <w:commentRangeEnd w:id="75"/>
+      <w:commentRangeEnd w:id="9"/>
       <w:r>
         <w:rPr>
           <w:rStyle w:val="CommentReference"/>
         </w:rPr>
-        <w:commentReference w:id="75"/>
+        <w:commentReference w:id="9"/>
       </w:r>
     </w:p>
     <w:p>
@@ -7265,7 +6340,7 @@
                     <pic:cNvPicPr/>
                   </pic:nvPicPr>
                   <pic:blipFill>
-                    <a:blip r:embed="rId50"/>
+                    <a:blip r:embed="rId37"/>
                     <a:stretch>
                       <a:fillRect/>
                     </a:stretch>
@@ -7445,7 +6520,7 @@
                     </pic:cNvPicPr>
                   </pic:nvPicPr>
                   <pic:blipFill>
-                    <a:blip r:embed="rId51">
+                    <a:blip r:embed="rId38">
                       <a:extLst>
                         <a:ext uri="{28A0092B-C50C-407E-A947-70E740481C1C}">
                           <a14:useLocalDpi xmlns:a14="http://schemas.microsoft.com/office/drawing/2010/main" val="0"/>
@@ -7642,9 +6717,9 @@
       <w:r>
         <w:t xml:space="preserve"> form, type </w:t>
       </w:r>
-      <w:bookmarkStart w:id="76" w:name="OLE_LINK8"/>
-      <w:bookmarkStart w:id="77" w:name="OLE_LINK9"/>
-      <w:bookmarkStart w:id="78" w:name="OLE_LINK10"/>
+      <w:bookmarkStart w:id="10" w:name="OLE_LINK8"/>
+      <w:bookmarkStart w:id="11" w:name="OLE_LINK9"/>
+      <w:bookmarkStart w:id="12" w:name="OLE_LINK10"/>
       <w:proofErr w:type="spellStart"/>
       <w:r>
         <w:rPr>
@@ -7652,9 +6727,9 @@
         </w:rPr>
         <w:t>Replicates_custom_quant</w:t>
       </w:r>
-      <w:bookmarkEnd w:id="76"/>
-      <w:bookmarkEnd w:id="77"/>
-      <w:bookmarkEnd w:id="78"/>
+      <w:bookmarkEnd w:id="10"/>
+      <w:bookmarkEnd w:id="11"/>
+      <w:bookmarkEnd w:id="12"/>
       <w:proofErr w:type="spellEnd"/>
       <w:r>
         <w:t xml:space="preserve"> </w:t>
@@ -7692,7 +6767,7 @@
         </w:rPr>
         <w:t xml:space="preserve"> </w:t>
       </w:r>
-      <w:commentRangeStart w:id="79"/>
+      <w:commentRangeStart w:id="13"/>
       <w:r>
         <w:rPr>
           <w:noProof/>
@@ -7713,7 +6788,7 @@
                     <pic:cNvPicPr/>
                   </pic:nvPicPr>
                   <pic:blipFill>
-                    <a:blip r:embed="rId52"/>
+                    <a:blip r:embed="rId39"/>
                     <a:stretch>
                       <a:fillRect/>
                     </a:stretch>
@@ -7733,12 +6808,12 @@
           </wp:inline>
         </w:drawing>
       </w:r>
-      <w:commentRangeEnd w:id="79"/>
+      <w:commentRangeEnd w:id="13"/>
       <w:r>
         <w:rPr>
           <w:rStyle w:val="CommentReference"/>
         </w:rPr>
-        <w:commentReference w:id="79"/>
+        <w:commentReference w:id="13"/>
       </w:r>
     </w:p>
     <w:p>
@@ -7886,7 +6961,7 @@
       </w:r>
     </w:p>
     <w:p>
-      <w:commentRangeStart w:id="80"/>
+      <w:commentRangeStart w:id="14"/>
       <w:r>
         <w:rPr>
           <w:noProof/>
@@ -7907,7 +6982,7 @@
                     <pic:cNvPicPr/>
                   </pic:nvPicPr>
                   <pic:blipFill>
-                    <a:blip r:embed="rId53"/>
+                    <a:blip r:embed="rId40"/>
                     <a:stretch>
                       <a:fillRect/>
                     </a:stretch>
@@ -7927,12 +7002,12 @@
           </wp:inline>
         </w:drawing>
       </w:r>
-      <w:commentRangeEnd w:id="80"/>
+      <w:commentRangeEnd w:id="14"/>
       <w:r>
         <w:rPr>
           <w:rStyle w:val="CommentReference"/>
         </w:rPr>
-        <w:commentReference w:id="80"/>
+        <w:commentReference w:id="14"/>
       </w:r>
     </w:p>
     <w:p>
@@ -8185,7 +7260,7 @@
         </w:rPr>
         <w:t xml:space="preserve"> </w:t>
       </w:r>
-      <w:commentRangeStart w:id="81"/>
+      <w:commentRangeStart w:id="15"/>
       <w:r>
         <w:rPr>
           <w:noProof/>
@@ -8206,7 +7281,7 @@
                     <pic:cNvPicPr/>
                   </pic:nvPicPr>
                   <pic:blipFill>
-                    <a:blip r:embed="rId54"/>
+                    <a:blip r:embed="rId41"/>
                     <a:stretch>
                       <a:fillRect/>
                     </a:stretch>
@@ -8226,12 +7301,12 @@
           </wp:inline>
         </w:drawing>
       </w:r>
-      <w:commentRangeEnd w:id="81"/>
+      <w:commentRangeEnd w:id="15"/>
       <w:r>
         <w:rPr>
           <w:rStyle w:val="CommentReference"/>
         </w:rPr>
-        <w:commentReference w:id="81"/>
+        <w:commentReference w:id="15"/>
       </w:r>
     </w:p>
     <w:p>
@@ -8240,15 +7315,7 @@
         <w:t>After removal of the two Cal_5 datapoints, further exploration of the data reveals that one of the Cal_7</w:t>
       </w:r>
       <w:r>
-        <w:t xml:space="preserve"> points </w:t>
-      </w:r>
-      <w:proofErr w:type="gramStart"/>
-      <w:r>
-        <w:t>has</w:t>
-      </w:r>
-      <w:proofErr w:type="gramEnd"/>
-      <w:r>
-        <w:t xml:space="preserve"> accuracy &lt;85% and should likely be removed.  This will have little effect on the measurement of the samples, since there are no samples above the level of Cal_6, and only four samples have levels between Cal 4 and Cal 6.  </w:t>
+        <w:t xml:space="preserve"> points has accuracy &lt;85% and should likely be removed.  This will have little effect on the measurement of the samples, since there are no samples above the level of Cal_6, and only four samples have levels between Cal 4 and Cal 6.  </w:t>
       </w:r>
     </w:p>
     <w:p>
@@ -8308,7 +7375,7 @@
                     </pic:cNvPicPr>
                   </pic:nvPicPr>
                   <pic:blipFill>
-                    <a:blip r:embed="rId55">
+                    <a:blip r:embed="rId42">
                       <a:extLst>
                         <a:ext uri="{28A0092B-C50C-407E-A947-70E740481C1C}">
                           <a14:useLocalDpi xmlns:a14="http://schemas.microsoft.com/office/drawing/2010/main" val="0"/>
@@ -8366,15 +7433,7 @@
     </w:p>
     <w:p>
       <w:r>
-        <w:t xml:space="preserve">From here, the next steps would be to export the data for external statistical </w:t>
-      </w:r>
-      <w:proofErr w:type="gramStart"/>
-      <w:r>
-        <w:t>processing, or</w:t>
-      </w:r>
-      <w:proofErr w:type="gramEnd"/>
-      <w:r>
-        <w:t xml:space="preserve"> establish biological grouping within this document and utilize some of the statistical analysis tools or plugins within skyline.  These options are covered in other tutorials.</w:t>
+        <w:t>From here, the next steps would be to export the data for external statistical processing, or establish biological grouping within this document and utilize some of the statistical analysis tools or plugins within skyline.  These options are covered in other tutorials.</w:t>
       </w:r>
       <w:r>
         <w:t xml:space="preserve"> </w:t>
@@ -8402,11 +7461,7 @@
         <w:t xml:space="preserve"> and product ion m/z values. You imported a multi-replicate data set collected </w:t>
       </w:r>
       <w:r>
-        <w:t xml:space="preserve">using LC-MS/MS on a triple </w:t>
-      </w:r>
-      <w:proofErr w:type="gramStart"/>
-      <w:r>
-        <w:t>quad</w:t>
+        <w:t>using LC-MS/MS on a triple quad</w:t>
       </w:r>
       <w:r>
         <w:t>r</w:t>
@@ -8415,11 +7470,7 @@
         <w:t>upole</w:t>
       </w:r>
       <w:r>
-        <w:t>, and</w:t>
-      </w:r>
-      <w:proofErr w:type="gramEnd"/>
-      <w:r>
-        <w:t xml:space="preserve"> saw how many existing Skyline features created initially for targeted proteomics use can now be applied to small molecule data. </w:t>
+        <w:t xml:space="preserve">, and saw how many existing Skyline features created initially for targeted proteomics use can now be applied to small molecule data. </w:t>
       </w:r>
       <w:r>
         <w:t>Non-proteomic</w:t>
@@ -8444,7 +7495,7 @@
           <w:lang w:val="fr-FR"/>
         </w:rPr>
       </w:pPr>
-      <w:commentRangeStart w:id="82"/>
+      <w:commentRangeStart w:id="16"/>
       <w:r>
         <w:rPr>
           <w:lang w:val="fr-FR"/>
@@ -8452,7 +7503,7 @@
         <w:lastRenderedPageBreak/>
         <w:t>Bibliography</w:t>
       </w:r>
-      <w:commentRangeEnd w:id="82"/>
+      <w:commentRangeEnd w:id="16"/>
       <w:r>
         <w:rPr>
           <w:rStyle w:val="CommentReference"/>
@@ -8461,12 +7512,12 @@
           <w:bCs w:val="0"/>
           <w:color w:val="auto"/>
         </w:rPr>
-        <w:commentReference w:id="82"/>
+        <w:commentReference w:id="16"/>
       </w:r>
     </w:p>
     <w:p/>
     <w:sectPr>
-      <w:footerReference w:type="default" r:id="rId56"/>
+      <w:footerReference w:type="default" r:id="rId43"/>
       <w:pgSz w:w="12240" w:h="15840"/>
       <w:pgMar w:top="1440" w:right="1440" w:bottom="1440" w:left="1440" w:header="720" w:footer="720" w:gutter="0"/>
       <w:cols w:space="720"/>
@@ -8477,14 +7528,12 @@
 </file>
 
 <file path=word/comments.xml><?xml version="1.0" encoding="utf-8"?>
-<w:comments xmlns:wpc="http://schemas.microsoft.com/office/word/2010/wordprocessingCanvas" xmlns:cx="http://schemas.microsoft.com/office/drawing/2014/chartex" xmlns:cx1="http://schemas.microsoft.com/office/drawing/2015/9/8/chartex" xmlns:cx2="http://schemas.microsoft.com/office/drawing/2015/10/21/chartex" xmlns:cx3="http://schemas.microsoft.com/office/drawing/2016/5/9/chartex" xmlns:cx4="http://schemas.microsoft.com/office/drawing/2016/5/10/chartex" xmlns:cx5="http://schemas.microsoft.com/office/drawing/2016/5/11/chartex" xmlns:cx6="http://schemas.microsoft.com/office/drawing/2016/5/12/chartex" xmlns:cx7="http://schemas.microsoft.com/office/drawing/2016/5/13/chartex" xmlns:cx8="http://schemas.microsoft.com/office/drawing/2016/5/14/chartex" xmlns:mc="http://schemas.openxmlformats.org/markup-compatibility/2006" xmlns:aink="http://schemas.microsoft.com/office/drawing/2016/ink" xmlns:am3d="http://schemas.microsoft.com/office/drawing/2017/model3d" xmlns:o="urn:schemas-microsoft-com:office:office" xmlns:r="http://schemas.openxmlformats.org/officeDocument/2006/relationships" xmlns:m="http://schemas.openxmlformats.org/officeDocument/2006/math" xmlns:v="urn:schemas-microsoft-com:vml" xmlns:wp14="http://schemas.microsoft.com/office/word/2010/wordprocessingDrawing" xmlns:wp="http://schemas.openxmlformats.org/drawingml/2006/wordprocessingDrawing" xmlns:w10="urn:schemas-microsoft-com:office:word" xmlns:w="http://schemas.openxmlformats.org/wordprocessingml/2006/main" xmlns:w14="http://schemas.microsoft.com/office/word/2010/wordml" xmlns:w15="http://schemas.microsoft.com/office/word/2012/wordml" xmlns:w16cid="http://schemas.microsoft.com/office/word/2016/wordml/cid" xmlns:w16se="http://schemas.microsoft.com/office/word/2015/wordml/symex" xmlns:wpg="http://schemas.microsoft.com/office/word/2010/wordprocessingGroup" xmlns:wpi="http://schemas.microsoft.com/office/word/2010/wordprocessingInk" xmlns:wne="http://schemas.microsoft.com/office/word/2006/wordml" xmlns:wps="http://schemas.microsoft.com/office/word/2010/wordprocessingShape" mc:Ignorable="w14 w15 w16se w16cid wp14">
-  <w:comment w:id="2" w:author="Nat Brace" w:date="2019-10-11T14:47:00Z" w:initials="NB">
+<w:comments xmlns:wpc="http://schemas.microsoft.com/office/word/2010/wordprocessingCanvas" xmlns:mc="http://schemas.openxmlformats.org/markup-compatibility/2006" xmlns:o="urn:schemas-microsoft-com:office:office" xmlns:r="http://schemas.openxmlformats.org/officeDocument/2006/relationships" xmlns:m="http://schemas.openxmlformats.org/officeDocument/2006/math" xmlns:v="urn:schemas-microsoft-com:vml" xmlns:wp14="http://schemas.microsoft.com/office/word/2010/wordprocessingDrawing" xmlns:wp="http://schemas.openxmlformats.org/drawingml/2006/wordprocessingDrawing" xmlns:w10="urn:schemas-microsoft-com:office:word" xmlns:w="http://schemas.openxmlformats.org/wordprocessingml/2006/main" xmlns:w14="http://schemas.microsoft.com/office/word/2010/wordml" xmlns:w15="http://schemas.microsoft.com/office/word/2012/wordml" xmlns:wpg="http://schemas.microsoft.com/office/word/2010/wordprocessingGroup" xmlns:wpi="http://schemas.microsoft.com/office/word/2010/wordprocessingInk" xmlns:wne="http://schemas.microsoft.com/office/word/2006/wordml" xmlns:wps="http://schemas.microsoft.com/office/word/2010/wordprocessingShape" mc:Ignorable="w14 w15 wp14">
+  <w:comment w:id="0" w:author="Nat Brace" w:date="2019-10-15T15:50:00Z" w:initials="NB">
     <w:p>
       <w:pPr>
         <w:pStyle w:val="CommentText"/>
       </w:pPr>
-      <w:bookmarkStart w:id="4" w:name="_GoBack"/>
-      <w:bookmarkEnd w:id="4"/>
       <w:r>
         <w:rPr>
           <w:rStyle w:val="CommentReference"/>
@@ -8492,11 +7541,11 @@
         <w:annotationRef/>
       </w:r>
       <w:r>
-        <w:t>Manual assembly</w:t>
+        <w:t>Adjusted height to match</w:t>
       </w:r>
     </w:p>
   </w:comment>
-  <w:comment w:id="19" w:author="Nat Brace" w:date="2019-10-11T14:49:00Z" w:initials="NB">
+  <w:comment w:id="1" w:author="Nat Brace" w:date="2019-10-15T15:52:00Z" w:initials="NB">
     <w:p>
       <w:pPr>
         <w:pStyle w:val="CommentText"/>
@@ -8508,17 +7557,11 @@
         <w:annotationRef/>
       </w:r>
       <w:r>
-        <w:t>S</w:t>
-      </w:r>
-      <w:r>
-        <w:t>caling</w:t>
-      </w:r>
-      <w:r>
-        <w:t xml:space="preserve"> to match column widths and height</w:t>
+        <w:t>Manual height and width</w:t>
       </w:r>
     </w:p>
   </w:comment>
-  <w:comment w:id="22" w:author="Nat Brace" w:date="2019-10-15T15:49:00Z" w:initials="NB">
+  <w:comment w:id="5" w:author="Nat Brace" w:date="2019-10-15T16:01:00Z" w:initials="NB">
     <w:p>
       <w:pPr>
         <w:pStyle w:val="CommentText"/>
@@ -8530,11 +7573,11 @@
         <w:annotationRef/>
       </w:r>
       <w:r>
-        <w:t>Manual per test instructions</w:t>
+        <w:t xml:space="preserve">Per test – need to scroll to see highlighted files </w:t>
       </w:r>
     </w:p>
   </w:comment>
-  <w:comment w:id="24" w:author="Nat Brace" w:date="2019-10-15T15:50:00Z" w:initials="NB">
+  <w:comment w:id="6" w:author="Nat Brace" w:date="2020-01-31T14:34:00Z" w:initials="NB">
     <w:p>
       <w:pPr>
         <w:pStyle w:val="CommentText"/>
@@ -8546,11 +7589,11 @@
         <w:annotationRef/>
       </w:r>
       <w:r>
-        <w:t>Adjusted height to match</w:t>
+        <w:t>Delete Library Match from test as it contains no data.</w:t>
       </w:r>
     </w:p>
   </w:comment>
-  <w:comment w:id="28" w:author="Nat Brace" w:date="2019-10-15T15:52:00Z" w:initials="NB">
+  <w:comment w:id="7" w:author="Nat Brace" w:date="2019-10-11T14:59:00Z" w:initials="NB">
     <w:p>
       <w:pPr>
         <w:pStyle w:val="CommentText"/>
@@ -8562,11 +7605,11 @@
         <w:annotationRef/>
       </w:r>
       <w:r>
-        <w:t>Manual height and width</w:t>
+        <w:t>test points to Prediction tab</w:t>
       </w:r>
     </w:p>
   </w:comment>
-  <w:comment w:id="61" w:author="Nat Brace" w:date="2019-10-15T16:01:00Z" w:initials="NB">
+  <w:comment w:id="9" w:author="Nat Brace" w:date="2019-10-15T16:08:00Z" w:initials="NB">
     <w:p>
       <w:pPr>
         <w:pStyle w:val="CommentText"/>
@@ -8578,11 +7621,11 @@
         <w:annotationRef/>
       </w:r>
       <w:r>
-        <w:t xml:space="preserve">Per test – need to scroll to see highlighted files </w:t>
+        <w:t xml:space="preserve">did not replace – but test requires scrolling down and adjusting height to see this. </w:t>
       </w:r>
     </w:p>
   </w:comment>
-  <w:comment w:id="63" w:author="Nat Brace" w:date="2020-01-31T14:34:00Z" w:initials="NB">
+  <w:comment w:id="13" w:author="Nat Brace" w:date="2019-10-15T16:10:00Z" w:initials="NB">
     <w:p>
       <w:pPr>
         <w:pStyle w:val="CommentText"/>
@@ -8594,11 +7637,24 @@
         <w:annotationRef/>
       </w:r>
       <w:r>
-        <w:t>Delete Library Match from test as it contains no data.</w:t>
+        <w:t xml:space="preserve">Cali Curve graphic remains on top in test. Per test comments manual resizing required </w:t>
+      </w:r>
+    </w:p>
+    <w:p>
+      <w:pPr>
+        <w:pStyle w:val="CommentText"/>
+      </w:pPr>
+    </w:p>
+    <w:p>
+      <w:pPr>
+        <w:pStyle w:val="CommentText"/>
+      </w:pPr>
+      <w:r>
+        <w:t>[Not replaced]</w:t>
       </w:r>
     </w:p>
   </w:comment>
-  <w:comment w:id="73" w:author="Nat Brace" w:date="2019-10-11T14:59:00Z" w:initials="NB">
+  <w:comment w:id="14" w:author="Nat Brace" w:date="2020-01-31T14:38:00Z" w:initials="NB">
     <w:p>
       <w:pPr>
         <w:pStyle w:val="CommentText"/>
@@ -8610,11 +7666,11 @@
         <w:annotationRef/>
       </w:r>
       <w:r>
-        <w:t>test points to Prediction tab</w:t>
+        <w:t>Had to resize width to match</w:t>
       </w:r>
     </w:p>
   </w:comment>
-  <w:comment w:id="75" w:author="Nat Brace" w:date="2019-10-15T16:08:00Z" w:initials="NB">
+  <w:comment w:id="15" w:author="Nat Brace" w:date="2019-10-15T16:11:00Z" w:initials="NB">
     <w:p>
       <w:pPr>
         <w:pStyle w:val="CommentText"/>
@@ -8626,72 +7682,11 @@
         <w:annotationRef/>
       </w:r>
       <w:r>
-        <w:t xml:space="preserve">did not replace – but test requires scrolling down and adjusting height to see this. </w:t>
+        <w:t xml:space="preserve">Cali Curve graph covering up Doc Grid in test.  Per test, resizing needed here. </w:t>
       </w:r>
     </w:p>
   </w:comment>
-  <w:comment w:id="79" w:author="Nat Brace" w:date="2019-10-15T16:10:00Z" w:initials="NB">
-    <w:p>
-      <w:pPr>
-        <w:pStyle w:val="CommentText"/>
-      </w:pPr>
-      <w:r>
-        <w:rPr>
-          <w:rStyle w:val="CommentReference"/>
-        </w:rPr>
-        <w:annotationRef/>
-      </w:r>
-      <w:r>
-        <w:t xml:space="preserve">Cali Curve graphic remains on top in test. Per test comments manual resizing required </w:t>
-      </w:r>
-    </w:p>
-    <w:p>
-      <w:pPr>
-        <w:pStyle w:val="CommentText"/>
-      </w:pPr>
-    </w:p>
-    <w:p>
-      <w:pPr>
-        <w:pStyle w:val="CommentText"/>
-      </w:pPr>
-      <w:r>
-        <w:t>[Not replaced]</w:t>
-      </w:r>
-    </w:p>
-  </w:comment>
-  <w:comment w:id="80" w:author="Nat Brace" w:date="2020-01-31T14:38:00Z" w:initials="NB">
-    <w:p>
-      <w:pPr>
-        <w:pStyle w:val="CommentText"/>
-      </w:pPr>
-      <w:r>
-        <w:rPr>
-          <w:rStyle w:val="CommentReference"/>
-        </w:rPr>
-        <w:annotationRef/>
-      </w:r>
-      <w:r>
-        <w:t>Had to resize width to match</w:t>
-      </w:r>
-    </w:p>
-  </w:comment>
-  <w:comment w:id="81" w:author="Nat Brace" w:date="2019-10-15T16:11:00Z" w:initials="NB">
-    <w:p>
-      <w:pPr>
-        <w:pStyle w:val="CommentText"/>
-      </w:pPr>
-      <w:r>
-        <w:rPr>
-          <w:rStyle w:val="CommentReference"/>
-        </w:rPr>
-        <w:annotationRef/>
-      </w:r>
-      <w:r>
-        <w:t xml:space="preserve">Cali Curve graph covering up Doc Grid in test.  Per test, resizing needed here. </w:t>
-      </w:r>
-    </w:p>
-  </w:comment>
-  <w:comment w:id="82" w:author="Nat Brace" w:date="2019-10-11T15:08:00Z" w:initials="NB">
+  <w:comment w:id="16" w:author="Nat Brace" w:date="2019-10-11T15:08:00Z" w:initials="NB">
     <w:p>
       <w:pPr>
         <w:pStyle w:val="CommentText"/>
@@ -8711,10 +7706,7 @@
 </file>
 
 <file path=word/commentsExtended.xml><?xml version="1.0" encoding="utf-8"?>
-<w15:commentsEx xmlns:wpc="http://schemas.microsoft.com/office/word/2010/wordprocessingCanvas" xmlns:cx="http://schemas.microsoft.com/office/drawing/2014/chartex" xmlns:cx1="http://schemas.microsoft.com/office/drawing/2015/9/8/chartex" xmlns:cx2="http://schemas.microsoft.com/office/drawing/2015/10/21/chartex" xmlns:cx3="http://schemas.microsoft.com/office/drawing/2016/5/9/chartex" xmlns:cx4="http://schemas.microsoft.com/office/drawing/2016/5/10/chartex" xmlns:cx5="http://schemas.microsoft.com/office/drawing/2016/5/11/chartex" xmlns:cx6="http://schemas.microsoft.com/office/drawing/2016/5/12/chartex" xmlns:cx7="http://schemas.microsoft.com/office/drawing/2016/5/13/chartex" xmlns:cx8="http://schemas.microsoft.com/office/drawing/2016/5/14/chartex" xmlns:mc="http://schemas.openxmlformats.org/markup-compatibility/2006" xmlns:aink="http://schemas.microsoft.com/office/drawing/2016/ink" xmlns:am3d="http://schemas.microsoft.com/office/drawing/2017/model3d" xmlns:o="urn:schemas-microsoft-com:office:office" xmlns:r="http://schemas.openxmlformats.org/officeDocument/2006/relationships" xmlns:m="http://schemas.openxmlformats.org/officeDocument/2006/math" xmlns:v="urn:schemas-microsoft-com:vml" xmlns:wp14="http://schemas.microsoft.com/office/word/2010/wordprocessingDrawing" xmlns:wp="http://schemas.openxmlformats.org/drawingml/2006/wordprocessingDrawing" xmlns:w10="urn:schemas-microsoft-com:office:word" xmlns:w="http://schemas.openxmlformats.org/wordprocessingml/2006/main" xmlns:w14="http://schemas.microsoft.com/office/word/2010/wordml" xmlns:w15="http://schemas.microsoft.com/office/word/2012/wordml" xmlns:w16cid="http://schemas.microsoft.com/office/word/2016/wordml/cid" xmlns:w16se="http://schemas.microsoft.com/office/word/2015/wordml/symex" xmlns:wpg="http://schemas.microsoft.com/office/word/2010/wordprocessingGroup" xmlns:wpi="http://schemas.microsoft.com/office/word/2010/wordprocessingInk" xmlns:wne="http://schemas.microsoft.com/office/word/2006/wordml" xmlns:wps="http://schemas.microsoft.com/office/word/2010/wordprocessingShape" mc:Ignorable="w14 w15 w16se w16cid wp14">
-  <w15:commentEx w15:paraId="0B5A941B" w15:done="0"/>
-  <w15:commentEx w15:paraId="6F6789D5" w15:done="0"/>
-  <w15:commentEx w15:paraId="52863DB8" w15:done="0"/>
+<w15:commentsEx xmlns:wpc="http://schemas.microsoft.com/office/word/2010/wordprocessingCanvas" xmlns:mc="http://schemas.openxmlformats.org/markup-compatibility/2006" xmlns:o="urn:schemas-microsoft-com:office:office" xmlns:r="http://schemas.openxmlformats.org/officeDocument/2006/relationships" xmlns:m="http://schemas.openxmlformats.org/officeDocument/2006/math" xmlns:v="urn:schemas-microsoft-com:vml" xmlns:wp14="http://schemas.microsoft.com/office/word/2010/wordprocessingDrawing" xmlns:wp="http://schemas.openxmlformats.org/drawingml/2006/wordprocessingDrawing" xmlns:w10="urn:schemas-microsoft-com:office:word" xmlns:w="http://schemas.openxmlformats.org/wordprocessingml/2006/main" xmlns:w14="http://schemas.microsoft.com/office/word/2010/wordml" xmlns:w15="http://schemas.microsoft.com/office/word/2012/wordml" xmlns:wpg="http://schemas.microsoft.com/office/word/2010/wordprocessingGroup" xmlns:wpi="http://schemas.microsoft.com/office/word/2010/wordprocessingInk" xmlns:wne="http://schemas.microsoft.com/office/word/2006/wordml" xmlns:wps="http://schemas.microsoft.com/office/word/2010/wordprocessingShape" mc:Ignorable="w14 w15 wp14">
   <w15:commentEx w15:paraId="5597A493" w15:done="0"/>
   <w15:commentEx w15:paraId="45BB3E2B" w15:done="0"/>
   <w15:commentEx w15:paraId="3B93A59F" w15:done="0"/>
@@ -8747,7 +7739,7 @@
 </file>
 
 <file path=word/endnotes.xml><?xml version="1.0" encoding="utf-8"?>
-<w:endnotes xmlns:wpc="http://schemas.microsoft.com/office/word/2010/wordprocessingCanvas" xmlns:cx="http://schemas.microsoft.com/office/drawing/2014/chartex" xmlns:cx1="http://schemas.microsoft.com/office/drawing/2015/9/8/chartex" xmlns:cx2="http://schemas.microsoft.com/office/drawing/2015/10/21/chartex" xmlns:cx3="http://schemas.microsoft.com/office/drawing/2016/5/9/chartex" xmlns:cx4="http://schemas.microsoft.com/office/drawing/2016/5/10/chartex" xmlns:cx5="http://schemas.microsoft.com/office/drawing/2016/5/11/chartex" xmlns:cx6="http://schemas.microsoft.com/office/drawing/2016/5/12/chartex" xmlns:cx7="http://schemas.microsoft.com/office/drawing/2016/5/13/chartex" xmlns:cx8="http://schemas.microsoft.com/office/drawing/2016/5/14/chartex" xmlns:mc="http://schemas.openxmlformats.org/markup-compatibility/2006" xmlns:aink="http://schemas.microsoft.com/office/drawing/2016/ink" xmlns:am3d="http://schemas.microsoft.com/office/drawing/2017/model3d" xmlns:o="urn:schemas-microsoft-com:office:office" xmlns:r="http://schemas.openxmlformats.org/officeDocument/2006/relationships" xmlns:m="http://schemas.openxmlformats.org/officeDocument/2006/math" xmlns:v="urn:schemas-microsoft-com:vml" xmlns:wp14="http://schemas.microsoft.com/office/word/2010/wordprocessingDrawing" xmlns:wp="http://schemas.openxmlformats.org/drawingml/2006/wordprocessingDrawing" xmlns:w10="urn:schemas-microsoft-com:office:word" xmlns:w="http://schemas.openxmlformats.org/wordprocessingml/2006/main" xmlns:w14="http://schemas.microsoft.com/office/word/2010/wordml" xmlns:w15="http://schemas.microsoft.com/office/word/2012/wordml" xmlns:w16cid="http://schemas.microsoft.com/office/word/2016/wordml/cid" xmlns:w16se="http://schemas.microsoft.com/office/word/2015/wordml/symex" xmlns:wpg="http://schemas.microsoft.com/office/word/2010/wordprocessingGroup" xmlns:wpi="http://schemas.microsoft.com/office/word/2010/wordprocessingInk" xmlns:wne="http://schemas.microsoft.com/office/word/2006/wordml" xmlns:wps="http://schemas.microsoft.com/office/word/2010/wordprocessingShape" mc:Ignorable="w14 w15 w16se w16cid wp14">
+<w:endnotes xmlns:wpc="http://schemas.microsoft.com/office/word/2010/wordprocessingCanvas" xmlns:mc="http://schemas.openxmlformats.org/markup-compatibility/2006" xmlns:o="urn:schemas-microsoft-com:office:office" xmlns:r="http://schemas.openxmlformats.org/officeDocument/2006/relationships" xmlns:m="http://schemas.openxmlformats.org/officeDocument/2006/math" xmlns:v="urn:schemas-microsoft-com:vml" xmlns:wp14="http://schemas.microsoft.com/office/word/2010/wordprocessingDrawing" xmlns:wp="http://schemas.openxmlformats.org/drawingml/2006/wordprocessingDrawing" xmlns:w10="urn:schemas-microsoft-com:office:word" xmlns:w="http://schemas.openxmlformats.org/wordprocessingml/2006/main" xmlns:w14="http://schemas.microsoft.com/office/word/2010/wordml" xmlns:w15="http://schemas.microsoft.com/office/word/2012/wordml" xmlns:wpg="http://schemas.microsoft.com/office/word/2010/wordprocessingGroup" xmlns:wpi="http://schemas.microsoft.com/office/word/2010/wordprocessingInk" xmlns:wne="http://schemas.microsoft.com/office/word/2006/wordml" xmlns:wps="http://schemas.microsoft.com/office/word/2010/wordprocessingShape" mc:Ignorable="w14 w15 wp14">
   <w:endnote w:type="separator" w:id="-1">
     <w:p>
       <w:pPr>
@@ -8772,7 +7764,7 @@
 </file>
 
 <file path=word/footer1.xml><?xml version="1.0" encoding="utf-8"?>
-<w:ftr xmlns:wpc="http://schemas.microsoft.com/office/word/2010/wordprocessingCanvas" xmlns:cx="http://schemas.microsoft.com/office/drawing/2014/chartex" xmlns:cx1="http://schemas.microsoft.com/office/drawing/2015/9/8/chartex" xmlns:cx2="http://schemas.microsoft.com/office/drawing/2015/10/21/chartex" xmlns:cx3="http://schemas.microsoft.com/office/drawing/2016/5/9/chartex" xmlns:cx4="http://schemas.microsoft.com/office/drawing/2016/5/10/chartex" xmlns:cx5="http://schemas.microsoft.com/office/drawing/2016/5/11/chartex" xmlns:cx6="http://schemas.microsoft.com/office/drawing/2016/5/12/chartex" xmlns:cx7="http://schemas.microsoft.com/office/drawing/2016/5/13/chartex" xmlns:cx8="http://schemas.microsoft.com/office/drawing/2016/5/14/chartex" xmlns:mc="http://schemas.openxmlformats.org/markup-compatibility/2006" xmlns:aink="http://schemas.microsoft.com/office/drawing/2016/ink" xmlns:am3d="http://schemas.microsoft.com/office/drawing/2017/model3d" xmlns:o="urn:schemas-microsoft-com:office:office" xmlns:r="http://schemas.openxmlformats.org/officeDocument/2006/relationships" xmlns:m="http://schemas.openxmlformats.org/officeDocument/2006/math" xmlns:v="urn:schemas-microsoft-com:vml" xmlns:wp14="http://schemas.microsoft.com/office/word/2010/wordprocessingDrawing" xmlns:wp="http://schemas.openxmlformats.org/drawingml/2006/wordprocessingDrawing" xmlns:w10="urn:schemas-microsoft-com:office:word" xmlns:w="http://schemas.openxmlformats.org/wordprocessingml/2006/main" xmlns:w14="http://schemas.microsoft.com/office/word/2010/wordml" xmlns:w15="http://schemas.microsoft.com/office/word/2012/wordml" xmlns:w16cid="http://schemas.microsoft.com/office/word/2016/wordml/cid" xmlns:w16se="http://schemas.microsoft.com/office/word/2015/wordml/symex" xmlns:wpg="http://schemas.microsoft.com/office/word/2010/wordprocessingGroup" xmlns:wpi="http://schemas.microsoft.com/office/word/2010/wordprocessingInk" xmlns:wne="http://schemas.microsoft.com/office/word/2006/wordml" xmlns:wps="http://schemas.microsoft.com/office/word/2010/wordprocessingShape" mc:Ignorable="w14 w15 w16se w16cid wp14">
+<w:ftr xmlns:wpc="http://schemas.microsoft.com/office/word/2010/wordprocessingCanvas" xmlns:mc="http://schemas.openxmlformats.org/markup-compatibility/2006" xmlns:o="urn:schemas-microsoft-com:office:office" xmlns:r="http://schemas.openxmlformats.org/officeDocument/2006/relationships" xmlns:m="http://schemas.openxmlformats.org/officeDocument/2006/math" xmlns:v="urn:schemas-microsoft-com:vml" xmlns:wp14="http://schemas.microsoft.com/office/word/2010/wordprocessingDrawing" xmlns:wp="http://schemas.openxmlformats.org/drawingml/2006/wordprocessingDrawing" xmlns:w10="urn:schemas-microsoft-com:office:word" xmlns:w="http://schemas.openxmlformats.org/wordprocessingml/2006/main" xmlns:w14="http://schemas.microsoft.com/office/word/2010/wordml" xmlns:w15="http://schemas.microsoft.com/office/word/2012/wordml" xmlns:wpg="http://schemas.microsoft.com/office/word/2010/wordprocessingGroup" xmlns:wpi="http://schemas.microsoft.com/office/word/2010/wordprocessingInk" xmlns:wne="http://schemas.microsoft.com/office/word/2006/wordml" xmlns:wps="http://schemas.microsoft.com/office/word/2010/wordprocessingShape" mc:Ignorable="w14 w15 wp14">
   <w:p>
     <w:pPr>
       <w:pStyle w:val="Footer"/>
@@ -8791,7 +7783,7 @@
       <w:rPr>
         <w:noProof/>
       </w:rPr>
-      <w:t>18</w:t>
+      <w:t>21</w:t>
     </w:r>
     <w:r>
       <w:fldChar w:fldCharType="end"/>
@@ -8806,7 +7798,7 @@
 </file>
 
 <file path=word/footnotes.xml><?xml version="1.0" encoding="utf-8"?>
-<w:footnotes xmlns:wpc="http://schemas.microsoft.com/office/word/2010/wordprocessingCanvas" xmlns:cx="http://schemas.microsoft.com/office/drawing/2014/chartex" xmlns:cx1="http://schemas.microsoft.com/office/drawing/2015/9/8/chartex" xmlns:cx2="http://schemas.microsoft.com/office/drawing/2015/10/21/chartex" xmlns:cx3="http://schemas.microsoft.com/office/drawing/2016/5/9/chartex" xmlns:cx4="http://schemas.microsoft.com/office/drawing/2016/5/10/chartex" xmlns:cx5="http://schemas.microsoft.com/office/drawing/2016/5/11/chartex" xmlns:cx6="http://schemas.microsoft.com/office/drawing/2016/5/12/chartex" xmlns:cx7="http://schemas.microsoft.com/office/drawing/2016/5/13/chartex" xmlns:cx8="http://schemas.microsoft.com/office/drawing/2016/5/14/chartex" xmlns:mc="http://schemas.openxmlformats.org/markup-compatibility/2006" xmlns:aink="http://schemas.microsoft.com/office/drawing/2016/ink" xmlns:am3d="http://schemas.microsoft.com/office/drawing/2017/model3d" xmlns:o="urn:schemas-microsoft-com:office:office" xmlns:r="http://schemas.openxmlformats.org/officeDocument/2006/relationships" xmlns:m="http://schemas.openxmlformats.org/officeDocument/2006/math" xmlns:v="urn:schemas-microsoft-com:vml" xmlns:wp14="http://schemas.microsoft.com/office/word/2010/wordprocessingDrawing" xmlns:wp="http://schemas.openxmlformats.org/drawingml/2006/wordprocessingDrawing" xmlns:w10="urn:schemas-microsoft-com:office:word" xmlns:w="http://schemas.openxmlformats.org/wordprocessingml/2006/main" xmlns:w14="http://schemas.microsoft.com/office/word/2010/wordml" xmlns:w15="http://schemas.microsoft.com/office/word/2012/wordml" xmlns:w16cid="http://schemas.microsoft.com/office/word/2016/wordml/cid" xmlns:w16se="http://schemas.microsoft.com/office/word/2015/wordml/symex" xmlns:wpg="http://schemas.microsoft.com/office/word/2010/wordprocessingGroup" xmlns:wpi="http://schemas.microsoft.com/office/word/2010/wordprocessingInk" xmlns:wne="http://schemas.microsoft.com/office/word/2006/wordml" xmlns:wps="http://schemas.microsoft.com/office/word/2010/wordprocessingShape" mc:Ignorable="w14 w15 w16se w16cid wp14">
+<w:footnotes xmlns:wpc="http://schemas.microsoft.com/office/word/2010/wordprocessingCanvas" xmlns:mc="http://schemas.openxmlformats.org/markup-compatibility/2006" xmlns:o="urn:schemas-microsoft-com:office:office" xmlns:r="http://schemas.openxmlformats.org/officeDocument/2006/relationships" xmlns:m="http://schemas.openxmlformats.org/officeDocument/2006/math" xmlns:v="urn:schemas-microsoft-com:vml" xmlns:wp14="http://schemas.microsoft.com/office/word/2010/wordprocessingDrawing" xmlns:wp="http://schemas.openxmlformats.org/drawingml/2006/wordprocessingDrawing" xmlns:w10="urn:schemas-microsoft-com:office:word" xmlns:w="http://schemas.openxmlformats.org/wordprocessingml/2006/main" xmlns:w14="http://schemas.microsoft.com/office/word/2010/wordml" xmlns:w15="http://schemas.microsoft.com/office/word/2012/wordml" xmlns:wpg="http://schemas.microsoft.com/office/word/2010/wordprocessingGroup" xmlns:wpi="http://schemas.microsoft.com/office/word/2010/wordprocessingInk" xmlns:wne="http://schemas.microsoft.com/office/word/2006/wordml" xmlns:wps="http://schemas.microsoft.com/office/word/2010/wordprocessingShape" mc:Ignorable="w14 w15 wp14">
   <w:footnote w:type="separator" w:id="-1">
     <w:p>
       <w:pPr>
@@ -8831,7 +7823,7 @@
 </file>
 
 <file path=word/numbering.xml><?xml version="1.0" encoding="utf-8"?>
-<w:numbering xmlns:wpc="http://schemas.microsoft.com/office/word/2010/wordprocessingCanvas" xmlns:cx="http://schemas.microsoft.com/office/drawing/2014/chartex" xmlns:cx1="http://schemas.microsoft.com/office/drawing/2015/9/8/chartex" xmlns:cx2="http://schemas.microsoft.com/office/drawing/2015/10/21/chartex" xmlns:cx3="http://schemas.microsoft.com/office/drawing/2016/5/9/chartex" xmlns:cx4="http://schemas.microsoft.com/office/drawing/2016/5/10/chartex" xmlns:cx5="http://schemas.microsoft.com/office/drawing/2016/5/11/chartex" xmlns:cx6="http://schemas.microsoft.com/office/drawing/2016/5/12/chartex" xmlns:cx7="http://schemas.microsoft.com/office/drawing/2016/5/13/chartex" xmlns:cx8="http://schemas.microsoft.com/office/drawing/2016/5/14/chartex" xmlns:mc="http://schemas.openxmlformats.org/markup-compatibility/2006" xmlns:aink="http://schemas.microsoft.com/office/drawing/2016/ink" xmlns:am3d="http://schemas.microsoft.com/office/drawing/2017/model3d" xmlns:o="urn:schemas-microsoft-com:office:office" xmlns:r="http://schemas.openxmlformats.org/officeDocument/2006/relationships" xmlns:m="http://schemas.openxmlformats.org/officeDocument/2006/math" xmlns:v="urn:schemas-microsoft-com:vml" xmlns:wp14="http://schemas.microsoft.com/office/word/2010/wordprocessingDrawing" xmlns:wp="http://schemas.openxmlformats.org/drawingml/2006/wordprocessingDrawing" xmlns:w10="urn:schemas-microsoft-com:office:word" xmlns:w="http://schemas.openxmlformats.org/wordprocessingml/2006/main" xmlns:w14="http://schemas.microsoft.com/office/word/2010/wordml" xmlns:w15="http://schemas.microsoft.com/office/word/2012/wordml" xmlns:w16cid="http://schemas.microsoft.com/office/word/2016/wordml/cid" xmlns:w16se="http://schemas.microsoft.com/office/word/2015/wordml/symex" xmlns:wpg="http://schemas.microsoft.com/office/word/2010/wordprocessingGroup" xmlns:wpi="http://schemas.microsoft.com/office/word/2010/wordprocessingInk" xmlns:wne="http://schemas.microsoft.com/office/word/2006/wordml" xmlns:wps="http://schemas.microsoft.com/office/word/2010/wordprocessingShape" mc:Ignorable="w14 w15 w16se w16cid wp14">
+<w:numbering xmlns:wpc="http://schemas.microsoft.com/office/word/2010/wordprocessingCanvas" xmlns:mc="http://schemas.openxmlformats.org/markup-compatibility/2006" xmlns:o="urn:schemas-microsoft-com:office:office" xmlns:r="http://schemas.openxmlformats.org/officeDocument/2006/relationships" xmlns:m="http://schemas.openxmlformats.org/officeDocument/2006/math" xmlns:v="urn:schemas-microsoft-com:vml" xmlns:wp14="http://schemas.microsoft.com/office/word/2010/wordprocessingDrawing" xmlns:wp="http://schemas.openxmlformats.org/drawingml/2006/wordprocessingDrawing" xmlns:w10="urn:schemas-microsoft-com:office:word" xmlns:w="http://schemas.openxmlformats.org/wordprocessingml/2006/main" xmlns:w14="http://schemas.microsoft.com/office/word/2010/wordml" xmlns:w15="http://schemas.microsoft.com/office/word/2012/wordml" xmlns:wpg="http://schemas.microsoft.com/office/word/2010/wordprocessingGroup" xmlns:wpi="http://schemas.microsoft.com/office/word/2010/wordprocessingInk" xmlns:wne="http://schemas.microsoft.com/office/word/2006/wordml" xmlns:wps="http://schemas.microsoft.com/office/word/2010/wordprocessingShape" mc:Ignorable="w14 w15 wp14">
   <w:abstractNum w:abstractNumId="0" w15:restartNumberingAfterBreak="0">
     <w:nsid w:val="00E92463"/>
     <w:multiLevelType w:val="hybridMultilevel"/>
@@ -10555,6 +9547,119 @@
     </w:lvl>
   </w:abstractNum>
   <w:abstractNum w:abstractNumId="15" w15:restartNumberingAfterBreak="0">
+    <w:nsid w:val="63BC69A3"/>
+    <w:multiLevelType w:val="hybridMultilevel"/>
+    <w:tmpl w:val="DA209FD6"/>
+    <w:lvl w:ilvl="0" w:tplc="04090001">
+      <w:start w:val="1"/>
+      <w:numFmt w:val="bullet"/>
+      <w:lvlText w:val=""/>
+      <w:lvlJc w:val="left"/>
+      <w:pPr>
+        <w:ind w:left="720" w:hanging="360"/>
+      </w:pPr>
+      <w:rPr>
+        <w:rFonts w:ascii="Symbol" w:hAnsi="Symbol" w:hint="default"/>
+      </w:rPr>
+    </w:lvl>
+    <w:lvl w:ilvl="1" w:tplc="04090003" w:tentative="1">
+      <w:start w:val="1"/>
+      <w:numFmt w:val="bullet"/>
+      <w:lvlText w:val="o"/>
+      <w:lvlJc w:val="left"/>
+      <w:pPr>
+        <w:ind w:left="1440" w:hanging="360"/>
+      </w:pPr>
+      <w:rPr>
+        <w:rFonts w:ascii="Courier New" w:hAnsi="Courier New" w:cs="Courier New" w:hint="default"/>
+      </w:rPr>
+    </w:lvl>
+    <w:lvl w:ilvl="2" w:tplc="04090005" w:tentative="1">
+      <w:start w:val="1"/>
+      <w:numFmt w:val="bullet"/>
+      <w:lvlText w:val=""/>
+      <w:lvlJc w:val="left"/>
+      <w:pPr>
+        <w:ind w:left="2160" w:hanging="360"/>
+      </w:pPr>
+      <w:rPr>
+        <w:rFonts w:ascii="Wingdings" w:hAnsi="Wingdings" w:hint="default"/>
+      </w:rPr>
+    </w:lvl>
+    <w:lvl w:ilvl="3" w:tplc="04090001" w:tentative="1">
+      <w:start w:val="1"/>
+      <w:numFmt w:val="bullet"/>
+      <w:lvlText w:val=""/>
+      <w:lvlJc w:val="left"/>
+      <w:pPr>
+        <w:ind w:left="2880" w:hanging="360"/>
+      </w:pPr>
+      <w:rPr>
+        <w:rFonts w:ascii="Symbol" w:hAnsi="Symbol" w:hint="default"/>
+      </w:rPr>
+    </w:lvl>
+    <w:lvl w:ilvl="4" w:tplc="04090003" w:tentative="1">
+      <w:start w:val="1"/>
+      <w:numFmt w:val="bullet"/>
+      <w:lvlText w:val="o"/>
+      <w:lvlJc w:val="left"/>
+      <w:pPr>
+        <w:ind w:left="3600" w:hanging="360"/>
+      </w:pPr>
+      <w:rPr>
+        <w:rFonts w:ascii="Courier New" w:hAnsi="Courier New" w:cs="Courier New" w:hint="default"/>
+      </w:rPr>
+    </w:lvl>
+    <w:lvl w:ilvl="5" w:tplc="04090005" w:tentative="1">
+      <w:start w:val="1"/>
+      <w:numFmt w:val="bullet"/>
+      <w:lvlText w:val=""/>
+      <w:lvlJc w:val="left"/>
+      <w:pPr>
+        <w:ind w:left="4320" w:hanging="360"/>
+      </w:pPr>
+      <w:rPr>
+        <w:rFonts w:ascii="Wingdings" w:hAnsi="Wingdings" w:hint="default"/>
+      </w:rPr>
+    </w:lvl>
+    <w:lvl w:ilvl="6" w:tplc="04090001" w:tentative="1">
+      <w:start w:val="1"/>
+      <w:numFmt w:val="bullet"/>
+      <w:lvlText w:val=""/>
+      <w:lvlJc w:val="left"/>
+      <w:pPr>
+        <w:ind w:left="5040" w:hanging="360"/>
+      </w:pPr>
+      <w:rPr>
+        <w:rFonts w:ascii="Symbol" w:hAnsi="Symbol" w:hint="default"/>
+      </w:rPr>
+    </w:lvl>
+    <w:lvl w:ilvl="7" w:tplc="04090003" w:tentative="1">
+      <w:start w:val="1"/>
+      <w:numFmt w:val="bullet"/>
+      <w:lvlText w:val="o"/>
+      <w:lvlJc w:val="left"/>
+      <w:pPr>
+        <w:ind w:left="5760" w:hanging="360"/>
+      </w:pPr>
+      <w:rPr>
+        <w:rFonts w:ascii="Courier New" w:hAnsi="Courier New" w:cs="Courier New" w:hint="default"/>
+      </w:rPr>
+    </w:lvl>
+    <w:lvl w:ilvl="8" w:tplc="04090005" w:tentative="1">
+      <w:start w:val="1"/>
+      <w:numFmt w:val="bullet"/>
+      <w:lvlText w:val=""/>
+      <w:lvlJc w:val="left"/>
+      <w:pPr>
+        <w:ind w:left="6480" w:hanging="360"/>
+      </w:pPr>
+      <w:rPr>
+        <w:rFonts w:ascii="Wingdings" w:hAnsi="Wingdings" w:hint="default"/>
+      </w:rPr>
+    </w:lvl>
+  </w:abstractNum>
+  <w:abstractNum w:abstractNumId="16" w15:restartNumberingAfterBreak="0">
     <w:nsid w:val="79946376"/>
     <w:multiLevelType w:val="hybridMultilevel"/>
     <w:tmpl w:val="F774E6EC"/>
@@ -10667,7 +9772,7 @@
       </w:rPr>
     </w:lvl>
   </w:abstractNum>
-  <w:abstractNum w:abstractNumId="16" w15:restartNumberingAfterBreak="0">
+  <w:abstractNum w:abstractNumId="17" w15:restartNumberingAfterBreak="0">
     <w:nsid w:val="7D742C7E"/>
     <w:multiLevelType w:val="hybridMultilevel"/>
     <w:tmpl w:val="4346339C"/>
@@ -10814,7 +9919,7 @@
     <w:abstractNumId w:val="1"/>
   </w:num>
   <w:num w:numId="12">
-    <w:abstractNumId w:val="15"/>
+    <w:abstractNumId w:val="16"/>
   </w:num>
   <w:num w:numId="13">
     <w:abstractNumId w:val="7"/>
@@ -10823,7 +9928,7 @@
     <w:abstractNumId w:val="6"/>
   </w:num>
   <w:num w:numId="15">
-    <w:abstractNumId w:val="16"/>
+    <w:abstractNumId w:val="17"/>
   </w:num>
   <w:num w:numId="16">
     <w:abstractNumId w:val="9"/>
@@ -10831,12 +9936,15 @@
   <w:num w:numId="17">
     <w:abstractNumId w:val="0"/>
   </w:num>
+  <w:num w:numId="18">
+    <w:abstractNumId w:val="15"/>
+  </w:num>
   <w:numIdMacAtCleanup w:val="13"/>
 </w:numbering>
 </file>
 
 <file path=word/people.xml><?xml version="1.0" encoding="utf-8"?>
-<w15:people xmlns:wpc="http://schemas.microsoft.com/office/word/2010/wordprocessingCanvas" xmlns:cx="http://schemas.microsoft.com/office/drawing/2014/chartex" xmlns:cx1="http://schemas.microsoft.com/office/drawing/2015/9/8/chartex" xmlns:cx2="http://schemas.microsoft.com/office/drawing/2015/10/21/chartex" xmlns:cx3="http://schemas.microsoft.com/office/drawing/2016/5/9/chartex" xmlns:cx4="http://schemas.microsoft.com/office/drawing/2016/5/10/chartex" xmlns:cx5="http://schemas.microsoft.com/office/drawing/2016/5/11/chartex" xmlns:cx6="http://schemas.microsoft.com/office/drawing/2016/5/12/chartex" xmlns:cx7="http://schemas.microsoft.com/office/drawing/2016/5/13/chartex" xmlns:cx8="http://schemas.microsoft.com/office/drawing/2016/5/14/chartex" xmlns:mc="http://schemas.openxmlformats.org/markup-compatibility/2006" xmlns:aink="http://schemas.microsoft.com/office/drawing/2016/ink" xmlns:am3d="http://schemas.microsoft.com/office/drawing/2017/model3d" xmlns:o="urn:schemas-microsoft-com:office:office" xmlns:r="http://schemas.openxmlformats.org/officeDocument/2006/relationships" xmlns:m="http://schemas.openxmlformats.org/officeDocument/2006/math" xmlns:v="urn:schemas-microsoft-com:vml" xmlns:wp14="http://schemas.microsoft.com/office/word/2010/wordprocessingDrawing" xmlns:wp="http://schemas.openxmlformats.org/drawingml/2006/wordprocessingDrawing" xmlns:w10="urn:schemas-microsoft-com:office:word" xmlns:w="http://schemas.openxmlformats.org/wordprocessingml/2006/main" xmlns:w14="http://schemas.microsoft.com/office/word/2010/wordml" xmlns:w15="http://schemas.microsoft.com/office/word/2012/wordml" xmlns:w16cid="http://schemas.microsoft.com/office/word/2016/wordml/cid" xmlns:w16se="http://schemas.microsoft.com/office/word/2015/wordml/symex" xmlns:wpg="http://schemas.microsoft.com/office/word/2010/wordprocessingGroup" xmlns:wpi="http://schemas.microsoft.com/office/word/2010/wordprocessingInk" xmlns:wne="http://schemas.microsoft.com/office/word/2006/wordml" xmlns:wps="http://schemas.microsoft.com/office/word/2010/wordprocessingShape" mc:Ignorable="w14 w15 w16se w16cid wp14">
+<w15:people xmlns:wpc="http://schemas.microsoft.com/office/word/2010/wordprocessingCanvas" xmlns:mc="http://schemas.openxmlformats.org/markup-compatibility/2006" xmlns:o="urn:schemas-microsoft-com:office:office" xmlns:r="http://schemas.openxmlformats.org/officeDocument/2006/relationships" xmlns:m="http://schemas.openxmlformats.org/officeDocument/2006/math" xmlns:v="urn:schemas-microsoft-com:vml" xmlns:wp14="http://schemas.microsoft.com/office/word/2010/wordprocessingDrawing" xmlns:wp="http://schemas.openxmlformats.org/drawingml/2006/wordprocessingDrawing" xmlns:w10="urn:schemas-microsoft-com:office:word" xmlns:w="http://schemas.openxmlformats.org/wordprocessingml/2006/main" xmlns:w14="http://schemas.microsoft.com/office/word/2010/wordml" xmlns:w15="http://schemas.microsoft.com/office/word/2012/wordml" xmlns:wpg="http://schemas.microsoft.com/office/word/2010/wordprocessingGroup" xmlns:wpi="http://schemas.microsoft.com/office/word/2010/wordprocessingInk" xmlns:wne="http://schemas.microsoft.com/office/word/2006/wordml" xmlns:wps="http://schemas.microsoft.com/office/word/2010/wordprocessingShape" mc:Ignorable="w14 w15 wp14">
   <w15:person w15:author="Nat Brace">
     <w15:presenceInfo w15:providerId="Windows Live" w15:userId="626e339747d96c59"/>
   </w15:person>
@@ -10844,7 +9952,7 @@
 </file>
 
 <file path=word/styles.xml><?xml version="1.0" encoding="utf-8"?>
-<w:styles xmlns:mc="http://schemas.openxmlformats.org/markup-compatibility/2006" xmlns:r="http://schemas.openxmlformats.org/officeDocument/2006/relationships" xmlns:w="http://schemas.openxmlformats.org/wordprocessingml/2006/main" xmlns:w14="http://schemas.microsoft.com/office/word/2010/wordml" xmlns:w15="http://schemas.microsoft.com/office/word/2012/wordml" xmlns:w16cid="http://schemas.microsoft.com/office/word/2016/wordml/cid" xmlns:w16se="http://schemas.microsoft.com/office/word/2015/wordml/symex" mc:Ignorable="w14 w15 w16se w16cid">
+<w:styles xmlns:mc="http://schemas.openxmlformats.org/markup-compatibility/2006" xmlns:r="http://schemas.openxmlformats.org/officeDocument/2006/relationships" xmlns:w="http://schemas.openxmlformats.org/wordprocessingml/2006/main" xmlns:w14="http://schemas.microsoft.com/office/word/2010/wordml" xmlns:w15="http://schemas.microsoft.com/office/word/2012/wordml" mc:Ignorable="w14 w15">
   <w:docDefaults>
     <w:rPrDefault>
       <w:rPr>
@@ -10854,7 +9962,7 @@
     </w:rPrDefault>
     <w:pPrDefault/>
   </w:docDefaults>
-  <w:latentStyles w:defLockedState="0" w:defUIPriority="0" w:defSemiHidden="0" w:defUnhideWhenUsed="0" w:defQFormat="0" w:count="376">
+  <w:latentStyles w:defLockedState="0" w:defUIPriority="0" w:defSemiHidden="0" w:defUnhideWhenUsed="0" w:defQFormat="0" w:count="371">
     <w:lsdException w:name="Normal" w:locked="1" w:qFormat="1"/>
     <w:lsdException w:name="heading 1" w:locked="1" w:qFormat="1"/>
     <w:lsdException w:name="heading 2" w:locked="1" w:qFormat="1"/>
@@ -11220,11 +10328,6 @@
     <w:lsdException w:name="List Table 5 Dark Accent 6" w:uiPriority="50"/>
     <w:lsdException w:name="List Table 6 Colorful Accent 6" w:uiPriority="51"/>
     <w:lsdException w:name="List Table 7 Colorful Accent 6" w:uiPriority="52"/>
-    <w:lsdException w:name="Mention" w:semiHidden="1" w:uiPriority="99" w:unhideWhenUsed="1"/>
-    <w:lsdException w:name="Smart Hyperlink" w:semiHidden="1" w:uiPriority="99" w:unhideWhenUsed="1"/>
-    <w:lsdException w:name="Hashtag" w:semiHidden="1" w:uiPriority="99" w:unhideWhenUsed="1"/>
-    <w:lsdException w:name="Unresolved Mention" w:semiHidden="1" w:uiPriority="99" w:unhideWhenUsed="1"/>
-    <w:lsdException w:name="Smart Link" w:semiHidden="1" w:uiPriority="99" w:unhideWhenUsed="1"/>
   </w:latentStyles>
   <w:style w:type="paragraph" w:default="1" w:styleId="Normal">
     <w:name w:val="Normal"/>
@@ -11929,7 +11032,7 @@
 </file>
 
 <file path=customXml/itemProps1.xml><?xml version="1.0" encoding="utf-8"?>
-<ds:datastoreItem xmlns:ds="http://schemas.openxmlformats.org/officeDocument/2006/customXml" ds:itemID="{C04D9EB4-5BD8-449A-A4A6-B9F540CF53A9}">
+<ds:datastoreItem xmlns:ds="http://schemas.openxmlformats.org/officeDocument/2006/customXml" ds:itemID="{5733E5D6-B295-4AAF-8BD1-5FA5C8F8F839}">
   <ds:schemaRefs>
     <ds:schemaRef ds:uri="http://schemas.openxmlformats.org/officeDocument/2006/bibliography"/>
   </ds:schemaRefs>

</xml_diff>

<commit_message>
Correcting the last image - some cruft in the test script apparently encouraged previous maintainer to screencap the wrong view
</commit_message>
<xml_diff>
--- a/pwiz_tools/Skyline/Documentation/Tutorials/Skyline Small Molecule Quantification.docx
+++ b/pwiz_tools/Skyline/Documentation/Tutorials/Skyline Small Molecule Quantification.docx
@@ -7,7 +7,12 @@
         <w:pStyle w:val="Title"/>
       </w:pPr>
       <w:r>
-        <w:t xml:space="preserve">Skyline </w:t>
+        <w:t>S</w:t>
+      </w:r>
+      <w:bookmarkStart w:id="0" w:name="_GoBack"/>
+      <w:bookmarkEnd w:id="0"/>
+      <w:r>
+        <w:t xml:space="preserve">kyline </w:t>
       </w:r>
       <w:r>
         <w:t>Small Molecule</w:t>
@@ -1331,10 +1336,7 @@
         <w:t>Insert Transition List</w:t>
       </w:r>
       <w:r>
-        <w:t xml:space="preserve"> form</w:t>
-      </w:r>
-      <w:r>
-        <w:t xml:space="preserve"> and then </w:t>
+        <w:t xml:space="preserve"> form and then </w:t>
       </w:r>
       <w:r>
         <w:rPr>
@@ -1434,10 +1436,7 @@
         <w:ind w:left="360"/>
       </w:pPr>
       <w:r>
-        <w:t>The data we copied didn’t have column headers, so initially each column is set as “Ignore Column”.</w:t>
-      </w:r>
-      <w:r>
-        <w:t xml:space="preserve"> </w:t>
+        <w:t xml:space="preserve">The data we copied didn’t have column headers, so initially each column is set as “Ignore Column”. </w:t>
       </w:r>
     </w:p>
     <w:p>
@@ -1737,10 +1736,10 @@
           <w:noProof/>
         </w:rPr>
         <w:drawing>
-          <wp:inline distT="0" distB="0" distL="0" distR="0" wp14:anchorId="3C60C5FD" wp14:editId="322F7B9C">
-            <wp:extent cx="5943600" cy="3973830"/>
-            <wp:effectExtent l="0" t="0" r="0" b="7620"/>
-            <wp:docPr id="23" name="Picture 23"/>
+          <wp:inline distT="0" distB="0" distL="0" distR="0" wp14:anchorId="1200EAFF" wp14:editId="142EB427">
+            <wp:extent cx="5943600" cy="4077970"/>
+            <wp:effectExtent l="0" t="0" r="0" b="0"/>
+            <wp:docPr id="6" name="Picture 6"/>
             <wp:cNvGraphicFramePr>
               <a:graphicFrameLocks xmlns:a="http://schemas.openxmlformats.org/drawingml/2006/main" noChangeAspect="1"/>
             </wp:cNvGraphicFramePr>
@@ -1760,7 +1759,7 @@
                   <pic:spPr>
                     <a:xfrm>
                       <a:off x="0" y="0"/>
-                      <a:ext cx="5943600" cy="3973830"/>
+                      <a:ext cx="5943600" cy="4077970"/>
                     </a:xfrm>
                     <a:prstGeom prst="rect">
                       <a:avLst/>
@@ -1973,10 +1972,10 @@
           <w:noProof/>
         </w:rPr>
         <w:drawing>
-          <wp:inline distT="0" distB="0" distL="0" distR="0" wp14:anchorId="12E958C3" wp14:editId="1CFEDE40">
-            <wp:extent cx="3781425" cy="5734050"/>
-            <wp:effectExtent l="0" t="0" r="9525" b="0"/>
-            <wp:docPr id="34" name="Picture 34"/>
+          <wp:inline distT="0" distB="0" distL="0" distR="0" wp14:anchorId="2D495798" wp14:editId="71B22BDF">
+            <wp:extent cx="3780952" cy="5733333"/>
+            <wp:effectExtent l="0" t="0" r="0" b="1270"/>
+            <wp:docPr id="7" name="Picture 7"/>
             <wp:cNvGraphicFramePr>
               <a:graphicFrameLocks xmlns:a="http://schemas.openxmlformats.org/drawingml/2006/main" noChangeAspect="1"/>
             </wp:cNvGraphicFramePr>
@@ -1996,7 +1995,7 @@
                   <pic:spPr>
                     <a:xfrm>
                       <a:off x="0" y="0"/>
-                      <a:ext cx="3781425" cy="5734050"/>
+                      <a:ext cx="3780952" cy="5733333"/>
                     </a:xfrm>
                     <a:prstGeom prst="rect">
                       <a:avLst/>
@@ -2145,10 +2144,10 @@
           <w:noProof/>
         </w:rPr>
         <w:drawing>
-          <wp:inline distT="0" distB="0" distL="0" distR="0" wp14:anchorId="4CCED1DD" wp14:editId="3555E580">
-            <wp:extent cx="3781425" cy="5734050"/>
-            <wp:effectExtent l="0" t="0" r="9525" b="0"/>
-            <wp:docPr id="24" name="Picture 24"/>
+          <wp:inline distT="0" distB="0" distL="0" distR="0" wp14:anchorId="544D8605" wp14:editId="3D1B3FCA">
+            <wp:extent cx="3780952" cy="5733333"/>
+            <wp:effectExtent l="0" t="0" r="0" b="1270"/>
+            <wp:docPr id="8" name="Picture 8"/>
             <wp:cNvGraphicFramePr>
               <a:graphicFrameLocks xmlns:a="http://schemas.openxmlformats.org/drawingml/2006/main" noChangeAspect="1"/>
             </wp:cNvGraphicFramePr>
@@ -2168,7 +2167,7 @@
                   <pic:spPr>
                     <a:xfrm>
                       <a:off x="0" y="0"/>
-                      <a:ext cx="3781425" cy="5734050"/>
+                      <a:ext cx="3780952" cy="5733333"/>
                     </a:xfrm>
                     <a:prstGeom prst="rect">
                       <a:avLst/>
@@ -2279,8 +2278,6 @@
           </wp:inline>
         </w:drawing>
       </w:r>
-      <w:bookmarkStart w:id="0" w:name="_GoBack"/>
-      <w:bookmarkEnd w:id="0"/>
     </w:p>
     <w:p>
       <w:r>
@@ -3120,10 +3117,10 @@
           <w:noProof/>
         </w:rPr>
         <w:drawing>
-          <wp:inline distT="0" distB="0" distL="0" distR="0" wp14:anchorId="2AAAA0EB" wp14:editId="2AE02B22">
-            <wp:extent cx="5943600" cy="3973830"/>
-            <wp:effectExtent l="0" t="0" r="0" b="7620"/>
-            <wp:docPr id="29" name="Picture 29"/>
+          <wp:inline distT="0" distB="0" distL="0" distR="0" wp14:anchorId="7EEFC655" wp14:editId="75400A35">
+            <wp:extent cx="5943600" cy="4077970"/>
+            <wp:effectExtent l="0" t="0" r="0" b="0"/>
+            <wp:docPr id="11" name="Picture 11"/>
             <wp:cNvGraphicFramePr>
               <a:graphicFrameLocks xmlns:a="http://schemas.openxmlformats.org/drawingml/2006/main" noChangeAspect="1"/>
             </wp:cNvGraphicFramePr>
@@ -3143,7 +3140,7 @@
                   <pic:spPr>
                     <a:xfrm>
                       <a:off x="0" y="0"/>
-                      <a:ext cx="5943600" cy="3973830"/>
+                      <a:ext cx="5943600" cy="4077970"/>
                     </a:xfrm>
                     <a:prstGeom prst="rect">
                       <a:avLst/>
@@ -3321,10 +3318,10 @@
           <w:noProof/>
         </w:rPr>
         <w:drawing>
-          <wp:inline distT="0" distB="0" distL="0" distR="0" wp14:anchorId="0439ED2B" wp14:editId="2EFB6514">
-            <wp:extent cx="5943600" cy="3973830"/>
-            <wp:effectExtent l="0" t="0" r="0" b="7620"/>
-            <wp:docPr id="31" name="Picture 31"/>
+          <wp:inline distT="0" distB="0" distL="0" distR="0" wp14:anchorId="35DABBCC" wp14:editId="79DC39F0">
+            <wp:extent cx="5943600" cy="4077970"/>
+            <wp:effectExtent l="0" t="0" r="0" b="0"/>
+            <wp:docPr id="13" name="Picture 13"/>
             <wp:cNvGraphicFramePr>
               <a:graphicFrameLocks xmlns:a="http://schemas.openxmlformats.org/drawingml/2006/main" noChangeAspect="1"/>
             </wp:cNvGraphicFramePr>
@@ -3344,7 +3341,7 @@
                   <pic:spPr>
                     <a:xfrm>
                       <a:off x="0" y="0"/>
-                      <a:ext cx="5943600" cy="3973830"/>
+                      <a:ext cx="5943600" cy="4077970"/>
                     </a:xfrm>
                     <a:prstGeom prst="rect">
                       <a:avLst/>
@@ -3529,10 +3526,10 @@
         </w:rPr>
         <w:lastRenderedPageBreak/>
         <w:drawing>
-          <wp:inline distT="0" distB="0" distL="0" distR="0" wp14:anchorId="7072F1E6" wp14:editId="469E671E">
-            <wp:extent cx="5943600" cy="3973830"/>
-            <wp:effectExtent l="0" t="0" r="0" b="7620"/>
-            <wp:docPr id="32" name="Picture 32"/>
+          <wp:inline distT="0" distB="0" distL="0" distR="0" wp14:anchorId="6E64BB1B" wp14:editId="46FF868A">
+            <wp:extent cx="5943600" cy="4077970"/>
+            <wp:effectExtent l="0" t="0" r="0" b="0"/>
+            <wp:docPr id="14" name="Picture 14"/>
             <wp:cNvGraphicFramePr>
               <a:graphicFrameLocks xmlns:a="http://schemas.openxmlformats.org/drawingml/2006/main" noChangeAspect="1"/>
             </wp:cNvGraphicFramePr>
@@ -3552,7 +3549,7 @@
                   <pic:spPr>
                     <a:xfrm>
                       <a:off x="0" y="0"/>
-                      <a:ext cx="5943600" cy="3973830"/>
+                      <a:ext cx="5943600" cy="4077970"/>
                     </a:xfrm>
                     <a:prstGeom prst="rect">
                       <a:avLst/>
@@ -3983,10 +3980,10 @@
           <w:noProof/>
         </w:rPr>
         <w:drawing>
-          <wp:inline distT="0" distB="0" distL="0" distR="0" wp14:anchorId="52A4E099" wp14:editId="0B1F1083">
-            <wp:extent cx="5943600" cy="3973830"/>
-            <wp:effectExtent l="0" t="0" r="0" b="7620"/>
-            <wp:docPr id="35" name="Picture 35"/>
+          <wp:inline distT="0" distB="0" distL="0" distR="0" wp14:anchorId="5BDA2759" wp14:editId="04D0EFA6">
+            <wp:extent cx="5943600" cy="4077970"/>
+            <wp:effectExtent l="0" t="0" r="0" b="0"/>
+            <wp:docPr id="15" name="Picture 15"/>
             <wp:cNvGraphicFramePr>
               <a:graphicFrameLocks xmlns:a="http://schemas.openxmlformats.org/drawingml/2006/main" noChangeAspect="1"/>
             </wp:cNvGraphicFramePr>
@@ -4006,7 +4003,7 @@
                   <pic:spPr>
                     <a:xfrm>
                       <a:off x="0" y="0"/>
-                      <a:ext cx="5943600" cy="3973830"/>
+                      <a:ext cx="5943600" cy="4077970"/>
                     </a:xfrm>
                     <a:prstGeom prst="rect">
                       <a:avLst/>
@@ -4337,10 +4334,10 @@
           <w:noProof/>
         </w:rPr>
         <w:drawing>
-          <wp:inline distT="0" distB="0" distL="0" distR="0" wp14:anchorId="28C2E6F2" wp14:editId="58229BF1">
-            <wp:extent cx="3781425" cy="5191125"/>
-            <wp:effectExtent l="0" t="0" r="9525" b="9525"/>
-            <wp:docPr id="37" name="Picture 37"/>
+          <wp:inline distT="0" distB="0" distL="0" distR="0" wp14:anchorId="7951B8E4" wp14:editId="4F2F0474">
+            <wp:extent cx="3780952" cy="5190476"/>
+            <wp:effectExtent l="0" t="0" r="0" b="0"/>
+            <wp:docPr id="16" name="Picture 16"/>
             <wp:cNvGraphicFramePr>
               <a:graphicFrameLocks xmlns:a="http://schemas.openxmlformats.org/drawingml/2006/main" noChangeAspect="1"/>
             </wp:cNvGraphicFramePr>
@@ -4360,7 +4357,7 @@
                   <pic:spPr>
                     <a:xfrm>
                       <a:off x="0" y="0"/>
-                      <a:ext cx="3781425" cy="5191125"/>
+                      <a:ext cx="3780952" cy="5190476"/>
                     </a:xfrm>
                     <a:prstGeom prst="rect">
                       <a:avLst/>
@@ -9779,10 +9776,10 @@
           <w:noProof/>
         </w:rPr>
         <w:drawing>
-          <wp:inline distT="0" distB="0" distL="0" distR="0" wp14:anchorId="6C20E033" wp14:editId="2B738F33">
-            <wp:extent cx="5534025" cy="3800475"/>
-            <wp:effectExtent l="0" t="0" r="9525" b="9525"/>
-            <wp:docPr id="47" name="Picture 47"/>
+          <wp:inline distT="0" distB="0" distL="0" distR="0" wp14:anchorId="4E8A637E" wp14:editId="2E17A9EC">
+            <wp:extent cx="5580952" cy="4123809"/>
+            <wp:effectExtent l="0" t="0" r="1270" b="0"/>
+            <wp:docPr id="17" name="Picture 17"/>
             <wp:cNvGraphicFramePr>
               <a:graphicFrameLocks xmlns:a="http://schemas.openxmlformats.org/drawingml/2006/main" noChangeAspect="1"/>
             </wp:cNvGraphicFramePr>
@@ -9790,36 +9787,23 @@
               <a:graphicData uri="http://schemas.openxmlformats.org/drawingml/2006/picture">
                 <pic:pic xmlns:pic="http://schemas.openxmlformats.org/drawingml/2006/picture">
                   <pic:nvPicPr>
-                    <pic:cNvPr id="0" name="Picture 4"/>
-                    <pic:cNvPicPr>
-                      <a:picLocks noChangeAspect="1" noChangeArrowheads="1"/>
-                    </pic:cNvPicPr>
+                    <pic:cNvPr id="1" name=""/>
+                    <pic:cNvPicPr/>
                   </pic:nvPicPr>
                   <pic:blipFill>
-                    <a:blip r:embed="rId40">
-                      <a:extLst>
-                        <a:ext uri="{28A0092B-C50C-407E-A947-70E740481C1C}">
-                          <a14:useLocalDpi xmlns:a14="http://schemas.microsoft.com/office/drawing/2010/main" val="0"/>
-                        </a:ext>
-                      </a:extLst>
-                    </a:blip>
-                    <a:srcRect/>
+                    <a:blip r:embed="rId40"/>
                     <a:stretch>
                       <a:fillRect/>
                     </a:stretch>
                   </pic:blipFill>
-                  <pic:spPr bwMode="auto">
+                  <pic:spPr>
                     <a:xfrm>
                       <a:off x="0" y="0"/>
-                      <a:ext cx="5534025" cy="3800475"/>
+                      <a:ext cx="5580952" cy="4123809"/>
                     </a:xfrm>
                     <a:prstGeom prst="rect">
                       <a:avLst/>
                     </a:prstGeom>
-                    <a:noFill/>
-                    <a:ln>
-                      <a:noFill/>
-                    </a:ln>
                   </pic:spPr>
                 </pic:pic>
               </a:graphicData>
@@ -10011,7 +9995,7 @@
       <w:rPr>
         <w:noProof/>
       </w:rPr>
-      <w:t>24</w:t>
+      <w:t>27</w:t>
     </w:r>
     <w:r>
       <w:fldChar w:fldCharType="end"/>
@@ -13736,7 +13720,7 @@
 </file>
 
 <file path=customXml/itemProps1.xml><?xml version="1.0" encoding="utf-8"?>
-<ds:datastoreItem xmlns:ds="http://schemas.openxmlformats.org/officeDocument/2006/customXml" ds:itemID="{7310F665-DCA5-40BC-86A1-B727D88305C1}">
+<ds:datastoreItem xmlns:ds="http://schemas.openxmlformats.org/officeDocument/2006/customXml" ds:itemID="{609E2EDA-0758-4E2B-B3A3-691380426FFC}">
   <ds:schemaRefs>
     <ds:schemaRef ds:uri="http://schemas.openxmlformats.org/officeDocument/2006/bibliography"/>
   </ds:schemaRefs>

</xml_diff>